<commit_message>
Poprawki do kwestii z testami
</commit_message>
<xml_diff>
--- a/dokumentacja/13.05.2020 - etap 9.docx
+++ b/dokumentacja/13.05.2020 - etap 9.docx
@@ -28598,7 +28598,7 @@
         <w:gridCol w:w="1110"/>
         <w:gridCol w:w="1550"/>
         <w:gridCol w:w="1857"/>
-        <w:gridCol w:w="1818"/>
+        <w:gridCol w:w="1831"/>
         <w:gridCol w:w="1417"/>
       </w:tblGrid>
       <w:tr>
@@ -29460,6 +29460,26 @@
               <w:t>Użytkownika</w:t>
             </w:r>
           </w:p>
+          <w:p>
+            <w:pPr>
+              <w:spacing w:after="0"/>
+              <w:rPr>
+                <w:rFonts w:ascii="Arial" w:hAnsi="Arial" w:cs="Arial"/>
+                <w:bCs/>
+                <w:sz w:val="24"/>
+                <w:szCs w:val="24"/>
+              </w:rPr>
+            </w:pPr>
+            <w:r>
+              <w:rPr>
+                <w:rFonts w:ascii="Arial" w:hAnsi="Arial" w:cs="Arial"/>
+                <w:bCs/>
+                <w:sz w:val="24"/>
+                <w:szCs w:val="24"/>
+              </w:rPr>
+              <w:t>Z poprawnymi danymi</w:t>
+            </w:r>
+          </w:p>
         </w:tc>
         <w:tc>
           <w:tcPr>
@@ -29622,7 +29642,7 @@
                 <w:sz w:val="24"/>
                 <w:szCs w:val="24"/>
               </w:rPr>
-              <w:t>Przejście do kolejnego panelu</w:t>
+              <w:t>Użytkownik został zalogowany</w:t>
             </w:r>
           </w:p>
         </w:tc>
@@ -29706,6 +29726,26 @@
               <w:t>Rejestracja użytkownika</w:t>
             </w:r>
           </w:p>
+          <w:p>
+            <w:pPr>
+              <w:spacing w:after="0"/>
+              <w:rPr>
+                <w:rFonts w:ascii="Arial" w:hAnsi="Arial" w:cs="Arial"/>
+                <w:bCs/>
+                <w:sz w:val="24"/>
+                <w:szCs w:val="24"/>
+              </w:rPr>
+            </w:pPr>
+            <w:r>
+              <w:rPr>
+                <w:rFonts w:ascii="Arial" w:hAnsi="Arial" w:cs="Arial"/>
+                <w:bCs/>
+                <w:sz w:val="24"/>
+                <w:szCs w:val="24"/>
+              </w:rPr>
+              <w:t>Z poprawnymi danymi</w:t>
+            </w:r>
+          </w:p>
         </w:tc>
         <w:tc>
           <w:tcPr>
@@ -29888,7 +29928,7 @@
                 <w:sz w:val="24"/>
                 <w:szCs w:val="24"/>
               </w:rPr>
-              <w:t>Wyświetlenie informacji o pomyślnej rejestracji użytkownika</w:t>
+              <w:t>Użytkownik został zarejestrowany</w:t>
             </w:r>
           </w:p>
         </w:tc>

</xml_diff>

<commit_message>
Dodanie podsumowanie i raportu z testów
</commit_message>
<xml_diff>
--- a/dokumentacja/13.05.2020 - etap 9.docx
+++ b/dokumentacja/13.05.2020 - etap 9.docx
@@ -4114,7 +4114,7 @@
                     <a:blip r:embed="rId6" cstate="print">
                       <a:extLst>
                         <a:ext uri="{28A0092B-C50C-407E-A947-70E740481C1C}">
-                          <a14:useLocalDpi xmlns:a14="http://schemas.microsoft.com/office/drawing/2010/main" xmlns:wps="http://schemas.microsoft.com/office/word/2010/wordprocessingShape" xmlns:wpi="http://schemas.microsoft.com/office/word/2010/wordprocessingInk" xmlns:wpg="http://schemas.microsoft.com/office/word/2010/wordprocessingGroup" xmlns:w16se="http://schemas.microsoft.com/office/word/2015/wordml/symex" xmlns:w16="http://schemas.microsoft.com/office/word/2018/wordml" xmlns:w16cid="http://schemas.microsoft.com/office/word/2016/wordml/cid" xmlns:w16cex="http://schemas.microsoft.com/office/word/2018/wordml/cex" xmlns:w15="http://schemas.microsoft.com/office/word/2012/wordml" xmlns:w14="http://schemas.microsoft.com/office/word/2010/wordml" xmlns:w="http://schemas.openxmlformats.org/wordprocessingml/2006/main" xmlns:w10="urn:schemas-microsoft-com:office:word" xmlns:wp14="http://schemas.microsoft.com/office/word/2010/wordprocessingDrawing" xmlns:v="urn:schemas-microsoft-com:vml" xmlns:o="urn:schemas-microsoft-com:office:office" xmlns:am3d="http://schemas.microsoft.com/office/drawing/2017/model3d" xmlns:aink="http://schemas.microsoft.com/office/drawing/2016/ink" xmlns:mc="http://schemas.openxmlformats.org/markup-compatibility/2006" xmlns:cx8="http://schemas.microsoft.com/office/drawing/2016/5/14/chartex" xmlns:cx7="http://schemas.microsoft.com/office/drawing/2016/5/13/chartex" xmlns:cx6="http://schemas.microsoft.com/office/drawing/2016/5/12/chartex" xmlns:cx5="http://schemas.microsoft.com/office/drawing/2016/5/11/chartex" xmlns:cx4="http://schemas.microsoft.com/office/drawing/2016/5/10/chartex" xmlns:cx3="http://schemas.microsoft.com/office/drawing/2016/5/9/chartex" xmlns:cx2="http://schemas.microsoft.com/office/drawing/2015/10/21/chartex" xmlns:cx1="http://schemas.microsoft.com/office/drawing/2015/9/8/chartex" xmlns:cx="http://schemas.microsoft.com/office/drawing/2014/chartex" xmlns:wpc="http://schemas.microsoft.com/office/word/2010/wordprocessingCanvas" xmlns="" val="0"/>
+                          <a14:useLocalDpi xmlns="" xmlns:wpc="http://schemas.microsoft.com/office/word/2010/wordprocessingCanvas" xmlns:cx="http://schemas.microsoft.com/office/drawing/2014/chartex" xmlns:cx1="http://schemas.microsoft.com/office/drawing/2015/9/8/chartex" xmlns:cx2="http://schemas.microsoft.com/office/drawing/2015/10/21/chartex" xmlns:cx3="http://schemas.microsoft.com/office/drawing/2016/5/9/chartex" xmlns:cx4="http://schemas.microsoft.com/office/drawing/2016/5/10/chartex" xmlns:cx5="http://schemas.microsoft.com/office/drawing/2016/5/11/chartex" xmlns:cx6="http://schemas.microsoft.com/office/drawing/2016/5/12/chartex" xmlns:cx7="http://schemas.microsoft.com/office/drawing/2016/5/13/chartex" xmlns:cx8="http://schemas.microsoft.com/office/drawing/2016/5/14/chartex" xmlns:mc="http://schemas.openxmlformats.org/markup-compatibility/2006" xmlns:aink="http://schemas.microsoft.com/office/drawing/2016/ink" xmlns:am3d="http://schemas.microsoft.com/office/drawing/2017/model3d" xmlns:o="urn:schemas-microsoft-com:office:office" xmlns:v="urn:schemas-microsoft-com:vml" xmlns:wp14="http://schemas.microsoft.com/office/word/2010/wordprocessingDrawing" xmlns:w10="urn:schemas-microsoft-com:office:word" xmlns:w="http://schemas.openxmlformats.org/wordprocessingml/2006/main" xmlns:w14="http://schemas.microsoft.com/office/word/2010/wordml" xmlns:w15="http://schemas.microsoft.com/office/word/2012/wordml" xmlns:w16cex="http://schemas.microsoft.com/office/word/2018/wordml/cex" xmlns:w16cid="http://schemas.microsoft.com/office/word/2016/wordml/cid" xmlns:w16="http://schemas.microsoft.com/office/word/2018/wordml" xmlns:w16se="http://schemas.microsoft.com/office/word/2015/wordml/symex" xmlns:wpg="http://schemas.microsoft.com/office/word/2010/wordprocessingGroup" xmlns:wpi="http://schemas.microsoft.com/office/word/2010/wordprocessingInk" xmlns:wps="http://schemas.microsoft.com/office/word/2010/wordprocessingShape" xmlns:a14="http://schemas.microsoft.com/office/drawing/2010/main" val="0"/>
                         </a:ext>
                       </a:extLst>
                     </a:blip>
@@ -4348,7 +4348,7 @@
                     <a:blip r:embed="rId7">
                       <a:extLst>
                         <a:ext uri="{28A0092B-C50C-407E-A947-70E740481C1C}">
-                          <a14:useLocalDpi xmlns:a14="http://schemas.microsoft.com/office/drawing/2010/main" xmlns:wps="http://schemas.microsoft.com/office/word/2010/wordprocessingShape" xmlns:wpi="http://schemas.microsoft.com/office/word/2010/wordprocessingInk" xmlns:wpg="http://schemas.microsoft.com/office/word/2010/wordprocessingGroup" xmlns:w16se="http://schemas.microsoft.com/office/word/2015/wordml/symex" xmlns:w16="http://schemas.microsoft.com/office/word/2018/wordml" xmlns:w16cid="http://schemas.microsoft.com/office/word/2016/wordml/cid" xmlns:w16cex="http://schemas.microsoft.com/office/word/2018/wordml/cex" xmlns:w15="http://schemas.microsoft.com/office/word/2012/wordml" xmlns:w14="http://schemas.microsoft.com/office/word/2010/wordml" xmlns:w="http://schemas.openxmlformats.org/wordprocessingml/2006/main" xmlns:w10="urn:schemas-microsoft-com:office:word" xmlns:wp14="http://schemas.microsoft.com/office/word/2010/wordprocessingDrawing" xmlns:v="urn:schemas-microsoft-com:vml" xmlns:o="urn:schemas-microsoft-com:office:office" xmlns:am3d="http://schemas.microsoft.com/office/drawing/2017/model3d" xmlns:aink="http://schemas.microsoft.com/office/drawing/2016/ink" xmlns:mc="http://schemas.openxmlformats.org/markup-compatibility/2006" xmlns:cx8="http://schemas.microsoft.com/office/drawing/2016/5/14/chartex" xmlns:cx7="http://schemas.microsoft.com/office/drawing/2016/5/13/chartex" xmlns:cx6="http://schemas.microsoft.com/office/drawing/2016/5/12/chartex" xmlns:cx5="http://schemas.microsoft.com/office/drawing/2016/5/11/chartex" xmlns:cx4="http://schemas.microsoft.com/office/drawing/2016/5/10/chartex" xmlns:cx3="http://schemas.microsoft.com/office/drawing/2016/5/9/chartex" xmlns:cx2="http://schemas.microsoft.com/office/drawing/2015/10/21/chartex" xmlns:cx1="http://schemas.microsoft.com/office/drawing/2015/9/8/chartex" xmlns:cx="http://schemas.microsoft.com/office/drawing/2014/chartex" xmlns:wpc="http://schemas.microsoft.com/office/word/2010/wordprocessingCanvas" xmlns="" val="0"/>
+                          <a14:useLocalDpi xmlns="" xmlns:wpc="http://schemas.microsoft.com/office/word/2010/wordprocessingCanvas" xmlns:cx="http://schemas.microsoft.com/office/drawing/2014/chartex" xmlns:cx1="http://schemas.microsoft.com/office/drawing/2015/9/8/chartex" xmlns:cx2="http://schemas.microsoft.com/office/drawing/2015/10/21/chartex" xmlns:cx3="http://schemas.microsoft.com/office/drawing/2016/5/9/chartex" xmlns:cx4="http://schemas.microsoft.com/office/drawing/2016/5/10/chartex" xmlns:cx5="http://schemas.microsoft.com/office/drawing/2016/5/11/chartex" xmlns:cx6="http://schemas.microsoft.com/office/drawing/2016/5/12/chartex" xmlns:cx7="http://schemas.microsoft.com/office/drawing/2016/5/13/chartex" xmlns:cx8="http://schemas.microsoft.com/office/drawing/2016/5/14/chartex" xmlns:mc="http://schemas.openxmlformats.org/markup-compatibility/2006" xmlns:aink="http://schemas.microsoft.com/office/drawing/2016/ink" xmlns:am3d="http://schemas.microsoft.com/office/drawing/2017/model3d" xmlns:o="urn:schemas-microsoft-com:office:office" xmlns:v="urn:schemas-microsoft-com:vml" xmlns:wp14="http://schemas.microsoft.com/office/word/2010/wordprocessingDrawing" xmlns:w10="urn:schemas-microsoft-com:office:word" xmlns:w="http://schemas.openxmlformats.org/wordprocessingml/2006/main" xmlns:w14="http://schemas.microsoft.com/office/word/2010/wordml" xmlns:w15="http://schemas.microsoft.com/office/word/2012/wordml" xmlns:w16cex="http://schemas.microsoft.com/office/word/2018/wordml/cex" xmlns:w16cid="http://schemas.microsoft.com/office/word/2016/wordml/cid" xmlns:w16="http://schemas.microsoft.com/office/word/2018/wordml" xmlns:w16se="http://schemas.microsoft.com/office/word/2015/wordml/symex" xmlns:wpg="http://schemas.microsoft.com/office/word/2010/wordprocessingGroup" xmlns:wpi="http://schemas.microsoft.com/office/word/2010/wordprocessingInk" xmlns:wps="http://schemas.microsoft.com/office/word/2010/wordprocessingShape" xmlns:a14="http://schemas.microsoft.com/office/drawing/2010/main" val="0"/>
                         </a:ext>
                       </a:extLst>
                     </a:blip>
@@ -8606,7 +8606,7 @@
                     <a:blip r:embed="rId8">
                       <a:extLst>
                         <a:ext uri="{28A0092B-C50C-407E-A947-70E740481C1C}">
-                          <a14:useLocalDpi xmlns:a14="http://schemas.microsoft.com/office/drawing/2010/main" xmlns:wps="http://schemas.microsoft.com/office/word/2010/wordprocessingShape" xmlns:wpi="http://schemas.microsoft.com/office/word/2010/wordprocessingInk" xmlns:wpg="http://schemas.microsoft.com/office/word/2010/wordprocessingGroup" xmlns:w16se="http://schemas.microsoft.com/office/word/2015/wordml/symex" xmlns:w16="http://schemas.microsoft.com/office/word/2018/wordml" xmlns:w16cid="http://schemas.microsoft.com/office/word/2016/wordml/cid" xmlns:w16cex="http://schemas.microsoft.com/office/word/2018/wordml/cex" xmlns:w15="http://schemas.microsoft.com/office/word/2012/wordml" xmlns:w14="http://schemas.microsoft.com/office/word/2010/wordml" xmlns:w="http://schemas.openxmlformats.org/wordprocessingml/2006/main" xmlns:w10="urn:schemas-microsoft-com:office:word" xmlns:wp14="http://schemas.microsoft.com/office/word/2010/wordprocessingDrawing" xmlns:v="urn:schemas-microsoft-com:vml" xmlns:o="urn:schemas-microsoft-com:office:office" xmlns:am3d="http://schemas.microsoft.com/office/drawing/2017/model3d" xmlns:aink="http://schemas.microsoft.com/office/drawing/2016/ink" xmlns:mc="http://schemas.openxmlformats.org/markup-compatibility/2006" xmlns:cx8="http://schemas.microsoft.com/office/drawing/2016/5/14/chartex" xmlns:cx7="http://schemas.microsoft.com/office/drawing/2016/5/13/chartex" xmlns:cx6="http://schemas.microsoft.com/office/drawing/2016/5/12/chartex" xmlns:cx5="http://schemas.microsoft.com/office/drawing/2016/5/11/chartex" xmlns:cx4="http://schemas.microsoft.com/office/drawing/2016/5/10/chartex" xmlns:cx3="http://schemas.microsoft.com/office/drawing/2016/5/9/chartex" xmlns:cx2="http://schemas.microsoft.com/office/drawing/2015/10/21/chartex" xmlns:cx1="http://schemas.microsoft.com/office/drawing/2015/9/8/chartex" xmlns:cx="http://schemas.microsoft.com/office/drawing/2014/chartex" xmlns:wpc="http://schemas.microsoft.com/office/word/2010/wordprocessingCanvas" xmlns="" val="0"/>
+                          <a14:useLocalDpi xmlns="" xmlns:wpc="http://schemas.microsoft.com/office/word/2010/wordprocessingCanvas" xmlns:cx="http://schemas.microsoft.com/office/drawing/2014/chartex" xmlns:cx1="http://schemas.microsoft.com/office/drawing/2015/9/8/chartex" xmlns:cx2="http://schemas.microsoft.com/office/drawing/2015/10/21/chartex" xmlns:cx3="http://schemas.microsoft.com/office/drawing/2016/5/9/chartex" xmlns:cx4="http://schemas.microsoft.com/office/drawing/2016/5/10/chartex" xmlns:cx5="http://schemas.microsoft.com/office/drawing/2016/5/11/chartex" xmlns:cx6="http://schemas.microsoft.com/office/drawing/2016/5/12/chartex" xmlns:cx7="http://schemas.microsoft.com/office/drawing/2016/5/13/chartex" xmlns:cx8="http://schemas.microsoft.com/office/drawing/2016/5/14/chartex" xmlns:mc="http://schemas.openxmlformats.org/markup-compatibility/2006" xmlns:aink="http://schemas.microsoft.com/office/drawing/2016/ink" xmlns:am3d="http://schemas.microsoft.com/office/drawing/2017/model3d" xmlns:o="urn:schemas-microsoft-com:office:office" xmlns:v="urn:schemas-microsoft-com:vml" xmlns:wp14="http://schemas.microsoft.com/office/word/2010/wordprocessingDrawing" xmlns:w10="urn:schemas-microsoft-com:office:word" xmlns:w="http://schemas.openxmlformats.org/wordprocessingml/2006/main" xmlns:w14="http://schemas.microsoft.com/office/word/2010/wordml" xmlns:w15="http://schemas.microsoft.com/office/word/2012/wordml" xmlns:w16cex="http://schemas.microsoft.com/office/word/2018/wordml/cex" xmlns:w16cid="http://schemas.microsoft.com/office/word/2016/wordml/cid" xmlns:w16="http://schemas.microsoft.com/office/word/2018/wordml" xmlns:w16se="http://schemas.microsoft.com/office/word/2015/wordml/symex" xmlns:wpg="http://schemas.microsoft.com/office/word/2010/wordprocessingGroup" xmlns:wpi="http://schemas.microsoft.com/office/word/2010/wordprocessingInk" xmlns:wps="http://schemas.microsoft.com/office/word/2010/wordprocessingShape" xmlns:a14="http://schemas.microsoft.com/office/drawing/2010/main" val="0"/>
                         </a:ext>
                       </a:extLst>
                     </a:blip>
@@ -14638,7 +14638,7 @@
                     <a:blip r:embed="rId9">
                       <a:extLst>
                         <a:ext uri="{28A0092B-C50C-407E-A947-70E740481C1C}">
-                          <a14:useLocalDpi xmlns:a14="http://schemas.microsoft.com/office/drawing/2010/main" xmlns:wps="http://schemas.microsoft.com/office/word/2010/wordprocessingShape" xmlns:wpi="http://schemas.microsoft.com/office/word/2010/wordprocessingInk" xmlns:wpg="http://schemas.microsoft.com/office/word/2010/wordprocessingGroup" xmlns:w16se="http://schemas.microsoft.com/office/word/2015/wordml/symex" xmlns:w16="http://schemas.microsoft.com/office/word/2018/wordml" xmlns:w16cid="http://schemas.microsoft.com/office/word/2016/wordml/cid" xmlns:w16cex="http://schemas.microsoft.com/office/word/2018/wordml/cex" xmlns:w15="http://schemas.microsoft.com/office/word/2012/wordml" xmlns:w14="http://schemas.microsoft.com/office/word/2010/wordml" xmlns:w="http://schemas.openxmlformats.org/wordprocessingml/2006/main" xmlns:w10="urn:schemas-microsoft-com:office:word" xmlns:wp14="http://schemas.microsoft.com/office/word/2010/wordprocessingDrawing" xmlns:v="urn:schemas-microsoft-com:vml" xmlns:o="urn:schemas-microsoft-com:office:office" xmlns:am3d="http://schemas.microsoft.com/office/drawing/2017/model3d" xmlns:aink="http://schemas.microsoft.com/office/drawing/2016/ink" xmlns:mc="http://schemas.openxmlformats.org/markup-compatibility/2006" xmlns:cx8="http://schemas.microsoft.com/office/drawing/2016/5/14/chartex" xmlns:cx7="http://schemas.microsoft.com/office/drawing/2016/5/13/chartex" xmlns:cx6="http://schemas.microsoft.com/office/drawing/2016/5/12/chartex" xmlns:cx5="http://schemas.microsoft.com/office/drawing/2016/5/11/chartex" xmlns:cx4="http://schemas.microsoft.com/office/drawing/2016/5/10/chartex" xmlns:cx3="http://schemas.microsoft.com/office/drawing/2016/5/9/chartex" xmlns:cx2="http://schemas.microsoft.com/office/drawing/2015/10/21/chartex" xmlns:cx1="http://schemas.microsoft.com/office/drawing/2015/9/8/chartex" xmlns:cx="http://schemas.microsoft.com/office/drawing/2014/chartex" xmlns:wpc="http://schemas.microsoft.com/office/word/2010/wordprocessingCanvas" xmlns="" val="0"/>
+                          <a14:useLocalDpi xmlns="" xmlns:wpc="http://schemas.microsoft.com/office/word/2010/wordprocessingCanvas" xmlns:cx="http://schemas.microsoft.com/office/drawing/2014/chartex" xmlns:cx1="http://schemas.microsoft.com/office/drawing/2015/9/8/chartex" xmlns:cx2="http://schemas.microsoft.com/office/drawing/2015/10/21/chartex" xmlns:cx3="http://schemas.microsoft.com/office/drawing/2016/5/9/chartex" xmlns:cx4="http://schemas.microsoft.com/office/drawing/2016/5/10/chartex" xmlns:cx5="http://schemas.microsoft.com/office/drawing/2016/5/11/chartex" xmlns:cx6="http://schemas.microsoft.com/office/drawing/2016/5/12/chartex" xmlns:cx7="http://schemas.microsoft.com/office/drawing/2016/5/13/chartex" xmlns:cx8="http://schemas.microsoft.com/office/drawing/2016/5/14/chartex" xmlns:mc="http://schemas.openxmlformats.org/markup-compatibility/2006" xmlns:aink="http://schemas.microsoft.com/office/drawing/2016/ink" xmlns:am3d="http://schemas.microsoft.com/office/drawing/2017/model3d" xmlns:o="urn:schemas-microsoft-com:office:office" xmlns:v="urn:schemas-microsoft-com:vml" xmlns:wp14="http://schemas.microsoft.com/office/word/2010/wordprocessingDrawing" xmlns:w10="urn:schemas-microsoft-com:office:word" xmlns:w="http://schemas.openxmlformats.org/wordprocessingml/2006/main" xmlns:w14="http://schemas.microsoft.com/office/word/2010/wordml" xmlns:w15="http://schemas.microsoft.com/office/word/2012/wordml" xmlns:w16cex="http://schemas.microsoft.com/office/word/2018/wordml/cex" xmlns:w16cid="http://schemas.microsoft.com/office/word/2016/wordml/cid" xmlns:w16="http://schemas.microsoft.com/office/word/2018/wordml" xmlns:w16se="http://schemas.microsoft.com/office/word/2015/wordml/symex" xmlns:wpg="http://schemas.microsoft.com/office/word/2010/wordprocessingGroup" xmlns:wpi="http://schemas.microsoft.com/office/word/2010/wordprocessingInk" xmlns:wps="http://schemas.microsoft.com/office/word/2010/wordprocessingShape" xmlns:a14="http://schemas.microsoft.com/office/drawing/2010/main" val="0"/>
                         </a:ext>
                       </a:extLst>
                     </a:blip>
@@ -14883,7 +14883,7 @@
                     <a:blip r:embed="rId10">
                       <a:extLst>
                         <a:ext uri="{28A0092B-C50C-407E-A947-70E740481C1C}">
-                          <a14:useLocalDpi xmlns:a14="http://schemas.microsoft.com/office/drawing/2010/main" xmlns:wps="http://schemas.microsoft.com/office/word/2010/wordprocessingShape" xmlns:wpi="http://schemas.microsoft.com/office/word/2010/wordprocessingInk" xmlns:wpg="http://schemas.microsoft.com/office/word/2010/wordprocessingGroup" xmlns:w16se="http://schemas.microsoft.com/office/word/2015/wordml/symex" xmlns:w16="http://schemas.microsoft.com/office/word/2018/wordml" xmlns:w16cid="http://schemas.microsoft.com/office/word/2016/wordml/cid" xmlns:w16cex="http://schemas.microsoft.com/office/word/2018/wordml/cex" xmlns:w15="http://schemas.microsoft.com/office/word/2012/wordml" xmlns:w14="http://schemas.microsoft.com/office/word/2010/wordml" xmlns:w="http://schemas.openxmlformats.org/wordprocessingml/2006/main" xmlns:w10="urn:schemas-microsoft-com:office:word" xmlns:wp14="http://schemas.microsoft.com/office/word/2010/wordprocessingDrawing" xmlns:v="urn:schemas-microsoft-com:vml" xmlns:o="urn:schemas-microsoft-com:office:office" xmlns:am3d="http://schemas.microsoft.com/office/drawing/2017/model3d" xmlns:aink="http://schemas.microsoft.com/office/drawing/2016/ink" xmlns:mc="http://schemas.openxmlformats.org/markup-compatibility/2006" xmlns:cx8="http://schemas.microsoft.com/office/drawing/2016/5/14/chartex" xmlns:cx7="http://schemas.microsoft.com/office/drawing/2016/5/13/chartex" xmlns:cx6="http://schemas.microsoft.com/office/drawing/2016/5/12/chartex" xmlns:cx5="http://schemas.microsoft.com/office/drawing/2016/5/11/chartex" xmlns:cx4="http://schemas.microsoft.com/office/drawing/2016/5/10/chartex" xmlns:cx3="http://schemas.microsoft.com/office/drawing/2016/5/9/chartex" xmlns:cx2="http://schemas.microsoft.com/office/drawing/2015/10/21/chartex" xmlns:cx1="http://schemas.microsoft.com/office/drawing/2015/9/8/chartex" xmlns:cx="http://schemas.microsoft.com/office/drawing/2014/chartex" xmlns:wpc="http://schemas.microsoft.com/office/word/2010/wordprocessingCanvas" xmlns="" val="0"/>
+                          <a14:useLocalDpi xmlns="" xmlns:wpc="http://schemas.microsoft.com/office/word/2010/wordprocessingCanvas" xmlns:cx="http://schemas.microsoft.com/office/drawing/2014/chartex" xmlns:cx1="http://schemas.microsoft.com/office/drawing/2015/9/8/chartex" xmlns:cx2="http://schemas.microsoft.com/office/drawing/2015/10/21/chartex" xmlns:cx3="http://schemas.microsoft.com/office/drawing/2016/5/9/chartex" xmlns:cx4="http://schemas.microsoft.com/office/drawing/2016/5/10/chartex" xmlns:cx5="http://schemas.microsoft.com/office/drawing/2016/5/11/chartex" xmlns:cx6="http://schemas.microsoft.com/office/drawing/2016/5/12/chartex" xmlns:cx7="http://schemas.microsoft.com/office/drawing/2016/5/13/chartex" xmlns:cx8="http://schemas.microsoft.com/office/drawing/2016/5/14/chartex" xmlns:mc="http://schemas.openxmlformats.org/markup-compatibility/2006" xmlns:aink="http://schemas.microsoft.com/office/drawing/2016/ink" xmlns:am3d="http://schemas.microsoft.com/office/drawing/2017/model3d" xmlns:o="urn:schemas-microsoft-com:office:office" xmlns:v="urn:schemas-microsoft-com:vml" xmlns:wp14="http://schemas.microsoft.com/office/word/2010/wordprocessingDrawing" xmlns:w10="urn:schemas-microsoft-com:office:word" xmlns:w="http://schemas.openxmlformats.org/wordprocessingml/2006/main" xmlns:w14="http://schemas.microsoft.com/office/word/2010/wordml" xmlns:w15="http://schemas.microsoft.com/office/word/2012/wordml" xmlns:w16cex="http://schemas.microsoft.com/office/word/2018/wordml/cex" xmlns:w16cid="http://schemas.microsoft.com/office/word/2016/wordml/cid" xmlns:w16="http://schemas.microsoft.com/office/word/2018/wordml" xmlns:w16se="http://schemas.microsoft.com/office/word/2015/wordml/symex" xmlns:wpg="http://schemas.microsoft.com/office/word/2010/wordprocessingGroup" xmlns:wpi="http://schemas.microsoft.com/office/word/2010/wordprocessingInk" xmlns:wps="http://schemas.microsoft.com/office/word/2010/wordprocessingShape" xmlns:a14="http://schemas.microsoft.com/office/drawing/2010/main" val="0"/>
                         </a:ext>
                       </a:extLst>
                     </a:blip>
@@ -15176,7 +15176,7 @@
                     <a:blip r:embed="rId11">
                       <a:extLst>
                         <a:ext uri="{28A0092B-C50C-407E-A947-70E740481C1C}">
-                          <a14:useLocalDpi xmlns:a14="http://schemas.microsoft.com/office/drawing/2010/main" xmlns:wps="http://schemas.microsoft.com/office/word/2010/wordprocessingShape" xmlns:wpi="http://schemas.microsoft.com/office/word/2010/wordprocessingInk" xmlns:wpg="http://schemas.microsoft.com/office/word/2010/wordprocessingGroup" xmlns:w16se="http://schemas.microsoft.com/office/word/2015/wordml/symex" xmlns:w16="http://schemas.microsoft.com/office/word/2018/wordml" xmlns:w16cid="http://schemas.microsoft.com/office/word/2016/wordml/cid" xmlns:w16cex="http://schemas.microsoft.com/office/word/2018/wordml/cex" xmlns:w15="http://schemas.microsoft.com/office/word/2012/wordml" xmlns:w14="http://schemas.microsoft.com/office/word/2010/wordml" xmlns:w="http://schemas.openxmlformats.org/wordprocessingml/2006/main" xmlns:w10="urn:schemas-microsoft-com:office:word" xmlns:wp14="http://schemas.microsoft.com/office/word/2010/wordprocessingDrawing" xmlns:v="urn:schemas-microsoft-com:vml" xmlns:o="urn:schemas-microsoft-com:office:office" xmlns:am3d="http://schemas.microsoft.com/office/drawing/2017/model3d" xmlns:aink="http://schemas.microsoft.com/office/drawing/2016/ink" xmlns:mc="http://schemas.openxmlformats.org/markup-compatibility/2006" xmlns:cx8="http://schemas.microsoft.com/office/drawing/2016/5/14/chartex" xmlns:cx7="http://schemas.microsoft.com/office/drawing/2016/5/13/chartex" xmlns:cx6="http://schemas.microsoft.com/office/drawing/2016/5/12/chartex" xmlns:cx5="http://schemas.microsoft.com/office/drawing/2016/5/11/chartex" xmlns:cx4="http://schemas.microsoft.com/office/drawing/2016/5/10/chartex" xmlns:cx3="http://schemas.microsoft.com/office/drawing/2016/5/9/chartex" xmlns:cx2="http://schemas.microsoft.com/office/drawing/2015/10/21/chartex" xmlns:cx1="http://schemas.microsoft.com/office/drawing/2015/9/8/chartex" xmlns:cx="http://schemas.microsoft.com/office/drawing/2014/chartex" xmlns:wpc="http://schemas.microsoft.com/office/word/2010/wordprocessingCanvas" xmlns="" val="0"/>
+                          <a14:useLocalDpi xmlns="" xmlns:wpc="http://schemas.microsoft.com/office/word/2010/wordprocessingCanvas" xmlns:cx="http://schemas.microsoft.com/office/drawing/2014/chartex" xmlns:cx1="http://schemas.microsoft.com/office/drawing/2015/9/8/chartex" xmlns:cx2="http://schemas.microsoft.com/office/drawing/2015/10/21/chartex" xmlns:cx3="http://schemas.microsoft.com/office/drawing/2016/5/9/chartex" xmlns:cx4="http://schemas.microsoft.com/office/drawing/2016/5/10/chartex" xmlns:cx5="http://schemas.microsoft.com/office/drawing/2016/5/11/chartex" xmlns:cx6="http://schemas.microsoft.com/office/drawing/2016/5/12/chartex" xmlns:cx7="http://schemas.microsoft.com/office/drawing/2016/5/13/chartex" xmlns:cx8="http://schemas.microsoft.com/office/drawing/2016/5/14/chartex" xmlns:mc="http://schemas.openxmlformats.org/markup-compatibility/2006" xmlns:aink="http://schemas.microsoft.com/office/drawing/2016/ink" xmlns:am3d="http://schemas.microsoft.com/office/drawing/2017/model3d" xmlns:o="urn:schemas-microsoft-com:office:office" xmlns:v="urn:schemas-microsoft-com:vml" xmlns:wp14="http://schemas.microsoft.com/office/word/2010/wordprocessingDrawing" xmlns:w10="urn:schemas-microsoft-com:office:word" xmlns:w="http://schemas.openxmlformats.org/wordprocessingml/2006/main" xmlns:w14="http://schemas.microsoft.com/office/word/2010/wordml" xmlns:w15="http://schemas.microsoft.com/office/word/2012/wordml" xmlns:w16cex="http://schemas.microsoft.com/office/word/2018/wordml/cex" xmlns:w16cid="http://schemas.microsoft.com/office/word/2016/wordml/cid" xmlns:w16="http://schemas.microsoft.com/office/word/2018/wordml" xmlns:w16se="http://schemas.microsoft.com/office/word/2015/wordml/symex" xmlns:wpg="http://schemas.microsoft.com/office/word/2010/wordprocessingGroup" xmlns:wpi="http://schemas.microsoft.com/office/word/2010/wordprocessingInk" xmlns:wps="http://schemas.microsoft.com/office/word/2010/wordprocessingShape" xmlns:a14="http://schemas.microsoft.com/office/drawing/2010/main" val="0"/>
                         </a:ext>
                       </a:extLst>
                     </a:blip>
@@ -15455,7 +15455,7 @@
                     <a:blip r:embed="rId12">
                       <a:extLst>
                         <a:ext uri="{28A0092B-C50C-407E-A947-70E740481C1C}">
-                          <a14:useLocalDpi xmlns:a14="http://schemas.microsoft.com/office/drawing/2010/main" xmlns:wps="http://schemas.microsoft.com/office/word/2010/wordprocessingShape" xmlns:wpi="http://schemas.microsoft.com/office/word/2010/wordprocessingInk" xmlns:wpg="http://schemas.microsoft.com/office/word/2010/wordprocessingGroup" xmlns:w16se="http://schemas.microsoft.com/office/word/2015/wordml/symex" xmlns:w16="http://schemas.microsoft.com/office/word/2018/wordml" xmlns:w16cid="http://schemas.microsoft.com/office/word/2016/wordml/cid" xmlns:w16cex="http://schemas.microsoft.com/office/word/2018/wordml/cex" xmlns:w15="http://schemas.microsoft.com/office/word/2012/wordml" xmlns:w14="http://schemas.microsoft.com/office/word/2010/wordml" xmlns:w="http://schemas.openxmlformats.org/wordprocessingml/2006/main" xmlns:w10="urn:schemas-microsoft-com:office:word" xmlns:wp14="http://schemas.microsoft.com/office/word/2010/wordprocessingDrawing" xmlns:v="urn:schemas-microsoft-com:vml" xmlns:o="urn:schemas-microsoft-com:office:office" xmlns:am3d="http://schemas.microsoft.com/office/drawing/2017/model3d" xmlns:aink="http://schemas.microsoft.com/office/drawing/2016/ink" xmlns:mc="http://schemas.openxmlformats.org/markup-compatibility/2006" xmlns:cx8="http://schemas.microsoft.com/office/drawing/2016/5/14/chartex" xmlns:cx7="http://schemas.microsoft.com/office/drawing/2016/5/13/chartex" xmlns:cx6="http://schemas.microsoft.com/office/drawing/2016/5/12/chartex" xmlns:cx5="http://schemas.microsoft.com/office/drawing/2016/5/11/chartex" xmlns:cx4="http://schemas.microsoft.com/office/drawing/2016/5/10/chartex" xmlns:cx3="http://schemas.microsoft.com/office/drawing/2016/5/9/chartex" xmlns:cx2="http://schemas.microsoft.com/office/drawing/2015/10/21/chartex" xmlns:cx1="http://schemas.microsoft.com/office/drawing/2015/9/8/chartex" xmlns:cx="http://schemas.microsoft.com/office/drawing/2014/chartex" xmlns:wpc="http://schemas.microsoft.com/office/word/2010/wordprocessingCanvas" xmlns="" val="0"/>
+                          <a14:useLocalDpi xmlns="" xmlns:wpc="http://schemas.microsoft.com/office/word/2010/wordprocessingCanvas" xmlns:cx="http://schemas.microsoft.com/office/drawing/2014/chartex" xmlns:cx1="http://schemas.microsoft.com/office/drawing/2015/9/8/chartex" xmlns:cx2="http://schemas.microsoft.com/office/drawing/2015/10/21/chartex" xmlns:cx3="http://schemas.microsoft.com/office/drawing/2016/5/9/chartex" xmlns:cx4="http://schemas.microsoft.com/office/drawing/2016/5/10/chartex" xmlns:cx5="http://schemas.microsoft.com/office/drawing/2016/5/11/chartex" xmlns:cx6="http://schemas.microsoft.com/office/drawing/2016/5/12/chartex" xmlns:cx7="http://schemas.microsoft.com/office/drawing/2016/5/13/chartex" xmlns:cx8="http://schemas.microsoft.com/office/drawing/2016/5/14/chartex" xmlns:mc="http://schemas.openxmlformats.org/markup-compatibility/2006" xmlns:aink="http://schemas.microsoft.com/office/drawing/2016/ink" xmlns:am3d="http://schemas.microsoft.com/office/drawing/2017/model3d" xmlns:o="urn:schemas-microsoft-com:office:office" xmlns:v="urn:schemas-microsoft-com:vml" xmlns:wp14="http://schemas.microsoft.com/office/word/2010/wordprocessingDrawing" xmlns:w10="urn:schemas-microsoft-com:office:word" xmlns:w="http://schemas.openxmlformats.org/wordprocessingml/2006/main" xmlns:w14="http://schemas.microsoft.com/office/word/2010/wordml" xmlns:w15="http://schemas.microsoft.com/office/word/2012/wordml" xmlns:w16cex="http://schemas.microsoft.com/office/word/2018/wordml/cex" xmlns:w16cid="http://schemas.microsoft.com/office/word/2016/wordml/cid" xmlns:w16="http://schemas.microsoft.com/office/word/2018/wordml" xmlns:w16se="http://schemas.microsoft.com/office/word/2015/wordml/symex" xmlns:wpg="http://schemas.microsoft.com/office/word/2010/wordprocessingGroup" xmlns:wpi="http://schemas.microsoft.com/office/word/2010/wordprocessingInk" xmlns:wps="http://schemas.microsoft.com/office/word/2010/wordprocessingShape" xmlns:a14="http://schemas.microsoft.com/office/drawing/2010/main" val="0"/>
                         </a:ext>
                       </a:extLst>
                     </a:blip>
@@ -15579,7 +15579,7 @@
                     <a:blip r:embed="rId13">
                       <a:extLst>
                         <a:ext uri="{28A0092B-C50C-407E-A947-70E740481C1C}">
-                          <a14:useLocalDpi xmlns:a14="http://schemas.microsoft.com/office/drawing/2010/main" xmlns:wps="http://schemas.microsoft.com/office/word/2010/wordprocessingShape" xmlns:wpi="http://schemas.microsoft.com/office/word/2010/wordprocessingInk" xmlns:wpg="http://schemas.microsoft.com/office/word/2010/wordprocessingGroup" xmlns:w16se="http://schemas.microsoft.com/office/word/2015/wordml/symex" xmlns:w16="http://schemas.microsoft.com/office/word/2018/wordml" xmlns:w16cid="http://schemas.microsoft.com/office/word/2016/wordml/cid" xmlns:w16cex="http://schemas.microsoft.com/office/word/2018/wordml/cex" xmlns:w15="http://schemas.microsoft.com/office/word/2012/wordml" xmlns:w14="http://schemas.microsoft.com/office/word/2010/wordml" xmlns:w="http://schemas.openxmlformats.org/wordprocessingml/2006/main" xmlns:w10="urn:schemas-microsoft-com:office:word" xmlns:wp14="http://schemas.microsoft.com/office/word/2010/wordprocessingDrawing" xmlns:v="urn:schemas-microsoft-com:vml" xmlns:o="urn:schemas-microsoft-com:office:office" xmlns:am3d="http://schemas.microsoft.com/office/drawing/2017/model3d" xmlns:aink="http://schemas.microsoft.com/office/drawing/2016/ink" xmlns:mc="http://schemas.openxmlformats.org/markup-compatibility/2006" xmlns:cx8="http://schemas.microsoft.com/office/drawing/2016/5/14/chartex" xmlns:cx7="http://schemas.microsoft.com/office/drawing/2016/5/13/chartex" xmlns:cx6="http://schemas.microsoft.com/office/drawing/2016/5/12/chartex" xmlns:cx5="http://schemas.microsoft.com/office/drawing/2016/5/11/chartex" xmlns:cx4="http://schemas.microsoft.com/office/drawing/2016/5/10/chartex" xmlns:cx3="http://schemas.microsoft.com/office/drawing/2016/5/9/chartex" xmlns:cx2="http://schemas.microsoft.com/office/drawing/2015/10/21/chartex" xmlns:cx1="http://schemas.microsoft.com/office/drawing/2015/9/8/chartex" xmlns:cx="http://schemas.microsoft.com/office/drawing/2014/chartex" xmlns:wpc="http://schemas.microsoft.com/office/word/2010/wordprocessingCanvas" xmlns="" val="0"/>
+                          <a14:useLocalDpi xmlns="" xmlns:wpc="http://schemas.microsoft.com/office/word/2010/wordprocessingCanvas" xmlns:cx="http://schemas.microsoft.com/office/drawing/2014/chartex" xmlns:cx1="http://schemas.microsoft.com/office/drawing/2015/9/8/chartex" xmlns:cx2="http://schemas.microsoft.com/office/drawing/2015/10/21/chartex" xmlns:cx3="http://schemas.microsoft.com/office/drawing/2016/5/9/chartex" xmlns:cx4="http://schemas.microsoft.com/office/drawing/2016/5/10/chartex" xmlns:cx5="http://schemas.microsoft.com/office/drawing/2016/5/11/chartex" xmlns:cx6="http://schemas.microsoft.com/office/drawing/2016/5/12/chartex" xmlns:cx7="http://schemas.microsoft.com/office/drawing/2016/5/13/chartex" xmlns:cx8="http://schemas.microsoft.com/office/drawing/2016/5/14/chartex" xmlns:mc="http://schemas.openxmlformats.org/markup-compatibility/2006" xmlns:aink="http://schemas.microsoft.com/office/drawing/2016/ink" xmlns:am3d="http://schemas.microsoft.com/office/drawing/2017/model3d" xmlns:o="urn:schemas-microsoft-com:office:office" xmlns:v="urn:schemas-microsoft-com:vml" xmlns:wp14="http://schemas.microsoft.com/office/word/2010/wordprocessingDrawing" xmlns:w10="urn:schemas-microsoft-com:office:word" xmlns:w="http://schemas.openxmlformats.org/wordprocessingml/2006/main" xmlns:w14="http://schemas.microsoft.com/office/word/2010/wordml" xmlns:w15="http://schemas.microsoft.com/office/word/2012/wordml" xmlns:w16cex="http://schemas.microsoft.com/office/word/2018/wordml/cex" xmlns:w16cid="http://schemas.microsoft.com/office/word/2016/wordml/cid" xmlns:w16="http://schemas.microsoft.com/office/word/2018/wordml" xmlns:w16se="http://schemas.microsoft.com/office/word/2015/wordml/symex" xmlns:wpg="http://schemas.microsoft.com/office/word/2010/wordprocessingGroup" xmlns:wpi="http://schemas.microsoft.com/office/word/2010/wordprocessingInk" xmlns:wps="http://schemas.microsoft.com/office/word/2010/wordprocessingShape" xmlns:a14="http://schemas.microsoft.com/office/drawing/2010/main" val="0"/>
                         </a:ext>
                       </a:extLst>
                     </a:blip>
@@ -19002,7 +19002,7 @@
                     <a:blip r:embed="rId14">
                       <a:extLst>
                         <a:ext uri="{28A0092B-C50C-407E-A947-70E740481C1C}">
-                          <a14:useLocalDpi xmlns:a14="http://schemas.microsoft.com/office/drawing/2010/main" xmlns:wps="http://schemas.microsoft.com/office/word/2010/wordprocessingShape" xmlns:wpi="http://schemas.microsoft.com/office/word/2010/wordprocessingInk" xmlns:wpg="http://schemas.microsoft.com/office/word/2010/wordprocessingGroup" xmlns:w16se="http://schemas.microsoft.com/office/word/2015/wordml/symex" xmlns:w16="http://schemas.microsoft.com/office/word/2018/wordml" xmlns:w16cid="http://schemas.microsoft.com/office/word/2016/wordml/cid" xmlns:w16cex="http://schemas.microsoft.com/office/word/2018/wordml/cex" xmlns:w15="http://schemas.microsoft.com/office/word/2012/wordml" xmlns:w14="http://schemas.microsoft.com/office/word/2010/wordml" xmlns:w="http://schemas.openxmlformats.org/wordprocessingml/2006/main" xmlns:w10="urn:schemas-microsoft-com:office:word" xmlns:wp14="http://schemas.microsoft.com/office/word/2010/wordprocessingDrawing" xmlns:v="urn:schemas-microsoft-com:vml" xmlns:o="urn:schemas-microsoft-com:office:office" xmlns:am3d="http://schemas.microsoft.com/office/drawing/2017/model3d" xmlns:aink="http://schemas.microsoft.com/office/drawing/2016/ink" xmlns:mc="http://schemas.openxmlformats.org/markup-compatibility/2006" xmlns:cx8="http://schemas.microsoft.com/office/drawing/2016/5/14/chartex" xmlns:cx7="http://schemas.microsoft.com/office/drawing/2016/5/13/chartex" xmlns:cx6="http://schemas.microsoft.com/office/drawing/2016/5/12/chartex" xmlns:cx5="http://schemas.microsoft.com/office/drawing/2016/5/11/chartex" xmlns:cx4="http://schemas.microsoft.com/office/drawing/2016/5/10/chartex" xmlns:cx3="http://schemas.microsoft.com/office/drawing/2016/5/9/chartex" xmlns:cx2="http://schemas.microsoft.com/office/drawing/2015/10/21/chartex" xmlns:cx1="http://schemas.microsoft.com/office/drawing/2015/9/8/chartex" xmlns:cx="http://schemas.microsoft.com/office/drawing/2014/chartex" xmlns:wpc="http://schemas.microsoft.com/office/word/2010/wordprocessingCanvas" xmlns="" val="0"/>
+                          <a14:useLocalDpi xmlns="" xmlns:wpc="http://schemas.microsoft.com/office/word/2010/wordprocessingCanvas" xmlns:cx="http://schemas.microsoft.com/office/drawing/2014/chartex" xmlns:cx1="http://schemas.microsoft.com/office/drawing/2015/9/8/chartex" xmlns:cx2="http://schemas.microsoft.com/office/drawing/2015/10/21/chartex" xmlns:cx3="http://schemas.microsoft.com/office/drawing/2016/5/9/chartex" xmlns:cx4="http://schemas.microsoft.com/office/drawing/2016/5/10/chartex" xmlns:cx5="http://schemas.microsoft.com/office/drawing/2016/5/11/chartex" xmlns:cx6="http://schemas.microsoft.com/office/drawing/2016/5/12/chartex" xmlns:cx7="http://schemas.microsoft.com/office/drawing/2016/5/13/chartex" xmlns:cx8="http://schemas.microsoft.com/office/drawing/2016/5/14/chartex" xmlns:mc="http://schemas.openxmlformats.org/markup-compatibility/2006" xmlns:aink="http://schemas.microsoft.com/office/drawing/2016/ink" xmlns:am3d="http://schemas.microsoft.com/office/drawing/2017/model3d" xmlns:o="urn:schemas-microsoft-com:office:office" xmlns:v="urn:schemas-microsoft-com:vml" xmlns:wp14="http://schemas.microsoft.com/office/word/2010/wordprocessingDrawing" xmlns:w10="urn:schemas-microsoft-com:office:word" xmlns:w="http://schemas.openxmlformats.org/wordprocessingml/2006/main" xmlns:w14="http://schemas.microsoft.com/office/word/2010/wordml" xmlns:w15="http://schemas.microsoft.com/office/word/2012/wordml" xmlns:w16cex="http://schemas.microsoft.com/office/word/2018/wordml/cex" xmlns:w16cid="http://schemas.microsoft.com/office/word/2016/wordml/cid" xmlns:w16="http://schemas.microsoft.com/office/word/2018/wordml" xmlns:w16se="http://schemas.microsoft.com/office/word/2015/wordml/symex" xmlns:wpg="http://schemas.microsoft.com/office/word/2010/wordprocessingGroup" xmlns:wpi="http://schemas.microsoft.com/office/word/2010/wordprocessingInk" xmlns:wps="http://schemas.microsoft.com/office/word/2010/wordprocessingShape" xmlns:a14="http://schemas.microsoft.com/office/drawing/2010/main" val="0"/>
                         </a:ext>
                       </a:extLst>
                     </a:blip>
@@ -19073,7 +19073,7 @@
                     <a:blip r:embed="rId15">
                       <a:extLst>
                         <a:ext uri="{28A0092B-C50C-407E-A947-70E740481C1C}">
-                          <a14:useLocalDpi xmlns:a14="http://schemas.microsoft.com/office/drawing/2010/main" xmlns:wps="http://schemas.microsoft.com/office/word/2010/wordprocessingShape" xmlns:wpi="http://schemas.microsoft.com/office/word/2010/wordprocessingInk" xmlns:wpg="http://schemas.microsoft.com/office/word/2010/wordprocessingGroup" xmlns:w16se="http://schemas.microsoft.com/office/word/2015/wordml/symex" xmlns:w16="http://schemas.microsoft.com/office/word/2018/wordml" xmlns:w16cid="http://schemas.microsoft.com/office/word/2016/wordml/cid" xmlns:w16cex="http://schemas.microsoft.com/office/word/2018/wordml/cex" xmlns:w15="http://schemas.microsoft.com/office/word/2012/wordml" xmlns:w14="http://schemas.microsoft.com/office/word/2010/wordml" xmlns:w="http://schemas.openxmlformats.org/wordprocessingml/2006/main" xmlns:w10="urn:schemas-microsoft-com:office:word" xmlns:wp14="http://schemas.microsoft.com/office/word/2010/wordprocessingDrawing" xmlns:v="urn:schemas-microsoft-com:vml" xmlns:o="urn:schemas-microsoft-com:office:office" xmlns:am3d="http://schemas.microsoft.com/office/drawing/2017/model3d" xmlns:aink="http://schemas.microsoft.com/office/drawing/2016/ink" xmlns:mc="http://schemas.openxmlformats.org/markup-compatibility/2006" xmlns:cx8="http://schemas.microsoft.com/office/drawing/2016/5/14/chartex" xmlns:cx7="http://schemas.microsoft.com/office/drawing/2016/5/13/chartex" xmlns:cx6="http://schemas.microsoft.com/office/drawing/2016/5/12/chartex" xmlns:cx5="http://schemas.microsoft.com/office/drawing/2016/5/11/chartex" xmlns:cx4="http://schemas.microsoft.com/office/drawing/2016/5/10/chartex" xmlns:cx3="http://schemas.microsoft.com/office/drawing/2016/5/9/chartex" xmlns:cx2="http://schemas.microsoft.com/office/drawing/2015/10/21/chartex" xmlns:cx1="http://schemas.microsoft.com/office/drawing/2015/9/8/chartex" xmlns:cx="http://schemas.microsoft.com/office/drawing/2014/chartex" xmlns:wpc="http://schemas.microsoft.com/office/word/2010/wordprocessingCanvas" xmlns="" val="0"/>
+                          <a14:useLocalDpi xmlns="" xmlns:wpc="http://schemas.microsoft.com/office/word/2010/wordprocessingCanvas" xmlns:cx="http://schemas.microsoft.com/office/drawing/2014/chartex" xmlns:cx1="http://schemas.microsoft.com/office/drawing/2015/9/8/chartex" xmlns:cx2="http://schemas.microsoft.com/office/drawing/2015/10/21/chartex" xmlns:cx3="http://schemas.microsoft.com/office/drawing/2016/5/9/chartex" xmlns:cx4="http://schemas.microsoft.com/office/drawing/2016/5/10/chartex" xmlns:cx5="http://schemas.microsoft.com/office/drawing/2016/5/11/chartex" xmlns:cx6="http://schemas.microsoft.com/office/drawing/2016/5/12/chartex" xmlns:cx7="http://schemas.microsoft.com/office/drawing/2016/5/13/chartex" xmlns:cx8="http://schemas.microsoft.com/office/drawing/2016/5/14/chartex" xmlns:mc="http://schemas.openxmlformats.org/markup-compatibility/2006" xmlns:aink="http://schemas.microsoft.com/office/drawing/2016/ink" xmlns:am3d="http://schemas.microsoft.com/office/drawing/2017/model3d" xmlns:o="urn:schemas-microsoft-com:office:office" xmlns:v="urn:schemas-microsoft-com:vml" xmlns:wp14="http://schemas.microsoft.com/office/word/2010/wordprocessingDrawing" xmlns:w10="urn:schemas-microsoft-com:office:word" xmlns:w="http://schemas.openxmlformats.org/wordprocessingml/2006/main" xmlns:w14="http://schemas.microsoft.com/office/word/2010/wordml" xmlns:w15="http://schemas.microsoft.com/office/word/2012/wordml" xmlns:w16cex="http://schemas.microsoft.com/office/word/2018/wordml/cex" xmlns:w16cid="http://schemas.microsoft.com/office/word/2016/wordml/cid" xmlns:w16="http://schemas.microsoft.com/office/word/2018/wordml" xmlns:w16se="http://schemas.microsoft.com/office/word/2015/wordml/symex" xmlns:wpg="http://schemas.microsoft.com/office/word/2010/wordprocessingGroup" xmlns:wpi="http://schemas.microsoft.com/office/word/2010/wordprocessingInk" xmlns:wps="http://schemas.microsoft.com/office/word/2010/wordprocessingShape" xmlns:a14="http://schemas.microsoft.com/office/drawing/2010/main" val="0"/>
                         </a:ext>
                       </a:extLst>
                     </a:blip>
@@ -19567,7 +19567,7 @@
                     <a:blip r:embed="rId16">
                       <a:extLst>
                         <a:ext uri="{28A0092B-C50C-407E-A947-70E740481C1C}">
-                          <a14:useLocalDpi xmlns:a14="http://schemas.microsoft.com/office/drawing/2010/main" xmlns:wps="http://schemas.microsoft.com/office/word/2010/wordprocessingShape" xmlns:wpi="http://schemas.microsoft.com/office/word/2010/wordprocessingInk" xmlns:wpg="http://schemas.microsoft.com/office/word/2010/wordprocessingGroup" xmlns:w16se="http://schemas.microsoft.com/office/word/2015/wordml/symex" xmlns:w16="http://schemas.microsoft.com/office/word/2018/wordml" xmlns:w16cid="http://schemas.microsoft.com/office/word/2016/wordml/cid" xmlns:w16cex="http://schemas.microsoft.com/office/word/2018/wordml/cex" xmlns:w15="http://schemas.microsoft.com/office/word/2012/wordml" xmlns:w14="http://schemas.microsoft.com/office/word/2010/wordml" xmlns:w="http://schemas.openxmlformats.org/wordprocessingml/2006/main" xmlns:w10="urn:schemas-microsoft-com:office:word" xmlns:wp14="http://schemas.microsoft.com/office/word/2010/wordprocessingDrawing" xmlns:v="urn:schemas-microsoft-com:vml" xmlns:o="urn:schemas-microsoft-com:office:office" xmlns:am3d="http://schemas.microsoft.com/office/drawing/2017/model3d" xmlns:aink="http://schemas.microsoft.com/office/drawing/2016/ink" xmlns:mc="http://schemas.openxmlformats.org/markup-compatibility/2006" xmlns:cx8="http://schemas.microsoft.com/office/drawing/2016/5/14/chartex" xmlns:cx7="http://schemas.microsoft.com/office/drawing/2016/5/13/chartex" xmlns:cx6="http://schemas.microsoft.com/office/drawing/2016/5/12/chartex" xmlns:cx5="http://schemas.microsoft.com/office/drawing/2016/5/11/chartex" xmlns:cx4="http://schemas.microsoft.com/office/drawing/2016/5/10/chartex" xmlns:cx3="http://schemas.microsoft.com/office/drawing/2016/5/9/chartex" xmlns:cx2="http://schemas.microsoft.com/office/drawing/2015/10/21/chartex" xmlns:cx1="http://schemas.microsoft.com/office/drawing/2015/9/8/chartex" xmlns:cx="http://schemas.microsoft.com/office/drawing/2014/chartex" xmlns:wpc="http://schemas.microsoft.com/office/word/2010/wordprocessingCanvas" xmlns="" val="0"/>
+                          <a14:useLocalDpi xmlns="" xmlns:wpc="http://schemas.microsoft.com/office/word/2010/wordprocessingCanvas" xmlns:cx="http://schemas.microsoft.com/office/drawing/2014/chartex" xmlns:cx1="http://schemas.microsoft.com/office/drawing/2015/9/8/chartex" xmlns:cx2="http://schemas.microsoft.com/office/drawing/2015/10/21/chartex" xmlns:cx3="http://schemas.microsoft.com/office/drawing/2016/5/9/chartex" xmlns:cx4="http://schemas.microsoft.com/office/drawing/2016/5/10/chartex" xmlns:cx5="http://schemas.microsoft.com/office/drawing/2016/5/11/chartex" xmlns:cx6="http://schemas.microsoft.com/office/drawing/2016/5/12/chartex" xmlns:cx7="http://schemas.microsoft.com/office/drawing/2016/5/13/chartex" xmlns:cx8="http://schemas.microsoft.com/office/drawing/2016/5/14/chartex" xmlns:mc="http://schemas.openxmlformats.org/markup-compatibility/2006" xmlns:aink="http://schemas.microsoft.com/office/drawing/2016/ink" xmlns:am3d="http://schemas.microsoft.com/office/drawing/2017/model3d" xmlns:o="urn:schemas-microsoft-com:office:office" xmlns:v="urn:schemas-microsoft-com:vml" xmlns:wp14="http://schemas.microsoft.com/office/word/2010/wordprocessingDrawing" xmlns:w10="urn:schemas-microsoft-com:office:word" xmlns:w="http://schemas.openxmlformats.org/wordprocessingml/2006/main" xmlns:w14="http://schemas.microsoft.com/office/word/2010/wordml" xmlns:w15="http://schemas.microsoft.com/office/word/2012/wordml" xmlns:w16cex="http://schemas.microsoft.com/office/word/2018/wordml/cex" xmlns:w16cid="http://schemas.microsoft.com/office/word/2016/wordml/cid" xmlns:w16="http://schemas.microsoft.com/office/word/2018/wordml" xmlns:w16se="http://schemas.microsoft.com/office/word/2015/wordml/symex" xmlns:wpg="http://schemas.microsoft.com/office/word/2010/wordprocessingGroup" xmlns:wpi="http://schemas.microsoft.com/office/word/2010/wordprocessingInk" xmlns:wps="http://schemas.microsoft.com/office/word/2010/wordprocessingShape" xmlns:a14="http://schemas.microsoft.com/office/drawing/2010/main" val="0"/>
                         </a:ext>
                       </a:extLst>
                     </a:blip>
@@ -20049,7 +20049,7 @@
                     <a:blip r:embed="rId17">
                       <a:extLst>
                         <a:ext uri="{28A0092B-C50C-407E-A947-70E740481C1C}">
-                          <a14:useLocalDpi xmlns:a14="http://schemas.microsoft.com/office/drawing/2010/main" xmlns:wps="http://schemas.microsoft.com/office/word/2010/wordprocessingShape" xmlns:wpi="http://schemas.microsoft.com/office/word/2010/wordprocessingInk" xmlns:wpg="http://schemas.microsoft.com/office/word/2010/wordprocessingGroup" xmlns:w16se="http://schemas.microsoft.com/office/word/2015/wordml/symex" xmlns:w16="http://schemas.microsoft.com/office/word/2018/wordml" xmlns:w16cid="http://schemas.microsoft.com/office/word/2016/wordml/cid" xmlns:w16cex="http://schemas.microsoft.com/office/word/2018/wordml/cex" xmlns:w15="http://schemas.microsoft.com/office/word/2012/wordml" xmlns:w14="http://schemas.microsoft.com/office/word/2010/wordml" xmlns:w="http://schemas.openxmlformats.org/wordprocessingml/2006/main" xmlns:w10="urn:schemas-microsoft-com:office:word" xmlns:wp14="http://schemas.microsoft.com/office/word/2010/wordprocessingDrawing" xmlns:v="urn:schemas-microsoft-com:vml" xmlns:o="urn:schemas-microsoft-com:office:office" xmlns:am3d="http://schemas.microsoft.com/office/drawing/2017/model3d" xmlns:aink="http://schemas.microsoft.com/office/drawing/2016/ink" xmlns:mc="http://schemas.openxmlformats.org/markup-compatibility/2006" xmlns:cx8="http://schemas.microsoft.com/office/drawing/2016/5/14/chartex" xmlns:cx7="http://schemas.microsoft.com/office/drawing/2016/5/13/chartex" xmlns:cx6="http://schemas.microsoft.com/office/drawing/2016/5/12/chartex" xmlns:cx5="http://schemas.microsoft.com/office/drawing/2016/5/11/chartex" xmlns:cx4="http://schemas.microsoft.com/office/drawing/2016/5/10/chartex" xmlns:cx3="http://schemas.microsoft.com/office/drawing/2016/5/9/chartex" xmlns:cx2="http://schemas.microsoft.com/office/drawing/2015/10/21/chartex" xmlns:cx1="http://schemas.microsoft.com/office/drawing/2015/9/8/chartex" xmlns:cx="http://schemas.microsoft.com/office/drawing/2014/chartex" xmlns:wpc="http://schemas.microsoft.com/office/word/2010/wordprocessingCanvas" xmlns="" val="0"/>
+                          <a14:useLocalDpi xmlns="" xmlns:wpc="http://schemas.microsoft.com/office/word/2010/wordprocessingCanvas" xmlns:cx="http://schemas.microsoft.com/office/drawing/2014/chartex" xmlns:cx1="http://schemas.microsoft.com/office/drawing/2015/9/8/chartex" xmlns:cx2="http://schemas.microsoft.com/office/drawing/2015/10/21/chartex" xmlns:cx3="http://schemas.microsoft.com/office/drawing/2016/5/9/chartex" xmlns:cx4="http://schemas.microsoft.com/office/drawing/2016/5/10/chartex" xmlns:cx5="http://schemas.microsoft.com/office/drawing/2016/5/11/chartex" xmlns:cx6="http://schemas.microsoft.com/office/drawing/2016/5/12/chartex" xmlns:cx7="http://schemas.microsoft.com/office/drawing/2016/5/13/chartex" xmlns:cx8="http://schemas.microsoft.com/office/drawing/2016/5/14/chartex" xmlns:mc="http://schemas.openxmlformats.org/markup-compatibility/2006" xmlns:aink="http://schemas.microsoft.com/office/drawing/2016/ink" xmlns:am3d="http://schemas.microsoft.com/office/drawing/2017/model3d" xmlns:o="urn:schemas-microsoft-com:office:office" xmlns:v="urn:schemas-microsoft-com:vml" xmlns:wp14="http://schemas.microsoft.com/office/word/2010/wordprocessingDrawing" xmlns:w10="urn:schemas-microsoft-com:office:word" xmlns:w="http://schemas.openxmlformats.org/wordprocessingml/2006/main" xmlns:w14="http://schemas.microsoft.com/office/word/2010/wordml" xmlns:w15="http://schemas.microsoft.com/office/word/2012/wordml" xmlns:w16cex="http://schemas.microsoft.com/office/word/2018/wordml/cex" xmlns:w16cid="http://schemas.microsoft.com/office/word/2016/wordml/cid" xmlns:w16="http://schemas.microsoft.com/office/word/2018/wordml" xmlns:w16se="http://schemas.microsoft.com/office/word/2015/wordml/symex" xmlns:wpg="http://schemas.microsoft.com/office/word/2010/wordprocessingGroup" xmlns:wpi="http://schemas.microsoft.com/office/word/2010/wordprocessingInk" xmlns:wps="http://schemas.microsoft.com/office/word/2010/wordprocessingShape" xmlns:a14="http://schemas.microsoft.com/office/drawing/2010/main" val="0"/>
                         </a:ext>
                       </a:extLst>
                     </a:blip>
@@ -20210,7 +20210,7 @@
                     <a:blip r:embed="rId18">
                       <a:extLst>
                         <a:ext uri="{28A0092B-C50C-407E-A947-70E740481C1C}">
-                          <a14:useLocalDpi xmlns:a14="http://schemas.microsoft.com/office/drawing/2010/main" xmlns:wps="http://schemas.microsoft.com/office/word/2010/wordprocessingShape" xmlns:wpi="http://schemas.microsoft.com/office/word/2010/wordprocessingInk" xmlns:wpg="http://schemas.microsoft.com/office/word/2010/wordprocessingGroup" xmlns:w16se="http://schemas.microsoft.com/office/word/2015/wordml/symex" xmlns:w16="http://schemas.microsoft.com/office/word/2018/wordml" xmlns:w16cid="http://schemas.microsoft.com/office/word/2016/wordml/cid" xmlns:w16cex="http://schemas.microsoft.com/office/word/2018/wordml/cex" xmlns:w15="http://schemas.microsoft.com/office/word/2012/wordml" xmlns:w14="http://schemas.microsoft.com/office/word/2010/wordml" xmlns:w="http://schemas.openxmlformats.org/wordprocessingml/2006/main" xmlns:w10="urn:schemas-microsoft-com:office:word" xmlns:wp14="http://schemas.microsoft.com/office/word/2010/wordprocessingDrawing" xmlns:v="urn:schemas-microsoft-com:vml" xmlns:o="urn:schemas-microsoft-com:office:office" xmlns:am3d="http://schemas.microsoft.com/office/drawing/2017/model3d" xmlns:aink="http://schemas.microsoft.com/office/drawing/2016/ink" xmlns:mc="http://schemas.openxmlformats.org/markup-compatibility/2006" xmlns:cx8="http://schemas.microsoft.com/office/drawing/2016/5/14/chartex" xmlns:cx7="http://schemas.microsoft.com/office/drawing/2016/5/13/chartex" xmlns:cx6="http://schemas.microsoft.com/office/drawing/2016/5/12/chartex" xmlns:cx5="http://schemas.microsoft.com/office/drawing/2016/5/11/chartex" xmlns:cx4="http://schemas.microsoft.com/office/drawing/2016/5/10/chartex" xmlns:cx3="http://schemas.microsoft.com/office/drawing/2016/5/9/chartex" xmlns:cx2="http://schemas.microsoft.com/office/drawing/2015/10/21/chartex" xmlns:cx1="http://schemas.microsoft.com/office/drawing/2015/9/8/chartex" xmlns:cx="http://schemas.microsoft.com/office/drawing/2014/chartex" xmlns:wpc="http://schemas.microsoft.com/office/word/2010/wordprocessingCanvas" xmlns="" val="0"/>
+                          <a14:useLocalDpi xmlns="" xmlns:wpc="http://schemas.microsoft.com/office/word/2010/wordprocessingCanvas" xmlns:cx="http://schemas.microsoft.com/office/drawing/2014/chartex" xmlns:cx1="http://schemas.microsoft.com/office/drawing/2015/9/8/chartex" xmlns:cx2="http://schemas.microsoft.com/office/drawing/2015/10/21/chartex" xmlns:cx3="http://schemas.microsoft.com/office/drawing/2016/5/9/chartex" xmlns:cx4="http://schemas.microsoft.com/office/drawing/2016/5/10/chartex" xmlns:cx5="http://schemas.microsoft.com/office/drawing/2016/5/11/chartex" xmlns:cx6="http://schemas.microsoft.com/office/drawing/2016/5/12/chartex" xmlns:cx7="http://schemas.microsoft.com/office/drawing/2016/5/13/chartex" xmlns:cx8="http://schemas.microsoft.com/office/drawing/2016/5/14/chartex" xmlns:mc="http://schemas.openxmlformats.org/markup-compatibility/2006" xmlns:aink="http://schemas.microsoft.com/office/drawing/2016/ink" xmlns:am3d="http://schemas.microsoft.com/office/drawing/2017/model3d" xmlns:o="urn:schemas-microsoft-com:office:office" xmlns:v="urn:schemas-microsoft-com:vml" xmlns:wp14="http://schemas.microsoft.com/office/word/2010/wordprocessingDrawing" xmlns:w10="urn:schemas-microsoft-com:office:word" xmlns:w="http://schemas.openxmlformats.org/wordprocessingml/2006/main" xmlns:w14="http://schemas.microsoft.com/office/word/2010/wordml" xmlns:w15="http://schemas.microsoft.com/office/word/2012/wordml" xmlns:w16cex="http://schemas.microsoft.com/office/word/2018/wordml/cex" xmlns:w16cid="http://schemas.microsoft.com/office/word/2016/wordml/cid" xmlns:w16="http://schemas.microsoft.com/office/word/2018/wordml" xmlns:w16se="http://schemas.microsoft.com/office/word/2015/wordml/symex" xmlns:wpg="http://schemas.microsoft.com/office/word/2010/wordprocessingGroup" xmlns:wpi="http://schemas.microsoft.com/office/word/2010/wordprocessingInk" xmlns:wps="http://schemas.microsoft.com/office/word/2010/wordprocessingShape" xmlns:a14="http://schemas.microsoft.com/office/drawing/2010/main" val="0"/>
                         </a:ext>
                       </a:extLst>
                     </a:blip>
@@ -20338,7 +20338,7 @@
                     <a:blip r:embed="rId19">
                       <a:extLst>
                         <a:ext uri="{28A0092B-C50C-407E-A947-70E740481C1C}">
-                          <a14:useLocalDpi xmlns:a14="http://schemas.microsoft.com/office/drawing/2010/main" xmlns:wps="http://schemas.microsoft.com/office/word/2010/wordprocessingShape" xmlns:wpi="http://schemas.microsoft.com/office/word/2010/wordprocessingInk" xmlns:wpg="http://schemas.microsoft.com/office/word/2010/wordprocessingGroup" xmlns:w16se="http://schemas.microsoft.com/office/word/2015/wordml/symex" xmlns:w16="http://schemas.microsoft.com/office/word/2018/wordml" xmlns:w16cid="http://schemas.microsoft.com/office/word/2016/wordml/cid" xmlns:w16cex="http://schemas.microsoft.com/office/word/2018/wordml/cex" xmlns:w15="http://schemas.microsoft.com/office/word/2012/wordml" xmlns:w14="http://schemas.microsoft.com/office/word/2010/wordml" xmlns:w="http://schemas.openxmlformats.org/wordprocessingml/2006/main" xmlns:w10="urn:schemas-microsoft-com:office:word" xmlns:wp14="http://schemas.microsoft.com/office/word/2010/wordprocessingDrawing" xmlns:v="urn:schemas-microsoft-com:vml" xmlns:o="urn:schemas-microsoft-com:office:office" xmlns:am3d="http://schemas.microsoft.com/office/drawing/2017/model3d" xmlns:aink="http://schemas.microsoft.com/office/drawing/2016/ink" xmlns:mc="http://schemas.openxmlformats.org/markup-compatibility/2006" xmlns:cx8="http://schemas.microsoft.com/office/drawing/2016/5/14/chartex" xmlns:cx7="http://schemas.microsoft.com/office/drawing/2016/5/13/chartex" xmlns:cx6="http://schemas.microsoft.com/office/drawing/2016/5/12/chartex" xmlns:cx5="http://schemas.microsoft.com/office/drawing/2016/5/11/chartex" xmlns:cx4="http://schemas.microsoft.com/office/drawing/2016/5/10/chartex" xmlns:cx3="http://schemas.microsoft.com/office/drawing/2016/5/9/chartex" xmlns:cx2="http://schemas.microsoft.com/office/drawing/2015/10/21/chartex" xmlns:cx1="http://schemas.microsoft.com/office/drawing/2015/9/8/chartex" xmlns:cx="http://schemas.microsoft.com/office/drawing/2014/chartex" xmlns:wpc="http://schemas.microsoft.com/office/word/2010/wordprocessingCanvas" xmlns="" val="0"/>
+                          <a14:useLocalDpi xmlns="" xmlns:wpc="http://schemas.microsoft.com/office/word/2010/wordprocessingCanvas" xmlns:cx="http://schemas.microsoft.com/office/drawing/2014/chartex" xmlns:cx1="http://schemas.microsoft.com/office/drawing/2015/9/8/chartex" xmlns:cx2="http://schemas.microsoft.com/office/drawing/2015/10/21/chartex" xmlns:cx3="http://schemas.microsoft.com/office/drawing/2016/5/9/chartex" xmlns:cx4="http://schemas.microsoft.com/office/drawing/2016/5/10/chartex" xmlns:cx5="http://schemas.microsoft.com/office/drawing/2016/5/11/chartex" xmlns:cx6="http://schemas.microsoft.com/office/drawing/2016/5/12/chartex" xmlns:cx7="http://schemas.microsoft.com/office/drawing/2016/5/13/chartex" xmlns:cx8="http://schemas.microsoft.com/office/drawing/2016/5/14/chartex" xmlns:mc="http://schemas.openxmlformats.org/markup-compatibility/2006" xmlns:aink="http://schemas.microsoft.com/office/drawing/2016/ink" xmlns:am3d="http://schemas.microsoft.com/office/drawing/2017/model3d" xmlns:o="urn:schemas-microsoft-com:office:office" xmlns:v="urn:schemas-microsoft-com:vml" xmlns:wp14="http://schemas.microsoft.com/office/word/2010/wordprocessingDrawing" xmlns:w10="urn:schemas-microsoft-com:office:word" xmlns:w="http://schemas.openxmlformats.org/wordprocessingml/2006/main" xmlns:w14="http://schemas.microsoft.com/office/word/2010/wordml" xmlns:w15="http://schemas.microsoft.com/office/word/2012/wordml" xmlns:w16cex="http://schemas.microsoft.com/office/word/2018/wordml/cex" xmlns:w16cid="http://schemas.microsoft.com/office/word/2016/wordml/cid" xmlns:w16="http://schemas.microsoft.com/office/word/2018/wordml" xmlns:w16se="http://schemas.microsoft.com/office/word/2015/wordml/symex" xmlns:wpg="http://schemas.microsoft.com/office/word/2010/wordprocessingGroup" xmlns:wpi="http://schemas.microsoft.com/office/word/2010/wordprocessingInk" xmlns:wps="http://schemas.microsoft.com/office/word/2010/wordprocessingShape" xmlns:a14="http://schemas.microsoft.com/office/drawing/2010/main" val="0"/>
                         </a:ext>
                       </a:extLst>
                     </a:blip>
@@ -20453,7 +20453,7 @@
                     <a:blip r:embed="rId20">
                       <a:extLst>
                         <a:ext uri="{28A0092B-C50C-407E-A947-70E740481C1C}">
-                          <a14:useLocalDpi xmlns:a14="http://schemas.microsoft.com/office/drawing/2010/main" xmlns:wps="http://schemas.microsoft.com/office/word/2010/wordprocessingShape" xmlns:wpi="http://schemas.microsoft.com/office/word/2010/wordprocessingInk" xmlns:wpg="http://schemas.microsoft.com/office/word/2010/wordprocessingGroup" xmlns:w16se="http://schemas.microsoft.com/office/word/2015/wordml/symex" xmlns:w16="http://schemas.microsoft.com/office/word/2018/wordml" xmlns:w16cid="http://schemas.microsoft.com/office/word/2016/wordml/cid" xmlns:w16cex="http://schemas.microsoft.com/office/word/2018/wordml/cex" xmlns:w15="http://schemas.microsoft.com/office/word/2012/wordml" xmlns:w14="http://schemas.microsoft.com/office/word/2010/wordml" xmlns:w="http://schemas.openxmlformats.org/wordprocessingml/2006/main" xmlns:w10="urn:schemas-microsoft-com:office:word" xmlns:wp14="http://schemas.microsoft.com/office/word/2010/wordprocessingDrawing" xmlns:v="urn:schemas-microsoft-com:vml" xmlns:o="urn:schemas-microsoft-com:office:office" xmlns:am3d="http://schemas.microsoft.com/office/drawing/2017/model3d" xmlns:aink="http://schemas.microsoft.com/office/drawing/2016/ink" xmlns:mc="http://schemas.openxmlformats.org/markup-compatibility/2006" xmlns:cx8="http://schemas.microsoft.com/office/drawing/2016/5/14/chartex" xmlns:cx7="http://schemas.microsoft.com/office/drawing/2016/5/13/chartex" xmlns:cx6="http://schemas.microsoft.com/office/drawing/2016/5/12/chartex" xmlns:cx5="http://schemas.microsoft.com/office/drawing/2016/5/11/chartex" xmlns:cx4="http://schemas.microsoft.com/office/drawing/2016/5/10/chartex" xmlns:cx3="http://schemas.microsoft.com/office/drawing/2016/5/9/chartex" xmlns:cx2="http://schemas.microsoft.com/office/drawing/2015/10/21/chartex" xmlns:cx1="http://schemas.microsoft.com/office/drawing/2015/9/8/chartex" xmlns:cx="http://schemas.microsoft.com/office/drawing/2014/chartex" xmlns:wpc="http://schemas.microsoft.com/office/word/2010/wordprocessingCanvas" xmlns="" val="0"/>
+                          <a14:useLocalDpi xmlns="" xmlns:wpc="http://schemas.microsoft.com/office/word/2010/wordprocessingCanvas" xmlns:cx="http://schemas.microsoft.com/office/drawing/2014/chartex" xmlns:cx1="http://schemas.microsoft.com/office/drawing/2015/9/8/chartex" xmlns:cx2="http://schemas.microsoft.com/office/drawing/2015/10/21/chartex" xmlns:cx3="http://schemas.microsoft.com/office/drawing/2016/5/9/chartex" xmlns:cx4="http://schemas.microsoft.com/office/drawing/2016/5/10/chartex" xmlns:cx5="http://schemas.microsoft.com/office/drawing/2016/5/11/chartex" xmlns:cx6="http://schemas.microsoft.com/office/drawing/2016/5/12/chartex" xmlns:cx7="http://schemas.microsoft.com/office/drawing/2016/5/13/chartex" xmlns:cx8="http://schemas.microsoft.com/office/drawing/2016/5/14/chartex" xmlns:mc="http://schemas.openxmlformats.org/markup-compatibility/2006" xmlns:aink="http://schemas.microsoft.com/office/drawing/2016/ink" xmlns:am3d="http://schemas.microsoft.com/office/drawing/2017/model3d" xmlns:o="urn:schemas-microsoft-com:office:office" xmlns:v="urn:schemas-microsoft-com:vml" xmlns:wp14="http://schemas.microsoft.com/office/word/2010/wordprocessingDrawing" xmlns:w10="urn:schemas-microsoft-com:office:word" xmlns:w="http://schemas.openxmlformats.org/wordprocessingml/2006/main" xmlns:w14="http://schemas.microsoft.com/office/word/2010/wordml" xmlns:w15="http://schemas.microsoft.com/office/word/2012/wordml" xmlns:w16cex="http://schemas.microsoft.com/office/word/2018/wordml/cex" xmlns:w16cid="http://schemas.microsoft.com/office/word/2016/wordml/cid" xmlns:w16="http://schemas.microsoft.com/office/word/2018/wordml" xmlns:w16se="http://schemas.microsoft.com/office/word/2015/wordml/symex" xmlns:wpg="http://schemas.microsoft.com/office/word/2010/wordprocessingGroup" xmlns:wpi="http://schemas.microsoft.com/office/word/2010/wordprocessingInk" xmlns:wps="http://schemas.microsoft.com/office/word/2010/wordprocessingShape" xmlns:a14="http://schemas.microsoft.com/office/drawing/2010/main" val="0"/>
                         </a:ext>
                       </a:extLst>
                     </a:blip>
@@ -20618,7 +20618,7 @@
                     <a:blip r:embed="rId21">
                       <a:extLst>
                         <a:ext uri="{28A0092B-C50C-407E-A947-70E740481C1C}">
-                          <a14:useLocalDpi xmlns:a14="http://schemas.microsoft.com/office/drawing/2010/main" xmlns:wps="http://schemas.microsoft.com/office/word/2010/wordprocessingShape" xmlns:wpi="http://schemas.microsoft.com/office/word/2010/wordprocessingInk" xmlns:wpg="http://schemas.microsoft.com/office/word/2010/wordprocessingGroup" xmlns:w16se="http://schemas.microsoft.com/office/word/2015/wordml/symex" xmlns:w16="http://schemas.microsoft.com/office/word/2018/wordml" xmlns:w16cid="http://schemas.microsoft.com/office/word/2016/wordml/cid" xmlns:w16cex="http://schemas.microsoft.com/office/word/2018/wordml/cex" xmlns:w15="http://schemas.microsoft.com/office/word/2012/wordml" xmlns:w14="http://schemas.microsoft.com/office/word/2010/wordml" xmlns:w="http://schemas.openxmlformats.org/wordprocessingml/2006/main" xmlns:w10="urn:schemas-microsoft-com:office:word" xmlns:wp14="http://schemas.microsoft.com/office/word/2010/wordprocessingDrawing" xmlns:v="urn:schemas-microsoft-com:vml" xmlns:o="urn:schemas-microsoft-com:office:office" xmlns:am3d="http://schemas.microsoft.com/office/drawing/2017/model3d" xmlns:aink="http://schemas.microsoft.com/office/drawing/2016/ink" xmlns:mc="http://schemas.openxmlformats.org/markup-compatibility/2006" xmlns:cx8="http://schemas.microsoft.com/office/drawing/2016/5/14/chartex" xmlns:cx7="http://schemas.microsoft.com/office/drawing/2016/5/13/chartex" xmlns:cx6="http://schemas.microsoft.com/office/drawing/2016/5/12/chartex" xmlns:cx5="http://schemas.microsoft.com/office/drawing/2016/5/11/chartex" xmlns:cx4="http://schemas.microsoft.com/office/drawing/2016/5/10/chartex" xmlns:cx3="http://schemas.microsoft.com/office/drawing/2016/5/9/chartex" xmlns:cx2="http://schemas.microsoft.com/office/drawing/2015/10/21/chartex" xmlns:cx1="http://schemas.microsoft.com/office/drawing/2015/9/8/chartex" xmlns:cx="http://schemas.microsoft.com/office/drawing/2014/chartex" xmlns:wpc="http://schemas.microsoft.com/office/word/2010/wordprocessingCanvas" xmlns="" val="0"/>
+                          <a14:useLocalDpi xmlns="" xmlns:wpc="http://schemas.microsoft.com/office/word/2010/wordprocessingCanvas" xmlns:cx="http://schemas.microsoft.com/office/drawing/2014/chartex" xmlns:cx1="http://schemas.microsoft.com/office/drawing/2015/9/8/chartex" xmlns:cx2="http://schemas.microsoft.com/office/drawing/2015/10/21/chartex" xmlns:cx3="http://schemas.microsoft.com/office/drawing/2016/5/9/chartex" xmlns:cx4="http://schemas.microsoft.com/office/drawing/2016/5/10/chartex" xmlns:cx5="http://schemas.microsoft.com/office/drawing/2016/5/11/chartex" xmlns:cx6="http://schemas.microsoft.com/office/drawing/2016/5/12/chartex" xmlns:cx7="http://schemas.microsoft.com/office/drawing/2016/5/13/chartex" xmlns:cx8="http://schemas.microsoft.com/office/drawing/2016/5/14/chartex" xmlns:mc="http://schemas.openxmlformats.org/markup-compatibility/2006" xmlns:aink="http://schemas.microsoft.com/office/drawing/2016/ink" xmlns:am3d="http://schemas.microsoft.com/office/drawing/2017/model3d" xmlns:o="urn:schemas-microsoft-com:office:office" xmlns:v="urn:schemas-microsoft-com:vml" xmlns:wp14="http://schemas.microsoft.com/office/word/2010/wordprocessingDrawing" xmlns:w10="urn:schemas-microsoft-com:office:word" xmlns:w="http://schemas.openxmlformats.org/wordprocessingml/2006/main" xmlns:w14="http://schemas.microsoft.com/office/word/2010/wordml" xmlns:w15="http://schemas.microsoft.com/office/word/2012/wordml" xmlns:w16cex="http://schemas.microsoft.com/office/word/2018/wordml/cex" xmlns:w16cid="http://schemas.microsoft.com/office/word/2016/wordml/cid" xmlns:w16="http://schemas.microsoft.com/office/word/2018/wordml" xmlns:w16se="http://schemas.microsoft.com/office/word/2015/wordml/symex" xmlns:wpg="http://schemas.microsoft.com/office/word/2010/wordprocessingGroup" xmlns:wpi="http://schemas.microsoft.com/office/word/2010/wordprocessingInk" xmlns:wps="http://schemas.microsoft.com/office/word/2010/wordprocessingShape" xmlns:a14="http://schemas.microsoft.com/office/drawing/2010/main" val="0"/>
                         </a:ext>
                       </a:extLst>
                     </a:blip>
@@ -22515,7 +22515,7 @@
                     <a:blip r:embed="rId23">
                       <a:extLst>
                         <a:ext uri="{28A0092B-C50C-407E-A947-70E740481C1C}">
-                          <a14:useLocalDpi xmlns:a14="http://schemas.microsoft.com/office/drawing/2010/main" xmlns:wps="http://schemas.microsoft.com/office/word/2010/wordprocessingShape" xmlns:wpi="http://schemas.microsoft.com/office/word/2010/wordprocessingInk" xmlns:wpg="http://schemas.microsoft.com/office/word/2010/wordprocessingGroup" xmlns:w16se="http://schemas.microsoft.com/office/word/2015/wordml/symex" xmlns:w16="http://schemas.microsoft.com/office/word/2018/wordml" xmlns:w16cid="http://schemas.microsoft.com/office/word/2016/wordml/cid" xmlns:w16cex="http://schemas.microsoft.com/office/word/2018/wordml/cex" xmlns:w15="http://schemas.microsoft.com/office/word/2012/wordml" xmlns:w14="http://schemas.microsoft.com/office/word/2010/wordml" xmlns:w="http://schemas.openxmlformats.org/wordprocessingml/2006/main" xmlns:w10="urn:schemas-microsoft-com:office:word" xmlns:wp14="http://schemas.microsoft.com/office/word/2010/wordprocessingDrawing" xmlns:v="urn:schemas-microsoft-com:vml" xmlns:o="urn:schemas-microsoft-com:office:office" xmlns:am3d="http://schemas.microsoft.com/office/drawing/2017/model3d" xmlns:aink="http://schemas.microsoft.com/office/drawing/2016/ink" xmlns:mc="http://schemas.openxmlformats.org/markup-compatibility/2006" xmlns:cx8="http://schemas.microsoft.com/office/drawing/2016/5/14/chartex" xmlns:cx7="http://schemas.microsoft.com/office/drawing/2016/5/13/chartex" xmlns:cx6="http://schemas.microsoft.com/office/drawing/2016/5/12/chartex" xmlns:cx5="http://schemas.microsoft.com/office/drawing/2016/5/11/chartex" xmlns:cx4="http://schemas.microsoft.com/office/drawing/2016/5/10/chartex" xmlns:cx3="http://schemas.microsoft.com/office/drawing/2016/5/9/chartex" xmlns:cx2="http://schemas.microsoft.com/office/drawing/2015/10/21/chartex" xmlns:cx1="http://schemas.microsoft.com/office/drawing/2015/9/8/chartex" xmlns:cx="http://schemas.microsoft.com/office/drawing/2014/chartex" xmlns:wpc="http://schemas.microsoft.com/office/word/2010/wordprocessingCanvas" xmlns="" val="0"/>
+                          <a14:useLocalDpi xmlns="" xmlns:wpc="http://schemas.microsoft.com/office/word/2010/wordprocessingCanvas" xmlns:cx="http://schemas.microsoft.com/office/drawing/2014/chartex" xmlns:cx1="http://schemas.microsoft.com/office/drawing/2015/9/8/chartex" xmlns:cx2="http://schemas.microsoft.com/office/drawing/2015/10/21/chartex" xmlns:cx3="http://schemas.microsoft.com/office/drawing/2016/5/9/chartex" xmlns:cx4="http://schemas.microsoft.com/office/drawing/2016/5/10/chartex" xmlns:cx5="http://schemas.microsoft.com/office/drawing/2016/5/11/chartex" xmlns:cx6="http://schemas.microsoft.com/office/drawing/2016/5/12/chartex" xmlns:cx7="http://schemas.microsoft.com/office/drawing/2016/5/13/chartex" xmlns:cx8="http://schemas.microsoft.com/office/drawing/2016/5/14/chartex" xmlns:mc="http://schemas.openxmlformats.org/markup-compatibility/2006" xmlns:aink="http://schemas.microsoft.com/office/drawing/2016/ink" xmlns:am3d="http://schemas.microsoft.com/office/drawing/2017/model3d" xmlns:o="urn:schemas-microsoft-com:office:office" xmlns:v="urn:schemas-microsoft-com:vml" xmlns:wp14="http://schemas.microsoft.com/office/word/2010/wordprocessingDrawing" xmlns:w10="urn:schemas-microsoft-com:office:word" xmlns:w="http://schemas.openxmlformats.org/wordprocessingml/2006/main" xmlns:w14="http://schemas.microsoft.com/office/word/2010/wordml" xmlns:w15="http://schemas.microsoft.com/office/word/2012/wordml" xmlns:w16cex="http://schemas.microsoft.com/office/word/2018/wordml/cex" xmlns:w16cid="http://schemas.microsoft.com/office/word/2016/wordml/cid" xmlns:w16="http://schemas.microsoft.com/office/word/2018/wordml" xmlns:w16se="http://schemas.microsoft.com/office/word/2015/wordml/symex" xmlns:wpg="http://schemas.microsoft.com/office/word/2010/wordprocessingGroup" xmlns:wpi="http://schemas.microsoft.com/office/word/2010/wordprocessingInk" xmlns:wps="http://schemas.microsoft.com/office/word/2010/wordprocessingShape" xmlns:a14="http://schemas.microsoft.com/office/drawing/2010/main" val="0"/>
                         </a:ext>
                       </a:extLst>
                     </a:blip>
@@ -22891,7 +22891,7 @@
                     <a:blip r:embed="rId24">
                       <a:extLst>
                         <a:ext uri="{28A0092B-C50C-407E-A947-70E740481C1C}">
-                          <a14:useLocalDpi xmlns:a14="http://schemas.microsoft.com/office/drawing/2010/main" xmlns:wps="http://schemas.microsoft.com/office/word/2010/wordprocessingShape" xmlns:wpi="http://schemas.microsoft.com/office/word/2010/wordprocessingInk" xmlns:wpg="http://schemas.microsoft.com/office/word/2010/wordprocessingGroup" xmlns:w16se="http://schemas.microsoft.com/office/word/2015/wordml/symex" xmlns:w16="http://schemas.microsoft.com/office/word/2018/wordml" xmlns:w16cid="http://schemas.microsoft.com/office/word/2016/wordml/cid" xmlns:w16cex="http://schemas.microsoft.com/office/word/2018/wordml/cex" xmlns:w15="http://schemas.microsoft.com/office/word/2012/wordml" xmlns:w14="http://schemas.microsoft.com/office/word/2010/wordml" xmlns:w="http://schemas.openxmlformats.org/wordprocessingml/2006/main" xmlns:w10="urn:schemas-microsoft-com:office:word" xmlns:wp14="http://schemas.microsoft.com/office/word/2010/wordprocessingDrawing" xmlns:v="urn:schemas-microsoft-com:vml" xmlns:o="urn:schemas-microsoft-com:office:office" xmlns:am3d="http://schemas.microsoft.com/office/drawing/2017/model3d" xmlns:aink="http://schemas.microsoft.com/office/drawing/2016/ink" xmlns:mc="http://schemas.openxmlformats.org/markup-compatibility/2006" xmlns:cx8="http://schemas.microsoft.com/office/drawing/2016/5/14/chartex" xmlns:cx7="http://schemas.microsoft.com/office/drawing/2016/5/13/chartex" xmlns:cx6="http://schemas.microsoft.com/office/drawing/2016/5/12/chartex" xmlns:cx5="http://schemas.microsoft.com/office/drawing/2016/5/11/chartex" xmlns:cx4="http://schemas.microsoft.com/office/drawing/2016/5/10/chartex" xmlns:cx3="http://schemas.microsoft.com/office/drawing/2016/5/9/chartex" xmlns:cx2="http://schemas.microsoft.com/office/drawing/2015/10/21/chartex" xmlns:cx1="http://schemas.microsoft.com/office/drawing/2015/9/8/chartex" xmlns:cx="http://schemas.microsoft.com/office/drawing/2014/chartex" xmlns:wpc="http://schemas.microsoft.com/office/word/2010/wordprocessingCanvas" xmlns="" val="0"/>
+                          <a14:useLocalDpi xmlns="" xmlns:wpc="http://schemas.microsoft.com/office/word/2010/wordprocessingCanvas" xmlns:cx="http://schemas.microsoft.com/office/drawing/2014/chartex" xmlns:cx1="http://schemas.microsoft.com/office/drawing/2015/9/8/chartex" xmlns:cx2="http://schemas.microsoft.com/office/drawing/2015/10/21/chartex" xmlns:cx3="http://schemas.microsoft.com/office/drawing/2016/5/9/chartex" xmlns:cx4="http://schemas.microsoft.com/office/drawing/2016/5/10/chartex" xmlns:cx5="http://schemas.microsoft.com/office/drawing/2016/5/11/chartex" xmlns:cx6="http://schemas.microsoft.com/office/drawing/2016/5/12/chartex" xmlns:cx7="http://schemas.microsoft.com/office/drawing/2016/5/13/chartex" xmlns:cx8="http://schemas.microsoft.com/office/drawing/2016/5/14/chartex" xmlns:mc="http://schemas.openxmlformats.org/markup-compatibility/2006" xmlns:aink="http://schemas.microsoft.com/office/drawing/2016/ink" xmlns:am3d="http://schemas.microsoft.com/office/drawing/2017/model3d" xmlns:o="urn:schemas-microsoft-com:office:office" xmlns:v="urn:schemas-microsoft-com:vml" xmlns:wp14="http://schemas.microsoft.com/office/word/2010/wordprocessingDrawing" xmlns:w10="urn:schemas-microsoft-com:office:word" xmlns:w="http://schemas.openxmlformats.org/wordprocessingml/2006/main" xmlns:w14="http://schemas.microsoft.com/office/word/2010/wordml" xmlns:w15="http://schemas.microsoft.com/office/word/2012/wordml" xmlns:w16cex="http://schemas.microsoft.com/office/word/2018/wordml/cex" xmlns:w16cid="http://schemas.microsoft.com/office/word/2016/wordml/cid" xmlns:w16="http://schemas.microsoft.com/office/word/2018/wordml" xmlns:w16se="http://schemas.microsoft.com/office/word/2015/wordml/symex" xmlns:wpg="http://schemas.microsoft.com/office/word/2010/wordprocessingGroup" xmlns:wpi="http://schemas.microsoft.com/office/word/2010/wordprocessingInk" xmlns:wps="http://schemas.microsoft.com/office/word/2010/wordprocessingShape" xmlns:a14="http://schemas.microsoft.com/office/drawing/2010/main" val="0"/>
                         </a:ext>
                       </a:extLst>
                     </a:blip>
@@ -23462,7 +23462,7 @@
                     <a:blip r:embed="rId25">
                       <a:extLst>
                         <a:ext uri="{28A0092B-C50C-407E-A947-70E740481C1C}">
-                          <a14:useLocalDpi xmlns:a14="http://schemas.microsoft.com/office/drawing/2010/main" xmlns:wps="http://schemas.microsoft.com/office/word/2010/wordprocessingShape" xmlns:wpi="http://schemas.microsoft.com/office/word/2010/wordprocessingInk" xmlns:wpg="http://schemas.microsoft.com/office/word/2010/wordprocessingGroup" xmlns:w16se="http://schemas.microsoft.com/office/word/2015/wordml/symex" xmlns:w16="http://schemas.microsoft.com/office/word/2018/wordml" xmlns:w16cid="http://schemas.microsoft.com/office/word/2016/wordml/cid" xmlns:w16cex="http://schemas.microsoft.com/office/word/2018/wordml/cex" xmlns:w15="http://schemas.microsoft.com/office/word/2012/wordml" xmlns:w14="http://schemas.microsoft.com/office/word/2010/wordml" xmlns:w="http://schemas.openxmlformats.org/wordprocessingml/2006/main" xmlns:w10="urn:schemas-microsoft-com:office:word" xmlns:wp14="http://schemas.microsoft.com/office/word/2010/wordprocessingDrawing" xmlns:v="urn:schemas-microsoft-com:vml" xmlns:o="urn:schemas-microsoft-com:office:office" xmlns:am3d="http://schemas.microsoft.com/office/drawing/2017/model3d" xmlns:aink="http://schemas.microsoft.com/office/drawing/2016/ink" xmlns:mc="http://schemas.openxmlformats.org/markup-compatibility/2006" xmlns:cx8="http://schemas.microsoft.com/office/drawing/2016/5/14/chartex" xmlns:cx7="http://schemas.microsoft.com/office/drawing/2016/5/13/chartex" xmlns:cx6="http://schemas.microsoft.com/office/drawing/2016/5/12/chartex" xmlns:cx5="http://schemas.microsoft.com/office/drawing/2016/5/11/chartex" xmlns:cx4="http://schemas.microsoft.com/office/drawing/2016/5/10/chartex" xmlns:cx3="http://schemas.microsoft.com/office/drawing/2016/5/9/chartex" xmlns:cx2="http://schemas.microsoft.com/office/drawing/2015/10/21/chartex" xmlns:cx1="http://schemas.microsoft.com/office/drawing/2015/9/8/chartex" xmlns:cx="http://schemas.microsoft.com/office/drawing/2014/chartex" xmlns:wpc="http://schemas.microsoft.com/office/word/2010/wordprocessingCanvas" xmlns="" val="0"/>
+                          <a14:useLocalDpi xmlns="" xmlns:wpc="http://schemas.microsoft.com/office/word/2010/wordprocessingCanvas" xmlns:cx="http://schemas.microsoft.com/office/drawing/2014/chartex" xmlns:cx1="http://schemas.microsoft.com/office/drawing/2015/9/8/chartex" xmlns:cx2="http://schemas.microsoft.com/office/drawing/2015/10/21/chartex" xmlns:cx3="http://schemas.microsoft.com/office/drawing/2016/5/9/chartex" xmlns:cx4="http://schemas.microsoft.com/office/drawing/2016/5/10/chartex" xmlns:cx5="http://schemas.microsoft.com/office/drawing/2016/5/11/chartex" xmlns:cx6="http://schemas.microsoft.com/office/drawing/2016/5/12/chartex" xmlns:cx7="http://schemas.microsoft.com/office/drawing/2016/5/13/chartex" xmlns:cx8="http://schemas.microsoft.com/office/drawing/2016/5/14/chartex" xmlns:mc="http://schemas.openxmlformats.org/markup-compatibility/2006" xmlns:aink="http://schemas.microsoft.com/office/drawing/2016/ink" xmlns:am3d="http://schemas.microsoft.com/office/drawing/2017/model3d" xmlns:o="urn:schemas-microsoft-com:office:office" xmlns:v="urn:schemas-microsoft-com:vml" xmlns:wp14="http://schemas.microsoft.com/office/word/2010/wordprocessingDrawing" xmlns:w10="urn:schemas-microsoft-com:office:word" xmlns:w="http://schemas.openxmlformats.org/wordprocessingml/2006/main" xmlns:w14="http://schemas.microsoft.com/office/word/2010/wordml" xmlns:w15="http://schemas.microsoft.com/office/word/2012/wordml" xmlns:w16cex="http://schemas.microsoft.com/office/word/2018/wordml/cex" xmlns:w16cid="http://schemas.microsoft.com/office/word/2016/wordml/cid" xmlns:w16="http://schemas.microsoft.com/office/word/2018/wordml" xmlns:w16se="http://schemas.microsoft.com/office/word/2015/wordml/symex" xmlns:wpg="http://schemas.microsoft.com/office/word/2010/wordprocessingGroup" xmlns:wpi="http://schemas.microsoft.com/office/word/2010/wordprocessingInk" xmlns:wps="http://schemas.microsoft.com/office/word/2010/wordprocessingShape" xmlns:a14="http://schemas.microsoft.com/office/drawing/2010/main" val="0"/>
                         </a:ext>
                       </a:extLst>
                     </a:blip>
@@ -23837,7 +23837,7 @@
                     <a:blip r:embed="rId26">
                       <a:extLst>
                         <a:ext uri="{28A0092B-C50C-407E-A947-70E740481C1C}">
-                          <a14:useLocalDpi xmlns:a14="http://schemas.microsoft.com/office/drawing/2010/main" xmlns:wps="http://schemas.microsoft.com/office/word/2010/wordprocessingShape" xmlns:wpi="http://schemas.microsoft.com/office/word/2010/wordprocessingInk" xmlns:wpg="http://schemas.microsoft.com/office/word/2010/wordprocessingGroup" xmlns:w16se="http://schemas.microsoft.com/office/word/2015/wordml/symex" xmlns:w16="http://schemas.microsoft.com/office/word/2018/wordml" xmlns:w16cid="http://schemas.microsoft.com/office/word/2016/wordml/cid" xmlns:w16cex="http://schemas.microsoft.com/office/word/2018/wordml/cex" xmlns:w15="http://schemas.microsoft.com/office/word/2012/wordml" xmlns:w14="http://schemas.microsoft.com/office/word/2010/wordml" xmlns:w="http://schemas.openxmlformats.org/wordprocessingml/2006/main" xmlns:w10="urn:schemas-microsoft-com:office:word" xmlns:wp14="http://schemas.microsoft.com/office/word/2010/wordprocessingDrawing" xmlns:v="urn:schemas-microsoft-com:vml" xmlns:o="urn:schemas-microsoft-com:office:office" xmlns:am3d="http://schemas.microsoft.com/office/drawing/2017/model3d" xmlns:aink="http://schemas.microsoft.com/office/drawing/2016/ink" xmlns:mc="http://schemas.openxmlformats.org/markup-compatibility/2006" xmlns:cx8="http://schemas.microsoft.com/office/drawing/2016/5/14/chartex" xmlns:cx7="http://schemas.microsoft.com/office/drawing/2016/5/13/chartex" xmlns:cx6="http://schemas.microsoft.com/office/drawing/2016/5/12/chartex" xmlns:cx5="http://schemas.microsoft.com/office/drawing/2016/5/11/chartex" xmlns:cx4="http://schemas.microsoft.com/office/drawing/2016/5/10/chartex" xmlns:cx3="http://schemas.microsoft.com/office/drawing/2016/5/9/chartex" xmlns:cx2="http://schemas.microsoft.com/office/drawing/2015/10/21/chartex" xmlns:cx1="http://schemas.microsoft.com/office/drawing/2015/9/8/chartex" xmlns:cx="http://schemas.microsoft.com/office/drawing/2014/chartex" xmlns:wpc="http://schemas.microsoft.com/office/word/2010/wordprocessingCanvas" xmlns="" val="0"/>
+                          <a14:useLocalDpi xmlns="" xmlns:wpc="http://schemas.microsoft.com/office/word/2010/wordprocessingCanvas" xmlns:cx="http://schemas.microsoft.com/office/drawing/2014/chartex" xmlns:cx1="http://schemas.microsoft.com/office/drawing/2015/9/8/chartex" xmlns:cx2="http://schemas.microsoft.com/office/drawing/2015/10/21/chartex" xmlns:cx3="http://schemas.microsoft.com/office/drawing/2016/5/9/chartex" xmlns:cx4="http://schemas.microsoft.com/office/drawing/2016/5/10/chartex" xmlns:cx5="http://schemas.microsoft.com/office/drawing/2016/5/11/chartex" xmlns:cx6="http://schemas.microsoft.com/office/drawing/2016/5/12/chartex" xmlns:cx7="http://schemas.microsoft.com/office/drawing/2016/5/13/chartex" xmlns:cx8="http://schemas.microsoft.com/office/drawing/2016/5/14/chartex" xmlns:mc="http://schemas.openxmlformats.org/markup-compatibility/2006" xmlns:aink="http://schemas.microsoft.com/office/drawing/2016/ink" xmlns:am3d="http://schemas.microsoft.com/office/drawing/2017/model3d" xmlns:o="urn:schemas-microsoft-com:office:office" xmlns:v="urn:schemas-microsoft-com:vml" xmlns:wp14="http://schemas.microsoft.com/office/word/2010/wordprocessingDrawing" xmlns:w10="urn:schemas-microsoft-com:office:word" xmlns:w="http://schemas.openxmlformats.org/wordprocessingml/2006/main" xmlns:w14="http://schemas.microsoft.com/office/word/2010/wordml" xmlns:w15="http://schemas.microsoft.com/office/word/2012/wordml" xmlns:w16cex="http://schemas.microsoft.com/office/word/2018/wordml/cex" xmlns:w16cid="http://schemas.microsoft.com/office/word/2016/wordml/cid" xmlns:w16="http://schemas.microsoft.com/office/word/2018/wordml" xmlns:w16se="http://schemas.microsoft.com/office/word/2015/wordml/symex" xmlns:wpg="http://schemas.microsoft.com/office/word/2010/wordprocessingGroup" xmlns:wpi="http://schemas.microsoft.com/office/word/2010/wordprocessingInk" xmlns:wps="http://schemas.microsoft.com/office/word/2010/wordprocessingShape" xmlns:a14="http://schemas.microsoft.com/office/drawing/2010/main" val="0"/>
                         </a:ext>
                       </a:extLst>
                     </a:blip>
@@ -24234,7 +24234,7 @@
                     <a:blip r:embed="rId27">
                       <a:extLst>
                         <a:ext uri="{28A0092B-C50C-407E-A947-70E740481C1C}">
-                          <a14:useLocalDpi xmlns:a14="http://schemas.microsoft.com/office/drawing/2010/main" xmlns:wps="http://schemas.microsoft.com/office/word/2010/wordprocessingShape" xmlns:wpi="http://schemas.microsoft.com/office/word/2010/wordprocessingInk" xmlns:wpg="http://schemas.microsoft.com/office/word/2010/wordprocessingGroup" xmlns:w16se="http://schemas.microsoft.com/office/word/2015/wordml/symex" xmlns:w16="http://schemas.microsoft.com/office/word/2018/wordml" xmlns:w16cid="http://schemas.microsoft.com/office/word/2016/wordml/cid" xmlns:w16cex="http://schemas.microsoft.com/office/word/2018/wordml/cex" xmlns:w15="http://schemas.microsoft.com/office/word/2012/wordml" xmlns:w14="http://schemas.microsoft.com/office/word/2010/wordml" xmlns:w="http://schemas.openxmlformats.org/wordprocessingml/2006/main" xmlns:w10="urn:schemas-microsoft-com:office:word" xmlns:wp14="http://schemas.microsoft.com/office/word/2010/wordprocessingDrawing" xmlns:v="urn:schemas-microsoft-com:vml" xmlns:o="urn:schemas-microsoft-com:office:office" xmlns:am3d="http://schemas.microsoft.com/office/drawing/2017/model3d" xmlns:aink="http://schemas.microsoft.com/office/drawing/2016/ink" xmlns:mc="http://schemas.openxmlformats.org/markup-compatibility/2006" xmlns:cx8="http://schemas.microsoft.com/office/drawing/2016/5/14/chartex" xmlns:cx7="http://schemas.microsoft.com/office/drawing/2016/5/13/chartex" xmlns:cx6="http://schemas.microsoft.com/office/drawing/2016/5/12/chartex" xmlns:cx5="http://schemas.microsoft.com/office/drawing/2016/5/11/chartex" xmlns:cx4="http://schemas.microsoft.com/office/drawing/2016/5/10/chartex" xmlns:cx3="http://schemas.microsoft.com/office/drawing/2016/5/9/chartex" xmlns:cx2="http://schemas.microsoft.com/office/drawing/2015/10/21/chartex" xmlns:cx1="http://schemas.microsoft.com/office/drawing/2015/9/8/chartex" xmlns:cx="http://schemas.microsoft.com/office/drawing/2014/chartex" xmlns:wpc="http://schemas.microsoft.com/office/word/2010/wordprocessingCanvas" xmlns="" val="0"/>
+                          <a14:useLocalDpi xmlns="" xmlns:wpc="http://schemas.microsoft.com/office/word/2010/wordprocessingCanvas" xmlns:cx="http://schemas.microsoft.com/office/drawing/2014/chartex" xmlns:cx1="http://schemas.microsoft.com/office/drawing/2015/9/8/chartex" xmlns:cx2="http://schemas.microsoft.com/office/drawing/2015/10/21/chartex" xmlns:cx3="http://schemas.microsoft.com/office/drawing/2016/5/9/chartex" xmlns:cx4="http://schemas.microsoft.com/office/drawing/2016/5/10/chartex" xmlns:cx5="http://schemas.microsoft.com/office/drawing/2016/5/11/chartex" xmlns:cx6="http://schemas.microsoft.com/office/drawing/2016/5/12/chartex" xmlns:cx7="http://schemas.microsoft.com/office/drawing/2016/5/13/chartex" xmlns:cx8="http://schemas.microsoft.com/office/drawing/2016/5/14/chartex" xmlns:mc="http://schemas.openxmlformats.org/markup-compatibility/2006" xmlns:aink="http://schemas.microsoft.com/office/drawing/2016/ink" xmlns:am3d="http://schemas.microsoft.com/office/drawing/2017/model3d" xmlns:o="urn:schemas-microsoft-com:office:office" xmlns:v="urn:schemas-microsoft-com:vml" xmlns:wp14="http://schemas.microsoft.com/office/word/2010/wordprocessingDrawing" xmlns:w10="urn:schemas-microsoft-com:office:word" xmlns:w="http://schemas.openxmlformats.org/wordprocessingml/2006/main" xmlns:w14="http://schemas.microsoft.com/office/word/2010/wordml" xmlns:w15="http://schemas.microsoft.com/office/word/2012/wordml" xmlns:w16cex="http://schemas.microsoft.com/office/word/2018/wordml/cex" xmlns:w16cid="http://schemas.microsoft.com/office/word/2016/wordml/cid" xmlns:w16="http://schemas.microsoft.com/office/word/2018/wordml" xmlns:w16se="http://schemas.microsoft.com/office/word/2015/wordml/symex" xmlns:wpg="http://schemas.microsoft.com/office/word/2010/wordprocessingGroup" xmlns:wpi="http://schemas.microsoft.com/office/word/2010/wordprocessingInk" xmlns:wps="http://schemas.microsoft.com/office/word/2010/wordprocessingShape" xmlns:a14="http://schemas.microsoft.com/office/drawing/2010/main" val="0"/>
                         </a:ext>
                       </a:extLst>
                     </a:blip>
@@ -24504,7 +24504,7 @@
                     <a:blip r:embed="rId28" cstate="print">
                       <a:extLst>
                         <a:ext uri="{28A0092B-C50C-407E-A947-70E740481C1C}">
-                          <a14:useLocalDpi xmlns:a14="http://schemas.microsoft.com/office/drawing/2010/main" xmlns:wps="http://schemas.microsoft.com/office/word/2010/wordprocessingShape" xmlns:wpi="http://schemas.microsoft.com/office/word/2010/wordprocessingInk" xmlns:wpg="http://schemas.microsoft.com/office/word/2010/wordprocessingGroup" xmlns:w16se="http://schemas.microsoft.com/office/word/2015/wordml/symex" xmlns:w16="http://schemas.microsoft.com/office/word/2018/wordml" xmlns:w16cid="http://schemas.microsoft.com/office/word/2016/wordml/cid" xmlns:w16cex="http://schemas.microsoft.com/office/word/2018/wordml/cex" xmlns:w15="http://schemas.microsoft.com/office/word/2012/wordml" xmlns:w14="http://schemas.microsoft.com/office/word/2010/wordml" xmlns:w="http://schemas.openxmlformats.org/wordprocessingml/2006/main" xmlns:w10="urn:schemas-microsoft-com:office:word" xmlns:wp14="http://schemas.microsoft.com/office/word/2010/wordprocessingDrawing" xmlns:v="urn:schemas-microsoft-com:vml" xmlns:o="urn:schemas-microsoft-com:office:office" xmlns:am3d="http://schemas.microsoft.com/office/drawing/2017/model3d" xmlns:aink="http://schemas.microsoft.com/office/drawing/2016/ink" xmlns:mc="http://schemas.openxmlformats.org/markup-compatibility/2006" xmlns:cx8="http://schemas.microsoft.com/office/drawing/2016/5/14/chartex" xmlns:cx7="http://schemas.microsoft.com/office/drawing/2016/5/13/chartex" xmlns:cx6="http://schemas.microsoft.com/office/drawing/2016/5/12/chartex" xmlns:cx5="http://schemas.microsoft.com/office/drawing/2016/5/11/chartex" xmlns:cx4="http://schemas.microsoft.com/office/drawing/2016/5/10/chartex" xmlns:cx3="http://schemas.microsoft.com/office/drawing/2016/5/9/chartex" xmlns:cx2="http://schemas.microsoft.com/office/drawing/2015/10/21/chartex" xmlns:cx1="http://schemas.microsoft.com/office/drawing/2015/9/8/chartex" xmlns:cx="http://schemas.microsoft.com/office/drawing/2014/chartex" xmlns:wpc="http://schemas.microsoft.com/office/word/2010/wordprocessingCanvas" xmlns="" val="0"/>
+                          <a14:useLocalDpi xmlns="" xmlns:wpc="http://schemas.microsoft.com/office/word/2010/wordprocessingCanvas" xmlns:cx="http://schemas.microsoft.com/office/drawing/2014/chartex" xmlns:cx1="http://schemas.microsoft.com/office/drawing/2015/9/8/chartex" xmlns:cx2="http://schemas.microsoft.com/office/drawing/2015/10/21/chartex" xmlns:cx3="http://schemas.microsoft.com/office/drawing/2016/5/9/chartex" xmlns:cx4="http://schemas.microsoft.com/office/drawing/2016/5/10/chartex" xmlns:cx5="http://schemas.microsoft.com/office/drawing/2016/5/11/chartex" xmlns:cx6="http://schemas.microsoft.com/office/drawing/2016/5/12/chartex" xmlns:cx7="http://schemas.microsoft.com/office/drawing/2016/5/13/chartex" xmlns:cx8="http://schemas.microsoft.com/office/drawing/2016/5/14/chartex" xmlns:mc="http://schemas.openxmlformats.org/markup-compatibility/2006" xmlns:aink="http://schemas.microsoft.com/office/drawing/2016/ink" xmlns:am3d="http://schemas.microsoft.com/office/drawing/2017/model3d" xmlns:o="urn:schemas-microsoft-com:office:office" xmlns:v="urn:schemas-microsoft-com:vml" xmlns:wp14="http://schemas.microsoft.com/office/word/2010/wordprocessingDrawing" xmlns:w10="urn:schemas-microsoft-com:office:word" xmlns:w="http://schemas.openxmlformats.org/wordprocessingml/2006/main" xmlns:w14="http://schemas.microsoft.com/office/word/2010/wordml" xmlns:w15="http://schemas.microsoft.com/office/word/2012/wordml" xmlns:w16cex="http://schemas.microsoft.com/office/word/2018/wordml/cex" xmlns:w16cid="http://schemas.microsoft.com/office/word/2016/wordml/cid" xmlns:w16="http://schemas.microsoft.com/office/word/2018/wordml" xmlns:w16se="http://schemas.microsoft.com/office/word/2015/wordml/symex" xmlns:wpg="http://schemas.microsoft.com/office/word/2010/wordprocessingGroup" xmlns:wpi="http://schemas.microsoft.com/office/word/2010/wordprocessingInk" xmlns:wps="http://schemas.microsoft.com/office/word/2010/wordprocessingShape" xmlns:a14="http://schemas.microsoft.com/office/drawing/2010/main" val="0"/>
                         </a:ext>
                       </a:extLst>
                     </a:blip>
@@ -24564,7 +24564,7 @@
                     <a:blip r:embed="rId29">
                       <a:extLst>
                         <a:ext uri="{28A0092B-C50C-407E-A947-70E740481C1C}">
-                          <a14:useLocalDpi xmlns:a14="http://schemas.microsoft.com/office/drawing/2010/main" xmlns:wps="http://schemas.microsoft.com/office/word/2010/wordprocessingShape" xmlns:wpi="http://schemas.microsoft.com/office/word/2010/wordprocessingInk" xmlns:wpg="http://schemas.microsoft.com/office/word/2010/wordprocessingGroup" xmlns:w16se="http://schemas.microsoft.com/office/word/2015/wordml/symex" xmlns:w16="http://schemas.microsoft.com/office/word/2018/wordml" xmlns:w16cid="http://schemas.microsoft.com/office/word/2016/wordml/cid" xmlns:w16cex="http://schemas.microsoft.com/office/word/2018/wordml/cex" xmlns:w15="http://schemas.microsoft.com/office/word/2012/wordml" xmlns:w14="http://schemas.microsoft.com/office/word/2010/wordml" xmlns:w="http://schemas.openxmlformats.org/wordprocessingml/2006/main" xmlns:w10="urn:schemas-microsoft-com:office:word" xmlns:wp14="http://schemas.microsoft.com/office/word/2010/wordprocessingDrawing" xmlns:v="urn:schemas-microsoft-com:vml" xmlns:o="urn:schemas-microsoft-com:office:office" xmlns:am3d="http://schemas.microsoft.com/office/drawing/2017/model3d" xmlns:aink="http://schemas.microsoft.com/office/drawing/2016/ink" xmlns:mc="http://schemas.openxmlformats.org/markup-compatibility/2006" xmlns:cx8="http://schemas.microsoft.com/office/drawing/2016/5/14/chartex" xmlns:cx7="http://schemas.microsoft.com/office/drawing/2016/5/13/chartex" xmlns:cx6="http://schemas.microsoft.com/office/drawing/2016/5/12/chartex" xmlns:cx5="http://schemas.microsoft.com/office/drawing/2016/5/11/chartex" xmlns:cx4="http://schemas.microsoft.com/office/drawing/2016/5/10/chartex" xmlns:cx3="http://schemas.microsoft.com/office/drawing/2016/5/9/chartex" xmlns:cx2="http://schemas.microsoft.com/office/drawing/2015/10/21/chartex" xmlns:cx1="http://schemas.microsoft.com/office/drawing/2015/9/8/chartex" xmlns:cx="http://schemas.microsoft.com/office/drawing/2014/chartex" xmlns:wpc="http://schemas.microsoft.com/office/word/2010/wordprocessingCanvas" xmlns="" val="0"/>
+                          <a14:useLocalDpi xmlns="" xmlns:wpc="http://schemas.microsoft.com/office/word/2010/wordprocessingCanvas" xmlns:cx="http://schemas.microsoft.com/office/drawing/2014/chartex" xmlns:cx1="http://schemas.microsoft.com/office/drawing/2015/9/8/chartex" xmlns:cx2="http://schemas.microsoft.com/office/drawing/2015/10/21/chartex" xmlns:cx3="http://schemas.microsoft.com/office/drawing/2016/5/9/chartex" xmlns:cx4="http://schemas.microsoft.com/office/drawing/2016/5/10/chartex" xmlns:cx5="http://schemas.microsoft.com/office/drawing/2016/5/11/chartex" xmlns:cx6="http://schemas.microsoft.com/office/drawing/2016/5/12/chartex" xmlns:cx7="http://schemas.microsoft.com/office/drawing/2016/5/13/chartex" xmlns:cx8="http://schemas.microsoft.com/office/drawing/2016/5/14/chartex" xmlns:mc="http://schemas.openxmlformats.org/markup-compatibility/2006" xmlns:aink="http://schemas.microsoft.com/office/drawing/2016/ink" xmlns:am3d="http://schemas.microsoft.com/office/drawing/2017/model3d" xmlns:o="urn:schemas-microsoft-com:office:office" xmlns:v="urn:schemas-microsoft-com:vml" xmlns:wp14="http://schemas.microsoft.com/office/word/2010/wordprocessingDrawing" xmlns:w10="urn:schemas-microsoft-com:office:word" xmlns:w="http://schemas.openxmlformats.org/wordprocessingml/2006/main" xmlns:w14="http://schemas.microsoft.com/office/word/2010/wordml" xmlns:w15="http://schemas.microsoft.com/office/word/2012/wordml" xmlns:w16cex="http://schemas.microsoft.com/office/word/2018/wordml/cex" xmlns:w16cid="http://schemas.microsoft.com/office/word/2016/wordml/cid" xmlns:w16="http://schemas.microsoft.com/office/word/2018/wordml" xmlns:w16se="http://schemas.microsoft.com/office/word/2015/wordml/symex" xmlns:wpg="http://schemas.microsoft.com/office/word/2010/wordprocessingGroup" xmlns:wpi="http://schemas.microsoft.com/office/word/2010/wordprocessingInk" xmlns:wps="http://schemas.microsoft.com/office/word/2010/wordprocessingShape" xmlns:a14="http://schemas.microsoft.com/office/drawing/2010/main" val="0"/>
                         </a:ext>
                       </a:extLst>
                     </a:blip>
@@ -24624,7 +24624,7 @@
                     <a:blip r:embed="rId30">
                       <a:extLst>
                         <a:ext uri="{28A0092B-C50C-407E-A947-70E740481C1C}">
-                          <a14:useLocalDpi xmlns:a14="http://schemas.microsoft.com/office/drawing/2010/main" xmlns:wps="http://schemas.microsoft.com/office/word/2010/wordprocessingShape" xmlns:wpi="http://schemas.microsoft.com/office/word/2010/wordprocessingInk" xmlns:wpg="http://schemas.microsoft.com/office/word/2010/wordprocessingGroup" xmlns:w16se="http://schemas.microsoft.com/office/word/2015/wordml/symex" xmlns:w16="http://schemas.microsoft.com/office/word/2018/wordml" xmlns:w16cid="http://schemas.microsoft.com/office/word/2016/wordml/cid" xmlns:w16cex="http://schemas.microsoft.com/office/word/2018/wordml/cex" xmlns:w15="http://schemas.microsoft.com/office/word/2012/wordml" xmlns:w14="http://schemas.microsoft.com/office/word/2010/wordml" xmlns:w="http://schemas.openxmlformats.org/wordprocessingml/2006/main" xmlns:w10="urn:schemas-microsoft-com:office:word" xmlns:wp14="http://schemas.microsoft.com/office/word/2010/wordprocessingDrawing" xmlns:v="urn:schemas-microsoft-com:vml" xmlns:o="urn:schemas-microsoft-com:office:office" xmlns:am3d="http://schemas.microsoft.com/office/drawing/2017/model3d" xmlns:aink="http://schemas.microsoft.com/office/drawing/2016/ink" xmlns:mc="http://schemas.openxmlformats.org/markup-compatibility/2006" xmlns:cx8="http://schemas.microsoft.com/office/drawing/2016/5/14/chartex" xmlns:cx7="http://schemas.microsoft.com/office/drawing/2016/5/13/chartex" xmlns:cx6="http://schemas.microsoft.com/office/drawing/2016/5/12/chartex" xmlns:cx5="http://schemas.microsoft.com/office/drawing/2016/5/11/chartex" xmlns:cx4="http://schemas.microsoft.com/office/drawing/2016/5/10/chartex" xmlns:cx3="http://schemas.microsoft.com/office/drawing/2016/5/9/chartex" xmlns:cx2="http://schemas.microsoft.com/office/drawing/2015/10/21/chartex" xmlns:cx1="http://schemas.microsoft.com/office/drawing/2015/9/8/chartex" xmlns:cx="http://schemas.microsoft.com/office/drawing/2014/chartex" xmlns:wpc="http://schemas.microsoft.com/office/word/2010/wordprocessingCanvas" xmlns="" val="0"/>
+                          <a14:useLocalDpi xmlns="" xmlns:wpc="http://schemas.microsoft.com/office/word/2010/wordprocessingCanvas" xmlns:cx="http://schemas.microsoft.com/office/drawing/2014/chartex" xmlns:cx1="http://schemas.microsoft.com/office/drawing/2015/9/8/chartex" xmlns:cx2="http://schemas.microsoft.com/office/drawing/2015/10/21/chartex" xmlns:cx3="http://schemas.microsoft.com/office/drawing/2016/5/9/chartex" xmlns:cx4="http://schemas.microsoft.com/office/drawing/2016/5/10/chartex" xmlns:cx5="http://schemas.microsoft.com/office/drawing/2016/5/11/chartex" xmlns:cx6="http://schemas.microsoft.com/office/drawing/2016/5/12/chartex" xmlns:cx7="http://schemas.microsoft.com/office/drawing/2016/5/13/chartex" xmlns:cx8="http://schemas.microsoft.com/office/drawing/2016/5/14/chartex" xmlns:mc="http://schemas.openxmlformats.org/markup-compatibility/2006" xmlns:aink="http://schemas.microsoft.com/office/drawing/2016/ink" xmlns:am3d="http://schemas.microsoft.com/office/drawing/2017/model3d" xmlns:o="urn:schemas-microsoft-com:office:office" xmlns:v="urn:schemas-microsoft-com:vml" xmlns:wp14="http://schemas.microsoft.com/office/word/2010/wordprocessingDrawing" xmlns:w10="urn:schemas-microsoft-com:office:word" xmlns:w="http://schemas.openxmlformats.org/wordprocessingml/2006/main" xmlns:w14="http://schemas.microsoft.com/office/word/2010/wordml" xmlns:w15="http://schemas.microsoft.com/office/word/2012/wordml" xmlns:w16cex="http://schemas.microsoft.com/office/word/2018/wordml/cex" xmlns:w16cid="http://schemas.microsoft.com/office/word/2016/wordml/cid" xmlns:w16="http://schemas.microsoft.com/office/word/2018/wordml" xmlns:w16se="http://schemas.microsoft.com/office/word/2015/wordml/symex" xmlns:wpg="http://schemas.microsoft.com/office/word/2010/wordprocessingGroup" xmlns:wpi="http://schemas.microsoft.com/office/word/2010/wordprocessingInk" xmlns:wps="http://schemas.microsoft.com/office/word/2010/wordprocessingShape" xmlns:a14="http://schemas.microsoft.com/office/drawing/2010/main" val="0"/>
                         </a:ext>
                       </a:extLst>
                     </a:blip>
@@ -24962,7 +24962,7 @@
                     <a:blip r:embed="rId31">
                       <a:extLst>
                         <a:ext uri="{28A0092B-C50C-407E-A947-70E740481C1C}">
-                          <a14:useLocalDpi xmlns:a14="http://schemas.microsoft.com/office/drawing/2010/main" xmlns:wps="http://schemas.microsoft.com/office/word/2010/wordprocessingShape" xmlns:wpi="http://schemas.microsoft.com/office/word/2010/wordprocessingInk" xmlns:wpg="http://schemas.microsoft.com/office/word/2010/wordprocessingGroup" xmlns:w16se="http://schemas.microsoft.com/office/word/2015/wordml/symex" xmlns:w16="http://schemas.microsoft.com/office/word/2018/wordml" xmlns:w16cid="http://schemas.microsoft.com/office/word/2016/wordml/cid" xmlns:w16cex="http://schemas.microsoft.com/office/word/2018/wordml/cex" xmlns:w15="http://schemas.microsoft.com/office/word/2012/wordml" xmlns:w14="http://schemas.microsoft.com/office/word/2010/wordml" xmlns:w="http://schemas.openxmlformats.org/wordprocessingml/2006/main" xmlns:w10="urn:schemas-microsoft-com:office:word" xmlns:wp14="http://schemas.microsoft.com/office/word/2010/wordprocessingDrawing" xmlns:v="urn:schemas-microsoft-com:vml" xmlns:o="urn:schemas-microsoft-com:office:office" xmlns:am3d="http://schemas.microsoft.com/office/drawing/2017/model3d" xmlns:aink="http://schemas.microsoft.com/office/drawing/2016/ink" xmlns:mc="http://schemas.openxmlformats.org/markup-compatibility/2006" xmlns:cx8="http://schemas.microsoft.com/office/drawing/2016/5/14/chartex" xmlns:cx7="http://schemas.microsoft.com/office/drawing/2016/5/13/chartex" xmlns:cx6="http://schemas.microsoft.com/office/drawing/2016/5/12/chartex" xmlns:cx5="http://schemas.microsoft.com/office/drawing/2016/5/11/chartex" xmlns:cx4="http://schemas.microsoft.com/office/drawing/2016/5/10/chartex" xmlns:cx3="http://schemas.microsoft.com/office/drawing/2016/5/9/chartex" xmlns:cx2="http://schemas.microsoft.com/office/drawing/2015/10/21/chartex" xmlns:cx1="http://schemas.microsoft.com/office/drawing/2015/9/8/chartex" xmlns:cx="http://schemas.microsoft.com/office/drawing/2014/chartex" xmlns:wpc="http://schemas.microsoft.com/office/word/2010/wordprocessingCanvas" xmlns="" val="0"/>
+                          <a14:useLocalDpi xmlns="" xmlns:wpc="http://schemas.microsoft.com/office/word/2010/wordprocessingCanvas" xmlns:cx="http://schemas.microsoft.com/office/drawing/2014/chartex" xmlns:cx1="http://schemas.microsoft.com/office/drawing/2015/9/8/chartex" xmlns:cx2="http://schemas.microsoft.com/office/drawing/2015/10/21/chartex" xmlns:cx3="http://schemas.microsoft.com/office/drawing/2016/5/9/chartex" xmlns:cx4="http://schemas.microsoft.com/office/drawing/2016/5/10/chartex" xmlns:cx5="http://schemas.microsoft.com/office/drawing/2016/5/11/chartex" xmlns:cx6="http://schemas.microsoft.com/office/drawing/2016/5/12/chartex" xmlns:cx7="http://schemas.microsoft.com/office/drawing/2016/5/13/chartex" xmlns:cx8="http://schemas.microsoft.com/office/drawing/2016/5/14/chartex" xmlns:mc="http://schemas.openxmlformats.org/markup-compatibility/2006" xmlns:aink="http://schemas.microsoft.com/office/drawing/2016/ink" xmlns:am3d="http://schemas.microsoft.com/office/drawing/2017/model3d" xmlns:o="urn:schemas-microsoft-com:office:office" xmlns:v="urn:schemas-microsoft-com:vml" xmlns:wp14="http://schemas.microsoft.com/office/word/2010/wordprocessingDrawing" xmlns:w10="urn:schemas-microsoft-com:office:word" xmlns:w="http://schemas.openxmlformats.org/wordprocessingml/2006/main" xmlns:w14="http://schemas.microsoft.com/office/word/2010/wordml" xmlns:w15="http://schemas.microsoft.com/office/word/2012/wordml" xmlns:w16cex="http://schemas.microsoft.com/office/word/2018/wordml/cex" xmlns:w16cid="http://schemas.microsoft.com/office/word/2016/wordml/cid" xmlns:w16="http://schemas.microsoft.com/office/word/2018/wordml" xmlns:w16se="http://schemas.microsoft.com/office/word/2015/wordml/symex" xmlns:wpg="http://schemas.microsoft.com/office/word/2010/wordprocessingGroup" xmlns:wpi="http://schemas.microsoft.com/office/word/2010/wordprocessingInk" xmlns:wps="http://schemas.microsoft.com/office/word/2010/wordprocessingShape" xmlns:a14="http://schemas.microsoft.com/office/drawing/2010/main" val="0"/>
                         </a:ext>
                       </a:extLst>
                     </a:blip>
@@ -25028,7 +25028,7 @@
                     <a:blip r:embed="rId32">
                       <a:extLst>
                         <a:ext uri="{28A0092B-C50C-407E-A947-70E740481C1C}">
-                          <a14:useLocalDpi xmlns:a14="http://schemas.microsoft.com/office/drawing/2010/main" xmlns:wps="http://schemas.microsoft.com/office/word/2010/wordprocessingShape" xmlns:wpi="http://schemas.microsoft.com/office/word/2010/wordprocessingInk" xmlns:wpg="http://schemas.microsoft.com/office/word/2010/wordprocessingGroup" xmlns:w16se="http://schemas.microsoft.com/office/word/2015/wordml/symex" xmlns:w16="http://schemas.microsoft.com/office/word/2018/wordml" xmlns:w16cid="http://schemas.microsoft.com/office/word/2016/wordml/cid" xmlns:w16cex="http://schemas.microsoft.com/office/word/2018/wordml/cex" xmlns:w15="http://schemas.microsoft.com/office/word/2012/wordml" xmlns:w14="http://schemas.microsoft.com/office/word/2010/wordml" xmlns:w="http://schemas.openxmlformats.org/wordprocessingml/2006/main" xmlns:w10="urn:schemas-microsoft-com:office:word" xmlns:wp14="http://schemas.microsoft.com/office/word/2010/wordprocessingDrawing" xmlns:v="urn:schemas-microsoft-com:vml" xmlns:o="urn:schemas-microsoft-com:office:office" xmlns:am3d="http://schemas.microsoft.com/office/drawing/2017/model3d" xmlns:aink="http://schemas.microsoft.com/office/drawing/2016/ink" xmlns:mc="http://schemas.openxmlformats.org/markup-compatibility/2006" xmlns:cx8="http://schemas.microsoft.com/office/drawing/2016/5/14/chartex" xmlns:cx7="http://schemas.microsoft.com/office/drawing/2016/5/13/chartex" xmlns:cx6="http://schemas.microsoft.com/office/drawing/2016/5/12/chartex" xmlns:cx5="http://schemas.microsoft.com/office/drawing/2016/5/11/chartex" xmlns:cx4="http://schemas.microsoft.com/office/drawing/2016/5/10/chartex" xmlns:cx3="http://schemas.microsoft.com/office/drawing/2016/5/9/chartex" xmlns:cx2="http://schemas.microsoft.com/office/drawing/2015/10/21/chartex" xmlns:cx1="http://schemas.microsoft.com/office/drawing/2015/9/8/chartex" xmlns:cx="http://schemas.microsoft.com/office/drawing/2014/chartex" xmlns:wpc="http://schemas.microsoft.com/office/word/2010/wordprocessingCanvas" xmlns="" val="0"/>
+                          <a14:useLocalDpi xmlns="" xmlns:wpc="http://schemas.microsoft.com/office/word/2010/wordprocessingCanvas" xmlns:cx="http://schemas.microsoft.com/office/drawing/2014/chartex" xmlns:cx1="http://schemas.microsoft.com/office/drawing/2015/9/8/chartex" xmlns:cx2="http://schemas.microsoft.com/office/drawing/2015/10/21/chartex" xmlns:cx3="http://schemas.microsoft.com/office/drawing/2016/5/9/chartex" xmlns:cx4="http://schemas.microsoft.com/office/drawing/2016/5/10/chartex" xmlns:cx5="http://schemas.microsoft.com/office/drawing/2016/5/11/chartex" xmlns:cx6="http://schemas.microsoft.com/office/drawing/2016/5/12/chartex" xmlns:cx7="http://schemas.microsoft.com/office/drawing/2016/5/13/chartex" xmlns:cx8="http://schemas.microsoft.com/office/drawing/2016/5/14/chartex" xmlns:mc="http://schemas.openxmlformats.org/markup-compatibility/2006" xmlns:aink="http://schemas.microsoft.com/office/drawing/2016/ink" xmlns:am3d="http://schemas.microsoft.com/office/drawing/2017/model3d" xmlns:o="urn:schemas-microsoft-com:office:office" xmlns:v="urn:schemas-microsoft-com:vml" xmlns:wp14="http://schemas.microsoft.com/office/word/2010/wordprocessingDrawing" xmlns:w10="urn:schemas-microsoft-com:office:word" xmlns:w="http://schemas.openxmlformats.org/wordprocessingml/2006/main" xmlns:w14="http://schemas.microsoft.com/office/word/2010/wordml" xmlns:w15="http://schemas.microsoft.com/office/word/2012/wordml" xmlns:w16cex="http://schemas.microsoft.com/office/word/2018/wordml/cex" xmlns:w16cid="http://schemas.microsoft.com/office/word/2016/wordml/cid" xmlns:w16="http://schemas.microsoft.com/office/word/2018/wordml" xmlns:w16se="http://schemas.microsoft.com/office/word/2015/wordml/symex" xmlns:wpg="http://schemas.microsoft.com/office/word/2010/wordprocessingGroup" xmlns:wpi="http://schemas.microsoft.com/office/word/2010/wordprocessingInk" xmlns:wps="http://schemas.microsoft.com/office/word/2010/wordprocessingShape" xmlns:a14="http://schemas.microsoft.com/office/drawing/2010/main" val="0"/>
                         </a:ext>
                       </a:extLst>
                     </a:blip>
@@ -25406,7 +25406,7 @@
                     <a:blip r:embed="rId33">
                       <a:extLst>
                         <a:ext uri="{28A0092B-C50C-407E-A947-70E740481C1C}">
-                          <a14:useLocalDpi xmlns:a14="http://schemas.microsoft.com/office/drawing/2010/main" xmlns:wps="http://schemas.microsoft.com/office/word/2010/wordprocessingShape" xmlns:wpi="http://schemas.microsoft.com/office/word/2010/wordprocessingInk" xmlns:wpg="http://schemas.microsoft.com/office/word/2010/wordprocessingGroup" xmlns:w16se="http://schemas.microsoft.com/office/word/2015/wordml/symex" xmlns:w16="http://schemas.microsoft.com/office/word/2018/wordml" xmlns:w16cid="http://schemas.microsoft.com/office/word/2016/wordml/cid" xmlns:w16cex="http://schemas.microsoft.com/office/word/2018/wordml/cex" xmlns:w15="http://schemas.microsoft.com/office/word/2012/wordml" xmlns:w14="http://schemas.microsoft.com/office/word/2010/wordml" xmlns:w="http://schemas.openxmlformats.org/wordprocessingml/2006/main" xmlns:w10="urn:schemas-microsoft-com:office:word" xmlns:wp14="http://schemas.microsoft.com/office/word/2010/wordprocessingDrawing" xmlns:v="urn:schemas-microsoft-com:vml" xmlns:o="urn:schemas-microsoft-com:office:office" xmlns:am3d="http://schemas.microsoft.com/office/drawing/2017/model3d" xmlns:aink="http://schemas.microsoft.com/office/drawing/2016/ink" xmlns:mc="http://schemas.openxmlformats.org/markup-compatibility/2006" xmlns:cx8="http://schemas.microsoft.com/office/drawing/2016/5/14/chartex" xmlns:cx7="http://schemas.microsoft.com/office/drawing/2016/5/13/chartex" xmlns:cx6="http://schemas.microsoft.com/office/drawing/2016/5/12/chartex" xmlns:cx5="http://schemas.microsoft.com/office/drawing/2016/5/11/chartex" xmlns:cx4="http://schemas.microsoft.com/office/drawing/2016/5/10/chartex" xmlns:cx3="http://schemas.microsoft.com/office/drawing/2016/5/9/chartex" xmlns:cx2="http://schemas.microsoft.com/office/drawing/2015/10/21/chartex" xmlns:cx1="http://schemas.microsoft.com/office/drawing/2015/9/8/chartex" xmlns:cx="http://schemas.microsoft.com/office/drawing/2014/chartex" xmlns:wpc="http://schemas.microsoft.com/office/word/2010/wordprocessingCanvas" xmlns="" val="0"/>
+                          <a14:useLocalDpi xmlns="" xmlns:wpc="http://schemas.microsoft.com/office/word/2010/wordprocessingCanvas" xmlns:cx="http://schemas.microsoft.com/office/drawing/2014/chartex" xmlns:cx1="http://schemas.microsoft.com/office/drawing/2015/9/8/chartex" xmlns:cx2="http://schemas.microsoft.com/office/drawing/2015/10/21/chartex" xmlns:cx3="http://schemas.microsoft.com/office/drawing/2016/5/9/chartex" xmlns:cx4="http://schemas.microsoft.com/office/drawing/2016/5/10/chartex" xmlns:cx5="http://schemas.microsoft.com/office/drawing/2016/5/11/chartex" xmlns:cx6="http://schemas.microsoft.com/office/drawing/2016/5/12/chartex" xmlns:cx7="http://schemas.microsoft.com/office/drawing/2016/5/13/chartex" xmlns:cx8="http://schemas.microsoft.com/office/drawing/2016/5/14/chartex" xmlns:mc="http://schemas.openxmlformats.org/markup-compatibility/2006" xmlns:aink="http://schemas.microsoft.com/office/drawing/2016/ink" xmlns:am3d="http://schemas.microsoft.com/office/drawing/2017/model3d" xmlns:o="urn:schemas-microsoft-com:office:office" xmlns:v="urn:schemas-microsoft-com:vml" xmlns:wp14="http://schemas.microsoft.com/office/word/2010/wordprocessingDrawing" xmlns:w10="urn:schemas-microsoft-com:office:word" xmlns:w="http://schemas.openxmlformats.org/wordprocessingml/2006/main" xmlns:w14="http://schemas.microsoft.com/office/word/2010/wordml" xmlns:w15="http://schemas.microsoft.com/office/word/2012/wordml" xmlns:w16cex="http://schemas.microsoft.com/office/word/2018/wordml/cex" xmlns:w16cid="http://schemas.microsoft.com/office/word/2016/wordml/cid" xmlns:w16="http://schemas.microsoft.com/office/word/2018/wordml" xmlns:w16se="http://schemas.microsoft.com/office/word/2015/wordml/symex" xmlns:wpg="http://schemas.microsoft.com/office/word/2010/wordprocessingGroup" xmlns:wpi="http://schemas.microsoft.com/office/word/2010/wordprocessingInk" xmlns:wps="http://schemas.microsoft.com/office/word/2010/wordprocessingShape" xmlns:a14="http://schemas.microsoft.com/office/drawing/2010/main" val="0"/>
                         </a:ext>
                       </a:extLst>
                     </a:blip>
@@ -25799,7 +25799,7 @@
                     <a:blip r:embed="rId34">
                       <a:extLst>
                         <a:ext uri="{28A0092B-C50C-407E-A947-70E740481C1C}">
-                          <a14:useLocalDpi xmlns:a14="http://schemas.microsoft.com/office/drawing/2010/main" xmlns:wps="http://schemas.microsoft.com/office/word/2010/wordprocessingShape" xmlns:wpi="http://schemas.microsoft.com/office/word/2010/wordprocessingInk" xmlns:wpg="http://schemas.microsoft.com/office/word/2010/wordprocessingGroup" xmlns:w16se="http://schemas.microsoft.com/office/word/2015/wordml/symex" xmlns:w16="http://schemas.microsoft.com/office/word/2018/wordml" xmlns:w16cid="http://schemas.microsoft.com/office/word/2016/wordml/cid" xmlns:w16cex="http://schemas.microsoft.com/office/word/2018/wordml/cex" xmlns:w15="http://schemas.microsoft.com/office/word/2012/wordml" xmlns:w14="http://schemas.microsoft.com/office/word/2010/wordml" xmlns:w="http://schemas.openxmlformats.org/wordprocessingml/2006/main" xmlns:w10="urn:schemas-microsoft-com:office:word" xmlns:wp14="http://schemas.microsoft.com/office/word/2010/wordprocessingDrawing" xmlns:v="urn:schemas-microsoft-com:vml" xmlns:o="urn:schemas-microsoft-com:office:office" xmlns:am3d="http://schemas.microsoft.com/office/drawing/2017/model3d" xmlns:aink="http://schemas.microsoft.com/office/drawing/2016/ink" xmlns:mc="http://schemas.openxmlformats.org/markup-compatibility/2006" xmlns:cx8="http://schemas.microsoft.com/office/drawing/2016/5/14/chartex" xmlns:cx7="http://schemas.microsoft.com/office/drawing/2016/5/13/chartex" xmlns:cx6="http://schemas.microsoft.com/office/drawing/2016/5/12/chartex" xmlns:cx5="http://schemas.microsoft.com/office/drawing/2016/5/11/chartex" xmlns:cx4="http://schemas.microsoft.com/office/drawing/2016/5/10/chartex" xmlns:cx3="http://schemas.microsoft.com/office/drawing/2016/5/9/chartex" xmlns:cx2="http://schemas.microsoft.com/office/drawing/2015/10/21/chartex" xmlns:cx1="http://schemas.microsoft.com/office/drawing/2015/9/8/chartex" xmlns:cx="http://schemas.microsoft.com/office/drawing/2014/chartex" xmlns:wpc="http://schemas.microsoft.com/office/word/2010/wordprocessingCanvas" xmlns="" val="0"/>
+                          <a14:useLocalDpi xmlns="" xmlns:wpc="http://schemas.microsoft.com/office/word/2010/wordprocessingCanvas" xmlns:cx="http://schemas.microsoft.com/office/drawing/2014/chartex" xmlns:cx1="http://schemas.microsoft.com/office/drawing/2015/9/8/chartex" xmlns:cx2="http://schemas.microsoft.com/office/drawing/2015/10/21/chartex" xmlns:cx3="http://schemas.microsoft.com/office/drawing/2016/5/9/chartex" xmlns:cx4="http://schemas.microsoft.com/office/drawing/2016/5/10/chartex" xmlns:cx5="http://schemas.microsoft.com/office/drawing/2016/5/11/chartex" xmlns:cx6="http://schemas.microsoft.com/office/drawing/2016/5/12/chartex" xmlns:cx7="http://schemas.microsoft.com/office/drawing/2016/5/13/chartex" xmlns:cx8="http://schemas.microsoft.com/office/drawing/2016/5/14/chartex" xmlns:mc="http://schemas.openxmlformats.org/markup-compatibility/2006" xmlns:aink="http://schemas.microsoft.com/office/drawing/2016/ink" xmlns:am3d="http://schemas.microsoft.com/office/drawing/2017/model3d" xmlns:o="urn:schemas-microsoft-com:office:office" xmlns:v="urn:schemas-microsoft-com:vml" xmlns:wp14="http://schemas.microsoft.com/office/word/2010/wordprocessingDrawing" xmlns:w10="urn:schemas-microsoft-com:office:word" xmlns:w="http://schemas.openxmlformats.org/wordprocessingml/2006/main" xmlns:w14="http://schemas.microsoft.com/office/word/2010/wordml" xmlns:w15="http://schemas.microsoft.com/office/word/2012/wordml" xmlns:w16cex="http://schemas.microsoft.com/office/word/2018/wordml/cex" xmlns:w16cid="http://schemas.microsoft.com/office/word/2016/wordml/cid" xmlns:w16="http://schemas.microsoft.com/office/word/2018/wordml" xmlns:w16se="http://schemas.microsoft.com/office/word/2015/wordml/symex" xmlns:wpg="http://schemas.microsoft.com/office/word/2010/wordprocessingGroup" xmlns:wpi="http://schemas.microsoft.com/office/word/2010/wordprocessingInk" xmlns:wps="http://schemas.microsoft.com/office/word/2010/wordprocessingShape" xmlns:a14="http://schemas.microsoft.com/office/drawing/2010/main" val="0"/>
                         </a:ext>
                       </a:extLst>
                     </a:blip>
@@ -26256,7 +26256,7 @@
                     <a:blip r:embed="rId35">
                       <a:extLst>
                         <a:ext uri="{28A0092B-C50C-407E-A947-70E740481C1C}">
-                          <a14:useLocalDpi xmlns:a14="http://schemas.microsoft.com/office/drawing/2010/main" xmlns:wps="http://schemas.microsoft.com/office/word/2010/wordprocessingShape" xmlns:wpi="http://schemas.microsoft.com/office/word/2010/wordprocessingInk" xmlns:wpg="http://schemas.microsoft.com/office/word/2010/wordprocessingGroup" xmlns:w16se="http://schemas.microsoft.com/office/word/2015/wordml/symex" xmlns:w16="http://schemas.microsoft.com/office/word/2018/wordml" xmlns:w16cid="http://schemas.microsoft.com/office/word/2016/wordml/cid" xmlns:w16cex="http://schemas.microsoft.com/office/word/2018/wordml/cex" xmlns:w15="http://schemas.microsoft.com/office/word/2012/wordml" xmlns:w14="http://schemas.microsoft.com/office/word/2010/wordml" xmlns:w="http://schemas.openxmlformats.org/wordprocessingml/2006/main" xmlns:w10="urn:schemas-microsoft-com:office:word" xmlns:wp14="http://schemas.microsoft.com/office/word/2010/wordprocessingDrawing" xmlns:v="urn:schemas-microsoft-com:vml" xmlns:o="urn:schemas-microsoft-com:office:office" xmlns:am3d="http://schemas.microsoft.com/office/drawing/2017/model3d" xmlns:aink="http://schemas.microsoft.com/office/drawing/2016/ink" xmlns:mc="http://schemas.openxmlformats.org/markup-compatibility/2006" xmlns:cx8="http://schemas.microsoft.com/office/drawing/2016/5/14/chartex" xmlns:cx7="http://schemas.microsoft.com/office/drawing/2016/5/13/chartex" xmlns:cx6="http://schemas.microsoft.com/office/drawing/2016/5/12/chartex" xmlns:cx5="http://schemas.microsoft.com/office/drawing/2016/5/11/chartex" xmlns:cx4="http://schemas.microsoft.com/office/drawing/2016/5/10/chartex" xmlns:cx3="http://schemas.microsoft.com/office/drawing/2016/5/9/chartex" xmlns:cx2="http://schemas.microsoft.com/office/drawing/2015/10/21/chartex" xmlns:cx1="http://schemas.microsoft.com/office/drawing/2015/9/8/chartex" xmlns:cx="http://schemas.microsoft.com/office/drawing/2014/chartex" xmlns:wpc="http://schemas.microsoft.com/office/word/2010/wordprocessingCanvas" xmlns="" val="0"/>
+                          <a14:useLocalDpi xmlns="" xmlns:wpc="http://schemas.microsoft.com/office/word/2010/wordprocessingCanvas" xmlns:cx="http://schemas.microsoft.com/office/drawing/2014/chartex" xmlns:cx1="http://schemas.microsoft.com/office/drawing/2015/9/8/chartex" xmlns:cx2="http://schemas.microsoft.com/office/drawing/2015/10/21/chartex" xmlns:cx3="http://schemas.microsoft.com/office/drawing/2016/5/9/chartex" xmlns:cx4="http://schemas.microsoft.com/office/drawing/2016/5/10/chartex" xmlns:cx5="http://schemas.microsoft.com/office/drawing/2016/5/11/chartex" xmlns:cx6="http://schemas.microsoft.com/office/drawing/2016/5/12/chartex" xmlns:cx7="http://schemas.microsoft.com/office/drawing/2016/5/13/chartex" xmlns:cx8="http://schemas.microsoft.com/office/drawing/2016/5/14/chartex" xmlns:mc="http://schemas.openxmlformats.org/markup-compatibility/2006" xmlns:aink="http://schemas.microsoft.com/office/drawing/2016/ink" xmlns:am3d="http://schemas.microsoft.com/office/drawing/2017/model3d" xmlns:o="urn:schemas-microsoft-com:office:office" xmlns:v="urn:schemas-microsoft-com:vml" xmlns:wp14="http://schemas.microsoft.com/office/word/2010/wordprocessingDrawing" xmlns:w10="urn:schemas-microsoft-com:office:word" xmlns:w="http://schemas.openxmlformats.org/wordprocessingml/2006/main" xmlns:w14="http://schemas.microsoft.com/office/word/2010/wordml" xmlns:w15="http://schemas.microsoft.com/office/word/2012/wordml" xmlns:w16cex="http://schemas.microsoft.com/office/word/2018/wordml/cex" xmlns:w16cid="http://schemas.microsoft.com/office/word/2016/wordml/cid" xmlns:w16="http://schemas.microsoft.com/office/word/2018/wordml" xmlns:w16se="http://schemas.microsoft.com/office/word/2015/wordml/symex" xmlns:wpg="http://schemas.microsoft.com/office/word/2010/wordprocessingGroup" xmlns:wpi="http://schemas.microsoft.com/office/word/2010/wordprocessingInk" xmlns:wps="http://schemas.microsoft.com/office/word/2010/wordprocessingShape" xmlns:a14="http://schemas.microsoft.com/office/drawing/2010/main" val="0"/>
                         </a:ext>
                       </a:extLst>
                     </a:blip>
@@ -26596,7 +26596,7 @@
                     <a:blip r:embed="rId36">
                       <a:extLst>
                         <a:ext uri="{28A0092B-C50C-407E-A947-70E740481C1C}">
-                          <a14:useLocalDpi xmlns:a14="http://schemas.microsoft.com/office/drawing/2010/main" xmlns:wps="http://schemas.microsoft.com/office/word/2010/wordprocessingShape" xmlns:wpi="http://schemas.microsoft.com/office/word/2010/wordprocessingInk" xmlns:wpg="http://schemas.microsoft.com/office/word/2010/wordprocessingGroup" xmlns:w16se="http://schemas.microsoft.com/office/word/2015/wordml/symex" xmlns:w16="http://schemas.microsoft.com/office/word/2018/wordml" xmlns:w16cid="http://schemas.microsoft.com/office/word/2016/wordml/cid" xmlns:w16cex="http://schemas.microsoft.com/office/word/2018/wordml/cex" xmlns:w15="http://schemas.microsoft.com/office/word/2012/wordml" xmlns:w14="http://schemas.microsoft.com/office/word/2010/wordml" xmlns:w="http://schemas.openxmlformats.org/wordprocessingml/2006/main" xmlns:w10="urn:schemas-microsoft-com:office:word" xmlns:wp14="http://schemas.microsoft.com/office/word/2010/wordprocessingDrawing" xmlns:v="urn:schemas-microsoft-com:vml" xmlns:o="urn:schemas-microsoft-com:office:office" xmlns:am3d="http://schemas.microsoft.com/office/drawing/2017/model3d" xmlns:aink="http://schemas.microsoft.com/office/drawing/2016/ink" xmlns:mc="http://schemas.openxmlformats.org/markup-compatibility/2006" xmlns:cx8="http://schemas.microsoft.com/office/drawing/2016/5/14/chartex" xmlns:cx7="http://schemas.microsoft.com/office/drawing/2016/5/13/chartex" xmlns:cx6="http://schemas.microsoft.com/office/drawing/2016/5/12/chartex" xmlns:cx5="http://schemas.microsoft.com/office/drawing/2016/5/11/chartex" xmlns:cx4="http://schemas.microsoft.com/office/drawing/2016/5/10/chartex" xmlns:cx3="http://schemas.microsoft.com/office/drawing/2016/5/9/chartex" xmlns:cx2="http://schemas.microsoft.com/office/drawing/2015/10/21/chartex" xmlns:cx1="http://schemas.microsoft.com/office/drawing/2015/9/8/chartex" xmlns:cx="http://schemas.microsoft.com/office/drawing/2014/chartex" xmlns:wpc="http://schemas.microsoft.com/office/word/2010/wordprocessingCanvas" xmlns="" val="0"/>
+                          <a14:useLocalDpi xmlns="" xmlns:wpc="http://schemas.microsoft.com/office/word/2010/wordprocessingCanvas" xmlns:cx="http://schemas.microsoft.com/office/drawing/2014/chartex" xmlns:cx1="http://schemas.microsoft.com/office/drawing/2015/9/8/chartex" xmlns:cx2="http://schemas.microsoft.com/office/drawing/2015/10/21/chartex" xmlns:cx3="http://schemas.microsoft.com/office/drawing/2016/5/9/chartex" xmlns:cx4="http://schemas.microsoft.com/office/drawing/2016/5/10/chartex" xmlns:cx5="http://schemas.microsoft.com/office/drawing/2016/5/11/chartex" xmlns:cx6="http://schemas.microsoft.com/office/drawing/2016/5/12/chartex" xmlns:cx7="http://schemas.microsoft.com/office/drawing/2016/5/13/chartex" xmlns:cx8="http://schemas.microsoft.com/office/drawing/2016/5/14/chartex" xmlns:mc="http://schemas.openxmlformats.org/markup-compatibility/2006" xmlns:aink="http://schemas.microsoft.com/office/drawing/2016/ink" xmlns:am3d="http://schemas.microsoft.com/office/drawing/2017/model3d" xmlns:o="urn:schemas-microsoft-com:office:office" xmlns:v="urn:schemas-microsoft-com:vml" xmlns:wp14="http://schemas.microsoft.com/office/word/2010/wordprocessingDrawing" xmlns:w10="urn:schemas-microsoft-com:office:word" xmlns:w="http://schemas.openxmlformats.org/wordprocessingml/2006/main" xmlns:w14="http://schemas.microsoft.com/office/word/2010/wordml" xmlns:w15="http://schemas.microsoft.com/office/word/2012/wordml" xmlns:w16cex="http://schemas.microsoft.com/office/word/2018/wordml/cex" xmlns:w16cid="http://schemas.microsoft.com/office/word/2016/wordml/cid" xmlns:w16="http://schemas.microsoft.com/office/word/2018/wordml" xmlns:w16se="http://schemas.microsoft.com/office/word/2015/wordml/symex" xmlns:wpg="http://schemas.microsoft.com/office/word/2010/wordprocessingGroup" xmlns:wpi="http://schemas.microsoft.com/office/word/2010/wordprocessingInk" xmlns:wps="http://schemas.microsoft.com/office/word/2010/wordprocessingShape" xmlns:a14="http://schemas.microsoft.com/office/drawing/2010/main" val="0"/>
                         </a:ext>
                       </a:extLst>
                     </a:blip>
@@ -27128,7 +27128,7 @@
                     <a:blip r:embed="rId37">
                       <a:extLst>
                         <a:ext uri="{28A0092B-C50C-407E-A947-70E740481C1C}">
-                          <a14:useLocalDpi xmlns:a14="http://schemas.microsoft.com/office/drawing/2010/main" xmlns:wps="http://schemas.microsoft.com/office/word/2010/wordprocessingShape" xmlns:wpi="http://schemas.microsoft.com/office/word/2010/wordprocessingInk" xmlns:wpg="http://schemas.microsoft.com/office/word/2010/wordprocessingGroup" xmlns:w16se="http://schemas.microsoft.com/office/word/2015/wordml/symex" xmlns:w16="http://schemas.microsoft.com/office/word/2018/wordml" xmlns:w16cid="http://schemas.microsoft.com/office/word/2016/wordml/cid" xmlns:w16cex="http://schemas.microsoft.com/office/word/2018/wordml/cex" xmlns:w15="http://schemas.microsoft.com/office/word/2012/wordml" xmlns:w14="http://schemas.microsoft.com/office/word/2010/wordml" xmlns:w="http://schemas.openxmlformats.org/wordprocessingml/2006/main" xmlns:w10="urn:schemas-microsoft-com:office:word" xmlns:wp14="http://schemas.microsoft.com/office/word/2010/wordprocessingDrawing" xmlns:v="urn:schemas-microsoft-com:vml" xmlns:o="urn:schemas-microsoft-com:office:office" xmlns:am3d="http://schemas.microsoft.com/office/drawing/2017/model3d" xmlns:aink="http://schemas.microsoft.com/office/drawing/2016/ink" xmlns:mc="http://schemas.openxmlformats.org/markup-compatibility/2006" xmlns:cx8="http://schemas.microsoft.com/office/drawing/2016/5/14/chartex" xmlns:cx7="http://schemas.microsoft.com/office/drawing/2016/5/13/chartex" xmlns:cx6="http://schemas.microsoft.com/office/drawing/2016/5/12/chartex" xmlns:cx5="http://schemas.microsoft.com/office/drawing/2016/5/11/chartex" xmlns:cx4="http://schemas.microsoft.com/office/drawing/2016/5/10/chartex" xmlns:cx3="http://schemas.microsoft.com/office/drawing/2016/5/9/chartex" xmlns:cx2="http://schemas.microsoft.com/office/drawing/2015/10/21/chartex" xmlns:cx1="http://schemas.microsoft.com/office/drawing/2015/9/8/chartex" xmlns:cx="http://schemas.microsoft.com/office/drawing/2014/chartex" xmlns:wpc="http://schemas.microsoft.com/office/word/2010/wordprocessingCanvas" xmlns="" val="0"/>
+                          <a14:useLocalDpi xmlns="" xmlns:wpc="http://schemas.microsoft.com/office/word/2010/wordprocessingCanvas" xmlns:cx="http://schemas.microsoft.com/office/drawing/2014/chartex" xmlns:cx1="http://schemas.microsoft.com/office/drawing/2015/9/8/chartex" xmlns:cx2="http://schemas.microsoft.com/office/drawing/2015/10/21/chartex" xmlns:cx3="http://schemas.microsoft.com/office/drawing/2016/5/9/chartex" xmlns:cx4="http://schemas.microsoft.com/office/drawing/2016/5/10/chartex" xmlns:cx5="http://schemas.microsoft.com/office/drawing/2016/5/11/chartex" xmlns:cx6="http://schemas.microsoft.com/office/drawing/2016/5/12/chartex" xmlns:cx7="http://schemas.microsoft.com/office/drawing/2016/5/13/chartex" xmlns:cx8="http://schemas.microsoft.com/office/drawing/2016/5/14/chartex" xmlns:mc="http://schemas.openxmlformats.org/markup-compatibility/2006" xmlns:aink="http://schemas.microsoft.com/office/drawing/2016/ink" xmlns:am3d="http://schemas.microsoft.com/office/drawing/2017/model3d" xmlns:o="urn:schemas-microsoft-com:office:office" xmlns:v="urn:schemas-microsoft-com:vml" xmlns:wp14="http://schemas.microsoft.com/office/word/2010/wordprocessingDrawing" xmlns:w10="urn:schemas-microsoft-com:office:word" xmlns:w="http://schemas.openxmlformats.org/wordprocessingml/2006/main" xmlns:w14="http://schemas.microsoft.com/office/word/2010/wordml" xmlns:w15="http://schemas.microsoft.com/office/word/2012/wordml" xmlns:w16cex="http://schemas.microsoft.com/office/word/2018/wordml/cex" xmlns:w16cid="http://schemas.microsoft.com/office/word/2016/wordml/cid" xmlns:w16="http://schemas.microsoft.com/office/word/2018/wordml" xmlns:w16se="http://schemas.microsoft.com/office/word/2015/wordml/symex" xmlns:wpg="http://schemas.microsoft.com/office/word/2010/wordprocessingGroup" xmlns:wpi="http://schemas.microsoft.com/office/word/2010/wordprocessingInk" xmlns:wps="http://schemas.microsoft.com/office/word/2010/wordprocessingShape" xmlns:a14="http://schemas.microsoft.com/office/drawing/2010/main" val="0"/>
                         </a:ext>
                       </a:extLst>
                     </a:blip>
@@ -27562,7 +27562,7 @@
                     <a:blip r:embed="rId38">
                       <a:extLst>
                         <a:ext uri="{28A0092B-C50C-407E-A947-70E740481C1C}">
-                          <a14:useLocalDpi xmlns:a14="http://schemas.microsoft.com/office/drawing/2010/main" xmlns:wps="http://schemas.microsoft.com/office/word/2010/wordprocessingShape" xmlns:wpi="http://schemas.microsoft.com/office/word/2010/wordprocessingInk" xmlns:wpg="http://schemas.microsoft.com/office/word/2010/wordprocessingGroup" xmlns:w16se="http://schemas.microsoft.com/office/word/2015/wordml/symex" xmlns:w16="http://schemas.microsoft.com/office/word/2018/wordml" xmlns:w16cid="http://schemas.microsoft.com/office/word/2016/wordml/cid" xmlns:w16cex="http://schemas.microsoft.com/office/word/2018/wordml/cex" xmlns:w15="http://schemas.microsoft.com/office/word/2012/wordml" xmlns:w14="http://schemas.microsoft.com/office/word/2010/wordml" xmlns:w="http://schemas.openxmlformats.org/wordprocessingml/2006/main" xmlns:w10="urn:schemas-microsoft-com:office:word" xmlns:wp14="http://schemas.microsoft.com/office/word/2010/wordprocessingDrawing" xmlns:v="urn:schemas-microsoft-com:vml" xmlns:o="urn:schemas-microsoft-com:office:office" xmlns:am3d="http://schemas.microsoft.com/office/drawing/2017/model3d" xmlns:aink="http://schemas.microsoft.com/office/drawing/2016/ink" xmlns:mc="http://schemas.openxmlformats.org/markup-compatibility/2006" xmlns:cx8="http://schemas.microsoft.com/office/drawing/2016/5/14/chartex" xmlns:cx7="http://schemas.microsoft.com/office/drawing/2016/5/13/chartex" xmlns:cx6="http://schemas.microsoft.com/office/drawing/2016/5/12/chartex" xmlns:cx5="http://schemas.microsoft.com/office/drawing/2016/5/11/chartex" xmlns:cx4="http://schemas.microsoft.com/office/drawing/2016/5/10/chartex" xmlns:cx3="http://schemas.microsoft.com/office/drawing/2016/5/9/chartex" xmlns:cx2="http://schemas.microsoft.com/office/drawing/2015/10/21/chartex" xmlns:cx1="http://schemas.microsoft.com/office/drawing/2015/9/8/chartex" xmlns:cx="http://schemas.microsoft.com/office/drawing/2014/chartex" xmlns:wpc="http://schemas.microsoft.com/office/word/2010/wordprocessingCanvas" xmlns="" val="0"/>
+                          <a14:useLocalDpi xmlns="" xmlns:wpc="http://schemas.microsoft.com/office/word/2010/wordprocessingCanvas" xmlns:cx="http://schemas.microsoft.com/office/drawing/2014/chartex" xmlns:cx1="http://schemas.microsoft.com/office/drawing/2015/9/8/chartex" xmlns:cx2="http://schemas.microsoft.com/office/drawing/2015/10/21/chartex" xmlns:cx3="http://schemas.microsoft.com/office/drawing/2016/5/9/chartex" xmlns:cx4="http://schemas.microsoft.com/office/drawing/2016/5/10/chartex" xmlns:cx5="http://schemas.microsoft.com/office/drawing/2016/5/11/chartex" xmlns:cx6="http://schemas.microsoft.com/office/drawing/2016/5/12/chartex" xmlns:cx7="http://schemas.microsoft.com/office/drawing/2016/5/13/chartex" xmlns:cx8="http://schemas.microsoft.com/office/drawing/2016/5/14/chartex" xmlns:mc="http://schemas.openxmlformats.org/markup-compatibility/2006" xmlns:aink="http://schemas.microsoft.com/office/drawing/2016/ink" xmlns:am3d="http://schemas.microsoft.com/office/drawing/2017/model3d" xmlns:o="urn:schemas-microsoft-com:office:office" xmlns:v="urn:schemas-microsoft-com:vml" xmlns:wp14="http://schemas.microsoft.com/office/word/2010/wordprocessingDrawing" xmlns:w10="urn:schemas-microsoft-com:office:word" xmlns:w="http://schemas.openxmlformats.org/wordprocessingml/2006/main" xmlns:w14="http://schemas.microsoft.com/office/word/2010/wordml" xmlns:w15="http://schemas.microsoft.com/office/word/2012/wordml" xmlns:w16cex="http://schemas.microsoft.com/office/word/2018/wordml/cex" xmlns:w16cid="http://schemas.microsoft.com/office/word/2016/wordml/cid" xmlns:w16="http://schemas.microsoft.com/office/word/2018/wordml" xmlns:w16se="http://schemas.microsoft.com/office/word/2015/wordml/symex" xmlns:wpg="http://schemas.microsoft.com/office/word/2010/wordprocessingGroup" xmlns:wpi="http://schemas.microsoft.com/office/word/2010/wordprocessingInk" xmlns:wps="http://schemas.microsoft.com/office/word/2010/wordprocessingShape" xmlns:a14="http://schemas.microsoft.com/office/drawing/2010/main" val="0"/>
                         </a:ext>
                       </a:extLst>
                     </a:blip>
@@ -30212,6 +30212,309 @@
       <w:pPr>
         <w:spacing w:after="0"/>
         <w:jc w:val="both"/>
+        <w:rPr>
+          <w:rFonts w:ascii="Arial" w:hAnsi="Arial" w:cs="Arial"/>
+          <w:bCs/>
+          <w:sz w:val="24"/>
+          <w:szCs w:val="24"/>
+        </w:rPr>
+      </w:pPr>
+    </w:p>
+    <w:p>
+      <w:pPr>
+        <w:spacing w:after="0"/>
+        <w:jc w:val="both"/>
+        <w:rPr>
+          <w:rFonts w:ascii="Arial" w:hAnsi="Arial" w:cs="Arial"/>
+          <w:b/>
+          <w:bCs/>
+          <w:sz w:val="32"/>
+          <w:szCs w:val="32"/>
+        </w:rPr>
+      </w:pPr>
+      <w:r>
+        <w:rPr>
+          <w:rFonts w:ascii="Arial" w:hAnsi="Arial" w:cs="Arial"/>
+          <w:b/>
+          <w:bCs/>
+          <w:sz w:val="32"/>
+          <w:szCs w:val="32"/>
+        </w:rPr>
+        <w:t>31. Podsumowanie testów</w:t>
+      </w:r>
+      <w:r>
+        <w:rPr>
+          <w:rFonts w:ascii="Arial" w:hAnsi="Arial" w:cs="Arial"/>
+          <w:b/>
+          <w:bCs/>
+          <w:sz w:val="32"/>
+          <w:szCs w:val="32"/>
+        </w:rPr>
+        <w:t xml:space="preserve"> oraz raport z testów</w:t>
+      </w:r>
+      <w:r>
+        <w:rPr>
+          <w:rFonts w:ascii="Arial" w:hAnsi="Arial" w:cs="Arial"/>
+          <w:b/>
+          <w:bCs/>
+          <w:sz w:val="32"/>
+          <w:szCs w:val="32"/>
+        </w:rPr>
+        <w:t>.</w:t>
+      </w:r>
+    </w:p>
+    <w:p>
+      <w:pPr>
+        <w:spacing w:after="0"/>
+        <w:jc w:val="both"/>
+        <w:rPr>
+          <w:rFonts w:ascii="Arial" w:hAnsi="Arial" w:cs="Arial"/>
+          <w:b/>
+          <w:bCs/>
+          <w:sz w:val="32"/>
+          <w:szCs w:val="32"/>
+        </w:rPr>
+      </w:pPr>
+    </w:p>
+    <w:p>
+      <w:pPr>
+        <w:spacing w:after="0"/>
+        <w:jc w:val="both"/>
+        <w:rPr>
+          <w:rFonts w:ascii="Arial" w:hAnsi="Arial" w:cs="Arial"/>
+          <w:bCs/>
+          <w:sz w:val="24"/>
+          <w:szCs w:val="24"/>
+        </w:rPr>
+      </w:pPr>
+      <w:r>
+        <w:rPr>
+          <w:rFonts w:ascii="Arial" w:hAnsi="Arial" w:cs="Arial"/>
+          <w:bCs/>
+          <w:noProof/>
+          <w:sz w:val="24"/>
+          <w:szCs w:val="24"/>
+          <w:lang w:val="en-GB" w:eastAsia="en-GB"/>
+        </w:rPr>
+        <w:drawing>
+          <wp:inline distT="0" distB="0" distL="0" distR="0">
+            <wp:extent cx="6316665" cy="4026090"/>
+            <wp:effectExtent l="19050" t="0" r="7935" b="0"/>
+            <wp:docPr id="34" name="Obraz 2"/>
+            <wp:cNvGraphicFramePr>
+              <a:graphicFrameLocks xmlns:a="http://schemas.openxmlformats.org/drawingml/2006/main" noChangeAspect="1"/>
+            </wp:cNvGraphicFramePr>
+            <a:graphic xmlns:a="http://schemas.openxmlformats.org/drawingml/2006/main">
+              <a:graphicData uri="http://schemas.openxmlformats.org/drawingml/2006/picture">
+                <pic:pic xmlns:pic="http://schemas.openxmlformats.org/drawingml/2006/picture">
+                  <pic:nvPicPr>
+                    <pic:cNvPr id="0" name="Picture 2"/>
+                    <pic:cNvPicPr>
+                      <a:picLocks noChangeAspect="1" noChangeArrowheads="1"/>
+                    </pic:cNvPicPr>
+                  </pic:nvPicPr>
+                  <pic:blipFill>
+                    <a:blip r:embed="rId39"/>
+                    <a:srcRect/>
+                    <a:stretch>
+                      <a:fillRect/>
+                    </a:stretch>
+                  </pic:blipFill>
+                  <pic:spPr bwMode="auto">
+                    <a:xfrm>
+                      <a:off x="0" y="0"/>
+                      <a:ext cx="6316665" cy="4026090"/>
+                    </a:xfrm>
+                    <a:prstGeom prst="rect">
+                      <a:avLst/>
+                    </a:prstGeom>
+                    <a:noFill/>
+                    <a:ln w="9525">
+                      <a:noFill/>
+                      <a:miter lim="800000"/>
+                      <a:headEnd/>
+                      <a:tailEnd/>
+                    </a:ln>
+                  </pic:spPr>
+                </pic:pic>
+              </a:graphicData>
+            </a:graphic>
+          </wp:inline>
+        </w:drawing>
+      </w:r>
+    </w:p>
+    <w:p>
+      <w:pPr>
+        <w:spacing w:after="0"/>
+        <w:jc w:val="both"/>
+        <w:rPr>
+          <w:rFonts w:ascii="Arial" w:hAnsi="Arial" w:cs="Arial"/>
+          <w:bCs/>
+          <w:sz w:val="24"/>
+          <w:szCs w:val="24"/>
+        </w:rPr>
+      </w:pPr>
+    </w:p>
+    <w:p>
+      <w:pPr>
+        <w:spacing w:after="0"/>
+        <w:rPr>
+          <w:rFonts w:ascii="Arial" w:hAnsi="Arial" w:cs="Arial"/>
+          <w:bCs/>
+          <w:sz w:val="24"/>
+          <w:szCs w:val="24"/>
+        </w:rPr>
+      </w:pPr>
+      <w:r>
+        <w:rPr>
+          <w:rFonts w:ascii="Arial" w:hAnsi="Arial" w:cs="Arial"/>
+          <w:bCs/>
+          <w:sz w:val="24"/>
+          <w:szCs w:val="24"/>
+        </w:rPr>
+        <w:t xml:space="preserve">Wykres został wykonany na podstawie karty testów( łącznie zostało wykonane 30 testów). </w:t>
+      </w:r>
+      <w:r>
+        <w:rPr>
+          <w:rFonts w:ascii="Arial" w:hAnsi="Arial" w:cs="Arial"/>
+          <w:bCs/>
+          <w:sz w:val="24"/>
+          <w:szCs w:val="24"/>
+        </w:rPr>
+        <w:t>Wszystkie funkcjonalności,które zostały zaimplementowane zostały przetestowane. W funkcjach 4 oraz 12 niektóre testy miały wynik negatywny, przyczyna błędów jest znana i stosunkowo łatwa do naprawienia.</w:t>
+      </w:r>
+      <w:r>
+        <w:rPr>
+          <w:rFonts w:ascii="Arial" w:hAnsi="Arial" w:cs="Arial"/>
+          <w:bCs/>
+          <w:sz w:val="24"/>
+          <w:szCs w:val="24"/>
+        </w:rPr>
+        <w:t xml:space="preserve"> 84% testów miało wynik pozytywny.</w:t>
+      </w:r>
+    </w:p>
+    <w:p>
+      <w:pPr>
+        <w:spacing w:after="0"/>
+        <w:rPr>
+          <w:rFonts w:ascii="Arial" w:hAnsi="Arial" w:cs="Arial"/>
+          <w:bCs/>
+          <w:sz w:val="24"/>
+          <w:szCs w:val="24"/>
+        </w:rPr>
+      </w:pPr>
+    </w:p>
+    <w:p>
+      <w:pPr>
+        <w:spacing w:after="0"/>
+        <w:rPr>
+          <w:rFonts w:ascii="Arial" w:hAnsi="Arial" w:cs="Arial"/>
+          <w:bCs/>
+          <w:sz w:val="24"/>
+          <w:szCs w:val="24"/>
+        </w:rPr>
+      </w:pPr>
+      <w:r>
+        <w:rPr>
+          <w:rFonts w:ascii="Arial" w:hAnsi="Arial" w:cs="Arial"/>
+          <w:bCs/>
+          <w:sz w:val="24"/>
+          <w:szCs w:val="24"/>
+        </w:rPr>
+        <w:t>Biorąc pod uwagę</w:t>
+      </w:r>
+      <w:r>
+        <w:rPr>
+          <w:rFonts w:ascii="Arial" w:hAnsi="Arial" w:cs="Arial"/>
+          <w:bCs/>
+          <w:sz w:val="24"/>
+          <w:szCs w:val="24"/>
+        </w:rPr>
+        <w:t>, że błędy w testach nie wpływały znacząco na użytkownika,</w:t>
+      </w:r>
+      <w:r>
+        <w:rPr>
+          <w:rFonts w:ascii="Arial" w:hAnsi="Arial" w:cs="Arial"/>
+          <w:bCs/>
+          <w:sz w:val="24"/>
+          <w:szCs w:val="24"/>
+        </w:rPr>
+        <w:t xml:space="preserve"> projekt będzie dalej rozwijany, a w</w:t>
+      </w:r>
+      <w:r>
+        <w:rPr>
+          <w:rFonts w:ascii="Arial" w:hAnsi="Arial" w:cs="Arial"/>
+          <w:bCs/>
+          <w:sz w:val="24"/>
+          <w:szCs w:val="24"/>
+        </w:rPr>
+        <w:t xml:space="preserve"> przyp</w:t>
+      </w:r>
+      <w:r>
+        <w:rPr>
+          <w:rFonts w:ascii="Arial" w:hAnsi="Arial" w:cs="Arial"/>
+          <w:bCs/>
+          <w:sz w:val="24"/>
+          <w:szCs w:val="24"/>
+        </w:rPr>
+        <w:t xml:space="preserve">adku wdrożenia projektu </w:t>
+      </w:r>
+      <w:r>
+        <w:rPr>
+          <w:rFonts w:ascii="Arial" w:hAnsi="Arial" w:cs="Arial"/>
+          <w:bCs/>
+          <w:sz w:val="24"/>
+          <w:szCs w:val="24"/>
+        </w:rPr>
+        <w:t>byłoby to możliwe.</w:t>
+      </w:r>
+    </w:p>
+    <w:p>
+      <w:pPr>
+        <w:spacing w:after="0"/>
+        <w:rPr>
+          <w:rFonts w:ascii="Arial" w:hAnsi="Arial" w:cs="Arial"/>
+          <w:bCs/>
+          <w:sz w:val="24"/>
+          <w:szCs w:val="24"/>
+        </w:rPr>
+      </w:pPr>
+      <w:r>
+        <w:rPr>
+          <w:rFonts w:ascii="Arial" w:hAnsi="Arial" w:cs="Arial"/>
+          <w:bCs/>
+          <w:sz w:val="24"/>
+          <w:szCs w:val="24"/>
+        </w:rPr>
+        <w:t>Funkcje, które zostałyby poprawione przy kolejnej aktualizacji to 4 i 12.</w:t>
+      </w:r>
+    </w:p>
+    <w:p>
+      <w:pPr>
+        <w:spacing w:after="0"/>
+        <w:rPr>
+          <w:rFonts w:ascii="Arial" w:hAnsi="Arial" w:cs="Arial"/>
+          <w:b/>
+          <w:bCs/>
+          <w:sz w:val="32"/>
+          <w:szCs w:val="32"/>
+        </w:rPr>
+      </w:pPr>
+    </w:p>
+    <w:p>
+      <w:pPr>
+        <w:spacing w:after="0"/>
+        <w:rPr>
+          <w:rFonts w:ascii="Arial" w:hAnsi="Arial" w:cs="Arial"/>
+          <w:bCs/>
+          <w:sz w:val="24"/>
+          <w:szCs w:val="24"/>
+        </w:rPr>
+      </w:pPr>
+    </w:p>
+    <w:p>
+      <w:pPr>
+        <w:spacing w:after="0"/>
         <w:rPr>
           <w:rFonts w:ascii="Arial" w:hAnsi="Arial" w:cs="Arial"/>
           <w:bCs/>
@@ -32044,7 +32347,7 @@
   <a:extraClrSchemeLst/>
   <a:extLst>
     <a:ext uri="{05A4C25C-085E-4340-85A3-A5531E510DB2}">
-      <thm15:themeFamily xmlns:thm15="http://schemas.microsoft.com/office/thememl/2012/main" xmlns="" name="Office Theme" id="{62F939B6-93AF-4DB8-9C6B-D6C7DFDC589F}" vid="{4A3C46E8-61CC-4603-A589-7422A47A8E4A}"/>
+      <thm15:themeFamily xmlns="" xmlns:thm15="http://schemas.microsoft.com/office/thememl/2012/main" name="Office Theme" id="{62F939B6-93AF-4DB8-9C6B-D6C7DFDC589F}" vid="{4A3C46E8-61CC-4603-A589-7422A47A8E4A}"/>
     </a:ext>
   </a:extLst>
 </a:theme>

</xml_diff>

<commit_message>
Aktualizacja diagramu Use Case
</commit_message>
<xml_diff>
--- a/dokumentacja/13.05.2020 - etap 9.docx
+++ b/dokumentacja/13.05.2020 - etap 9.docx
@@ -1,6 +1,6 @@
 
 <file path=word/document.xml><?xml version="1.0" encoding="utf-8"?>
-<w:document xmlns:ve="http://schemas.openxmlformats.org/markup-compatibility/2006" xmlns:o="urn:schemas-microsoft-com:office:office" xmlns:r="http://schemas.openxmlformats.org/officeDocument/2006/relationships" xmlns:m="http://schemas.openxmlformats.org/officeDocument/2006/math" xmlns:v="urn:schemas-microsoft-com:vml" xmlns:wp="http://schemas.openxmlformats.org/drawingml/2006/wordprocessingDrawing" xmlns:w10="urn:schemas-microsoft-com:office:word" xmlns:w="http://schemas.openxmlformats.org/wordprocessingml/2006/main" xmlns:wne="http://schemas.microsoft.com/office/word/2006/wordml">
+<w:document xmlns:wpc="http://schemas.microsoft.com/office/word/2010/wordprocessingCanvas" xmlns:cx="http://schemas.microsoft.com/office/drawing/2014/chartex" xmlns:cx1="http://schemas.microsoft.com/office/drawing/2015/9/8/chartex" xmlns:cx2="http://schemas.microsoft.com/office/drawing/2015/10/21/chartex" xmlns:cx3="http://schemas.microsoft.com/office/drawing/2016/5/9/chartex" xmlns:cx4="http://schemas.microsoft.com/office/drawing/2016/5/10/chartex" xmlns:cx5="http://schemas.microsoft.com/office/drawing/2016/5/11/chartex" xmlns:cx6="http://schemas.microsoft.com/office/drawing/2016/5/12/chartex" xmlns:cx7="http://schemas.microsoft.com/office/drawing/2016/5/13/chartex" xmlns:cx8="http://schemas.microsoft.com/office/drawing/2016/5/14/chartex" xmlns:mc="http://schemas.openxmlformats.org/markup-compatibility/2006" xmlns:aink="http://schemas.microsoft.com/office/drawing/2016/ink" xmlns:am3d="http://schemas.microsoft.com/office/drawing/2017/model3d" xmlns:o="urn:schemas-microsoft-com:office:office" xmlns:r="http://schemas.openxmlformats.org/officeDocument/2006/relationships" xmlns:m="http://schemas.openxmlformats.org/officeDocument/2006/math" xmlns:v="urn:schemas-microsoft-com:vml" xmlns:wp14="http://schemas.microsoft.com/office/word/2010/wordprocessingDrawing" xmlns:wp="http://schemas.openxmlformats.org/drawingml/2006/wordprocessingDrawing" xmlns:w10="urn:schemas-microsoft-com:office:word" xmlns:w="http://schemas.openxmlformats.org/wordprocessingml/2006/main" xmlns:w14="http://schemas.microsoft.com/office/word/2010/wordml" xmlns:w15="http://schemas.microsoft.com/office/word/2012/wordml" xmlns:w16cex="http://schemas.microsoft.com/office/word/2018/wordml/cex" xmlns:w16cid="http://schemas.microsoft.com/office/word/2016/wordml/cid" xmlns:w16="http://schemas.microsoft.com/office/word/2018/wordml" xmlns:w16se="http://schemas.microsoft.com/office/word/2015/wordml/symex" xmlns:wpg="http://schemas.microsoft.com/office/word/2010/wordprocessingGroup" xmlns:wpi="http://schemas.microsoft.com/office/word/2010/wordprocessingInk" xmlns:wne="http://schemas.microsoft.com/office/word/2006/wordml" xmlns:wps="http://schemas.microsoft.com/office/word/2010/wordprocessingShape" mc:Ignorable="w14 w15 w16se w16cid w16 w16cex wp14">
   <w:background w:color="FFFFFF"/>
   <w:body>
     <w:p>
@@ -110,7 +110,15 @@
         <w:jc w:val="right"/>
       </w:pPr>
       <w:r>
-        <w:t>Mateusz Orelik - U-14814</w:t>
+        <w:t xml:space="preserve">Mateusz </w:t>
+      </w:r>
+      <w:proofErr w:type="spellStart"/>
+      <w:r>
+        <w:t>Orelik</w:t>
+      </w:r>
+      <w:proofErr w:type="spellEnd"/>
+      <w:r>
+        <w:t xml:space="preserve"> - U-14814</w:t>
       </w:r>
     </w:p>
     <w:p>
@@ -129,7 +137,15 @@
         <w:jc w:val="right"/>
       </w:pPr>
       <w:r>
-        <w:t>Informatyka, sem. VI</w:t>
+        <w:t xml:space="preserve">Informatyka, </w:t>
+      </w:r>
+      <w:proofErr w:type="spellStart"/>
+      <w:r>
+        <w:t>sem</w:t>
+      </w:r>
+      <w:proofErr w:type="spellEnd"/>
+      <w:r>
+        <w:t>. VI</w:t>
       </w:r>
     </w:p>
     <w:p>
@@ -3220,8 +3236,16 @@
         <w:rPr>
           <w:rFonts w:ascii="Arial" w:hAnsi="Arial" w:cs="Arial"/>
         </w:rPr>
-        <w:t>- Mateusz Orelik</w:t>
-      </w:r>
+        <w:t xml:space="preserve">- Mateusz </w:t>
+      </w:r>
+      <w:proofErr w:type="spellStart"/>
+      <w:r>
+        <w:rPr>
+          <w:rFonts w:ascii="Arial" w:hAnsi="Arial" w:cs="Arial"/>
+        </w:rPr>
+        <w:t>Orelik</w:t>
+      </w:r>
+      <w:proofErr w:type="spellEnd"/>
     </w:p>
     <w:p>
       <w:pPr>
@@ -3289,7 +3313,23 @@
           <w:rFonts w:ascii="Arial" w:hAnsi="Arial" w:cs="Arial"/>
           <w:bCs/>
         </w:rPr>
-        <w:t>Tematem projektu jest aplikacja mobilna „Organizer”. Głównym założeniem projektu</w:t>
+        <w:t>Tematem projektu jest aplikacja mobilna „</w:t>
+      </w:r>
+      <w:proofErr w:type="spellStart"/>
+      <w:r>
+        <w:rPr>
+          <w:rFonts w:ascii="Arial" w:hAnsi="Arial" w:cs="Arial"/>
+          <w:bCs/>
+        </w:rPr>
+        <w:t>Organizer</w:t>
+      </w:r>
+      <w:proofErr w:type="spellEnd"/>
+      <w:r>
+        <w:rPr>
+          <w:rFonts w:ascii="Arial" w:hAnsi="Arial" w:cs="Arial"/>
+          <w:bCs/>
+        </w:rPr>
+        <w:t>”. Głównym założeniem projektu</w:t>
       </w:r>
       <w:r>
         <w:rPr>
@@ -3450,7 +3490,35 @@
         <w:rPr>
           <w:rFonts w:ascii="Arial" w:hAnsi="Arial" w:cs="Arial"/>
         </w:rPr>
-        <w:t>Projekt zlecony zespołowi nazywa się „Organizer”. Celem projektu jest stworzenie aplikacji mobilnej na system Android, która pomoże w organizacji czas. Projekt rozpoczyna się z dniem 26.02.2020, a zakończenie projektu planowane jest na 03.06.2020. Projekt jest tworzony na podstawie tematu pracy inżynierskiej członka projektu Łukasza Mrzygłóda, a rezultatem ukończenia projektu jest zaliczenie zajęć projektowych.</w:t>
+        <w:t>Projekt zlecony zespołowi nazywa się „</w:t>
+      </w:r>
+      <w:proofErr w:type="spellStart"/>
+      <w:r>
+        <w:rPr>
+          <w:rFonts w:ascii="Arial" w:hAnsi="Arial" w:cs="Arial"/>
+        </w:rPr>
+        <w:t>Organizer</w:t>
+      </w:r>
+      <w:proofErr w:type="spellEnd"/>
+      <w:r>
+        <w:rPr>
+          <w:rFonts w:ascii="Arial" w:hAnsi="Arial" w:cs="Arial"/>
+        </w:rPr>
+        <w:t xml:space="preserve">”. Celem projektu jest stworzenie aplikacji mobilnej na system Android, która pomoże w organizacji czas. Projekt rozpoczyna się z dniem 26.02.2020, a zakończenie projektu planowane jest na 03.06.2020. Projekt jest tworzony na podstawie tematu pracy inżynierskiej członka projektu Łukasza </w:t>
+      </w:r>
+      <w:proofErr w:type="spellStart"/>
+      <w:r>
+        <w:rPr>
+          <w:rFonts w:ascii="Arial" w:hAnsi="Arial" w:cs="Arial"/>
+        </w:rPr>
+        <w:t>Mrzygłóda</w:t>
+      </w:r>
+      <w:proofErr w:type="spellEnd"/>
+      <w:r>
+        <w:rPr>
+          <w:rFonts w:ascii="Arial" w:hAnsi="Arial" w:cs="Arial"/>
+        </w:rPr>
+        <w:t>, a rezultatem ukończenia projektu jest zaliczenie zajęć projektowych.</w:t>
       </w:r>
     </w:p>
     <w:p>
@@ -3697,7 +3765,21 @@
         <w:rPr>
           <w:rFonts w:ascii="Arial" w:hAnsi="Arial" w:cs="Arial"/>
         </w:rPr>
-        <w:t>-Mateusz Orelik (programista, tester)</w:t>
+        <w:t xml:space="preserve">-Mateusz </w:t>
+      </w:r>
+      <w:proofErr w:type="spellStart"/>
+      <w:r>
+        <w:rPr>
+          <w:rFonts w:ascii="Arial" w:hAnsi="Arial" w:cs="Arial"/>
+        </w:rPr>
+        <w:t>Orelik</w:t>
+      </w:r>
+      <w:proofErr w:type="spellEnd"/>
+      <w:r>
+        <w:rPr>
+          <w:rFonts w:ascii="Arial" w:hAnsi="Arial" w:cs="Arial"/>
+        </w:rPr>
+        <w:t xml:space="preserve"> (programista, tester)</w:t>
       </w:r>
       <w:bookmarkEnd w:id="3"/>
     </w:p>
@@ -3954,8 +4036,16 @@
         <w:rPr>
           <w:rFonts w:ascii="Arial" w:hAnsi="Arial" w:cs="Arial"/>
         </w:rPr>
-        <w:t>- Trello</w:t>
-      </w:r>
+        <w:t xml:space="preserve">- </w:t>
+      </w:r>
+      <w:proofErr w:type="spellStart"/>
+      <w:r>
+        <w:rPr>
+          <w:rFonts w:ascii="Arial" w:hAnsi="Arial" w:cs="Arial"/>
+        </w:rPr>
+        <w:t>Trello</w:t>
+      </w:r>
+      <w:proofErr w:type="spellEnd"/>
     </w:p>
     <w:p>
       <w:pPr>
@@ -3978,8 +4068,16 @@
         <w:rPr>
           <w:rFonts w:ascii="Arial" w:hAnsi="Arial" w:cs="Arial"/>
         </w:rPr>
-        <w:t>- Githuba</w:t>
-      </w:r>
+        <w:t xml:space="preserve">- </w:t>
+      </w:r>
+      <w:proofErr w:type="spellStart"/>
+      <w:r>
+        <w:rPr>
+          <w:rFonts w:ascii="Arial" w:hAnsi="Arial" w:cs="Arial"/>
+        </w:rPr>
+        <w:t>Githuba</w:t>
+      </w:r>
+      <w:proofErr w:type="spellEnd"/>
     </w:p>
     <w:p>
       <w:pPr>
@@ -4086,7 +4184,7 @@
           <w:lang w:val="en-GB" w:eastAsia="en-GB"/>
         </w:rPr>
         <w:drawing>
-          <wp:anchor distT="0" distB="0" distL="0" distR="0" simplePos="0" relativeHeight="251650048" behindDoc="1" locked="0" layoutInCell="1" allowOverlap="1">
+          <wp:anchor distT="0" distB="0" distL="0" distR="0" simplePos="0" relativeHeight="251650048" behindDoc="1" locked="0" layoutInCell="1" allowOverlap="1" wp14:anchorId="7C7F0599" wp14:editId="3006AED3">
             <wp:simplePos x="0" y="0"/>
             <wp:positionH relativeFrom="margin">
               <wp:posOffset>1214120</wp:posOffset>
@@ -4114,7 +4212,7 @@
                     <a:blip r:embed="rId6" cstate="print">
                       <a:extLst>
                         <a:ext uri="{28A0092B-C50C-407E-A947-70E740481C1C}">
-                          <a14:useLocalDpi xmlns="" xmlns:wpc="http://schemas.microsoft.com/office/word/2010/wordprocessingCanvas" xmlns:cx="http://schemas.microsoft.com/office/drawing/2014/chartex" xmlns:cx1="http://schemas.microsoft.com/office/drawing/2015/9/8/chartex" xmlns:cx2="http://schemas.microsoft.com/office/drawing/2015/10/21/chartex" xmlns:cx3="http://schemas.microsoft.com/office/drawing/2016/5/9/chartex" xmlns:cx4="http://schemas.microsoft.com/office/drawing/2016/5/10/chartex" xmlns:cx5="http://schemas.microsoft.com/office/drawing/2016/5/11/chartex" xmlns:cx6="http://schemas.microsoft.com/office/drawing/2016/5/12/chartex" xmlns:cx7="http://schemas.microsoft.com/office/drawing/2016/5/13/chartex" xmlns:cx8="http://schemas.microsoft.com/office/drawing/2016/5/14/chartex" xmlns:mc="http://schemas.openxmlformats.org/markup-compatibility/2006" xmlns:aink="http://schemas.microsoft.com/office/drawing/2016/ink" xmlns:am3d="http://schemas.microsoft.com/office/drawing/2017/model3d" xmlns:o="urn:schemas-microsoft-com:office:office" xmlns:v="urn:schemas-microsoft-com:vml" xmlns:wp14="http://schemas.microsoft.com/office/word/2010/wordprocessingDrawing" xmlns:w10="urn:schemas-microsoft-com:office:word" xmlns:w="http://schemas.openxmlformats.org/wordprocessingml/2006/main" xmlns:w14="http://schemas.microsoft.com/office/word/2010/wordml" xmlns:w15="http://schemas.microsoft.com/office/word/2012/wordml" xmlns:w16cex="http://schemas.microsoft.com/office/word/2018/wordml/cex" xmlns:w16cid="http://schemas.microsoft.com/office/word/2016/wordml/cid" xmlns:w16="http://schemas.microsoft.com/office/word/2018/wordml" xmlns:w16se="http://schemas.microsoft.com/office/word/2015/wordml/symex" xmlns:wpg="http://schemas.microsoft.com/office/word/2010/wordprocessingGroup" xmlns:wpi="http://schemas.microsoft.com/office/word/2010/wordprocessingInk" xmlns:wps="http://schemas.microsoft.com/office/word/2010/wordprocessingShape" xmlns:a14="http://schemas.microsoft.com/office/drawing/2010/main" val="0"/>
+                          <a14:useLocalDpi xmlns:a14="http://schemas.microsoft.com/office/drawing/2010/main" val="0"/>
                         </a:ext>
                       </a:extLst>
                     </a:blip>
@@ -4320,7 +4418,7 @@
           <w:lang w:val="en-GB" w:eastAsia="en-GB"/>
         </w:rPr>
         <w:drawing>
-          <wp:anchor distT="0" distB="0" distL="0" distR="0" simplePos="0" relativeHeight="251652096" behindDoc="1" locked="0" layoutInCell="1" allowOverlap="1">
+          <wp:anchor distT="0" distB="0" distL="0" distR="0" simplePos="0" relativeHeight="251652096" behindDoc="1" locked="0" layoutInCell="1" allowOverlap="1" wp14:anchorId="0B6DB264" wp14:editId="0A6162B9">
             <wp:simplePos x="0" y="0"/>
             <wp:positionH relativeFrom="margin">
               <wp:posOffset>188807</wp:posOffset>
@@ -4348,7 +4446,7 @@
                     <a:blip r:embed="rId7">
                       <a:extLst>
                         <a:ext uri="{28A0092B-C50C-407E-A947-70E740481C1C}">
-                          <a14:useLocalDpi xmlns="" xmlns:wpc="http://schemas.microsoft.com/office/word/2010/wordprocessingCanvas" xmlns:cx="http://schemas.microsoft.com/office/drawing/2014/chartex" xmlns:cx1="http://schemas.microsoft.com/office/drawing/2015/9/8/chartex" xmlns:cx2="http://schemas.microsoft.com/office/drawing/2015/10/21/chartex" xmlns:cx3="http://schemas.microsoft.com/office/drawing/2016/5/9/chartex" xmlns:cx4="http://schemas.microsoft.com/office/drawing/2016/5/10/chartex" xmlns:cx5="http://schemas.microsoft.com/office/drawing/2016/5/11/chartex" xmlns:cx6="http://schemas.microsoft.com/office/drawing/2016/5/12/chartex" xmlns:cx7="http://schemas.microsoft.com/office/drawing/2016/5/13/chartex" xmlns:cx8="http://schemas.microsoft.com/office/drawing/2016/5/14/chartex" xmlns:mc="http://schemas.openxmlformats.org/markup-compatibility/2006" xmlns:aink="http://schemas.microsoft.com/office/drawing/2016/ink" xmlns:am3d="http://schemas.microsoft.com/office/drawing/2017/model3d" xmlns:o="urn:schemas-microsoft-com:office:office" xmlns:v="urn:schemas-microsoft-com:vml" xmlns:wp14="http://schemas.microsoft.com/office/word/2010/wordprocessingDrawing" xmlns:w10="urn:schemas-microsoft-com:office:word" xmlns:w="http://schemas.openxmlformats.org/wordprocessingml/2006/main" xmlns:w14="http://schemas.microsoft.com/office/word/2010/wordml" xmlns:w15="http://schemas.microsoft.com/office/word/2012/wordml" xmlns:w16cex="http://schemas.microsoft.com/office/word/2018/wordml/cex" xmlns:w16cid="http://schemas.microsoft.com/office/word/2016/wordml/cid" xmlns:w16="http://schemas.microsoft.com/office/word/2018/wordml" xmlns:w16se="http://schemas.microsoft.com/office/word/2015/wordml/symex" xmlns:wpg="http://schemas.microsoft.com/office/word/2010/wordprocessingGroup" xmlns:wpi="http://schemas.microsoft.com/office/word/2010/wordprocessingInk" xmlns:wps="http://schemas.microsoft.com/office/word/2010/wordprocessingShape" xmlns:a14="http://schemas.microsoft.com/office/drawing/2010/main" val="0"/>
+                          <a14:useLocalDpi xmlns:a14="http://schemas.microsoft.com/office/drawing/2010/main" val="0"/>
                         </a:ext>
                       </a:extLst>
                     </a:blip>
@@ -4658,7 +4756,7 @@
         <w:tblW w:w="0" w:type="auto"/>
         <w:tblInd w:w="-713" w:type="dxa"/>
         <w:tblLayout w:type="fixed"/>
-        <w:tblLook w:val="0000"/>
+        <w:tblLook w:val="0000" w:firstRow="0" w:lastRow="0" w:firstColumn="0" w:lastColumn="0" w:noHBand="0" w:noVBand="0"/>
       </w:tblPr>
       <w:tblGrid>
         <w:gridCol w:w="840"/>
@@ -5631,7 +5729,7 @@
         <w:tblW w:w="0" w:type="auto"/>
         <w:tblInd w:w="-713" w:type="dxa"/>
         <w:tblLayout w:type="fixed"/>
-        <w:tblLook w:val="0000"/>
+        <w:tblLook w:val="0000" w:firstRow="0" w:lastRow="0" w:firstColumn="0" w:lastColumn="0" w:noHBand="0" w:noVBand="0"/>
       </w:tblPr>
       <w:tblGrid>
         <w:gridCol w:w="840"/>
@@ -6609,7 +6707,7 @@
         <w:tblW w:w="0" w:type="auto"/>
         <w:tblInd w:w="-713" w:type="dxa"/>
         <w:tblLayout w:type="fixed"/>
-        <w:tblLook w:val="0000"/>
+        <w:tblLook w:val="0000" w:firstRow="0" w:lastRow="0" w:firstColumn="0" w:lastColumn="0" w:noHBand="0" w:noVBand="0"/>
       </w:tblPr>
       <w:tblGrid>
         <w:gridCol w:w="840"/>
@@ -7600,7 +7698,7 @@
         <w:tblW w:w="0" w:type="auto"/>
         <w:tblInd w:w="-479" w:type="dxa"/>
         <w:tblLayout w:type="fixed"/>
-        <w:tblLook w:val="0000"/>
+        <w:tblLook w:val="0000" w:firstRow="0" w:lastRow="0" w:firstColumn="0" w:lastColumn="0" w:noHBand="0" w:noVBand="0"/>
       </w:tblPr>
       <w:tblGrid>
         <w:gridCol w:w="1975"/>
@@ -7818,6 +7916,7 @@
               <w:spacing w:after="0" w:line="240" w:lineRule="auto"/>
               <w:jc w:val="center"/>
             </w:pPr>
+            <w:proofErr w:type="spellStart"/>
             <w:r>
               <w:rPr>
                 <w:rFonts w:ascii="Arial" w:eastAsia="Times New Roman" w:hAnsi="Arial" w:cs="Arial"/>
@@ -7826,6 +7925,7 @@
               </w:rPr>
               <w:t>JetBrains</w:t>
             </w:r>
+            <w:proofErr w:type="spellEnd"/>
           </w:p>
         </w:tc>
         <w:tc>
@@ -8315,11 +8415,19 @@
               <w:spacing w:after="0" w:line="240" w:lineRule="auto"/>
               <w:jc w:val="both"/>
             </w:pPr>
-            <w:r>
-              <w:rPr>
-                <w:rFonts w:ascii="Arial" w:hAnsi="Arial" w:cs="Arial"/>
-              </w:rPr>
-              <w:t>Axure RP9</w:t>
+            <w:proofErr w:type="spellStart"/>
+            <w:r>
+              <w:rPr>
+                <w:rFonts w:ascii="Arial" w:hAnsi="Arial" w:cs="Arial"/>
+              </w:rPr>
+              <w:t>Axure</w:t>
+            </w:r>
+            <w:proofErr w:type="spellEnd"/>
+            <w:r>
+              <w:rPr>
+                <w:rFonts w:ascii="Arial" w:hAnsi="Arial" w:cs="Arial"/>
+              </w:rPr>
+              <w:t xml:space="preserve"> RP9</w:t>
             </w:r>
           </w:p>
         </w:tc>
@@ -8363,11 +8471,19 @@
               <w:spacing w:after="0" w:line="240" w:lineRule="auto"/>
               <w:jc w:val="center"/>
             </w:pPr>
+            <w:proofErr w:type="spellStart"/>
             <w:r>
               <w:rPr>
                 <w:rFonts w:ascii="Arial" w:hAnsi="Arial"/>
               </w:rPr>
-              <w:t>Axure Software Solutions, Inc.</w:t>
+              <w:t>Axure</w:t>
+            </w:r>
+            <w:proofErr w:type="spellEnd"/>
+            <w:r>
+              <w:rPr>
+                <w:rFonts w:ascii="Arial" w:hAnsi="Arial"/>
+              </w:rPr>
+              <w:t xml:space="preserve"> Software Solutions, Inc.</w:t>
             </w:r>
           </w:p>
         </w:tc>
@@ -8575,21 +8691,20 @@
       <w:r>
         <w:rPr>
           <w:noProof/>
-          <w:lang w:val="en-GB" w:eastAsia="en-GB"/>
         </w:rPr>
         <w:drawing>
-          <wp:anchor distT="0" distB="0" distL="0" distR="0" simplePos="0" relativeHeight="251651072" behindDoc="1" locked="0" layoutInCell="1" allowOverlap="1">
+          <wp:anchor distT="0" distB="0" distL="114300" distR="114300" simplePos="0" relativeHeight="251659776" behindDoc="0" locked="0" layoutInCell="1" allowOverlap="1" wp14:anchorId="10FDD459" wp14:editId="45A7C3E5">
             <wp:simplePos x="0" y="0"/>
             <wp:positionH relativeFrom="column">
-              <wp:posOffset>-391795</wp:posOffset>
+              <wp:posOffset>-542608</wp:posOffset>
             </wp:positionH>
             <wp:positionV relativeFrom="paragraph">
-              <wp:posOffset>100330</wp:posOffset>
+              <wp:posOffset>260350</wp:posOffset>
             </wp:positionV>
-            <wp:extent cx="6531610" cy="5155565"/>
+            <wp:extent cx="7443788" cy="4962525"/>
             <wp:effectExtent l="0" t="0" r="0" b="0"/>
-            <wp:wrapNone/>
-            <wp:docPr id="3" name="Picture 3"/>
+            <wp:wrapSquare wrapText="bothSides"/>
+            <wp:docPr id="19" name="Obraz 19"/>
             <wp:cNvGraphicFramePr>
               <a:graphicFrameLocks xmlns:a="http://schemas.openxmlformats.org/drawingml/2006/main" noChangeAspect="1"/>
             </wp:cNvGraphicFramePr>
@@ -8597,42 +8712,39 @@
               <a:graphicData uri="http://schemas.openxmlformats.org/drawingml/2006/picture">
                 <pic:pic xmlns:pic="http://schemas.openxmlformats.org/drawingml/2006/picture">
                   <pic:nvPicPr>
-                    <pic:cNvPr id="0" name="Picture 3"/>
-                    <pic:cNvPicPr>
-                      <a:picLocks noChangeAspect="1" noChangeArrowheads="1"/>
-                    </pic:cNvPicPr>
+                    <pic:cNvPr id="1" name=""/>
+                    <pic:cNvPicPr/>
                   </pic:nvPicPr>
                   <pic:blipFill>
                     <a:blip r:embed="rId8">
                       <a:extLst>
                         <a:ext uri="{28A0092B-C50C-407E-A947-70E740481C1C}">
-                          <a14:useLocalDpi xmlns="" xmlns:wpc="http://schemas.microsoft.com/office/word/2010/wordprocessingCanvas" xmlns:cx="http://schemas.microsoft.com/office/drawing/2014/chartex" xmlns:cx1="http://schemas.microsoft.com/office/drawing/2015/9/8/chartex" xmlns:cx2="http://schemas.microsoft.com/office/drawing/2015/10/21/chartex" xmlns:cx3="http://schemas.microsoft.com/office/drawing/2016/5/9/chartex" xmlns:cx4="http://schemas.microsoft.com/office/drawing/2016/5/10/chartex" xmlns:cx5="http://schemas.microsoft.com/office/drawing/2016/5/11/chartex" xmlns:cx6="http://schemas.microsoft.com/office/drawing/2016/5/12/chartex" xmlns:cx7="http://schemas.microsoft.com/office/drawing/2016/5/13/chartex" xmlns:cx8="http://schemas.microsoft.com/office/drawing/2016/5/14/chartex" xmlns:mc="http://schemas.openxmlformats.org/markup-compatibility/2006" xmlns:aink="http://schemas.microsoft.com/office/drawing/2016/ink" xmlns:am3d="http://schemas.microsoft.com/office/drawing/2017/model3d" xmlns:o="urn:schemas-microsoft-com:office:office" xmlns:v="urn:schemas-microsoft-com:vml" xmlns:wp14="http://schemas.microsoft.com/office/word/2010/wordprocessingDrawing" xmlns:w10="urn:schemas-microsoft-com:office:word" xmlns:w="http://schemas.openxmlformats.org/wordprocessingml/2006/main" xmlns:w14="http://schemas.microsoft.com/office/word/2010/wordml" xmlns:w15="http://schemas.microsoft.com/office/word/2012/wordml" xmlns:w16cex="http://schemas.microsoft.com/office/word/2018/wordml/cex" xmlns:w16cid="http://schemas.microsoft.com/office/word/2016/wordml/cid" xmlns:w16="http://schemas.microsoft.com/office/word/2018/wordml" xmlns:w16se="http://schemas.microsoft.com/office/word/2015/wordml/symex" xmlns:wpg="http://schemas.microsoft.com/office/word/2010/wordprocessingGroup" xmlns:wpi="http://schemas.microsoft.com/office/word/2010/wordprocessingInk" xmlns:wps="http://schemas.microsoft.com/office/word/2010/wordprocessingShape" xmlns:a14="http://schemas.microsoft.com/office/drawing/2010/main" val="0"/>
+                          <a14:useLocalDpi xmlns:a14="http://schemas.microsoft.com/office/drawing/2010/main" val="0"/>
                         </a:ext>
                       </a:extLst>
                     </a:blip>
-                    <a:srcRect/>
                     <a:stretch>
                       <a:fillRect/>
                     </a:stretch>
                   </pic:blipFill>
-                  <pic:spPr bwMode="auto">
+                  <pic:spPr>
                     <a:xfrm>
                       <a:off x="0" y="0"/>
-                      <a:ext cx="6531610" cy="5155565"/>
+                      <a:ext cx="7451909" cy="4967939"/>
                     </a:xfrm>
                     <a:prstGeom prst="rect">
                       <a:avLst/>
                     </a:prstGeom>
-                    <a:solidFill>
-                      <a:srgbClr val="FFFFFF"/>
-                    </a:solidFill>
-                    <a:ln>
-                      <a:noFill/>
-                    </a:ln>
                   </pic:spPr>
                 </pic:pic>
               </a:graphicData>
             </a:graphic>
+            <wp14:sizeRelH relativeFrom="page">
+              <wp14:pctWidth>0</wp14:pctWidth>
+            </wp14:sizeRelH>
+            <wp14:sizeRelV relativeFrom="page">
+              <wp14:pctHeight>0</wp14:pctHeight>
+            </wp14:sizeRelV>
           </wp:anchor>
         </w:drawing>
       </w:r>
@@ -8926,7 +9038,7 @@
       <w:tblPr>
         <w:tblW w:w="0" w:type="auto"/>
         <w:tblLayout w:type="fixed"/>
-        <w:tblLook w:val="0000"/>
+        <w:tblLook w:val="0000" w:firstRow="0" w:lastRow="0" w:firstColumn="0" w:lastColumn="0" w:noHBand="0" w:noVBand="0"/>
       </w:tblPr>
       <w:tblGrid>
         <w:gridCol w:w="4605"/>
@@ -9657,7 +9769,7 @@
       <w:tblPr>
         <w:tblW w:w="0" w:type="auto"/>
         <w:tblLayout w:type="fixed"/>
-        <w:tblLook w:val="0000"/>
+        <w:tblLook w:val="0000" w:firstRow="0" w:lastRow="0" w:firstColumn="0" w:lastColumn="0" w:noHBand="0" w:noVBand="0"/>
       </w:tblPr>
       <w:tblGrid>
         <w:gridCol w:w="4605"/>
@@ -10376,7 +10488,7 @@
       <w:tblPr>
         <w:tblW w:w="0" w:type="auto"/>
         <w:tblLayout w:type="fixed"/>
-        <w:tblLook w:val="0000"/>
+        <w:tblLook w:val="0000" w:firstRow="0" w:lastRow="0" w:firstColumn="0" w:lastColumn="0" w:noHBand="0" w:noVBand="0"/>
       </w:tblPr>
       <w:tblGrid>
         <w:gridCol w:w="4605"/>
@@ -11113,7 +11225,7 @@
       <w:tblPr>
         <w:tblW w:w="0" w:type="auto"/>
         <w:tblLayout w:type="fixed"/>
-        <w:tblLook w:val="0000"/>
+        <w:tblLook w:val="0000" w:firstRow="0" w:lastRow="0" w:firstColumn="0" w:lastColumn="0" w:noHBand="0" w:noVBand="0"/>
       </w:tblPr>
       <w:tblGrid>
         <w:gridCol w:w="4605"/>
@@ -11850,7 +11962,7 @@
       <w:tblPr>
         <w:tblW w:w="0" w:type="auto"/>
         <w:tblLayout w:type="fixed"/>
-        <w:tblLook w:val="0000"/>
+        <w:tblLook w:val="0000" w:firstRow="0" w:lastRow="0" w:firstColumn="0" w:lastColumn="0" w:noHBand="0" w:noVBand="0"/>
       </w:tblPr>
       <w:tblGrid>
         <w:gridCol w:w="4605"/>
@@ -11910,7 +12022,27 @@
                 <w:sz w:val="24"/>
                 <w:szCs w:val="24"/>
               </w:rPr>
-              <w:t>Nadawanie okreslonego priorytetu zadaniom</w:t>
+              <w:t xml:space="preserve">Nadawanie </w:t>
+            </w:r>
+            <w:proofErr w:type="spellStart"/>
+            <w:r>
+              <w:rPr>
+                <w:rFonts w:ascii="Arial" w:hAnsi="Arial" w:cs="Arial"/>
+                <w:bCs/>
+                <w:sz w:val="24"/>
+                <w:szCs w:val="24"/>
+              </w:rPr>
+              <w:t>okreslonego</w:t>
+            </w:r>
+            <w:proofErr w:type="spellEnd"/>
+            <w:r>
+              <w:rPr>
+                <w:rFonts w:ascii="Arial" w:hAnsi="Arial" w:cs="Arial"/>
+                <w:bCs/>
+                <w:sz w:val="24"/>
+                <w:szCs w:val="24"/>
+              </w:rPr>
+              <w:t xml:space="preserve"> priorytetu zadaniom</w:t>
             </w:r>
           </w:p>
         </w:tc>
@@ -12578,7 +12710,7 @@
       <w:tblPr>
         <w:tblW w:w="0" w:type="auto"/>
         <w:tblLayout w:type="fixed"/>
-        <w:tblLook w:val="0000"/>
+        <w:tblLook w:val="0000" w:firstRow="0" w:lastRow="0" w:firstColumn="0" w:lastColumn="0" w:noHBand="0" w:noVBand="0"/>
       </w:tblPr>
       <w:tblGrid>
         <w:gridCol w:w="4605"/>
@@ -12720,6 +12852,7 @@
                 <w:sz w:val="24"/>
                 <w:szCs w:val="24"/>
               </w:rPr>
+              <w:lastRenderedPageBreak/>
               <w:t>Autor</w:t>
             </w:r>
           </w:p>
@@ -13348,7 +13481,7 @@
       <w:tblPr>
         <w:tblW w:w="0" w:type="auto"/>
         <w:tblLayout w:type="fixed"/>
-        <w:tblLook w:val="0000"/>
+        <w:tblLook w:val="0000" w:firstRow="0" w:lastRow="0" w:firstColumn="0" w:lastColumn="0" w:noHBand="0" w:noVBand="0"/>
       </w:tblPr>
       <w:tblGrid>
         <w:gridCol w:w="4605"/>
@@ -14129,25 +14262,50 @@
         <w:spacing w:after="0"/>
         <w:jc w:val="both"/>
       </w:pPr>
-      <w:r>
-        <w:rPr>
-          <w:rFonts w:ascii="Arial" w:hAnsi="Arial" w:cs="Arial"/>
-          <w:bCs/>
-        </w:rPr>
-        <w:t>Ogranizer – narzędzie do usprawnienia zarządzania planem dnia</w:t>
-      </w:r>
-    </w:p>
-    <w:p>
-      <w:pPr>
-        <w:spacing w:after="0"/>
-        <w:jc w:val="both"/>
-      </w:pPr>
-      <w:r>
-        <w:rPr>
-          <w:rFonts w:ascii="Arial" w:hAnsi="Arial" w:cs="Arial"/>
-          <w:bCs/>
-        </w:rPr>
-        <w:t>Kalendarz – rozpis dni danego miesiąca</w:t>
+      <w:proofErr w:type="spellStart"/>
+      <w:r>
+        <w:rPr>
+          <w:rFonts w:ascii="Arial" w:hAnsi="Arial" w:cs="Arial"/>
+          <w:bCs/>
+        </w:rPr>
+        <w:t>Ogranizer</w:t>
+      </w:r>
+      <w:proofErr w:type="spellEnd"/>
+      <w:r>
+        <w:rPr>
+          <w:rFonts w:ascii="Arial" w:hAnsi="Arial" w:cs="Arial"/>
+          <w:bCs/>
+        </w:rPr>
+        <w:t xml:space="preserve"> – narzędzie do usprawnienia zarządzania planem dnia</w:t>
+      </w:r>
+    </w:p>
+    <w:p>
+      <w:pPr>
+        <w:spacing w:after="0"/>
+        <w:jc w:val="both"/>
+      </w:pPr>
+      <w:r>
+        <w:rPr>
+          <w:rFonts w:ascii="Arial" w:hAnsi="Arial" w:cs="Arial"/>
+          <w:bCs/>
+        </w:rPr>
+        <w:t xml:space="preserve">Kalendarz – </w:t>
+      </w:r>
+      <w:proofErr w:type="spellStart"/>
+      <w:r>
+        <w:rPr>
+          <w:rFonts w:ascii="Arial" w:hAnsi="Arial" w:cs="Arial"/>
+          <w:bCs/>
+        </w:rPr>
+        <w:t>rozpis</w:t>
+      </w:r>
+      <w:proofErr w:type="spellEnd"/>
+      <w:r>
+        <w:rPr>
+          <w:rFonts w:ascii="Arial" w:hAnsi="Arial" w:cs="Arial"/>
+          <w:bCs/>
+        </w:rPr>
+        <w:t xml:space="preserve"> dni danego miesiąca</w:t>
       </w:r>
     </w:p>
     <w:p>
@@ -14225,7 +14383,23 @@
           <w:rFonts w:ascii="Arial" w:hAnsi="Arial" w:cs="Arial"/>
           <w:bCs/>
         </w:rPr>
-        <w:t>Kategorie zadan – podział zadań według danego środowiska np. dom, praca, szkoła, sport</w:t>
+        <w:t xml:space="preserve">Kategorie </w:t>
+      </w:r>
+      <w:proofErr w:type="spellStart"/>
+      <w:r>
+        <w:rPr>
+          <w:rFonts w:ascii="Arial" w:hAnsi="Arial" w:cs="Arial"/>
+          <w:bCs/>
+        </w:rPr>
+        <w:t>zadan</w:t>
+      </w:r>
+      <w:proofErr w:type="spellEnd"/>
+      <w:r>
+        <w:rPr>
+          <w:rFonts w:ascii="Arial" w:hAnsi="Arial" w:cs="Arial"/>
+          <w:bCs/>
+        </w:rPr>
+        <w:t xml:space="preserve"> – podział zadań według danego środowiska np. dom, praca, szkoła, sport</w:t>
       </w:r>
     </w:p>
     <w:p>
@@ -14277,7 +14451,6 @@
           <w:bCs/>
           <w:color w:val="000000" w:themeColor="text1"/>
         </w:rPr>
-        <w:lastRenderedPageBreak/>
         <w:t>14. Polityka</w:t>
       </w:r>
       <w:bookmarkEnd w:id="14"/>
@@ -14298,7 +14471,7 @@
       <w:tblPr>
         <w:tblW w:w="0" w:type="auto"/>
         <w:tblLayout w:type="fixed"/>
-        <w:tblLook w:val="0000"/>
+        <w:tblLook w:val="0000" w:firstRow="0" w:lastRow="0" w:firstColumn="0" w:lastColumn="0" w:noHBand="0" w:noVBand="0"/>
       </w:tblPr>
       <w:tblGrid>
         <w:gridCol w:w="2373"/>
@@ -14544,6 +14717,7 @@
           <w:bCs/>
           <w:color w:val="000000" w:themeColor="text1"/>
         </w:rPr>
+        <w:lastRenderedPageBreak/>
         <w:t>15. Prototyp interfejsu użytkownika</w:t>
       </w:r>
       <w:bookmarkEnd w:id="15"/>
@@ -14610,7 +14784,7 @@
           <w:lang w:val="en-GB" w:eastAsia="en-GB"/>
         </w:rPr>
         <w:drawing>
-          <wp:anchor distT="0" distB="0" distL="0" distR="0" simplePos="0" relativeHeight="251653120" behindDoc="0" locked="0" layoutInCell="1" allowOverlap="1">
+          <wp:anchor distT="0" distB="0" distL="0" distR="0" simplePos="0" relativeHeight="251653120" behindDoc="0" locked="0" layoutInCell="1" allowOverlap="1" wp14:anchorId="4D8034C1" wp14:editId="4A749ECA">
             <wp:simplePos x="0" y="0"/>
             <wp:positionH relativeFrom="column">
               <wp:posOffset>1569085</wp:posOffset>
@@ -14638,7 +14812,7 @@
                     <a:blip r:embed="rId9">
                       <a:extLst>
                         <a:ext uri="{28A0092B-C50C-407E-A947-70E740481C1C}">
-                          <a14:useLocalDpi xmlns="" xmlns:wpc="http://schemas.microsoft.com/office/word/2010/wordprocessingCanvas" xmlns:cx="http://schemas.microsoft.com/office/drawing/2014/chartex" xmlns:cx1="http://schemas.microsoft.com/office/drawing/2015/9/8/chartex" xmlns:cx2="http://schemas.microsoft.com/office/drawing/2015/10/21/chartex" xmlns:cx3="http://schemas.microsoft.com/office/drawing/2016/5/9/chartex" xmlns:cx4="http://schemas.microsoft.com/office/drawing/2016/5/10/chartex" xmlns:cx5="http://schemas.microsoft.com/office/drawing/2016/5/11/chartex" xmlns:cx6="http://schemas.microsoft.com/office/drawing/2016/5/12/chartex" xmlns:cx7="http://schemas.microsoft.com/office/drawing/2016/5/13/chartex" xmlns:cx8="http://schemas.microsoft.com/office/drawing/2016/5/14/chartex" xmlns:mc="http://schemas.openxmlformats.org/markup-compatibility/2006" xmlns:aink="http://schemas.microsoft.com/office/drawing/2016/ink" xmlns:am3d="http://schemas.microsoft.com/office/drawing/2017/model3d" xmlns:o="urn:schemas-microsoft-com:office:office" xmlns:v="urn:schemas-microsoft-com:vml" xmlns:wp14="http://schemas.microsoft.com/office/word/2010/wordprocessingDrawing" xmlns:w10="urn:schemas-microsoft-com:office:word" xmlns:w="http://schemas.openxmlformats.org/wordprocessingml/2006/main" xmlns:w14="http://schemas.microsoft.com/office/word/2010/wordml" xmlns:w15="http://schemas.microsoft.com/office/word/2012/wordml" xmlns:w16cex="http://schemas.microsoft.com/office/word/2018/wordml/cex" xmlns:w16cid="http://schemas.microsoft.com/office/word/2016/wordml/cid" xmlns:w16="http://schemas.microsoft.com/office/word/2018/wordml" xmlns:w16se="http://schemas.microsoft.com/office/word/2015/wordml/symex" xmlns:wpg="http://schemas.microsoft.com/office/word/2010/wordprocessingGroup" xmlns:wpi="http://schemas.microsoft.com/office/word/2010/wordprocessingInk" xmlns:wps="http://schemas.microsoft.com/office/word/2010/wordprocessingShape" xmlns:a14="http://schemas.microsoft.com/office/drawing/2010/main" val="0"/>
+                          <a14:useLocalDpi xmlns:a14="http://schemas.microsoft.com/office/drawing/2010/main" val="0"/>
                         </a:ext>
                       </a:extLst>
                     </a:blip>
@@ -14855,7 +15029,7 @@
           <w:lang w:val="en-GB" w:eastAsia="en-GB"/>
         </w:rPr>
         <w:drawing>
-          <wp:anchor distT="0" distB="0" distL="0" distR="0" simplePos="0" relativeHeight="251654144" behindDoc="0" locked="0" layoutInCell="1" allowOverlap="1">
+          <wp:anchor distT="0" distB="0" distL="0" distR="0" simplePos="0" relativeHeight="251654144" behindDoc="0" locked="0" layoutInCell="1" allowOverlap="1" wp14:anchorId="76FC7A94" wp14:editId="4EF77FBE">
             <wp:simplePos x="0" y="0"/>
             <wp:positionH relativeFrom="column">
               <wp:posOffset>1778000</wp:posOffset>
@@ -14883,7 +15057,7 @@
                     <a:blip r:embed="rId10">
                       <a:extLst>
                         <a:ext uri="{28A0092B-C50C-407E-A947-70E740481C1C}">
-                          <a14:useLocalDpi xmlns="" xmlns:wpc="http://schemas.microsoft.com/office/word/2010/wordprocessingCanvas" xmlns:cx="http://schemas.microsoft.com/office/drawing/2014/chartex" xmlns:cx1="http://schemas.microsoft.com/office/drawing/2015/9/8/chartex" xmlns:cx2="http://schemas.microsoft.com/office/drawing/2015/10/21/chartex" xmlns:cx3="http://schemas.microsoft.com/office/drawing/2016/5/9/chartex" xmlns:cx4="http://schemas.microsoft.com/office/drawing/2016/5/10/chartex" xmlns:cx5="http://schemas.microsoft.com/office/drawing/2016/5/11/chartex" xmlns:cx6="http://schemas.microsoft.com/office/drawing/2016/5/12/chartex" xmlns:cx7="http://schemas.microsoft.com/office/drawing/2016/5/13/chartex" xmlns:cx8="http://schemas.microsoft.com/office/drawing/2016/5/14/chartex" xmlns:mc="http://schemas.openxmlformats.org/markup-compatibility/2006" xmlns:aink="http://schemas.microsoft.com/office/drawing/2016/ink" xmlns:am3d="http://schemas.microsoft.com/office/drawing/2017/model3d" xmlns:o="urn:schemas-microsoft-com:office:office" xmlns:v="urn:schemas-microsoft-com:vml" xmlns:wp14="http://schemas.microsoft.com/office/word/2010/wordprocessingDrawing" xmlns:w10="urn:schemas-microsoft-com:office:word" xmlns:w="http://schemas.openxmlformats.org/wordprocessingml/2006/main" xmlns:w14="http://schemas.microsoft.com/office/word/2010/wordml" xmlns:w15="http://schemas.microsoft.com/office/word/2012/wordml" xmlns:w16cex="http://schemas.microsoft.com/office/word/2018/wordml/cex" xmlns:w16cid="http://schemas.microsoft.com/office/word/2016/wordml/cid" xmlns:w16="http://schemas.microsoft.com/office/word/2018/wordml" xmlns:w16se="http://schemas.microsoft.com/office/word/2015/wordml/symex" xmlns:wpg="http://schemas.microsoft.com/office/word/2010/wordprocessingGroup" xmlns:wpi="http://schemas.microsoft.com/office/word/2010/wordprocessingInk" xmlns:wps="http://schemas.microsoft.com/office/word/2010/wordprocessingShape" xmlns:a14="http://schemas.microsoft.com/office/drawing/2010/main" val="0"/>
+                          <a14:useLocalDpi xmlns:a14="http://schemas.microsoft.com/office/drawing/2010/main" val="0"/>
                         </a:ext>
                       </a:extLst>
                     </a:blip>
@@ -15148,7 +15322,7 @@
           <w:lang w:val="en-GB" w:eastAsia="en-GB"/>
         </w:rPr>
         <w:drawing>
-          <wp:anchor distT="0" distB="0" distL="0" distR="0" simplePos="0" relativeHeight="251655168" behindDoc="0" locked="0" layoutInCell="1" allowOverlap="1">
+          <wp:anchor distT="0" distB="0" distL="0" distR="0" simplePos="0" relativeHeight="251655168" behindDoc="0" locked="0" layoutInCell="1" allowOverlap="1" wp14:anchorId="07EC7F28" wp14:editId="16D6E0EC">
             <wp:simplePos x="0" y="0"/>
             <wp:positionH relativeFrom="column">
               <wp:posOffset>1763395</wp:posOffset>
@@ -15176,7 +15350,7 @@
                     <a:blip r:embed="rId11">
                       <a:extLst>
                         <a:ext uri="{28A0092B-C50C-407E-A947-70E740481C1C}">
-                          <a14:useLocalDpi xmlns="" xmlns:wpc="http://schemas.microsoft.com/office/word/2010/wordprocessingCanvas" xmlns:cx="http://schemas.microsoft.com/office/drawing/2014/chartex" xmlns:cx1="http://schemas.microsoft.com/office/drawing/2015/9/8/chartex" xmlns:cx2="http://schemas.microsoft.com/office/drawing/2015/10/21/chartex" xmlns:cx3="http://schemas.microsoft.com/office/drawing/2016/5/9/chartex" xmlns:cx4="http://schemas.microsoft.com/office/drawing/2016/5/10/chartex" xmlns:cx5="http://schemas.microsoft.com/office/drawing/2016/5/11/chartex" xmlns:cx6="http://schemas.microsoft.com/office/drawing/2016/5/12/chartex" xmlns:cx7="http://schemas.microsoft.com/office/drawing/2016/5/13/chartex" xmlns:cx8="http://schemas.microsoft.com/office/drawing/2016/5/14/chartex" xmlns:mc="http://schemas.openxmlformats.org/markup-compatibility/2006" xmlns:aink="http://schemas.microsoft.com/office/drawing/2016/ink" xmlns:am3d="http://schemas.microsoft.com/office/drawing/2017/model3d" xmlns:o="urn:schemas-microsoft-com:office:office" xmlns:v="urn:schemas-microsoft-com:vml" xmlns:wp14="http://schemas.microsoft.com/office/word/2010/wordprocessingDrawing" xmlns:w10="urn:schemas-microsoft-com:office:word" xmlns:w="http://schemas.openxmlformats.org/wordprocessingml/2006/main" xmlns:w14="http://schemas.microsoft.com/office/word/2010/wordml" xmlns:w15="http://schemas.microsoft.com/office/word/2012/wordml" xmlns:w16cex="http://schemas.microsoft.com/office/word/2018/wordml/cex" xmlns:w16cid="http://schemas.microsoft.com/office/word/2016/wordml/cid" xmlns:w16="http://schemas.microsoft.com/office/word/2018/wordml" xmlns:w16se="http://schemas.microsoft.com/office/word/2015/wordml/symex" xmlns:wpg="http://schemas.microsoft.com/office/word/2010/wordprocessingGroup" xmlns:wpi="http://schemas.microsoft.com/office/word/2010/wordprocessingInk" xmlns:wps="http://schemas.microsoft.com/office/word/2010/wordprocessingShape" xmlns:a14="http://schemas.microsoft.com/office/drawing/2010/main" val="0"/>
+                          <a14:useLocalDpi xmlns:a14="http://schemas.microsoft.com/office/drawing/2010/main" val="0"/>
                         </a:ext>
                       </a:extLst>
                     </a:blip>
@@ -15427,7 +15601,7 @@
           <w:lang w:val="en-GB" w:eastAsia="en-GB"/>
         </w:rPr>
         <w:drawing>
-          <wp:anchor distT="0" distB="0" distL="0" distR="0" simplePos="0" relativeHeight="251656192" behindDoc="0" locked="0" layoutInCell="1" allowOverlap="1">
+          <wp:anchor distT="0" distB="0" distL="0" distR="0" simplePos="0" relativeHeight="251656192" behindDoc="0" locked="0" layoutInCell="1" allowOverlap="1" wp14:anchorId="4C7F8AD6" wp14:editId="53FE0A0F">
             <wp:simplePos x="0" y="0"/>
             <wp:positionH relativeFrom="column">
               <wp:posOffset>3100705</wp:posOffset>
@@ -15455,7 +15629,7 @@
                     <a:blip r:embed="rId12">
                       <a:extLst>
                         <a:ext uri="{28A0092B-C50C-407E-A947-70E740481C1C}">
-                          <a14:useLocalDpi xmlns="" xmlns:wpc="http://schemas.microsoft.com/office/word/2010/wordprocessingCanvas" xmlns:cx="http://schemas.microsoft.com/office/drawing/2014/chartex" xmlns:cx1="http://schemas.microsoft.com/office/drawing/2015/9/8/chartex" xmlns:cx2="http://schemas.microsoft.com/office/drawing/2015/10/21/chartex" xmlns:cx3="http://schemas.microsoft.com/office/drawing/2016/5/9/chartex" xmlns:cx4="http://schemas.microsoft.com/office/drawing/2016/5/10/chartex" xmlns:cx5="http://schemas.microsoft.com/office/drawing/2016/5/11/chartex" xmlns:cx6="http://schemas.microsoft.com/office/drawing/2016/5/12/chartex" xmlns:cx7="http://schemas.microsoft.com/office/drawing/2016/5/13/chartex" xmlns:cx8="http://schemas.microsoft.com/office/drawing/2016/5/14/chartex" xmlns:mc="http://schemas.openxmlformats.org/markup-compatibility/2006" xmlns:aink="http://schemas.microsoft.com/office/drawing/2016/ink" xmlns:am3d="http://schemas.microsoft.com/office/drawing/2017/model3d" xmlns:o="urn:schemas-microsoft-com:office:office" xmlns:v="urn:schemas-microsoft-com:vml" xmlns:wp14="http://schemas.microsoft.com/office/word/2010/wordprocessingDrawing" xmlns:w10="urn:schemas-microsoft-com:office:word" xmlns:w="http://schemas.openxmlformats.org/wordprocessingml/2006/main" xmlns:w14="http://schemas.microsoft.com/office/word/2010/wordml" xmlns:w15="http://schemas.microsoft.com/office/word/2012/wordml" xmlns:w16cex="http://schemas.microsoft.com/office/word/2018/wordml/cex" xmlns:w16cid="http://schemas.microsoft.com/office/word/2016/wordml/cid" xmlns:w16="http://schemas.microsoft.com/office/word/2018/wordml" xmlns:w16se="http://schemas.microsoft.com/office/word/2015/wordml/symex" xmlns:wpg="http://schemas.microsoft.com/office/word/2010/wordprocessingGroup" xmlns:wpi="http://schemas.microsoft.com/office/word/2010/wordprocessingInk" xmlns:wps="http://schemas.microsoft.com/office/word/2010/wordprocessingShape" xmlns:a14="http://schemas.microsoft.com/office/drawing/2010/main" val="0"/>
+                          <a14:useLocalDpi xmlns:a14="http://schemas.microsoft.com/office/drawing/2010/main" val="0"/>
                         </a:ext>
                       </a:extLst>
                     </a:blip>
@@ -15551,7 +15725,7 @@
           <w:lang w:val="en-GB" w:eastAsia="en-GB"/>
         </w:rPr>
         <w:drawing>
-          <wp:anchor distT="0" distB="0" distL="0" distR="0" simplePos="0" relativeHeight="251657216" behindDoc="0" locked="0" layoutInCell="1" allowOverlap="1">
+          <wp:anchor distT="0" distB="0" distL="0" distR="0" simplePos="0" relativeHeight="251657216" behindDoc="0" locked="0" layoutInCell="1" allowOverlap="1" wp14:anchorId="53D4C4E1" wp14:editId="2491C701">
             <wp:simplePos x="0" y="0"/>
             <wp:positionH relativeFrom="column">
               <wp:posOffset>-90170</wp:posOffset>
@@ -15579,7 +15753,7 @@
                     <a:blip r:embed="rId13">
                       <a:extLst>
                         <a:ext uri="{28A0092B-C50C-407E-A947-70E740481C1C}">
-                          <a14:useLocalDpi xmlns="" xmlns:wpc="http://schemas.microsoft.com/office/word/2010/wordprocessingCanvas" xmlns:cx="http://schemas.microsoft.com/office/drawing/2014/chartex" xmlns:cx1="http://schemas.microsoft.com/office/drawing/2015/9/8/chartex" xmlns:cx2="http://schemas.microsoft.com/office/drawing/2015/10/21/chartex" xmlns:cx3="http://schemas.microsoft.com/office/drawing/2016/5/9/chartex" xmlns:cx4="http://schemas.microsoft.com/office/drawing/2016/5/10/chartex" xmlns:cx5="http://schemas.microsoft.com/office/drawing/2016/5/11/chartex" xmlns:cx6="http://schemas.microsoft.com/office/drawing/2016/5/12/chartex" xmlns:cx7="http://schemas.microsoft.com/office/drawing/2016/5/13/chartex" xmlns:cx8="http://schemas.microsoft.com/office/drawing/2016/5/14/chartex" xmlns:mc="http://schemas.openxmlformats.org/markup-compatibility/2006" xmlns:aink="http://schemas.microsoft.com/office/drawing/2016/ink" xmlns:am3d="http://schemas.microsoft.com/office/drawing/2017/model3d" xmlns:o="urn:schemas-microsoft-com:office:office" xmlns:v="urn:schemas-microsoft-com:vml" xmlns:wp14="http://schemas.microsoft.com/office/word/2010/wordprocessingDrawing" xmlns:w10="urn:schemas-microsoft-com:office:word" xmlns:w="http://schemas.openxmlformats.org/wordprocessingml/2006/main" xmlns:w14="http://schemas.microsoft.com/office/word/2010/wordml" xmlns:w15="http://schemas.microsoft.com/office/word/2012/wordml" xmlns:w16cex="http://schemas.microsoft.com/office/word/2018/wordml/cex" xmlns:w16cid="http://schemas.microsoft.com/office/word/2016/wordml/cid" xmlns:w16="http://schemas.microsoft.com/office/word/2018/wordml" xmlns:w16se="http://schemas.microsoft.com/office/word/2015/wordml/symex" xmlns:wpg="http://schemas.microsoft.com/office/word/2010/wordprocessingGroup" xmlns:wpi="http://schemas.microsoft.com/office/word/2010/wordprocessingInk" xmlns:wps="http://schemas.microsoft.com/office/word/2010/wordprocessingShape" xmlns:a14="http://schemas.microsoft.com/office/drawing/2010/main" val="0"/>
+                          <a14:useLocalDpi xmlns:a14="http://schemas.microsoft.com/office/drawing/2010/main" val="0"/>
                         </a:ext>
                       </a:extLst>
                     </a:blip>
@@ -15852,7 +16026,7 @@
       <w:tblPr>
         <w:tblW w:w="0" w:type="auto"/>
         <w:tblLayout w:type="fixed"/>
-        <w:tblLook w:val="0000"/>
+        <w:tblLook w:val="0000" w:firstRow="0" w:lastRow="0" w:firstColumn="0" w:lastColumn="0" w:noHBand="0" w:noVBand="0"/>
       </w:tblPr>
       <w:tblGrid>
         <w:gridCol w:w="2092"/>
@@ -16426,7 +16600,6 @@
           <w:bCs/>
           <w:color w:val="000000" w:themeColor="text1"/>
         </w:rPr>
-        <w:lastRenderedPageBreak/>
         <w:t>17. Biblioteki zewnętrzne używane w aplikacji</w:t>
       </w:r>
       <w:bookmarkEnd w:id="17"/>
@@ -16446,36 +16619,60 @@
       <w:pPr>
         <w:spacing w:after="0"/>
       </w:pPr>
-      <w:r>
-        <w:rPr>
-          <w:rFonts w:ascii="Arial" w:hAnsi="Arial" w:cs="Arial"/>
-        </w:rPr>
-        <w:t>Junit – będzie wykorzystane do napisania unit testów dla funkcji w aplikacji.</w:t>
-      </w:r>
-    </w:p>
-    <w:p>
-      <w:pPr>
-        <w:spacing w:after="0"/>
-        <w:rPr>
-          <w:rFonts w:ascii="Arial" w:hAnsi="Arial" w:cs="Arial"/>
-        </w:rPr>
-      </w:pPr>
-      <w:r>
-        <w:rPr>
-          <w:rFonts w:ascii="Arial" w:hAnsi="Arial" w:cs="Arial"/>
-        </w:rPr>
-        <w:t>Appium – posłuży do zautomatyzowania testów aplikacji mobilnej.</w:t>
-      </w:r>
-    </w:p>
-    <w:p>
-      <w:pPr>
-        <w:spacing w:after="0"/>
-      </w:pPr>
-      <w:r>
-        <w:rPr>
-          <w:rFonts w:ascii="Arial" w:hAnsi="Arial" w:cs="Arial"/>
-        </w:rPr>
-        <w:t>SQLite - lokalna baza danych urządzenia</w:t>
+      <w:proofErr w:type="spellStart"/>
+      <w:r>
+        <w:rPr>
+          <w:rFonts w:ascii="Arial" w:hAnsi="Arial" w:cs="Arial"/>
+        </w:rPr>
+        <w:t>Junit</w:t>
+      </w:r>
+      <w:proofErr w:type="spellEnd"/>
+      <w:r>
+        <w:rPr>
+          <w:rFonts w:ascii="Arial" w:hAnsi="Arial" w:cs="Arial"/>
+        </w:rPr>
+        <w:t xml:space="preserve"> – będzie wykorzystane do napisania unit testów dla funkcji w aplikacji.</w:t>
+      </w:r>
+    </w:p>
+    <w:p>
+      <w:pPr>
+        <w:spacing w:after="0"/>
+        <w:rPr>
+          <w:rFonts w:ascii="Arial" w:hAnsi="Arial" w:cs="Arial"/>
+        </w:rPr>
+      </w:pPr>
+      <w:proofErr w:type="spellStart"/>
+      <w:r>
+        <w:rPr>
+          <w:rFonts w:ascii="Arial" w:hAnsi="Arial" w:cs="Arial"/>
+        </w:rPr>
+        <w:t>Appium</w:t>
+      </w:r>
+      <w:proofErr w:type="spellEnd"/>
+      <w:r>
+        <w:rPr>
+          <w:rFonts w:ascii="Arial" w:hAnsi="Arial" w:cs="Arial"/>
+        </w:rPr>
+        <w:t xml:space="preserve"> – posłuży do zautomatyzowania testów aplikacji mobilnej.</w:t>
+      </w:r>
+    </w:p>
+    <w:p>
+      <w:pPr>
+        <w:spacing w:after="0"/>
+      </w:pPr>
+      <w:proofErr w:type="spellStart"/>
+      <w:r>
+        <w:rPr>
+          <w:rFonts w:ascii="Arial" w:hAnsi="Arial" w:cs="Arial"/>
+        </w:rPr>
+        <w:t>SQLite</w:t>
+      </w:r>
+      <w:proofErr w:type="spellEnd"/>
+      <w:r>
+        <w:rPr>
+          <w:rFonts w:ascii="Arial" w:hAnsi="Arial" w:cs="Arial"/>
+        </w:rPr>
+        <w:t xml:space="preserve"> - lokalna baza danych urządzenia</w:t>
       </w:r>
       <w:r>
         <w:rPr>
@@ -16603,18 +16800,60 @@
         <w:rPr>
           <w:rFonts w:ascii="Arial" w:hAnsi="Arial" w:cs="Arial"/>
         </w:rPr>
-        <w:t>- Smoke testy, sprawdzają podstawowe funkcjonalności aplikacji.</w:t>
-      </w:r>
-    </w:p>
-    <w:p>
-      <w:pPr>
-        <w:spacing w:after="0"/>
-      </w:pPr>
-      <w:r>
-        <w:rPr>
-          <w:rFonts w:ascii="Arial" w:hAnsi="Arial" w:cs="Arial"/>
-        </w:rPr>
-        <w:t>Najważniejszymi częściami aplikacji, którę będą przetesowane będzie jej funkcjonalność. Zakładane jest 80% pokrycie testami funkcjonalności.</w:t>
+        <w:t xml:space="preserve">- </w:t>
+      </w:r>
+      <w:proofErr w:type="spellStart"/>
+      <w:r>
+        <w:rPr>
+          <w:rFonts w:ascii="Arial" w:hAnsi="Arial" w:cs="Arial"/>
+        </w:rPr>
+        <w:t>Smoke</w:t>
+      </w:r>
+      <w:proofErr w:type="spellEnd"/>
+      <w:r>
+        <w:rPr>
+          <w:rFonts w:ascii="Arial" w:hAnsi="Arial" w:cs="Arial"/>
+        </w:rPr>
+        <w:t xml:space="preserve"> testy, sprawdzają podstawowe funkcjonalności aplikacji.</w:t>
+      </w:r>
+    </w:p>
+    <w:p>
+      <w:pPr>
+        <w:spacing w:after="0"/>
+      </w:pPr>
+      <w:r>
+        <w:rPr>
+          <w:rFonts w:ascii="Arial" w:hAnsi="Arial" w:cs="Arial"/>
+        </w:rPr>
+        <w:t xml:space="preserve">Najważniejszymi częściami aplikacji, </w:t>
+      </w:r>
+      <w:proofErr w:type="spellStart"/>
+      <w:r>
+        <w:rPr>
+          <w:rFonts w:ascii="Arial" w:hAnsi="Arial" w:cs="Arial"/>
+        </w:rPr>
+        <w:t>którę</w:t>
+      </w:r>
+      <w:proofErr w:type="spellEnd"/>
+      <w:r>
+        <w:rPr>
+          <w:rFonts w:ascii="Arial" w:hAnsi="Arial" w:cs="Arial"/>
+        </w:rPr>
+        <w:t xml:space="preserve"> będą </w:t>
+      </w:r>
+      <w:proofErr w:type="spellStart"/>
+      <w:r>
+        <w:rPr>
+          <w:rFonts w:ascii="Arial" w:hAnsi="Arial" w:cs="Arial"/>
+        </w:rPr>
+        <w:t>przetesowane</w:t>
+      </w:r>
+      <w:proofErr w:type="spellEnd"/>
+      <w:r>
+        <w:rPr>
+          <w:rFonts w:ascii="Arial" w:hAnsi="Arial" w:cs="Arial"/>
+        </w:rPr>
+        <w:t xml:space="preserve"> będzie jej funkcjonalność. Zakładane jest 80% pokrycie testami funkcjonalności.</w:t>
       </w:r>
     </w:p>
     <w:p>
@@ -16641,7 +16880,7 @@
         <w:tblW w:w="0" w:type="auto"/>
         <w:tblInd w:w="-713" w:type="dxa"/>
         <w:tblLayout w:type="fixed"/>
-        <w:tblLook w:val="0000"/>
+        <w:tblLook w:val="0000" w:firstRow="0" w:lastRow="0" w:firstColumn="0" w:lastColumn="0" w:noHBand="0" w:noVBand="0"/>
       </w:tblPr>
       <w:tblGrid>
         <w:gridCol w:w="829"/>
@@ -16674,7 +16913,15 @@
                 <w:rFonts w:ascii="Arial" w:hAnsi="Arial" w:cs="Arial"/>
                 <w:bCs/>
               </w:rPr>
-              <w:t>Nr funkcji</w:t>
+              <w:t>Nr funkcj</w:t>
+            </w:r>
+            <w:r>
+              <w:rPr>
+                <w:rFonts w:ascii="Arial" w:hAnsi="Arial" w:cs="Arial"/>
+                <w:bCs/>
+              </w:rPr>
+              <w:lastRenderedPageBreak/>
+              <w:t>i</w:t>
             </w:r>
           </w:p>
         </w:tc>
@@ -16700,6 +16947,7 @@
                 <w:rFonts w:ascii="Arial" w:hAnsi="Arial" w:cs="Arial"/>
                 <w:bCs/>
               </w:rPr>
+              <w:lastRenderedPageBreak/>
               <w:t>Nazwa funkcji</w:t>
             </w:r>
           </w:p>
@@ -17645,7 +17893,6 @@
         <w:rPr>
           <w:rFonts w:ascii="Arial" w:hAnsi="Arial" w:cs="Arial"/>
         </w:rPr>
-        <w:lastRenderedPageBreak/>
         <w:t>W przypadku testów niefunkcjonalności będą użyte w tym przypadku unit testy i zakładane jest 40% pokrycie</w:t>
       </w:r>
     </w:p>
@@ -17681,7 +17928,7 @@
         <w:tblW w:w="0" w:type="auto"/>
         <w:tblInd w:w="-713" w:type="dxa"/>
         <w:tblLayout w:type="fixed"/>
-        <w:tblLook w:val="0000"/>
+        <w:tblLook w:val="0000" w:firstRow="0" w:lastRow="0" w:firstColumn="0" w:lastColumn="0" w:noHBand="0" w:noVBand="0"/>
       </w:tblPr>
       <w:tblGrid>
         <w:gridCol w:w="840"/>
@@ -18652,6 +18899,7 @@
           <w:bCs/>
           <w:color w:val="000000" w:themeColor="text1"/>
         </w:rPr>
+        <w:lastRenderedPageBreak/>
         <w:t>19. Dziennik kontaktów z klientem oraz osoba odpowiedzialna</w:t>
       </w:r>
       <w:bookmarkEnd w:id="19"/>
@@ -18839,7 +19087,6 @@
           <w:bCs/>
           <w:color w:val="000000" w:themeColor="text1"/>
         </w:rPr>
-        <w:lastRenderedPageBreak/>
         <w:t>21. Diagram Gantta (harmonogram prac)</w:t>
       </w:r>
       <w:bookmarkEnd w:id="21"/>
@@ -18874,7 +19121,27 @@
           <w:sz w:val="24"/>
           <w:szCs w:val="24"/>
         </w:rPr>
-        <w:t>Harmonogram prac ujęty jest w pliku akursza Excel dołączonym do dokumentacji - „harmonogram-prac.xlsx”.</w:t>
+        <w:t xml:space="preserve">Harmonogram prac ujęty jest w pliku </w:t>
+      </w:r>
+      <w:proofErr w:type="spellStart"/>
+      <w:r>
+        <w:rPr>
+          <w:rFonts w:ascii="Arial" w:hAnsi="Arial" w:cs="Arial"/>
+          <w:bCs/>
+          <w:sz w:val="24"/>
+          <w:szCs w:val="24"/>
+        </w:rPr>
+        <w:t>akursza</w:t>
+      </w:r>
+      <w:proofErr w:type="spellEnd"/>
+      <w:r>
+        <w:rPr>
+          <w:rFonts w:ascii="Arial" w:hAnsi="Arial" w:cs="Arial"/>
+          <w:bCs/>
+          <w:sz w:val="24"/>
+          <w:szCs w:val="24"/>
+        </w:rPr>
+        <w:t xml:space="preserve"> Excel dołączonym do dokumentacji - „harmonogram-prac.xlsx”.</w:t>
       </w:r>
     </w:p>
     <w:p>
@@ -18974,7 +19241,7 @@
           <w:lang w:val="en-GB" w:eastAsia="en-GB"/>
         </w:rPr>
         <w:drawing>
-          <wp:anchor distT="0" distB="0" distL="114300" distR="114300" simplePos="0" relativeHeight="251666432" behindDoc="0" locked="0" layoutInCell="1" allowOverlap="1">
+          <wp:anchor distT="0" distB="0" distL="114300" distR="114300" simplePos="0" relativeHeight="251666432" behindDoc="0" locked="0" layoutInCell="1" allowOverlap="1" wp14:anchorId="078C2DFC" wp14:editId="27CCCE00">
             <wp:simplePos x="0" y="0"/>
             <wp:positionH relativeFrom="column">
               <wp:posOffset>-194945</wp:posOffset>
@@ -19002,7 +19269,7 @@
                     <a:blip r:embed="rId14">
                       <a:extLst>
                         <a:ext uri="{28A0092B-C50C-407E-A947-70E740481C1C}">
-                          <a14:useLocalDpi xmlns="" xmlns:wpc="http://schemas.microsoft.com/office/word/2010/wordprocessingCanvas" xmlns:cx="http://schemas.microsoft.com/office/drawing/2014/chartex" xmlns:cx1="http://schemas.microsoft.com/office/drawing/2015/9/8/chartex" xmlns:cx2="http://schemas.microsoft.com/office/drawing/2015/10/21/chartex" xmlns:cx3="http://schemas.microsoft.com/office/drawing/2016/5/9/chartex" xmlns:cx4="http://schemas.microsoft.com/office/drawing/2016/5/10/chartex" xmlns:cx5="http://schemas.microsoft.com/office/drawing/2016/5/11/chartex" xmlns:cx6="http://schemas.microsoft.com/office/drawing/2016/5/12/chartex" xmlns:cx7="http://schemas.microsoft.com/office/drawing/2016/5/13/chartex" xmlns:cx8="http://schemas.microsoft.com/office/drawing/2016/5/14/chartex" xmlns:mc="http://schemas.openxmlformats.org/markup-compatibility/2006" xmlns:aink="http://schemas.microsoft.com/office/drawing/2016/ink" xmlns:am3d="http://schemas.microsoft.com/office/drawing/2017/model3d" xmlns:o="urn:schemas-microsoft-com:office:office" xmlns:v="urn:schemas-microsoft-com:vml" xmlns:wp14="http://schemas.microsoft.com/office/word/2010/wordprocessingDrawing" xmlns:w10="urn:schemas-microsoft-com:office:word" xmlns:w="http://schemas.openxmlformats.org/wordprocessingml/2006/main" xmlns:w14="http://schemas.microsoft.com/office/word/2010/wordml" xmlns:w15="http://schemas.microsoft.com/office/word/2012/wordml" xmlns:w16cex="http://schemas.microsoft.com/office/word/2018/wordml/cex" xmlns:w16cid="http://schemas.microsoft.com/office/word/2016/wordml/cid" xmlns:w16="http://schemas.microsoft.com/office/word/2018/wordml" xmlns:w16se="http://schemas.microsoft.com/office/word/2015/wordml/symex" xmlns:wpg="http://schemas.microsoft.com/office/word/2010/wordprocessingGroup" xmlns:wpi="http://schemas.microsoft.com/office/word/2010/wordprocessingInk" xmlns:wps="http://schemas.microsoft.com/office/word/2010/wordprocessingShape" xmlns:a14="http://schemas.microsoft.com/office/drawing/2010/main" val="0"/>
+                          <a14:useLocalDpi xmlns:a14="http://schemas.microsoft.com/office/drawing/2010/main" val="0"/>
                         </a:ext>
                       </a:extLst>
                     </a:blip>
@@ -19047,7 +19314,7 @@
           <w:lang w:val="en-GB" w:eastAsia="en-GB"/>
         </w:rPr>
         <w:drawing>
-          <wp:anchor distT="0" distB="0" distL="114300" distR="114300" simplePos="0" relativeHeight="251667456" behindDoc="0" locked="0" layoutInCell="1" allowOverlap="1">
+          <wp:anchor distT="0" distB="0" distL="114300" distR="114300" simplePos="0" relativeHeight="251667456" behindDoc="0" locked="0" layoutInCell="1" allowOverlap="1" wp14:anchorId="7707AB57" wp14:editId="7C452489">
             <wp:simplePos x="0" y="0"/>
             <wp:positionH relativeFrom="margin">
               <wp:align>right</wp:align>
@@ -19073,7 +19340,7 @@
                     <a:blip r:embed="rId15">
                       <a:extLst>
                         <a:ext uri="{28A0092B-C50C-407E-A947-70E740481C1C}">
-                          <a14:useLocalDpi xmlns="" xmlns:wpc="http://schemas.microsoft.com/office/word/2010/wordprocessingCanvas" xmlns:cx="http://schemas.microsoft.com/office/drawing/2014/chartex" xmlns:cx1="http://schemas.microsoft.com/office/drawing/2015/9/8/chartex" xmlns:cx2="http://schemas.microsoft.com/office/drawing/2015/10/21/chartex" xmlns:cx3="http://schemas.microsoft.com/office/drawing/2016/5/9/chartex" xmlns:cx4="http://schemas.microsoft.com/office/drawing/2016/5/10/chartex" xmlns:cx5="http://schemas.microsoft.com/office/drawing/2016/5/11/chartex" xmlns:cx6="http://schemas.microsoft.com/office/drawing/2016/5/12/chartex" xmlns:cx7="http://schemas.microsoft.com/office/drawing/2016/5/13/chartex" xmlns:cx8="http://schemas.microsoft.com/office/drawing/2016/5/14/chartex" xmlns:mc="http://schemas.openxmlformats.org/markup-compatibility/2006" xmlns:aink="http://schemas.microsoft.com/office/drawing/2016/ink" xmlns:am3d="http://schemas.microsoft.com/office/drawing/2017/model3d" xmlns:o="urn:schemas-microsoft-com:office:office" xmlns:v="urn:schemas-microsoft-com:vml" xmlns:wp14="http://schemas.microsoft.com/office/word/2010/wordprocessingDrawing" xmlns:w10="urn:schemas-microsoft-com:office:word" xmlns:w="http://schemas.openxmlformats.org/wordprocessingml/2006/main" xmlns:w14="http://schemas.microsoft.com/office/word/2010/wordml" xmlns:w15="http://schemas.microsoft.com/office/word/2012/wordml" xmlns:w16cex="http://schemas.microsoft.com/office/word/2018/wordml/cex" xmlns:w16cid="http://schemas.microsoft.com/office/word/2016/wordml/cid" xmlns:w16="http://schemas.microsoft.com/office/word/2018/wordml" xmlns:w16se="http://schemas.microsoft.com/office/word/2015/wordml/symex" xmlns:wpg="http://schemas.microsoft.com/office/word/2010/wordprocessingGroup" xmlns:wpi="http://schemas.microsoft.com/office/word/2010/wordprocessingInk" xmlns:wps="http://schemas.microsoft.com/office/word/2010/wordprocessingShape" xmlns:a14="http://schemas.microsoft.com/office/drawing/2010/main" val="0"/>
+                          <a14:useLocalDpi xmlns:a14="http://schemas.microsoft.com/office/drawing/2010/main" val="0"/>
                         </a:ext>
                       </a:extLst>
                     </a:blip>
@@ -19541,7 +19808,7 @@
           <w:lang w:val="en-GB" w:eastAsia="en-GB"/>
         </w:rPr>
         <w:drawing>
-          <wp:anchor distT="0" distB="0" distL="114300" distR="114300" simplePos="0" relativeHeight="251668480" behindDoc="0" locked="0" layoutInCell="1" allowOverlap="1">
+          <wp:anchor distT="0" distB="0" distL="114300" distR="114300" simplePos="0" relativeHeight="251668480" behindDoc="0" locked="0" layoutInCell="1" allowOverlap="1" wp14:anchorId="03978666" wp14:editId="670B9673">
             <wp:simplePos x="0" y="0"/>
             <wp:positionH relativeFrom="margin">
               <wp:align>center</wp:align>
@@ -19567,7 +19834,7 @@
                     <a:blip r:embed="rId16">
                       <a:extLst>
                         <a:ext uri="{28A0092B-C50C-407E-A947-70E740481C1C}">
-                          <a14:useLocalDpi xmlns="" xmlns:wpc="http://schemas.microsoft.com/office/word/2010/wordprocessingCanvas" xmlns:cx="http://schemas.microsoft.com/office/drawing/2014/chartex" xmlns:cx1="http://schemas.microsoft.com/office/drawing/2015/9/8/chartex" xmlns:cx2="http://schemas.microsoft.com/office/drawing/2015/10/21/chartex" xmlns:cx3="http://schemas.microsoft.com/office/drawing/2016/5/9/chartex" xmlns:cx4="http://schemas.microsoft.com/office/drawing/2016/5/10/chartex" xmlns:cx5="http://schemas.microsoft.com/office/drawing/2016/5/11/chartex" xmlns:cx6="http://schemas.microsoft.com/office/drawing/2016/5/12/chartex" xmlns:cx7="http://schemas.microsoft.com/office/drawing/2016/5/13/chartex" xmlns:cx8="http://schemas.microsoft.com/office/drawing/2016/5/14/chartex" xmlns:mc="http://schemas.openxmlformats.org/markup-compatibility/2006" xmlns:aink="http://schemas.microsoft.com/office/drawing/2016/ink" xmlns:am3d="http://schemas.microsoft.com/office/drawing/2017/model3d" xmlns:o="urn:schemas-microsoft-com:office:office" xmlns:v="urn:schemas-microsoft-com:vml" xmlns:wp14="http://schemas.microsoft.com/office/word/2010/wordprocessingDrawing" xmlns:w10="urn:schemas-microsoft-com:office:word" xmlns:w="http://schemas.openxmlformats.org/wordprocessingml/2006/main" xmlns:w14="http://schemas.microsoft.com/office/word/2010/wordml" xmlns:w15="http://schemas.microsoft.com/office/word/2012/wordml" xmlns:w16cex="http://schemas.microsoft.com/office/word/2018/wordml/cex" xmlns:w16cid="http://schemas.microsoft.com/office/word/2016/wordml/cid" xmlns:w16="http://schemas.microsoft.com/office/word/2018/wordml" xmlns:w16se="http://schemas.microsoft.com/office/word/2015/wordml/symex" xmlns:wpg="http://schemas.microsoft.com/office/word/2010/wordprocessingGroup" xmlns:wpi="http://schemas.microsoft.com/office/word/2010/wordprocessingInk" xmlns:wps="http://schemas.microsoft.com/office/word/2010/wordprocessingShape" xmlns:a14="http://schemas.microsoft.com/office/drawing/2010/main" val="0"/>
+                          <a14:useLocalDpi xmlns:a14="http://schemas.microsoft.com/office/drawing/2010/main" val="0"/>
                         </a:ext>
                       </a:extLst>
                     </a:blip>
@@ -19986,7 +20253,21 @@
         <w:rPr>
           <w:rFonts w:ascii="Arial" w:hAnsi="Arial" w:cs="Arial"/>
         </w:rPr>
-        <w:t>Po wybraniu w widoku kalendarza konkretnego dnia zostaje włączony formularz dodawania zdarzenia na dany dizeń.</w:t>
+        <w:t xml:space="preserve">Po wybraniu w widoku kalendarza konkretnego dnia zostaje włączony formularz dodawania zdarzenia na dany </w:t>
+      </w:r>
+      <w:proofErr w:type="spellStart"/>
+      <w:r>
+        <w:rPr>
+          <w:rFonts w:ascii="Arial" w:hAnsi="Arial" w:cs="Arial"/>
+        </w:rPr>
+        <w:t>dizeń</w:t>
+      </w:r>
+      <w:proofErr w:type="spellEnd"/>
+      <w:r>
+        <w:rPr>
+          <w:rFonts w:ascii="Arial" w:hAnsi="Arial" w:cs="Arial"/>
+        </w:rPr>
+        <w:t>.</w:t>
       </w:r>
     </w:p>
     <w:p>
@@ -20021,7 +20302,7 @@
           <w:lang w:val="en-GB" w:eastAsia="en-GB"/>
         </w:rPr>
         <w:drawing>
-          <wp:anchor distT="0" distB="0" distL="0" distR="0" simplePos="0" relativeHeight="251658240" behindDoc="0" locked="0" layoutInCell="1" allowOverlap="1">
+          <wp:anchor distT="0" distB="0" distL="0" distR="0" simplePos="0" relativeHeight="251658240" behindDoc="0" locked="0" layoutInCell="1" allowOverlap="1" wp14:anchorId="429797BD" wp14:editId="4CA4FEF5">
             <wp:simplePos x="0" y="0"/>
             <wp:positionH relativeFrom="column">
               <wp:posOffset>114935</wp:posOffset>
@@ -20049,7 +20330,7 @@
                     <a:blip r:embed="rId17">
                       <a:extLst>
                         <a:ext uri="{28A0092B-C50C-407E-A947-70E740481C1C}">
-                          <a14:useLocalDpi xmlns="" xmlns:wpc="http://schemas.microsoft.com/office/word/2010/wordprocessingCanvas" xmlns:cx="http://schemas.microsoft.com/office/drawing/2014/chartex" xmlns:cx1="http://schemas.microsoft.com/office/drawing/2015/9/8/chartex" xmlns:cx2="http://schemas.microsoft.com/office/drawing/2015/10/21/chartex" xmlns:cx3="http://schemas.microsoft.com/office/drawing/2016/5/9/chartex" xmlns:cx4="http://schemas.microsoft.com/office/drawing/2016/5/10/chartex" xmlns:cx5="http://schemas.microsoft.com/office/drawing/2016/5/11/chartex" xmlns:cx6="http://schemas.microsoft.com/office/drawing/2016/5/12/chartex" xmlns:cx7="http://schemas.microsoft.com/office/drawing/2016/5/13/chartex" xmlns:cx8="http://schemas.microsoft.com/office/drawing/2016/5/14/chartex" xmlns:mc="http://schemas.openxmlformats.org/markup-compatibility/2006" xmlns:aink="http://schemas.microsoft.com/office/drawing/2016/ink" xmlns:am3d="http://schemas.microsoft.com/office/drawing/2017/model3d" xmlns:o="urn:schemas-microsoft-com:office:office" xmlns:v="urn:schemas-microsoft-com:vml" xmlns:wp14="http://schemas.microsoft.com/office/word/2010/wordprocessingDrawing" xmlns:w10="urn:schemas-microsoft-com:office:word" xmlns:w="http://schemas.openxmlformats.org/wordprocessingml/2006/main" xmlns:w14="http://schemas.microsoft.com/office/word/2010/wordml" xmlns:w15="http://schemas.microsoft.com/office/word/2012/wordml" xmlns:w16cex="http://schemas.microsoft.com/office/word/2018/wordml/cex" xmlns:w16cid="http://schemas.microsoft.com/office/word/2016/wordml/cid" xmlns:w16="http://schemas.microsoft.com/office/word/2018/wordml" xmlns:w16se="http://schemas.microsoft.com/office/word/2015/wordml/symex" xmlns:wpg="http://schemas.microsoft.com/office/word/2010/wordprocessingGroup" xmlns:wpi="http://schemas.microsoft.com/office/word/2010/wordprocessingInk" xmlns:wps="http://schemas.microsoft.com/office/word/2010/wordprocessingShape" xmlns:a14="http://schemas.microsoft.com/office/drawing/2010/main" val="0"/>
+                          <a14:useLocalDpi xmlns:a14="http://schemas.microsoft.com/office/drawing/2010/main" val="0"/>
                         </a:ext>
                       </a:extLst>
                     </a:blip>
@@ -20138,7 +20419,21 @@
         <w:rPr>
           <w:rFonts w:ascii="Arial" w:hAnsi="Arial" w:cs="Arial"/>
         </w:rPr>
-        <w:t>Po włączeniu się aplikacji naszym oczom ukazuje się ekran startowy jak w punkcie 21. Należy wtedy wprowadzić hasło. Funkcja przewiduje 3 stany wyjściowe wszystko zostało wykonane poprawnie i przechodzi do widoku kalendarza, zostało wprowadzone błędne hasło co skutkuje wyświetleniem komunikatu o błędnym haśle, lub wyświetlenie komunikatu o problemie z plikiem gdy wystąpo problem podczas wczytywania hasła z pliku.</w:t>
+        <w:t xml:space="preserve">Po włączeniu się aplikacji naszym oczom ukazuje się ekran startowy jak w punkcie 21. Należy wtedy wprowadzić hasło. Funkcja przewiduje 3 stany wyjściowe wszystko zostało wykonane poprawnie i przechodzi do widoku kalendarza, zostało wprowadzone błędne hasło co skutkuje wyświetleniem komunikatu o błędnym haśle, lub wyświetlenie komunikatu o problemie z plikiem gdy </w:t>
+      </w:r>
+      <w:proofErr w:type="spellStart"/>
+      <w:r>
+        <w:rPr>
+          <w:rFonts w:ascii="Arial" w:hAnsi="Arial" w:cs="Arial"/>
+        </w:rPr>
+        <w:t>wystąpo</w:t>
+      </w:r>
+      <w:proofErr w:type="spellEnd"/>
+      <w:r>
+        <w:rPr>
+          <w:rFonts w:ascii="Arial" w:hAnsi="Arial" w:cs="Arial"/>
+        </w:rPr>
+        <w:t xml:space="preserve"> problem podczas wczytywania hasła z pliku.</w:t>
       </w:r>
     </w:p>
     <w:p>
@@ -20182,7 +20477,7 @@
           <w:lang w:val="en-GB" w:eastAsia="en-GB"/>
         </w:rPr>
         <w:drawing>
-          <wp:anchor distT="0" distB="0" distL="0" distR="0" simplePos="0" relativeHeight="251660288" behindDoc="0" locked="0" layoutInCell="1" allowOverlap="1">
+          <wp:anchor distT="0" distB="0" distL="0" distR="0" simplePos="0" relativeHeight="251660288" behindDoc="0" locked="0" layoutInCell="1" allowOverlap="1" wp14:anchorId="70D5D9EA" wp14:editId="5715C8D6">
             <wp:simplePos x="0" y="0"/>
             <wp:positionH relativeFrom="column">
               <wp:posOffset>635</wp:posOffset>
@@ -20210,7 +20505,7 @@
                     <a:blip r:embed="rId18">
                       <a:extLst>
                         <a:ext uri="{28A0092B-C50C-407E-A947-70E740481C1C}">
-                          <a14:useLocalDpi xmlns="" xmlns:wpc="http://schemas.microsoft.com/office/word/2010/wordprocessingCanvas" xmlns:cx="http://schemas.microsoft.com/office/drawing/2014/chartex" xmlns:cx1="http://schemas.microsoft.com/office/drawing/2015/9/8/chartex" xmlns:cx2="http://schemas.microsoft.com/office/drawing/2015/10/21/chartex" xmlns:cx3="http://schemas.microsoft.com/office/drawing/2016/5/9/chartex" xmlns:cx4="http://schemas.microsoft.com/office/drawing/2016/5/10/chartex" xmlns:cx5="http://schemas.microsoft.com/office/drawing/2016/5/11/chartex" xmlns:cx6="http://schemas.microsoft.com/office/drawing/2016/5/12/chartex" xmlns:cx7="http://schemas.microsoft.com/office/drawing/2016/5/13/chartex" xmlns:cx8="http://schemas.microsoft.com/office/drawing/2016/5/14/chartex" xmlns:mc="http://schemas.openxmlformats.org/markup-compatibility/2006" xmlns:aink="http://schemas.microsoft.com/office/drawing/2016/ink" xmlns:am3d="http://schemas.microsoft.com/office/drawing/2017/model3d" xmlns:o="urn:schemas-microsoft-com:office:office" xmlns:v="urn:schemas-microsoft-com:vml" xmlns:wp14="http://schemas.microsoft.com/office/word/2010/wordprocessingDrawing" xmlns:w10="urn:schemas-microsoft-com:office:word" xmlns:w="http://schemas.openxmlformats.org/wordprocessingml/2006/main" xmlns:w14="http://schemas.microsoft.com/office/word/2010/wordml" xmlns:w15="http://schemas.microsoft.com/office/word/2012/wordml" xmlns:w16cex="http://schemas.microsoft.com/office/word/2018/wordml/cex" xmlns:w16cid="http://schemas.microsoft.com/office/word/2016/wordml/cid" xmlns:w16="http://schemas.microsoft.com/office/word/2018/wordml" xmlns:w16se="http://schemas.microsoft.com/office/word/2015/wordml/symex" xmlns:wpg="http://schemas.microsoft.com/office/word/2010/wordprocessingGroup" xmlns:wpi="http://schemas.microsoft.com/office/word/2010/wordprocessingInk" xmlns:wps="http://schemas.microsoft.com/office/word/2010/wordprocessingShape" xmlns:a14="http://schemas.microsoft.com/office/drawing/2010/main" val="0"/>
+                          <a14:useLocalDpi xmlns:a14="http://schemas.microsoft.com/office/drawing/2010/main" val="0"/>
                         </a:ext>
                       </a:extLst>
                     </a:blip>
@@ -20310,7 +20605,7 @@
           <w:lang w:val="en-GB" w:eastAsia="en-GB"/>
         </w:rPr>
         <w:drawing>
-          <wp:anchor distT="0" distB="0" distL="0" distR="0" simplePos="0" relativeHeight="251659264" behindDoc="0" locked="0" layoutInCell="1" allowOverlap="1">
+          <wp:anchor distT="0" distB="0" distL="0" distR="0" simplePos="0" relativeHeight="251659264" behindDoc="0" locked="0" layoutInCell="1" allowOverlap="1" wp14:anchorId="79C6AA0E" wp14:editId="5576E601">
             <wp:simplePos x="0" y="0"/>
             <wp:positionH relativeFrom="column">
               <wp:align>center</wp:align>
@@ -20338,7 +20633,7 @@
                     <a:blip r:embed="rId19">
                       <a:extLst>
                         <a:ext uri="{28A0092B-C50C-407E-A947-70E740481C1C}">
-                          <a14:useLocalDpi xmlns="" xmlns:wpc="http://schemas.microsoft.com/office/word/2010/wordprocessingCanvas" xmlns:cx="http://schemas.microsoft.com/office/drawing/2014/chartex" xmlns:cx1="http://schemas.microsoft.com/office/drawing/2015/9/8/chartex" xmlns:cx2="http://schemas.microsoft.com/office/drawing/2015/10/21/chartex" xmlns:cx3="http://schemas.microsoft.com/office/drawing/2016/5/9/chartex" xmlns:cx4="http://schemas.microsoft.com/office/drawing/2016/5/10/chartex" xmlns:cx5="http://schemas.microsoft.com/office/drawing/2016/5/11/chartex" xmlns:cx6="http://schemas.microsoft.com/office/drawing/2016/5/12/chartex" xmlns:cx7="http://schemas.microsoft.com/office/drawing/2016/5/13/chartex" xmlns:cx8="http://schemas.microsoft.com/office/drawing/2016/5/14/chartex" xmlns:mc="http://schemas.openxmlformats.org/markup-compatibility/2006" xmlns:aink="http://schemas.microsoft.com/office/drawing/2016/ink" xmlns:am3d="http://schemas.microsoft.com/office/drawing/2017/model3d" xmlns:o="urn:schemas-microsoft-com:office:office" xmlns:v="urn:schemas-microsoft-com:vml" xmlns:wp14="http://schemas.microsoft.com/office/word/2010/wordprocessingDrawing" xmlns:w10="urn:schemas-microsoft-com:office:word" xmlns:w="http://schemas.openxmlformats.org/wordprocessingml/2006/main" xmlns:w14="http://schemas.microsoft.com/office/word/2010/wordml" xmlns:w15="http://schemas.microsoft.com/office/word/2012/wordml" xmlns:w16cex="http://schemas.microsoft.com/office/word/2018/wordml/cex" xmlns:w16cid="http://schemas.microsoft.com/office/word/2016/wordml/cid" xmlns:w16="http://schemas.microsoft.com/office/word/2018/wordml" xmlns:w16se="http://schemas.microsoft.com/office/word/2015/wordml/symex" xmlns:wpg="http://schemas.microsoft.com/office/word/2010/wordprocessingGroup" xmlns:wpi="http://schemas.microsoft.com/office/word/2010/wordprocessingInk" xmlns:wps="http://schemas.microsoft.com/office/word/2010/wordprocessingShape" xmlns:a14="http://schemas.microsoft.com/office/drawing/2010/main" val="0"/>
+                          <a14:useLocalDpi xmlns:a14="http://schemas.microsoft.com/office/drawing/2010/main" val="0"/>
                         </a:ext>
                       </a:extLst>
                     </a:blip>
@@ -20424,8 +20719,9 @@
           <w:noProof/>
           <w:lang w:val="en-GB" w:eastAsia="en-GB"/>
         </w:rPr>
+        <w:lastRenderedPageBreak/>
         <w:drawing>
-          <wp:anchor distT="0" distB="0" distL="0" distR="0" simplePos="0" relativeHeight="251664384" behindDoc="0" locked="0" layoutInCell="1" allowOverlap="1">
+          <wp:anchor distT="0" distB="0" distL="0" distR="0" simplePos="0" relativeHeight="251664384" behindDoc="0" locked="0" layoutInCell="1" allowOverlap="1" wp14:anchorId="4D628536" wp14:editId="579D4215">
             <wp:simplePos x="0" y="0"/>
             <wp:positionH relativeFrom="column">
               <wp:posOffset>169545</wp:posOffset>
@@ -20453,7 +20749,7 @@
                     <a:blip r:embed="rId20">
                       <a:extLst>
                         <a:ext uri="{28A0092B-C50C-407E-A947-70E740481C1C}">
-                          <a14:useLocalDpi xmlns="" xmlns:wpc="http://schemas.microsoft.com/office/word/2010/wordprocessingCanvas" xmlns:cx="http://schemas.microsoft.com/office/drawing/2014/chartex" xmlns:cx1="http://schemas.microsoft.com/office/drawing/2015/9/8/chartex" xmlns:cx2="http://schemas.microsoft.com/office/drawing/2015/10/21/chartex" xmlns:cx3="http://schemas.microsoft.com/office/drawing/2016/5/9/chartex" xmlns:cx4="http://schemas.microsoft.com/office/drawing/2016/5/10/chartex" xmlns:cx5="http://schemas.microsoft.com/office/drawing/2016/5/11/chartex" xmlns:cx6="http://schemas.microsoft.com/office/drawing/2016/5/12/chartex" xmlns:cx7="http://schemas.microsoft.com/office/drawing/2016/5/13/chartex" xmlns:cx8="http://schemas.microsoft.com/office/drawing/2016/5/14/chartex" xmlns:mc="http://schemas.openxmlformats.org/markup-compatibility/2006" xmlns:aink="http://schemas.microsoft.com/office/drawing/2016/ink" xmlns:am3d="http://schemas.microsoft.com/office/drawing/2017/model3d" xmlns:o="urn:schemas-microsoft-com:office:office" xmlns:v="urn:schemas-microsoft-com:vml" xmlns:wp14="http://schemas.microsoft.com/office/word/2010/wordprocessingDrawing" xmlns:w10="urn:schemas-microsoft-com:office:word" xmlns:w="http://schemas.openxmlformats.org/wordprocessingml/2006/main" xmlns:w14="http://schemas.microsoft.com/office/word/2010/wordml" xmlns:w15="http://schemas.microsoft.com/office/word/2012/wordml" xmlns:w16cex="http://schemas.microsoft.com/office/word/2018/wordml/cex" xmlns:w16cid="http://schemas.microsoft.com/office/word/2016/wordml/cid" xmlns:w16="http://schemas.microsoft.com/office/word/2018/wordml" xmlns:w16se="http://schemas.microsoft.com/office/word/2015/wordml/symex" xmlns:wpg="http://schemas.microsoft.com/office/word/2010/wordprocessingGroup" xmlns:wpi="http://schemas.microsoft.com/office/word/2010/wordprocessingInk" xmlns:wps="http://schemas.microsoft.com/office/word/2010/wordprocessingShape" xmlns:a14="http://schemas.microsoft.com/office/drawing/2010/main" val="0"/>
+                          <a14:useLocalDpi xmlns:a14="http://schemas.microsoft.com/office/drawing/2010/main" val="0"/>
                         </a:ext>
                       </a:extLst>
                     </a:blip>
@@ -20487,14 +20783,7 @@
         <w:rPr>
           <w:rFonts w:ascii="Arial" w:hAnsi="Arial"/>
         </w:rPr>
-        <w:t xml:space="preserve">Zmiana ekranu głównego z pola na hasło i przycisku na formularz logowania z zabezpieczeniem przeciw botom i opcją dodania nowego użytkownika i </w:t>
-      </w:r>
-      <w:r>
-        <w:rPr>
-          <w:rFonts w:ascii="Arial" w:hAnsi="Arial"/>
-        </w:rPr>
-        <w:lastRenderedPageBreak/>
-        <w:t>przypomnienia hasła.</w:t>
+        <w:t>Zmiana ekranu głównego z pola na hasło i przycisku na formularz logowania z zabezpieczeniem przeciw botom i opcją dodania nowego użytkownika i przypomnienia hasła.</w:t>
       </w:r>
     </w:p>
     <w:p>
@@ -20558,39 +20847,58 @@
           <w:sz w:val="32"/>
           <w:szCs w:val="32"/>
         </w:rPr>
-        <w:t>Podczas prac zespół uznał że lepszym sposobem do przechowywania danych użytkownika będzie wprowadzenie bazy danych w technologiSQLite. W skutek czego system plików JSON został zastąpiony przez struktury lokalnej bazy danych</w:t>
-      </w:r>
-    </w:p>
-    <w:p>
-      <w:pPr>
-        <w:spacing w:after="0"/>
-        <w:jc w:val="both"/>
-      </w:pPr>
+        <w:t xml:space="preserve">Podczas prac zespół uznał że lepszym sposobem do przechowywania danych użytkownika będzie wprowadzenie bazy danych w </w:t>
+      </w:r>
+      <w:proofErr w:type="spellStart"/>
       <w:r>
         <w:rPr>
           <w:rFonts w:ascii="Arial" w:hAnsi="Arial"/>
           <w:sz w:val="32"/>
           <w:szCs w:val="32"/>
         </w:rPr>
-        <w:t>.</w:t>
-      </w:r>
-    </w:p>
-    <w:p>
-      <w:pPr>
-        <w:spacing w:after="0"/>
-        <w:jc w:val="both"/>
-        <w:rPr>
+        <w:t>technologiSQLite</w:t>
+      </w:r>
+      <w:proofErr w:type="spellEnd"/>
+      <w:r>
+        <w:rPr>
+          <w:rFonts w:ascii="Arial" w:hAnsi="Arial"/>
           <w:sz w:val="32"/>
           <w:szCs w:val="32"/>
         </w:rPr>
+        <w:t>. W skutek czego system plików JSON został zastąpiony przez struktury lokalnej bazy danych</w:t>
+      </w:r>
+    </w:p>
+    <w:p>
+      <w:pPr>
+        <w:spacing w:after="0"/>
+        <w:jc w:val="both"/>
+      </w:pPr>
+      <w:r>
+        <w:rPr>
+          <w:rFonts w:ascii="Arial" w:hAnsi="Arial"/>
+          <w:sz w:val="32"/>
+          <w:szCs w:val="32"/>
+        </w:rPr>
+        <w:t>.</w:t>
+      </w:r>
+    </w:p>
+    <w:p>
+      <w:pPr>
+        <w:spacing w:after="0"/>
+        <w:jc w:val="both"/>
+        <w:rPr>
+          <w:sz w:val="32"/>
+          <w:szCs w:val="32"/>
+        </w:rPr>
       </w:pPr>
       <w:r>
         <w:rPr>
           <w:noProof/>
           <w:lang w:val="en-GB" w:eastAsia="en-GB"/>
         </w:rPr>
+        <w:lastRenderedPageBreak/>
         <w:drawing>
-          <wp:anchor distT="0" distB="0" distL="0" distR="0" simplePos="0" relativeHeight="251665408" behindDoc="0" locked="0" layoutInCell="1" allowOverlap="1">
+          <wp:anchor distT="0" distB="0" distL="0" distR="0" simplePos="0" relativeHeight="251665408" behindDoc="0" locked="0" layoutInCell="1" allowOverlap="1" wp14:anchorId="46FCF4D3" wp14:editId="71490A48">
             <wp:simplePos x="0" y="0"/>
             <wp:positionH relativeFrom="column">
               <wp:align>center</wp:align>
@@ -20618,7 +20926,7 @@
                     <a:blip r:embed="rId21">
                       <a:extLst>
                         <a:ext uri="{28A0092B-C50C-407E-A947-70E740481C1C}">
-                          <a14:useLocalDpi xmlns="" xmlns:wpc="http://schemas.microsoft.com/office/word/2010/wordprocessingCanvas" xmlns:cx="http://schemas.microsoft.com/office/drawing/2014/chartex" xmlns:cx1="http://schemas.microsoft.com/office/drawing/2015/9/8/chartex" xmlns:cx2="http://schemas.microsoft.com/office/drawing/2015/10/21/chartex" xmlns:cx3="http://schemas.microsoft.com/office/drawing/2016/5/9/chartex" xmlns:cx4="http://schemas.microsoft.com/office/drawing/2016/5/10/chartex" xmlns:cx5="http://schemas.microsoft.com/office/drawing/2016/5/11/chartex" xmlns:cx6="http://schemas.microsoft.com/office/drawing/2016/5/12/chartex" xmlns:cx7="http://schemas.microsoft.com/office/drawing/2016/5/13/chartex" xmlns:cx8="http://schemas.microsoft.com/office/drawing/2016/5/14/chartex" xmlns:mc="http://schemas.openxmlformats.org/markup-compatibility/2006" xmlns:aink="http://schemas.microsoft.com/office/drawing/2016/ink" xmlns:am3d="http://schemas.microsoft.com/office/drawing/2017/model3d" xmlns:o="urn:schemas-microsoft-com:office:office" xmlns:v="urn:schemas-microsoft-com:vml" xmlns:wp14="http://schemas.microsoft.com/office/word/2010/wordprocessingDrawing" xmlns:w10="urn:schemas-microsoft-com:office:word" xmlns:w="http://schemas.openxmlformats.org/wordprocessingml/2006/main" xmlns:w14="http://schemas.microsoft.com/office/word/2010/wordml" xmlns:w15="http://schemas.microsoft.com/office/word/2012/wordml" xmlns:w16cex="http://schemas.microsoft.com/office/word/2018/wordml/cex" xmlns:w16cid="http://schemas.microsoft.com/office/word/2016/wordml/cid" xmlns:w16="http://schemas.microsoft.com/office/word/2018/wordml" xmlns:w16se="http://schemas.microsoft.com/office/word/2015/wordml/symex" xmlns:wpg="http://schemas.microsoft.com/office/word/2010/wordprocessingGroup" xmlns:wpi="http://schemas.microsoft.com/office/word/2010/wordprocessingInk" xmlns:wps="http://schemas.microsoft.com/office/word/2010/wordprocessingShape" xmlns:a14="http://schemas.microsoft.com/office/drawing/2010/main" val="0"/>
+                          <a14:useLocalDpi xmlns:a14="http://schemas.microsoft.com/office/drawing/2010/main" val="0"/>
                         </a:ext>
                       </a:extLst>
                     </a:blip>
@@ -20671,7 +20979,25 @@
           <w:sz w:val="32"/>
           <w:szCs w:val="32"/>
         </w:rPr>
-        <w:t>Skutkowało to dodaniem klasy DatabaseHelper.</w:t>
+        <w:t xml:space="preserve">Skutkowało to dodaniem klasy </w:t>
+      </w:r>
+      <w:proofErr w:type="spellStart"/>
+      <w:r>
+        <w:rPr>
+          <w:rFonts w:ascii="Arial" w:hAnsi="Arial"/>
+          <w:sz w:val="32"/>
+          <w:szCs w:val="32"/>
+        </w:rPr>
+        <w:t>DatabaseHelper</w:t>
+      </w:r>
+      <w:proofErr w:type="spellEnd"/>
+      <w:r>
+        <w:rPr>
+          <w:rFonts w:ascii="Arial" w:hAnsi="Arial"/>
+          <w:sz w:val="32"/>
+          <w:szCs w:val="32"/>
+        </w:rPr>
+        <w:t>.</w:t>
       </w:r>
     </w:p>
     <w:p>
@@ -20890,7 +21216,7 @@
       <w:tblPr>
         <w:tblW w:w="0" w:type="auto"/>
         <w:tblLayout w:type="fixed"/>
-        <w:tblLook w:val="0000"/>
+        <w:tblLook w:val="0000" w:firstRow="0" w:lastRow="0" w:firstColumn="0" w:lastColumn="0" w:noHBand="0" w:noVBand="0"/>
       </w:tblPr>
       <w:tblGrid>
         <w:gridCol w:w="988"/>
@@ -21606,8 +21932,13 @@
           </w:tcPr>
           <w:p>
             <w:r>
-              <w:t>Mateusz Orelik</w:t>
-            </w:r>
+              <w:t xml:space="preserve">Mateusz </w:t>
+            </w:r>
+            <w:proofErr w:type="spellStart"/>
+            <w:r>
+              <w:t>Orelik</w:t>
+            </w:r>
+            <w:proofErr w:type="spellEnd"/>
           </w:p>
         </w:tc>
         <w:tc>
@@ -21691,8 +22022,7 @@
         </w:rPr>
       </w:pPr>
       <w:r>
-        <w:lastRenderedPageBreak/>
-        <w:pict>
+        <w:pict w14:anchorId="1A1C5EE0">
           <v:shapetype id="_x0000_t75" coordsize="21600,21600" o:spt="75" o:preferrelative="t" path="m@4@5l@4@11@9@11@9@5xe" filled="f" stroked="f">
             <v:stroke joinstyle="miter"/>
             <v:formulas>
@@ -21712,7 +22042,7 @@
             <v:path o:extrusionok="f" gradientshapeok="t" o:connecttype="rect"/>
             <o:lock v:ext="edit" aspectratio="t"/>
           </v:shapetype>
-          <v:shape id="_x0000_i1025" type="#_x0000_t75" style="width:294.45pt;height:204.2pt" filled="t">
+          <v:shape id="_x0000_i1025" type="#_x0000_t75" style="width:294pt;height:204pt" filled="t">
             <v:fill color2="black"/>
             <v:imagedata r:id="rId22" o:title=""/>
           </v:shape>
@@ -21821,7 +22151,35 @@
         <w:rPr>
           <w:rFonts w:ascii="Arial" w:hAnsi="Arial" w:cs="Arial"/>
         </w:rPr>
-        <w:t>Forma dokumentacji to bedzie dokument PDF zawierający spis treści, oraz poszczególne rozdziały dotyczące funkcjonalności aplikacji. Każdy rozdział bedzie poświęcony szczegółowo określonej funkcjonalności, zawierając opis w formie tekstu, oraz zrzuty ekranu pokazujące obsługę danej funkcji. Taka forma jest według nas najbardziej przyjazna każdemu użytkownikowi.</w:t>
+        <w:t xml:space="preserve">Forma dokumentacji to </w:t>
+      </w:r>
+      <w:proofErr w:type="spellStart"/>
+      <w:r>
+        <w:rPr>
+          <w:rFonts w:ascii="Arial" w:hAnsi="Arial" w:cs="Arial"/>
+        </w:rPr>
+        <w:t>bedzie</w:t>
+      </w:r>
+      <w:proofErr w:type="spellEnd"/>
+      <w:r>
+        <w:rPr>
+          <w:rFonts w:ascii="Arial" w:hAnsi="Arial" w:cs="Arial"/>
+        </w:rPr>
+        <w:t xml:space="preserve"> dokument PDF zawierający spis treści, oraz poszczególne rozdziały dotyczące funkcjonalności aplikacji. Każdy rozdział </w:t>
+      </w:r>
+      <w:proofErr w:type="spellStart"/>
+      <w:r>
+        <w:rPr>
+          <w:rFonts w:ascii="Arial" w:hAnsi="Arial" w:cs="Arial"/>
+        </w:rPr>
+        <w:t>bedzie</w:t>
+      </w:r>
+      <w:proofErr w:type="spellEnd"/>
+      <w:r>
+        <w:rPr>
+          <w:rFonts w:ascii="Arial" w:hAnsi="Arial" w:cs="Arial"/>
+        </w:rPr>
+        <w:t xml:space="preserve"> poświęcony szczegółowo określonej funkcjonalności, zawierając opis w formie tekstu, oraz zrzuty ekranu pokazujące obsługę danej funkcji. Taka forma jest według nas najbardziej przyjazna każdemu użytkownikowi.</w:t>
       </w:r>
     </w:p>
     <w:p>
@@ -21893,7 +22251,6 @@
         <w:rPr>
           <w:rFonts w:ascii="Arial" w:hAnsi="Arial" w:cs="Arial"/>
         </w:rPr>
-        <w:lastRenderedPageBreak/>
         <w:t>Dokumentacja będzie dołączana do aplikacji instalowanej na urządzeniu mobilnym, ewentualnie w aplikacji będzie znajdować się odnośnik do miejsca, z której ową dokumentację można pobrać.</w:t>
       </w:r>
     </w:p>
@@ -22215,7 +22572,6 @@
           <w:sz w:val="28"/>
           <w:szCs w:val="28"/>
         </w:rPr>
-        <w:lastRenderedPageBreak/>
         <w:t>- możliwość oznaczenia pozycji w liście „To-Do” jako wykonane, bądź niewykonane</w:t>
       </w:r>
     </w:p>
@@ -22416,6 +22772,7 @@
           <w:sz w:val="40"/>
           <w:szCs w:val="40"/>
         </w:rPr>
+        <w:lastRenderedPageBreak/>
         <w:t>4. Funkcjonalności aplikacji</w:t>
       </w:r>
     </w:p>
@@ -22487,7 +22844,7 @@
           <w:lang w:val="en-GB" w:eastAsia="en-GB"/>
         </w:rPr>
         <w:drawing>
-          <wp:anchor distT="0" distB="0" distL="114300" distR="114300" simplePos="0" relativeHeight="251670528" behindDoc="0" locked="0" layoutInCell="1" allowOverlap="1">
+          <wp:anchor distT="0" distB="0" distL="114300" distR="114300" simplePos="0" relativeHeight="251670528" behindDoc="0" locked="0" layoutInCell="1" allowOverlap="1" wp14:anchorId="4D706E72" wp14:editId="6D49F8A8">
             <wp:simplePos x="0" y="0"/>
             <wp:positionH relativeFrom="margin">
               <wp:align>center</wp:align>
@@ -22515,7 +22872,7 @@
                     <a:blip r:embed="rId23">
                       <a:extLst>
                         <a:ext uri="{28A0092B-C50C-407E-A947-70E740481C1C}">
-                          <a14:useLocalDpi xmlns="" xmlns:wpc="http://schemas.microsoft.com/office/word/2010/wordprocessingCanvas" xmlns:cx="http://schemas.microsoft.com/office/drawing/2014/chartex" xmlns:cx1="http://schemas.microsoft.com/office/drawing/2015/9/8/chartex" xmlns:cx2="http://schemas.microsoft.com/office/drawing/2015/10/21/chartex" xmlns:cx3="http://schemas.microsoft.com/office/drawing/2016/5/9/chartex" xmlns:cx4="http://schemas.microsoft.com/office/drawing/2016/5/10/chartex" xmlns:cx5="http://schemas.microsoft.com/office/drawing/2016/5/11/chartex" xmlns:cx6="http://schemas.microsoft.com/office/drawing/2016/5/12/chartex" xmlns:cx7="http://schemas.microsoft.com/office/drawing/2016/5/13/chartex" xmlns:cx8="http://schemas.microsoft.com/office/drawing/2016/5/14/chartex" xmlns:mc="http://schemas.openxmlformats.org/markup-compatibility/2006" xmlns:aink="http://schemas.microsoft.com/office/drawing/2016/ink" xmlns:am3d="http://schemas.microsoft.com/office/drawing/2017/model3d" xmlns:o="urn:schemas-microsoft-com:office:office" xmlns:v="urn:schemas-microsoft-com:vml" xmlns:wp14="http://schemas.microsoft.com/office/word/2010/wordprocessingDrawing" xmlns:w10="urn:schemas-microsoft-com:office:word" xmlns:w="http://schemas.openxmlformats.org/wordprocessingml/2006/main" xmlns:w14="http://schemas.microsoft.com/office/word/2010/wordml" xmlns:w15="http://schemas.microsoft.com/office/word/2012/wordml" xmlns:w16cex="http://schemas.microsoft.com/office/word/2018/wordml/cex" xmlns:w16cid="http://schemas.microsoft.com/office/word/2016/wordml/cid" xmlns:w16="http://schemas.microsoft.com/office/word/2018/wordml" xmlns:w16se="http://schemas.microsoft.com/office/word/2015/wordml/symex" xmlns:wpg="http://schemas.microsoft.com/office/word/2010/wordprocessingGroup" xmlns:wpi="http://schemas.microsoft.com/office/word/2010/wordprocessingInk" xmlns:wps="http://schemas.microsoft.com/office/word/2010/wordprocessingShape" xmlns:a14="http://schemas.microsoft.com/office/drawing/2010/main" val="0"/>
+                          <a14:useLocalDpi xmlns:a14="http://schemas.microsoft.com/office/drawing/2010/main" val="0"/>
                         </a:ext>
                       </a:extLst>
                     </a:blip>
@@ -22839,6 +23196,7 @@
           <w:sz w:val="28"/>
           <w:szCs w:val="28"/>
         </w:rPr>
+        <w:lastRenderedPageBreak/>
         <w:t>Po stuknięciu w przedstawioną opcję, użytkownikowi wyświetla się poniższy ekran umożliwiający rejestrację konta użytkownika w lokalnej bazie danych urządzenia mobilnego.</w:t>
       </w:r>
     </w:p>
@@ -22863,7 +23221,7 @@
           <w:lang w:val="en-GB" w:eastAsia="en-GB"/>
         </w:rPr>
         <w:drawing>
-          <wp:anchor distT="0" distB="0" distL="114300" distR="114300" simplePos="0" relativeHeight="251671552" behindDoc="0" locked="0" layoutInCell="1" allowOverlap="1">
+          <wp:anchor distT="0" distB="0" distL="114300" distR="114300" simplePos="0" relativeHeight="251671552" behindDoc="0" locked="0" layoutInCell="1" allowOverlap="1" wp14:anchorId="49D53ECA" wp14:editId="14D6ABAB">
             <wp:simplePos x="0" y="0"/>
             <wp:positionH relativeFrom="margin">
               <wp:align>center</wp:align>
@@ -22891,7 +23249,7 @@
                     <a:blip r:embed="rId24">
                       <a:extLst>
                         <a:ext uri="{28A0092B-C50C-407E-A947-70E740481C1C}">
-                          <a14:useLocalDpi xmlns="" xmlns:wpc="http://schemas.microsoft.com/office/word/2010/wordprocessingCanvas" xmlns:cx="http://schemas.microsoft.com/office/drawing/2014/chartex" xmlns:cx1="http://schemas.microsoft.com/office/drawing/2015/9/8/chartex" xmlns:cx2="http://schemas.microsoft.com/office/drawing/2015/10/21/chartex" xmlns:cx3="http://schemas.microsoft.com/office/drawing/2016/5/9/chartex" xmlns:cx4="http://schemas.microsoft.com/office/drawing/2016/5/10/chartex" xmlns:cx5="http://schemas.microsoft.com/office/drawing/2016/5/11/chartex" xmlns:cx6="http://schemas.microsoft.com/office/drawing/2016/5/12/chartex" xmlns:cx7="http://schemas.microsoft.com/office/drawing/2016/5/13/chartex" xmlns:cx8="http://schemas.microsoft.com/office/drawing/2016/5/14/chartex" xmlns:mc="http://schemas.openxmlformats.org/markup-compatibility/2006" xmlns:aink="http://schemas.microsoft.com/office/drawing/2016/ink" xmlns:am3d="http://schemas.microsoft.com/office/drawing/2017/model3d" xmlns:o="urn:schemas-microsoft-com:office:office" xmlns:v="urn:schemas-microsoft-com:vml" xmlns:wp14="http://schemas.microsoft.com/office/word/2010/wordprocessingDrawing" xmlns:w10="urn:schemas-microsoft-com:office:word" xmlns:w="http://schemas.openxmlformats.org/wordprocessingml/2006/main" xmlns:w14="http://schemas.microsoft.com/office/word/2010/wordml" xmlns:w15="http://schemas.microsoft.com/office/word/2012/wordml" xmlns:w16cex="http://schemas.microsoft.com/office/word/2018/wordml/cex" xmlns:w16cid="http://schemas.microsoft.com/office/word/2016/wordml/cid" xmlns:w16="http://schemas.microsoft.com/office/word/2018/wordml" xmlns:w16se="http://schemas.microsoft.com/office/word/2015/wordml/symex" xmlns:wpg="http://schemas.microsoft.com/office/word/2010/wordprocessingGroup" xmlns:wpi="http://schemas.microsoft.com/office/word/2010/wordprocessingInk" xmlns:wps="http://schemas.microsoft.com/office/word/2010/wordprocessingShape" xmlns:a14="http://schemas.microsoft.com/office/drawing/2010/main" val="0"/>
+                          <a14:useLocalDpi xmlns:a14="http://schemas.microsoft.com/office/drawing/2010/main" val="0"/>
                         </a:ext>
                       </a:extLst>
                     </a:blip>
@@ -23318,6 +23676,7 @@
           <w:sz w:val="28"/>
           <w:szCs w:val="28"/>
         </w:rPr>
+        <w:lastRenderedPageBreak/>
         <w:t xml:space="preserve">Przycisk „REGISTER” </w:t>
       </w:r>
       <w:r>
@@ -23436,7 +23795,7 @@
           <w:lang w:val="en-GB" w:eastAsia="en-GB"/>
         </w:rPr>
         <w:drawing>
-          <wp:anchor distT="0" distB="0" distL="114300" distR="114300" simplePos="0" relativeHeight="251672576" behindDoc="0" locked="0" layoutInCell="1" allowOverlap="1">
+          <wp:anchor distT="0" distB="0" distL="114300" distR="114300" simplePos="0" relativeHeight="251672576" behindDoc="0" locked="0" layoutInCell="1" allowOverlap="1" wp14:anchorId="0A848243" wp14:editId="1885EE3A">
             <wp:simplePos x="0" y="0"/>
             <wp:positionH relativeFrom="margin">
               <wp:align>center</wp:align>
@@ -23462,7 +23821,7 @@
                     <a:blip r:embed="rId25">
                       <a:extLst>
                         <a:ext uri="{28A0092B-C50C-407E-A947-70E740481C1C}">
-                          <a14:useLocalDpi xmlns="" xmlns:wpc="http://schemas.microsoft.com/office/word/2010/wordprocessingCanvas" xmlns:cx="http://schemas.microsoft.com/office/drawing/2014/chartex" xmlns:cx1="http://schemas.microsoft.com/office/drawing/2015/9/8/chartex" xmlns:cx2="http://schemas.microsoft.com/office/drawing/2015/10/21/chartex" xmlns:cx3="http://schemas.microsoft.com/office/drawing/2016/5/9/chartex" xmlns:cx4="http://schemas.microsoft.com/office/drawing/2016/5/10/chartex" xmlns:cx5="http://schemas.microsoft.com/office/drawing/2016/5/11/chartex" xmlns:cx6="http://schemas.microsoft.com/office/drawing/2016/5/12/chartex" xmlns:cx7="http://schemas.microsoft.com/office/drawing/2016/5/13/chartex" xmlns:cx8="http://schemas.microsoft.com/office/drawing/2016/5/14/chartex" xmlns:mc="http://schemas.openxmlformats.org/markup-compatibility/2006" xmlns:aink="http://schemas.microsoft.com/office/drawing/2016/ink" xmlns:am3d="http://schemas.microsoft.com/office/drawing/2017/model3d" xmlns:o="urn:schemas-microsoft-com:office:office" xmlns:v="urn:schemas-microsoft-com:vml" xmlns:wp14="http://schemas.microsoft.com/office/word/2010/wordprocessingDrawing" xmlns:w10="urn:schemas-microsoft-com:office:word" xmlns:w="http://schemas.openxmlformats.org/wordprocessingml/2006/main" xmlns:w14="http://schemas.microsoft.com/office/word/2010/wordml" xmlns:w15="http://schemas.microsoft.com/office/word/2012/wordml" xmlns:w16cex="http://schemas.microsoft.com/office/word/2018/wordml/cex" xmlns:w16cid="http://schemas.microsoft.com/office/word/2016/wordml/cid" xmlns:w16="http://schemas.microsoft.com/office/word/2018/wordml" xmlns:w16se="http://schemas.microsoft.com/office/word/2015/wordml/symex" xmlns:wpg="http://schemas.microsoft.com/office/word/2010/wordprocessingGroup" xmlns:wpi="http://schemas.microsoft.com/office/word/2010/wordprocessingInk" xmlns:wps="http://schemas.microsoft.com/office/word/2010/wordprocessingShape" xmlns:a14="http://schemas.microsoft.com/office/drawing/2010/main" val="0"/>
+                          <a14:useLocalDpi xmlns:a14="http://schemas.microsoft.com/office/drawing/2010/main" val="0"/>
                         </a:ext>
                       </a:extLst>
                     </a:blip>
@@ -23784,6 +24143,7 @@
           <w:sz w:val="36"/>
           <w:szCs w:val="36"/>
         </w:rPr>
+        <w:lastRenderedPageBreak/>
         <w:t>4.2 Logowanie użytkownika</w:t>
       </w:r>
       <w:bookmarkEnd w:id="33"/>
@@ -23809,7 +24169,7 @@
           <w:lang w:val="en-GB" w:eastAsia="en-GB"/>
         </w:rPr>
         <w:drawing>
-          <wp:anchor distT="0" distB="0" distL="114300" distR="114300" simplePos="0" relativeHeight="251673600" behindDoc="0" locked="0" layoutInCell="1" allowOverlap="1">
+          <wp:anchor distT="0" distB="0" distL="114300" distR="114300" simplePos="0" relativeHeight="251673600" behindDoc="0" locked="0" layoutInCell="1" allowOverlap="1" wp14:anchorId="6510EF26" wp14:editId="55B37AF7">
             <wp:simplePos x="0" y="0"/>
             <wp:positionH relativeFrom="margin">
               <wp:align>center</wp:align>
@@ -23837,7 +24197,7 @@
                     <a:blip r:embed="rId26">
                       <a:extLst>
                         <a:ext uri="{28A0092B-C50C-407E-A947-70E740481C1C}">
-                          <a14:useLocalDpi xmlns="" xmlns:wpc="http://schemas.microsoft.com/office/word/2010/wordprocessingCanvas" xmlns:cx="http://schemas.microsoft.com/office/drawing/2014/chartex" xmlns:cx1="http://schemas.microsoft.com/office/drawing/2015/9/8/chartex" xmlns:cx2="http://schemas.microsoft.com/office/drawing/2015/10/21/chartex" xmlns:cx3="http://schemas.microsoft.com/office/drawing/2016/5/9/chartex" xmlns:cx4="http://schemas.microsoft.com/office/drawing/2016/5/10/chartex" xmlns:cx5="http://schemas.microsoft.com/office/drawing/2016/5/11/chartex" xmlns:cx6="http://schemas.microsoft.com/office/drawing/2016/5/12/chartex" xmlns:cx7="http://schemas.microsoft.com/office/drawing/2016/5/13/chartex" xmlns:cx8="http://schemas.microsoft.com/office/drawing/2016/5/14/chartex" xmlns:mc="http://schemas.openxmlformats.org/markup-compatibility/2006" xmlns:aink="http://schemas.microsoft.com/office/drawing/2016/ink" xmlns:am3d="http://schemas.microsoft.com/office/drawing/2017/model3d" xmlns:o="urn:schemas-microsoft-com:office:office" xmlns:v="urn:schemas-microsoft-com:vml" xmlns:wp14="http://schemas.microsoft.com/office/word/2010/wordprocessingDrawing" xmlns:w10="urn:schemas-microsoft-com:office:word" xmlns:w="http://schemas.openxmlformats.org/wordprocessingml/2006/main" xmlns:w14="http://schemas.microsoft.com/office/word/2010/wordml" xmlns:w15="http://schemas.microsoft.com/office/word/2012/wordml" xmlns:w16cex="http://schemas.microsoft.com/office/word/2018/wordml/cex" xmlns:w16cid="http://schemas.microsoft.com/office/word/2016/wordml/cid" xmlns:w16="http://schemas.microsoft.com/office/word/2018/wordml" xmlns:w16se="http://schemas.microsoft.com/office/word/2015/wordml/symex" xmlns:wpg="http://schemas.microsoft.com/office/word/2010/wordprocessingGroup" xmlns:wpi="http://schemas.microsoft.com/office/word/2010/wordprocessingInk" xmlns:wps="http://schemas.microsoft.com/office/word/2010/wordprocessingShape" xmlns:a14="http://schemas.microsoft.com/office/drawing/2010/main" val="0"/>
+                          <a14:useLocalDpi xmlns:a14="http://schemas.microsoft.com/office/drawing/2010/main" val="0"/>
                         </a:ext>
                       </a:extLst>
                     </a:blip>
@@ -24208,7 +24568,7 @@
           <w:lang w:val="en-GB" w:eastAsia="en-GB"/>
         </w:rPr>
         <w:drawing>
-          <wp:anchor distT="0" distB="0" distL="114300" distR="114300" simplePos="0" relativeHeight="251674624" behindDoc="0" locked="0" layoutInCell="1" allowOverlap="1">
+          <wp:anchor distT="0" distB="0" distL="114300" distR="114300" simplePos="0" relativeHeight="251674624" behindDoc="0" locked="0" layoutInCell="1" allowOverlap="1" wp14:anchorId="618140BA" wp14:editId="369D0819">
             <wp:simplePos x="0" y="0"/>
             <wp:positionH relativeFrom="margin">
               <wp:align>left</wp:align>
@@ -24234,7 +24594,7 @@
                     <a:blip r:embed="rId27">
                       <a:extLst>
                         <a:ext uri="{28A0092B-C50C-407E-A947-70E740481C1C}">
-                          <a14:useLocalDpi xmlns="" xmlns:wpc="http://schemas.microsoft.com/office/word/2010/wordprocessingCanvas" xmlns:cx="http://schemas.microsoft.com/office/drawing/2014/chartex" xmlns:cx1="http://schemas.microsoft.com/office/drawing/2015/9/8/chartex" xmlns:cx2="http://schemas.microsoft.com/office/drawing/2015/10/21/chartex" xmlns:cx3="http://schemas.microsoft.com/office/drawing/2016/5/9/chartex" xmlns:cx4="http://schemas.microsoft.com/office/drawing/2016/5/10/chartex" xmlns:cx5="http://schemas.microsoft.com/office/drawing/2016/5/11/chartex" xmlns:cx6="http://schemas.microsoft.com/office/drawing/2016/5/12/chartex" xmlns:cx7="http://schemas.microsoft.com/office/drawing/2016/5/13/chartex" xmlns:cx8="http://schemas.microsoft.com/office/drawing/2016/5/14/chartex" xmlns:mc="http://schemas.openxmlformats.org/markup-compatibility/2006" xmlns:aink="http://schemas.microsoft.com/office/drawing/2016/ink" xmlns:am3d="http://schemas.microsoft.com/office/drawing/2017/model3d" xmlns:o="urn:schemas-microsoft-com:office:office" xmlns:v="urn:schemas-microsoft-com:vml" xmlns:wp14="http://schemas.microsoft.com/office/word/2010/wordprocessingDrawing" xmlns:w10="urn:schemas-microsoft-com:office:word" xmlns:w="http://schemas.openxmlformats.org/wordprocessingml/2006/main" xmlns:w14="http://schemas.microsoft.com/office/word/2010/wordml" xmlns:w15="http://schemas.microsoft.com/office/word/2012/wordml" xmlns:w16cex="http://schemas.microsoft.com/office/word/2018/wordml/cex" xmlns:w16cid="http://schemas.microsoft.com/office/word/2016/wordml/cid" xmlns:w16="http://schemas.microsoft.com/office/word/2018/wordml" xmlns:w16se="http://schemas.microsoft.com/office/word/2015/wordml/symex" xmlns:wpg="http://schemas.microsoft.com/office/word/2010/wordprocessingGroup" xmlns:wpi="http://schemas.microsoft.com/office/word/2010/wordprocessingInk" xmlns:wps="http://schemas.microsoft.com/office/word/2010/wordprocessingShape" xmlns:a14="http://schemas.microsoft.com/office/drawing/2010/main" val="0"/>
+                          <a14:useLocalDpi xmlns:a14="http://schemas.microsoft.com/office/drawing/2010/main" val="0"/>
                         </a:ext>
                       </a:extLst>
                     </a:blip>
@@ -24348,6 +24708,7 @@
           <w:sz w:val="28"/>
           <w:szCs w:val="28"/>
         </w:rPr>
+        <w:lastRenderedPageBreak/>
         <w:t xml:space="preserve">Przycisk „FORGOT PASSWORD” </w:t>
       </w:r>
       <w:r>
@@ -24478,7 +24839,7 @@
           <w:lang w:val="en-GB" w:eastAsia="en-GB"/>
         </w:rPr>
         <w:drawing>
-          <wp:anchor distT="0" distB="0" distL="114300" distR="114300" simplePos="0" relativeHeight="251675648" behindDoc="0" locked="0" layoutInCell="1" allowOverlap="1">
+          <wp:anchor distT="0" distB="0" distL="114300" distR="114300" simplePos="0" relativeHeight="251675648" behindDoc="0" locked="0" layoutInCell="1" allowOverlap="1" wp14:anchorId="414C6978" wp14:editId="2B76F7E3">
             <wp:simplePos x="0" y="0"/>
             <wp:positionH relativeFrom="margin">
               <wp:posOffset>-440055</wp:posOffset>
@@ -24504,7 +24865,7 @@
                     <a:blip r:embed="rId28" cstate="print">
                       <a:extLst>
                         <a:ext uri="{28A0092B-C50C-407E-A947-70E740481C1C}">
-                          <a14:useLocalDpi xmlns="" xmlns:wpc="http://schemas.microsoft.com/office/word/2010/wordprocessingCanvas" xmlns:cx="http://schemas.microsoft.com/office/drawing/2014/chartex" xmlns:cx1="http://schemas.microsoft.com/office/drawing/2015/9/8/chartex" xmlns:cx2="http://schemas.microsoft.com/office/drawing/2015/10/21/chartex" xmlns:cx3="http://schemas.microsoft.com/office/drawing/2016/5/9/chartex" xmlns:cx4="http://schemas.microsoft.com/office/drawing/2016/5/10/chartex" xmlns:cx5="http://schemas.microsoft.com/office/drawing/2016/5/11/chartex" xmlns:cx6="http://schemas.microsoft.com/office/drawing/2016/5/12/chartex" xmlns:cx7="http://schemas.microsoft.com/office/drawing/2016/5/13/chartex" xmlns:cx8="http://schemas.microsoft.com/office/drawing/2016/5/14/chartex" xmlns:mc="http://schemas.openxmlformats.org/markup-compatibility/2006" xmlns:aink="http://schemas.microsoft.com/office/drawing/2016/ink" xmlns:am3d="http://schemas.microsoft.com/office/drawing/2017/model3d" xmlns:o="urn:schemas-microsoft-com:office:office" xmlns:v="urn:schemas-microsoft-com:vml" xmlns:wp14="http://schemas.microsoft.com/office/word/2010/wordprocessingDrawing" xmlns:w10="urn:schemas-microsoft-com:office:word" xmlns:w="http://schemas.openxmlformats.org/wordprocessingml/2006/main" xmlns:w14="http://schemas.microsoft.com/office/word/2010/wordml" xmlns:w15="http://schemas.microsoft.com/office/word/2012/wordml" xmlns:w16cex="http://schemas.microsoft.com/office/word/2018/wordml/cex" xmlns:w16cid="http://schemas.microsoft.com/office/word/2016/wordml/cid" xmlns:w16="http://schemas.microsoft.com/office/word/2018/wordml" xmlns:w16se="http://schemas.microsoft.com/office/word/2015/wordml/symex" xmlns:wpg="http://schemas.microsoft.com/office/word/2010/wordprocessingGroup" xmlns:wpi="http://schemas.microsoft.com/office/word/2010/wordprocessingInk" xmlns:wps="http://schemas.microsoft.com/office/word/2010/wordprocessingShape" xmlns:a14="http://schemas.microsoft.com/office/drawing/2010/main" val="0"/>
+                          <a14:useLocalDpi xmlns:a14="http://schemas.microsoft.com/office/drawing/2010/main" val="0"/>
                         </a:ext>
                       </a:extLst>
                     </a:blip>
@@ -24538,7 +24899,7 @@
           <w:lang w:val="en-GB" w:eastAsia="en-GB"/>
         </w:rPr>
         <w:drawing>
-          <wp:anchor distT="0" distB="0" distL="114300" distR="114300" simplePos="0" relativeHeight="251676672" behindDoc="0" locked="0" layoutInCell="1" allowOverlap="1">
+          <wp:anchor distT="0" distB="0" distL="114300" distR="114300" simplePos="0" relativeHeight="251676672" behindDoc="0" locked="0" layoutInCell="1" allowOverlap="1" wp14:anchorId="0E108A66" wp14:editId="2B9A10BF">
             <wp:simplePos x="0" y="0"/>
             <wp:positionH relativeFrom="margin">
               <wp:posOffset>1918335</wp:posOffset>
@@ -24564,7 +24925,7 @@
                     <a:blip r:embed="rId29">
                       <a:extLst>
                         <a:ext uri="{28A0092B-C50C-407E-A947-70E740481C1C}">
-                          <a14:useLocalDpi xmlns="" xmlns:wpc="http://schemas.microsoft.com/office/word/2010/wordprocessingCanvas" xmlns:cx="http://schemas.microsoft.com/office/drawing/2014/chartex" xmlns:cx1="http://schemas.microsoft.com/office/drawing/2015/9/8/chartex" xmlns:cx2="http://schemas.microsoft.com/office/drawing/2015/10/21/chartex" xmlns:cx3="http://schemas.microsoft.com/office/drawing/2016/5/9/chartex" xmlns:cx4="http://schemas.microsoft.com/office/drawing/2016/5/10/chartex" xmlns:cx5="http://schemas.microsoft.com/office/drawing/2016/5/11/chartex" xmlns:cx6="http://schemas.microsoft.com/office/drawing/2016/5/12/chartex" xmlns:cx7="http://schemas.microsoft.com/office/drawing/2016/5/13/chartex" xmlns:cx8="http://schemas.microsoft.com/office/drawing/2016/5/14/chartex" xmlns:mc="http://schemas.openxmlformats.org/markup-compatibility/2006" xmlns:aink="http://schemas.microsoft.com/office/drawing/2016/ink" xmlns:am3d="http://schemas.microsoft.com/office/drawing/2017/model3d" xmlns:o="urn:schemas-microsoft-com:office:office" xmlns:v="urn:schemas-microsoft-com:vml" xmlns:wp14="http://schemas.microsoft.com/office/word/2010/wordprocessingDrawing" xmlns:w10="urn:schemas-microsoft-com:office:word" xmlns:w="http://schemas.openxmlformats.org/wordprocessingml/2006/main" xmlns:w14="http://schemas.microsoft.com/office/word/2010/wordml" xmlns:w15="http://schemas.microsoft.com/office/word/2012/wordml" xmlns:w16cex="http://schemas.microsoft.com/office/word/2018/wordml/cex" xmlns:w16cid="http://schemas.microsoft.com/office/word/2016/wordml/cid" xmlns:w16="http://schemas.microsoft.com/office/word/2018/wordml" xmlns:w16se="http://schemas.microsoft.com/office/word/2015/wordml/symex" xmlns:wpg="http://schemas.microsoft.com/office/word/2010/wordprocessingGroup" xmlns:wpi="http://schemas.microsoft.com/office/word/2010/wordprocessingInk" xmlns:wps="http://schemas.microsoft.com/office/word/2010/wordprocessingShape" xmlns:a14="http://schemas.microsoft.com/office/drawing/2010/main" val="0"/>
+                          <a14:useLocalDpi xmlns:a14="http://schemas.microsoft.com/office/drawing/2010/main" val="0"/>
                         </a:ext>
                       </a:extLst>
                     </a:blip>
@@ -24598,7 +24959,7 @@
           <w:lang w:val="en-GB" w:eastAsia="en-GB"/>
         </w:rPr>
         <w:drawing>
-          <wp:anchor distT="0" distB="0" distL="114300" distR="114300" simplePos="0" relativeHeight="251677696" behindDoc="0" locked="0" layoutInCell="1" allowOverlap="1">
+          <wp:anchor distT="0" distB="0" distL="114300" distR="114300" simplePos="0" relativeHeight="251677696" behindDoc="0" locked="0" layoutInCell="1" allowOverlap="1" wp14:anchorId="508130E0" wp14:editId="073CD1C7">
             <wp:simplePos x="0" y="0"/>
             <wp:positionH relativeFrom="margin">
               <wp:posOffset>4272915</wp:posOffset>
@@ -24624,7 +24985,7 @@
                     <a:blip r:embed="rId30">
                       <a:extLst>
                         <a:ext uri="{28A0092B-C50C-407E-A947-70E740481C1C}">
-                          <a14:useLocalDpi xmlns="" xmlns:wpc="http://schemas.microsoft.com/office/word/2010/wordprocessingCanvas" xmlns:cx="http://schemas.microsoft.com/office/drawing/2014/chartex" xmlns:cx1="http://schemas.microsoft.com/office/drawing/2015/9/8/chartex" xmlns:cx2="http://schemas.microsoft.com/office/drawing/2015/10/21/chartex" xmlns:cx3="http://schemas.microsoft.com/office/drawing/2016/5/9/chartex" xmlns:cx4="http://schemas.microsoft.com/office/drawing/2016/5/10/chartex" xmlns:cx5="http://schemas.microsoft.com/office/drawing/2016/5/11/chartex" xmlns:cx6="http://schemas.microsoft.com/office/drawing/2016/5/12/chartex" xmlns:cx7="http://schemas.microsoft.com/office/drawing/2016/5/13/chartex" xmlns:cx8="http://schemas.microsoft.com/office/drawing/2016/5/14/chartex" xmlns:mc="http://schemas.openxmlformats.org/markup-compatibility/2006" xmlns:aink="http://schemas.microsoft.com/office/drawing/2016/ink" xmlns:am3d="http://schemas.microsoft.com/office/drawing/2017/model3d" xmlns:o="urn:schemas-microsoft-com:office:office" xmlns:v="urn:schemas-microsoft-com:vml" xmlns:wp14="http://schemas.microsoft.com/office/word/2010/wordprocessingDrawing" xmlns:w10="urn:schemas-microsoft-com:office:word" xmlns:w="http://schemas.openxmlformats.org/wordprocessingml/2006/main" xmlns:w14="http://schemas.microsoft.com/office/word/2010/wordml" xmlns:w15="http://schemas.microsoft.com/office/word/2012/wordml" xmlns:w16cex="http://schemas.microsoft.com/office/word/2018/wordml/cex" xmlns:w16cid="http://schemas.microsoft.com/office/word/2016/wordml/cid" xmlns:w16="http://schemas.microsoft.com/office/word/2018/wordml" xmlns:w16se="http://schemas.microsoft.com/office/word/2015/wordml/symex" xmlns:wpg="http://schemas.microsoft.com/office/word/2010/wordprocessingGroup" xmlns:wpi="http://schemas.microsoft.com/office/word/2010/wordprocessingInk" xmlns:wps="http://schemas.microsoft.com/office/word/2010/wordprocessingShape" xmlns:a14="http://schemas.microsoft.com/office/drawing/2010/main" val="0"/>
+                          <a14:useLocalDpi xmlns:a14="http://schemas.microsoft.com/office/drawing/2010/main" val="0"/>
                         </a:ext>
                       </a:extLst>
                     </a:blip>
@@ -24881,6 +25242,7 @@
           <w:sz w:val="36"/>
           <w:szCs w:val="36"/>
         </w:rPr>
+        <w:lastRenderedPageBreak/>
         <w:t>4.3 Operowanie kalendarzem</w:t>
       </w:r>
       <w:bookmarkEnd w:id="34"/>
@@ -24936,7 +25298,7 @@
           <w:lang w:val="en-GB" w:eastAsia="en-GB"/>
         </w:rPr>
         <w:drawing>
-          <wp:anchor distT="0" distB="0" distL="114300" distR="114300" simplePos="0" relativeHeight="251678720" behindDoc="0" locked="0" layoutInCell="1" allowOverlap="1">
+          <wp:anchor distT="0" distB="0" distL="114300" distR="114300" simplePos="0" relativeHeight="251678720" behindDoc="0" locked="0" layoutInCell="1" allowOverlap="1" wp14:anchorId="43486EF3" wp14:editId="4CD527D5">
             <wp:simplePos x="0" y="0"/>
             <wp:positionH relativeFrom="margin">
               <wp:posOffset>57150</wp:posOffset>
@@ -24962,7 +25324,7 @@
                     <a:blip r:embed="rId31">
                       <a:extLst>
                         <a:ext uri="{28A0092B-C50C-407E-A947-70E740481C1C}">
-                          <a14:useLocalDpi xmlns="" xmlns:wpc="http://schemas.microsoft.com/office/word/2010/wordprocessingCanvas" xmlns:cx="http://schemas.microsoft.com/office/drawing/2014/chartex" xmlns:cx1="http://schemas.microsoft.com/office/drawing/2015/9/8/chartex" xmlns:cx2="http://schemas.microsoft.com/office/drawing/2015/10/21/chartex" xmlns:cx3="http://schemas.microsoft.com/office/drawing/2016/5/9/chartex" xmlns:cx4="http://schemas.microsoft.com/office/drawing/2016/5/10/chartex" xmlns:cx5="http://schemas.microsoft.com/office/drawing/2016/5/11/chartex" xmlns:cx6="http://schemas.microsoft.com/office/drawing/2016/5/12/chartex" xmlns:cx7="http://schemas.microsoft.com/office/drawing/2016/5/13/chartex" xmlns:cx8="http://schemas.microsoft.com/office/drawing/2016/5/14/chartex" xmlns:mc="http://schemas.openxmlformats.org/markup-compatibility/2006" xmlns:aink="http://schemas.microsoft.com/office/drawing/2016/ink" xmlns:am3d="http://schemas.microsoft.com/office/drawing/2017/model3d" xmlns:o="urn:schemas-microsoft-com:office:office" xmlns:v="urn:schemas-microsoft-com:vml" xmlns:wp14="http://schemas.microsoft.com/office/word/2010/wordprocessingDrawing" xmlns:w10="urn:schemas-microsoft-com:office:word" xmlns:w="http://schemas.openxmlformats.org/wordprocessingml/2006/main" xmlns:w14="http://schemas.microsoft.com/office/word/2010/wordml" xmlns:w15="http://schemas.microsoft.com/office/word/2012/wordml" xmlns:w16cex="http://schemas.microsoft.com/office/word/2018/wordml/cex" xmlns:w16cid="http://schemas.microsoft.com/office/word/2016/wordml/cid" xmlns:w16="http://schemas.microsoft.com/office/word/2018/wordml" xmlns:w16se="http://schemas.microsoft.com/office/word/2015/wordml/symex" xmlns:wpg="http://schemas.microsoft.com/office/word/2010/wordprocessingGroup" xmlns:wpi="http://schemas.microsoft.com/office/word/2010/wordprocessingInk" xmlns:wps="http://schemas.microsoft.com/office/word/2010/wordprocessingShape" xmlns:a14="http://schemas.microsoft.com/office/drawing/2010/main" val="0"/>
+                          <a14:useLocalDpi xmlns:a14="http://schemas.microsoft.com/office/drawing/2010/main" val="0"/>
                         </a:ext>
                       </a:extLst>
                     </a:blip>
@@ -25000,7 +25362,7 @@
           <w:lang w:val="en-GB" w:eastAsia="en-GB"/>
         </w:rPr>
         <w:drawing>
-          <wp:anchor distT="0" distB="0" distL="114300" distR="114300" simplePos="0" relativeHeight="251679744" behindDoc="0" locked="0" layoutInCell="1" allowOverlap="1">
+          <wp:anchor distT="0" distB="0" distL="114300" distR="114300" simplePos="0" relativeHeight="251679744" behindDoc="0" locked="0" layoutInCell="1" allowOverlap="1" wp14:anchorId="28660221" wp14:editId="6C6C671B">
             <wp:simplePos x="0" y="0"/>
             <wp:positionH relativeFrom="margin">
               <wp:align>right</wp:align>
@@ -25028,7 +25390,7 @@
                     <a:blip r:embed="rId32">
                       <a:extLst>
                         <a:ext uri="{28A0092B-C50C-407E-A947-70E740481C1C}">
-                          <a14:useLocalDpi xmlns="" xmlns:wpc="http://schemas.microsoft.com/office/word/2010/wordprocessingCanvas" xmlns:cx="http://schemas.microsoft.com/office/drawing/2014/chartex" xmlns:cx1="http://schemas.microsoft.com/office/drawing/2015/9/8/chartex" xmlns:cx2="http://schemas.microsoft.com/office/drawing/2015/10/21/chartex" xmlns:cx3="http://schemas.microsoft.com/office/drawing/2016/5/9/chartex" xmlns:cx4="http://schemas.microsoft.com/office/drawing/2016/5/10/chartex" xmlns:cx5="http://schemas.microsoft.com/office/drawing/2016/5/11/chartex" xmlns:cx6="http://schemas.microsoft.com/office/drawing/2016/5/12/chartex" xmlns:cx7="http://schemas.microsoft.com/office/drawing/2016/5/13/chartex" xmlns:cx8="http://schemas.microsoft.com/office/drawing/2016/5/14/chartex" xmlns:mc="http://schemas.openxmlformats.org/markup-compatibility/2006" xmlns:aink="http://schemas.microsoft.com/office/drawing/2016/ink" xmlns:am3d="http://schemas.microsoft.com/office/drawing/2017/model3d" xmlns:o="urn:schemas-microsoft-com:office:office" xmlns:v="urn:schemas-microsoft-com:vml" xmlns:wp14="http://schemas.microsoft.com/office/word/2010/wordprocessingDrawing" xmlns:w10="urn:schemas-microsoft-com:office:word" xmlns:w="http://schemas.openxmlformats.org/wordprocessingml/2006/main" xmlns:w14="http://schemas.microsoft.com/office/word/2010/wordml" xmlns:w15="http://schemas.microsoft.com/office/word/2012/wordml" xmlns:w16cex="http://schemas.microsoft.com/office/word/2018/wordml/cex" xmlns:w16cid="http://schemas.microsoft.com/office/word/2016/wordml/cid" xmlns:w16="http://schemas.microsoft.com/office/word/2018/wordml" xmlns:w16se="http://schemas.microsoft.com/office/word/2015/wordml/symex" xmlns:wpg="http://schemas.microsoft.com/office/word/2010/wordprocessingGroup" xmlns:wpi="http://schemas.microsoft.com/office/word/2010/wordprocessingInk" xmlns:wps="http://schemas.microsoft.com/office/word/2010/wordprocessingShape" xmlns:a14="http://schemas.microsoft.com/office/drawing/2010/main" val="0"/>
+                          <a14:useLocalDpi xmlns:a14="http://schemas.microsoft.com/office/drawing/2010/main" val="0"/>
                         </a:ext>
                       </a:extLst>
                     </a:blip>
@@ -25331,6 +25693,7 @@
           <w:sz w:val="36"/>
           <w:szCs w:val="36"/>
         </w:rPr>
+        <w:lastRenderedPageBreak/>
         <w:t>4.4 Otworzenie listy To-Do</w:t>
       </w:r>
       <w:bookmarkEnd w:id="35"/>
@@ -25378,7 +25741,7 @@
           <w:lang w:val="en-GB" w:eastAsia="en-GB"/>
         </w:rPr>
         <w:drawing>
-          <wp:anchor distT="0" distB="0" distL="114300" distR="114300" simplePos="0" relativeHeight="251680768" behindDoc="0" locked="0" layoutInCell="1" allowOverlap="1">
+          <wp:anchor distT="0" distB="0" distL="114300" distR="114300" simplePos="0" relativeHeight="251680768" behindDoc="0" locked="0" layoutInCell="1" allowOverlap="1" wp14:anchorId="15BC5CB7" wp14:editId="763D8D27">
             <wp:simplePos x="0" y="0"/>
             <wp:positionH relativeFrom="margin">
               <wp:posOffset>1637030</wp:posOffset>
@@ -25406,7 +25769,7 @@
                     <a:blip r:embed="rId33">
                       <a:extLst>
                         <a:ext uri="{28A0092B-C50C-407E-A947-70E740481C1C}">
-                          <a14:useLocalDpi xmlns="" xmlns:wpc="http://schemas.microsoft.com/office/word/2010/wordprocessingCanvas" xmlns:cx="http://schemas.microsoft.com/office/drawing/2014/chartex" xmlns:cx1="http://schemas.microsoft.com/office/drawing/2015/9/8/chartex" xmlns:cx2="http://schemas.microsoft.com/office/drawing/2015/10/21/chartex" xmlns:cx3="http://schemas.microsoft.com/office/drawing/2016/5/9/chartex" xmlns:cx4="http://schemas.microsoft.com/office/drawing/2016/5/10/chartex" xmlns:cx5="http://schemas.microsoft.com/office/drawing/2016/5/11/chartex" xmlns:cx6="http://schemas.microsoft.com/office/drawing/2016/5/12/chartex" xmlns:cx7="http://schemas.microsoft.com/office/drawing/2016/5/13/chartex" xmlns:cx8="http://schemas.microsoft.com/office/drawing/2016/5/14/chartex" xmlns:mc="http://schemas.openxmlformats.org/markup-compatibility/2006" xmlns:aink="http://schemas.microsoft.com/office/drawing/2016/ink" xmlns:am3d="http://schemas.microsoft.com/office/drawing/2017/model3d" xmlns:o="urn:schemas-microsoft-com:office:office" xmlns:v="urn:schemas-microsoft-com:vml" xmlns:wp14="http://schemas.microsoft.com/office/word/2010/wordprocessingDrawing" xmlns:w10="urn:schemas-microsoft-com:office:word" xmlns:w="http://schemas.openxmlformats.org/wordprocessingml/2006/main" xmlns:w14="http://schemas.microsoft.com/office/word/2010/wordml" xmlns:w15="http://schemas.microsoft.com/office/word/2012/wordml" xmlns:w16cex="http://schemas.microsoft.com/office/word/2018/wordml/cex" xmlns:w16cid="http://schemas.microsoft.com/office/word/2016/wordml/cid" xmlns:w16="http://schemas.microsoft.com/office/word/2018/wordml" xmlns:w16se="http://schemas.microsoft.com/office/word/2015/wordml/symex" xmlns:wpg="http://schemas.microsoft.com/office/word/2010/wordprocessingGroup" xmlns:wpi="http://schemas.microsoft.com/office/word/2010/wordprocessingInk" xmlns:wps="http://schemas.microsoft.com/office/word/2010/wordprocessingShape" xmlns:a14="http://schemas.microsoft.com/office/drawing/2010/main" val="0"/>
+                          <a14:useLocalDpi xmlns:a14="http://schemas.microsoft.com/office/drawing/2010/main" val="0"/>
                         </a:ext>
                       </a:extLst>
                     </a:blip>
@@ -25773,7 +26136,7 @@
           <w:lang w:val="en-GB" w:eastAsia="en-GB"/>
         </w:rPr>
         <w:drawing>
-          <wp:anchor distT="0" distB="0" distL="114300" distR="114300" simplePos="0" relativeHeight="251681792" behindDoc="0" locked="0" layoutInCell="1" allowOverlap="1">
+          <wp:anchor distT="0" distB="0" distL="114300" distR="114300" simplePos="0" relativeHeight="251681792" behindDoc="0" locked="0" layoutInCell="1" allowOverlap="1" wp14:anchorId="325D059C" wp14:editId="35ACEFA3">
             <wp:simplePos x="0" y="0"/>
             <wp:positionH relativeFrom="margin">
               <wp:align>center</wp:align>
@@ -25799,7 +26162,7 @@
                     <a:blip r:embed="rId34">
                       <a:extLst>
                         <a:ext uri="{28A0092B-C50C-407E-A947-70E740481C1C}">
-                          <a14:useLocalDpi xmlns="" xmlns:wpc="http://schemas.microsoft.com/office/word/2010/wordprocessingCanvas" xmlns:cx="http://schemas.microsoft.com/office/drawing/2014/chartex" xmlns:cx1="http://schemas.microsoft.com/office/drawing/2015/9/8/chartex" xmlns:cx2="http://schemas.microsoft.com/office/drawing/2015/10/21/chartex" xmlns:cx3="http://schemas.microsoft.com/office/drawing/2016/5/9/chartex" xmlns:cx4="http://schemas.microsoft.com/office/drawing/2016/5/10/chartex" xmlns:cx5="http://schemas.microsoft.com/office/drawing/2016/5/11/chartex" xmlns:cx6="http://schemas.microsoft.com/office/drawing/2016/5/12/chartex" xmlns:cx7="http://schemas.microsoft.com/office/drawing/2016/5/13/chartex" xmlns:cx8="http://schemas.microsoft.com/office/drawing/2016/5/14/chartex" xmlns:mc="http://schemas.openxmlformats.org/markup-compatibility/2006" xmlns:aink="http://schemas.microsoft.com/office/drawing/2016/ink" xmlns:am3d="http://schemas.microsoft.com/office/drawing/2017/model3d" xmlns:o="urn:schemas-microsoft-com:office:office" xmlns:v="urn:schemas-microsoft-com:vml" xmlns:wp14="http://schemas.microsoft.com/office/word/2010/wordprocessingDrawing" xmlns:w10="urn:schemas-microsoft-com:office:word" xmlns:w="http://schemas.openxmlformats.org/wordprocessingml/2006/main" xmlns:w14="http://schemas.microsoft.com/office/word/2010/wordml" xmlns:w15="http://schemas.microsoft.com/office/word/2012/wordml" xmlns:w16cex="http://schemas.microsoft.com/office/word/2018/wordml/cex" xmlns:w16cid="http://schemas.microsoft.com/office/word/2016/wordml/cid" xmlns:w16="http://schemas.microsoft.com/office/word/2018/wordml" xmlns:w16se="http://schemas.microsoft.com/office/word/2015/wordml/symex" xmlns:wpg="http://schemas.microsoft.com/office/word/2010/wordprocessingGroup" xmlns:wpi="http://schemas.microsoft.com/office/word/2010/wordprocessingInk" xmlns:wps="http://schemas.microsoft.com/office/word/2010/wordprocessingShape" xmlns:a14="http://schemas.microsoft.com/office/drawing/2010/main" val="0"/>
+                          <a14:useLocalDpi xmlns:a14="http://schemas.microsoft.com/office/drawing/2010/main" val="0"/>
                         </a:ext>
                       </a:extLst>
                     </a:blip>
@@ -26156,6 +26519,7 @@
           <w:sz w:val="36"/>
           <w:szCs w:val="36"/>
         </w:rPr>
+        <w:lastRenderedPageBreak/>
         <w:t xml:space="preserve">4.5 Wybranie dnia kalendarza, dodanie zadania </w:t>
       </w:r>
       <w:r>
@@ -26228,7 +26592,7 @@
           <w:lang w:val="en-GB" w:eastAsia="en-GB"/>
         </w:rPr>
         <w:drawing>
-          <wp:anchor distT="0" distB="0" distL="114300" distR="114300" simplePos="0" relativeHeight="251682816" behindDoc="0" locked="0" layoutInCell="1" allowOverlap="1">
+          <wp:anchor distT="0" distB="0" distL="114300" distR="114300" simplePos="0" relativeHeight="251682816" behindDoc="0" locked="0" layoutInCell="1" allowOverlap="1" wp14:anchorId="4672225F" wp14:editId="239D6E68">
             <wp:simplePos x="0" y="0"/>
             <wp:positionH relativeFrom="margin">
               <wp:align>center</wp:align>
@@ -26256,7 +26620,7 @@
                     <a:blip r:embed="rId35">
                       <a:extLst>
                         <a:ext uri="{28A0092B-C50C-407E-A947-70E740481C1C}">
-                          <a14:useLocalDpi xmlns="" xmlns:wpc="http://schemas.microsoft.com/office/word/2010/wordprocessingCanvas" xmlns:cx="http://schemas.microsoft.com/office/drawing/2014/chartex" xmlns:cx1="http://schemas.microsoft.com/office/drawing/2015/9/8/chartex" xmlns:cx2="http://schemas.microsoft.com/office/drawing/2015/10/21/chartex" xmlns:cx3="http://schemas.microsoft.com/office/drawing/2016/5/9/chartex" xmlns:cx4="http://schemas.microsoft.com/office/drawing/2016/5/10/chartex" xmlns:cx5="http://schemas.microsoft.com/office/drawing/2016/5/11/chartex" xmlns:cx6="http://schemas.microsoft.com/office/drawing/2016/5/12/chartex" xmlns:cx7="http://schemas.microsoft.com/office/drawing/2016/5/13/chartex" xmlns:cx8="http://schemas.microsoft.com/office/drawing/2016/5/14/chartex" xmlns:mc="http://schemas.openxmlformats.org/markup-compatibility/2006" xmlns:aink="http://schemas.microsoft.com/office/drawing/2016/ink" xmlns:am3d="http://schemas.microsoft.com/office/drawing/2017/model3d" xmlns:o="urn:schemas-microsoft-com:office:office" xmlns:v="urn:schemas-microsoft-com:vml" xmlns:wp14="http://schemas.microsoft.com/office/word/2010/wordprocessingDrawing" xmlns:w10="urn:schemas-microsoft-com:office:word" xmlns:w="http://schemas.openxmlformats.org/wordprocessingml/2006/main" xmlns:w14="http://schemas.microsoft.com/office/word/2010/wordml" xmlns:w15="http://schemas.microsoft.com/office/word/2012/wordml" xmlns:w16cex="http://schemas.microsoft.com/office/word/2018/wordml/cex" xmlns:w16cid="http://schemas.microsoft.com/office/word/2016/wordml/cid" xmlns:w16="http://schemas.microsoft.com/office/word/2018/wordml" xmlns:w16se="http://schemas.microsoft.com/office/word/2015/wordml/symex" xmlns:wpg="http://schemas.microsoft.com/office/word/2010/wordprocessingGroup" xmlns:wpi="http://schemas.microsoft.com/office/word/2010/wordprocessingInk" xmlns:wps="http://schemas.microsoft.com/office/word/2010/wordprocessingShape" xmlns:a14="http://schemas.microsoft.com/office/drawing/2010/main" val="0"/>
+                          <a14:useLocalDpi xmlns:a14="http://schemas.microsoft.com/office/drawing/2010/main" val="0"/>
                         </a:ext>
                       </a:extLst>
                     </a:blip>
@@ -26567,8 +26931,9 @@
           <w:szCs w:val="28"/>
           <w:lang w:val="en-GB" w:eastAsia="en-GB"/>
         </w:rPr>
+        <w:lastRenderedPageBreak/>
         <w:drawing>
-          <wp:anchor distT="0" distB="0" distL="114300" distR="114300" simplePos="0" relativeHeight="251683840" behindDoc="0" locked="0" layoutInCell="1" allowOverlap="1">
+          <wp:anchor distT="0" distB="0" distL="114300" distR="114300" simplePos="0" relativeHeight="251683840" behindDoc="0" locked="0" layoutInCell="1" allowOverlap="1" wp14:anchorId="69A141BA" wp14:editId="6A637461">
             <wp:simplePos x="0" y="0"/>
             <wp:positionH relativeFrom="margin">
               <wp:posOffset>1403985</wp:posOffset>
@@ -26596,7 +26961,7 @@
                     <a:blip r:embed="rId36">
                       <a:extLst>
                         <a:ext uri="{28A0092B-C50C-407E-A947-70E740481C1C}">
-                          <a14:useLocalDpi xmlns="" xmlns:wpc="http://schemas.microsoft.com/office/word/2010/wordprocessingCanvas" xmlns:cx="http://schemas.microsoft.com/office/drawing/2014/chartex" xmlns:cx1="http://schemas.microsoft.com/office/drawing/2015/9/8/chartex" xmlns:cx2="http://schemas.microsoft.com/office/drawing/2015/10/21/chartex" xmlns:cx3="http://schemas.microsoft.com/office/drawing/2016/5/9/chartex" xmlns:cx4="http://schemas.microsoft.com/office/drawing/2016/5/10/chartex" xmlns:cx5="http://schemas.microsoft.com/office/drawing/2016/5/11/chartex" xmlns:cx6="http://schemas.microsoft.com/office/drawing/2016/5/12/chartex" xmlns:cx7="http://schemas.microsoft.com/office/drawing/2016/5/13/chartex" xmlns:cx8="http://schemas.microsoft.com/office/drawing/2016/5/14/chartex" xmlns:mc="http://schemas.openxmlformats.org/markup-compatibility/2006" xmlns:aink="http://schemas.microsoft.com/office/drawing/2016/ink" xmlns:am3d="http://schemas.microsoft.com/office/drawing/2017/model3d" xmlns:o="urn:schemas-microsoft-com:office:office" xmlns:v="urn:schemas-microsoft-com:vml" xmlns:wp14="http://schemas.microsoft.com/office/word/2010/wordprocessingDrawing" xmlns:w10="urn:schemas-microsoft-com:office:word" xmlns:w="http://schemas.openxmlformats.org/wordprocessingml/2006/main" xmlns:w14="http://schemas.microsoft.com/office/word/2010/wordml" xmlns:w15="http://schemas.microsoft.com/office/word/2012/wordml" xmlns:w16cex="http://schemas.microsoft.com/office/word/2018/wordml/cex" xmlns:w16cid="http://schemas.microsoft.com/office/word/2016/wordml/cid" xmlns:w16="http://schemas.microsoft.com/office/word/2018/wordml" xmlns:w16se="http://schemas.microsoft.com/office/word/2015/wordml/symex" xmlns:wpg="http://schemas.microsoft.com/office/word/2010/wordprocessingGroup" xmlns:wpi="http://schemas.microsoft.com/office/word/2010/wordprocessingInk" xmlns:wps="http://schemas.microsoft.com/office/word/2010/wordprocessingShape" xmlns:a14="http://schemas.microsoft.com/office/drawing/2010/main" val="0"/>
+                          <a14:useLocalDpi xmlns:a14="http://schemas.microsoft.com/office/drawing/2010/main" val="0"/>
                         </a:ext>
                       </a:extLst>
                     </a:blip>
@@ -27068,6 +27433,7 @@
           <w:sz w:val="28"/>
           <w:szCs w:val="28"/>
         </w:rPr>
+        <w:lastRenderedPageBreak/>
         <w:t>Po dodaniu zadania, możemy wejść do ekranu listy To-Do, wytłumaczonego  w poprzednim podrozdziale, oraz sprawdzić dodanie zadanie.</w:t>
       </w:r>
     </w:p>
@@ -27102,7 +27468,7 @@
           <w:lang w:val="en-GB" w:eastAsia="en-GB"/>
         </w:rPr>
         <w:drawing>
-          <wp:anchor distT="0" distB="0" distL="114300" distR="114300" simplePos="0" relativeHeight="251684864" behindDoc="0" locked="0" layoutInCell="1" allowOverlap="1">
+          <wp:anchor distT="0" distB="0" distL="114300" distR="114300" simplePos="0" relativeHeight="251684864" behindDoc="0" locked="0" layoutInCell="1" allowOverlap="1" wp14:anchorId="04749817" wp14:editId="07FB5E96">
             <wp:simplePos x="0" y="0"/>
             <wp:positionH relativeFrom="margin">
               <wp:posOffset>1375410</wp:posOffset>
@@ -27128,7 +27494,7 @@
                     <a:blip r:embed="rId37">
                       <a:extLst>
                         <a:ext uri="{28A0092B-C50C-407E-A947-70E740481C1C}">
-                          <a14:useLocalDpi xmlns="" xmlns:wpc="http://schemas.microsoft.com/office/word/2010/wordprocessingCanvas" xmlns:cx="http://schemas.microsoft.com/office/drawing/2014/chartex" xmlns:cx1="http://schemas.microsoft.com/office/drawing/2015/9/8/chartex" xmlns:cx2="http://schemas.microsoft.com/office/drawing/2015/10/21/chartex" xmlns:cx3="http://schemas.microsoft.com/office/drawing/2016/5/9/chartex" xmlns:cx4="http://schemas.microsoft.com/office/drawing/2016/5/10/chartex" xmlns:cx5="http://schemas.microsoft.com/office/drawing/2016/5/11/chartex" xmlns:cx6="http://schemas.microsoft.com/office/drawing/2016/5/12/chartex" xmlns:cx7="http://schemas.microsoft.com/office/drawing/2016/5/13/chartex" xmlns:cx8="http://schemas.microsoft.com/office/drawing/2016/5/14/chartex" xmlns:mc="http://schemas.openxmlformats.org/markup-compatibility/2006" xmlns:aink="http://schemas.microsoft.com/office/drawing/2016/ink" xmlns:am3d="http://schemas.microsoft.com/office/drawing/2017/model3d" xmlns:o="urn:schemas-microsoft-com:office:office" xmlns:v="urn:schemas-microsoft-com:vml" xmlns:wp14="http://schemas.microsoft.com/office/word/2010/wordprocessingDrawing" xmlns:w10="urn:schemas-microsoft-com:office:word" xmlns:w="http://schemas.openxmlformats.org/wordprocessingml/2006/main" xmlns:w14="http://schemas.microsoft.com/office/word/2010/wordml" xmlns:w15="http://schemas.microsoft.com/office/word/2012/wordml" xmlns:w16cex="http://schemas.microsoft.com/office/word/2018/wordml/cex" xmlns:w16cid="http://schemas.microsoft.com/office/word/2016/wordml/cid" xmlns:w16="http://schemas.microsoft.com/office/word/2018/wordml" xmlns:w16se="http://schemas.microsoft.com/office/word/2015/wordml/symex" xmlns:wpg="http://schemas.microsoft.com/office/word/2010/wordprocessingGroup" xmlns:wpi="http://schemas.microsoft.com/office/word/2010/wordprocessingInk" xmlns:wps="http://schemas.microsoft.com/office/word/2010/wordprocessingShape" xmlns:a14="http://schemas.microsoft.com/office/drawing/2010/main" val="0"/>
+                          <a14:useLocalDpi xmlns:a14="http://schemas.microsoft.com/office/drawing/2010/main" val="0"/>
                         </a:ext>
                       </a:extLst>
                     </a:blip>
@@ -27480,6 +27846,7 @@
           <w:sz w:val="36"/>
           <w:szCs w:val="36"/>
         </w:rPr>
+        <w:lastRenderedPageBreak/>
         <w:t>4.6 Oznaczenie zadania w liście To-Do jako zrobione/nie zrobione</w:t>
       </w:r>
       <w:bookmarkEnd w:id="37"/>
@@ -27536,7 +27903,7 @@
           <w:lang w:val="en-GB" w:eastAsia="en-GB"/>
         </w:rPr>
         <w:drawing>
-          <wp:anchor distT="0" distB="0" distL="114300" distR="114300" simplePos="0" relativeHeight="251685888" behindDoc="0" locked="0" layoutInCell="1" allowOverlap="1">
+          <wp:anchor distT="0" distB="0" distL="114300" distR="114300" simplePos="0" relativeHeight="251685888" behindDoc="0" locked="0" layoutInCell="1" allowOverlap="1" wp14:anchorId="516844C2" wp14:editId="28229D05">
             <wp:simplePos x="0" y="0"/>
             <wp:positionH relativeFrom="margin">
               <wp:posOffset>1308735</wp:posOffset>
@@ -27562,7 +27929,7 @@
                     <a:blip r:embed="rId38">
                       <a:extLst>
                         <a:ext uri="{28A0092B-C50C-407E-A947-70E740481C1C}">
-                          <a14:useLocalDpi xmlns="" xmlns:wpc="http://schemas.microsoft.com/office/word/2010/wordprocessingCanvas" xmlns:cx="http://schemas.microsoft.com/office/drawing/2014/chartex" xmlns:cx1="http://schemas.microsoft.com/office/drawing/2015/9/8/chartex" xmlns:cx2="http://schemas.microsoft.com/office/drawing/2015/10/21/chartex" xmlns:cx3="http://schemas.microsoft.com/office/drawing/2016/5/9/chartex" xmlns:cx4="http://schemas.microsoft.com/office/drawing/2016/5/10/chartex" xmlns:cx5="http://schemas.microsoft.com/office/drawing/2016/5/11/chartex" xmlns:cx6="http://schemas.microsoft.com/office/drawing/2016/5/12/chartex" xmlns:cx7="http://schemas.microsoft.com/office/drawing/2016/5/13/chartex" xmlns:cx8="http://schemas.microsoft.com/office/drawing/2016/5/14/chartex" xmlns:mc="http://schemas.openxmlformats.org/markup-compatibility/2006" xmlns:aink="http://schemas.microsoft.com/office/drawing/2016/ink" xmlns:am3d="http://schemas.microsoft.com/office/drawing/2017/model3d" xmlns:o="urn:schemas-microsoft-com:office:office" xmlns:v="urn:schemas-microsoft-com:vml" xmlns:wp14="http://schemas.microsoft.com/office/word/2010/wordprocessingDrawing" xmlns:w10="urn:schemas-microsoft-com:office:word" xmlns:w="http://schemas.openxmlformats.org/wordprocessingml/2006/main" xmlns:w14="http://schemas.microsoft.com/office/word/2010/wordml" xmlns:w15="http://schemas.microsoft.com/office/word/2012/wordml" xmlns:w16cex="http://schemas.microsoft.com/office/word/2018/wordml/cex" xmlns:w16cid="http://schemas.microsoft.com/office/word/2016/wordml/cid" xmlns:w16="http://schemas.microsoft.com/office/word/2018/wordml" xmlns:w16se="http://schemas.microsoft.com/office/word/2015/wordml/symex" xmlns:wpg="http://schemas.microsoft.com/office/word/2010/wordprocessingGroup" xmlns:wpi="http://schemas.microsoft.com/office/word/2010/wordprocessingInk" xmlns:wps="http://schemas.microsoft.com/office/word/2010/wordprocessingShape" xmlns:a14="http://schemas.microsoft.com/office/drawing/2010/main" val="0"/>
+                          <a14:useLocalDpi xmlns:a14="http://schemas.microsoft.com/office/drawing/2010/main" val="0"/>
                         </a:ext>
                       </a:extLst>
                     </a:blip>
@@ -27888,6 +28255,7 @@
           <w:sz w:val="40"/>
           <w:szCs w:val="40"/>
         </w:rPr>
+        <w:lastRenderedPageBreak/>
         <w:t>5. Podsumowanie</w:t>
       </w:r>
       <w:bookmarkEnd w:id="38"/>
@@ -28226,6 +28594,7 @@
           <w:bCs/>
           <w:color w:val="000000" w:themeColor="text1"/>
         </w:rPr>
+        <w:lastRenderedPageBreak/>
         <w:t>29. Zasady wdrażania aplikacji</w:t>
       </w:r>
       <w:bookmarkEnd w:id="39"/>
@@ -28447,7 +28816,23 @@
           <w:rFonts w:ascii="Arial" w:hAnsi="Arial" w:cs="Arial"/>
           <w:bCs/>
         </w:rPr>
-        <w:t>W aktualnej fazie implementacji wymagane jest posiadanie oprogramowania Android Studio, by móc zainstalować aplikacje na urządzeniu mobilnym, ale przewidywane jest udostępnienie aplikacji z postaci pliku .apk do pobrania i zainstalowania na urządzeniu.</w:t>
+        <w:t>W aktualnej fazie implementacji wymagane jest posiadanie oprogramowania Android Studio, by móc zainstalować aplikacje na urządzeniu mobilnym, ale przewidywane jest udostępnienie aplikacji z postaci pliku .</w:t>
+      </w:r>
+      <w:proofErr w:type="spellStart"/>
+      <w:r>
+        <w:rPr>
+          <w:rFonts w:ascii="Arial" w:hAnsi="Arial" w:cs="Arial"/>
+          <w:bCs/>
+        </w:rPr>
+        <w:t>apk</w:t>
+      </w:r>
+      <w:proofErr w:type="spellEnd"/>
+      <w:r>
+        <w:rPr>
+          <w:rFonts w:ascii="Arial" w:hAnsi="Arial" w:cs="Arial"/>
+          <w:bCs/>
+        </w:rPr>
+        <w:t xml:space="preserve"> do pobrania i zainstalowania na urządzeniu.</w:t>
       </w:r>
     </w:p>
     <w:p>
@@ -28568,7 +28953,6 @@
           <w:sz w:val="32"/>
           <w:szCs w:val="32"/>
         </w:rPr>
-        <w:lastRenderedPageBreak/>
         <w:t>30. Wybrane przypadki testowe.</w:t>
       </w:r>
     </w:p>
@@ -28589,7 +28973,7 @@
         <w:tblStyle w:val="Tabela-Siatka"/>
         <w:tblW w:w="10670" w:type="dxa"/>
         <w:jc w:val="center"/>
-        <w:tblLook w:val="04A0"/>
+        <w:tblLook w:val="04A0" w:firstRow="1" w:lastRow="0" w:firstColumn="1" w:lastColumn="0" w:noHBand="0" w:noVBand="1"/>
       </w:tblPr>
       <w:tblGrid>
         <w:gridCol w:w="897"/>
@@ -29056,16 +29440,116 @@
                 <w:sz w:val="24"/>
                 <w:szCs w:val="24"/>
               </w:rPr>
-              <w:t>Wpisz „Todo” w pole „Event name” potem w pole „Hour” 15, w pole „minute” 15</w:t>
-            </w:r>
-            <w:r>
-              <w:rPr>
-                <w:rFonts w:ascii="Arial" w:hAnsi="Arial" w:cs="Arial"/>
-                <w:bCs/>
-                <w:sz w:val="24"/>
-                <w:szCs w:val="24"/>
-              </w:rPr>
-              <w:t>, kliknięcie „Add Event”</w:t>
+              <w:t>Wpisz „</w:t>
+            </w:r>
+            <w:proofErr w:type="spellStart"/>
+            <w:r>
+              <w:rPr>
+                <w:rFonts w:ascii="Arial" w:hAnsi="Arial" w:cs="Arial"/>
+                <w:bCs/>
+                <w:sz w:val="24"/>
+                <w:szCs w:val="24"/>
+              </w:rPr>
+              <w:t>Todo</w:t>
+            </w:r>
+            <w:proofErr w:type="spellEnd"/>
+            <w:r>
+              <w:rPr>
+                <w:rFonts w:ascii="Arial" w:hAnsi="Arial" w:cs="Arial"/>
+                <w:bCs/>
+                <w:sz w:val="24"/>
+                <w:szCs w:val="24"/>
+              </w:rPr>
+              <w:t xml:space="preserve">” w pole „Event </w:t>
+            </w:r>
+            <w:proofErr w:type="spellStart"/>
+            <w:r>
+              <w:rPr>
+                <w:rFonts w:ascii="Arial" w:hAnsi="Arial" w:cs="Arial"/>
+                <w:bCs/>
+                <w:sz w:val="24"/>
+                <w:szCs w:val="24"/>
+              </w:rPr>
+              <w:t>name</w:t>
+            </w:r>
+            <w:proofErr w:type="spellEnd"/>
+            <w:r>
+              <w:rPr>
+                <w:rFonts w:ascii="Arial" w:hAnsi="Arial" w:cs="Arial"/>
+                <w:bCs/>
+                <w:sz w:val="24"/>
+                <w:szCs w:val="24"/>
+              </w:rPr>
+              <w:t>” potem w pole „</w:t>
+            </w:r>
+            <w:proofErr w:type="spellStart"/>
+            <w:r>
+              <w:rPr>
+                <w:rFonts w:ascii="Arial" w:hAnsi="Arial" w:cs="Arial"/>
+                <w:bCs/>
+                <w:sz w:val="24"/>
+                <w:szCs w:val="24"/>
+              </w:rPr>
+              <w:t>Hour</w:t>
+            </w:r>
+            <w:proofErr w:type="spellEnd"/>
+            <w:r>
+              <w:rPr>
+                <w:rFonts w:ascii="Arial" w:hAnsi="Arial" w:cs="Arial"/>
+                <w:bCs/>
+                <w:sz w:val="24"/>
+                <w:szCs w:val="24"/>
+              </w:rPr>
+              <w:t>” 15, w pole „</w:t>
+            </w:r>
+            <w:proofErr w:type="spellStart"/>
+            <w:r>
+              <w:rPr>
+                <w:rFonts w:ascii="Arial" w:hAnsi="Arial" w:cs="Arial"/>
+                <w:bCs/>
+                <w:sz w:val="24"/>
+                <w:szCs w:val="24"/>
+              </w:rPr>
+              <w:t>minute</w:t>
+            </w:r>
+            <w:proofErr w:type="spellEnd"/>
+            <w:r>
+              <w:rPr>
+                <w:rFonts w:ascii="Arial" w:hAnsi="Arial" w:cs="Arial"/>
+                <w:bCs/>
+                <w:sz w:val="24"/>
+                <w:szCs w:val="24"/>
+              </w:rPr>
+              <w:t>” 15</w:t>
+            </w:r>
+            <w:r>
+              <w:rPr>
+                <w:rFonts w:ascii="Arial" w:hAnsi="Arial" w:cs="Arial"/>
+                <w:bCs/>
+                <w:sz w:val="24"/>
+                <w:szCs w:val="24"/>
+              </w:rPr>
+              <w:t>, kliknięcie „</w:t>
+            </w:r>
+            <w:proofErr w:type="spellStart"/>
+            <w:r>
+              <w:rPr>
+                <w:rFonts w:ascii="Arial" w:hAnsi="Arial" w:cs="Arial"/>
+                <w:bCs/>
+                <w:sz w:val="24"/>
+                <w:szCs w:val="24"/>
+              </w:rPr>
+              <w:t>Add</w:t>
+            </w:r>
+            <w:proofErr w:type="spellEnd"/>
+            <w:r>
+              <w:rPr>
+                <w:rFonts w:ascii="Arial" w:hAnsi="Arial" w:cs="Arial"/>
+                <w:bCs/>
+                <w:sz w:val="24"/>
+                <w:szCs w:val="24"/>
+              </w:rPr>
+              <w:t xml:space="preserve"> Event”</w:t>
             </w:r>
           </w:p>
         </w:tc>
@@ -29412,6 +29896,7 @@
                 <w:sz w:val="24"/>
                 <w:szCs w:val="24"/>
               </w:rPr>
+              <w:lastRenderedPageBreak/>
               <w:t>11</w:t>
             </w:r>
           </w:p>
@@ -29597,7 +30082,27 @@
                 <w:sz w:val="24"/>
                 <w:szCs w:val="24"/>
               </w:rPr>
-              <w:t>w password jego hasło.</w:t>
+              <w:t xml:space="preserve">w </w:t>
+            </w:r>
+            <w:proofErr w:type="spellStart"/>
+            <w:r>
+              <w:rPr>
+                <w:rFonts w:ascii="Arial" w:hAnsi="Arial" w:cs="Arial"/>
+                <w:bCs/>
+                <w:sz w:val="24"/>
+                <w:szCs w:val="24"/>
+              </w:rPr>
+              <w:t>password</w:t>
+            </w:r>
+            <w:proofErr w:type="spellEnd"/>
+            <w:r>
+              <w:rPr>
+                <w:rFonts w:ascii="Arial" w:hAnsi="Arial" w:cs="Arial"/>
+                <w:bCs/>
+                <w:sz w:val="24"/>
+                <w:szCs w:val="24"/>
+              </w:rPr>
+              <w:t xml:space="preserve"> jego hasło.</w:t>
             </w:r>
           </w:p>
           <w:p>
@@ -29617,7 +30122,47 @@
                 <w:sz w:val="24"/>
                 <w:szCs w:val="24"/>
               </w:rPr>
-              <w:t>W input code kod wyświetlony po prawej stronie. Naciśnij przycisk „log in”.</w:t>
+              <w:t xml:space="preserve">W </w:t>
+            </w:r>
+            <w:proofErr w:type="spellStart"/>
+            <w:r>
+              <w:rPr>
+                <w:rFonts w:ascii="Arial" w:hAnsi="Arial" w:cs="Arial"/>
+                <w:bCs/>
+                <w:sz w:val="24"/>
+                <w:szCs w:val="24"/>
+              </w:rPr>
+              <w:t>input</w:t>
+            </w:r>
+            <w:proofErr w:type="spellEnd"/>
+            <w:r>
+              <w:rPr>
+                <w:rFonts w:ascii="Arial" w:hAnsi="Arial" w:cs="Arial"/>
+                <w:bCs/>
+                <w:sz w:val="24"/>
+                <w:szCs w:val="24"/>
+              </w:rPr>
+              <w:t xml:space="preserve"> </w:t>
+            </w:r>
+            <w:proofErr w:type="spellStart"/>
+            <w:r>
+              <w:rPr>
+                <w:rFonts w:ascii="Arial" w:hAnsi="Arial" w:cs="Arial"/>
+                <w:bCs/>
+                <w:sz w:val="24"/>
+                <w:szCs w:val="24"/>
+              </w:rPr>
+              <w:t>code</w:t>
+            </w:r>
+            <w:proofErr w:type="spellEnd"/>
+            <w:r>
+              <w:rPr>
+                <w:rFonts w:ascii="Arial" w:hAnsi="Arial" w:cs="Arial"/>
+                <w:bCs/>
+                <w:sz w:val="24"/>
+                <w:szCs w:val="24"/>
+              </w:rPr>
+              <w:t xml:space="preserve"> kod wyświetlony po prawej stronie. Naciśnij przycisk „log in”.</w:t>
             </w:r>
           </w:p>
         </w:tc>
@@ -29843,7 +30388,27 @@
                 <w:sz w:val="24"/>
                 <w:szCs w:val="24"/>
               </w:rPr>
-              <w:t>Wpisz w login: „testUser”,</w:t>
+              <w:t>Wpisz w login: „</w:t>
+            </w:r>
+            <w:proofErr w:type="spellStart"/>
+            <w:r>
+              <w:rPr>
+                <w:rFonts w:ascii="Arial" w:hAnsi="Arial" w:cs="Arial"/>
+                <w:bCs/>
+                <w:sz w:val="24"/>
+                <w:szCs w:val="24"/>
+              </w:rPr>
+              <w:t>testUser</w:t>
+            </w:r>
+            <w:proofErr w:type="spellEnd"/>
+            <w:r>
+              <w:rPr>
+                <w:rFonts w:ascii="Arial" w:hAnsi="Arial" w:cs="Arial"/>
+                <w:bCs/>
+                <w:sz w:val="24"/>
+                <w:szCs w:val="24"/>
+              </w:rPr>
+              <w:t>”,</w:t>
             </w:r>
           </w:p>
           <w:p>
@@ -29863,7 +30428,67 @@
                 <w:sz w:val="24"/>
                 <w:szCs w:val="24"/>
               </w:rPr>
-              <w:t>Wpisz  w password: „test”, wpisz w Confirm password:”test”</w:t>
+              <w:t xml:space="preserve">Wpisz  w </w:t>
+            </w:r>
+            <w:proofErr w:type="spellStart"/>
+            <w:r>
+              <w:rPr>
+                <w:rFonts w:ascii="Arial" w:hAnsi="Arial" w:cs="Arial"/>
+                <w:bCs/>
+                <w:sz w:val="24"/>
+                <w:szCs w:val="24"/>
+              </w:rPr>
+              <w:t>password</w:t>
+            </w:r>
+            <w:proofErr w:type="spellEnd"/>
+            <w:r>
+              <w:rPr>
+                <w:rFonts w:ascii="Arial" w:hAnsi="Arial" w:cs="Arial"/>
+                <w:bCs/>
+                <w:sz w:val="24"/>
+                <w:szCs w:val="24"/>
+              </w:rPr>
+              <w:t xml:space="preserve">: „test”, wpisz w </w:t>
+            </w:r>
+            <w:proofErr w:type="spellStart"/>
+            <w:r>
+              <w:rPr>
+                <w:rFonts w:ascii="Arial" w:hAnsi="Arial" w:cs="Arial"/>
+                <w:bCs/>
+                <w:sz w:val="24"/>
+                <w:szCs w:val="24"/>
+              </w:rPr>
+              <w:t>Confirm</w:t>
+            </w:r>
+            <w:proofErr w:type="spellEnd"/>
+            <w:r>
+              <w:rPr>
+                <w:rFonts w:ascii="Arial" w:hAnsi="Arial" w:cs="Arial"/>
+                <w:bCs/>
+                <w:sz w:val="24"/>
+                <w:szCs w:val="24"/>
+              </w:rPr>
+              <w:t xml:space="preserve"> </w:t>
+            </w:r>
+            <w:proofErr w:type="spellStart"/>
+            <w:r>
+              <w:rPr>
+                <w:rFonts w:ascii="Arial" w:hAnsi="Arial" w:cs="Arial"/>
+                <w:bCs/>
+                <w:sz w:val="24"/>
+                <w:szCs w:val="24"/>
+              </w:rPr>
+              <w:t>password</w:t>
+            </w:r>
+            <w:proofErr w:type="spellEnd"/>
+            <w:r>
+              <w:rPr>
+                <w:rFonts w:ascii="Arial" w:hAnsi="Arial" w:cs="Arial"/>
+                <w:bCs/>
+                <w:sz w:val="24"/>
+                <w:szCs w:val="24"/>
+              </w:rPr>
+              <w:t>:”test”</w:t>
             </w:r>
           </w:p>
           <w:p>
@@ -29883,7 +30508,47 @@
                 <w:sz w:val="24"/>
                 <w:szCs w:val="24"/>
               </w:rPr>
-              <w:t>Jako hint:”testing”.</w:t>
+              <w:t xml:space="preserve">Jako </w:t>
+            </w:r>
+            <w:proofErr w:type="spellStart"/>
+            <w:r>
+              <w:rPr>
+                <w:rFonts w:ascii="Arial" w:hAnsi="Arial" w:cs="Arial"/>
+                <w:bCs/>
+                <w:sz w:val="24"/>
+                <w:szCs w:val="24"/>
+              </w:rPr>
+              <w:t>hint</w:t>
+            </w:r>
+            <w:proofErr w:type="spellEnd"/>
+            <w:r>
+              <w:rPr>
+                <w:rFonts w:ascii="Arial" w:hAnsi="Arial" w:cs="Arial"/>
+                <w:bCs/>
+                <w:sz w:val="24"/>
+                <w:szCs w:val="24"/>
+              </w:rPr>
+              <w:t>:”</w:t>
+            </w:r>
+            <w:proofErr w:type="spellStart"/>
+            <w:r>
+              <w:rPr>
+                <w:rFonts w:ascii="Arial" w:hAnsi="Arial" w:cs="Arial"/>
+                <w:bCs/>
+                <w:sz w:val="24"/>
+                <w:szCs w:val="24"/>
+              </w:rPr>
+              <w:t>testing</w:t>
+            </w:r>
+            <w:proofErr w:type="spellEnd"/>
+            <w:r>
+              <w:rPr>
+                <w:rFonts w:ascii="Arial" w:hAnsi="Arial" w:cs="Arial"/>
+                <w:bCs/>
+                <w:sz w:val="24"/>
+                <w:szCs w:val="24"/>
+              </w:rPr>
+              <w:t>”.</w:t>
             </w:r>
           </w:p>
           <w:p>
@@ -30084,17 +30749,27 @@
                 <w:sz w:val="24"/>
                 <w:szCs w:val="24"/>
               </w:rPr>
-              <w:t xml:space="preserve">Ekran logownia </w:t>
-            </w:r>
-            <w:r>
-              <w:rPr>
-                <w:rFonts w:ascii="Arial" w:hAnsi="Arial" w:cs="Arial"/>
-                <w:bCs/>
-                <w:sz w:val="24"/>
-                <w:szCs w:val="24"/>
-              </w:rPr>
-              <w:lastRenderedPageBreak/>
-              <w:t>oraz  wpisanie nazwy użytkownika w login</w:t>
+              <w:t xml:space="preserve">Ekran </w:t>
+            </w:r>
+            <w:proofErr w:type="spellStart"/>
+            <w:r>
+              <w:rPr>
+                <w:rFonts w:ascii="Arial" w:hAnsi="Arial" w:cs="Arial"/>
+                <w:bCs/>
+                <w:sz w:val="24"/>
+                <w:szCs w:val="24"/>
+              </w:rPr>
+              <w:t>logownia</w:t>
+            </w:r>
+            <w:proofErr w:type="spellEnd"/>
+            <w:r>
+              <w:rPr>
+                <w:rFonts w:ascii="Arial" w:hAnsi="Arial" w:cs="Arial"/>
+                <w:bCs/>
+                <w:sz w:val="24"/>
+                <w:szCs w:val="24"/>
+              </w:rPr>
+              <w:t xml:space="preserve"> oraz  wpisanie nazwy użytkownika w login</w:t>
             </w:r>
           </w:p>
         </w:tc>
@@ -30112,25 +30787,65 @@
                 <w:szCs w:val="24"/>
               </w:rPr>
             </w:pPr>
-            <w:r>
-              <w:rPr>
-                <w:rFonts w:ascii="Arial" w:hAnsi="Arial" w:cs="Arial"/>
-                <w:bCs/>
-                <w:sz w:val="24"/>
-                <w:szCs w:val="24"/>
-              </w:rPr>
-              <w:lastRenderedPageBreak/>
-              <w:t xml:space="preserve">Naciśnąć przycisk „forgot </w:t>
-            </w:r>
-            <w:r>
-              <w:rPr>
-                <w:rFonts w:ascii="Arial" w:hAnsi="Arial" w:cs="Arial"/>
-                <w:bCs/>
-                <w:sz w:val="24"/>
-                <w:szCs w:val="24"/>
-              </w:rPr>
-              <w:lastRenderedPageBreak/>
-              <w:t>password?”</w:t>
+            <w:proofErr w:type="spellStart"/>
+            <w:r>
+              <w:rPr>
+                <w:rFonts w:ascii="Arial" w:hAnsi="Arial" w:cs="Arial"/>
+                <w:bCs/>
+                <w:sz w:val="24"/>
+                <w:szCs w:val="24"/>
+              </w:rPr>
+              <w:t>Naciśnąć</w:t>
+            </w:r>
+            <w:proofErr w:type="spellEnd"/>
+            <w:r>
+              <w:rPr>
+                <w:rFonts w:ascii="Arial" w:hAnsi="Arial" w:cs="Arial"/>
+                <w:bCs/>
+                <w:sz w:val="24"/>
+                <w:szCs w:val="24"/>
+              </w:rPr>
+              <w:t xml:space="preserve"> przycisk „</w:t>
+            </w:r>
+            <w:proofErr w:type="spellStart"/>
+            <w:r>
+              <w:rPr>
+                <w:rFonts w:ascii="Arial" w:hAnsi="Arial" w:cs="Arial"/>
+                <w:bCs/>
+                <w:sz w:val="24"/>
+                <w:szCs w:val="24"/>
+              </w:rPr>
+              <w:t>forgot</w:t>
+            </w:r>
+            <w:proofErr w:type="spellEnd"/>
+            <w:r>
+              <w:rPr>
+                <w:rFonts w:ascii="Arial" w:hAnsi="Arial" w:cs="Arial"/>
+                <w:bCs/>
+                <w:sz w:val="24"/>
+                <w:szCs w:val="24"/>
+              </w:rPr>
+              <w:t xml:space="preserve"> </w:t>
+            </w:r>
+            <w:proofErr w:type="spellStart"/>
+            <w:r>
+              <w:rPr>
+                <w:rFonts w:ascii="Arial" w:hAnsi="Arial" w:cs="Arial"/>
+                <w:bCs/>
+                <w:sz w:val="24"/>
+                <w:szCs w:val="24"/>
+              </w:rPr>
+              <w:t>password</w:t>
+            </w:r>
+            <w:proofErr w:type="spellEnd"/>
+            <w:r>
+              <w:rPr>
+                <w:rFonts w:ascii="Arial" w:hAnsi="Arial" w:cs="Arial"/>
+                <w:bCs/>
+                <w:sz w:val="24"/>
+                <w:szCs w:val="24"/>
+              </w:rPr>
+              <w:t>?”</w:t>
             </w:r>
           </w:p>
         </w:tc>
@@ -30155,18 +30870,7 @@
                 <w:sz w:val="24"/>
                 <w:szCs w:val="24"/>
               </w:rPr>
-              <w:lastRenderedPageBreak/>
-              <w:t xml:space="preserve">Wyświetlenie powiadomienia </w:t>
-            </w:r>
-            <w:r>
-              <w:rPr>
-                <w:rFonts w:ascii="Arial" w:hAnsi="Arial" w:cs="Arial"/>
-                <w:bCs/>
-                <w:sz w:val="24"/>
-                <w:szCs w:val="24"/>
-              </w:rPr>
-              <w:lastRenderedPageBreak/>
-              <w:t>o wskazówce do hasła</w:t>
+              <w:t>Wyświetlenie powiadomienia o wskazówce do hasła</w:t>
             </w:r>
           </w:p>
         </w:tc>
@@ -30191,18 +30895,7 @@
                 <w:sz w:val="24"/>
                 <w:szCs w:val="24"/>
               </w:rPr>
-              <w:lastRenderedPageBreak/>
-              <w:t xml:space="preserve">Czas odpowiedzi </w:t>
-            </w:r>
-            <w:r>
-              <w:rPr>
-                <w:rFonts w:ascii="Arial" w:hAnsi="Arial" w:cs="Arial"/>
-                <w:bCs/>
-                <w:sz w:val="24"/>
-                <w:szCs w:val="24"/>
-              </w:rPr>
-              <w:lastRenderedPageBreak/>
-              <w:t>&lt;5s</w:t>
+              <w:t>Czas odpowiedzi &lt;5s</w:t>
             </w:r>
           </w:p>
         </w:tc>
@@ -30296,8 +30989,9 @@
           <w:szCs w:val="24"/>
           <w:lang w:val="en-GB" w:eastAsia="en-GB"/>
         </w:rPr>
+        <w:lastRenderedPageBreak/>
         <w:drawing>
-          <wp:inline distT="0" distB="0" distL="0" distR="0">
+          <wp:inline distT="0" distB="0" distL="0" distR="0" wp14:anchorId="52EE9ACA" wp14:editId="26B50649">
             <wp:extent cx="6316665" cy="4026090"/>
             <wp:effectExtent l="19050" t="0" r="7935" b="0"/>
             <wp:docPr id="34" name="Obraz 2"/>
@@ -30381,7 +31075,27 @@
           <w:sz w:val="24"/>
           <w:szCs w:val="24"/>
         </w:rPr>
-        <w:t>Wszystkie funkcjonalności,które zostały zaimplementowane zostały przetestowane. W funkcjach 4 oraz 12 niektóre testy miały wynik negatywny, przyczyna błędów jest znana i stosunkowo łatwa do naprawienia.</w:t>
+        <w:t xml:space="preserve">Wszystkie </w:t>
+      </w:r>
+      <w:proofErr w:type="spellStart"/>
+      <w:r>
+        <w:rPr>
+          <w:rFonts w:ascii="Arial" w:hAnsi="Arial" w:cs="Arial"/>
+          <w:bCs/>
+          <w:sz w:val="24"/>
+          <w:szCs w:val="24"/>
+        </w:rPr>
+        <w:t>funkcjonalności,które</w:t>
+      </w:r>
+      <w:proofErr w:type="spellEnd"/>
+      <w:r>
+        <w:rPr>
+          <w:rFonts w:ascii="Arial" w:hAnsi="Arial" w:cs="Arial"/>
+          <w:bCs/>
+          <w:sz w:val="24"/>
+          <w:szCs w:val="24"/>
+        </w:rPr>
+        <w:t xml:space="preserve"> zostały zaimplementowane zostały przetestowane. W funkcjach 4 oraz 12 niektóre testy miały wynik negatywny, przyczyna błędów jest znana i stosunkowo łatwa do naprawienia.</w:t>
       </w:r>
       <w:r>
         <w:rPr>
@@ -30534,8 +31248,8 @@
 </file>
 
 <file path=word/numbering.xml><?xml version="1.0" encoding="utf-8"?>
-<w:numbering xmlns:ve="http://schemas.openxmlformats.org/markup-compatibility/2006" xmlns:o="urn:schemas-microsoft-com:office:office" xmlns:r="http://schemas.openxmlformats.org/officeDocument/2006/relationships" xmlns:m="http://schemas.openxmlformats.org/officeDocument/2006/math" xmlns:v="urn:schemas-microsoft-com:vml" xmlns:wp="http://schemas.openxmlformats.org/drawingml/2006/wordprocessingDrawing" xmlns:w10="urn:schemas-microsoft-com:office:word" xmlns:w="http://schemas.openxmlformats.org/wordprocessingml/2006/main" xmlns:wne="http://schemas.microsoft.com/office/word/2006/wordml">
-  <w:abstractNum w:abstractNumId="0">
+<w:numbering xmlns:wpc="http://schemas.microsoft.com/office/word/2010/wordprocessingCanvas" xmlns:cx="http://schemas.microsoft.com/office/drawing/2014/chartex" xmlns:cx1="http://schemas.microsoft.com/office/drawing/2015/9/8/chartex" xmlns:cx2="http://schemas.microsoft.com/office/drawing/2015/10/21/chartex" xmlns:cx3="http://schemas.microsoft.com/office/drawing/2016/5/9/chartex" xmlns:cx4="http://schemas.microsoft.com/office/drawing/2016/5/10/chartex" xmlns:cx5="http://schemas.microsoft.com/office/drawing/2016/5/11/chartex" xmlns:cx6="http://schemas.microsoft.com/office/drawing/2016/5/12/chartex" xmlns:cx7="http://schemas.microsoft.com/office/drawing/2016/5/13/chartex" xmlns:cx8="http://schemas.microsoft.com/office/drawing/2016/5/14/chartex" xmlns:mc="http://schemas.openxmlformats.org/markup-compatibility/2006" xmlns:aink="http://schemas.microsoft.com/office/drawing/2016/ink" xmlns:am3d="http://schemas.microsoft.com/office/drawing/2017/model3d" xmlns:o="urn:schemas-microsoft-com:office:office" xmlns:r="http://schemas.openxmlformats.org/officeDocument/2006/relationships" xmlns:m="http://schemas.openxmlformats.org/officeDocument/2006/math" xmlns:v="urn:schemas-microsoft-com:vml" xmlns:wp14="http://schemas.microsoft.com/office/word/2010/wordprocessingDrawing" xmlns:wp="http://schemas.openxmlformats.org/drawingml/2006/wordprocessingDrawing" xmlns:w10="urn:schemas-microsoft-com:office:word" xmlns:w="http://schemas.openxmlformats.org/wordprocessingml/2006/main" xmlns:w14="http://schemas.microsoft.com/office/word/2010/wordml" xmlns:w15="http://schemas.microsoft.com/office/word/2012/wordml" xmlns:w16cex="http://schemas.microsoft.com/office/word/2018/wordml/cex" xmlns:w16cid="http://schemas.microsoft.com/office/word/2016/wordml/cid" xmlns:w16="http://schemas.microsoft.com/office/word/2018/wordml" xmlns:w16se="http://schemas.microsoft.com/office/word/2015/wordml/symex" xmlns:wpg="http://schemas.microsoft.com/office/word/2010/wordprocessingGroup" xmlns:wpi="http://schemas.microsoft.com/office/word/2010/wordprocessingInk" xmlns:wne="http://schemas.microsoft.com/office/word/2006/wordml" xmlns:wps="http://schemas.microsoft.com/office/word/2010/wordprocessingShape" mc:Ignorable="w14 w15 w16se w16cid w16 w16cex wp14">
+  <w:abstractNum w:abstractNumId="0" w15:restartNumberingAfterBreak="0">
     <w:nsid w:val="00000001"/>
     <w:multiLevelType w:val="multilevel"/>
     <w:tmpl w:val="00000001"/>
@@ -30649,7 +31363,7 @@
       </w:pPr>
     </w:lvl>
   </w:abstractNum>
-  <w:abstractNum w:abstractNumId="1">
+  <w:abstractNum w:abstractNumId="1" w15:restartNumberingAfterBreak="0">
     <w:nsid w:val="00000002"/>
     <w:multiLevelType w:val="multilevel"/>
     <w:tmpl w:val="00000002"/>
@@ -30763,7 +31477,7 @@
       </w:pPr>
     </w:lvl>
   </w:abstractNum>
-  <w:abstractNum w:abstractNumId="2">
+  <w:abstractNum w:abstractNumId="2" w15:restartNumberingAfterBreak="0">
     <w:nsid w:val="00000003"/>
     <w:multiLevelType w:val="multilevel"/>
     <w:tmpl w:val="00000003"/>
@@ -30877,7 +31591,7 @@
       </w:pPr>
     </w:lvl>
   </w:abstractNum>
-  <w:abstractNum w:abstractNumId="3">
+  <w:abstractNum w:abstractNumId="3" w15:restartNumberingAfterBreak="0">
     <w:nsid w:val="00000004"/>
     <w:multiLevelType w:val="multilevel"/>
     <w:tmpl w:val="00000004"/>
@@ -30991,7 +31705,7 @@
       </w:pPr>
     </w:lvl>
   </w:abstractNum>
-  <w:abstractNum w:abstractNumId="4">
+  <w:abstractNum w:abstractNumId="4" w15:restartNumberingAfterBreak="0">
     <w:nsid w:val="00000005"/>
     <w:multiLevelType w:val="multilevel"/>
     <w:tmpl w:val="00000005"/>
@@ -31105,7 +31819,7 @@
       </w:pPr>
     </w:lvl>
   </w:abstractNum>
-  <w:abstractNum w:abstractNumId="5">
+  <w:abstractNum w:abstractNumId="5" w15:restartNumberingAfterBreak="0">
     <w:nsid w:val="00000006"/>
     <w:multiLevelType w:val="multilevel"/>
     <w:tmpl w:val="00000006"/>
@@ -31219,7 +31933,7 @@
       </w:pPr>
     </w:lvl>
   </w:abstractNum>
-  <w:abstractNum w:abstractNumId="6">
+  <w:abstractNum w:abstractNumId="6" w15:restartNumberingAfterBreak="0">
     <w:nsid w:val="00000007"/>
     <w:multiLevelType w:val="multilevel"/>
     <w:tmpl w:val="00000007"/>
@@ -31366,7 +32080,7 @@
 </file>
 
 <file path=word/styles.xml><?xml version="1.0" encoding="utf-8"?>
-<w:styles xmlns:r="http://schemas.openxmlformats.org/officeDocument/2006/relationships" xmlns:w="http://schemas.openxmlformats.org/wordprocessingml/2006/main">
+<w:styles xmlns:mc="http://schemas.openxmlformats.org/markup-compatibility/2006" xmlns:r="http://schemas.openxmlformats.org/officeDocument/2006/relationships" xmlns:w="http://schemas.openxmlformats.org/wordprocessingml/2006/main" xmlns:w14="http://schemas.microsoft.com/office/word/2010/wordml" xmlns:w15="http://schemas.microsoft.com/office/word/2012/wordml" xmlns:w16cex="http://schemas.microsoft.com/office/word/2018/wordml/cex" xmlns:w16cid="http://schemas.microsoft.com/office/word/2016/wordml/cid" xmlns:w16="http://schemas.microsoft.com/office/word/2018/wordml" xmlns:w16se="http://schemas.microsoft.com/office/word/2015/wordml/symex" mc:Ignorable="w14 w15 w16se w16cid w16 w16cex">
   <w:docDefaults>
     <w:rPrDefault>
       <w:rPr>
@@ -31376,144 +32090,383 @@
     </w:rPrDefault>
     <w:pPrDefault/>
   </w:docDefaults>
-  <w:latentStyles w:defLockedState="0" w:defUIPriority="99" w:defSemiHidden="1" w:defUnhideWhenUsed="1" w:defQFormat="0" w:count="267">
-    <w:lsdException w:name="Normal" w:semiHidden="0" w:uiPriority="0" w:unhideWhenUsed="0" w:qFormat="1"/>
-    <w:lsdException w:name="heading 1" w:semiHidden="0" w:uiPriority="9" w:unhideWhenUsed="0" w:qFormat="1"/>
-    <w:lsdException w:name="heading 2" w:uiPriority="9" w:qFormat="1"/>
-    <w:lsdException w:name="heading 3" w:uiPriority="9" w:qFormat="1"/>
-    <w:lsdException w:name="heading 4" w:uiPriority="9" w:qFormat="1"/>
-    <w:lsdException w:name="heading 5" w:uiPriority="9" w:qFormat="1"/>
-    <w:lsdException w:name="heading 6" w:uiPriority="9" w:qFormat="1"/>
-    <w:lsdException w:name="heading 7" w:uiPriority="9" w:qFormat="1"/>
-    <w:lsdException w:name="heading 8" w:uiPriority="9" w:qFormat="1"/>
-    <w:lsdException w:name="heading 9" w:uiPriority="9" w:qFormat="1"/>
-    <w:lsdException w:name="toc 1" w:uiPriority="39"/>
-    <w:lsdException w:name="toc 2" w:uiPriority="39"/>
-    <w:lsdException w:name="toc 3" w:uiPriority="39"/>
-    <w:lsdException w:name="toc 4" w:uiPriority="39"/>
-    <w:lsdException w:name="toc 5" w:uiPriority="39"/>
-    <w:lsdException w:name="toc 6" w:uiPriority="39"/>
-    <w:lsdException w:name="toc 7" w:uiPriority="39"/>
-    <w:lsdException w:name="toc 8" w:uiPriority="39"/>
-    <w:lsdException w:name="toc 9" w:uiPriority="39"/>
-    <w:lsdException w:name="caption" w:semiHidden="0" w:uiPriority="35" w:unhideWhenUsed="0" w:qFormat="1"/>
-    <w:lsdException w:name="Title" w:semiHidden="0" w:uiPriority="10" w:unhideWhenUsed="0" w:qFormat="1"/>
-    <w:lsdException w:name="Default Paragraph Font" w:uiPriority="1"/>
-    <w:lsdException w:name="Subtitle" w:semiHidden="0" w:uiPriority="11" w:unhideWhenUsed="0" w:qFormat="1"/>
-    <w:lsdException w:name="Strong" w:semiHidden="0" w:uiPriority="22" w:unhideWhenUsed="0" w:qFormat="1"/>
-    <w:lsdException w:name="Emphasis" w:semiHidden="0" w:uiPriority="20" w:unhideWhenUsed="0" w:qFormat="1"/>
-    <w:lsdException w:name="Table Grid" w:semiHidden="0" w:uiPriority="39" w:unhideWhenUsed="0"/>
-    <w:lsdException w:name="Placeholder Text" w:unhideWhenUsed="0"/>
-    <w:lsdException w:name="No Spacing" w:semiHidden="0" w:uiPriority="1" w:unhideWhenUsed="0" w:qFormat="1"/>
-    <w:lsdException w:name="Light Shading" w:semiHidden="0" w:uiPriority="60" w:unhideWhenUsed="0"/>
-    <w:lsdException w:name="Light List" w:semiHidden="0" w:uiPriority="61" w:unhideWhenUsed="0"/>
-    <w:lsdException w:name="Light Grid" w:semiHidden="0" w:uiPriority="62" w:unhideWhenUsed="0"/>
-    <w:lsdException w:name="Medium Shading 1" w:semiHidden="0" w:uiPriority="63" w:unhideWhenUsed="0"/>
-    <w:lsdException w:name="Medium Shading 2" w:semiHidden="0" w:uiPriority="64" w:unhideWhenUsed="0"/>
-    <w:lsdException w:name="Medium List 1" w:semiHidden="0" w:uiPriority="65" w:unhideWhenUsed="0"/>
-    <w:lsdException w:name="Medium List 2" w:semiHidden="0" w:uiPriority="66" w:unhideWhenUsed="0"/>
-    <w:lsdException w:name="Medium Grid 1" w:semiHidden="0" w:uiPriority="67" w:unhideWhenUsed="0"/>
-    <w:lsdException w:name="Medium Grid 2" w:semiHidden="0" w:uiPriority="68" w:unhideWhenUsed="0"/>
-    <w:lsdException w:name="Medium Grid 3" w:semiHidden="0" w:uiPriority="69" w:unhideWhenUsed="0"/>
-    <w:lsdException w:name="Dark List" w:semiHidden="0" w:uiPriority="70" w:unhideWhenUsed="0"/>
-    <w:lsdException w:name="Colorful Shading" w:semiHidden="0" w:uiPriority="71" w:unhideWhenUsed="0"/>
-    <w:lsdException w:name="Colorful List" w:semiHidden="0" w:uiPriority="72" w:unhideWhenUsed="0"/>
-    <w:lsdException w:name="Colorful Grid" w:semiHidden="0" w:uiPriority="73" w:unhideWhenUsed="0"/>
-    <w:lsdException w:name="Light Shading Accent 1" w:semiHidden="0" w:uiPriority="60" w:unhideWhenUsed="0"/>
-    <w:lsdException w:name="Light List Accent 1" w:semiHidden="0" w:uiPriority="61" w:unhideWhenUsed="0"/>
-    <w:lsdException w:name="Light Grid Accent 1" w:semiHidden="0" w:uiPriority="62" w:unhideWhenUsed="0"/>
-    <w:lsdException w:name="Medium Shading 1 Accent 1" w:semiHidden="0" w:uiPriority="63" w:unhideWhenUsed="0"/>
-    <w:lsdException w:name="Medium Shading 2 Accent 1" w:semiHidden="0" w:uiPriority="64" w:unhideWhenUsed="0"/>
-    <w:lsdException w:name="Medium List 1 Accent 1" w:semiHidden="0" w:uiPriority="65" w:unhideWhenUsed="0"/>
-    <w:lsdException w:name="Revision" w:unhideWhenUsed="0"/>
-    <w:lsdException w:name="List Paragraph" w:semiHidden="0" w:uiPriority="34" w:unhideWhenUsed="0" w:qFormat="1"/>
-    <w:lsdException w:name="Quote" w:semiHidden="0" w:uiPriority="29" w:unhideWhenUsed="0" w:qFormat="1"/>
-    <w:lsdException w:name="Intense Quote" w:semiHidden="0" w:uiPriority="30" w:unhideWhenUsed="0" w:qFormat="1"/>
-    <w:lsdException w:name="Medium List 2 Accent 1" w:semiHidden="0" w:uiPriority="66" w:unhideWhenUsed="0"/>
-    <w:lsdException w:name="Medium Grid 1 Accent 1" w:semiHidden="0" w:uiPriority="67" w:unhideWhenUsed="0"/>
-    <w:lsdException w:name="Medium Grid 2 Accent 1" w:semiHidden="0" w:uiPriority="68" w:unhideWhenUsed="0"/>
-    <w:lsdException w:name="Medium Grid 3 Accent 1" w:semiHidden="0" w:uiPriority="69" w:unhideWhenUsed="0"/>
-    <w:lsdException w:name="Dark List Accent 1" w:semiHidden="0" w:uiPriority="70" w:unhideWhenUsed="0"/>
-    <w:lsdException w:name="Colorful Shading Accent 1" w:semiHidden="0" w:uiPriority="71" w:unhideWhenUsed="0"/>
-    <w:lsdException w:name="Colorful List Accent 1" w:semiHidden="0" w:uiPriority="72" w:unhideWhenUsed="0"/>
-    <w:lsdException w:name="Colorful Grid Accent 1" w:semiHidden="0" w:uiPriority="73" w:unhideWhenUsed="0"/>
-    <w:lsdException w:name="Light Shading Accent 2" w:semiHidden="0" w:uiPriority="60" w:unhideWhenUsed="0"/>
-    <w:lsdException w:name="Light List Accent 2" w:semiHidden="0" w:uiPriority="61" w:unhideWhenUsed="0"/>
-    <w:lsdException w:name="Light Grid Accent 2" w:semiHidden="0" w:uiPriority="62" w:unhideWhenUsed="0"/>
-    <w:lsdException w:name="Medium Shading 1 Accent 2" w:semiHidden="0" w:uiPriority="63" w:unhideWhenUsed="0"/>
-    <w:lsdException w:name="Medium Shading 2 Accent 2" w:semiHidden="0" w:uiPriority="64" w:unhideWhenUsed="0"/>
-    <w:lsdException w:name="Medium List 1 Accent 2" w:semiHidden="0" w:uiPriority="65" w:unhideWhenUsed="0"/>
-    <w:lsdException w:name="Medium List 2 Accent 2" w:semiHidden="0" w:uiPriority="66" w:unhideWhenUsed="0"/>
-    <w:lsdException w:name="Medium Grid 1 Accent 2" w:semiHidden="0" w:uiPriority="67" w:unhideWhenUsed="0"/>
-    <w:lsdException w:name="Medium Grid 2 Accent 2" w:semiHidden="0" w:uiPriority="68" w:unhideWhenUsed="0"/>
-    <w:lsdException w:name="Medium Grid 3 Accent 2" w:semiHidden="0" w:uiPriority="69" w:unhideWhenUsed="0"/>
-    <w:lsdException w:name="Dark List Accent 2" w:semiHidden="0" w:uiPriority="70" w:unhideWhenUsed="0"/>
-    <w:lsdException w:name="Colorful Shading Accent 2" w:semiHidden="0" w:uiPriority="71" w:unhideWhenUsed="0"/>
-    <w:lsdException w:name="Colorful List Accent 2" w:semiHidden="0" w:uiPriority="72" w:unhideWhenUsed="0"/>
-    <w:lsdException w:name="Colorful Grid Accent 2" w:semiHidden="0" w:uiPriority="73" w:unhideWhenUsed="0"/>
-    <w:lsdException w:name="Light Shading Accent 3" w:semiHidden="0" w:uiPriority="60" w:unhideWhenUsed="0"/>
-    <w:lsdException w:name="Light List Accent 3" w:semiHidden="0" w:uiPriority="61" w:unhideWhenUsed="0"/>
-    <w:lsdException w:name="Light Grid Accent 3" w:semiHidden="0" w:uiPriority="62" w:unhideWhenUsed="0"/>
-    <w:lsdException w:name="Medium Shading 1 Accent 3" w:semiHidden="0" w:uiPriority="63" w:unhideWhenUsed="0"/>
-    <w:lsdException w:name="Medium Shading 2 Accent 3" w:semiHidden="0" w:uiPriority="64" w:unhideWhenUsed="0"/>
-    <w:lsdException w:name="Medium List 1 Accent 3" w:semiHidden="0" w:uiPriority="65" w:unhideWhenUsed="0"/>
-    <w:lsdException w:name="Medium List 2 Accent 3" w:semiHidden="0" w:uiPriority="66" w:unhideWhenUsed="0"/>
-    <w:lsdException w:name="Medium Grid 1 Accent 3" w:semiHidden="0" w:uiPriority="67" w:unhideWhenUsed="0"/>
-    <w:lsdException w:name="Medium Grid 2 Accent 3" w:semiHidden="0" w:uiPriority="68" w:unhideWhenUsed="0"/>
-    <w:lsdException w:name="Medium Grid 3 Accent 3" w:semiHidden="0" w:uiPriority="69" w:unhideWhenUsed="0"/>
-    <w:lsdException w:name="Dark List Accent 3" w:semiHidden="0" w:uiPriority="70" w:unhideWhenUsed="0"/>
-    <w:lsdException w:name="Colorful Shading Accent 3" w:semiHidden="0" w:uiPriority="71" w:unhideWhenUsed="0"/>
-    <w:lsdException w:name="Colorful List Accent 3" w:semiHidden="0" w:uiPriority="72" w:unhideWhenUsed="0"/>
-    <w:lsdException w:name="Colorful Grid Accent 3" w:semiHidden="0" w:uiPriority="73" w:unhideWhenUsed="0"/>
-    <w:lsdException w:name="Light Shading Accent 4" w:semiHidden="0" w:uiPriority="60" w:unhideWhenUsed="0"/>
-    <w:lsdException w:name="Light List Accent 4" w:semiHidden="0" w:uiPriority="61" w:unhideWhenUsed="0"/>
-    <w:lsdException w:name="Light Grid Accent 4" w:semiHidden="0" w:uiPriority="62" w:unhideWhenUsed="0"/>
-    <w:lsdException w:name="Medium Shading 1 Accent 4" w:semiHidden="0" w:uiPriority="63" w:unhideWhenUsed="0"/>
-    <w:lsdException w:name="Medium Shading 2 Accent 4" w:semiHidden="0" w:uiPriority="64" w:unhideWhenUsed="0"/>
-    <w:lsdException w:name="Medium List 1 Accent 4" w:semiHidden="0" w:uiPriority="65" w:unhideWhenUsed="0"/>
-    <w:lsdException w:name="Medium List 2 Accent 4" w:semiHidden="0" w:uiPriority="66" w:unhideWhenUsed="0"/>
-    <w:lsdException w:name="Medium Grid 1 Accent 4" w:semiHidden="0" w:uiPriority="67" w:unhideWhenUsed="0"/>
-    <w:lsdException w:name="Medium Grid 2 Accent 4" w:semiHidden="0" w:uiPriority="68" w:unhideWhenUsed="0"/>
-    <w:lsdException w:name="Medium Grid 3 Accent 4" w:semiHidden="0" w:uiPriority="69" w:unhideWhenUsed="0"/>
-    <w:lsdException w:name="Dark List Accent 4" w:semiHidden="0" w:uiPriority="70" w:unhideWhenUsed="0"/>
-    <w:lsdException w:name="Colorful Shading Accent 4" w:semiHidden="0" w:uiPriority="71" w:unhideWhenUsed="0"/>
-    <w:lsdException w:name="Colorful List Accent 4" w:semiHidden="0" w:uiPriority="72" w:unhideWhenUsed="0"/>
-    <w:lsdException w:name="Colorful Grid Accent 4" w:semiHidden="0" w:uiPriority="73" w:unhideWhenUsed="0"/>
-    <w:lsdException w:name="Light Shading Accent 5" w:semiHidden="0" w:uiPriority="60" w:unhideWhenUsed="0"/>
-    <w:lsdException w:name="Light List Accent 5" w:semiHidden="0" w:uiPriority="61" w:unhideWhenUsed="0"/>
-    <w:lsdException w:name="Light Grid Accent 5" w:semiHidden="0" w:uiPriority="62" w:unhideWhenUsed="0"/>
-    <w:lsdException w:name="Medium Shading 1 Accent 5" w:semiHidden="0" w:uiPriority="63" w:unhideWhenUsed="0"/>
-    <w:lsdException w:name="Medium Shading 2 Accent 5" w:semiHidden="0" w:uiPriority="64" w:unhideWhenUsed="0"/>
-    <w:lsdException w:name="Medium List 1 Accent 5" w:semiHidden="0" w:uiPriority="65" w:unhideWhenUsed="0"/>
-    <w:lsdException w:name="Medium List 2 Accent 5" w:semiHidden="0" w:uiPriority="66" w:unhideWhenUsed="0"/>
-    <w:lsdException w:name="Medium Grid 1 Accent 5" w:semiHidden="0" w:uiPriority="67" w:unhideWhenUsed="0"/>
-    <w:lsdException w:name="Medium Grid 2 Accent 5" w:semiHidden="0" w:uiPriority="68" w:unhideWhenUsed="0"/>
-    <w:lsdException w:name="Medium Grid 3 Accent 5" w:semiHidden="0" w:uiPriority="69" w:unhideWhenUsed="0"/>
-    <w:lsdException w:name="Dark List Accent 5" w:semiHidden="0" w:uiPriority="70" w:unhideWhenUsed="0"/>
-    <w:lsdException w:name="Colorful Shading Accent 5" w:semiHidden="0" w:uiPriority="71" w:unhideWhenUsed="0"/>
-    <w:lsdException w:name="Colorful List Accent 5" w:semiHidden="0" w:uiPriority="72" w:unhideWhenUsed="0"/>
-    <w:lsdException w:name="Colorful Grid Accent 5" w:semiHidden="0" w:uiPriority="73" w:unhideWhenUsed="0"/>
-    <w:lsdException w:name="Light Shading Accent 6" w:semiHidden="0" w:uiPriority="60" w:unhideWhenUsed="0"/>
-    <w:lsdException w:name="Light List Accent 6" w:semiHidden="0" w:uiPriority="61" w:unhideWhenUsed="0"/>
-    <w:lsdException w:name="Light Grid Accent 6" w:semiHidden="0" w:uiPriority="62" w:unhideWhenUsed="0"/>
-    <w:lsdException w:name="Medium Shading 1 Accent 6" w:semiHidden="0" w:uiPriority="63" w:unhideWhenUsed="0"/>
-    <w:lsdException w:name="Medium Shading 2 Accent 6" w:semiHidden="0" w:uiPriority="64" w:unhideWhenUsed="0"/>
-    <w:lsdException w:name="Medium List 1 Accent 6" w:semiHidden="0" w:uiPriority="65" w:unhideWhenUsed="0"/>
-    <w:lsdException w:name="Medium List 2 Accent 6" w:semiHidden="0" w:uiPriority="66" w:unhideWhenUsed="0"/>
-    <w:lsdException w:name="Medium Grid 1 Accent 6" w:semiHidden="0" w:uiPriority="67" w:unhideWhenUsed="0"/>
-    <w:lsdException w:name="Medium Grid 2 Accent 6" w:semiHidden="0" w:uiPriority="68" w:unhideWhenUsed="0"/>
-    <w:lsdException w:name="Medium Grid 3 Accent 6" w:semiHidden="0" w:uiPriority="69" w:unhideWhenUsed="0"/>
-    <w:lsdException w:name="Dark List Accent 6" w:semiHidden="0" w:uiPriority="70" w:unhideWhenUsed="0"/>
-    <w:lsdException w:name="Colorful Shading Accent 6" w:semiHidden="0" w:uiPriority="71" w:unhideWhenUsed="0"/>
-    <w:lsdException w:name="Colorful List Accent 6" w:semiHidden="0" w:uiPriority="72" w:unhideWhenUsed="0"/>
-    <w:lsdException w:name="Colorful Grid Accent 6" w:semiHidden="0" w:uiPriority="73" w:unhideWhenUsed="0"/>
-    <w:lsdException w:name="Subtle Emphasis" w:semiHidden="0" w:uiPriority="19" w:unhideWhenUsed="0" w:qFormat="1"/>
-    <w:lsdException w:name="Intense Emphasis" w:semiHidden="0" w:uiPriority="21" w:unhideWhenUsed="0" w:qFormat="1"/>
-    <w:lsdException w:name="Subtle Reference" w:semiHidden="0" w:uiPriority="31" w:unhideWhenUsed="0" w:qFormat="1"/>
-    <w:lsdException w:name="Intense Reference" w:semiHidden="0" w:uiPriority="32" w:unhideWhenUsed="0" w:qFormat="1"/>
-    <w:lsdException w:name="Book Title" w:semiHidden="0" w:uiPriority="33" w:unhideWhenUsed="0" w:qFormat="1"/>
-    <w:lsdException w:name="Bibliography" w:uiPriority="37"/>
-    <w:lsdException w:name="TOC Heading" w:uiPriority="39" w:qFormat="1"/>
+  <w:latentStyles w:defLockedState="0" w:defUIPriority="99" w:defSemiHidden="0" w:defUnhideWhenUsed="0" w:defQFormat="0" w:count="376">
+    <w:lsdException w:name="Normal" w:uiPriority="0" w:qFormat="1"/>
+    <w:lsdException w:name="heading 1" w:uiPriority="9" w:qFormat="1"/>
+    <w:lsdException w:name="heading 2" w:semiHidden="1" w:uiPriority="9" w:unhideWhenUsed="1" w:qFormat="1"/>
+    <w:lsdException w:name="heading 3" w:semiHidden="1" w:uiPriority="9" w:unhideWhenUsed="1" w:qFormat="1"/>
+    <w:lsdException w:name="heading 4" w:semiHidden="1" w:uiPriority="9" w:unhideWhenUsed="1" w:qFormat="1"/>
+    <w:lsdException w:name="heading 5" w:semiHidden="1" w:uiPriority="9" w:unhideWhenUsed="1" w:qFormat="1"/>
+    <w:lsdException w:name="heading 6" w:semiHidden="1" w:uiPriority="9" w:unhideWhenUsed="1" w:qFormat="1"/>
+    <w:lsdException w:name="heading 7" w:semiHidden="1" w:uiPriority="9" w:unhideWhenUsed="1" w:qFormat="1"/>
+    <w:lsdException w:name="heading 8" w:semiHidden="1" w:uiPriority="9" w:unhideWhenUsed="1" w:qFormat="1"/>
+    <w:lsdException w:name="heading 9" w:semiHidden="1" w:uiPriority="9" w:unhideWhenUsed="1" w:qFormat="1"/>
+    <w:lsdException w:name="index 1" w:semiHidden="1" w:unhideWhenUsed="1"/>
+    <w:lsdException w:name="index 2" w:semiHidden="1" w:unhideWhenUsed="1"/>
+    <w:lsdException w:name="index 3" w:semiHidden="1" w:unhideWhenUsed="1"/>
+    <w:lsdException w:name="index 4" w:semiHidden="1" w:unhideWhenUsed="1"/>
+    <w:lsdException w:name="index 5" w:semiHidden="1" w:unhideWhenUsed="1"/>
+    <w:lsdException w:name="index 6" w:semiHidden="1" w:unhideWhenUsed="1"/>
+    <w:lsdException w:name="index 7" w:semiHidden="1" w:unhideWhenUsed="1"/>
+    <w:lsdException w:name="index 8" w:semiHidden="1" w:unhideWhenUsed="1"/>
+    <w:lsdException w:name="index 9" w:semiHidden="1" w:unhideWhenUsed="1"/>
+    <w:lsdException w:name="toc 1" w:semiHidden="1" w:uiPriority="39" w:unhideWhenUsed="1"/>
+    <w:lsdException w:name="toc 2" w:semiHidden="1" w:uiPriority="39" w:unhideWhenUsed="1"/>
+    <w:lsdException w:name="toc 3" w:semiHidden="1" w:uiPriority="39" w:unhideWhenUsed="1"/>
+    <w:lsdException w:name="toc 4" w:semiHidden="1" w:uiPriority="39" w:unhideWhenUsed="1"/>
+    <w:lsdException w:name="toc 5" w:semiHidden="1" w:uiPriority="39" w:unhideWhenUsed="1"/>
+    <w:lsdException w:name="toc 6" w:semiHidden="1" w:uiPriority="39" w:unhideWhenUsed="1"/>
+    <w:lsdException w:name="toc 7" w:semiHidden="1" w:uiPriority="39" w:unhideWhenUsed="1"/>
+    <w:lsdException w:name="toc 8" w:semiHidden="1" w:uiPriority="39" w:unhideWhenUsed="1"/>
+    <w:lsdException w:name="toc 9" w:semiHidden="1" w:uiPriority="39" w:unhideWhenUsed="1"/>
+    <w:lsdException w:name="Normal Indent" w:semiHidden="1" w:unhideWhenUsed="1"/>
+    <w:lsdException w:name="footnote text" w:semiHidden="1" w:unhideWhenUsed="1"/>
+    <w:lsdException w:name="annotation text" w:semiHidden="1" w:unhideWhenUsed="1"/>
+    <w:lsdException w:name="header" w:semiHidden="1" w:unhideWhenUsed="1"/>
+    <w:lsdException w:name="footer" w:semiHidden="1" w:unhideWhenUsed="1"/>
+    <w:lsdException w:name="index heading" w:semiHidden="1" w:unhideWhenUsed="1"/>
+    <w:lsdException w:name="caption" w:uiPriority="35" w:qFormat="1"/>
+    <w:lsdException w:name="table of figures" w:semiHidden="1" w:unhideWhenUsed="1"/>
+    <w:lsdException w:name="envelope address" w:semiHidden="1" w:unhideWhenUsed="1"/>
+    <w:lsdException w:name="envelope return" w:semiHidden="1" w:unhideWhenUsed="1"/>
+    <w:lsdException w:name="footnote reference" w:semiHidden="1" w:unhideWhenUsed="1"/>
+    <w:lsdException w:name="annotation reference" w:semiHidden="1" w:unhideWhenUsed="1"/>
+    <w:lsdException w:name="line number" w:semiHidden="1" w:unhideWhenUsed="1"/>
+    <w:lsdException w:name="page number" w:semiHidden="1" w:unhideWhenUsed="1"/>
+    <w:lsdException w:name="endnote reference" w:semiHidden="1" w:unhideWhenUsed="1"/>
+    <w:lsdException w:name="endnote text" w:semiHidden="1" w:unhideWhenUsed="1"/>
+    <w:lsdException w:name="table of authorities" w:semiHidden="1" w:unhideWhenUsed="1"/>
+    <w:lsdException w:name="macro" w:semiHidden="1" w:unhideWhenUsed="1"/>
+    <w:lsdException w:name="toa heading" w:semiHidden="1" w:unhideWhenUsed="1"/>
+    <w:lsdException w:name="List" w:semiHidden="1" w:unhideWhenUsed="1"/>
+    <w:lsdException w:name="List Bullet" w:semiHidden="1" w:unhideWhenUsed="1"/>
+    <w:lsdException w:name="List Number" w:semiHidden="1" w:unhideWhenUsed="1"/>
+    <w:lsdException w:name="List 2" w:semiHidden="1" w:unhideWhenUsed="1"/>
+    <w:lsdException w:name="List 3" w:semiHidden="1" w:unhideWhenUsed="1"/>
+    <w:lsdException w:name="List 4" w:semiHidden="1" w:unhideWhenUsed="1"/>
+    <w:lsdException w:name="List 5" w:semiHidden="1" w:unhideWhenUsed="1"/>
+    <w:lsdException w:name="List Bullet 2" w:semiHidden="1" w:unhideWhenUsed="1"/>
+    <w:lsdException w:name="List Bullet 3" w:semiHidden="1" w:unhideWhenUsed="1"/>
+    <w:lsdException w:name="List Bullet 4" w:semiHidden="1" w:unhideWhenUsed="1"/>
+    <w:lsdException w:name="List Bullet 5" w:semiHidden="1" w:unhideWhenUsed="1"/>
+    <w:lsdException w:name="List Number 2" w:semiHidden="1" w:unhideWhenUsed="1"/>
+    <w:lsdException w:name="List Number 3" w:semiHidden="1" w:unhideWhenUsed="1"/>
+    <w:lsdException w:name="List Number 4" w:semiHidden="1" w:unhideWhenUsed="1"/>
+    <w:lsdException w:name="List Number 5" w:semiHidden="1" w:unhideWhenUsed="1"/>
+    <w:lsdException w:name="Title" w:uiPriority="10" w:qFormat="1"/>
+    <w:lsdException w:name="Closing" w:semiHidden="1" w:unhideWhenUsed="1"/>
+    <w:lsdException w:name="Signature" w:semiHidden="1" w:unhideWhenUsed="1"/>
+    <w:lsdException w:name="Default Paragraph Font" w:semiHidden="1" w:uiPriority="1" w:unhideWhenUsed="1"/>
+    <w:lsdException w:name="Body Text" w:semiHidden="1" w:unhideWhenUsed="1"/>
+    <w:lsdException w:name="Body Text Indent" w:semiHidden="1" w:unhideWhenUsed="1"/>
+    <w:lsdException w:name="List Continue" w:semiHidden="1" w:unhideWhenUsed="1"/>
+    <w:lsdException w:name="List Continue 2" w:semiHidden="1" w:unhideWhenUsed="1"/>
+    <w:lsdException w:name="List Continue 3" w:semiHidden="1" w:unhideWhenUsed="1"/>
+    <w:lsdException w:name="List Continue 4" w:semiHidden="1" w:unhideWhenUsed="1"/>
+    <w:lsdException w:name="List Continue 5" w:semiHidden="1" w:unhideWhenUsed="1"/>
+    <w:lsdException w:name="Message Header" w:semiHidden="1" w:unhideWhenUsed="1"/>
+    <w:lsdException w:name="Subtitle" w:uiPriority="11" w:qFormat="1"/>
+    <w:lsdException w:name="Salutation" w:semiHidden="1" w:unhideWhenUsed="1"/>
+    <w:lsdException w:name="Date" w:semiHidden="1" w:unhideWhenUsed="1"/>
+    <w:lsdException w:name="Body Text First Indent" w:semiHidden="1" w:unhideWhenUsed="1"/>
+    <w:lsdException w:name="Body Text First Indent 2" w:semiHidden="1" w:unhideWhenUsed="1"/>
+    <w:lsdException w:name="Note Heading" w:semiHidden="1" w:unhideWhenUsed="1"/>
+    <w:lsdException w:name="Body Text 2" w:semiHidden="1" w:unhideWhenUsed="1"/>
+    <w:lsdException w:name="Body Text 3" w:semiHidden="1" w:unhideWhenUsed="1"/>
+    <w:lsdException w:name="Body Text Indent 2" w:semiHidden="1" w:unhideWhenUsed="1"/>
+    <w:lsdException w:name="Body Text Indent 3" w:semiHidden="1" w:unhideWhenUsed="1"/>
+    <w:lsdException w:name="Block Text" w:semiHidden="1" w:unhideWhenUsed="1"/>
+    <w:lsdException w:name="Hyperlink" w:semiHidden="1" w:unhideWhenUsed="1"/>
+    <w:lsdException w:name="FollowedHyperlink" w:semiHidden="1" w:unhideWhenUsed="1"/>
+    <w:lsdException w:name="Strong" w:uiPriority="22" w:qFormat="1"/>
+    <w:lsdException w:name="Emphasis" w:uiPriority="20" w:qFormat="1"/>
+    <w:lsdException w:name="Document Map" w:semiHidden="1" w:unhideWhenUsed="1"/>
+    <w:lsdException w:name="Plain Text" w:semiHidden="1" w:unhideWhenUsed="1"/>
+    <w:lsdException w:name="E-mail Signature" w:semiHidden="1" w:unhideWhenUsed="1"/>
+    <w:lsdException w:name="HTML Top of Form" w:semiHidden="1" w:unhideWhenUsed="1"/>
+    <w:lsdException w:name="HTML Bottom of Form" w:semiHidden="1" w:unhideWhenUsed="1"/>
+    <w:lsdException w:name="Normal (Web)" w:semiHidden="1" w:unhideWhenUsed="1"/>
+    <w:lsdException w:name="HTML Acronym" w:semiHidden="1" w:unhideWhenUsed="1"/>
+    <w:lsdException w:name="HTML Address" w:semiHidden="1" w:unhideWhenUsed="1"/>
+    <w:lsdException w:name="HTML Cite" w:semiHidden="1" w:unhideWhenUsed="1"/>
+    <w:lsdException w:name="HTML Code" w:semiHidden="1" w:unhideWhenUsed="1"/>
+    <w:lsdException w:name="HTML Definition" w:semiHidden="1" w:unhideWhenUsed="1"/>
+    <w:lsdException w:name="HTML Keyboard" w:semiHidden="1" w:unhideWhenUsed="1"/>
+    <w:lsdException w:name="HTML Preformatted" w:semiHidden="1" w:unhideWhenUsed="1"/>
+    <w:lsdException w:name="HTML Sample" w:semiHidden="1" w:unhideWhenUsed="1"/>
+    <w:lsdException w:name="HTML Typewriter" w:semiHidden="1" w:unhideWhenUsed="1"/>
+    <w:lsdException w:name="HTML Variable" w:semiHidden="1" w:unhideWhenUsed="1"/>
+    <w:lsdException w:name="Normal Table" w:semiHidden="1" w:unhideWhenUsed="1"/>
+    <w:lsdException w:name="annotation subject" w:semiHidden="1" w:unhideWhenUsed="1"/>
+    <w:lsdException w:name="No List" w:semiHidden="1" w:unhideWhenUsed="1"/>
+    <w:lsdException w:name="Outline List 1" w:semiHidden="1" w:unhideWhenUsed="1"/>
+    <w:lsdException w:name="Outline List 2" w:semiHidden="1" w:unhideWhenUsed="1"/>
+    <w:lsdException w:name="Outline List 3" w:semiHidden="1" w:unhideWhenUsed="1"/>
+    <w:lsdException w:name="Table Simple 1" w:semiHidden="1" w:unhideWhenUsed="1"/>
+    <w:lsdException w:name="Table Simple 2" w:semiHidden="1" w:unhideWhenUsed="1"/>
+    <w:lsdException w:name="Table Simple 3" w:semiHidden="1" w:unhideWhenUsed="1"/>
+    <w:lsdException w:name="Table Classic 1" w:semiHidden="1" w:unhideWhenUsed="1"/>
+    <w:lsdException w:name="Table Classic 2" w:semiHidden="1" w:unhideWhenUsed="1"/>
+    <w:lsdException w:name="Table Classic 3" w:semiHidden="1" w:unhideWhenUsed="1"/>
+    <w:lsdException w:name="Table Classic 4" w:semiHidden="1" w:unhideWhenUsed="1"/>
+    <w:lsdException w:name="Table Colorful 1" w:semiHidden="1" w:unhideWhenUsed="1"/>
+    <w:lsdException w:name="Table Colorful 2" w:semiHidden="1" w:unhideWhenUsed="1"/>
+    <w:lsdException w:name="Table Colorful 3" w:semiHidden="1" w:unhideWhenUsed="1"/>
+    <w:lsdException w:name="Table Columns 1" w:semiHidden="1" w:unhideWhenUsed="1"/>
+    <w:lsdException w:name="Table Columns 2" w:semiHidden="1" w:unhideWhenUsed="1"/>
+    <w:lsdException w:name="Table Columns 3" w:semiHidden="1" w:unhideWhenUsed="1"/>
+    <w:lsdException w:name="Table Columns 4" w:semiHidden="1" w:unhideWhenUsed="1"/>
+    <w:lsdException w:name="Table Columns 5" w:semiHidden="1" w:unhideWhenUsed="1"/>
+    <w:lsdException w:name="Table Grid 1" w:semiHidden="1" w:unhideWhenUsed="1"/>
+    <w:lsdException w:name="Table Grid 2" w:semiHidden="1" w:unhideWhenUsed="1"/>
+    <w:lsdException w:name="Table Grid 3" w:semiHidden="1" w:unhideWhenUsed="1"/>
+    <w:lsdException w:name="Table Grid 4" w:semiHidden="1" w:unhideWhenUsed="1"/>
+    <w:lsdException w:name="Table Grid 5" w:semiHidden="1" w:unhideWhenUsed="1"/>
+    <w:lsdException w:name="Table Grid 6" w:semiHidden="1" w:unhideWhenUsed="1"/>
+    <w:lsdException w:name="Table Grid 7" w:semiHidden="1" w:unhideWhenUsed="1"/>
+    <w:lsdException w:name="Table Grid 8" w:semiHidden="1" w:unhideWhenUsed="1"/>
+    <w:lsdException w:name="Table List 1" w:semiHidden="1" w:unhideWhenUsed="1"/>
+    <w:lsdException w:name="Table List 2" w:semiHidden="1" w:unhideWhenUsed="1"/>
+    <w:lsdException w:name="Table List 3" w:semiHidden="1" w:unhideWhenUsed="1"/>
+    <w:lsdException w:name="Table List 4" w:semiHidden="1" w:unhideWhenUsed="1"/>
+    <w:lsdException w:name="Table List 5" w:semiHidden="1" w:unhideWhenUsed="1"/>
+    <w:lsdException w:name="Table List 6" w:semiHidden="1" w:unhideWhenUsed="1"/>
+    <w:lsdException w:name="Table List 7" w:semiHidden="1" w:unhideWhenUsed="1"/>
+    <w:lsdException w:name="Table List 8" w:semiHidden="1" w:unhideWhenUsed="1"/>
+    <w:lsdException w:name="Table 3D effects 1" w:semiHidden="1" w:unhideWhenUsed="1"/>
+    <w:lsdException w:name="Table 3D effects 2" w:semiHidden="1" w:unhideWhenUsed="1"/>
+    <w:lsdException w:name="Table 3D effects 3" w:semiHidden="1" w:unhideWhenUsed="1"/>
+    <w:lsdException w:name="Table Contemporary" w:semiHidden="1" w:unhideWhenUsed="1"/>
+    <w:lsdException w:name="Table Elegant" w:semiHidden="1" w:unhideWhenUsed="1"/>
+    <w:lsdException w:name="Table Professional" w:semiHidden="1" w:unhideWhenUsed="1"/>
+    <w:lsdException w:name="Table Subtle 1" w:semiHidden="1" w:unhideWhenUsed="1"/>
+    <w:lsdException w:name="Table Subtle 2" w:semiHidden="1" w:unhideWhenUsed="1"/>
+    <w:lsdException w:name="Table Web 1" w:semiHidden="1" w:unhideWhenUsed="1"/>
+    <w:lsdException w:name="Table Web 2" w:semiHidden="1" w:unhideWhenUsed="1"/>
+    <w:lsdException w:name="Table Web 3" w:semiHidden="1" w:unhideWhenUsed="1"/>
+    <w:lsdException w:name="Balloon Text" w:semiHidden="1" w:unhideWhenUsed="1"/>
+    <w:lsdException w:name="Table Grid" w:semiHidden="1" w:uiPriority="39" w:unhideWhenUsed="1"/>
+    <w:lsdException w:name="Table Theme" w:semiHidden="1" w:unhideWhenUsed="1"/>
+    <w:lsdException w:name="Placeholder Text" w:semiHidden="1"/>
+    <w:lsdException w:name="No Spacing" w:uiPriority="1" w:qFormat="1"/>
+    <w:lsdException w:name="Light Shading" w:uiPriority="60"/>
+    <w:lsdException w:name="Light List" w:uiPriority="61"/>
+    <w:lsdException w:name="Light Grid" w:uiPriority="62"/>
+    <w:lsdException w:name="Medium Shading 1" w:uiPriority="63"/>
+    <w:lsdException w:name="Medium Shading 2" w:uiPriority="64"/>
+    <w:lsdException w:name="Medium List 1" w:uiPriority="65"/>
+    <w:lsdException w:name="Medium List 2" w:uiPriority="66"/>
+    <w:lsdException w:name="Medium Grid 1" w:uiPriority="67"/>
+    <w:lsdException w:name="Medium Grid 2" w:uiPriority="68"/>
+    <w:lsdException w:name="Medium Grid 3" w:uiPriority="69"/>
+    <w:lsdException w:name="Dark List" w:uiPriority="70"/>
+    <w:lsdException w:name="Colorful Shading" w:uiPriority="71"/>
+    <w:lsdException w:name="Colorful List" w:uiPriority="72"/>
+    <w:lsdException w:name="Colorful Grid" w:uiPriority="73"/>
+    <w:lsdException w:name="Light Shading Accent 1" w:uiPriority="60"/>
+    <w:lsdException w:name="Light List Accent 1" w:uiPriority="61"/>
+    <w:lsdException w:name="Light Grid Accent 1" w:uiPriority="62"/>
+    <w:lsdException w:name="Medium Shading 1 Accent 1" w:uiPriority="63"/>
+    <w:lsdException w:name="Medium Shading 2 Accent 1" w:uiPriority="64"/>
+    <w:lsdException w:name="Medium List 1 Accent 1" w:uiPriority="65"/>
+    <w:lsdException w:name="Revision" w:semiHidden="1"/>
+    <w:lsdException w:name="List Paragraph" w:uiPriority="34" w:qFormat="1"/>
+    <w:lsdException w:name="Quote" w:uiPriority="29" w:qFormat="1"/>
+    <w:lsdException w:name="Intense Quote" w:uiPriority="30" w:qFormat="1"/>
+    <w:lsdException w:name="Medium List 2 Accent 1" w:uiPriority="66"/>
+    <w:lsdException w:name="Medium Grid 1 Accent 1" w:uiPriority="67"/>
+    <w:lsdException w:name="Medium Grid 2 Accent 1" w:uiPriority="68"/>
+    <w:lsdException w:name="Medium Grid 3 Accent 1" w:uiPriority="69"/>
+    <w:lsdException w:name="Dark List Accent 1" w:uiPriority="70"/>
+    <w:lsdException w:name="Colorful Shading Accent 1" w:uiPriority="71"/>
+    <w:lsdException w:name="Colorful List Accent 1" w:uiPriority="72"/>
+    <w:lsdException w:name="Colorful Grid Accent 1" w:uiPriority="73"/>
+    <w:lsdException w:name="Light Shading Accent 2" w:uiPriority="60"/>
+    <w:lsdException w:name="Light List Accent 2" w:uiPriority="61"/>
+    <w:lsdException w:name="Light Grid Accent 2" w:uiPriority="62"/>
+    <w:lsdException w:name="Medium Shading 1 Accent 2" w:uiPriority="63"/>
+    <w:lsdException w:name="Medium Shading 2 Accent 2" w:uiPriority="64"/>
+    <w:lsdException w:name="Medium List 1 Accent 2" w:uiPriority="65"/>
+    <w:lsdException w:name="Medium List 2 Accent 2" w:uiPriority="66"/>
+    <w:lsdException w:name="Medium Grid 1 Accent 2" w:uiPriority="67"/>
+    <w:lsdException w:name="Medium Grid 2 Accent 2" w:uiPriority="68"/>
+    <w:lsdException w:name="Medium Grid 3 Accent 2" w:uiPriority="69"/>
+    <w:lsdException w:name="Dark List Accent 2" w:uiPriority="70"/>
+    <w:lsdException w:name="Colorful Shading Accent 2" w:uiPriority="71"/>
+    <w:lsdException w:name="Colorful List Accent 2" w:uiPriority="72"/>
+    <w:lsdException w:name="Colorful Grid Accent 2" w:uiPriority="73"/>
+    <w:lsdException w:name="Light Shading Accent 3" w:uiPriority="60"/>
+    <w:lsdException w:name="Light List Accent 3" w:uiPriority="61"/>
+    <w:lsdException w:name="Light Grid Accent 3" w:uiPriority="62"/>
+    <w:lsdException w:name="Medium Shading 1 Accent 3" w:uiPriority="63"/>
+    <w:lsdException w:name="Medium Shading 2 Accent 3" w:uiPriority="64"/>
+    <w:lsdException w:name="Medium List 1 Accent 3" w:uiPriority="65"/>
+    <w:lsdException w:name="Medium List 2 Accent 3" w:uiPriority="66"/>
+    <w:lsdException w:name="Medium Grid 1 Accent 3" w:uiPriority="67"/>
+    <w:lsdException w:name="Medium Grid 2 Accent 3" w:uiPriority="68"/>
+    <w:lsdException w:name="Medium Grid 3 Accent 3" w:uiPriority="69"/>
+    <w:lsdException w:name="Dark List Accent 3" w:uiPriority="70"/>
+    <w:lsdException w:name="Colorful Shading Accent 3" w:uiPriority="71"/>
+    <w:lsdException w:name="Colorful List Accent 3" w:uiPriority="72"/>
+    <w:lsdException w:name="Colorful Grid Accent 3" w:uiPriority="73"/>
+    <w:lsdException w:name="Light Shading Accent 4" w:uiPriority="60"/>
+    <w:lsdException w:name="Light List Accent 4" w:uiPriority="61"/>
+    <w:lsdException w:name="Light Grid Accent 4" w:uiPriority="62"/>
+    <w:lsdException w:name="Medium Shading 1 Accent 4" w:uiPriority="63"/>
+    <w:lsdException w:name="Medium Shading 2 Accent 4" w:uiPriority="64"/>
+    <w:lsdException w:name="Medium List 1 Accent 4" w:uiPriority="65"/>
+    <w:lsdException w:name="Medium List 2 Accent 4" w:uiPriority="66"/>
+    <w:lsdException w:name="Medium Grid 1 Accent 4" w:uiPriority="67"/>
+    <w:lsdException w:name="Medium Grid 2 Accent 4" w:uiPriority="68"/>
+    <w:lsdException w:name="Medium Grid 3 Accent 4" w:uiPriority="69"/>
+    <w:lsdException w:name="Dark List Accent 4" w:uiPriority="70"/>
+    <w:lsdException w:name="Colorful Shading Accent 4" w:uiPriority="71"/>
+    <w:lsdException w:name="Colorful List Accent 4" w:uiPriority="72"/>
+    <w:lsdException w:name="Colorful Grid Accent 4" w:uiPriority="73"/>
+    <w:lsdException w:name="Light Shading Accent 5" w:uiPriority="60"/>
+    <w:lsdException w:name="Light List Accent 5" w:uiPriority="61"/>
+    <w:lsdException w:name="Light Grid Accent 5" w:uiPriority="62"/>
+    <w:lsdException w:name="Medium Shading 1 Accent 5" w:uiPriority="63"/>
+    <w:lsdException w:name="Medium Shading 2 Accent 5" w:uiPriority="64"/>
+    <w:lsdException w:name="Medium List 1 Accent 5" w:uiPriority="65"/>
+    <w:lsdException w:name="Medium List 2 Accent 5" w:uiPriority="66"/>
+    <w:lsdException w:name="Medium Grid 1 Accent 5" w:uiPriority="67"/>
+    <w:lsdException w:name="Medium Grid 2 Accent 5" w:uiPriority="68"/>
+    <w:lsdException w:name="Medium Grid 3 Accent 5" w:uiPriority="69"/>
+    <w:lsdException w:name="Dark List Accent 5" w:uiPriority="70"/>
+    <w:lsdException w:name="Colorful Shading Accent 5" w:uiPriority="71"/>
+    <w:lsdException w:name="Colorful List Accent 5" w:uiPriority="72"/>
+    <w:lsdException w:name="Colorful Grid Accent 5" w:uiPriority="73"/>
+    <w:lsdException w:name="Light Shading Accent 6" w:uiPriority="60"/>
+    <w:lsdException w:name="Light List Accent 6" w:uiPriority="61"/>
+    <w:lsdException w:name="Light Grid Accent 6" w:uiPriority="62"/>
+    <w:lsdException w:name="Medium Shading 1 Accent 6" w:uiPriority="63"/>
+    <w:lsdException w:name="Medium Shading 2 Accent 6" w:uiPriority="64"/>
+    <w:lsdException w:name="Medium List 1 Accent 6" w:uiPriority="65"/>
+    <w:lsdException w:name="Medium List 2 Accent 6" w:uiPriority="66"/>
+    <w:lsdException w:name="Medium Grid 1 Accent 6" w:uiPriority="67"/>
+    <w:lsdException w:name="Medium Grid 2 Accent 6" w:uiPriority="68"/>
+    <w:lsdException w:name="Medium Grid 3 Accent 6" w:uiPriority="69"/>
+    <w:lsdException w:name="Dark List Accent 6" w:uiPriority="70"/>
+    <w:lsdException w:name="Colorful Shading Accent 6" w:uiPriority="71"/>
+    <w:lsdException w:name="Colorful List Accent 6" w:uiPriority="72"/>
+    <w:lsdException w:name="Colorful Grid Accent 6" w:uiPriority="73"/>
+    <w:lsdException w:name="Subtle Emphasis" w:uiPriority="19" w:qFormat="1"/>
+    <w:lsdException w:name="Intense Emphasis" w:uiPriority="21" w:qFormat="1"/>
+    <w:lsdException w:name="Subtle Reference" w:uiPriority="31" w:qFormat="1"/>
+    <w:lsdException w:name="Intense Reference" w:uiPriority="32" w:qFormat="1"/>
+    <w:lsdException w:name="Book Title" w:uiPriority="33" w:qFormat="1"/>
+    <w:lsdException w:name="Bibliography" w:semiHidden="1" w:uiPriority="37" w:unhideWhenUsed="1"/>
+    <w:lsdException w:name="TOC Heading" w:semiHidden="1" w:uiPriority="39" w:unhideWhenUsed="1" w:qFormat="1"/>
+    <w:lsdException w:name="Plain Table 1" w:uiPriority="41"/>
+    <w:lsdException w:name="Plain Table 2" w:uiPriority="42"/>
+    <w:lsdException w:name="Plain Table 3" w:uiPriority="43"/>
+    <w:lsdException w:name="Plain Table 4" w:uiPriority="44"/>
+    <w:lsdException w:name="Plain Table 5" w:uiPriority="45"/>
+    <w:lsdException w:name="Grid Table Light" w:uiPriority="40"/>
+    <w:lsdException w:name="Grid Table 1 Light" w:uiPriority="46"/>
+    <w:lsdException w:name="Grid Table 2" w:uiPriority="47"/>
+    <w:lsdException w:name="Grid Table 3" w:uiPriority="48"/>
+    <w:lsdException w:name="Grid Table 4" w:uiPriority="49"/>
+    <w:lsdException w:name="Grid Table 5 Dark" w:uiPriority="50"/>
+    <w:lsdException w:name="Grid Table 6 Colorful" w:uiPriority="51"/>
+    <w:lsdException w:name="Grid Table 7 Colorful" w:uiPriority="52"/>
+    <w:lsdException w:name="Grid Table 1 Light Accent 1" w:uiPriority="46"/>
+    <w:lsdException w:name="Grid Table 2 Accent 1" w:uiPriority="47"/>
+    <w:lsdException w:name="Grid Table 3 Accent 1" w:uiPriority="48"/>
+    <w:lsdException w:name="Grid Table 4 Accent 1" w:uiPriority="49"/>
+    <w:lsdException w:name="Grid Table 5 Dark Accent 1" w:uiPriority="50"/>
+    <w:lsdException w:name="Grid Table 6 Colorful Accent 1" w:uiPriority="51"/>
+    <w:lsdException w:name="Grid Table 7 Colorful Accent 1" w:uiPriority="52"/>
+    <w:lsdException w:name="Grid Table 1 Light Accent 2" w:uiPriority="46"/>
+    <w:lsdException w:name="Grid Table 2 Accent 2" w:uiPriority="47"/>
+    <w:lsdException w:name="Grid Table 3 Accent 2" w:uiPriority="48"/>
+    <w:lsdException w:name="Grid Table 4 Accent 2" w:uiPriority="49"/>
+    <w:lsdException w:name="Grid Table 5 Dark Accent 2" w:uiPriority="50"/>
+    <w:lsdException w:name="Grid Table 6 Colorful Accent 2" w:uiPriority="51"/>
+    <w:lsdException w:name="Grid Table 7 Colorful Accent 2" w:uiPriority="52"/>
+    <w:lsdException w:name="Grid Table 1 Light Accent 3" w:uiPriority="46"/>
+    <w:lsdException w:name="Grid Table 2 Accent 3" w:uiPriority="47"/>
+    <w:lsdException w:name="Grid Table 3 Accent 3" w:uiPriority="48"/>
+    <w:lsdException w:name="Grid Table 4 Accent 3" w:uiPriority="49"/>
+    <w:lsdException w:name="Grid Table 5 Dark Accent 3" w:uiPriority="50"/>
+    <w:lsdException w:name="Grid Table 6 Colorful Accent 3" w:uiPriority="51"/>
+    <w:lsdException w:name="Grid Table 7 Colorful Accent 3" w:uiPriority="52"/>
+    <w:lsdException w:name="Grid Table 1 Light Accent 4" w:uiPriority="46"/>
+    <w:lsdException w:name="Grid Table 2 Accent 4" w:uiPriority="47"/>
+    <w:lsdException w:name="Grid Table 3 Accent 4" w:uiPriority="48"/>
+    <w:lsdException w:name="Grid Table 4 Accent 4" w:uiPriority="49"/>
+    <w:lsdException w:name="Grid Table 5 Dark Accent 4" w:uiPriority="50"/>
+    <w:lsdException w:name="Grid Table 6 Colorful Accent 4" w:uiPriority="51"/>
+    <w:lsdException w:name="Grid Table 7 Colorful Accent 4" w:uiPriority="52"/>
+    <w:lsdException w:name="Grid Table 1 Light Accent 5" w:uiPriority="46"/>
+    <w:lsdException w:name="Grid Table 2 Accent 5" w:uiPriority="47"/>
+    <w:lsdException w:name="Grid Table 3 Accent 5" w:uiPriority="48"/>
+    <w:lsdException w:name="Grid Table 4 Accent 5" w:uiPriority="49"/>
+    <w:lsdException w:name="Grid Table 5 Dark Accent 5" w:uiPriority="50"/>
+    <w:lsdException w:name="Grid Table 6 Colorful Accent 5" w:uiPriority="51"/>
+    <w:lsdException w:name="Grid Table 7 Colorful Accent 5" w:uiPriority="52"/>
+    <w:lsdException w:name="Grid Table 1 Light Accent 6" w:uiPriority="46"/>
+    <w:lsdException w:name="Grid Table 2 Accent 6" w:uiPriority="47"/>
+    <w:lsdException w:name="Grid Table 3 Accent 6" w:uiPriority="48"/>
+    <w:lsdException w:name="Grid Table 4 Accent 6" w:uiPriority="49"/>
+    <w:lsdException w:name="Grid Table 5 Dark Accent 6" w:uiPriority="50"/>
+    <w:lsdException w:name="Grid Table 6 Colorful Accent 6" w:uiPriority="51"/>
+    <w:lsdException w:name="Grid Table 7 Colorful Accent 6" w:uiPriority="52"/>
+    <w:lsdException w:name="List Table 1 Light" w:uiPriority="46"/>
+    <w:lsdException w:name="List Table 2" w:uiPriority="47"/>
+    <w:lsdException w:name="List Table 3" w:uiPriority="48"/>
+    <w:lsdException w:name="List Table 4" w:uiPriority="49"/>
+    <w:lsdException w:name="List Table 5 Dark" w:uiPriority="50"/>
+    <w:lsdException w:name="List Table 6 Colorful" w:uiPriority="51"/>
+    <w:lsdException w:name="List Table 7 Colorful" w:uiPriority="52"/>
+    <w:lsdException w:name="List Table 1 Light Accent 1" w:uiPriority="46"/>
+    <w:lsdException w:name="List Table 2 Accent 1" w:uiPriority="47"/>
+    <w:lsdException w:name="List Table 3 Accent 1" w:uiPriority="48"/>
+    <w:lsdException w:name="List Table 4 Accent 1" w:uiPriority="49"/>
+    <w:lsdException w:name="List Table 5 Dark Accent 1" w:uiPriority="50"/>
+    <w:lsdException w:name="List Table 6 Colorful Accent 1" w:uiPriority="51"/>
+    <w:lsdException w:name="List Table 7 Colorful Accent 1" w:uiPriority="52"/>
+    <w:lsdException w:name="List Table 1 Light Accent 2" w:uiPriority="46"/>
+    <w:lsdException w:name="List Table 2 Accent 2" w:uiPriority="47"/>
+    <w:lsdException w:name="List Table 3 Accent 2" w:uiPriority="48"/>
+    <w:lsdException w:name="List Table 4 Accent 2" w:uiPriority="49"/>
+    <w:lsdException w:name="List Table 5 Dark Accent 2" w:uiPriority="50"/>
+    <w:lsdException w:name="List Table 6 Colorful Accent 2" w:uiPriority="51"/>
+    <w:lsdException w:name="List Table 7 Colorful Accent 2" w:uiPriority="52"/>
+    <w:lsdException w:name="List Table 1 Light Accent 3" w:uiPriority="46"/>
+    <w:lsdException w:name="List Table 2 Accent 3" w:uiPriority="47"/>
+    <w:lsdException w:name="List Table 3 Accent 3" w:uiPriority="48"/>
+    <w:lsdException w:name="List Table 4 Accent 3" w:uiPriority="49"/>
+    <w:lsdException w:name="List Table 5 Dark Accent 3" w:uiPriority="50"/>
+    <w:lsdException w:name="List Table 6 Colorful Accent 3" w:uiPriority="51"/>
+    <w:lsdException w:name="List Table 7 Colorful Accent 3" w:uiPriority="52"/>
+    <w:lsdException w:name="List Table 1 Light Accent 4" w:uiPriority="46"/>
+    <w:lsdException w:name="List Table 2 Accent 4" w:uiPriority="47"/>
+    <w:lsdException w:name="List Table 3 Accent 4" w:uiPriority="48"/>
+    <w:lsdException w:name="List Table 4 Accent 4" w:uiPriority="49"/>
+    <w:lsdException w:name="List Table 5 Dark Accent 4" w:uiPriority="50"/>
+    <w:lsdException w:name="List Table 6 Colorful Accent 4" w:uiPriority="51"/>
+    <w:lsdException w:name="List Table 7 Colorful Accent 4" w:uiPriority="52"/>
+    <w:lsdException w:name="List Table 1 Light Accent 5" w:uiPriority="46"/>
+    <w:lsdException w:name="List Table 2 Accent 5" w:uiPriority="47"/>
+    <w:lsdException w:name="List Table 3 Accent 5" w:uiPriority="48"/>
+    <w:lsdException w:name="List Table 4 Accent 5" w:uiPriority="49"/>
+    <w:lsdException w:name="List Table 5 Dark Accent 5" w:uiPriority="50"/>
+    <w:lsdException w:name="List Table 6 Colorful Accent 5" w:uiPriority="51"/>
+    <w:lsdException w:name="List Table 7 Colorful Accent 5" w:uiPriority="52"/>
+    <w:lsdException w:name="List Table 1 Light Accent 6" w:uiPriority="46"/>
+    <w:lsdException w:name="List Table 2 Accent 6" w:uiPriority="47"/>
+    <w:lsdException w:name="List Table 3 Accent 6" w:uiPriority="48"/>
+    <w:lsdException w:name="List Table 4 Accent 6" w:uiPriority="49"/>
+    <w:lsdException w:name="List Table 5 Dark Accent 6" w:uiPriority="50"/>
+    <w:lsdException w:name="List Table 6 Colorful Accent 6" w:uiPriority="51"/>
+    <w:lsdException w:name="List Table 7 Colorful Accent 6" w:uiPriority="52"/>
+    <w:lsdException w:name="Mention" w:semiHidden="1" w:unhideWhenUsed="1"/>
+    <w:lsdException w:name="Smart Hyperlink" w:semiHidden="1" w:unhideWhenUsed="1"/>
+    <w:lsdException w:name="Hashtag" w:semiHidden="1" w:unhideWhenUsed="1"/>
+    <w:lsdException w:name="Unresolved Mention" w:semiHidden="1" w:unhideWhenUsed="1"/>
+    <w:lsdException w:name="Smart Link" w:semiHidden="1" w:unhideWhenUsed="1"/>
   </w:latentStyles>
   <w:style w:type="paragraph" w:default="1" w:styleId="Normalny">
     <w:name w:val="Normal"/>
@@ -31586,7 +32539,6 @@
     <w:uiPriority w:val="99"/>
     <w:semiHidden/>
     <w:unhideWhenUsed/>
-    <w:qFormat/>
     <w:tblPr>
       <w:tblInd w:w="0" w:type="dxa"/>
       <w:tblCellMar>
@@ -32038,7 +32990,6 @@
     <w:uiPriority w:val="39"/>
     <w:rsid w:val="009D1215"/>
     <w:tblPr>
-      <w:tblInd w:w="0" w:type="dxa"/>
       <w:tblBorders>
         <w:top w:val="single" w:sz="4" w:space="0" w:color="000000" w:themeColor="text1"/>
         <w:left w:val="single" w:sz="4" w:space="0" w:color="000000" w:themeColor="text1"/>
@@ -32047,12 +32998,6 @@
         <w:insideH w:val="single" w:sz="4" w:space="0" w:color="000000" w:themeColor="text1"/>
         <w:insideV w:val="single" w:sz="4" w:space="0" w:color="000000" w:themeColor="text1"/>
       </w:tblBorders>
-      <w:tblCellMar>
-        <w:top w:w="0" w:type="dxa"/>
-        <w:left w:w="108" w:type="dxa"/>
-        <w:bottom w:w="0" w:type="dxa"/>
-        <w:right w:w="108" w:type="dxa"/>
-      </w:tblCellMar>
     </w:tblPr>
   </w:style>
 </w:styles>
@@ -32347,7 +33292,7 @@
   <a:extraClrSchemeLst/>
   <a:extLst>
     <a:ext uri="{05A4C25C-085E-4340-85A3-A5531E510DB2}">
-      <thm15:themeFamily xmlns="" xmlns:thm15="http://schemas.microsoft.com/office/thememl/2012/main" name="Office Theme" id="{62F939B6-93AF-4DB8-9C6B-D6C7DFDC589F}" vid="{4A3C46E8-61CC-4603-A589-7422A47A8E4A}"/>
+      <thm15:themeFamily xmlns:thm15="http://schemas.microsoft.com/office/thememl/2012/main" name="Office Theme" id="{62F939B6-93AF-4DB8-9C6B-D6C7DFDC589F}" vid="{4A3C46E8-61CC-4603-A589-7422A47A8E4A}"/>
     </a:ext>
   </a:extLst>
 </a:theme>
@@ -32358,7 +33303,7 @@
 </file>
 
 <file path=customXml/itemProps1.xml><?xml version="1.0" encoding="utf-8"?>
-<ds:datastoreItem xmlns:ds="http://schemas.openxmlformats.org/officeDocument/2006/customXml" ds:itemID="{501D7304-BAE3-4D58-A010-5AFD532D8B5E}">
+<ds:datastoreItem xmlns:ds="http://schemas.openxmlformats.org/officeDocument/2006/customXml" ds:itemID="{D7CA9CE1-A68C-4961-8E7E-C928B837D912}">
   <ds:schemaRefs>
     <ds:schemaRef ds:uri="http://schemas.openxmlformats.org/officeDocument/2006/bibliography"/>
   </ds:schemaRefs>

</xml_diff>

<commit_message>
zmiany zgodnie z punktmia na fb 2,3
</commit_message>
<xml_diff>
--- a/dokumentacja/13.05.2020 - etap 9.docx
+++ b/dokumentacja/13.05.2020 - etap 9.docx
@@ -1,11 +1,11 @@
 
 <file path=word/document.xml><?xml version="1.0" encoding="utf-8"?>
-<w:document xmlns:wpc="http://schemas.microsoft.com/office/word/2010/wordprocessingCanvas" xmlns:cx="http://schemas.microsoft.com/office/drawing/2014/chartex" xmlns:cx1="http://schemas.microsoft.com/office/drawing/2015/9/8/chartex" xmlns:cx2="http://schemas.microsoft.com/office/drawing/2015/10/21/chartex" xmlns:cx3="http://schemas.microsoft.com/office/drawing/2016/5/9/chartex" xmlns:cx4="http://schemas.microsoft.com/office/drawing/2016/5/10/chartex" xmlns:cx5="http://schemas.microsoft.com/office/drawing/2016/5/11/chartex" xmlns:cx6="http://schemas.microsoft.com/office/drawing/2016/5/12/chartex" xmlns:cx7="http://schemas.microsoft.com/office/drawing/2016/5/13/chartex" xmlns:cx8="http://schemas.microsoft.com/office/drawing/2016/5/14/chartex" xmlns:mc="http://schemas.openxmlformats.org/markup-compatibility/2006" xmlns:aink="http://schemas.microsoft.com/office/drawing/2016/ink" xmlns:am3d="http://schemas.microsoft.com/office/drawing/2017/model3d" xmlns:o="urn:schemas-microsoft-com:office:office" xmlns:r="http://schemas.openxmlformats.org/officeDocument/2006/relationships" xmlns:m="http://schemas.openxmlformats.org/officeDocument/2006/math" xmlns:v="urn:schemas-microsoft-com:vml" xmlns:wp14="http://schemas.microsoft.com/office/word/2010/wordprocessingDrawing" xmlns:wp="http://schemas.openxmlformats.org/drawingml/2006/wordprocessingDrawing" xmlns:w10="urn:schemas-microsoft-com:office:word" xmlns:w="http://schemas.openxmlformats.org/wordprocessingml/2006/main" xmlns:w14="http://schemas.microsoft.com/office/word/2010/wordml" xmlns:w15="http://schemas.microsoft.com/office/word/2012/wordml" xmlns:w16cex="http://schemas.microsoft.com/office/word/2018/wordml/cex" xmlns:w16cid="http://schemas.microsoft.com/office/word/2016/wordml/cid" xmlns:w16="http://schemas.microsoft.com/office/word/2018/wordml" xmlns:w16se="http://schemas.microsoft.com/office/word/2015/wordml/symex" xmlns:wpg="http://schemas.microsoft.com/office/word/2010/wordprocessingGroup" xmlns:wpi="http://schemas.microsoft.com/office/word/2010/wordprocessingInk" xmlns:wne="http://schemas.microsoft.com/office/word/2006/wordml" xmlns:wps="http://schemas.microsoft.com/office/word/2010/wordprocessingShape" mc:Ignorable="w14 w15 w16se w16cid w16 w16cex wp14">
+<w:document xmlns:ve="http://schemas.openxmlformats.org/markup-compatibility/2006" xmlns:o="urn:schemas-microsoft-com:office:office" xmlns:r="http://schemas.openxmlformats.org/officeDocument/2006/relationships" xmlns:m="http://schemas.openxmlformats.org/officeDocument/2006/math" xmlns:v="urn:schemas-microsoft-com:vml" xmlns:wp="http://schemas.openxmlformats.org/drawingml/2006/wordprocessingDrawing" xmlns:w10="urn:schemas-microsoft-com:office:word" xmlns:w="http://schemas.openxmlformats.org/wordprocessingml/2006/main" xmlns:wne="http://schemas.microsoft.com/office/word/2006/wordml">
   <w:background w:color="FFFFFF"/>
   <w:body>
     <w:p>
       <w:pPr>
-        <w:pStyle w:val="Heading1"/>
+        <w:pStyle w:val="Nagwek1"/>
         <w:jc w:val="center"/>
         <w:rPr>
           <w:rFonts w:ascii="Arial" w:hAnsi="Arial" w:cs="Arial"/>
@@ -76,7 +76,7 @@
     </w:p>
     <w:p>
       <w:pPr>
-        <w:pStyle w:val="Heading1"/>
+        <w:pStyle w:val="Nagwek1"/>
         <w:rPr>
           <w:rFonts w:ascii="Arial" w:hAnsi="Arial" w:cs="Arial"/>
           <w:b/>
@@ -167,7 +167,7 @@
       <w:sdtContent>
         <w:p>
           <w:pPr>
-            <w:pStyle w:val="TOCHeading"/>
+            <w:pStyle w:val="Nagwekspisutreci"/>
             <w:jc w:val="center"/>
             <w:rPr>
               <w:b/>
@@ -194,7 +194,7 @@
         </w:p>
         <w:p>
           <w:pPr>
-            <w:pStyle w:val="TOC1"/>
+            <w:pStyle w:val="Spistreci1"/>
             <w:tabs>
               <w:tab w:val="right" w:leader="dot" w:pos="9062"/>
             </w:tabs>
@@ -216,7 +216,7 @@
           <w:hyperlink w:anchor="_Toc40898058" w:history="1">
             <w:r>
               <w:rPr>
-                <w:rStyle w:val="Hyperlink"/>
+                <w:rStyle w:val="Hipercze"/>
                 <w:rFonts w:ascii="Arial" w:hAnsi="Arial" w:cs="Arial"/>
                 <w:b/>
                 <w:bCs/>
@@ -276,7 +276,7 @@
         </w:p>
         <w:p>
           <w:pPr>
-            <w:pStyle w:val="TOC1"/>
+            <w:pStyle w:val="Spistreci1"/>
             <w:tabs>
               <w:tab w:val="right" w:leader="dot" w:pos="9062"/>
             </w:tabs>
@@ -289,7 +289,7 @@
           <w:hyperlink w:anchor="_Toc40898059" w:history="1">
             <w:r>
               <w:rPr>
-                <w:rStyle w:val="Hyperlink"/>
+                <w:rStyle w:val="Hipercze"/>
                 <w:rFonts w:ascii="Arial" w:hAnsi="Arial" w:cs="Arial"/>
                 <w:b/>
                 <w:bCs/>
@@ -349,7 +349,7 @@
         </w:p>
         <w:p>
           <w:pPr>
-            <w:pStyle w:val="TOC1"/>
+            <w:pStyle w:val="Spistreci1"/>
             <w:tabs>
               <w:tab w:val="right" w:leader="dot" w:pos="9062"/>
             </w:tabs>
@@ -362,7 +362,7 @@
           <w:hyperlink w:anchor="_Toc40898060" w:history="1">
             <w:r>
               <w:rPr>
-                <w:rStyle w:val="Hyperlink"/>
+                <w:rStyle w:val="Hipercze"/>
                 <w:rFonts w:ascii="Arial" w:hAnsi="Arial" w:cs="Arial"/>
                 <w:b/>
                 <w:bCs/>
@@ -422,7 +422,7 @@
         </w:p>
         <w:p>
           <w:pPr>
-            <w:pStyle w:val="TOC1"/>
+            <w:pStyle w:val="Spistreci1"/>
             <w:tabs>
               <w:tab w:val="right" w:leader="dot" w:pos="9062"/>
             </w:tabs>
@@ -435,7 +435,7 @@
           <w:hyperlink w:anchor="_Toc40898061" w:history="1">
             <w:r>
               <w:rPr>
-                <w:rStyle w:val="Hyperlink"/>
+                <w:rStyle w:val="Hipercze"/>
                 <w:rFonts w:ascii="Arial" w:hAnsi="Arial" w:cs="Arial"/>
                 <w:b/>
                 <w:bCs/>
@@ -495,7 +495,7 @@
         </w:p>
         <w:p>
           <w:pPr>
-            <w:pStyle w:val="TOC1"/>
+            <w:pStyle w:val="Spistreci1"/>
             <w:tabs>
               <w:tab w:val="right" w:leader="dot" w:pos="9062"/>
             </w:tabs>
@@ -508,7 +508,7 @@
           <w:hyperlink w:anchor="_Toc40898062" w:history="1">
             <w:r>
               <w:rPr>
-                <w:rStyle w:val="Hyperlink"/>
+                <w:rStyle w:val="Hipercze"/>
                 <w:rFonts w:ascii="Arial" w:hAnsi="Arial" w:cs="Arial"/>
                 <w:b/>
                 <w:bCs/>
@@ -568,7 +568,7 @@
         </w:p>
         <w:p>
           <w:pPr>
-            <w:pStyle w:val="TOC1"/>
+            <w:pStyle w:val="Spistreci1"/>
             <w:tabs>
               <w:tab w:val="right" w:leader="dot" w:pos="9062"/>
             </w:tabs>
@@ -581,7 +581,7 @@
           <w:hyperlink w:anchor="_Toc40898063" w:history="1">
             <w:r>
               <w:rPr>
-                <w:rStyle w:val="Hyperlink"/>
+                <w:rStyle w:val="Hipercze"/>
                 <w:rFonts w:ascii="Arial" w:hAnsi="Arial" w:cs="Arial"/>
                 <w:b/>
                 <w:bCs/>
@@ -641,7 +641,7 @@
         </w:p>
         <w:p>
           <w:pPr>
-            <w:pStyle w:val="TOC1"/>
+            <w:pStyle w:val="Spistreci1"/>
             <w:tabs>
               <w:tab w:val="right" w:leader="dot" w:pos="9062"/>
             </w:tabs>
@@ -654,7 +654,7 @@
           <w:hyperlink w:anchor="_Toc40898064" w:history="1">
             <w:r>
               <w:rPr>
-                <w:rStyle w:val="Hyperlink"/>
+                <w:rStyle w:val="Hipercze"/>
                 <w:rFonts w:ascii="Arial" w:hAnsi="Arial" w:cs="Arial"/>
                 <w:b/>
                 <w:bCs/>
@@ -714,7 +714,7 @@
         </w:p>
         <w:p>
           <w:pPr>
-            <w:pStyle w:val="TOC1"/>
+            <w:pStyle w:val="Spistreci1"/>
             <w:tabs>
               <w:tab w:val="right" w:leader="dot" w:pos="9062"/>
             </w:tabs>
@@ -727,7 +727,7 @@
           <w:hyperlink w:anchor="_Toc40898065" w:history="1">
             <w:r>
               <w:rPr>
-                <w:rStyle w:val="Hyperlink"/>
+                <w:rStyle w:val="Hipercze"/>
                 <w:rFonts w:ascii="Arial" w:hAnsi="Arial" w:cs="Arial"/>
                 <w:b/>
                 <w:bCs/>
@@ -787,7 +787,7 @@
         </w:p>
         <w:p>
           <w:pPr>
-            <w:pStyle w:val="TOC1"/>
+            <w:pStyle w:val="Spistreci1"/>
             <w:tabs>
               <w:tab w:val="right" w:leader="dot" w:pos="9062"/>
             </w:tabs>
@@ -800,7 +800,7 @@
           <w:hyperlink w:anchor="_Toc40898066" w:history="1">
             <w:r>
               <w:rPr>
-                <w:rStyle w:val="Hyperlink"/>
+                <w:rStyle w:val="Hipercze"/>
                 <w:rFonts w:ascii="Arial" w:hAnsi="Arial" w:cs="Arial"/>
                 <w:b/>
                 <w:bCs/>
@@ -860,7 +860,7 @@
         </w:p>
         <w:p>
           <w:pPr>
-            <w:pStyle w:val="TOC1"/>
+            <w:pStyle w:val="Spistreci1"/>
             <w:tabs>
               <w:tab w:val="right" w:leader="dot" w:pos="9062"/>
             </w:tabs>
@@ -873,7 +873,7 @@
           <w:hyperlink w:anchor="_Toc40898067" w:history="1">
             <w:r>
               <w:rPr>
-                <w:rStyle w:val="Hyperlink"/>
+                <w:rStyle w:val="Hipercze"/>
                 <w:rFonts w:ascii="Arial" w:hAnsi="Arial" w:cs="Arial"/>
                 <w:b/>
                 <w:bCs/>
@@ -933,7 +933,7 @@
         </w:p>
         <w:p>
           <w:pPr>
-            <w:pStyle w:val="TOC1"/>
+            <w:pStyle w:val="Spistreci1"/>
             <w:tabs>
               <w:tab w:val="right" w:leader="dot" w:pos="9062"/>
             </w:tabs>
@@ -946,7 +946,7 @@
           <w:hyperlink w:anchor="_Toc40898068" w:history="1">
             <w:r>
               <w:rPr>
-                <w:rStyle w:val="Hyperlink"/>
+                <w:rStyle w:val="Hipercze"/>
                 <w:rFonts w:ascii="Arial" w:hAnsi="Arial" w:cs="Arial"/>
                 <w:b/>
                 <w:bCs/>
@@ -1006,7 +1006,7 @@
         </w:p>
         <w:p>
           <w:pPr>
-            <w:pStyle w:val="TOC1"/>
+            <w:pStyle w:val="Spistreci1"/>
             <w:tabs>
               <w:tab w:val="right" w:leader="dot" w:pos="9062"/>
             </w:tabs>
@@ -1019,7 +1019,7 @@
           <w:hyperlink w:anchor="_Toc40898069" w:history="1">
             <w:r>
               <w:rPr>
-                <w:rStyle w:val="Hyperlink"/>
+                <w:rStyle w:val="Hipercze"/>
                 <w:rFonts w:ascii="Arial" w:hAnsi="Arial" w:cs="Arial"/>
                 <w:b/>
                 <w:bCs/>
@@ -1079,7 +1079,7 @@
         </w:p>
         <w:p>
           <w:pPr>
-            <w:pStyle w:val="TOC1"/>
+            <w:pStyle w:val="Spistreci1"/>
             <w:tabs>
               <w:tab w:val="right" w:leader="dot" w:pos="9062"/>
             </w:tabs>
@@ -1092,7 +1092,7 @@
           <w:hyperlink w:anchor="_Toc40898070" w:history="1">
             <w:r>
               <w:rPr>
-                <w:rStyle w:val="Hyperlink"/>
+                <w:rStyle w:val="Hipercze"/>
                 <w:rFonts w:ascii="Arial" w:hAnsi="Arial" w:cs="Arial"/>
                 <w:b/>
                 <w:bCs/>
@@ -1152,7 +1152,7 @@
         </w:p>
         <w:p>
           <w:pPr>
-            <w:pStyle w:val="TOC1"/>
+            <w:pStyle w:val="Spistreci1"/>
             <w:tabs>
               <w:tab w:val="right" w:leader="dot" w:pos="9062"/>
             </w:tabs>
@@ -1165,7 +1165,7 @@
           <w:hyperlink w:anchor="_Toc40898071" w:history="1">
             <w:r>
               <w:rPr>
-                <w:rStyle w:val="Hyperlink"/>
+                <w:rStyle w:val="Hipercze"/>
                 <w:rFonts w:ascii="Arial" w:hAnsi="Arial" w:cs="Arial"/>
                 <w:b/>
                 <w:bCs/>
@@ -1225,7 +1225,7 @@
         </w:p>
         <w:p>
           <w:pPr>
-            <w:pStyle w:val="TOC1"/>
+            <w:pStyle w:val="Spistreci1"/>
             <w:tabs>
               <w:tab w:val="right" w:leader="dot" w:pos="9062"/>
             </w:tabs>
@@ -1238,7 +1238,7 @@
           <w:hyperlink w:anchor="_Toc40898072" w:history="1">
             <w:r>
               <w:rPr>
-                <w:rStyle w:val="Hyperlink"/>
+                <w:rStyle w:val="Hipercze"/>
                 <w:rFonts w:ascii="Arial" w:hAnsi="Arial" w:cs="Arial"/>
                 <w:b/>
                 <w:bCs/>
@@ -1298,7 +1298,7 @@
         </w:p>
         <w:p>
           <w:pPr>
-            <w:pStyle w:val="TOC1"/>
+            <w:pStyle w:val="Spistreci1"/>
             <w:tabs>
               <w:tab w:val="right" w:leader="dot" w:pos="9062"/>
             </w:tabs>
@@ -1311,7 +1311,7 @@
           <w:hyperlink w:anchor="_Toc40898073" w:history="1">
             <w:r>
               <w:rPr>
-                <w:rStyle w:val="Hyperlink"/>
+                <w:rStyle w:val="Hipercze"/>
                 <w:rFonts w:ascii="Arial" w:hAnsi="Arial" w:cs="Arial"/>
                 <w:b/>
                 <w:bCs/>
@@ -1371,7 +1371,7 @@
         </w:p>
         <w:p>
           <w:pPr>
-            <w:pStyle w:val="TOC1"/>
+            <w:pStyle w:val="Spistreci1"/>
             <w:tabs>
               <w:tab w:val="right" w:leader="dot" w:pos="9062"/>
             </w:tabs>
@@ -1384,7 +1384,7 @@
           <w:hyperlink w:anchor="_Toc40898074" w:history="1">
             <w:r>
               <w:rPr>
-                <w:rStyle w:val="Hyperlink"/>
+                <w:rStyle w:val="Hipercze"/>
                 <w:rFonts w:ascii="Arial" w:hAnsi="Arial" w:cs="Arial"/>
                 <w:b/>
                 <w:bCs/>
@@ -1444,7 +1444,7 @@
         </w:p>
         <w:p>
           <w:pPr>
-            <w:pStyle w:val="TOC1"/>
+            <w:pStyle w:val="Spistreci1"/>
             <w:tabs>
               <w:tab w:val="right" w:leader="dot" w:pos="9062"/>
             </w:tabs>
@@ -1457,7 +1457,7 @@
           <w:hyperlink w:anchor="_Toc40898075" w:history="1">
             <w:r>
               <w:rPr>
-                <w:rStyle w:val="Hyperlink"/>
+                <w:rStyle w:val="Hipercze"/>
                 <w:rFonts w:ascii="Arial" w:hAnsi="Arial" w:cs="Arial"/>
                 <w:b/>
                 <w:bCs/>
@@ -1517,7 +1517,7 @@
         </w:p>
         <w:p>
           <w:pPr>
-            <w:pStyle w:val="TOC1"/>
+            <w:pStyle w:val="Spistreci1"/>
             <w:tabs>
               <w:tab w:val="right" w:leader="dot" w:pos="9062"/>
             </w:tabs>
@@ -1530,7 +1530,7 @@
           <w:hyperlink w:anchor="_Toc40898076" w:history="1">
             <w:r>
               <w:rPr>
-                <w:rStyle w:val="Hyperlink"/>
+                <w:rStyle w:val="Hipercze"/>
                 <w:rFonts w:ascii="Arial" w:hAnsi="Arial" w:cs="Arial"/>
                 <w:b/>
                 <w:bCs/>
@@ -1590,7 +1590,7 @@
         </w:p>
         <w:p>
           <w:pPr>
-            <w:pStyle w:val="TOC1"/>
+            <w:pStyle w:val="Spistreci1"/>
             <w:tabs>
               <w:tab w:val="right" w:leader="dot" w:pos="9062"/>
             </w:tabs>
@@ -1603,7 +1603,7 @@
           <w:hyperlink w:anchor="_Toc40898077" w:history="1">
             <w:r>
               <w:rPr>
-                <w:rStyle w:val="Hyperlink"/>
+                <w:rStyle w:val="Hipercze"/>
                 <w:rFonts w:ascii="Arial" w:hAnsi="Arial" w:cs="Arial"/>
                 <w:b/>
                 <w:bCs/>
@@ -1663,7 +1663,7 @@
         </w:p>
         <w:p>
           <w:pPr>
-            <w:pStyle w:val="TOC1"/>
+            <w:pStyle w:val="Spistreci1"/>
             <w:tabs>
               <w:tab w:val="right" w:leader="dot" w:pos="9062"/>
             </w:tabs>
@@ -1676,7 +1676,7 @@
           <w:hyperlink w:anchor="_Toc40898078" w:history="1">
             <w:r>
               <w:rPr>
-                <w:rStyle w:val="Hyperlink"/>
+                <w:rStyle w:val="Hipercze"/>
                 <w:rFonts w:ascii="Arial" w:hAnsi="Arial" w:cs="Arial"/>
                 <w:b/>
                 <w:bCs/>
@@ -1736,7 +1736,7 @@
         </w:p>
         <w:p>
           <w:pPr>
-            <w:pStyle w:val="TOC1"/>
+            <w:pStyle w:val="Spistreci1"/>
             <w:tabs>
               <w:tab w:val="right" w:leader="dot" w:pos="9062"/>
             </w:tabs>
@@ -1749,7 +1749,7 @@
           <w:hyperlink w:anchor="_Toc40898079" w:history="1">
             <w:r>
               <w:rPr>
-                <w:rStyle w:val="Hyperlink"/>
+                <w:rStyle w:val="Hipercze"/>
                 <w:rFonts w:ascii="Arial" w:hAnsi="Arial" w:cs="Arial"/>
                 <w:b/>
                 <w:bCs/>
@@ -1809,7 +1809,7 @@
         </w:p>
         <w:p>
           <w:pPr>
-            <w:pStyle w:val="TOC1"/>
+            <w:pStyle w:val="Spistreci1"/>
             <w:tabs>
               <w:tab w:val="right" w:leader="dot" w:pos="9062"/>
             </w:tabs>
@@ -1822,7 +1822,7 @@
           <w:hyperlink w:anchor="_Toc40898080" w:history="1">
             <w:r>
               <w:rPr>
-                <w:rStyle w:val="Hyperlink"/>
+                <w:rStyle w:val="Hipercze"/>
                 <w:rFonts w:ascii="Arial" w:hAnsi="Arial" w:cs="Arial"/>
                 <w:b/>
                 <w:bCs/>
@@ -1882,7 +1882,7 @@
         </w:p>
         <w:p>
           <w:pPr>
-            <w:pStyle w:val="TOC1"/>
+            <w:pStyle w:val="Spistreci1"/>
             <w:tabs>
               <w:tab w:val="right" w:leader="dot" w:pos="9062"/>
             </w:tabs>
@@ -1895,7 +1895,7 @@
           <w:hyperlink w:anchor="_Toc40898081" w:history="1">
             <w:r>
               <w:rPr>
-                <w:rStyle w:val="Hyperlink"/>
+                <w:rStyle w:val="Hipercze"/>
                 <w:rFonts w:ascii="Arial" w:hAnsi="Arial" w:cs="Arial"/>
                 <w:b/>
                 <w:bCs/>
@@ -1955,7 +1955,7 @@
         </w:p>
         <w:p>
           <w:pPr>
-            <w:pStyle w:val="TOC1"/>
+            <w:pStyle w:val="Spistreci1"/>
             <w:tabs>
               <w:tab w:val="right" w:leader="dot" w:pos="9062"/>
             </w:tabs>
@@ -1968,7 +1968,7 @@
           <w:hyperlink w:anchor="_Toc40898082" w:history="1">
             <w:r>
               <w:rPr>
-                <w:rStyle w:val="Hyperlink"/>
+                <w:rStyle w:val="Hipercze"/>
                 <w:rFonts w:ascii="Arial" w:hAnsi="Arial" w:cs="Arial"/>
                 <w:b/>
                 <w:bCs/>
@@ -2028,7 +2028,7 @@
         </w:p>
         <w:p>
           <w:pPr>
-            <w:pStyle w:val="TOC1"/>
+            <w:pStyle w:val="Spistreci1"/>
             <w:tabs>
               <w:tab w:val="right" w:leader="dot" w:pos="9062"/>
             </w:tabs>
@@ -2041,7 +2041,7 @@
           <w:hyperlink w:anchor="_Toc40898083" w:history="1">
             <w:r>
               <w:rPr>
-                <w:rStyle w:val="Hyperlink"/>
+                <w:rStyle w:val="Hipercze"/>
                 <w:rFonts w:ascii="Arial" w:hAnsi="Arial" w:cs="Arial"/>
                 <w:b/>
                 <w:bCs/>
@@ -2101,7 +2101,7 @@
         </w:p>
         <w:p>
           <w:pPr>
-            <w:pStyle w:val="TOC1"/>
+            <w:pStyle w:val="Spistreci1"/>
             <w:tabs>
               <w:tab w:val="right" w:leader="dot" w:pos="9062"/>
             </w:tabs>
@@ -2114,7 +2114,7 @@
           <w:hyperlink w:anchor="_Toc40898084" w:history="1">
             <w:r>
               <w:rPr>
-                <w:rStyle w:val="Hyperlink"/>
+                <w:rStyle w:val="Hipercze"/>
                 <w:rFonts w:ascii="Arial" w:hAnsi="Arial" w:cs="Arial"/>
                 <w:b/>
                 <w:bCs/>
@@ -2174,7 +2174,7 @@
         </w:p>
         <w:p>
           <w:pPr>
-            <w:pStyle w:val="TOC1"/>
+            <w:pStyle w:val="Spistreci1"/>
             <w:tabs>
               <w:tab w:val="right" w:leader="dot" w:pos="9062"/>
             </w:tabs>
@@ -2187,7 +2187,7 @@
           <w:hyperlink w:anchor="_Toc40898085" w:history="1">
             <w:r>
               <w:rPr>
-                <w:rStyle w:val="Hyperlink"/>
+                <w:rStyle w:val="Hipercze"/>
                 <w:rFonts w:ascii="Arial" w:hAnsi="Arial" w:cs="Arial"/>
                 <w:b/>
                 <w:bCs/>
@@ -2247,7 +2247,7 @@
         </w:p>
         <w:p>
           <w:pPr>
-            <w:pStyle w:val="TOC1"/>
+            <w:pStyle w:val="Spistreci1"/>
             <w:tabs>
               <w:tab w:val="right" w:leader="dot" w:pos="9062"/>
             </w:tabs>
@@ -2260,7 +2260,7 @@
           <w:hyperlink w:anchor="_Toc40898086" w:history="1">
             <w:r>
               <w:rPr>
-                <w:rStyle w:val="Hyperlink"/>
+                <w:rStyle w:val="Hipercze"/>
                 <w:rFonts w:ascii="Arial" w:hAnsi="Arial" w:cs="Arial"/>
                 <w:b/>
                 <w:bCs/>
@@ -2320,7 +2320,7 @@
         </w:p>
         <w:p>
           <w:pPr>
-            <w:pStyle w:val="TOC1"/>
+            <w:pStyle w:val="Spistreci1"/>
             <w:tabs>
               <w:tab w:val="right" w:leader="dot" w:pos="9062"/>
             </w:tabs>
@@ -2333,7 +2333,7 @@
           <w:hyperlink w:anchor="_Toc40898087" w:history="1">
             <w:r>
               <w:rPr>
-                <w:rStyle w:val="Hyperlink"/>
+                <w:rStyle w:val="Hipercze"/>
                 <w:rFonts w:ascii="Arial" w:hAnsi="Arial" w:cs="Arial"/>
                 <w:b/>
                 <w:bCs/>
@@ -2393,7 +2393,7 @@
         </w:p>
         <w:p>
           <w:pPr>
-            <w:pStyle w:val="TOC1"/>
+            <w:pStyle w:val="Spistreci1"/>
             <w:tabs>
               <w:tab w:val="right" w:leader="dot" w:pos="9062"/>
             </w:tabs>
@@ -2406,7 +2406,7 @@
           <w:hyperlink w:anchor="_Toc40898088" w:history="1">
             <w:r>
               <w:rPr>
-                <w:rStyle w:val="Hyperlink"/>
+                <w:rStyle w:val="Hipercze"/>
                 <w:rFonts w:ascii="Arial" w:hAnsi="Arial" w:cs="Arial"/>
                 <w:b/>
                 <w:bCs/>
@@ -2466,7 +2466,7 @@
         </w:p>
         <w:p>
           <w:pPr>
-            <w:pStyle w:val="TOC1"/>
+            <w:pStyle w:val="Spistreci1"/>
             <w:tabs>
               <w:tab w:val="right" w:leader="dot" w:pos="9062"/>
             </w:tabs>
@@ -2479,7 +2479,7 @@
           <w:hyperlink w:anchor="_Toc40898089" w:history="1">
             <w:r>
               <w:rPr>
-                <w:rStyle w:val="Hyperlink"/>
+                <w:rStyle w:val="Hipercze"/>
                 <w:rFonts w:ascii="Arial" w:hAnsi="Arial" w:cs="Arial"/>
                 <w:b/>
                 <w:bCs/>
@@ -2539,7 +2539,7 @@
         </w:p>
         <w:p>
           <w:pPr>
-            <w:pStyle w:val="TOC2"/>
+            <w:pStyle w:val="Spistreci2"/>
             <w:tabs>
               <w:tab w:val="right" w:leader="dot" w:pos="9062"/>
             </w:tabs>
@@ -2552,7 +2552,7 @@
           <w:hyperlink w:anchor="_Toc40898090" w:history="1">
             <w:r>
               <w:rPr>
-                <w:rStyle w:val="Hyperlink"/>
+                <w:rStyle w:val="Hipercze"/>
                 <w:rFonts w:ascii="Arial" w:hAnsi="Arial" w:cs="Arial"/>
                 <w:b/>
                 <w:bCs/>
@@ -2612,7 +2612,7 @@
         </w:p>
         <w:p>
           <w:pPr>
-            <w:pStyle w:val="TOC2"/>
+            <w:pStyle w:val="Spistreci2"/>
             <w:tabs>
               <w:tab w:val="right" w:leader="dot" w:pos="9062"/>
             </w:tabs>
@@ -2625,7 +2625,7 @@
           <w:hyperlink w:anchor="_Toc40898091" w:history="1">
             <w:r>
               <w:rPr>
-                <w:rStyle w:val="Hyperlink"/>
+                <w:rStyle w:val="Hipercze"/>
                 <w:rFonts w:ascii="Arial" w:hAnsi="Arial" w:cs="Arial"/>
                 <w:b/>
                 <w:bCs/>
@@ -2685,7 +2685,7 @@
         </w:p>
         <w:p>
           <w:pPr>
-            <w:pStyle w:val="TOC2"/>
+            <w:pStyle w:val="Spistreci2"/>
             <w:tabs>
               <w:tab w:val="right" w:leader="dot" w:pos="9062"/>
             </w:tabs>
@@ -2698,7 +2698,7 @@
           <w:hyperlink w:anchor="_Toc40898092" w:history="1">
             <w:r>
               <w:rPr>
-                <w:rStyle w:val="Hyperlink"/>
+                <w:rStyle w:val="Hipercze"/>
                 <w:rFonts w:ascii="Arial" w:hAnsi="Arial" w:cs="Arial"/>
                 <w:b/>
                 <w:bCs/>
@@ -2758,7 +2758,7 @@
         </w:p>
         <w:p>
           <w:pPr>
-            <w:pStyle w:val="TOC2"/>
+            <w:pStyle w:val="Spistreci2"/>
             <w:tabs>
               <w:tab w:val="right" w:leader="dot" w:pos="9062"/>
             </w:tabs>
@@ -2771,7 +2771,7 @@
           <w:hyperlink w:anchor="_Toc40898093" w:history="1">
             <w:r>
               <w:rPr>
-                <w:rStyle w:val="Hyperlink"/>
+                <w:rStyle w:val="Hipercze"/>
                 <w:rFonts w:ascii="Arial" w:hAnsi="Arial" w:cs="Arial"/>
                 <w:b/>
                 <w:bCs/>
@@ -2831,7 +2831,7 @@
         </w:p>
         <w:p>
           <w:pPr>
-            <w:pStyle w:val="TOC2"/>
+            <w:pStyle w:val="Spistreci2"/>
             <w:tabs>
               <w:tab w:val="right" w:leader="dot" w:pos="9062"/>
             </w:tabs>
@@ -2844,7 +2844,7 @@
           <w:hyperlink w:anchor="_Toc40898094" w:history="1">
             <w:r>
               <w:rPr>
-                <w:rStyle w:val="Hyperlink"/>
+                <w:rStyle w:val="Hipercze"/>
                 <w:rFonts w:ascii="Arial" w:hAnsi="Arial" w:cs="Arial"/>
                 <w:b/>
                 <w:bCs/>
@@ -2904,7 +2904,7 @@
         </w:p>
         <w:p>
           <w:pPr>
-            <w:pStyle w:val="TOC2"/>
+            <w:pStyle w:val="Spistreci2"/>
             <w:tabs>
               <w:tab w:val="right" w:leader="dot" w:pos="9062"/>
             </w:tabs>
@@ -2917,7 +2917,7 @@
           <w:hyperlink w:anchor="_Toc40898095" w:history="1">
             <w:r>
               <w:rPr>
-                <w:rStyle w:val="Hyperlink"/>
+                <w:rStyle w:val="Hipercze"/>
                 <w:rFonts w:ascii="Arial" w:hAnsi="Arial" w:cs="Arial"/>
                 <w:b/>
                 <w:bCs/>
@@ -2977,7 +2977,7 @@
         </w:p>
         <w:p>
           <w:pPr>
-            <w:pStyle w:val="TOC1"/>
+            <w:pStyle w:val="Spistreci1"/>
             <w:tabs>
               <w:tab w:val="right" w:leader="dot" w:pos="9062"/>
             </w:tabs>
@@ -2990,7 +2990,7 @@
           <w:hyperlink w:anchor="_Toc40898096" w:history="1">
             <w:r>
               <w:rPr>
-                <w:rStyle w:val="Hyperlink"/>
+                <w:rStyle w:val="Hipercze"/>
                 <w:rFonts w:ascii="Arial" w:hAnsi="Arial" w:cs="Arial"/>
                 <w:b/>
                 <w:bCs/>
@@ -3050,7 +3050,7 @@
         </w:p>
         <w:p>
           <w:pPr>
-            <w:pStyle w:val="TOC1"/>
+            <w:pStyle w:val="Spistreci1"/>
             <w:tabs>
               <w:tab w:val="right" w:leader="dot" w:pos="9062"/>
             </w:tabs>
@@ -3063,7 +3063,7 @@
           <w:hyperlink w:anchor="_Toc40898097" w:history="1">
             <w:r>
               <w:rPr>
-                <w:rStyle w:val="Hyperlink"/>
+                <w:rStyle w:val="Hipercze"/>
                 <w:rFonts w:ascii="Arial" w:hAnsi="Arial" w:cs="Arial"/>
                 <w:b/>
                 <w:bCs/>
@@ -3123,7 +3123,7 @@
         </w:p>
         <w:p>
           <w:pPr>
-            <w:pStyle w:val="TOC1"/>
+            <w:pStyle w:val="Spistreci1"/>
             <w:tabs>
               <w:tab w:val="right" w:leader="dot" w:pos="9062"/>
             </w:tabs>
@@ -3136,7 +3136,7 @@
           <w:hyperlink w:anchor="_Toc40898098" w:history="1">
             <w:r>
               <w:rPr>
-                <w:rStyle w:val="Hyperlink"/>
+                <w:rStyle w:val="Hipercze"/>
                 <w:rFonts w:ascii="Arial" w:hAnsi="Arial" w:cs="Arial"/>
                 <w:b/>
                 <w:bCs/>
@@ -3196,7 +3196,7 @@
         </w:p>
         <w:p>
           <w:pPr>
-            <w:pStyle w:val="TOC1"/>
+            <w:pStyle w:val="Spistreci1"/>
             <w:tabs>
               <w:tab w:val="right" w:leader="dot" w:pos="9062"/>
             </w:tabs>
@@ -3209,7 +3209,7 @@
           <w:hyperlink w:anchor="_Toc40898099" w:history="1">
             <w:r>
               <w:rPr>
-                <w:rStyle w:val="Hyperlink"/>
+                <w:rStyle w:val="Hipercze"/>
                 <w:rFonts w:ascii="Arial" w:hAnsi="Arial" w:cs="Arial"/>
                 <w:b/>
                 <w:bCs/>
@@ -3288,7 +3288,7 @@
     </w:sdt>
     <w:p>
       <w:pPr>
-        <w:pStyle w:val="Heading1"/>
+        <w:pStyle w:val="Nagwek1"/>
         <w:rPr>
           <w:rFonts w:ascii="Arial" w:hAnsi="Arial" w:cs="Arial"/>
           <w:b/>
@@ -3321,7 +3321,7 @@
     <w:p/>
     <w:p>
       <w:pPr>
-        <w:pStyle w:val="Heading1"/>
+        <w:pStyle w:val="Nagwek1"/>
         <w:rPr>
           <w:rFonts w:ascii="Arial" w:hAnsi="Arial" w:cs="Arial"/>
           <w:b/>
@@ -3332,7 +3332,7 @@
     </w:p>
     <w:p>
       <w:pPr>
-        <w:pStyle w:val="Heading1"/>
+        <w:pStyle w:val="Nagwek1"/>
         <w:rPr>
           <w:rFonts w:ascii="Arial" w:hAnsi="Arial" w:cs="Arial"/>
           <w:b/>
@@ -3354,7 +3354,7 @@
     </w:p>
     <w:p>
       <w:pPr>
-        <w:pStyle w:val="Heading1"/>
+        <w:pStyle w:val="Nagwek1"/>
         <w:rPr>
           <w:rFonts w:ascii="Arial" w:hAnsi="Arial" w:cs="Arial"/>
           <w:b/>
@@ -3467,7 +3467,7 @@
     </w:p>
     <w:p>
       <w:pPr>
-        <w:pStyle w:val="Heading1"/>
+        <w:pStyle w:val="Nagwek1"/>
         <w:rPr>
           <w:rFonts w:ascii="Arial" w:hAnsi="Arial" w:cs="Arial"/>
           <w:b/>
@@ -3533,7 +3533,7 @@
     </w:p>
     <w:p>
       <w:pPr>
-        <w:pStyle w:val="Heading1"/>
+        <w:pStyle w:val="Nagwek1"/>
         <w:rPr>
           <w:rFonts w:ascii="Arial" w:hAnsi="Arial" w:cs="Arial"/>
           <w:b/>
@@ -4270,7 +4270,7 @@
     </w:p>
     <w:p>
       <w:pPr>
-        <w:pStyle w:val="Heading1"/>
+        <w:pStyle w:val="Nagwek1"/>
         <w:rPr>
           <w:rFonts w:ascii="Arial" w:hAnsi="Arial" w:cs="Arial"/>
           <w:b/>
@@ -4307,7 +4307,7 @@
           <w:lang w:val="en-GB" w:eastAsia="en-GB"/>
         </w:rPr>
         <w:drawing>
-          <wp:anchor distT="0" distB="0" distL="0" distR="0" simplePos="0" relativeHeight="251602944" behindDoc="1" locked="0" layoutInCell="1" allowOverlap="1" wp14:anchorId="7C7F0599" wp14:editId="6A1A83C7">
+          <wp:anchor distT="0" distB="0" distL="0" distR="0" simplePos="0" relativeHeight="251602944" behindDoc="1" locked="0" layoutInCell="1" allowOverlap="1">
             <wp:simplePos x="0" y="0"/>
             <wp:positionH relativeFrom="margin">
               <wp:posOffset>1214120</wp:posOffset>
@@ -4335,7 +4335,7 @@
                     <a:blip r:embed="rId6" cstate="print">
                       <a:extLst>
                         <a:ext uri="{28A0092B-C50C-407E-A947-70E740481C1C}">
-                          <a14:useLocalDpi xmlns:a14="http://schemas.microsoft.com/office/drawing/2010/main" val="0"/>
+                          <a14:useLocalDpi xmlns="" xmlns:wpc="http://schemas.microsoft.com/office/word/2010/wordprocessingCanvas" xmlns:cx="http://schemas.microsoft.com/office/drawing/2014/chartex" xmlns:cx1="http://schemas.microsoft.com/office/drawing/2015/9/8/chartex" xmlns:cx2="http://schemas.microsoft.com/office/drawing/2015/10/21/chartex" xmlns:cx3="http://schemas.microsoft.com/office/drawing/2016/5/9/chartex" xmlns:cx4="http://schemas.microsoft.com/office/drawing/2016/5/10/chartex" xmlns:cx5="http://schemas.microsoft.com/office/drawing/2016/5/11/chartex" xmlns:cx6="http://schemas.microsoft.com/office/drawing/2016/5/12/chartex" xmlns:cx7="http://schemas.microsoft.com/office/drawing/2016/5/13/chartex" xmlns:cx8="http://schemas.microsoft.com/office/drawing/2016/5/14/chartex" xmlns:mc="http://schemas.openxmlformats.org/markup-compatibility/2006" xmlns:aink="http://schemas.microsoft.com/office/drawing/2016/ink" xmlns:am3d="http://schemas.microsoft.com/office/drawing/2017/model3d" xmlns:o="urn:schemas-microsoft-com:office:office" xmlns:v="urn:schemas-microsoft-com:vml" xmlns:wp14="http://schemas.microsoft.com/office/word/2010/wordprocessingDrawing" xmlns:w10="urn:schemas-microsoft-com:office:word" xmlns:w="http://schemas.openxmlformats.org/wordprocessingml/2006/main" xmlns:w14="http://schemas.microsoft.com/office/word/2010/wordml" xmlns:w15="http://schemas.microsoft.com/office/word/2012/wordml" xmlns:w16cex="http://schemas.microsoft.com/office/word/2018/wordml/cex" xmlns:w16cid="http://schemas.microsoft.com/office/word/2016/wordml/cid" xmlns:w16="http://schemas.microsoft.com/office/word/2018/wordml" xmlns:w16se="http://schemas.microsoft.com/office/word/2015/wordml/symex" xmlns:wpg="http://schemas.microsoft.com/office/word/2010/wordprocessingGroup" xmlns:wpi="http://schemas.microsoft.com/office/word/2010/wordprocessingInk" xmlns:wps="http://schemas.microsoft.com/office/word/2010/wordprocessingShape" xmlns:a14="http://schemas.microsoft.com/office/drawing/2010/main" val="0"/>
                         </a:ext>
                       </a:extLst>
                     </a:blip>
@@ -4500,7 +4500,7 @@
     </w:p>
     <w:p>
       <w:pPr>
-        <w:pStyle w:val="Heading1"/>
+        <w:pStyle w:val="Nagwek1"/>
         <w:rPr>
           <w:rFonts w:ascii="Arial" w:hAnsi="Arial" w:cs="Arial"/>
           <w:b/>
@@ -4541,7 +4541,7 @@
           <w:lang w:val="en-GB" w:eastAsia="en-GB"/>
         </w:rPr>
         <w:drawing>
-          <wp:anchor distT="0" distB="0" distL="0" distR="0" simplePos="0" relativeHeight="251604992" behindDoc="1" locked="0" layoutInCell="1" allowOverlap="1" wp14:anchorId="0B6DB264" wp14:editId="163E50C6">
+          <wp:anchor distT="0" distB="0" distL="0" distR="0" simplePos="0" relativeHeight="251604992" behindDoc="1" locked="0" layoutInCell="1" allowOverlap="1">
             <wp:simplePos x="0" y="0"/>
             <wp:positionH relativeFrom="margin">
               <wp:posOffset>188807</wp:posOffset>
@@ -4569,7 +4569,7 @@
                     <a:blip r:embed="rId7">
                       <a:extLst>
                         <a:ext uri="{28A0092B-C50C-407E-A947-70E740481C1C}">
-                          <a14:useLocalDpi xmlns:a14="http://schemas.microsoft.com/office/drawing/2010/main" val="0"/>
+                          <a14:useLocalDpi xmlns="" xmlns:wpc="http://schemas.microsoft.com/office/word/2010/wordprocessingCanvas" xmlns:cx="http://schemas.microsoft.com/office/drawing/2014/chartex" xmlns:cx1="http://schemas.microsoft.com/office/drawing/2015/9/8/chartex" xmlns:cx2="http://schemas.microsoft.com/office/drawing/2015/10/21/chartex" xmlns:cx3="http://schemas.microsoft.com/office/drawing/2016/5/9/chartex" xmlns:cx4="http://schemas.microsoft.com/office/drawing/2016/5/10/chartex" xmlns:cx5="http://schemas.microsoft.com/office/drawing/2016/5/11/chartex" xmlns:cx6="http://schemas.microsoft.com/office/drawing/2016/5/12/chartex" xmlns:cx7="http://schemas.microsoft.com/office/drawing/2016/5/13/chartex" xmlns:cx8="http://schemas.microsoft.com/office/drawing/2016/5/14/chartex" xmlns:mc="http://schemas.openxmlformats.org/markup-compatibility/2006" xmlns:aink="http://schemas.microsoft.com/office/drawing/2016/ink" xmlns:am3d="http://schemas.microsoft.com/office/drawing/2017/model3d" xmlns:o="urn:schemas-microsoft-com:office:office" xmlns:v="urn:schemas-microsoft-com:vml" xmlns:wp14="http://schemas.microsoft.com/office/word/2010/wordprocessingDrawing" xmlns:w10="urn:schemas-microsoft-com:office:word" xmlns:w="http://schemas.openxmlformats.org/wordprocessingml/2006/main" xmlns:w14="http://schemas.microsoft.com/office/word/2010/wordml" xmlns:w15="http://schemas.microsoft.com/office/word/2012/wordml" xmlns:w16cex="http://schemas.microsoft.com/office/word/2018/wordml/cex" xmlns:w16cid="http://schemas.microsoft.com/office/word/2016/wordml/cid" xmlns:w16="http://schemas.microsoft.com/office/word/2018/wordml" xmlns:w16se="http://schemas.microsoft.com/office/word/2015/wordml/symex" xmlns:wpg="http://schemas.microsoft.com/office/word/2010/wordprocessingGroup" xmlns:wpi="http://schemas.microsoft.com/office/word/2010/wordprocessingInk" xmlns:wps="http://schemas.microsoft.com/office/word/2010/wordprocessingShape" xmlns:a14="http://schemas.microsoft.com/office/drawing/2010/main" val="0"/>
                         </a:ext>
                       </a:extLst>
                     </a:blip>
@@ -4842,7 +4842,7 @@
     </w:p>
     <w:p>
       <w:pPr>
-        <w:pStyle w:val="Heading1"/>
+        <w:pStyle w:val="Nagwek1"/>
         <w:rPr>
           <w:rFonts w:ascii="Arial" w:hAnsi="Arial" w:cs="Arial"/>
           <w:b/>
@@ -4879,7 +4879,7 @@
         <w:tblW w:w="0" w:type="auto"/>
         <w:tblInd w:w="-713" w:type="dxa"/>
         <w:tblLayout w:type="fixed"/>
-        <w:tblLook w:val="0000" w:firstRow="0" w:lastRow="0" w:firstColumn="0" w:lastColumn="0" w:noHBand="0" w:noVBand="0"/>
+        <w:tblLook w:val="0000"/>
       </w:tblPr>
       <w:tblGrid>
         <w:gridCol w:w="840"/>
@@ -5815,7 +5815,7 @@
     </w:tbl>
     <w:p>
       <w:pPr>
-        <w:pStyle w:val="Heading1"/>
+        <w:pStyle w:val="Nagwek1"/>
         <w:rPr>
           <w:rFonts w:ascii="Arial" w:hAnsi="Arial" w:cs="Arial"/>
           <w:b/>
@@ -5852,7 +5852,7 @@
         <w:tblW w:w="0" w:type="auto"/>
         <w:tblInd w:w="-713" w:type="dxa"/>
         <w:tblLayout w:type="fixed"/>
-        <w:tblLook w:val="0000" w:firstRow="0" w:lastRow="0" w:firstColumn="0" w:lastColumn="0" w:noHBand="0" w:noVBand="0"/>
+        <w:tblLook w:val="0000"/>
       </w:tblPr>
       <w:tblGrid>
         <w:gridCol w:w="840"/>
@@ -6795,7 +6795,7 @@
     </w:tbl>
     <w:p>
       <w:pPr>
-        <w:pStyle w:val="Heading1"/>
+        <w:pStyle w:val="Nagwek1"/>
         <w:rPr>
           <w:rFonts w:ascii="Arial" w:hAnsi="Arial" w:cs="Arial"/>
           <w:b/>
@@ -6830,7 +6830,7 @@
         <w:tblW w:w="0" w:type="auto"/>
         <w:tblInd w:w="-713" w:type="dxa"/>
         <w:tblLayout w:type="fixed"/>
-        <w:tblLook w:val="0000" w:firstRow="0" w:lastRow="0" w:firstColumn="0" w:lastColumn="0" w:noHBand="0" w:noVBand="0"/>
+        <w:tblLook w:val="0000"/>
       </w:tblPr>
       <w:tblGrid>
         <w:gridCol w:w="840"/>
@@ -7785,7 +7785,7 @@
     </w:tbl>
     <w:p>
       <w:pPr>
-        <w:pStyle w:val="Heading1"/>
+        <w:pStyle w:val="Nagwek1"/>
         <w:rPr>
           <w:rFonts w:ascii="Arial" w:hAnsi="Arial" w:cs="Arial"/>
           <w:b/>
@@ -7821,7 +7821,7 @@
         <w:tblW w:w="0" w:type="auto"/>
         <w:tblInd w:w="-479" w:type="dxa"/>
         <w:tblLayout w:type="fixed"/>
-        <w:tblLook w:val="0000" w:firstRow="0" w:lastRow="0" w:firstColumn="0" w:lastColumn="0" w:noHBand="0" w:noVBand="0"/>
+        <w:tblLook w:val="0000"/>
       </w:tblPr>
       <w:tblGrid>
         <w:gridCol w:w="1975"/>
@@ -8700,7 +8700,7 @@
     </w:p>
     <w:p>
       <w:pPr>
-        <w:pStyle w:val="Heading1"/>
+        <w:pStyle w:val="Nagwek1"/>
         <w:rPr>
           <w:rFonts w:ascii="Arial" w:hAnsi="Arial" w:cs="Arial"/>
           <w:b/>
@@ -8770,7 +8770,7 @@
     </w:p>
     <w:p>
       <w:pPr>
-        <w:pStyle w:val="Heading1"/>
+        <w:pStyle w:val="Nagwek1"/>
         <w:rPr>
           <w:rFonts w:ascii="Arial" w:hAnsi="Arial" w:cs="Arial"/>
           <w:b/>
@@ -8804,9 +8804,10 @@
       <w:r>
         <w:rPr>
           <w:noProof/>
+          <w:lang w:val="en-GB" w:eastAsia="en-GB"/>
         </w:rPr>
         <w:drawing>
-          <wp:anchor distT="0" distB="0" distL="114300" distR="114300" simplePos="0" relativeHeight="251630592" behindDoc="0" locked="0" layoutInCell="1" allowOverlap="1" wp14:anchorId="10FDD459" wp14:editId="6FAD697C">
+          <wp:anchor distT="0" distB="0" distL="114300" distR="114300" simplePos="0" relativeHeight="251630592" behindDoc="0" locked="0" layoutInCell="1" allowOverlap="1">
             <wp:simplePos x="0" y="0"/>
             <wp:positionH relativeFrom="column">
               <wp:posOffset>-542608</wp:posOffset>
@@ -8832,7 +8833,7 @@
                     <a:blip r:embed="rId8">
                       <a:extLst>
                         <a:ext uri="{28A0092B-C50C-407E-A947-70E740481C1C}">
-                          <a14:useLocalDpi xmlns:a14="http://schemas.microsoft.com/office/drawing/2010/main" val="0"/>
+                          <a14:useLocalDpi xmlns="" xmlns:wpc="http://schemas.microsoft.com/office/word/2010/wordprocessingCanvas" xmlns:cx="http://schemas.microsoft.com/office/drawing/2014/chartex" xmlns:cx1="http://schemas.microsoft.com/office/drawing/2015/9/8/chartex" xmlns:cx2="http://schemas.microsoft.com/office/drawing/2015/10/21/chartex" xmlns:cx3="http://schemas.microsoft.com/office/drawing/2016/5/9/chartex" xmlns:cx4="http://schemas.microsoft.com/office/drawing/2016/5/10/chartex" xmlns:cx5="http://schemas.microsoft.com/office/drawing/2016/5/11/chartex" xmlns:cx6="http://schemas.microsoft.com/office/drawing/2016/5/12/chartex" xmlns:cx7="http://schemas.microsoft.com/office/drawing/2016/5/13/chartex" xmlns:cx8="http://schemas.microsoft.com/office/drawing/2016/5/14/chartex" xmlns:mc="http://schemas.openxmlformats.org/markup-compatibility/2006" xmlns:aink="http://schemas.microsoft.com/office/drawing/2016/ink" xmlns:am3d="http://schemas.microsoft.com/office/drawing/2017/model3d" xmlns:o="urn:schemas-microsoft-com:office:office" xmlns:v="urn:schemas-microsoft-com:vml" xmlns:wp14="http://schemas.microsoft.com/office/word/2010/wordprocessingDrawing" xmlns:w10="urn:schemas-microsoft-com:office:word" xmlns:w="http://schemas.openxmlformats.org/wordprocessingml/2006/main" xmlns:w14="http://schemas.microsoft.com/office/word/2010/wordml" xmlns:w15="http://schemas.microsoft.com/office/word/2012/wordml" xmlns:w16cex="http://schemas.microsoft.com/office/word/2018/wordml/cex" xmlns:w16cid="http://schemas.microsoft.com/office/word/2016/wordml/cid" xmlns:w16="http://schemas.microsoft.com/office/word/2018/wordml" xmlns:w16se="http://schemas.microsoft.com/office/word/2015/wordml/symex" xmlns:wpg="http://schemas.microsoft.com/office/word/2010/wordprocessingGroup" xmlns:wpi="http://schemas.microsoft.com/office/word/2010/wordprocessingInk" xmlns:wps="http://schemas.microsoft.com/office/word/2010/wordprocessingShape" xmlns:a14="http://schemas.microsoft.com/office/drawing/2010/main" val="0"/>
                         </a:ext>
                       </a:extLst>
                     </a:blip>
@@ -8852,12 +8853,6 @@
                 </pic:pic>
               </a:graphicData>
             </a:graphic>
-            <wp14:sizeRelH relativeFrom="page">
-              <wp14:pctWidth>0</wp14:pctWidth>
-            </wp14:sizeRelH>
-            <wp14:sizeRelV relativeFrom="page">
-              <wp14:pctHeight>0</wp14:pctHeight>
-            </wp14:sizeRelV>
           </wp:anchor>
         </w:drawing>
       </w:r>
@@ -8876,7 +8871,7 @@
     </w:p>
     <w:p>
       <w:pPr>
-        <w:pStyle w:val="Heading1"/>
+        <w:pStyle w:val="Nagwek1"/>
         <w:rPr>
           <w:rFonts w:ascii="Arial" w:hAnsi="Arial" w:cs="Arial"/>
           <w:b/>
@@ -8887,7 +8882,7 @@
     </w:p>
     <w:p>
       <w:pPr>
-        <w:pStyle w:val="Heading1"/>
+        <w:pStyle w:val="Nagwek1"/>
         <w:rPr>
           <w:rFonts w:ascii="Arial" w:hAnsi="Arial" w:cs="Arial"/>
           <w:b/>
@@ -8923,7 +8918,7 @@
       <w:tblPr>
         <w:tblW w:w="0" w:type="auto"/>
         <w:tblLayout w:type="fixed"/>
-        <w:tblLook w:val="0000" w:firstRow="0" w:lastRow="0" w:firstColumn="0" w:lastColumn="0" w:noHBand="0" w:noVBand="0"/>
+        <w:tblLook w:val="0000"/>
       </w:tblPr>
       <w:tblGrid>
         <w:gridCol w:w="4605"/>
@@ -9654,7 +9649,7 @@
       <w:tblPr>
         <w:tblW w:w="0" w:type="auto"/>
         <w:tblLayout w:type="fixed"/>
-        <w:tblLook w:val="0000" w:firstRow="0" w:lastRow="0" w:firstColumn="0" w:lastColumn="0" w:noHBand="0" w:noVBand="0"/>
+        <w:tblLook w:val="0000"/>
       </w:tblPr>
       <w:tblGrid>
         <w:gridCol w:w="4605"/>
@@ -10373,7 +10368,7 @@
       <w:tblPr>
         <w:tblW w:w="0" w:type="auto"/>
         <w:tblLayout w:type="fixed"/>
-        <w:tblLook w:val="0000" w:firstRow="0" w:lastRow="0" w:firstColumn="0" w:lastColumn="0" w:noHBand="0" w:noVBand="0"/>
+        <w:tblLook w:val="0000"/>
       </w:tblPr>
       <w:tblGrid>
         <w:gridCol w:w="4605"/>
@@ -11110,7 +11105,7 @@
       <w:tblPr>
         <w:tblW w:w="0" w:type="auto"/>
         <w:tblLayout w:type="fixed"/>
-        <w:tblLook w:val="0000" w:firstRow="0" w:lastRow="0" w:firstColumn="0" w:lastColumn="0" w:noHBand="0" w:noVBand="0"/>
+        <w:tblLook w:val="0000"/>
       </w:tblPr>
       <w:tblGrid>
         <w:gridCol w:w="4605"/>
@@ -11847,7 +11842,7 @@
       <w:tblPr>
         <w:tblW w:w="0" w:type="auto"/>
         <w:tblLayout w:type="fixed"/>
-        <w:tblLook w:val="0000" w:firstRow="0" w:lastRow="0" w:firstColumn="0" w:lastColumn="0" w:noHBand="0" w:noVBand="0"/>
+        <w:tblLook w:val="0000"/>
       </w:tblPr>
       <w:tblGrid>
         <w:gridCol w:w="4605"/>
@@ -12575,7 +12570,7 @@
       <w:tblPr>
         <w:tblW w:w="0" w:type="auto"/>
         <w:tblLayout w:type="fixed"/>
-        <w:tblLook w:val="0000" w:firstRow="0" w:lastRow="0" w:firstColumn="0" w:lastColumn="0" w:noHBand="0" w:noVBand="0"/>
+        <w:tblLook w:val="0000"/>
       </w:tblPr>
       <w:tblGrid>
         <w:gridCol w:w="4605"/>
@@ -13345,7 +13340,7 @@
       <w:tblPr>
         <w:tblW w:w="0" w:type="auto"/>
         <w:tblLayout w:type="fixed"/>
-        <w:tblLook w:val="0000" w:firstRow="0" w:lastRow="0" w:firstColumn="0" w:lastColumn="0" w:noHBand="0" w:noVBand="0"/>
+        <w:tblLook w:val="0000"/>
       </w:tblPr>
       <w:tblGrid>
         <w:gridCol w:w="4605"/>
@@ -14089,7 +14084,7 @@
     </w:p>
     <w:p>
       <w:pPr>
-        <w:pStyle w:val="Heading1"/>
+        <w:pStyle w:val="Nagwek1"/>
         <w:rPr>
           <w:rFonts w:ascii="Arial" w:hAnsi="Arial" w:cs="Arial"/>
           <w:b/>
@@ -14258,7 +14253,7 @@
     </w:p>
     <w:p>
       <w:pPr>
-        <w:pStyle w:val="Heading1"/>
+        <w:pStyle w:val="Nagwek1"/>
         <w:rPr>
           <w:rFonts w:ascii="Arial" w:hAnsi="Arial" w:cs="Arial"/>
           <w:b/>
@@ -14295,7 +14290,7 @@
       <w:tblPr>
         <w:tblW w:w="0" w:type="auto"/>
         <w:tblLayout w:type="fixed"/>
-        <w:tblLook w:val="0000" w:firstRow="0" w:lastRow="0" w:firstColumn="0" w:lastColumn="0" w:noHBand="0" w:noVBand="0"/>
+        <w:tblLook w:val="0000"/>
       </w:tblPr>
       <w:tblGrid>
         <w:gridCol w:w="2373"/>
@@ -14525,7 +14520,7 @@
     </w:p>
     <w:p>
       <w:pPr>
-        <w:pStyle w:val="Heading1"/>
+        <w:pStyle w:val="Nagwek1"/>
         <w:rPr>
           <w:rFonts w:ascii="Arial" w:hAnsi="Arial" w:cs="Arial"/>
           <w:b/>
@@ -14547,7 +14542,7 @@
     </w:p>
     <w:p>
       <w:pPr>
-        <w:pStyle w:val="Heading1"/>
+        <w:pStyle w:val="Nagwek1"/>
         <w:rPr>
           <w:rFonts w:ascii="Arial" w:hAnsi="Arial" w:cs="Arial"/>
           <w:b/>
@@ -14607,7 +14602,7 @@
           <w:lang w:val="en-GB" w:eastAsia="en-GB"/>
         </w:rPr>
         <w:drawing>
-          <wp:anchor distT="0" distB="0" distL="0" distR="0" simplePos="0" relativeHeight="251607040" behindDoc="0" locked="0" layoutInCell="1" allowOverlap="1" wp14:anchorId="4D8034C1" wp14:editId="6AB4A4AB">
+          <wp:anchor distT="0" distB="0" distL="0" distR="0" simplePos="0" relativeHeight="251607040" behindDoc="0" locked="0" layoutInCell="1" allowOverlap="1">
             <wp:simplePos x="0" y="0"/>
             <wp:positionH relativeFrom="column">
               <wp:posOffset>1569085</wp:posOffset>
@@ -14635,7 +14630,7 @@
                     <a:blip r:embed="rId9">
                       <a:extLst>
                         <a:ext uri="{28A0092B-C50C-407E-A947-70E740481C1C}">
-                          <a14:useLocalDpi xmlns:a14="http://schemas.microsoft.com/office/drawing/2010/main" val="0"/>
+                          <a14:useLocalDpi xmlns="" xmlns:wpc="http://schemas.microsoft.com/office/word/2010/wordprocessingCanvas" xmlns:cx="http://schemas.microsoft.com/office/drawing/2014/chartex" xmlns:cx1="http://schemas.microsoft.com/office/drawing/2015/9/8/chartex" xmlns:cx2="http://schemas.microsoft.com/office/drawing/2015/10/21/chartex" xmlns:cx3="http://schemas.microsoft.com/office/drawing/2016/5/9/chartex" xmlns:cx4="http://schemas.microsoft.com/office/drawing/2016/5/10/chartex" xmlns:cx5="http://schemas.microsoft.com/office/drawing/2016/5/11/chartex" xmlns:cx6="http://schemas.microsoft.com/office/drawing/2016/5/12/chartex" xmlns:cx7="http://schemas.microsoft.com/office/drawing/2016/5/13/chartex" xmlns:cx8="http://schemas.microsoft.com/office/drawing/2016/5/14/chartex" xmlns:mc="http://schemas.openxmlformats.org/markup-compatibility/2006" xmlns:aink="http://schemas.microsoft.com/office/drawing/2016/ink" xmlns:am3d="http://schemas.microsoft.com/office/drawing/2017/model3d" xmlns:o="urn:schemas-microsoft-com:office:office" xmlns:v="urn:schemas-microsoft-com:vml" xmlns:wp14="http://schemas.microsoft.com/office/word/2010/wordprocessingDrawing" xmlns:w10="urn:schemas-microsoft-com:office:word" xmlns:w="http://schemas.openxmlformats.org/wordprocessingml/2006/main" xmlns:w14="http://schemas.microsoft.com/office/word/2010/wordml" xmlns:w15="http://schemas.microsoft.com/office/word/2012/wordml" xmlns:w16cex="http://schemas.microsoft.com/office/word/2018/wordml/cex" xmlns:w16cid="http://schemas.microsoft.com/office/word/2016/wordml/cid" xmlns:w16="http://schemas.microsoft.com/office/word/2018/wordml" xmlns:w16se="http://schemas.microsoft.com/office/word/2015/wordml/symex" xmlns:wpg="http://schemas.microsoft.com/office/word/2010/wordprocessingGroup" xmlns:wpi="http://schemas.microsoft.com/office/word/2010/wordprocessingInk" xmlns:wps="http://schemas.microsoft.com/office/word/2010/wordprocessingShape" xmlns:a14="http://schemas.microsoft.com/office/drawing/2010/main" val="0"/>
                         </a:ext>
                       </a:extLst>
                     </a:blip>
@@ -14852,7 +14847,7 @@
           <w:lang w:val="en-GB" w:eastAsia="en-GB"/>
         </w:rPr>
         <w:drawing>
-          <wp:anchor distT="0" distB="0" distL="0" distR="0" simplePos="0" relativeHeight="251618304" behindDoc="0" locked="0" layoutInCell="1" allowOverlap="1" wp14:anchorId="76FC7A94" wp14:editId="65D5BC0C">
+          <wp:anchor distT="0" distB="0" distL="0" distR="0" simplePos="0" relativeHeight="251618304" behindDoc="0" locked="0" layoutInCell="1" allowOverlap="1">
             <wp:simplePos x="0" y="0"/>
             <wp:positionH relativeFrom="column">
               <wp:posOffset>1778000</wp:posOffset>
@@ -14880,7 +14875,7 @@
                     <a:blip r:embed="rId10">
                       <a:extLst>
                         <a:ext uri="{28A0092B-C50C-407E-A947-70E740481C1C}">
-                          <a14:useLocalDpi xmlns:a14="http://schemas.microsoft.com/office/drawing/2010/main" val="0"/>
+                          <a14:useLocalDpi xmlns="" xmlns:wpc="http://schemas.microsoft.com/office/word/2010/wordprocessingCanvas" xmlns:cx="http://schemas.microsoft.com/office/drawing/2014/chartex" xmlns:cx1="http://schemas.microsoft.com/office/drawing/2015/9/8/chartex" xmlns:cx2="http://schemas.microsoft.com/office/drawing/2015/10/21/chartex" xmlns:cx3="http://schemas.microsoft.com/office/drawing/2016/5/9/chartex" xmlns:cx4="http://schemas.microsoft.com/office/drawing/2016/5/10/chartex" xmlns:cx5="http://schemas.microsoft.com/office/drawing/2016/5/11/chartex" xmlns:cx6="http://schemas.microsoft.com/office/drawing/2016/5/12/chartex" xmlns:cx7="http://schemas.microsoft.com/office/drawing/2016/5/13/chartex" xmlns:cx8="http://schemas.microsoft.com/office/drawing/2016/5/14/chartex" xmlns:mc="http://schemas.openxmlformats.org/markup-compatibility/2006" xmlns:aink="http://schemas.microsoft.com/office/drawing/2016/ink" xmlns:am3d="http://schemas.microsoft.com/office/drawing/2017/model3d" xmlns:o="urn:schemas-microsoft-com:office:office" xmlns:v="urn:schemas-microsoft-com:vml" xmlns:wp14="http://schemas.microsoft.com/office/word/2010/wordprocessingDrawing" xmlns:w10="urn:schemas-microsoft-com:office:word" xmlns:w="http://schemas.openxmlformats.org/wordprocessingml/2006/main" xmlns:w14="http://schemas.microsoft.com/office/word/2010/wordml" xmlns:w15="http://schemas.microsoft.com/office/word/2012/wordml" xmlns:w16cex="http://schemas.microsoft.com/office/word/2018/wordml/cex" xmlns:w16cid="http://schemas.microsoft.com/office/word/2016/wordml/cid" xmlns:w16="http://schemas.microsoft.com/office/word/2018/wordml" xmlns:w16se="http://schemas.microsoft.com/office/word/2015/wordml/symex" xmlns:wpg="http://schemas.microsoft.com/office/word/2010/wordprocessingGroup" xmlns:wpi="http://schemas.microsoft.com/office/word/2010/wordprocessingInk" xmlns:wps="http://schemas.microsoft.com/office/word/2010/wordprocessingShape" xmlns:a14="http://schemas.microsoft.com/office/drawing/2010/main" val="0"/>
                         </a:ext>
                       </a:extLst>
                     </a:blip>
@@ -15145,7 +15140,7 @@
           <w:lang w:val="en-GB" w:eastAsia="en-GB"/>
         </w:rPr>
         <w:drawing>
-          <wp:anchor distT="0" distB="0" distL="0" distR="0" simplePos="0" relativeHeight="251620352" behindDoc="0" locked="0" layoutInCell="1" allowOverlap="1" wp14:anchorId="07EC7F28" wp14:editId="539C1257">
+          <wp:anchor distT="0" distB="0" distL="0" distR="0" simplePos="0" relativeHeight="251620352" behindDoc="0" locked="0" layoutInCell="1" allowOverlap="1">
             <wp:simplePos x="0" y="0"/>
             <wp:positionH relativeFrom="column">
               <wp:posOffset>1763395</wp:posOffset>
@@ -15173,7 +15168,7 @@
                     <a:blip r:embed="rId11">
                       <a:extLst>
                         <a:ext uri="{28A0092B-C50C-407E-A947-70E740481C1C}">
-                          <a14:useLocalDpi xmlns:a14="http://schemas.microsoft.com/office/drawing/2010/main" val="0"/>
+                          <a14:useLocalDpi xmlns="" xmlns:wpc="http://schemas.microsoft.com/office/word/2010/wordprocessingCanvas" xmlns:cx="http://schemas.microsoft.com/office/drawing/2014/chartex" xmlns:cx1="http://schemas.microsoft.com/office/drawing/2015/9/8/chartex" xmlns:cx2="http://schemas.microsoft.com/office/drawing/2015/10/21/chartex" xmlns:cx3="http://schemas.microsoft.com/office/drawing/2016/5/9/chartex" xmlns:cx4="http://schemas.microsoft.com/office/drawing/2016/5/10/chartex" xmlns:cx5="http://schemas.microsoft.com/office/drawing/2016/5/11/chartex" xmlns:cx6="http://schemas.microsoft.com/office/drawing/2016/5/12/chartex" xmlns:cx7="http://schemas.microsoft.com/office/drawing/2016/5/13/chartex" xmlns:cx8="http://schemas.microsoft.com/office/drawing/2016/5/14/chartex" xmlns:mc="http://schemas.openxmlformats.org/markup-compatibility/2006" xmlns:aink="http://schemas.microsoft.com/office/drawing/2016/ink" xmlns:am3d="http://schemas.microsoft.com/office/drawing/2017/model3d" xmlns:o="urn:schemas-microsoft-com:office:office" xmlns:v="urn:schemas-microsoft-com:vml" xmlns:wp14="http://schemas.microsoft.com/office/word/2010/wordprocessingDrawing" xmlns:w10="urn:schemas-microsoft-com:office:word" xmlns:w="http://schemas.openxmlformats.org/wordprocessingml/2006/main" xmlns:w14="http://schemas.microsoft.com/office/word/2010/wordml" xmlns:w15="http://schemas.microsoft.com/office/word/2012/wordml" xmlns:w16cex="http://schemas.microsoft.com/office/word/2018/wordml/cex" xmlns:w16cid="http://schemas.microsoft.com/office/word/2016/wordml/cid" xmlns:w16="http://schemas.microsoft.com/office/word/2018/wordml" xmlns:w16se="http://schemas.microsoft.com/office/word/2015/wordml/symex" xmlns:wpg="http://schemas.microsoft.com/office/word/2010/wordprocessingGroup" xmlns:wpi="http://schemas.microsoft.com/office/word/2010/wordprocessingInk" xmlns:wps="http://schemas.microsoft.com/office/word/2010/wordprocessingShape" xmlns:a14="http://schemas.microsoft.com/office/drawing/2010/main" val="0"/>
                         </a:ext>
                       </a:extLst>
                     </a:blip>
@@ -15424,7 +15419,7 @@
           <w:lang w:val="en-GB" w:eastAsia="en-GB"/>
         </w:rPr>
         <w:drawing>
-          <wp:anchor distT="0" distB="0" distL="0" distR="0" simplePos="0" relativeHeight="251622400" behindDoc="0" locked="0" layoutInCell="1" allowOverlap="1" wp14:anchorId="4C7F8AD6" wp14:editId="257888B8">
+          <wp:anchor distT="0" distB="0" distL="0" distR="0" simplePos="0" relativeHeight="251622400" behindDoc="0" locked="0" layoutInCell="1" allowOverlap="1">
             <wp:simplePos x="0" y="0"/>
             <wp:positionH relativeFrom="column">
               <wp:posOffset>3100705</wp:posOffset>
@@ -15452,7 +15447,7 @@
                     <a:blip r:embed="rId12">
                       <a:extLst>
                         <a:ext uri="{28A0092B-C50C-407E-A947-70E740481C1C}">
-                          <a14:useLocalDpi xmlns:a14="http://schemas.microsoft.com/office/drawing/2010/main" val="0"/>
+                          <a14:useLocalDpi xmlns="" xmlns:wpc="http://schemas.microsoft.com/office/word/2010/wordprocessingCanvas" xmlns:cx="http://schemas.microsoft.com/office/drawing/2014/chartex" xmlns:cx1="http://schemas.microsoft.com/office/drawing/2015/9/8/chartex" xmlns:cx2="http://schemas.microsoft.com/office/drawing/2015/10/21/chartex" xmlns:cx3="http://schemas.microsoft.com/office/drawing/2016/5/9/chartex" xmlns:cx4="http://schemas.microsoft.com/office/drawing/2016/5/10/chartex" xmlns:cx5="http://schemas.microsoft.com/office/drawing/2016/5/11/chartex" xmlns:cx6="http://schemas.microsoft.com/office/drawing/2016/5/12/chartex" xmlns:cx7="http://schemas.microsoft.com/office/drawing/2016/5/13/chartex" xmlns:cx8="http://schemas.microsoft.com/office/drawing/2016/5/14/chartex" xmlns:mc="http://schemas.openxmlformats.org/markup-compatibility/2006" xmlns:aink="http://schemas.microsoft.com/office/drawing/2016/ink" xmlns:am3d="http://schemas.microsoft.com/office/drawing/2017/model3d" xmlns:o="urn:schemas-microsoft-com:office:office" xmlns:v="urn:schemas-microsoft-com:vml" xmlns:wp14="http://schemas.microsoft.com/office/word/2010/wordprocessingDrawing" xmlns:w10="urn:schemas-microsoft-com:office:word" xmlns:w="http://schemas.openxmlformats.org/wordprocessingml/2006/main" xmlns:w14="http://schemas.microsoft.com/office/word/2010/wordml" xmlns:w15="http://schemas.microsoft.com/office/word/2012/wordml" xmlns:w16cex="http://schemas.microsoft.com/office/word/2018/wordml/cex" xmlns:w16cid="http://schemas.microsoft.com/office/word/2016/wordml/cid" xmlns:w16="http://schemas.microsoft.com/office/word/2018/wordml" xmlns:w16se="http://schemas.microsoft.com/office/word/2015/wordml/symex" xmlns:wpg="http://schemas.microsoft.com/office/word/2010/wordprocessingGroup" xmlns:wpi="http://schemas.microsoft.com/office/word/2010/wordprocessingInk" xmlns:wps="http://schemas.microsoft.com/office/word/2010/wordprocessingShape" xmlns:a14="http://schemas.microsoft.com/office/drawing/2010/main" val="0"/>
                         </a:ext>
                       </a:extLst>
                     </a:blip>
@@ -15548,7 +15543,7 @@
           <w:lang w:val="en-GB" w:eastAsia="en-GB"/>
         </w:rPr>
         <w:drawing>
-          <wp:anchor distT="0" distB="0" distL="0" distR="0" simplePos="0" relativeHeight="251624448" behindDoc="0" locked="0" layoutInCell="1" allowOverlap="1" wp14:anchorId="53D4C4E1" wp14:editId="1C21D104">
+          <wp:anchor distT="0" distB="0" distL="0" distR="0" simplePos="0" relativeHeight="251624448" behindDoc="0" locked="0" layoutInCell="1" allowOverlap="1">
             <wp:simplePos x="0" y="0"/>
             <wp:positionH relativeFrom="column">
               <wp:posOffset>-90170</wp:posOffset>
@@ -15576,7 +15571,7 @@
                     <a:blip r:embed="rId13">
                       <a:extLst>
                         <a:ext uri="{28A0092B-C50C-407E-A947-70E740481C1C}">
-                          <a14:useLocalDpi xmlns:a14="http://schemas.microsoft.com/office/drawing/2010/main" val="0"/>
+                          <a14:useLocalDpi xmlns="" xmlns:wpc="http://schemas.microsoft.com/office/word/2010/wordprocessingCanvas" xmlns:cx="http://schemas.microsoft.com/office/drawing/2014/chartex" xmlns:cx1="http://schemas.microsoft.com/office/drawing/2015/9/8/chartex" xmlns:cx2="http://schemas.microsoft.com/office/drawing/2015/10/21/chartex" xmlns:cx3="http://schemas.microsoft.com/office/drawing/2016/5/9/chartex" xmlns:cx4="http://schemas.microsoft.com/office/drawing/2016/5/10/chartex" xmlns:cx5="http://schemas.microsoft.com/office/drawing/2016/5/11/chartex" xmlns:cx6="http://schemas.microsoft.com/office/drawing/2016/5/12/chartex" xmlns:cx7="http://schemas.microsoft.com/office/drawing/2016/5/13/chartex" xmlns:cx8="http://schemas.microsoft.com/office/drawing/2016/5/14/chartex" xmlns:mc="http://schemas.openxmlformats.org/markup-compatibility/2006" xmlns:aink="http://schemas.microsoft.com/office/drawing/2016/ink" xmlns:am3d="http://schemas.microsoft.com/office/drawing/2017/model3d" xmlns:o="urn:schemas-microsoft-com:office:office" xmlns:v="urn:schemas-microsoft-com:vml" xmlns:wp14="http://schemas.microsoft.com/office/word/2010/wordprocessingDrawing" xmlns:w10="urn:schemas-microsoft-com:office:word" xmlns:w="http://schemas.openxmlformats.org/wordprocessingml/2006/main" xmlns:w14="http://schemas.microsoft.com/office/word/2010/wordml" xmlns:w15="http://schemas.microsoft.com/office/word/2012/wordml" xmlns:w16cex="http://schemas.microsoft.com/office/word/2018/wordml/cex" xmlns:w16cid="http://schemas.microsoft.com/office/word/2016/wordml/cid" xmlns:w16="http://schemas.microsoft.com/office/word/2018/wordml" xmlns:w16se="http://schemas.microsoft.com/office/word/2015/wordml/symex" xmlns:wpg="http://schemas.microsoft.com/office/word/2010/wordprocessingGroup" xmlns:wpi="http://schemas.microsoft.com/office/word/2010/wordprocessingInk" xmlns:wps="http://schemas.microsoft.com/office/word/2010/wordprocessingShape" xmlns:a14="http://schemas.microsoft.com/office/drawing/2010/main" val="0"/>
                         </a:ext>
                       </a:extLst>
                     </a:blip>
@@ -15777,7 +15772,7 @@
     </w:p>
     <w:p>
       <w:pPr>
-        <w:pStyle w:val="Heading1"/>
+        <w:pStyle w:val="Nagwek1"/>
         <w:rPr>
           <w:rFonts w:ascii="Arial" w:hAnsi="Arial" w:cs="Arial"/>
           <w:b/>
@@ -15849,7 +15844,7 @@
       <w:tblPr>
         <w:tblW w:w="0" w:type="auto"/>
         <w:tblLayout w:type="fixed"/>
-        <w:tblLook w:val="0000" w:firstRow="0" w:lastRow="0" w:firstColumn="0" w:lastColumn="0" w:noHBand="0" w:noVBand="0"/>
+        <w:tblLook w:val="0000"/>
       </w:tblPr>
       <w:tblGrid>
         <w:gridCol w:w="2092"/>
@@ -16407,7 +16402,7 @@
     </w:p>
     <w:p>
       <w:pPr>
-        <w:pStyle w:val="Heading1"/>
+        <w:pStyle w:val="Nagwek1"/>
         <w:rPr>
           <w:rFonts w:ascii="Arial" w:hAnsi="Arial" w:cs="Arial"/>
           <w:b/>
@@ -16505,7 +16500,7 @@
     </w:p>
     <w:p>
       <w:pPr>
-        <w:pStyle w:val="Heading1"/>
+        <w:pStyle w:val="Nagwek1"/>
         <w:rPr>
           <w:rFonts w:ascii="Arial" w:hAnsi="Arial" w:cs="Arial"/>
           <w:b/>
@@ -16638,7 +16633,7 @@
         <w:tblW w:w="0" w:type="auto"/>
         <w:tblInd w:w="-713" w:type="dxa"/>
         <w:tblLayout w:type="fixed"/>
-        <w:tblLook w:val="0000" w:firstRow="0" w:lastRow="0" w:firstColumn="0" w:lastColumn="0" w:noHBand="0" w:noVBand="0"/>
+        <w:tblLook w:val="0000"/>
       </w:tblPr>
       <w:tblGrid>
         <w:gridCol w:w="829"/>
@@ -17678,7 +17673,7 @@
         <w:tblW w:w="0" w:type="auto"/>
         <w:tblInd w:w="-713" w:type="dxa"/>
         <w:tblLayout w:type="fixed"/>
-        <w:tblLook w:val="0000" w:firstRow="0" w:lastRow="0" w:firstColumn="0" w:lastColumn="0" w:noHBand="0" w:noVBand="0"/>
+        <w:tblLook w:val="0000"/>
       </w:tblPr>
       <w:tblGrid>
         <w:gridCol w:w="840"/>
@@ -18633,7 +18628,7 @@
     </w:p>
     <w:p>
       <w:pPr>
-        <w:pStyle w:val="Heading1"/>
+        <w:pStyle w:val="Nagwek1"/>
         <w:rPr>
           <w:rFonts w:ascii="Arial" w:hAnsi="Arial" w:cs="Arial"/>
           <w:b/>
@@ -18721,7 +18716,7 @@
     </w:p>
     <w:p>
       <w:pPr>
-        <w:pStyle w:val="Heading1"/>
+        <w:pStyle w:val="Nagwek1"/>
         <w:rPr>
           <w:rFonts w:ascii="Arial" w:hAnsi="Arial" w:cs="Arial"/>
           <w:b/>
@@ -18820,7 +18815,7 @@
     </w:p>
     <w:p>
       <w:pPr>
-        <w:pStyle w:val="Heading1"/>
+        <w:pStyle w:val="Nagwek1"/>
         <w:rPr>
           <w:rFonts w:ascii="Arial" w:hAnsi="Arial" w:cs="Arial"/>
           <w:b/>
@@ -18888,7 +18883,7 @@
     </w:p>
     <w:p>
       <w:pPr>
-        <w:pStyle w:val="Heading1"/>
+        <w:pStyle w:val="Nagwek1"/>
         <w:rPr>
           <w:rFonts w:ascii="Arial" w:hAnsi="Arial" w:cs="Arial"/>
           <w:b/>
@@ -18974,7 +18969,7 @@
           <w:lang w:val="en-GB" w:eastAsia="en-GB"/>
         </w:rPr>
         <w:drawing>
-          <wp:anchor distT="0" distB="0" distL="114300" distR="114300" simplePos="0" relativeHeight="251616256" behindDoc="0" locked="0" layoutInCell="1" allowOverlap="1" wp14:anchorId="078C2DFC" wp14:editId="4A14848C">
+          <wp:anchor distT="0" distB="0" distL="114300" distR="114300" simplePos="0" relativeHeight="251616256" behindDoc="0" locked="0" layoutInCell="1" allowOverlap="1">
             <wp:simplePos x="0" y="0"/>
             <wp:positionH relativeFrom="column">
               <wp:posOffset>-283845</wp:posOffset>
@@ -19002,7 +18997,7 @@
                     <a:blip r:embed="rId14">
                       <a:extLst>
                         <a:ext uri="{28A0092B-C50C-407E-A947-70E740481C1C}">
-                          <a14:useLocalDpi xmlns:a14="http://schemas.microsoft.com/office/drawing/2010/main" val="0"/>
+                          <a14:useLocalDpi xmlns="" xmlns:wpc="http://schemas.microsoft.com/office/word/2010/wordprocessingCanvas" xmlns:cx="http://schemas.microsoft.com/office/drawing/2014/chartex" xmlns:cx1="http://schemas.microsoft.com/office/drawing/2015/9/8/chartex" xmlns:cx2="http://schemas.microsoft.com/office/drawing/2015/10/21/chartex" xmlns:cx3="http://schemas.microsoft.com/office/drawing/2016/5/9/chartex" xmlns:cx4="http://schemas.microsoft.com/office/drawing/2016/5/10/chartex" xmlns:cx5="http://schemas.microsoft.com/office/drawing/2016/5/11/chartex" xmlns:cx6="http://schemas.microsoft.com/office/drawing/2016/5/12/chartex" xmlns:cx7="http://schemas.microsoft.com/office/drawing/2016/5/13/chartex" xmlns:cx8="http://schemas.microsoft.com/office/drawing/2016/5/14/chartex" xmlns:mc="http://schemas.openxmlformats.org/markup-compatibility/2006" xmlns:aink="http://schemas.microsoft.com/office/drawing/2016/ink" xmlns:am3d="http://schemas.microsoft.com/office/drawing/2017/model3d" xmlns:o="urn:schemas-microsoft-com:office:office" xmlns:v="urn:schemas-microsoft-com:vml" xmlns:wp14="http://schemas.microsoft.com/office/word/2010/wordprocessingDrawing" xmlns:w10="urn:schemas-microsoft-com:office:word" xmlns:w="http://schemas.openxmlformats.org/wordprocessingml/2006/main" xmlns:w14="http://schemas.microsoft.com/office/word/2010/wordml" xmlns:w15="http://schemas.microsoft.com/office/word/2012/wordml" xmlns:w16cex="http://schemas.microsoft.com/office/word/2018/wordml/cex" xmlns:w16cid="http://schemas.microsoft.com/office/word/2016/wordml/cid" xmlns:w16="http://schemas.microsoft.com/office/word/2018/wordml" xmlns:w16se="http://schemas.microsoft.com/office/word/2015/wordml/symex" xmlns:wpg="http://schemas.microsoft.com/office/word/2010/wordprocessingGroup" xmlns:wpi="http://schemas.microsoft.com/office/word/2010/wordprocessingInk" xmlns:wps="http://schemas.microsoft.com/office/word/2010/wordprocessingShape" xmlns:a14="http://schemas.microsoft.com/office/drawing/2010/main" val="0"/>
                         </a:ext>
                       </a:extLst>
                     </a:blip>
@@ -19047,7 +19042,7 @@
           <w:lang w:val="en-GB" w:eastAsia="en-GB"/>
         </w:rPr>
         <w:drawing>
-          <wp:anchor distT="0" distB="0" distL="114300" distR="114300" simplePos="0" relativeHeight="251664384" behindDoc="0" locked="0" layoutInCell="1" allowOverlap="1" wp14:anchorId="7707AB57" wp14:editId="102DD07F">
+          <wp:anchor distT="0" distB="0" distL="114300" distR="114300" simplePos="0" relativeHeight="251664384" behindDoc="0" locked="0" layoutInCell="1" allowOverlap="1">
             <wp:simplePos x="0" y="0"/>
             <wp:positionH relativeFrom="margin">
               <wp:posOffset>3112770</wp:posOffset>
@@ -19073,7 +19068,7 @@
                     <a:blip r:embed="rId15">
                       <a:extLst>
                         <a:ext uri="{28A0092B-C50C-407E-A947-70E740481C1C}">
-                          <a14:useLocalDpi xmlns:a14="http://schemas.microsoft.com/office/drawing/2010/main" val="0"/>
+                          <a14:useLocalDpi xmlns="" xmlns:wpc="http://schemas.microsoft.com/office/word/2010/wordprocessingCanvas" xmlns:cx="http://schemas.microsoft.com/office/drawing/2014/chartex" xmlns:cx1="http://schemas.microsoft.com/office/drawing/2015/9/8/chartex" xmlns:cx2="http://schemas.microsoft.com/office/drawing/2015/10/21/chartex" xmlns:cx3="http://schemas.microsoft.com/office/drawing/2016/5/9/chartex" xmlns:cx4="http://schemas.microsoft.com/office/drawing/2016/5/10/chartex" xmlns:cx5="http://schemas.microsoft.com/office/drawing/2016/5/11/chartex" xmlns:cx6="http://schemas.microsoft.com/office/drawing/2016/5/12/chartex" xmlns:cx7="http://schemas.microsoft.com/office/drawing/2016/5/13/chartex" xmlns:cx8="http://schemas.microsoft.com/office/drawing/2016/5/14/chartex" xmlns:mc="http://schemas.openxmlformats.org/markup-compatibility/2006" xmlns:aink="http://schemas.microsoft.com/office/drawing/2016/ink" xmlns:am3d="http://schemas.microsoft.com/office/drawing/2017/model3d" xmlns:o="urn:schemas-microsoft-com:office:office" xmlns:v="urn:schemas-microsoft-com:vml" xmlns:wp14="http://schemas.microsoft.com/office/word/2010/wordprocessingDrawing" xmlns:w10="urn:schemas-microsoft-com:office:word" xmlns:w="http://schemas.openxmlformats.org/wordprocessingml/2006/main" xmlns:w14="http://schemas.microsoft.com/office/word/2010/wordml" xmlns:w15="http://schemas.microsoft.com/office/word/2012/wordml" xmlns:w16cex="http://schemas.microsoft.com/office/word/2018/wordml/cex" xmlns:w16cid="http://schemas.microsoft.com/office/word/2016/wordml/cid" xmlns:w16="http://schemas.microsoft.com/office/word/2018/wordml" xmlns:w16se="http://schemas.microsoft.com/office/word/2015/wordml/symex" xmlns:wpg="http://schemas.microsoft.com/office/word/2010/wordprocessingGroup" xmlns:wpi="http://schemas.microsoft.com/office/word/2010/wordprocessingInk" xmlns:wps="http://schemas.microsoft.com/office/word/2010/wordprocessingShape" xmlns:a14="http://schemas.microsoft.com/office/drawing/2010/main" val="0"/>
                         </a:ext>
                       </a:extLst>
                     </a:blip>
@@ -19549,7 +19544,7 @@
           <w:lang w:val="en-GB" w:eastAsia="en-GB"/>
         </w:rPr>
         <w:drawing>
-          <wp:anchor distT="0" distB="0" distL="114300" distR="114300" simplePos="0" relativeHeight="251676672" behindDoc="0" locked="0" layoutInCell="1" allowOverlap="1" wp14:anchorId="03978666" wp14:editId="48A43F40">
+          <wp:anchor distT="0" distB="0" distL="114300" distR="114300" simplePos="0" relativeHeight="251676672" behindDoc="0" locked="0" layoutInCell="1" allowOverlap="1">
             <wp:simplePos x="0" y="0"/>
             <wp:positionH relativeFrom="margin">
               <wp:posOffset>1375410</wp:posOffset>
@@ -19575,7 +19570,7 @@
                     <a:blip r:embed="rId16">
                       <a:extLst>
                         <a:ext uri="{28A0092B-C50C-407E-A947-70E740481C1C}">
-                          <a14:useLocalDpi xmlns:a14="http://schemas.microsoft.com/office/drawing/2010/main" val="0"/>
+                          <a14:useLocalDpi xmlns="" xmlns:wpc="http://schemas.microsoft.com/office/word/2010/wordprocessingCanvas" xmlns:cx="http://schemas.microsoft.com/office/drawing/2014/chartex" xmlns:cx1="http://schemas.microsoft.com/office/drawing/2015/9/8/chartex" xmlns:cx2="http://schemas.microsoft.com/office/drawing/2015/10/21/chartex" xmlns:cx3="http://schemas.microsoft.com/office/drawing/2016/5/9/chartex" xmlns:cx4="http://schemas.microsoft.com/office/drawing/2016/5/10/chartex" xmlns:cx5="http://schemas.microsoft.com/office/drawing/2016/5/11/chartex" xmlns:cx6="http://schemas.microsoft.com/office/drawing/2016/5/12/chartex" xmlns:cx7="http://schemas.microsoft.com/office/drawing/2016/5/13/chartex" xmlns:cx8="http://schemas.microsoft.com/office/drawing/2016/5/14/chartex" xmlns:mc="http://schemas.openxmlformats.org/markup-compatibility/2006" xmlns:aink="http://schemas.microsoft.com/office/drawing/2016/ink" xmlns:am3d="http://schemas.microsoft.com/office/drawing/2017/model3d" xmlns:o="urn:schemas-microsoft-com:office:office" xmlns:v="urn:schemas-microsoft-com:vml" xmlns:wp14="http://schemas.microsoft.com/office/word/2010/wordprocessingDrawing" xmlns:w10="urn:schemas-microsoft-com:office:word" xmlns:w="http://schemas.openxmlformats.org/wordprocessingml/2006/main" xmlns:w14="http://schemas.microsoft.com/office/word/2010/wordml" xmlns:w15="http://schemas.microsoft.com/office/word/2012/wordml" xmlns:w16cex="http://schemas.microsoft.com/office/word/2018/wordml/cex" xmlns:w16cid="http://schemas.microsoft.com/office/word/2016/wordml/cid" xmlns:w16="http://schemas.microsoft.com/office/word/2018/wordml" xmlns:w16se="http://schemas.microsoft.com/office/word/2015/wordml/symex" xmlns:wpg="http://schemas.microsoft.com/office/word/2010/wordprocessingGroup" xmlns:wpi="http://schemas.microsoft.com/office/word/2010/wordprocessingInk" xmlns:wps="http://schemas.microsoft.com/office/word/2010/wordprocessingShape" xmlns:a14="http://schemas.microsoft.com/office/drawing/2010/main" val="0"/>
                         </a:ext>
                       </a:extLst>
                     </a:blip>
@@ -19774,7 +19769,7 @@
     </w:p>
     <w:p>
       <w:pPr>
-        <w:pStyle w:val="Heading1"/>
+        <w:pStyle w:val="Nagwek1"/>
         <w:rPr>
           <w:rFonts w:ascii="Arial" w:hAnsi="Arial" w:cs="Arial"/>
           <w:b/>
@@ -19785,7 +19780,7 @@
     </w:p>
     <w:p>
       <w:pPr>
-        <w:pStyle w:val="Heading1"/>
+        <w:pStyle w:val="Nagwek1"/>
         <w:rPr>
           <w:rFonts w:ascii="Arial" w:hAnsi="Arial" w:cs="Arial"/>
           <w:b/>
@@ -19796,7 +19791,7 @@
     </w:p>
     <w:p>
       <w:pPr>
-        <w:pStyle w:val="Heading1"/>
+        <w:pStyle w:val="Nagwek1"/>
         <w:rPr>
           <w:rFonts w:ascii="Arial" w:hAnsi="Arial" w:cs="Arial"/>
           <w:b/>
@@ -19807,7 +19802,7 @@
     </w:p>
     <w:p>
       <w:pPr>
-        <w:pStyle w:val="Heading1"/>
+        <w:pStyle w:val="Nagwek1"/>
         <w:rPr>
           <w:rFonts w:ascii="Arial" w:hAnsi="Arial" w:cs="Arial"/>
           <w:b/>
@@ -19822,7 +19817,7 @@
     <w:p/>
     <w:p>
       <w:pPr>
-        <w:pStyle w:val="Heading1"/>
+        <w:pStyle w:val="Nagwek1"/>
         <w:rPr>
           <w:rFonts w:ascii="Arial" w:hAnsi="Arial" w:cs="Arial"/>
           <w:b/>
@@ -19835,7 +19830,7 @@
     <w:p/>
     <w:p>
       <w:pPr>
-        <w:pStyle w:val="Heading1"/>
+        <w:pStyle w:val="Nagwek1"/>
         <w:rPr>
           <w:rFonts w:ascii="Arial" w:hAnsi="Arial" w:cs="Arial"/>
           <w:b/>
@@ -19923,7 +19918,7 @@
           <w:lang w:val="en-GB" w:eastAsia="en-GB"/>
         </w:rPr>
         <w:drawing>
-          <wp:anchor distT="0" distB="0" distL="0" distR="0" simplePos="0" relativeHeight="251626496" behindDoc="0" locked="0" layoutInCell="1" allowOverlap="1" wp14:anchorId="429797BD" wp14:editId="601B4D0B">
+          <wp:anchor distT="0" distB="0" distL="0" distR="0" simplePos="0" relativeHeight="251626496" behindDoc="0" locked="0" layoutInCell="1" allowOverlap="1">
             <wp:simplePos x="0" y="0"/>
             <wp:positionH relativeFrom="column">
               <wp:posOffset>114935</wp:posOffset>
@@ -19951,7 +19946,7 @@
                     <a:blip r:embed="rId17">
                       <a:extLst>
                         <a:ext uri="{28A0092B-C50C-407E-A947-70E740481C1C}">
-                          <a14:useLocalDpi xmlns:a14="http://schemas.microsoft.com/office/drawing/2010/main" val="0"/>
+                          <a14:useLocalDpi xmlns="" xmlns:wpc="http://schemas.microsoft.com/office/word/2010/wordprocessingCanvas" xmlns:cx="http://schemas.microsoft.com/office/drawing/2014/chartex" xmlns:cx1="http://schemas.microsoft.com/office/drawing/2015/9/8/chartex" xmlns:cx2="http://schemas.microsoft.com/office/drawing/2015/10/21/chartex" xmlns:cx3="http://schemas.microsoft.com/office/drawing/2016/5/9/chartex" xmlns:cx4="http://schemas.microsoft.com/office/drawing/2016/5/10/chartex" xmlns:cx5="http://schemas.microsoft.com/office/drawing/2016/5/11/chartex" xmlns:cx6="http://schemas.microsoft.com/office/drawing/2016/5/12/chartex" xmlns:cx7="http://schemas.microsoft.com/office/drawing/2016/5/13/chartex" xmlns:cx8="http://schemas.microsoft.com/office/drawing/2016/5/14/chartex" xmlns:mc="http://schemas.openxmlformats.org/markup-compatibility/2006" xmlns:aink="http://schemas.microsoft.com/office/drawing/2016/ink" xmlns:am3d="http://schemas.microsoft.com/office/drawing/2017/model3d" xmlns:o="urn:schemas-microsoft-com:office:office" xmlns:v="urn:schemas-microsoft-com:vml" xmlns:wp14="http://schemas.microsoft.com/office/word/2010/wordprocessingDrawing" xmlns:w10="urn:schemas-microsoft-com:office:word" xmlns:w="http://schemas.openxmlformats.org/wordprocessingml/2006/main" xmlns:w14="http://schemas.microsoft.com/office/word/2010/wordml" xmlns:w15="http://schemas.microsoft.com/office/word/2012/wordml" xmlns:w16cex="http://schemas.microsoft.com/office/word/2018/wordml/cex" xmlns:w16cid="http://schemas.microsoft.com/office/word/2016/wordml/cid" xmlns:w16="http://schemas.microsoft.com/office/word/2018/wordml" xmlns:w16se="http://schemas.microsoft.com/office/word/2015/wordml/symex" xmlns:wpg="http://schemas.microsoft.com/office/word/2010/wordprocessingGroup" xmlns:wpi="http://schemas.microsoft.com/office/word/2010/wordprocessingInk" xmlns:wps="http://schemas.microsoft.com/office/word/2010/wordprocessingShape" xmlns:a14="http://schemas.microsoft.com/office/drawing/2010/main" val="0"/>
                         </a:ext>
                       </a:extLst>
                     </a:blip>
@@ -20084,7 +20079,7 @@
           <w:lang w:val="en-GB" w:eastAsia="en-GB"/>
         </w:rPr>
         <w:drawing>
-          <wp:anchor distT="0" distB="0" distL="0" distR="0" simplePos="0" relativeHeight="251642880" behindDoc="0" locked="0" layoutInCell="1" allowOverlap="1" wp14:anchorId="70D5D9EA" wp14:editId="12679430">
+          <wp:anchor distT="0" distB="0" distL="0" distR="0" simplePos="0" relativeHeight="251642880" behindDoc="0" locked="0" layoutInCell="1" allowOverlap="1">
             <wp:simplePos x="0" y="0"/>
             <wp:positionH relativeFrom="column">
               <wp:posOffset>635</wp:posOffset>
@@ -20112,7 +20107,7 @@
                     <a:blip r:embed="rId18">
                       <a:extLst>
                         <a:ext uri="{28A0092B-C50C-407E-A947-70E740481C1C}">
-                          <a14:useLocalDpi xmlns:a14="http://schemas.microsoft.com/office/drawing/2010/main" val="0"/>
+                          <a14:useLocalDpi xmlns="" xmlns:wpc="http://schemas.microsoft.com/office/word/2010/wordprocessingCanvas" xmlns:cx="http://schemas.microsoft.com/office/drawing/2014/chartex" xmlns:cx1="http://schemas.microsoft.com/office/drawing/2015/9/8/chartex" xmlns:cx2="http://schemas.microsoft.com/office/drawing/2015/10/21/chartex" xmlns:cx3="http://schemas.microsoft.com/office/drawing/2016/5/9/chartex" xmlns:cx4="http://schemas.microsoft.com/office/drawing/2016/5/10/chartex" xmlns:cx5="http://schemas.microsoft.com/office/drawing/2016/5/11/chartex" xmlns:cx6="http://schemas.microsoft.com/office/drawing/2016/5/12/chartex" xmlns:cx7="http://schemas.microsoft.com/office/drawing/2016/5/13/chartex" xmlns:cx8="http://schemas.microsoft.com/office/drawing/2016/5/14/chartex" xmlns:mc="http://schemas.openxmlformats.org/markup-compatibility/2006" xmlns:aink="http://schemas.microsoft.com/office/drawing/2016/ink" xmlns:am3d="http://schemas.microsoft.com/office/drawing/2017/model3d" xmlns:o="urn:schemas-microsoft-com:office:office" xmlns:v="urn:schemas-microsoft-com:vml" xmlns:wp14="http://schemas.microsoft.com/office/word/2010/wordprocessingDrawing" xmlns:w10="urn:schemas-microsoft-com:office:word" xmlns:w="http://schemas.openxmlformats.org/wordprocessingml/2006/main" xmlns:w14="http://schemas.microsoft.com/office/word/2010/wordml" xmlns:w15="http://schemas.microsoft.com/office/word/2012/wordml" xmlns:w16cex="http://schemas.microsoft.com/office/word/2018/wordml/cex" xmlns:w16cid="http://schemas.microsoft.com/office/word/2016/wordml/cid" xmlns:w16="http://schemas.microsoft.com/office/word/2018/wordml" xmlns:w16se="http://schemas.microsoft.com/office/word/2015/wordml/symex" xmlns:wpg="http://schemas.microsoft.com/office/word/2010/wordprocessingGroup" xmlns:wpi="http://schemas.microsoft.com/office/word/2010/wordprocessingInk" xmlns:wps="http://schemas.microsoft.com/office/word/2010/wordprocessingShape" xmlns:a14="http://schemas.microsoft.com/office/drawing/2010/main" val="0"/>
                         </a:ext>
                       </a:extLst>
                     </a:blip>
@@ -20212,7 +20207,7 @@
           <w:lang w:val="en-GB" w:eastAsia="en-GB"/>
         </w:rPr>
         <w:drawing>
-          <wp:anchor distT="0" distB="0" distL="0" distR="0" simplePos="0" relativeHeight="251628544" behindDoc="0" locked="0" layoutInCell="1" allowOverlap="1" wp14:anchorId="79C6AA0E" wp14:editId="2AACAC36">
+          <wp:anchor distT="0" distB="0" distL="0" distR="0" simplePos="0" relativeHeight="251628544" behindDoc="0" locked="0" layoutInCell="1" allowOverlap="1">
             <wp:simplePos x="0" y="0"/>
             <wp:positionH relativeFrom="column">
               <wp:align>center</wp:align>
@@ -20240,7 +20235,7 @@
                     <a:blip r:embed="rId19">
                       <a:extLst>
                         <a:ext uri="{28A0092B-C50C-407E-A947-70E740481C1C}">
-                          <a14:useLocalDpi xmlns:a14="http://schemas.microsoft.com/office/drawing/2010/main" val="0"/>
+                          <a14:useLocalDpi xmlns="" xmlns:wpc="http://schemas.microsoft.com/office/word/2010/wordprocessingCanvas" xmlns:cx="http://schemas.microsoft.com/office/drawing/2014/chartex" xmlns:cx1="http://schemas.microsoft.com/office/drawing/2015/9/8/chartex" xmlns:cx2="http://schemas.microsoft.com/office/drawing/2015/10/21/chartex" xmlns:cx3="http://schemas.microsoft.com/office/drawing/2016/5/9/chartex" xmlns:cx4="http://schemas.microsoft.com/office/drawing/2016/5/10/chartex" xmlns:cx5="http://schemas.microsoft.com/office/drawing/2016/5/11/chartex" xmlns:cx6="http://schemas.microsoft.com/office/drawing/2016/5/12/chartex" xmlns:cx7="http://schemas.microsoft.com/office/drawing/2016/5/13/chartex" xmlns:cx8="http://schemas.microsoft.com/office/drawing/2016/5/14/chartex" xmlns:mc="http://schemas.openxmlformats.org/markup-compatibility/2006" xmlns:aink="http://schemas.microsoft.com/office/drawing/2016/ink" xmlns:am3d="http://schemas.microsoft.com/office/drawing/2017/model3d" xmlns:o="urn:schemas-microsoft-com:office:office" xmlns:v="urn:schemas-microsoft-com:vml" xmlns:wp14="http://schemas.microsoft.com/office/word/2010/wordprocessingDrawing" xmlns:w10="urn:schemas-microsoft-com:office:word" xmlns:w="http://schemas.openxmlformats.org/wordprocessingml/2006/main" xmlns:w14="http://schemas.microsoft.com/office/word/2010/wordml" xmlns:w15="http://schemas.microsoft.com/office/word/2012/wordml" xmlns:w16cex="http://schemas.microsoft.com/office/word/2018/wordml/cex" xmlns:w16cid="http://schemas.microsoft.com/office/word/2016/wordml/cid" xmlns:w16="http://schemas.microsoft.com/office/word/2018/wordml" xmlns:w16se="http://schemas.microsoft.com/office/word/2015/wordml/symex" xmlns:wpg="http://schemas.microsoft.com/office/word/2010/wordprocessingGroup" xmlns:wpi="http://schemas.microsoft.com/office/word/2010/wordprocessingInk" xmlns:wps="http://schemas.microsoft.com/office/word/2010/wordprocessingShape" xmlns:a14="http://schemas.microsoft.com/office/drawing/2010/main" val="0"/>
                         </a:ext>
                       </a:extLst>
                     </a:blip>
@@ -20279,7 +20274,7 @@
     </w:p>
     <w:p>
       <w:pPr>
-        <w:pStyle w:val="Heading1"/>
+        <w:pStyle w:val="Nagwek1"/>
         <w:rPr>
           <w:rFonts w:ascii="Arial" w:hAnsi="Arial" w:cs="Arial"/>
           <w:b/>
@@ -20317,7 +20312,7 @@
     </w:p>
     <w:p>
       <w:pPr>
-        <w:pStyle w:val="Heading1"/>
+        <w:pStyle w:val="Nagwek1"/>
         <w:rPr>
           <w:rFonts w:ascii="Arial" w:hAnsi="Arial" w:cs="Arial"/>
           <w:b/>
@@ -20334,7 +20329,7 @@
           <w:lang w:val="en-GB" w:eastAsia="en-GB"/>
         </w:rPr>
         <w:drawing>
-          <wp:anchor distT="0" distB="0" distL="0" distR="0" simplePos="0" relativeHeight="251640832" behindDoc="0" locked="0" layoutInCell="1" allowOverlap="1" wp14:anchorId="4D628536" wp14:editId="3D5764FD">
+          <wp:anchor distT="0" distB="0" distL="0" distR="0" simplePos="0" relativeHeight="251640832" behindDoc="0" locked="0" layoutInCell="1" allowOverlap="1">
             <wp:simplePos x="0" y="0"/>
             <wp:positionH relativeFrom="column">
               <wp:posOffset>116205</wp:posOffset>
@@ -20362,7 +20357,7 @@
                     <a:blip r:embed="rId20">
                       <a:extLst>
                         <a:ext uri="{28A0092B-C50C-407E-A947-70E740481C1C}">
-                          <a14:useLocalDpi xmlns:a14="http://schemas.microsoft.com/office/drawing/2010/main" val="0"/>
+                          <a14:useLocalDpi xmlns="" xmlns:wpc="http://schemas.microsoft.com/office/word/2010/wordprocessingCanvas" xmlns:cx="http://schemas.microsoft.com/office/drawing/2014/chartex" xmlns:cx1="http://schemas.microsoft.com/office/drawing/2015/9/8/chartex" xmlns:cx2="http://schemas.microsoft.com/office/drawing/2015/10/21/chartex" xmlns:cx3="http://schemas.microsoft.com/office/drawing/2016/5/9/chartex" xmlns:cx4="http://schemas.microsoft.com/office/drawing/2016/5/10/chartex" xmlns:cx5="http://schemas.microsoft.com/office/drawing/2016/5/11/chartex" xmlns:cx6="http://schemas.microsoft.com/office/drawing/2016/5/12/chartex" xmlns:cx7="http://schemas.microsoft.com/office/drawing/2016/5/13/chartex" xmlns:cx8="http://schemas.microsoft.com/office/drawing/2016/5/14/chartex" xmlns:mc="http://schemas.openxmlformats.org/markup-compatibility/2006" xmlns:aink="http://schemas.microsoft.com/office/drawing/2016/ink" xmlns:am3d="http://schemas.microsoft.com/office/drawing/2017/model3d" xmlns:o="urn:schemas-microsoft-com:office:office" xmlns:v="urn:schemas-microsoft-com:vml" xmlns:wp14="http://schemas.microsoft.com/office/word/2010/wordprocessingDrawing" xmlns:w10="urn:schemas-microsoft-com:office:word" xmlns:w="http://schemas.openxmlformats.org/wordprocessingml/2006/main" xmlns:w14="http://schemas.microsoft.com/office/word/2010/wordml" xmlns:w15="http://schemas.microsoft.com/office/word/2012/wordml" xmlns:w16cex="http://schemas.microsoft.com/office/word/2018/wordml/cex" xmlns:w16cid="http://schemas.microsoft.com/office/word/2016/wordml/cid" xmlns:w16="http://schemas.microsoft.com/office/word/2018/wordml" xmlns:w16se="http://schemas.microsoft.com/office/word/2015/wordml/symex" xmlns:wpg="http://schemas.microsoft.com/office/word/2010/wordprocessingGroup" xmlns:wpi="http://schemas.microsoft.com/office/word/2010/wordprocessingInk" xmlns:wps="http://schemas.microsoft.com/office/word/2010/wordprocessingShape" xmlns:a14="http://schemas.microsoft.com/office/drawing/2010/main" val="0"/>
                         </a:ext>
                       </a:extLst>
                     </a:blip>
@@ -20410,7 +20405,7 @@
     <w:p/>
     <w:p>
       <w:pPr>
-        <w:pStyle w:val="Heading1"/>
+        <w:pStyle w:val="Nagwek1"/>
         <w:rPr>
           <w:rFonts w:ascii="Arial" w:hAnsi="Arial" w:cs="Arial"/>
           <w:b/>
@@ -20489,7 +20484,7 @@
           <w:lang w:val="en-GB" w:eastAsia="en-GB"/>
         </w:rPr>
         <w:drawing>
-          <wp:anchor distT="0" distB="0" distL="0" distR="0" simplePos="0" relativeHeight="251644928" behindDoc="0" locked="0" layoutInCell="1" allowOverlap="1" wp14:anchorId="46FCF4D3" wp14:editId="5CCA21CA">
+          <wp:anchor distT="0" distB="0" distL="0" distR="0" simplePos="0" relativeHeight="251644928" behindDoc="0" locked="0" layoutInCell="1" allowOverlap="1">
             <wp:simplePos x="0" y="0"/>
             <wp:positionH relativeFrom="column">
               <wp:align>center</wp:align>
@@ -20517,7 +20512,7 @@
                     <a:blip r:embed="rId21">
                       <a:extLst>
                         <a:ext uri="{28A0092B-C50C-407E-A947-70E740481C1C}">
-                          <a14:useLocalDpi xmlns:a14="http://schemas.microsoft.com/office/drawing/2010/main" val="0"/>
+                          <a14:useLocalDpi xmlns="" xmlns:wpc="http://schemas.microsoft.com/office/word/2010/wordprocessingCanvas" xmlns:cx="http://schemas.microsoft.com/office/drawing/2014/chartex" xmlns:cx1="http://schemas.microsoft.com/office/drawing/2015/9/8/chartex" xmlns:cx2="http://schemas.microsoft.com/office/drawing/2015/10/21/chartex" xmlns:cx3="http://schemas.microsoft.com/office/drawing/2016/5/9/chartex" xmlns:cx4="http://schemas.microsoft.com/office/drawing/2016/5/10/chartex" xmlns:cx5="http://schemas.microsoft.com/office/drawing/2016/5/11/chartex" xmlns:cx6="http://schemas.microsoft.com/office/drawing/2016/5/12/chartex" xmlns:cx7="http://schemas.microsoft.com/office/drawing/2016/5/13/chartex" xmlns:cx8="http://schemas.microsoft.com/office/drawing/2016/5/14/chartex" xmlns:mc="http://schemas.openxmlformats.org/markup-compatibility/2006" xmlns:aink="http://schemas.microsoft.com/office/drawing/2016/ink" xmlns:am3d="http://schemas.microsoft.com/office/drawing/2017/model3d" xmlns:o="urn:schemas-microsoft-com:office:office" xmlns:v="urn:schemas-microsoft-com:vml" xmlns:wp14="http://schemas.microsoft.com/office/word/2010/wordprocessingDrawing" xmlns:w10="urn:schemas-microsoft-com:office:word" xmlns:w="http://schemas.openxmlformats.org/wordprocessingml/2006/main" xmlns:w14="http://schemas.microsoft.com/office/word/2010/wordml" xmlns:w15="http://schemas.microsoft.com/office/word/2012/wordml" xmlns:w16cex="http://schemas.microsoft.com/office/word/2018/wordml/cex" xmlns:w16cid="http://schemas.microsoft.com/office/word/2016/wordml/cid" xmlns:w16="http://schemas.microsoft.com/office/word/2018/wordml" xmlns:w16se="http://schemas.microsoft.com/office/word/2015/wordml/symex" xmlns:wpg="http://schemas.microsoft.com/office/word/2010/wordprocessingGroup" xmlns:wpi="http://schemas.microsoft.com/office/word/2010/wordprocessingInk" xmlns:wps="http://schemas.microsoft.com/office/word/2010/wordprocessingShape" xmlns:a14="http://schemas.microsoft.com/office/drawing/2010/main" val="0"/>
                         </a:ext>
                       </a:extLst>
                     </a:blip>
@@ -20692,7 +20687,7 @@
     </w:p>
     <w:p>
       <w:pPr>
-        <w:pStyle w:val="Heading1"/>
+        <w:pStyle w:val="Nagwek1"/>
         <w:rPr>
           <w:rFonts w:ascii="Arial" w:hAnsi="Arial" w:cs="Arial"/>
           <w:b/>
@@ -20704,7 +20699,7 @@
     <w:p/>
     <w:p>
       <w:pPr>
-        <w:pStyle w:val="Heading1"/>
+        <w:pStyle w:val="Nagwek1"/>
         <w:rPr>
           <w:rFonts w:ascii="Arial" w:hAnsi="Arial" w:cs="Arial"/>
           <w:b/>
@@ -20755,7 +20750,7 @@
       <w:tblPr>
         <w:tblW w:w="0" w:type="auto"/>
         <w:tblLayout w:type="fixed"/>
-        <w:tblLook w:val="0000" w:firstRow="0" w:lastRow="0" w:firstColumn="0" w:lastColumn="0" w:noHBand="0" w:noVBand="0"/>
+        <w:tblLook w:val="0000"/>
       </w:tblPr>
       <w:tblGrid>
         <w:gridCol w:w="988"/>
@@ -21223,7 +21218,7 @@
           </w:tcPr>
           <w:p>
             <w:r>
-              <w:t>Tomasz Patrzałek</w:t>
+              <w:t>Łukasz Mrzygłód</w:t>
             </w:r>
           </w:p>
         </w:tc>
@@ -21240,7 +21235,7 @@
           </w:tcPr>
           <w:p>
             <w:r>
-              <w:t>70</w:t>
+              <w:t>100</w:t>
             </w:r>
           </w:p>
         </w:tc>
@@ -21257,7 +21252,7 @@
           </w:tcPr>
           <w:p>
             <w:r>
-              <w:t>nieskończony</w:t>
+              <w:t>poprawny</w:t>
             </w:r>
           </w:p>
         </w:tc>
@@ -21364,7 +21359,7 @@
           </w:tcPr>
           <w:p>
             <w:r>
-              <w:t>50</w:t>
+              <w:t>100</w:t>
             </w:r>
           </w:p>
         </w:tc>
@@ -21381,7 +21376,7 @@
           </w:tcPr>
           <w:p>
             <w:r>
-              <w:t>nieskończony</w:t>
+              <w:t>poprawny</w:t>
             </w:r>
           </w:p>
         </w:tc>
@@ -21454,7 +21449,7 @@
           </w:tcPr>
           <w:p>
             <w:r>
-              <w:t>-</w:t>
+              <w:t>13.05.2020</w:t>
             </w:r>
           </w:p>
         </w:tc>
@@ -21471,7 +21466,7 @@
           </w:tcPr>
           <w:p>
             <w:r>
-              <w:t>Mateusz Orelik</w:t>
+              <w:t>Łukasz Mrzygłód</w:t>
             </w:r>
           </w:p>
         </w:tc>
@@ -21488,7 +21483,7 @@
           </w:tcPr>
           <w:p>
             <w:r>
-              <w:t>5</w:t>
+              <w:t>100</w:t>
             </w:r>
           </w:p>
         </w:tc>
@@ -21505,7 +21500,7 @@
           </w:tcPr>
           <w:p>
             <w:r>
-              <w:t>nieskończony</w:t>
+              <w:t>poprawny</w:t>
             </w:r>
           </w:p>
         </w:tc>
@@ -21556,36 +21551,382 @@
         </w:rPr>
       </w:pPr>
       <w:r>
-        <w:pict w14:anchorId="1A1C5EE0">
-          <v:shapetype id="_x0000_t75" coordsize="21600,21600" o:spt="75" o:preferrelative="t" path="m@4@5l@4@11@9@11@9@5xe" filled="f" stroked="f">
-            <v:stroke joinstyle="miter"/>
-            <v:formulas>
-              <v:f eqn="if lineDrawn pixelLineWidth 0"/>
-              <v:f eqn="sum @0 1 0"/>
-              <v:f eqn="sum 0 0 @1"/>
-              <v:f eqn="prod @2 1 2"/>
-              <v:f eqn="prod @3 21600 pixelWidth"/>
-              <v:f eqn="prod @3 21600 pixelHeight"/>
-              <v:f eqn="sum @0 0 1"/>
-              <v:f eqn="prod @6 1 2"/>
-              <v:f eqn="prod @7 21600 pixelWidth"/>
-              <v:f eqn="sum @8 21600 0"/>
-              <v:f eqn="prod @7 21600 pixelHeight"/>
-              <v:f eqn="sum @10 21600 0"/>
-            </v:formulas>
-            <v:path o:extrusionok="f" gradientshapeok="t" o:connecttype="rect"/>
+        <w:rPr>
+          <w:rFonts w:ascii="Arial" w:hAnsi="Arial"/>
+        </w:rPr>
+      </w:r>
+      <w:r>
+        <w:rPr>
+          <w:rFonts w:ascii="Arial" w:hAnsi="Arial"/>
+        </w:rPr>
+        <w:pict>
+          <v:group id="_x0000_s1029" editas="canvas" style="width:294.85pt;height:209.55pt;mso-position-horizontal-relative:char;mso-position-vertical-relative:line" coordorigin="-8,-8" coordsize="5897,4191">
             <o:lock v:ext="edit" aspectratio="t"/>
-          </v:shapetype>
-          <v:shape id="_x0000_i1025" type="#_x0000_t75" style="width:294pt;height:204pt" filled="t">
-            <v:fill color2="black"/>
-            <v:imagedata r:id="rId22" o:title=""/>
-          </v:shape>
+            <v:shapetype id="_x0000_t75" coordsize="21600,21600" o:spt="75" o:preferrelative="t" path="m@4@5l@4@11@9@11@9@5xe" filled="f" stroked="f">
+              <v:stroke joinstyle="miter"/>
+              <v:formulas>
+                <v:f eqn="if lineDrawn pixelLineWidth 0"/>
+                <v:f eqn="sum @0 1 0"/>
+                <v:f eqn="sum 0 0 @1"/>
+                <v:f eqn="prod @2 1 2"/>
+                <v:f eqn="prod @3 21600 pixelWidth"/>
+                <v:f eqn="prod @3 21600 pixelHeight"/>
+                <v:f eqn="sum @0 0 1"/>
+                <v:f eqn="prod @6 1 2"/>
+                <v:f eqn="prod @7 21600 pixelWidth"/>
+                <v:f eqn="sum @8 21600 0"/>
+                <v:f eqn="prod @7 21600 pixelHeight"/>
+                <v:f eqn="sum @10 21600 0"/>
+              </v:formulas>
+              <v:path o:extrusionok="f" gradientshapeok="t" o:connecttype="rect"/>
+              <o:lock v:ext="edit" aspectratio="t"/>
+            </v:shapetype>
+            <v:shape id="_x0000_s1028" type="#_x0000_t75" style="position:absolute;left:-8;top:-8;width:5897;height:4191" o:preferrelative="f" filled="t">
+              <v:fill color2="black"/>
+              <v:path o:extrusionok="t" o:connecttype="none"/>
+              <o:lock v:ext="edit" text="t"/>
+            </v:shape>
+            <v:shape id="_x0000_s1030" style="position:absolute;width:5846;height:4183" coordsize="5846,4183" path="m2923,4039l,4039,,,5846,r,4039l3067,4183,2923,4039xe" stroked="f">
+              <v:path arrowok="t"/>
+            </v:shape>
+            <v:shape id="_x0000_s1031" style="position:absolute;top:4032;width:2923;height:15" coordsize="2923,15" path="m2923,r,7l2923,15,,15,,7,,,2923,xe" fillcolor="#d9d9d9" stroked="f">
+              <v:path arrowok="t"/>
+            </v:shape>
+            <v:shape id="_x0000_s1032" style="position:absolute;left:-8;top:4039;width:8;height:8" coordsize="14,14" path="m14,14hdc12,14,9,13,7,12,5,10,4,9,2,7,1,5,,2,,hal14,r,14hdxe" fillcolor="#d9d9d9" stroked="f">
+              <v:path arrowok="t"/>
+            </v:shape>
+            <v:shape id="_x0000_s1033" style="position:absolute;left:-8;width:16;height:4039" coordsize="16,4039" path="m16,4039r-8,l,4039,,,8,r8,l16,4039xe" fillcolor="#d9d9d9" stroked="f">
+              <v:path arrowok="t"/>
+            </v:shape>
+            <v:shape id="_x0000_s1034" style="position:absolute;left:-8;top:-8;width:8;height:8" coordsize="14,14" path="m,14hdc,12,1,9,2,7,4,5,5,4,7,2,9,1,12,,14,hal14,14,,14hdxe" fillcolor="#d9d9d9" stroked="f">
+              <v:path arrowok="t"/>
+            </v:shape>
+            <v:shape id="_x0000_s1035" style="position:absolute;top:-8;width:5846;height:16" coordsize="5846,16" path="m,16l,8,,,5846,r,8l5846,16,,16xe" fillcolor="#d9d9d9" stroked="f">
+              <v:path arrowok="t"/>
+            </v:shape>
+            <v:shape id="_x0000_s1036" style="position:absolute;left:5846;top:-8;width:8;height:8" coordsize="14,14" path="m,hdc2,,5,1,7,2v2,2,3,3,5,5c13,9,14,12,14,14hal14,14,,14,,hdxe" fillcolor="#d9d9d9" stroked="f">
+              <v:path arrowok="t"/>
+            </v:shape>
+            <v:shape id="_x0000_s1037" style="position:absolute;left:5839;width:15;height:4039" coordsize="15,4039" path="m,l7,r8,l15,4039r-8,l,4039,,xe" fillcolor="#d9d9d9" stroked="f">
+              <v:path arrowok="t"/>
+            </v:shape>
+            <v:shape id="_x0000_s1038" style="position:absolute;left:5846;top:4039;width:8;height:8" coordsize="14,14" path="m14,hdc14,2,13,5,12,7,10,9,9,10,7,12,5,13,2,14,,14hal,,14,hdxe" fillcolor="#d9d9d9" stroked="f">
+              <v:path arrowok="t"/>
+            </v:shape>
+            <v:shape id="_x0000_s1039" style="position:absolute;left:2923;top:4032;width:2923;height:15" coordsize="2923,15" path="m2923,r,7l2923,15,,15,,7,,,2923,xe" fillcolor="#d9d9d9" stroked="f">
+              <v:path arrowok="t"/>
+            </v:shape>
+            <v:shape id="_x0000_s1040" style="position:absolute;left:1217;top:3328;width:4512;height:15" coordsize="4512,15" path="m4512,r,7l4512,15,,15,,7,,,4512,xe" fillcolor="#d9d9d9" stroked="f">
+              <v:path arrowok="t"/>
+            </v:shape>
+            <v:shape id="_x0000_s1041" style="position:absolute;left:1217;top:2800;width:4512;height:15" coordsize="4512,15" path="m4512,r,7l4512,15,,15,,7,,,4512,xe" fillcolor="#d9d9d9" stroked="f">
+              <v:path arrowok="t"/>
+            </v:shape>
+            <v:shape id="_x0000_s1042" style="position:absolute;left:1217;top:2272;width:4512;height:15" coordsize="4512,15" path="m4512,r,7l4512,15,,15,,7,,,4512,xe" fillcolor="#d9d9d9" stroked="f">
+              <v:path arrowok="t"/>
+            </v:shape>
+            <v:shape id="_x0000_s1043" style="position:absolute;left:1217;top:1745;width:4512;height:15" coordsize="4512,15" path="m4512,r,7l4512,15,,15,,7,,,4512,xe" fillcolor="#d9d9d9" stroked="f">
+              <v:path arrowok="t"/>
+            </v:shape>
+            <v:shape id="_x0000_s1044" style="position:absolute;left:1217;top:1217;width:4512;height:15" coordsize="4512,15" path="m4512,r,7l4512,15,,15,,7,,,4512,xe" fillcolor="#d9d9d9" stroked="f">
+              <v:path arrowok="t"/>
+            </v:shape>
+            <v:shape id="_x0000_s1045" style="position:absolute;left:1217;top:689;width:4512;height:15" coordsize="4512,15" path="m4512,r,7l4512,15,,15,,7,,,4512,xe" fillcolor="#d9d9d9" stroked="f">
+              <v:path arrowok="t"/>
+            </v:shape>
+            <v:shape id="_x0000_s1046" style="position:absolute;left:1217;top:162;width:4512;height:15" coordsize="4512,15" path="m4512,r,7l4512,15,,15,,7,,,4512,xe" fillcolor="#d9d9d9" stroked="f">
+              <v:path arrowok="t"/>
+            </v:shape>
+            <v:shape id="_x0000_s1047" style="position:absolute;left:1217;top:3328;width:4512;height:15" coordsize="4512,15" path="m,15l,7,,,4512,r,7l4512,15,,15xe" fillcolor="#d9d9d9" stroked="f">
+              <v:path arrowok="t"/>
+            </v:shape>
+            <v:rect id="_x0000_s1048" style="position:absolute;left:5136;top:704;width:283;height:2631" fillcolor="#4472c4" stroked="f"/>
+            <v:rect id="_x0000_s1049" style="position:absolute;left:4234;top:689;width:283;height:2646" fillcolor="#4472c4" stroked="f"/>
+            <v:rect id="_x0000_s1050" style="position:absolute;left:3331;top:704;width:283;height:2631" fillcolor="#4472c4" stroked="f"/>
+            <v:rect id="_x0000_s1051" style="position:absolute;left:2429;top:696;width:283;height:2639" fillcolor="#4472c4" stroked="f"/>
+            <v:rect id="_x0000_s1052" style="position:absolute;left:1526;top:696;width:283;height:2639" fillcolor="#4472c4" stroked="f"/>
+            <v:rect id="_x0000_s1053" style="position:absolute;left:1326;top:3352;width:691;height:397;mso-wrap-style:none" fillcolor="black" stroked="f">
+              <v:textbox style="mso-fit-shape-to-text:t" inset="0,0,0,0">
+                <w:txbxContent>
+                  <w:p>
+                    <w:r>
+                      <w:rPr>
+                        <w:rFonts w:cs="Calibri"/>
+                        <w:color w:val="595959"/>
+                        <w:sz w:val="18"/>
+                        <w:szCs w:val="18"/>
+                        <w:lang w:val="en-US"/>
+                      </w:rPr>
+                      <w:t>Funkcja 1</w:t>
+                    </w:r>
+                  </w:p>
+                </w:txbxContent>
+              </v:textbox>
+            </v:rect>
+            <v:rect id="_x0000_s1054" style="position:absolute;left:2228;top:3352;width:691;height:397;mso-wrap-style:none" fillcolor="black" stroked="f">
+              <v:textbox style="mso-fit-shape-to-text:t" inset="0,0,0,0">
+                <w:txbxContent>
+                  <w:p>
+                    <w:r>
+                      <w:rPr>
+                        <w:rFonts w:cs="Calibri"/>
+                        <w:color w:val="595959"/>
+                        <w:sz w:val="18"/>
+                        <w:szCs w:val="18"/>
+                        <w:lang w:val="en-US"/>
+                      </w:rPr>
+                      <w:t>Funkcja 2</w:t>
+                    </w:r>
+                  </w:p>
+                </w:txbxContent>
+              </v:textbox>
+            </v:rect>
+            <v:rect id="_x0000_s1055" style="position:absolute;left:3113;top:3352;width:41;height:450;mso-wrap-style:none" fillcolor="black" stroked="f">
+              <v:textbox style="mso-fit-shape-to-text:t" inset="0,0,0,0">
+                <w:txbxContent>
+                  <w:p>
+                    <w:r>
+                      <w:rPr>
+                        <w:rFonts w:cs="Calibri"/>
+                        <w:color w:val="595959"/>
+                        <w:sz w:val="18"/>
+                        <w:szCs w:val="18"/>
+                        <w:lang w:val="en-US"/>
+                      </w:rPr>
+                      <w:t xml:space="preserve"> </w:t>
+                    </w:r>
+                  </w:p>
+                </w:txbxContent>
+              </v:textbox>
+            </v:rect>
+            <v:rect id="_x0000_s1056" style="position:absolute;left:3149;top:3352;width:691;height:397;mso-wrap-style:none" fillcolor="black" stroked="f">
+              <v:textbox style="mso-fit-shape-to-text:t" inset="0,0,0,0">
+                <w:txbxContent>
+                  <w:p>
+                    <w:r>
+                      <w:rPr>
+                        <w:rFonts w:cs="Calibri"/>
+                        <w:color w:val="595959"/>
+                        <w:sz w:val="18"/>
+                        <w:szCs w:val="18"/>
+                        <w:lang w:val="en-US"/>
+                      </w:rPr>
+                      <w:t>Funkcja 3</w:t>
+                    </w:r>
+                  </w:p>
+                </w:txbxContent>
+              </v:textbox>
+            </v:rect>
+            <v:rect id="_x0000_s1057" style="position:absolute;left:4033;top:3352;width:691;height:397;mso-wrap-style:none" fillcolor="black" stroked="f">
+              <v:textbox style="mso-fit-shape-to-text:t" inset="0,0,0,0">
+                <w:txbxContent>
+                  <w:p>
+                    <w:r>
+                      <w:rPr>
+                        <w:rFonts w:cs="Calibri"/>
+                        <w:color w:val="595959"/>
+                        <w:sz w:val="18"/>
+                        <w:szCs w:val="18"/>
+                        <w:lang w:val="en-US"/>
+                      </w:rPr>
+                      <w:t>Funkcja 4</w:t>
+                    </w:r>
+                  </w:p>
+                </w:txbxContent>
+              </v:textbox>
+            </v:rect>
+            <v:rect id="_x0000_s1058" style="position:absolute;left:4936;top:3352;width:691;height:397;mso-wrap-style:none" fillcolor="black" stroked="f">
+              <v:textbox style="mso-fit-shape-to-text:t" inset="0,0,0,0">
+                <w:txbxContent>
+                  <w:p>
+                    <w:r>
+                      <w:rPr>
+                        <w:rFonts w:cs="Calibri"/>
+                        <w:color w:val="595959"/>
+                        <w:sz w:val="18"/>
+                        <w:szCs w:val="18"/>
+                        <w:lang w:val="en-US"/>
+                      </w:rPr>
+                      <w:t>Funkcja 5</w:t>
+                    </w:r>
+                  </w:p>
+                </w:txbxContent>
+              </v:textbox>
+            </v:rect>
+            <v:rect id="_x0000_s1059" style="position:absolute;left:1067;top:3209;width:92;height:397;mso-wrap-style:none" fillcolor="black" stroked="f">
+              <v:textbox style="mso-fit-shape-to-text:t" inset="0,0,0,0">
+                <w:txbxContent>
+                  <w:p>
+                    <w:r>
+                      <w:rPr>
+                        <w:rFonts w:cs="Calibri"/>
+                        <w:color w:val="595959"/>
+                        <w:sz w:val="18"/>
+                        <w:szCs w:val="18"/>
+                        <w:lang w:val="en-US"/>
+                      </w:rPr>
+                      <w:t>0</w:t>
+                    </w:r>
+                  </w:p>
+                </w:txbxContent>
+              </v:textbox>
+            </v:rect>
+            <v:rect id="_x0000_s1060" style="position:absolute;left:972;top:2680;width:183;height:397;mso-wrap-style:none" fillcolor="black" stroked="f">
+              <v:textbox style="mso-fit-shape-to-text:t" inset="0,0,0,0">
+                <w:txbxContent>
+                  <w:p>
+                    <w:r>
+                      <w:rPr>
+                        <w:rFonts w:cs="Calibri"/>
+                        <w:color w:val="595959"/>
+                        <w:sz w:val="18"/>
+                        <w:szCs w:val="18"/>
+                        <w:lang w:val="en-US"/>
+                      </w:rPr>
+                      <w:t>20</w:t>
+                    </w:r>
+                  </w:p>
+                </w:txbxContent>
+              </v:textbox>
+            </v:rect>
+            <v:rect id="_x0000_s1061" style="position:absolute;left:972;top:2153;width:183;height:397;mso-wrap-style:none" fillcolor="black" stroked="f">
+              <v:textbox style="mso-fit-shape-to-text:t" inset="0,0,0,0">
+                <w:txbxContent>
+                  <w:p>
+                    <w:r>
+                      <w:rPr>
+                        <w:rFonts w:cs="Calibri"/>
+                        <w:color w:val="595959"/>
+                        <w:sz w:val="18"/>
+                        <w:szCs w:val="18"/>
+                        <w:lang w:val="en-US"/>
+                      </w:rPr>
+                      <w:t>40</w:t>
+                    </w:r>
+                  </w:p>
+                </w:txbxContent>
+              </v:textbox>
+            </v:rect>
+            <v:rect id="_x0000_s1062" style="position:absolute;left:972;top:1625;width:183;height:397;mso-wrap-style:none" fillcolor="black" stroked="f">
+              <v:textbox style="mso-fit-shape-to-text:t" inset="0,0,0,0">
+                <w:txbxContent>
+                  <w:p>
+                    <w:r>
+                      <w:rPr>
+                        <w:rFonts w:cs="Calibri"/>
+                        <w:color w:val="595959"/>
+                        <w:sz w:val="18"/>
+                        <w:szCs w:val="18"/>
+                        <w:lang w:val="en-US"/>
+                      </w:rPr>
+                      <w:t>60</w:t>
+                    </w:r>
+                  </w:p>
+                </w:txbxContent>
+              </v:textbox>
+            </v:rect>
+            <v:rect id="_x0000_s1063" style="position:absolute;left:972;top:1097;width:183;height:397;mso-wrap-style:none" fillcolor="black" stroked="f">
+              <v:textbox style="mso-fit-shape-to-text:t" inset="0,0,0,0">
+                <w:txbxContent>
+                  <w:p>
+                    <w:r>
+                      <w:rPr>
+                        <w:rFonts w:cs="Calibri"/>
+                        <w:color w:val="595959"/>
+                        <w:sz w:val="18"/>
+                        <w:szCs w:val="18"/>
+                        <w:lang w:val="en-US"/>
+                      </w:rPr>
+                      <w:t>80</w:t>
+                    </w:r>
+                  </w:p>
+                </w:txbxContent>
+              </v:textbox>
+            </v:rect>
+            <v:rect id="_x0000_s1064" style="position:absolute;left:877;top:570;width:274;height:397;mso-wrap-style:none" fillcolor="black" stroked="f">
+              <v:textbox style="mso-fit-shape-to-text:t" inset="0,0,0,0">
+                <w:txbxContent>
+                  <w:p>
+                    <w:r>
+                      <w:rPr>
+                        <w:rFonts w:cs="Calibri"/>
+                        <w:color w:val="595959"/>
+                        <w:sz w:val="18"/>
+                        <w:szCs w:val="18"/>
+                        <w:lang w:val="en-US"/>
+                      </w:rPr>
+                      <w:t>100</w:t>
+                    </w:r>
+                  </w:p>
+                </w:txbxContent>
+              </v:textbox>
+            </v:rect>
+            <v:rect id="_x0000_s1065" style="position:absolute;left:877;top:42;width:274;height:397;mso-wrap-style:none" fillcolor="black" stroked="f">
+              <v:textbox style="mso-fit-shape-to-text:t" inset="0,0,0,0">
+                <w:txbxContent>
+                  <w:p>
+                    <w:r>
+                      <w:rPr>
+                        <w:rFonts w:cs="Calibri"/>
+                        <w:color w:val="595959"/>
+                        <w:sz w:val="18"/>
+                        <w:szCs w:val="18"/>
+                        <w:lang w:val="en-US"/>
+                      </w:rPr>
+                      <w:t>120</w:t>
+                    </w:r>
+                  </w:p>
+                </w:txbxContent>
+              </v:textbox>
+            </v:rect>
+            <v:shape id="_x0000_s1066" style="position:absolute;left:2605;top:3841;width:106;height:106" coordsize="106,106" path="m53,106l,106,,,106,r,106l53,106xe" fillcolor="#4472c4" stroked="f">
+              <v:path arrowok="t"/>
+            </v:shape>
+            <v:rect id="_x0000_s1067" style="position:absolute;left:2767;top:3767;width:495;height:397;mso-wrap-style:none" fillcolor="black" stroked="f">
+              <v:textbox style="mso-fit-shape-to-text:t" inset="0,0,0,0">
+                <w:txbxContent>
+                  <w:p>
+                    <w:r>
+                      <w:rPr>
+                        <w:rFonts w:cs="Calibri"/>
+                        <w:color w:val="595959"/>
+                        <w:sz w:val="18"/>
+                        <w:szCs w:val="18"/>
+                        <w:lang w:val="en-US"/>
+                      </w:rPr>
+                      <w:t>Seria 3</w:t>
+                    </w:r>
+                  </w:p>
+                </w:txbxContent>
+              </v:textbox>
+            </v:rect>
+            <v:rect id="_x0000_s1068" style="position:absolute;left:675;top:796;width:383;height:1121;rotation:270;mso-wrap-style:none" fillcolor="black" stroked="f">
+              <v:textbox style="mso-fit-shape-to-text:t" inset="0,0,0,0">
+                <w:txbxContent>
+                  <w:p>
+                    <w:r>
+                      <w:rPr>
+                        <w:rFonts w:ascii="Arial" w:hAnsi="Arial" w:cs="Arial"/>
+                        <w:color w:val="000000"/>
+                        <w:sz w:val="18"/>
+                        <w:szCs w:val="18"/>
+                        <w:lang w:val="en-US"/>
+                      </w:rPr>
+                      <w:t>% uko?czenia</w:t>
+                    </w:r>
+                  </w:p>
+                </w:txbxContent>
+              </v:textbox>
+            </v:rect>
+            <w10:wrap type="none"/>
+            <w10:anchorlock/>
+          </v:group>
         </w:pict>
       </w:r>
     </w:p>
     <w:p>
       <w:pPr>
-        <w:pStyle w:val="Heading1"/>
+        <w:pStyle w:val="Nagwek1"/>
         <w:rPr>
           <w:rFonts w:ascii="Arial" w:hAnsi="Arial" w:cs="Arial"/>
           <w:b/>
@@ -21596,7 +21937,7 @@
     </w:p>
     <w:p>
       <w:pPr>
-        <w:pStyle w:val="Heading1"/>
+        <w:pStyle w:val="Nagwek1"/>
         <w:rPr>
           <w:rFonts w:ascii="Arial" w:hAnsi="Arial" w:cs="Arial"/>
           <w:b/>
@@ -21607,7 +21948,7 @@
     </w:p>
     <w:p>
       <w:pPr>
-        <w:pStyle w:val="Heading1"/>
+        <w:pStyle w:val="Nagwek1"/>
         <w:rPr>
           <w:rFonts w:ascii="Arial" w:hAnsi="Arial" w:cs="Arial"/>
           <w:b/>
@@ -21841,7 +22182,7 @@
     <w:p/>
     <w:p>
       <w:pPr>
-        <w:pStyle w:val="Heading1"/>
+        <w:pStyle w:val="Nagwek1"/>
         <w:rPr>
           <w:rFonts w:ascii="Arial" w:hAnsi="Arial" w:cs="Arial"/>
           <w:b/>
@@ -21864,7 +22205,7 @@
     <w:p/>
     <w:p>
       <w:pPr>
-        <w:pStyle w:val="Heading1"/>
+        <w:pStyle w:val="Nagwek1"/>
         <w:rPr>
           <w:rFonts w:ascii="Arial" w:hAnsi="Arial" w:cs="Arial"/>
           <w:b/>
@@ -21914,7 +22255,7 @@
     </w:p>
     <w:p>
       <w:pPr>
-        <w:pStyle w:val="Heading1"/>
+        <w:pStyle w:val="Nagwek1"/>
         <w:rPr>
           <w:rFonts w:ascii="Arial" w:hAnsi="Arial" w:cs="Arial"/>
           <w:b/>
@@ -22102,7 +22443,7 @@
     </w:p>
     <w:p>
       <w:pPr>
-        <w:pStyle w:val="Heading1"/>
+        <w:pStyle w:val="Nagwek1"/>
         <w:rPr>
           <w:rFonts w:ascii="Arial" w:hAnsi="Arial" w:cs="Arial"/>
           <w:b/>
@@ -22302,7 +22643,7 @@
     </w:p>
     <w:p>
       <w:pPr>
-        <w:pStyle w:val="Heading2"/>
+        <w:pStyle w:val="Nagwek2"/>
         <w:rPr>
           <w:rFonts w:ascii="Arial" w:hAnsi="Arial" w:cs="Arial"/>
           <w:b/>
@@ -22368,7 +22709,7 @@
           <w:lang w:val="en-GB" w:eastAsia="en-GB"/>
         </w:rPr>
         <w:drawing>
-          <wp:anchor distT="0" distB="0" distL="114300" distR="114300" simplePos="0" relativeHeight="251646976" behindDoc="0" locked="0" layoutInCell="1" allowOverlap="1" wp14:anchorId="4D706E72" wp14:editId="517F2117">
+          <wp:anchor distT="0" distB="0" distL="114300" distR="114300" simplePos="0" relativeHeight="251646976" behindDoc="0" locked="0" layoutInCell="1" allowOverlap="1">
             <wp:simplePos x="0" y="0"/>
             <wp:positionH relativeFrom="margin">
               <wp:align>center</wp:align>
@@ -22393,10 +22734,10 @@
                     </pic:cNvPicPr>
                   </pic:nvPicPr>
                   <pic:blipFill>
-                    <a:blip r:embed="rId23">
+                    <a:blip r:embed="rId22">
                       <a:extLst>
                         <a:ext uri="{28A0092B-C50C-407E-A947-70E740481C1C}">
-                          <a14:useLocalDpi xmlns:a14="http://schemas.microsoft.com/office/drawing/2010/main" val="0"/>
+                          <a14:useLocalDpi xmlns="" xmlns:wpc="http://schemas.microsoft.com/office/word/2010/wordprocessingCanvas" xmlns:cx="http://schemas.microsoft.com/office/drawing/2014/chartex" xmlns:cx1="http://schemas.microsoft.com/office/drawing/2015/9/8/chartex" xmlns:cx2="http://schemas.microsoft.com/office/drawing/2015/10/21/chartex" xmlns:cx3="http://schemas.microsoft.com/office/drawing/2016/5/9/chartex" xmlns:cx4="http://schemas.microsoft.com/office/drawing/2016/5/10/chartex" xmlns:cx5="http://schemas.microsoft.com/office/drawing/2016/5/11/chartex" xmlns:cx6="http://schemas.microsoft.com/office/drawing/2016/5/12/chartex" xmlns:cx7="http://schemas.microsoft.com/office/drawing/2016/5/13/chartex" xmlns:cx8="http://schemas.microsoft.com/office/drawing/2016/5/14/chartex" xmlns:mc="http://schemas.openxmlformats.org/markup-compatibility/2006" xmlns:aink="http://schemas.microsoft.com/office/drawing/2016/ink" xmlns:am3d="http://schemas.microsoft.com/office/drawing/2017/model3d" xmlns:o="urn:schemas-microsoft-com:office:office" xmlns:v="urn:schemas-microsoft-com:vml" xmlns:wp14="http://schemas.microsoft.com/office/word/2010/wordprocessingDrawing" xmlns:w10="urn:schemas-microsoft-com:office:word" xmlns:w="http://schemas.openxmlformats.org/wordprocessingml/2006/main" xmlns:w14="http://schemas.microsoft.com/office/word/2010/wordml" xmlns:w15="http://schemas.microsoft.com/office/word/2012/wordml" xmlns:w16cex="http://schemas.microsoft.com/office/word/2018/wordml/cex" xmlns:w16cid="http://schemas.microsoft.com/office/word/2016/wordml/cid" xmlns:w16="http://schemas.microsoft.com/office/word/2018/wordml" xmlns:w16se="http://schemas.microsoft.com/office/word/2015/wordml/symex" xmlns:wpg="http://schemas.microsoft.com/office/word/2010/wordprocessingGroup" xmlns:wpi="http://schemas.microsoft.com/office/word/2010/wordprocessingInk" xmlns:wps="http://schemas.microsoft.com/office/word/2010/wordprocessingShape" xmlns:a14="http://schemas.microsoft.com/office/drawing/2010/main" val="0"/>
                         </a:ext>
                       </a:extLst>
                     </a:blip>
@@ -22733,7 +23074,7 @@
           <w:lang w:val="en-GB" w:eastAsia="en-GB"/>
         </w:rPr>
         <w:drawing>
-          <wp:anchor distT="0" distB="0" distL="114300" distR="114300" simplePos="0" relativeHeight="251649024" behindDoc="0" locked="0" layoutInCell="1" allowOverlap="1" wp14:anchorId="49D53ECA" wp14:editId="15255FFA">
+          <wp:anchor distT="0" distB="0" distL="114300" distR="114300" simplePos="0" relativeHeight="251649024" behindDoc="0" locked="0" layoutInCell="1" allowOverlap="1">
             <wp:simplePos x="0" y="0"/>
             <wp:positionH relativeFrom="margin">
               <wp:align>center</wp:align>
@@ -22758,10 +23099,10 @@
                     </pic:cNvPicPr>
                   </pic:nvPicPr>
                   <pic:blipFill>
-                    <a:blip r:embed="rId24">
+                    <a:blip r:embed="rId23">
                       <a:extLst>
                         <a:ext uri="{28A0092B-C50C-407E-A947-70E740481C1C}">
-                          <a14:useLocalDpi xmlns:a14="http://schemas.microsoft.com/office/drawing/2010/main" val="0"/>
+                          <a14:useLocalDpi xmlns="" xmlns:wpc="http://schemas.microsoft.com/office/word/2010/wordprocessingCanvas" xmlns:cx="http://schemas.microsoft.com/office/drawing/2014/chartex" xmlns:cx1="http://schemas.microsoft.com/office/drawing/2015/9/8/chartex" xmlns:cx2="http://schemas.microsoft.com/office/drawing/2015/10/21/chartex" xmlns:cx3="http://schemas.microsoft.com/office/drawing/2016/5/9/chartex" xmlns:cx4="http://schemas.microsoft.com/office/drawing/2016/5/10/chartex" xmlns:cx5="http://schemas.microsoft.com/office/drawing/2016/5/11/chartex" xmlns:cx6="http://schemas.microsoft.com/office/drawing/2016/5/12/chartex" xmlns:cx7="http://schemas.microsoft.com/office/drawing/2016/5/13/chartex" xmlns:cx8="http://schemas.microsoft.com/office/drawing/2016/5/14/chartex" xmlns:mc="http://schemas.openxmlformats.org/markup-compatibility/2006" xmlns:aink="http://schemas.microsoft.com/office/drawing/2016/ink" xmlns:am3d="http://schemas.microsoft.com/office/drawing/2017/model3d" xmlns:o="urn:schemas-microsoft-com:office:office" xmlns:v="urn:schemas-microsoft-com:vml" xmlns:wp14="http://schemas.microsoft.com/office/word/2010/wordprocessingDrawing" xmlns:w10="urn:schemas-microsoft-com:office:word" xmlns:w="http://schemas.openxmlformats.org/wordprocessingml/2006/main" xmlns:w14="http://schemas.microsoft.com/office/word/2010/wordml" xmlns:w15="http://schemas.microsoft.com/office/word/2012/wordml" xmlns:w16cex="http://schemas.microsoft.com/office/word/2018/wordml/cex" xmlns:w16cid="http://schemas.microsoft.com/office/word/2016/wordml/cid" xmlns:w16="http://schemas.microsoft.com/office/word/2018/wordml" xmlns:w16se="http://schemas.microsoft.com/office/word/2015/wordml/symex" xmlns:wpg="http://schemas.microsoft.com/office/word/2010/wordprocessingGroup" xmlns:wpi="http://schemas.microsoft.com/office/word/2010/wordprocessingInk" xmlns:wps="http://schemas.microsoft.com/office/word/2010/wordprocessingShape" xmlns:a14="http://schemas.microsoft.com/office/drawing/2010/main" val="0"/>
                         </a:ext>
                       </a:extLst>
                     </a:blip>
@@ -23307,7 +23648,7 @@
           <w:lang w:val="en-GB" w:eastAsia="en-GB"/>
         </w:rPr>
         <w:drawing>
-          <wp:anchor distT="0" distB="0" distL="114300" distR="114300" simplePos="0" relativeHeight="251650048" behindDoc="0" locked="0" layoutInCell="1" allowOverlap="1" wp14:anchorId="0A848243" wp14:editId="55DFAD85">
+          <wp:anchor distT="0" distB="0" distL="114300" distR="114300" simplePos="0" relativeHeight="251650048" behindDoc="0" locked="0" layoutInCell="1" allowOverlap="1">
             <wp:simplePos x="0" y="0"/>
             <wp:positionH relativeFrom="margin">
               <wp:align>center</wp:align>
@@ -23330,10 +23671,10 @@
                     <pic:cNvPicPr/>
                   </pic:nvPicPr>
                   <pic:blipFill>
-                    <a:blip r:embed="rId25">
+                    <a:blip r:embed="rId24">
                       <a:extLst>
                         <a:ext uri="{28A0092B-C50C-407E-A947-70E740481C1C}">
-                          <a14:useLocalDpi xmlns:a14="http://schemas.microsoft.com/office/drawing/2010/main" val="0"/>
+                          <a14:useLocalDpi xmlns="" xmlns:wpc="http://schemas.microsoft.com/office/word/2010/wordprocessingCanvas" xmlns:cx="http://schemas.microsoft.com/office/drawing/2014/chartex" xmlns:cx1="http://schemas.microsoft.com/office/drawing/2015/9/8/chartex" xmlns:cx2="http://schemas.microsoft.com/office/drawing/2015/10/21/chartex" xmlns:cx3="http://schemas.microsoft.com/office/drawing/2016/5/9/chartex" xmlns:cx4="http://schemas.microsoft.com/office/drawing/2016/5/10/chartex" xmlns:cx5="http://schemas.microsoft.com/office/drawing/2016/5/11/chartex" xmlns:cx6="http://schemas.microsoft.com/office/drawing/2016/5/12/chartex" xmlns:cx7="http://schemas.microsoft.com/office/drawing/2016/5/13/chartex" xmlns:cx8="http://schemas.microsoft.com/office/drawing/2016/5/14/chartex" xmlns:mc="http://schemas.openxmlformats.org/markup-compatibility/2006" xmlns:aink="http://schemas.microsoft.com/office/drawing/2016/ink" xmlns:am3d="http://schemas.microsoft.com/office/drawing/2017/model3d" xmlns:o="urn:schemas-microsoft-com:office:office" xmlns:v="urn:schemas-microsoft-com:vml" xmlns:wp14="http://schemas.microsoft.com/office/word/2010/wordprocessingDrawing" xmlns:w10="urn:schemas-microsoft-com:office:word" xmlns:w="http://schemas.openxmlformats.org/wordprocessingml/2006/main" xmlns:w14="http://schemas.microsoft.com/office/word/2010/wordml" xmlns:w15="http://schemas.microsoft.com/office/word/2012/wordml" xmlns:w16cex="http://schemas.microsoft.com/office/word/2018/wordml/cex" xmlns:w16cid="http://schemas.microsoft.com/office/word/2016/wordml/cid" xmlns:w16="http://schemas.microsoft.com/office/word/2018/wordml" xmlns:w16se="http://schemas.microsoft.com/office/word/2015/wordml/symex" xmlns:wpg="http://schemas.microsoft.com/office/word/2010/wordprocessingGroup" xmlns:wpi="http://schemas.microsoft.com/office/word/2010/wordprocessingInk" xmlns:wps="http://schemas.microsoft.com/office/word/2010/wordprocessingShape" xmlns:a14="http://schemas.microsoft.com/office/drawing/2010/main" val="0"/>
                         </a:ext>
                       </a:extLst>
                     </a:blip>
@@ -23688,7 +24029,7 @@
           <w:lang w:val="en-GB" w:eastAsia="en-GB"/>
         </w:rPr>
         <w:drawing>
-          <wp:anchor distT="0" distB="0" distL="114300" distR="114300" simplePos="0" relativeHeight="251653120" behindDoc="0" locked="0" layoutInCell="1" allowOverlap="1" wp14:anchorId="6510EF26" wp14:editId="0110ADE6">
+          <wp:anchor distT="0" distB="0" distL="114300" distR="114300" simplePos="0" relativeHeight="251653120" behindDoc="0" locked="0" layoutInCell="1" allowOverlap="1">
             <wp:simplePos x="0" y="0"/>
             <wp:positionH relativeFrom="margin">
               <wp:align>center</wp:align>
@@ -23713,10 +24054,10 @@
                     </pic:cNvPicPr>
                   </pic:nvPicPr>
                   <pic:blipFill>
-                    <a:blip r:embed="rId26">
+                    <a:blip r:embed="rId25">
                       <a:extLst>
                         <a:ext uri="{28A0092B-C50C-407E-A947-70E740481C1C}">
-                          <a14:useLocalDpi xmlns:a14="http://schemas.microsoft.com/office/drawing/2010/main" val="0"/>
+                          <a14:useLocalDpi xmlns="" xmlns:wpc="http://schemas.microsoft.com/office/word/2010/wordprocessingCanvas" xmlns:cx="http://schemas.microsoft.com/office/drawing/2014/chartex" xmlns:cx1="http://schemas.microsoft.com/office/drawing/2015/9/8/chartex" xmlns:cx2="http://schemas.microsoft.com/office/drawing/2015/10/21/chartex" xmlns:cx3="http://schemas.microsoft.com/office/drawing/2016/5/9/chartex" xmlns:cx4="http://schemas.microsoft.com/office/drawing/2016/5/10/chartex" xmlns:cx5="http://schemas.microsoft.com/office/drawing/2016/5/11/chartex" xmlns:cx6="http://schemas.microsoft.com/office/drawing/2016/5/12/chartex" xmlns:cx7="http://schemas.microsoft.com/office/drawing/2016/5/13/chartex" xmlns:cx8="http://schemas.microsoft.com/office/drawing/2016/5/14/chartex" xmlns:mc="http://schemas.openxmlformats.org/markup-compatibility/2006" xmlns:aink="http://schemas.microsoft.com/office/drawing/2016/ink" xmlns:am3d="http://schemas.microsoft.com/office/drawing/2017/model3d" xmlns:o="urn:schemas-microsoft-com:office:office" xmlns:v="urn:schemas-microsoft-com:vml" xmlns:wp14="http://schemas.microsoft.com/office/word/2010/wordprocessingDrawing" xmlns:w10="urn:schemas-microsoft-com:office:word" xmlns:w="http://schemas.openxmlformats.org/wordprocessingml/2006/main" xmlns:w14="http://schemas.microsoft.com/office/word/2010/wordml" xmlns:w15="http://schemas.microsoft.com/office/word/2012/wordml" xmlns:w16cex="http://schemas.microsoft.com/office/word/2018/wordml/cex" xmlns:w16cid="http://schemas.microsoft.com/office/word/2016/wordml/cid" xmlns:w16="http://schemas.microsoft.com/office/word/2018/wordml" xmlns:w16se="http://schemas.microsoft.com/office/word/2015/wordml/symex" xmlns:wpg="http://schemas.microsoft.com/office/word/2010/wordprocessingGroup" xmlns:wpi="http://schemas.microsoft.com/office/word/2010/wordprocessingInk" xmlns:wps="http://schemas.microsoft.com/office/word/2010/wordprocessingShape" xmlns:a14="http://schemas.microsoft.com/office/drawing/2010/main" val="0"/>
                         </a:ext>
                       </a:extLst>
                     </a:blip>
@@ -24087,7 +24428,7 @@
           <w:lang w:val="en-GB" w:eastAsia="en-GB"/>
         </w:rPr>
         <w:drawing>
-          <wp:anchor distT="0" distB="0" distL="114300" distR="114300" simplePos="0" relativeHeight="251666432" behindDoc="0" locked="0" layoutInCell="1" allowOverlap="1" wp14:anchorId="618140BA" wp14:editId="77EBF737">
+          <wp:anchor distT="0" distB="0" distL="114300" distR="114300" simplePos="0" relativeHeight="251666432" behindDoc="0" locked="0" layoutInCell="1" allowOverlap="1">
             <wp:simplePos x="0" y="0"/>
             <wp:positionH relativeFrom="margin">
               <wp:align>left</wp:align>
@@ -24110,10 +24451,10 @@
                     <pic:cNvPicPr/>
                   </pic:nvPicPr>
                   <pic:blipFill>
-                    <a:blip r:embed="rId27">
+                    <a:blip r:embed="rId26">
                       <a:extLst>
                         <a:ext uri="{28A0092B-C50C-407E-A947-70E740481C1C}">
-                          <a14:useLocalDpi xmlns:a14="http://schemas.microsoft.com/office/drawing/2010/main" val="0"/>
+                          <a14:useLocalDpi xmlns="" xmlns:wpc="http://schemas.microsoft.com/office/word/2010/wordprocessingCanvas" xmlns:cx="http://schemas.microsoft.com/office/drawing/2014/chartex" xmlns:cx1="http://schemas.microsoft.com/office/drawing/2015/9/8/chartex" xmlns:cx2="http://schemas.microsoft.com/office/drawing/2015/10/21/chartex" xmlns:cx3="http://schemas.microsoft.com/office/drawing/2016/5/9/chartex" xmlns:cx4="http://schemas.microsoft.com/office/drawing/2016/5/10/chartex" xmlns:cx5="http://schemas.microsoft.com/office/drawing/2016/5/11/chartex" xmlns:cx6="http://schemas.microsoft.com/office/drawing/2016/5/12/chartex" xmlns:cx7="http://schemas.microsoft.com/office/drawing/2016/5/13/chartex" xmlns:cx8="http://schemas.microsoft.com/office/drawing/2016/5/14/chartex" xmlns:mc="http://schemas.openxmlformats.org/markup-compatibility/2006" xmlns:aink="http://schemas.microsoft.com/office/drawing/2016/ink" xmlns:am3d="http://schemas.microsoft.com/office/drawing/2017/model3d" xmlns:o="urn:schemas-microsoft-com:office:office" xmlns:v="urn:schemas-microsoft-com:vml" xmlns:wp14="http://schemas.microsoft.com/office/word/2010/wordprocessingDrawing" xmlns:w10="urn:schemas-microsoft-com:office:word" xmlns:w="http://schemas.openxmlformats.org/wordprocessingml/2006/main" xmlns:w14="http://schemas.microsoft.com/office/word/2010/wordml" xmlns:w15="http://schemas.microsoft.com/office/word/2012/wordml" xmlns:w16cex="http://schemas.microsoft.com/office/word/2018/wordml/cex" xmlns:w16cid="http://schemas.microsoft.com/office/word/2016/wordml/cid" xmlns:w16="http://schemas.microsoft.com/office/word/2018/wordml" xmlns:w16se="http://schemas.microsoft.com/office/word/2015/wordml/symex" xmlns:wpg="http://schemas.microsoft.com/office/word/2010/wordprocessingGroup" xmlns:wpi="http://schemas.microsoft.com/office/word/2010/wordprocessingInk" xmlns:wps="http://schemas.microsoft.com/office/word/2010/wordprocessingShape" xmlns:a14="http://schemas.microsoft.com/office/drawing/2010/main" val="0"/>
                         </a:ext>
                       </a:extLst>
                     </a:blip>
@@ -24358,7 +24699,7 @@
           <w:lang w:val="en-GB" w:eastAsia="en-GB"/>
         </w:rPr>
         <w:drawing>
-          <wp:anchor distT="0" distB="0" distL="114300" distR="114300" simplePos="0" relativeHeight="251668480" behindDoc="0" locked="0" layoutInCell="1" allowOverlap="1" wp14:anchorId="414C6978" wp14:editId="3277EEB2">
+          <wp:anchor distT="0" distB="0" distL="114300" distR="114300" simplePos="0" relativeHeight="251668480" behindDoc="0" locked="0" layoutInCell="1" allowOverlap="1">
             <wp:simplePos x="0" y="0"/>
             <wp:positionH relativeFrom="margin">
               <wp:posOffset>-440055</wp:posOffset>
@@ -24381,10 +24722,10 @@
                     <pic:cNvPicPr/>
                   </pic:nvPicPr>
                   <pic:blipFill>
-                    <a:blip r:embed="rId28" cstate="print">
+                    <a:blip r:embed="rId27" cstate="print">
                       <a:extLst>
                         <a:ext uri="{28A0092B-C50C-407E-A947-70E740481C1C}">
-                          <a14:useLocalDpi xmlns:a14="http://schemas.microsoft.com/office/drawing/2010/main" val="0"/>
+                          <a14:useLocalDpi xmlns="" xmlns:wpc="http://schemas.microsoft.com/office/word/2010/wordprocessingCanvas" xmlns:cx="http://schemas.microsoft.com/office/drawing/2014/chartex" xmlns:cx1="http://schemas.microsoft.com/office/drawing/2015/9/8/chartex" xmlns:cx2="http://schemas.microsoft.com/office/drawing/2015/10/21/chartex" xmlns:cx3="http://schemas.microsoft.com/office/drawing/2016/5/9/chartex" xmlns:cx4="http://schemas.microsoft.com/office/drawing/2016/5/10/chartex" xmlns:cx5="http://schemas.microsoft.com/office/drawing/2016/5/11/chartex" xmlns:cx6="http://schemas.microsoft.com/office/drawing/2016/5/12/chartex" xmlns:cx7="http://schemas.microsoft.com/office/drawing/2016/5/13/chartex" xmlns:cx8="http://schemas.microsoft.com/office/drawing/2016/5/14/chartex" xmlns:mc="http://schemas.openxmlformats.org/markup-compatibility/2006" xmlns:aink="http://schemas.microsoft.com/office/drawing/2016/ink" xmlns:am3d="http://schemas.microsoft.com/office/drawing/2017/model3d" xmlns:o="urn:schemas-microsoft-com:office:office" xmlns:v="urn:schemas-microsoft-com:vml" xmlns:wp14="http://schemas.microsoft.com/office/word/2010/wordprocessingDrawing" xmlns:w10="urn:schemas-microsoft-com:office:word" xmlns:w="http://schemas.openxmlformats.org/wordprocessingml/2006/main" xmlns:w14="http://schemas.microsoft.com/office/word/2010/wordml" xmlns:w15="http://schemas.microsoft.com/office/word/2012/wordml" xmlns:w16cex="http://schemas.microsoft.com/office/word/2018/wordml/cex" xmlns:w16cid="http://schemas.microsoft.com/office/word/2016/wordml/cid" xmlns:w16="http://schemas.microsoft.com/office/word/2018/wordml" xmlns:w16se="http://schemas.microsoft.com/office/word/2015/wordml/symex" xmlns:wpg="http://schemas.microsoft.com/office/word/2010/wordprocessingGroup" xmlns:wpi="http://schemas.microsoft.com/office/word/2010/wordprocessingInk" xmlns:wps="http://schemas.microsoft.com/office/word/2010/wordprocessingShape" xmlns:a14="http://schemas.microsoft.com/office/drawing/2010/main" val="0"/>
                         </a:ext>
                       </a:extLst>
                     </a:blip>
@@ -24418,7 +24759,7 @@
           <w:lang w:val="en-GB" w:eastAsia="en-GB"/>
         </w:rPr>
         <w:drawing>
-          <wp:anchor distT="0" distB="0" distL="114300" distR="114300" simplePos="0" relativeHeight="251670528" behindDoc="0" locked="0" layoutInCell="1" allowOverlap="1" wp14:anchorId="0E108A66" wp14:editId="3E0CEF77">
+          <wp:anchor distT="0" distB="0" distL="114300" distR="114300" simplePos="0" relativeHeight="251670528" behindDoc="0" locked="0" layoutInCell="1" allowOverlap="1">
             <wp:simplePos x="0" y="0"/>
             <wp:positionH relativeFrom="margin">
               <wp:posOffset>1918335</wp:posOffset>
@@ -24441,10 +24782,10 @@
                     <pic:cNvPicPr/>
                   </pic:nvPicPr>
                   <pic:blipFill>
-                    <a:blip r:embed="rId29">
+                    <a:blip r:embed="rId28">
                       <a:extLst>
                         <a:ext uri="{28A0092B-C50C-407E-A947-70E740481C1C}">
-                          <a14:useLocalDpi xmlns:a14="http://schemas.microsoft.com/office/drawing/2010/main" val="0"/>
+                          <a14:useLocalDpi xmlns="" xmlns:wpc="http://schemas.microsoft.com/office/word/2010/wordprocessingCanvas" xmlns:cx="http://schemas.microsoft.com/office/drawing/2014/chartex" xmlns:cx1="http://schemas.microsoft.com/office/drawing/2015/9/8/chartex" xmlns:cx2="http://schemas.microsoft.com/office/drawing/2015/10/21/chartex" xmlns:cx3="http://schemas.microsoft.com/office/drawing/2016/5/9/chartex" xmlns:cx4="http://schemas.microsoft.com/office/drawing/2016/5/10/chartex" xmlns:cx5="http://schemas.microsoft.com/office/drawing/2016/5/11/chartex" xmlns:cx6="http://schemas.microsoft.com/office/drawing/2016/5/12/chartex" xmlns:cx7="http://schemas.microsoft.com/office/drawing/2016/5/13/chartex" xmlns:cx8="http://schemas.microsoft.com/office/drawing/2016/5/14/chartex" xmlns:mc="http://schemas.openxmlformats.org/markup-compatibility/2006" xmlns:aink="http://schemas.microsoft.com/office/drawing/2016/ink" xmlns:am3d="http://schemas.microsoft.com/office/drawing/2017/model3d" xmlns:o="urn:schemas-microsoft-com:office:office" xmlns:v="urn:schemas-microsoft-com:vml" xmlns:wp14="http://schemas.microsoft.com/office/word/2010/wordprocessingDrawing" xmlns:w10="urn:schemas-microsoft-com:office:word" xmlns:w="http://schemas.openxmlformats.org/wordprocessingml/2006/main" xmlns:w14="http://schemas.microsoft.com/office/word/2010/wordml" xmlns:w15="http://schemas.microsoft.com/office/word/2012/wordml" xmlns:w16cex="http://schemas.microsoft.com/office/word/2018/wordml/cex" xmlns:w16cid="http://schemas.microsoft.com/office/word/2016/wordml/cid" xmlns:w16="http://schemas.microsoft.com/office/word/2018/wordml" xmlns:w16se="http://schemas.microsoft.com/office/word/2015/wordml/symex" xmlns:wpg="http://schemas.microsoft.com/office/word/2010/wordprocessingGroup" xmlns:wpi="http://schemas.microsoft.com/office/word/2010/wordprocessingInk" xmlns:wps="http://schemas.microsoft.com/office/word/2010/wordprocessingShape" xmlns:a14="http://schemas.microsoft.com/office/drawing/2010/main" val="0"/>
                         </a:ext>
                       </a:extLst>
                     </a:blip>
@@ -24478,7 +24819,7 @@
           <w:lang w:val="en-GB" w:eastAsia="en-GB"/>
         </w:rPr>
         <w:drawing>
-          <wp:anchor distT="0" distB="0" distL="114300" distR="114300" simplePos="0" relativeHeight="251678720" behindDoc="0" locked="0" layoutInCell="1" allowOverlap="1" wp14:anchorId="508130E0" wp14:editId="114B890A">
+          <wp:anchor distT="0" distB="0" distL="114300" distR="114300" simplePos="0" relativeHeight="251678720" behindDoc="0" locked="0" layoutInCell="1" allowOverlap="1">
             <wp:simplePos x="0" y="0"/>
             <wp:positionH relativeFrom="margin">
               <wp:posOffset>4272915</wp:posOffset>
@@ -24501,10 +24842,10 @@
                     <pic:cNvPicPr/>
                   </pic:nvPicPr>
                   <pic:blipFill>
-                    <a:blip r:embed="rId30">
+                    <a:blip r:embed="rId29">
                       <a:extLst>
                         <a:ext uri="{28A0092B-C50C-407E-A947-70E740481C1C}">
-                          <a14:useLocalDpi xmlns:a14="http://schemas.microsoft.com/office/drawing/2010/main" val="0"/>
+                          <a14:useLocalDpi xmlns="" xmlns:wpc="http://schemas.microsoft.com/office/word/2010/wordprocessingCanvas" xmlns:cx="http://schemas.microsoft.com/office/drawing/2014/chartex" xmlns:cx1="http://schemas.microsoft.com/office/drawing/2015/9/8/chartex" xmlns:cx2="http://schemas.microsoft.com/office/drawing/2015/10/21/chartex" xmlns:cx3="http://schemas.microsoft.com/office/drawing/2016/5/9/chartex" xmlns:cx4="http://schemas.microsoft.com/office/drawing/2016/5/10/chartex" xmlns:cx5="http://schemas.microsoft.com/office/drawing/2016/5/11/chartex" xmlns:cx6="http://schemas.microsoft.com/office/drawing/2016/5/12/chartex" xmlns:cx7="http://schemas.microsoft.com/office/drawing/2016/5/13/chartex" xmlns:cx8="http://schemas.microsoft.com/office/drawing/2016/5/14/chartex" xmlns:mc="http://schemas.openxmlformats.org/markup-compatibility/2006" xmlns:aink="http://schemas.microsoft.com/office/drawing/2016/ink" xmlns:am3d="http://schemas.microsoft.com/office/drawing/2017/model3d" xmlns:o="urn:schemas-microsoft-com:office:office" xmlns:v="urn:schemas-microsoft-com:vml" xmlns:wp14="http://schemas.microsoft.com/office/word/2010/wordprocessingDrawing" xmlns:w10="urn:schemas-microsoft-com:office:word" xmlns:w="http://schemas.openxmlformats.org/wordprocessingml/2006/main" xmlns:w14="http://schemas.microsoft.com/office/word/2010/wordml" xmlns:w15="http://schemas.microsoft.com/office/word/2012/wordml" xmlns:w16cex="http://schemas.microsoft.com/office/word/2018/wordml/cex" xmlns:w16cid="http://schemas.microsoft.com/office/word/2016/wordml/cid" xmlns:w16="http://schemas.microsoft.com/office/word/2018/wordml" xmlns:w16se="http://schemas.microsoft.com/office/word/2015/wordml/symex" xmlns:wpg="http://schemas.microsoft.com/office/word/2010/wordprocessingGroup" xmlns:wpi="http://schemas.microsoft.com/office/word/2010/wordprocessingInk" xmlns:wps="http://schemas.microsoft.com/office/word/2010/wordprocessingShape" xmlns:a14="http://schemas.microsoft.com/office/drawing/2010/main" val="0"/>
                         </a:ext>
                       </a:extLst>
                     </a:blip>
@@ -24739,7 +25080,7 @@
     </w:p>
     <w:p>
       <w:pPr>
-        <w:pStyle w:val="Heading2"/>
+        <w:pStyle w:val="Nagwek2"/>
         <w:rPr>
           <w:rFonts w:ascii="Arial" w:hAnsi="Arial" w:cs="Arial"/>
           <w:b/>
@@ -24817,7 +25158,7 @@
           <w:lang w:val="en-GB" w:eastAsia="en-GB"/>
         </w:rPr>
         <w:drawing>
-          <wp:anchor distT="0" distB="0" distL="114300" distR="114300" simplePos="0" relativeHeight="251680768" behindDoc="0" locked="0" layoutInCell="1" allowOverlap="1" wp14:anchorId="43486EF3" wp14:editId="19D51230">
+          <wp:anchor distT="0" distB="0" distL="114300" distR="114300" simplePos="0" relativeHeight="251680768" behindDoc="0" locked="0" layoutInCell="1" allowOverlap="1">
             <wp:simplePos x="0" y="0"/>
             <wp:positionH relativeFrom="margin">
               <wp:posOffset>57150</wp:posOffset>
@@ -24840,10 +25181,10 @@
                     <pic:cNvPicPr/>
                   </pic:nvPicPr>
                   <pic:blipFill>
-                    <a:blip r:embed="rId31">
+                    <a:blip r:embed="rId30">
                       <a:extLst>
                         <a:ext uri="{28A0092B-C50C-407E-A947-70E740481C1C}">
-                          <a14:useLocalDpi xmlns:a14="http://schemas.microsoft.com/office/drawing/2010/main" val="0"/>
+                          <a14:useLocalDpi xmlns="" xmlns:wpc="http://schemas.microsoft.com/office/word/2010/wordprocessingCanvas" xmlns:cx="http://schemas.microsoft.com/office/drawing/2014/chartex" xmlns:cx1="http://schemas.microsoft.com/office/drawing/2015/9/8/chartex" xmlns:cx2="http://schemas.microsoft.com/office/drawing/2015/10/21/chartex" xmlns:cx3="http://schemas.microsoft.com/office/drawing/2016/5/9/chartex" xmlns:cx4="http://schemas.microsoft.com/office/drawing/2016/5/10/chartex" xmlns:cx5="http://schemas.microsoft.com/office/drawing/2016/5/11/chartex" xmlns:cx6="http://schemas.microsoft.com/office/drawing/2016/5/12/chartex" xmlns:cx7="http://schemas.microsoft.com/office/drawing/2016/5/13/chartex" xmlns:cx8="http://schemas.microsoft.com/office/drawing/2016/5/14/chartex" xmlns:mc="http://schemas.openxmlformats.org/markup-compatibility/2006" xmlns:aink="http://schemas.microsoft.com/office/drawing/2016/ink" xmlns:am3d="http://schemas.microsoft.com/office/drawing/2017/model3d" xmlns:o="urn:schemas-microsoft-com:office:office" xmlns:v="urn:schemas-microsoft-com:vml" xmlns:wp14="http://schemas.microsoft.com/office/word/2010/wordprocessingDrawing" xmlns:w10="urn:schemas-microsoft-com:office:word" xmlns:w="http://schemas.openxmlformats.org/wordprocessingml/2006/main" xmlns:w14="http://schemas.microsoft.com/office/word/2010/wordml" xmlns:w15="http://schemas.microsoft.com/office/word/2012/wordml" xmlns:w16cex="http://schemas.microsoft.com/office/word/2018/wordml/cex" xmlns:w16cid="http://schemas.microsoft.com/office/word/2016/wordml/cid" xmlns:w16="http://schemas.microsoft.com/office/word/2018/wordml" xmlns:w16se="http://schemas.microsoft.com/office/word/2015/wordml/symex" xmlns:wpg="http://schemas.microsoft.com/office/word/2010/wordprocessingGroup" xmlns:wpi="http://schemas.microsoft.com/office/word/2010/wordprocessingInk" xmlns:wps="http://schemas.microsoft.com/office/word/2010/wordprocessingShape" xmlns:a14="http://schemas.microsoft.com/office/drawing/2010/main" val="0"/>
                         </a:ext>
                       </a:extLst>
                     </a:blip>
@@ -24881,7 +25222,7 @@
           <w:lang w:val="en-GB" w:eastAsia="en-GB"/>
         </w:rPr>
         <w:drawing>
-          <wp:anchor distT="0" distB="0" distL="114300" distR="114300" simplePos="0" relativeHeight="251682816" behindDoc="0" locked="0" layoutInCell="1" allowOverlap="1" wp14:anchorId="28660221" wp14:editId="1E276ED7">
+          <wp:anchor distT="0" distB="0" distL="114300" distR="114300" simplePos="0" relativeHeight="251682816" behindDoc="0" locked="0" layoutInCell="1" allowOverlap="1">
             <wp:simplePos x="0" y="0"/>
             <wp:positionH relativeFrom="margin">
               <wp:align>right</wp:align>
@@ -24906,10 +25247,10 @@
                     </pic:cNvPicPr>
                   </pic:nvPicPr>
                   <pic:blipFill>
-                    <a:blip r:embed="rId32">
+                    <a:blip r:embed="rId31">
                       <a:extLst>
                         <a:ext uri="{28A0092B-C50C-407E-A947-70E740481C1C}">
-                          <a14:useLocalDpi xmlns:a14="http://schemas.microsoft.com/office/drawing/2010/main" val="0"/>
+                          <a14:useLocalDpi xmlns="" xmlns:wpc="http://schemas.microsoft.com/office/word/2010/wordprocessingCanvas" xmlns:cx="http://schemas.microsoft.com/office/drawing/2014/chartex" xmlns:cx1="http://schemas.microsoft.com/office/drawing/2015/9/8/chartex" xmlns:cx2="http://schemas.microsoft.com/office/drawing/2015/10/21/chartex" xmlns:cx3="http://schemas.microsoft.com/office/drawing/2016/5/9/chartex" xmlns:cx4="http://schemas.microsoft.com/office/drawing/2016/5/10/chartex" xmlns:cx5="http://schemas.microsoft.com/office/drawing/2016/5/11/chartex" xmlns:cx6="http://schemas.microsoft.com/office/drawing/2016/5/12/chartex" xmlns:cx7="http://schemas.microsoft.com/office/drawing/2016/5/13/chartex" xmlns:cx8="http://schemas.microsoft.com/office/drawing/2016/5/14/chartex" xmlns:mc="http://schemas.openxmlformats.org/markup-compatibility/2006" xmlns:aink="http://schemas.microsoft.com/office/drawing/2016/ink" xmlns:am3d="http://schemas.microsoft.com/office/drawing/2017/model3d" xmlns:o="urn:schemas-microsoft-com:office:office" xmlns:v="urn:schemas-microsoft-com:vml" xmlns:wp14="http://schemas.microsoft.com/office/word/2010/wordprocessingDrawing" xmlns:w10="urn:schemas-microsoft-com:office:word" xmlns:w="http://schemas.openxmlformats.org/wordprocessingml/2006/main" xmlns:w14="http://schemas.microsoft.com/office/word/2010/wordml" xmlns:w15="http://schemas.microsoft.com/office/word/2012/wordml" xmlns:w16cex="http://schemas.microsoft.com/office/word/2018/wordml/cex" xmlns:w16cid="http://schemas.microsoft.com/office/word/2016/wordml/cid" xmlns:w16="http://schemas.microsoft.com/office/word/2018/wordml" xmlns:w16se="http://schemas.microsoft.com/office/word/2015/wordml/symex" xmlns:wpg="http://schemas.microsoft.com/office/word/2010/wordprocessingGroup" xmlns:wpi="http://schemas.microsoft.com/office/word/2010/wordprocessingInk" xmlns:wps="http://schemas.microsoft.com/office/word/2010/wordprocessingShape" xmlns:a14="http://schemas.microsoft.com/office/drawing/2010/main" val="0"/>
                         </a:ext>
                       </a:extLst>
                     </a:blip>
@@ -25190,7 +25531,7 @@
     </w:p>
     <w:p>
       <w:pPr>
-        <w:pStyle w:val="Heading2"/>
+        <w:pStyle w:val="Nagwek2"/>
         <w:rPr>
           <w:rFonts w:ascii="Arial" w:hAnsi="Arial" w:cs="Arial"/>
           <w:b/>
@@ -25260,7 +25601,7 @@
           <w:lang w:val="en-GB" w:eastAsia="en-GB"/>
         </w:rPr>
         <w:drawing>
-          <wp:anchor distT="0" distB="0" distL="114300" distR="114300" simplePos="0" relativeHeight="251684864" behindDoc="0" locked="0" layoutInCell="1" allowOverlap="1" wp14:anchorId="15BC5CB7" wp14:editId="69D3F8CF">
+          <wp:anchor distT="0" distB="0" distL="114300" distR="114300" simplePos="0" relativeHeight="251684864" behindDoc="0" locked="0" layoutInCell="1" allowOverlap="1">
             <wp:simplePos x="0" y="0"/>
             <wp:positionH relativeFrom="margin">
               <wp:posOffset>1637030</wp:posOffset>
@@ -25285,10 +25626,10 @@
                     </pic:cNvPicPr>
                   </pic:nvPicPr>
                   <pic:blipFill>
-                    <a:blip r:embed="rId33">
+                    <a:blip r:embed="rId32">
                       <a:extLst>
                         <a:ext uri="{28A0092B-C50C-407E-A947-70E740481C1C}">
-                          <a14:useLocalDpi xmlns:a14="http://schemas.microsoft.com/office/drawing/2010/main" val="0"/>
+                          <a14:useLocalDpi xmlns="" xmlns:wpc="http://schemas.microsoft.com/office/word/2010/wordprocessingCanvas" xmlns:cx="http://schemas.microsoft.com/office/drawing/2014/chartex" xmlns:cx1="http://schemas.microsoft.com/office/drawing/2015/9/8/chartex" xmlns:cx2="http://schemas.microsoft.com/office/drawing/2015/10/21/chartex" xmlns:cx3="http://schemas.microsoft.com/office/drawing/2016/5/9/chartex" xmlns:cx4="http://schemas.microsoft.com/office/drawing/2016/5/10/chartex" xmlns:cx5="http://schemas.microsoft.com/office/drawing/2016/5/11/chartex" xmlns:cx6="http://schemas.microsoft.com/office/drawing/2016/5/12/chartex" xmlns:cx7="http://schemas.microsoft.com/office/drawing/2016/5/13/chartex" xmlns:cx8="http://schemas.microsoft.com/office/drawing/2016/5/14/chartex" xmlns:mc="http://schemas.openxmlformats.org/markup-compatibility/2006" xmlns:aink="http://schemas.microsoft.com/office/drawing/2016/ink" xmlns:am3d="http://schemas.microsoft.com/office/drawing/2017/model3d" xmlns:o="urn:schemas-microsoft-com:office:office" xmlns:v="urn:schemas-microsoft-com:vml" xmlns:wp14="http://schemas.microsoft.com/office/word/2010/wordprocessingDrawing" xmlns:w10="urn:schemas-microsoft-com:office:word" xmlns:w="http://schemas.openxmlformats.org/wordprocessingml/2006/main" xmlns:w14="http://schemas.microsoft.com/office/word/2010/wordml" xmlns:w15="http://schemas.microsoft.com/office/word/2012/wordml" xmlns:w16cex="http://schemas.microsoft.com/office/word/2018/wordml/cex" xmlns:w16cid="http://schemas.microsoft.com/office/word/2016/wordml/cid" xmlns:w16="http://schemas.microsoft.com/office/word/2018/wordml" xmlns:w16se="http://schemas.microsoft.com/office/word/2015/wordml/symex" xmlns:wpg="http://schemas.microsoft.com/office/word/2010/wordprocessingGroup" xmlns:wpi="http://schemas.microsoft.com/office/word/2010/wordprocessingInk" xmlns:wps="http://schemas.microsoft.com/office/word/2010/wordprocessingShape" xmlns:a14="http://schemas.microsoft.com/office/drawing/2010/main" val="0"/>
                         </a:ext>
                       </a:extLst>
                     </a:blip>
@@ -25655,7 +25996,7 @@
           <w:lang w:val="en-GB" w:eastAsia="en-GB"/>
         </w:rPr>
         <w:drawing>
-          <wp:anchor distT="0" distB="0" distL="114300" distR="114300" simplePos="0" relativeHeight="251692032" behindDoc="0" locked="0" layoutInCell="1" allowOverlap="1" wp14:anchorId="325D059C" wp14:editId="03FCFAB7">
+          <wp:anchor distT="0" distB="0" distL="114300" distR="114300" simplePos="0" relativeHeight="251692032" behindDoc="0" locked="0" layoutInCell="1" allowOverlap="1">
             <wp:simplePos x="0" y="0"/>
             <wp:positionH relativeFrom="margin">
               <wp:align>center</wp:align>
@@ -25678,10 +26019,10 @@
                     <pic:cNvPicPr/>
                   </pic:nvPicPr>
                   <pic:blipFill>
-                    <a:blip r:embed="rId34">
+                    <a:blip r:embed="rId33">
                       <a:extLst>
                         <a:ext uri="{28A0092B-C50C-407E-A947-70E740481C1C}">
-                          <a14:useLocalDpi xmlns:a14="http://schemas.microsoft.com/office/drawing/2010/main" val="0"/>
+                          <a14:useLocalDpi xmlns="" xmlns:wpc="http://schemas.microsoft.com/office/word/2010/wordprocessingCanvas" xmlns:cx="http://schemas.microsoft.com/office/drawing/2014/chartex" xmlns:cx1="http://schemas.microsoft.com/office/drawing/2015/9/8/chartex" xmlns:cx2="http://schemas.microsoft.com/office/drawing/2015/10/21/chartex" xmlns:cx3="http://schemas.microsoft.com/office/drawing/2016/5/9/chartex" xmlns:cx4="http://schemas.microsoft.com/office/drawing/2016/5/10/chartex" xmlns:cx5="http://schemas.microsoft.com/office/drawing/2016/5/11/chartex" xmlns:cx6="http://schemas.microsoft.com/office/drawing/2016/5/12/chartex" xmlns:cx7="http://schemas.microsoft.com/office/drawing/2016/5/13/chartex" xmlns:cx8="http://schemas.microsoft.com/office/drawing/2016/5/14/chartex" xmlns:mc="http://schemas.openxmlformats.org/markup-compatibility/2006" xmlns:aink="http://schemas.microsoft.com/office/drawing/2016/ink" xmlns:am3d="http://schemas.microsoft.com/office/drawing/2017/model3d" xmlns:o="urn:schemas-microsoft-com:office:office" xmlns:v="urn:schemas-microsoft-com:vml" xmlns:wp14="http://schemas.microsoft.com/office/word/2010/wordprocessingDrawing" xmlns:w10="urn:schemas-microsoft-com:office:word" xmlns:w="http://schemas.openxmlformats.org/wordprocessingml/2006/main" xmlns:w14="http://schemas.microsoft.com/office/word/2010/wordml" xmlns:w15="http://schemas.microsoft.com/office/word/2012/wordml" xmlns:w16cex="http://schemas.microsoft.com/office/word/2018/wordml/cex" xmlns:w16cid="http://schemas.microsoft.com/office/word/2016/wordml/cid" xmlns:w16="http://schemas.microsoft.com/office/word/2018/wordml" xmlns:w16se="http://schemas.microsoft.com/office/word/2015/wordml/symex" xmlns:wpg="http://schemas.microsoft.com/office/word/2010/wordprocessingGroup" xmlns:wpi="http://schemas.microsoft.com/office/word/2010/wordprocessingInk" xmlns:wps="http://schemas.microsoft.com/office/word/2010/wordprocessingShape" xmlns:a14="http://schemas.microsoft.com/office/drawing/2010/main" val="0"/>
                         </a:ext>
                       </a:extLst>
                     </a:blip>
@@ -26016,7 +26357,7 @@
     </w:p>
     <w:p>
       <w:pPr>
-        <w:pStyle w:val="Heading2"/>
+        <w:pStyle w:val="Nagwek2"/>
         <w:rPr>
           <w:rFonts w:ascii="Arial" w:hAnsi="Arial" w:cs="Arial"/>
           <w:b/>
@@ -26075,27 +26416,7 @@
           <w:sz w:val="28"/>
           <w:szCs w:val="28"/>
         </w:rPr>
-        <w:t>Na ekranie kalendarza, użytkownik może wybrać i kliknąć konkretny dzień tygodnia, aby przejść do ekranu</w:t>
-      </w:r>
-      <w:r>
-        <w:rPr>
-          <w:rFonts w:ascii="Arial" w:hAnsi="Arial" w:cs="Arial"/>
-          <w:bCs/>
-          <w:noProof/>
-          <w:sz w:val="28"/>
-          <w:szCs w:val="28"/>
-        </w:rPr>
-        <w:t xml:space="preserve"> </w:t>
-      </w:r>
-      <w:r>
-        <w:rPr>
-          <w:rFonts w:ascii="Arial" w:hAnsi="Arial" w:cs="Arial"/>
-          <w:bCs/>
-          <w:noProof/>
-          <w:sz w:val="28"/>
-          <w:szCs w:val="28"/>
-        </w:rPr>
-        <w:t>listy To-Do</w:t>
+        <w:t>Na ekranie kalendarza, użytkownik może wybrać i kliknąć konkretny dzień tygodnia, aby przejść do ekranulisty To-Do</w:t>
       </w:r>
       <w:r>
         <w:rPr>
@@ -26151,7 +26472,7 @@
           <w:lang w:val="en-GB" w:eastAsia="en-GB"/>
         </w:rPr>
         <w:drawing>
-          <wp:anchor distT="0" distB="0" distL="114300" distR="114300" simplePos="0" relativeHeight="251694080" behindDoc="0" locked="0" layoutInCell="1" allowOverlap="1" wp14:anchorId="4672225F" wp14:editId="1B2AE5F8">
+          <wp:anchor distT="0" distB="0" distL="114300" distR="114300" simplePos="0" relativeHeight="251694080" behindDoc="0" locked="0" layoutInCell="1" allowOverlap="1">
             <wp:simplePos x="0" y="0"/>
             <wp:positionH relativeFrom="margin">
               <wp:align>center</wp:align>
@@ -26176,10 +26497,10 @@
                     </pic:cNvPicPr>
                   </pic:nvPicPr>
                   <pic:blipFill>
-                    <a:blip r:embed="rId35">
+                    <a:blip r:embed="rId34">
                       <a:extLst>
                         <a:ext uri="{28A0092B-C50C-407E-A947-70E740481C1C}">
-                          <a14:useLocalDpi xmlns:a14="http://schemas.microsoft.com/office/drawing/2010/main" val="0"/>
+                          <a14:useLocalDpi xmlns="" xmlns:wpc="http://schemas.microsoft.com/office/word/2010/wordprocessingCanvas" xmlns:cx="http://schemas.microsoft.com/office/drawing/2014/chartex" xmlns:cx1="http://schemas.microsoft.com/office/drawing/2015/9/8/chartex" xmlns:cx2="http://schemas.microsoft.com/office/drawing/2015/10/21/chartex" xmlns:cx3="http://schemas.microsoft.com/office/drawing/2016/5/9/chartex" xmlns:cx4="http://schemas.microsoft.com/office/drawing/2016/5/10/chartex" xmlns:cx5="http://schemas.microsoft.com/office/drawing/2016/5/11/chartex" xmlns:cx6="http://schemas.microsoft.com/office/drawing/2016/5/12/chartex" xmlns:cx7="http://schemas.microsoft.com/office/drawing/2016/5/13/chartex" xmlns:cx8="http://schemas.microsoft.com/office/drawing/2016/5/14/chartex" xmlns:mc="http://schemas.openxmlformats.org/markup-compatibility/2006" xmlns:aink="http://schemas.microsoft.com/office/drawing/2016/ink" xmlns:am3d="http://schemas.microsoft.com/office/drawing/2017/model3d" xmlns:o="urn:schemas-microsoft-com:office:office" xmlns:v="urn:schemas-microsoft-com:vml" xmlns:wp14="http://schemas.microsoft.com/office/word/2010/wordprocessingDrawing" xmlns:w10="urn:schemas-microsoft-com:office:word" xmlns:w="http://schemas.openxmlformats.org/wordprocessingml/2006/main" xmlns:w14="http://schemas.microsoft.com/office/word/2010/wordml" xmlns:w15="http://schemas.microsoft.com/office/word/2012/wordml" xmlns:w16cex="http://schemas.microsoft.com/office/word/2018/wordml/cex" xmlns:w16cid="http://schemas.microsoft.com/office/word/2016/wordml/cid" xmlns:w16="http://schemas.microsoft.com/office/word/2018/wordml" xmlns:w16se="http://schemas.microsoft.com/office/word/2015/wordml/symex" xmlns:wpg="http://schemas.microsoft.com/office/word/2010/wordprocessingGroup" xmlns:wpi="http://schemas.microsoft.com/office/word/2010/wordprocessingInk" xmlns:wps="http://schemas.microsoft.com/office/word/2010/wordprocessingShape" xmlns:a14="http://schemas.microsoft.com/office/drawing/2010/main" val="0"/>
                         </a:ext>
                       </a:extLst>
                     </a:blip>
@@ -26533,9 +26854,10 @@
           <w:noProof/>
           <w:sz w:val="28"/>
           <w:szCs w:val="28"/>
+          <w:lang w:val="en-GB" w:eastAsia="en-GB"/>
         </w:rPr>
         <w:drawing>
-          <wp:anchor distT="0" distB="0" distL="114300" distR="114300" simplePos="0" relativeHeight="251689984" behindDoc="0" locked="0" layoutInCell="1" allowOverlap="1" wp14:anchorId="507ECD0F" wp14:editId="57C52A5E">
+          <wp:anchor distT="0" distB="0" distL="114300" distR="114300" simplePos="0" relativeHeight="251689984" behindDoc="0" locked="0" layoutInCell="1" allowOverlap="1">
             <wp:simplePos x="0" y="0"/>
             <wp:positionH relativeFrom="column">
               <wp:posOffset>1754505</wp:posOffset>
@@ -26560,10 +26882,10 @@
                     </pic:cNvPicPr>
                   </pic:nvPicPr>
                   <pic:blipFill>
-                    <a:blip r:embed="rId36">
+                    <a:blip r:embed="rId35">
                       <a:extLst>
                         <a:ext uri="{28A0092B-C50C-407E-A947-70E740481C1C}">
-                          <a14:useLocalDpi xmlns:a14="http://schemas.microsoft.com/office/drawing/2010/main" val="0"/>
+                          <a14:useLocalDpi xmlns="" xmlns:wpc="http://schemas.microsoft.com/office/word/2010/wordprocessingCanvas" xmlns:cx="http://schemas.microsoft.com/office/drawing/2014/chartex" xmlns:cx1="http://schemas.microsoft.com/office/drawing/2015/9/8/chartex" xmlns:cx2="http://schemas.microsoft.com/office/drawing/2015/10/21/chartex" xmlns:cx3="http://schemas.microsoft.com/office/drawing/2016/5/9/chartex" xmlns:cx4="http://schemas.microsoft.com/office/drawing/2016/5/10/chartex" xmlns:cx5="http://schemas.microsoft.com/office/drawing/2016/5/11/chartex" xmlns:cx6="http://schemas.microsoft.com/office/drawing/2016/5/12/chartex" xmlns:cx7="http://schemas.microsoft.com/office/drawing/2016/5/13/chartex" xmlns:cx8="http://schemas.microsoft.com/office/drawing/2016/5/14/chartex" xmlns:mc="http://schemas.openxmlformats.org/markup-compatibility/2006" xmlns:aink="http://schemas.microsoft.com/office/drawing/2016/ink" xmlns:am3d="http://schemas.microsoft.com/office/drawing/2017/model3d" xmlns:o="urn:schemas-microsoft-com:office:office" xmlns:v="urn:schemas-microsoft-com:vml" xmlns:wp14="http://schemas.microsoft.com/office/word/2010/wordprocessingDrawing" xmlns:w10="urn:schemas-microsoft-com:office:word" xmlns:w="http://schemas.openxmlformats.org/wordprocessingml/2006/main" xmlns:w14="http://schemas.microsoft.com/office/word/2010/wordml" xmlns:w15="http://schemas.microsoft.com/office/word/2012/wordml" xmlns:w16cex="http://schemas.microsoft.com/office/word/2018/wordml/cex" xmlns:w16cid="http://schemas.microsoft.com/office/word/2016/wordml/cid" xmlns:w16="http://schemas.microsoft.com/office/word/2018/wordml" xmlns:w16se="http://schemas.microsoft.com/office/word/2015/wordml/symex" xmlns:wpg="http://schemas.microsoft.com/office/word/2010/wordprocessingGroup" xmlns:wpi="http://schemas.microsoft.com/office/word/2010/wordprocessingInk" xmlns:wps="http://schemas.microsoft.com/office/word/2010/wordprocessingShape" xmlns:a14="http://schemas.microsoft.com/office/drawing/2010/main" val="0"/>
                         </a:ext>
                       </a:extLst>
                     </a:blip>
@@ -26590,12 +26912,6 @@
                 </pic:pic>
               </a:graphicData>
             </a:graphic>
-            <wp14:sizeRelH relativeFrom="margin">
-              <wp14:pctWidth>0</wp14:pctWidth>
-            </wp14:sizeRelH>
-            <wp14:sizeRelV relativeFrom="margin">
-              <wp14:pctHeight>0</wp14:pctHeight>
-            </wp14:sizeRelV>
           </wp:anchor>
         </w:drawing>
       </w:r>
@@ -26959,7 +27275,7 @@
         </w:rPr>
         <w:lastRenderedPageBreak/>
         <w:drawing>
-          <wp:anchor distT="0" distB="0" distL="114300" distR="114300" simplePos="0" relativeHeight="251696128" behindDoc="0" locked="0" layoutInCell="1" allowOverlap="1" wp14:anchorId="69A141BA" wp14:editId="41F738BB">
+          <wp:anchor distT="0" distB="0" distL="114300" distR="114300" simplePos="0" relativeHeight="251696128" behindDoc="0" locked="0" layoutInCell="1" allowOverlap="1">
             <wp:simplePos x="0" y="0"/>
             <wp:positionH relativeFrom="margin">
               <wp:posOffset>1403985</wp:posOffset>
@@ -26984,10 +27300,10 @@
                     </pic:cNvPicPr>
                   </pic:nvPicPr>
                   <pic:blipFill>
-                    <a:blip r:embed="rId37">
+                    <a:blip r:embed="rId36">
                       <a:extLst>
                         <a:ext uri="{28A0092B-C50C-407E-A947-70E740481C1C}">
-                          <a14:useLocalDpi xmlns:a14="http://schemas.microsoft.com/office/drawing/2010/main" val="0"/>
+                          <a14:useLocalDpi xmlns="" xmlns:wpc="http://schemas.microsoft.com/office/word/2010/wordprocessingCanvas" xmlns:cx="http://schemas.microsoft.com/office/drawing/2014/chartex" xmlns:cx1="http://schemas.microsoft.com/office/drawing/2015/9/8/chartex" xmlns:cx2="http://schemas.microsoft.com/office/drawing/2015/10/21/chartex" xmlns:cx3="http://schemas.microsoft.com/office/drawing/2016/5/9/chartex" xmlns:cx4="http://schemas.microsoft.com/office/drawing/2016/5/10/chartex" xmlns:cx5="http://schemas.microsoft.com/office/drawing/2016/5/11/chartex" xmlns:cx6="http://schemas.microsoft.com/office/drawing/2016/5/12/chartex" xmlns:cx7="http://schemas.microsoft.com/office/drawing/2016/5/13/chartex" xmlns:cx8="http://schemas.microsoft.com/office/drawing/2016/5/14/chartex" xmlns:mc="http://schemas.openxmlformats.org/markup-compatibility/2006" xmlns:aink="http://schemas.microsoft.com/office/drawing/2016/ink" xmlns:am3d="http://schemas.microsoft.com/office/drawing/2017/model3d" xmlns:o="urn:schemas-microsoft-com:office:office" xmlns:v="urn:schemas-microsoft-com:vml" xmlns:wp14="http://schemas.microsoft.com/office/word/2010/wordprocessingDrawing" xmlns:w10="urn:schemas-microsoft-com:office:word" xmlns:w="http://schemas.openxmlformats.org/wordprocessingml/2006/main" xmlns:w14="http://schemas.microsoft.com/office/word/2010/wordml" xmlns:w15="http://schemas.microsoft.com/office/word/2012/wordml" xmlns:w16cex="http://schemas.microsoft.com/office/word/2018/wordml/cex" xmlns:w16cid="http://schemas.microsoft.com/office/word/2016/wordml/cid" xmlns:w16="http://schemas.microsoft.com/office/word/2018/wordml" xmlns:w16se="http://schemas.microsoft.com/office/word/2015/wordml/symex" xmlns:wpg="http://schemas.microsoft.com/office/word/2010/wordprocessingGroup" xmlns:wpi="http://schemas.microsoft.com/office/word/2010/wordprocessingInk" xmlns:wps="http://schemas.microsoft.com/office/word/2010/wordprocessingShape" xmlns:a14="http://schemas.microsoft.com/office/drawing/2010/main" val="0"/>
                         </a:ext>
                       </a:extLst>
                     </a:blip>
@@ -27494,7 +27810,7 @@
           <w:lang w:val="en-GB" w:eastAsia="en-GB"/>
         </w:rPr>
         <w:drawing>
-          <wp:anchor distT="0" distB="0" distL="114300" distR="114300" simplePos="0" relativeHeight="251698176" behindDoc="0" locked="0" layoutInCell="1" allowOverlap="1" wp14:anchorId="04749817" wp14:editId="44483CF1">
+          <wp:anchor distT="0" distB="0" distL="114300" distR="114300" simplePos="0" relativeHeight="251698176" behindDoc="0" locked="0" layoutInCell="1" allowOverlap="1">
             <wp:simplePos x="0" y="0"/>
             <wp:positionH relativeFrom="margin">
               <wp:posOffset>1375410</wp:posOffset>
@@ -27517,10 +27833,10 @@
                     <pic:cNvPicPr/>
                   </pic:nvPicPr>
                   <pic:blipFill>
-                    <a:blip r:embed="rId38">
+                    <a:blip r:embed="rId37">
                       <a:extLst>
                         <a:ext uri="{28A0092B-C50C-407E-A947-70E740481C1C}">
-                          <a14:useLocalDpi xmlns:a14="http://schemas.microsoft.com/office/drawing/2010/main" val="0"/>
+                          <a14:useLocalDpi xmlns="" xmlns:wpc="http://schemas.microsoft.com/office/word/2010/wordprocessingCanvas" xmlns:cx="http://schemas.microsoft.com/office/drawing/2014/chartex" xmlns:cx1="http://schemas.microsoft.com/office/drawing/2015/9/8/chartex" xmlns:cx2="http://schemas.microsoft.com/office/drawing/2015/10/21/chartex" xmlns:cx3="http://schemas.microsoft.com/office/drawing/2016/5/9/chartex" xmlns:cx4="http://schemas.microsoft.com/office/drawing/2016/5/10/chartex" xmlns:cx5="http://schemas.microsoft.com/office/drawing/2016/5/11/chartex" xmlns:cx6="http://schemas.microsoft.com/office/drawing/2016/5/12/chartex" xmlns:cx7="http://schemas.microsoft.com/office/drawing/2016/5/13/chartex" xmlns:cx8="http://schemas.microsoft.com/office/drawing/2016/5/14/chartex" xmlns:mc="http://schemas.openxmlformats.org/markup-compatibility/2006" xmlns:aink="http://schemas.microsoft.com/office/drawing/2016/ink" xmlns:am3d="http://schemas.microsoft.com/office/drawing/2017/model3d" xmlns:o="urn:schemas-microsoft-com:office:office" xmlns:v="urn:schemas-microsoft-com:vml" xmlns:wp14="http://schemas.microsoft.com/office/word/2010/wordprocessingDrawing" xmlns:w10="urn:schemas-microsoft-com:office:word" xmlns:w="http://schemas.openxmlformats.org/wordprocessingml/2006/main" xmlns:w14="http://schemas.microsoft.com/office/word/2010/wordml" xmlns:w15="http://schemas.microsoft.com/office/word/2012/wordml" xmlns:w16cex="http://schemas.microsoft.com/office/word/2018/wordml/cex" xmlns:w16cid="http://schemas.microsoft.com/office/word/2016/wordml/cid" xmlns:w16="http://schemas.microsoft.com/office/word/2018/wordml" xmlns:w16se="http://schemas.microsoft.com/office/word/2015/wordml/symex" xmlns:wpg="http://schemas.microsoft.com/office/word/2010/wordprocessingGroup" xmlns:wpi="http://schemas.microsoft.com/office/word/2010/wordprocessingInk" xmlns:wps="http://schemas.microsoft.com/office/word/2010/wordprocessingShape" xmlns:a14="http://schemas.microsoft.com/office/drawing/2010/main" val="0"/>
                         </a:ext>
                       </a:extLst>
                     </a:blip>
@@ -27850,7 +28166,7 @@
     </w:p>
     <w:p>
       <w:pPr>
-        <w:pStyle w:val="Heading2"/>
+        <w:pStyle w:val="Nagwek2"/>
         <w:rPr>
           <w:rFonts w:ascii="Arial" w:hAnsi="Arial" w:cs="Arial"/>
           <w:b/>
@@ -27929,7 +28245,7 @@
           <w:lang w:val="en-GB" w:eastAsia="en-GB"/>
         </w:rPr>
         <w:drawing>
-          <wp:anchor distT="0" distB="0" distL="114300" distR="114300" simplePos="0" relativeHeight="251700224" behindDoc="0" locked="0" layoutInCell="1" allowOverlap="1" wp14:anchorId="516844C2" wp14:editId="2256CFAE">
+          <wp:anchor distT="0" distB="0" distL="114300" distR="114300" simplePos="0" relativeHeight="251700224" behindDoc="0" locked="0" layoutInCell="1" allowOverlap="1">
             <wp:simplePos x="0" y="0"/>
             <wp:positionH relativeFrom="margin">
               <wp:posOffset>1308735</wp:posOffset>
@@ -27952,10 +28268,10 @@
                     <pic:cNvPicPr/>
                   </pic:nvPicPr>
                   <pic:blipFill>
-                    <a:blip r:embed="rId39">
+                    <a:blip r:embed="rId38">
                       <a:extLst>
                         <a:ext uri="{28A0092B-C50C-407E-A947-70E740481C1C}">
-                          <a14:useLocalDpi xmlns:a14="http://schemas.microsoft.com/office/drawing/2010/main" val="0"/>
+                          <a14:useLocalDpi xmlns="" xmlns:wpc="http://schemas.microsoft.com/office/word/2010/wordprocessingCanvas" xmlns:cx="http://schemas.microsoft.com/office/drawing/2014/chartex" xmlns:cx1="http://schemas.microsoft.com/office/drawing/2015/9/8/chartex" xmlns:cx2="http://schemas.microsoft.com/office/drawing/2015/10/21/chartex" xmlns:cx3="http://schemas.microsoft.com/office/drawing/2016/5/9/chartex" xmlns:cx4="http://schemas.microsoft.com/office/drawing/2016/5/10/chartex" xmlns:cx5="http://schemas.microsoft.com/office/drawing/2016/5/11/chartex" xmlns:cx6="http://schemas.microsoft.com/office/drawing/2016/5/12/chartex" xmlns:cx7="http://schemas.microsoft.com/office/drawing/2016/5/13/chartex" xmlns:cx8="http://schemas.microsoft.com/office/drawing/2016/5/14/chartex" xmlns:mc="http://schemas.openxmlformats.org/markup-compatibility/2006" xmlns:aink="http://schemas.microsoft.com/office/drawing/2016/ink" xmlns:am3d="http://schemas.microsoft.com/office/drawing/2017/model3d" xmlns:o="urn:schemas-microsoft-com:office:office" xmlns:v="urn:schemas-microsoft-com:vml" xmlns:wp14="http://schemas.microsoft.com/office/word/2010/wordprocessingDrawing" xmlns:w10="urn:schemas-microsoft-com:office:word" xmlns:w="http://schemas.openxmlformats.org/wordprocessingml/2006/main" xmlns:w14="http://schemas.microsoft.com/office/word/2010/wordml" xmlns:w15="http://schemas.microsoft.com/office/word/2012/wordml" xmlns:w16cex="http://schemas.microsoft.com/office/word/2018/wordml/cex" xmlns:w16cid="http://schemas.microsoft.com/office/word/2016/wordml/cid" xmlns:w16="http://schemas.microsoft.com/office/word/2018/wordml" xmlns:w16se="http://schemas.microsoft.com/office/word/2015/wordml/symex" xmlns:wpg="http://schemas.microsoft.com/office/word/2010/wordprocessingGroup" xmlns:wpi="http://schemas.microsoft.com/office/word/2010/wordprocessingInk" xmlns:wps="http://schemas.microsoft.com/office/word/2010/wordprocessingShape" xmlns:a14="http://schemas.microsoft.com/office/drawing/2010/main" val="0"/>
                         </a:ext>
                       </a:extLst>
                     </a:blip>
@@ -28259,7 +28575,7 @@
     </w:p>
     <w:p>
       <w:pPr>
-        <w:pStyle w:val="Heading2"/>
+        <w:pStyle w:val="Nagwek2"/>
         <w:rPr>
           <w:rFonts w:ascii="Arial" w:hAnsi="Arial" w:cs="Arial"/>
           <w:b/>
@@ -28294,31 +28610,7 @@
           <w:sz w:val="36"/>
           <w:szCs w:val="36"/>
         </w:rPr>
-        <w:t>7</w:t>
-      </w:r>
-      <w:r>
-        <w:rPr>
-          <w:rFonts w:ascii="Arial" w:hAnsi="Arial" w:cs="Arial"/>
-          <w:b/>
-          <w:bCs/>
-          <w:noProof/>
-          <w:color w:val="auto"/>
-          <w:sz w:val="36"/>
-          <w:szCs w:val="36"/>
-        </w:rPr>
-        <w:t xml:space="preserve"> </w:t>
-      </w:r>
-      <w:r>
-        <w:rPr>
-          <w:rFonts w:ascii="Arial" w:hAnsi="Arial" w:cs="Arial"/>
-          <w:b/>
-          <w:bCs/>
-          <w:noProof/>
-          <w:color w:val="auto"/>
-          <w:sz w:val="36"/>
-          <w:szCs w:val="36"/>
-        </w:rPr>
-        <w:t>Wyświetlenie szczegółów dodanego zadania</w:t>
+        <w:t>7Wyświetlenie szczegółów dodanego zadania</w:t>
       </w:r>
       <w:bookmarkEnd w:id="38"/>
     </w:p>
@@ -28354,9 +28646,10 @@
           <w:noProof/>
           <w:sz w:val="28"/>
           <w:szCs w:val="28"/>
+          <w:lang w:val="en-GB" w:eastAsia="en-GB"/>
         </w:rPr>
         <w:drawing>
-          <wp:anchor distT="0" distB="0" distL="114300" distR="114300" simplePos="0" relativeHeight="251713536" behindDoc="0" locked="0" layoutInCell="1" allowOverlap="1" wp14:anchorId="20E54221" wp14:editId="776A0FCA">
+          <wp:anchor distT="0" distB="0" distL="114300" distR="114300" simplePos="0" relativeHeight="251713536" behindDoc="0" locked="0" layoutInCell="1" allowOverlap="1">
             <wp:simplePos x="0" y="0"/>
             <wp:positionH relativeFrom="column">
               <wp:posOffset>1398905</wp:posOffset>
@@ -28381,10 +28674,10 @@
                     </pic:cNvPicPr>
                   </pic:nvPicPr>
                   <pic:blipFill>
-                    <a:blip r:embed="rId40">
+                    <a:blip r:embed="rId39">
                       <a:extLst>
                         <a:ext uri="{28A0092B-C50C-407E-A947-70E740481C1C}">
-                          <a14:useLocalDpi xmlns:a14="http://schemas.microsoft.com/office/drawing/2010/main" val="0"/>
+                          <a14:useLocalDpi xmlns="" xmlns:wpc="http://schemas.microsoft.com/office/word/2010/wordprocessingCanvas" xmlns:cx="http://schemas.microsoft.com/office/drawing/2014/chartex" xmlns:cx1="http://schemas.microsoft.com/office/drawing/2015/9/8/chartex" xmlns:cx2="http://schemas.microsoft.com/office/drawing/2015/10/21/chartex" xmlns:cx3="http://schemas.microsoft.com/office/drawing/2016/5/9/chartex" xmlns:cx4="http://schemas.microsoft.com/office/drawing/2016/5/10/chartex" xmlns:cx5="http://schemas.microsoft.com/office/drawing/2016/5/11/chartex" xmlns:cx6="http://schemas.microsoft.com/office/drawing/2016/5/12/chartex" xmlns:cx7="http://schemas.microsoft.com/office/drawing/2016/5/13/chartex" xmlns:cx8="http://schemas.microsoft.com/office/drawing/2016/5/14/chartex" xmlns:mc="http://schemas.openxmlformats.org/markup-compatibility/2006" xmlns:aink="http://schemas.microsoft.com/office/drawing/2016/ink" xmlns:am3d="http://schemas.microsoft.com/office/drawing/2017/model3d" xmlns:o="urn:schemas-microsoft-com:office:office" xmlns:v="urn:schemas-microsoft-com:vml" xmlns:wp14="http://schemas.microsoft.com/office/word/2010/wordprocessingDrawing" xmlns:w10="urn:schemas-microsoft-com:office:word" xmlns:w="http://schemas.openxmlformats.org/wordprocessingml/2006/main" xmlns:w14="http://schemas.microsoft.com/office/word/2010/wordml" xmlns:w15="http://schemas.microsoft.com/office/word/2012/wordml" xmlns:w16cex="http://schemas.microsoft.com/office/word/2018/wordml/cex" xmlns:w16cid="http://schemas.microsoft.com/office/word/2016/wordml/cid" xmlns:w16="http://schemas.microsoft.com/office/word/2018/wordml" xmlns:w16se="http://schemas.microsoft.com/office/word/2015/wordml/symex" xmlns:wpg="http://schemas.microsoft.com/office/word/2010/wordprocessingGroup" xmlns:wpi="http://schemas.microsoft.com/office/word/2010/wordprocessingInk" xmlns:wps="http://schemas.microsoft.com/office/word/2010/wordprocessingShape" xmlns:a14="http://schemas.microsoft.com/office/drawing/2010/main" val="0"/>
                         </a:ext>
                       </a:extLst>
                     </a:blip>
@@ -28411,12 +28704,6 @@
                 </pic:pic>
               </a:graphicData>
             </a:graphic>
-            <wp14:sizeRelH relativeFrom="margin">
-              <wp14:pctWidth>0</wp14:pctWidth>
-            </wp14:sizeRelH>
-            <wp14:sizeRelV relativeFrom="margin">
-              <wp14:pctHeight>0</wp14:pctHeight>
-            </wp14:sizeRelV>
           </wp:anchor>
         </w:drawing>
       </w:r>
@@ -28432,7 +28719,7 @@
     </w:p>
     <w:p>
       <w:pPr>
-        <w:pStyle w:val="Heading1"/>
+        <w:pStyle w:val="Nagwek1"/>
         <w:rPr>
           <w:rFonts w:ascii="Arial" w:hAnsi="Arial" w:cs="Arial"/>
           <w:b/>
@@ -28446,7 +28733,7 @@
     </w:p>
     <w:p>
       <w:pPr>
-        <w:pStyle w:val="Heading1"/>
+        <w:pStyle w:val="Nagwek1"/>
         <w:rPr>
           <w:rFonts w:ascii="Arial" w:hAnsi="Arial" w:cs="Arial"/>
           <w:b/>
@@ -28460,7 +28747,7 @@
     </w:p>
     <w:p>
       <w:pPr>
-        <w:pStyle w:val="Heading1"/>
+        <w:pStyle w:val="Nagwek1"/>
         <w:rPr>
           <w:rFonts w:ascii="Arial" w:hAnsi="Arial" w:cs="Arial"/>
           <w:b/>
@@ -28474,7 +28761,7 @@
     </w:p>
     <w:p>
       <w:pPr>
-        <w:pStyle w:val="Heading1"/>
+        <w:pStyle w:val="Nagwek1"/>
         <w:rPr>
           <w:rFonts w:ascii="Arial" w:hAnsi="Arial" w:cs="Arial"/>
           <w:b/>
@@ -28495,7 +28782,7 @@
     <w:p/>
     <w:p>
       <w:pPr>
-        <w:pStyle w:val="Heading1"/>
+        <w:pStyle w:val="Nagwek1"/>
         <w:rPr>
           <w:rFonts w:ascii="Arial" w:hAnsi="Arial" w:cs="Arial"/>
           <w:b/>
@@ -28509,7 +28796,7 @@
     </w:p>
     <w:p>
       <w:pPr>
-        <w:pStyle w:val="Heading1"/>
+        <w:pStyle w:val="Nagwek1"/>
         <w:rPr>
           <w:rFonts w:ascii="Arial" w:hAnsi="Arial" w:cs="Arial"/>
           <w:b/>
@@ -28523,7 +28810,7 @@
     </w:p>
     <w:p>
       <w:pPr>
-        <w:pStyle w:val="Heading1"/>
+        <w:pStyle w:val="Nagwek1"/>
         <w:rPr>
           <w:rFonts w:ascii="Arial" w:hAnsi="Arial" w:cs="Arial"/>
           <w:b/>
@@ -28583,16 +28870,6 @@
           <w:szCs w:val="28"/>
         </w:rPr>
         <w:t>KOMUNIKACIE</w:t>
-      </w:r>
-      <w:r>
-        <w:rPr>
-          <w:rFonts w:ascii="Arial" w:hAnsi="Arial" w:cs="Arial"/>
-          <w:noProof/>
-          <w:color w:val="00B0F0"/>
-          <w:sz w:val="28"/>
-          <w:szCs w:val="28"/>
-        </w:rPr>
-        <w:t xml:space="preserve"> </w:t>
       </w:r>
       <w:r>
         <w:rPr>
@@ -28610,7 +28887,7 @@
     <w:p/>
     <w:p>
       <w:pPr>
-        <w:pStyle w:val="Heading1"/>
+        <w:pStyle w:val="Nagwek1"/>
         <w:spacing w:before="0"/>
         <w:rPr>
           <w:rFonts w:ascii="Arial" w:hAnsi="Arial" w:cs="Arial"/>
@@ -28703,7 +28980,7 @@
     </w:p>
     <w:p>
       <w:pPr>
-        <w:pStyle w:val="Heading1"/>
+        <w:pStyle w:val="Nagwek1"/>
         <w:rPr>
           <w:rFonts w:ascii="Arial" w:hAnsi="Arial" w:cs="Arial"/>
           <w:b/>
@@ -29098,7 +29375,7 @@
     </w:p>
     <w:p>
       <w:pPr>
-        <w:pStyle w:val="Heading1"/>
+        <w:pStyle w:val="Nagwek1"/>
         <w:rPr>
           <w:rFonts w:ascii="Arial" w:hAnsi="Arial" w:cs="Arial"/>
           <w:b/>
@@ -29132,10 +29409,10 @@
     </w:p>
     <w:tbl>
       <w:tblPr>
-        <w:tblStyle w:val="TableGrid"/>
+        <w:tblStyle w:val="Tabela-Siatka"/>
         <w:tblW w:w="11942" w:type="dxa"/>
         <w:jc w:val="center"/>
-        <w:tblLook w:val="04A0" w:firstRow="1" w:lastRow="0" w:firstColumn="1" w:lastColumn="0" w:noHBand="0" w:noVBand="1"/>
+        <w:tblLook w:val="04A0"/>
       </w:tblPr>
       <w:tblGrid>
         <w:gridCol w:w="897"/>
@@ -30651,6 +30928,7 @@
                 <w:sz w:val="24"/>
                 <w:szCs w:val="24"/>
               </w:rPr>
+              <w:lastRenderedPageBreak/>
               <w:t>13</w:t>
             </w:r>
           </w:p>
@@ -30846,7 +31124,7 @@
     </w:p>
     <w:p>
       <w:pPr>
-        <w:pStyle w:val="Heading1"/>
+        <w:pStyle w:val="Nagwek1"/>
         <w:rPr>
           <w:rFonts w:ascii="Arial" w:hAnsi="Arial" w:cs="Arial"/>
           <w:b/>
@@ -30918,7 +31196,7 @@
           <w:lang w:val="en-GB" w:eastAsia="en-GB"/>
         </w:rPr>
         <w:drawing>
-          <wp:inline distT="0" distB="0" distL="0" distR="0" wp14:anchorId="52EE9ACA" wp14:editId="26B50649">
+          <wp:inline distT="0" distB="0" distL="0" distR="0">
             <wp:extent cx="6316665" cy="4026090"/>
             <wp:effectExtent l="19050" t="0" r="7935" b="0"/>
             <wp:docPr id="34" name="Obraz 2"/>
@@ -30935,7 +31213,7 @@
                     </pic:cNvPicPr>
                   </pic:nvPicPr>
                   <pic:blipFill>
-                    <a:blip r:embed="rId41"/>
+                    <a:blip r:embed="rId40"/>
                     <a:srcRect/>
                     <a:stretch>
                       <a:fillRect/>
@@ -31155,8 +31433,8 @@
 </file>
 
 <file path=word/numbering.xml><?xml version="1.0" encoding="utf-8"?>
-<w:numbering xmlns:wpc="http://schemas.microsoft.com/office/word/2010/wordprocessingCanvas" xmlns:cx="http://schemas.microsoft.com/office/drawing/2014/chartex" xmlns:cx1="http://schemas.microsoft.com/office/drawing/2015/9/8/chartex" xmlns:cx2="http://schemas.microsoft.com/office/drawing/2015/10/21/chartex" xmlns:cx3="http://schemas.microsoft.com/office/drawing/2016/5/9/chartex" xmlns:cx4="http://schemas.microsoft.com/office/drawing/2016/5/10/chartex" xmlns:cx5="http://schemas.microsoft.com/office/drawing/2016/5/11/chartex" xmlns:cx6="http://schemas.microsoft.com/office/drawing/2016/5/12/chartex" xmlns:cx7="http://schemas.microsoft.com/office/drawing/2016/5/13/chartex" xmlns:cx8="http://schemas.microsoft.com/office/drawing/2016/5/14/chartex" xmlns:mc="http://schemas.openxmlformats.org/markup-compatibility/2006" xmlns:aink="http://schemas.microsoft.com/office/drawing/2016/ink" xmlns:am3d="http://schemas.microsoft.com/office/drawing/2017/model3d" xmlns:o="urn:schemas-microsoft-com:office:office" xmlns:r="http://schemas.openxmlformats.org/officeDocument/2006/relationships" xmlns:m="http://schemas.openxmlformats.org/officeDocument/2006/math" xmlns:v="urn:schemas-microsoft-com:vml" xmlns:wp14="http://schemas.microsoft.com/office/word/2010/wordprocessingDrawing" xmlns:wp="http://schemas.openxmlformats.org/drawingml/2006/wordprocessingDrawing" xmlns:w10="urn:schemas-microsoft-com:office:word" xmlns:w="http://schemas.openxmlformats.org/wordprocessingml/2006/main" xmlns:w14="http://schemas.microsoft.com/office/word/2010/wordml" xmlns:w15="http://schemas.microsoft.com/office/word/2012/wordml" xmlns:w16cex="http://schemas.microsoft.com/office/word/2018/wordml/cex" xmlns:w16cid="http://schemas.microsoft.com/office/word/2016/wordml/cid" xmlns:w16="http://schemas.microsoft.com/office/word/2018/wordml" xmlns:w16se="http://schemas.microsoft.com/office/word/2015/wordml/symex" xmlns:wpg="http://schemas.microsoft.com/office/word/2010/wordprocessingGroup" xmlns:wpi="http://schemas.microsoft.com/office/word/2010/wordprocessingInk" xmlns:wne="http://schemas.microsoft.com/office/word/2006/wordml" xmlns:wps="http://schemas.microsoft.com/office/word/2010/wordprocessingShape" mc:Ignorable="w14 w15 w16se w16cid w16 w16cex wp14">
-  <w:abstractNum w:abstractNumId="0" w15:restartNumberingAfterBreak="0">
+<w:numbering xmlns:ve="http://schemas.openxmlformats.org/markup-compatibility/2006" xmlns:o="urn:schemas-microsoft-com:office:office" xmlns:r="http://schemas.openxmlformats.org/officeDocument/2006/relationships" xmlns:m="http://schemas.openxmlformats.org/officeDocument/2006/math" xmlns:v="urn:schemas-microsoft-com:vml" xmlns:wp="http://schemas.openxmlformats.org/drawingml/2006/wordprocessingDrawing" xmlns:w10="urn:schemas-microsoft-com:office:word" xmlns:w="http://schemas.openxmlformats.org/wordprocessingml/2006/main" xmlns:wne="http://schemas.microsoft.com/office/word/2006/wordml">
+  <w:abstractNum w:abstractNumId="0">
     <w:nsid w:val="00000001"/>
     <w:multiLevelType w:val="multilevel"/>
     <w:tmpl w:val="00000001"/>
@@ -31270,7 +31548,7 @@
       </w:pPr>
     </w:lvl>
   </w:abstractNum>
-  <w:abstractNum w:abstractNumId="1" w15:restartNumberingAfterBreak="0">
+  <w:abstractNum w:abstractNumId="1">
     <w:nsid w:val="00000002"/>
     <w:multiLevelType w:val="multilevel"/>
     <w:tmpl w:val="00000002"/>
@@ -31384,7 +31662,7 @@
       </w:pPr>
     </w:lvl>
   </w:abstractNum>
-  <w:abstractNum w:abstractNumId="2" w15:restartNumberingAfterBreak="0">
+  <w:abstractNum w:abstractNumId="2">
     <w:nsid w:val="00000003"/>
     <w:multiLevelType w:val="multilevel"/>
     <w:tmpl w:val="00000003"/>
@@ -31498,7 +31776,7 @@
       </w:pPr>
     </w:lvl>
   </w:abstractNum>
-  <w:abstractNum w:abstractNumId="3" w15:restartNumberingAfterBreak="0">
+  <w:abstractNum w:abstractNumId="3">
     <w:nsid w:val="00000004"/>
     <w:multiLevelType w:val="multilevel"/>
     <w:tmpl w:val="00000004"/>
@@ -31612,7 +31890,7 @@
       </w:pPr>
     </w:lvl>
   </w:abstractNum>
-  <w:abstractNum w:abstractNumId="4" w15:restartNumberingAfterBreak="0">
+  <w:abstractNum w:abstractNumId="4">
     <w:nsid w:val="00000005"/>
     <w:multiLevelType w:val="multilevel"/>
     <w:tmpl w:val="00000005"/>
@@ -31726,7 +32004,7 @@
       </w:pPr>
     </w:lvl>
   </w:abstractNum>
-  <w:abstractNum w:abstractNumId="5" w15:restartNumberingAfterBreak="0">
+  <w:abstractNum w:abstractNumId="5">
     <w:nsid w:val="00000006"/>
     <w:multiLevelType w:val="multilevel"/>
     <w:tmpl w:val="00000006"/>
@@ -31840,7 +32118,7 @@
       </w:pPr>
     </w:lvl>
   </w:abstractNum>
-  <w:abstractNum w:abstractNumId="6" w15:restartNumberingAfterBreak="0">
+  <w:abstractNum w:abstractNumId="6">
     <w:nsid w:val="00000007"/>
     <w:multiLevelType w:val="multilevel"/>
     <w:tmpl w:val="00000007"/>
@@ -31987,7 +32265,7 @@
 </file>
 
 <file path=word/styles.xml><?xml version="1.0" encoding="utf-8"?>
-<w:styles xmlns:mc="http://schemas.openxmlformats.org/markup-compatibility/2006" xmlns:r="http://schemas.openxmlformats.org/officeDocument/2006/relationships" xmlns:w="http://schemas.openxmlformats.org/wordprocessingml/2006/main" xmlns:w14="http://schemas.microsoft.com/office/word/2010/wordml" xmlns:w15="http://schemas.microsoft.com/office/word/2012/wordml" xmlns:w16cex="http://schemas.microsoft.com/office/word/2018/wordml/cex" xmlns:w16cid="http://schemas.microsoft.com/office/word/2016/wordml/cid" xmlns:w16="http://schemas.microsoft.com/office/word/2018/wordml" xmlns:w16se="http://schemas.microsoft.com/office/word/2015/wordml/symex" mc:Ignorable="w14 w15 w16se w16cid w16 w16cex">
+<w:styles xmlns:r="http://schemas.openxmlformats.org/officeDocument/2006/relationships" xmlns:w="http://schemas.openxmlformats.org/wordprocessingml/2006/main">
   <w:docDefaults>
     <w:rPrDefault>
       <w:rPr>
@@ -31997,385 +32275,146 @@
     </w:rPrDefault>
     <w:pPrDefault/>
   </w:docDefaults>
-  <w:latentStyles w:defLockedState="0" w:defUIPriority="99" w:defSemiHidden="0" w:defUnhideWhenUsed="0" w:defQFormat="0" w:count="376">
-    <w:lsdException w:name="Normal" w:uiPriority="0" w:qFormat="1"/>
-    <w:lsdException w:name="heading 1" w:uiPriority="9" w:qFormat="1"/>
-    <w:lsdException w:name="heading 2" w:semiHidden="1" w:uiPriority="9" w:unhideWhenUsed="1" w:qFormat="1"/>
-    <w:lsdException w:name="heading 3" w:semiHidden="1" w:uiPriority="9" w:unhideWhenUsed="1" w:qFormat="1"/>
-    <w:lsdException w:name="heading 4" w:semiHidden="1" w:uiPriority="9" w:unhideWhenUsed="1" w:qFormat="1"/>
-    <w:lsdException w:name="heading 5" w:semiHidden="1" w:uiPriority="9" w:unhideWhenUsed="1" w:qFormat="1"/>
-    <w:lsdException w:name="heading 6" w:semiHidden="1" w:uiPriority="9" w:unhideWhenUsed="1" w:qFormat="1"/>
-    <w:lsdException w:name="heading 7" w:semiHidden="1" w:uiPriority="9" w:unhideWhenUsed="1" w:qFormat="1"/>
-    <w:lsdException w:name="heading 8" w:semiHidden="1" w:uiPriority="9" w:unhideWhenUsed="1" w:qFormat="1"/>
-    <w:lsdException w:name="heading 9" w:semiHidden="1" w:uiPriority="9" w:unhideWhenUsed="1" w:qFormat="1"/>
-    <w:lsdException w:name="index 1" w:semiHidden="1" w:unhideWhenUsed="1"/>
-    <w:lsdException w:name="index 2" w:semiHidden="1" w:unhideWhenUsed="1"/>
-    <w:lsdException w:name="index 3" w:semiHidden="1" w:unhideWhenUsed="1"/>
-    <w:lsdException w:name="index 4" w:semiHidden="1" w:unhideWhenUsed="1"/>
-    <w:lsdException w:name="index 5" w:semiHidden="1" w:unhideWhenUsed="1"/>
-    <w:lsdException w:name="index 6" w:semiHidden="1" w:unhideWhenUsed="1"/>
-    <w:lsdException w:name="index 7" w:semiHidden="1" w:unhideWhenUsed="1"/>
-    <w:lsdException w:name="index 8" w:semiHidden="1" w:unhideWhenUsed="1"/>
-    <w:lsdException w:name="index 9" w:semiHidden="1" w:unhideWhenUsed="1"/>
-    <w:lsdException w:name="toc 1" w:semiHidden="1" w:uiPriority="39" w:unhideWhenUsed="1"/>
-    <w:lsdException w:name="toc 2" w:semiHidden="1" w:uiPriority="39" w:unhideWhenUsed="1"/>
-    <w:lsdException w:name="toc 3" w:semiHidden="1" w:uiPriority="39" w:unhideWhenUsed="1"/>
-    <w:lsdException w:name="toc 4" w:semiHidden="1" w:uiPriority="39" w:unhideWhenUsed="1"/>
-    <w:lsdException w:name="toc 5" w:semiHidden="1" w:uiPriority="39" w:unhideWhenUsed="1"/>
-    <w:lsdException w:name="toc 6" w:semiHidden="1" w:uiPriority="39" w:unhideWhenUsed="1"/>
-    <w:lsdException w:name="toc 7" w:semiHidden="1" w:uiPriority="39" w:unhideWhenUsed="1"/>
-    <w:lsdException w:name="toc 8" w:semiHidden="1" w:uiPriority="39" w:unhideWhenUsed="1"/>
-    <w:lsdException w:name="toc 9" w:semiHidden="1" w:uiPriority="39" w:unhideWhenUsed="1"/>
-    <w:lsdException w:name="Normal Indent" w:semiHidden="1" w:unhideWhenUsed="1"/>
-    <w:lsdException w:name="footnote text" w:semiHidden="1" w:unhideWhenUsed="1"/>
-    <w:lsdException w:name="annotation text" w:semiHidden="1" w:unhideWhenUsed="1"/>
-    <w:lsdException w:name="header" w:semiHidden="1" w:unhideWhenUsed="1"/>
-    <w:lsdException w:name="footer" w:semiHidden="1" w:unhideWhenUsed="1"/>
-    <w:lsdException w:name="index heading" w:semiHidden="1" w:unhideWhenUsed="1"/>
-    <w:lsdException w:name="caption" w:uiPriority="35" w:qFormat="1"/>
-    <w:lsdException w:name="table of figures" w:semiHidden="1" w:unhideWhenUsed="1"/>
-    <w:lsdException w:name="envelope address" w:semiHidden="1" w:unhideWhenUsed="1"/>
-    <w:lsdException w:name="envelope return" w:semiHidden="1" w:unhideWhenUsed="1"/>
-    <w:lsdException w:name="footnote reference" w:semiHidden="1" w:unhideWhenUsed="1"/>
-    <w:lsdException w:name="annotation reference" w:semiHidden="1" w:unhideWhenUsed="1"/>
-    <w:lsdException w:name="line number" w:semiHidden="1" w:unhideWhenUsed="1"/>
-    <w:lsdException w:name="page number" w:semiHidden="1" w:unhideWhenUsed="1"/>
-    <w:lsdException w:name="endnote reference" w:semiHidden="1" w:unhideWhenUsed="1"/>
-    <w:lsdException w:name="endnote text" w:semiHidden="1" w:unhideWhenUsed="1"/>
-    <w:lsdException w:name="table of authorities" w:semiHidden="1" w:unhideWhenUsed="1"/>
-    <w:lsdException w:name="macro" w:semiHidden="1" w:unhideWhenUsed="1"/>
-    <w:lsdException w:name="toa heading" w:semiHidden="1" w:unhideWhenUsed="1"/>
-    <w:lsdException w:name="List" w:semiHidden="1" w:unhideWhenUsed="1"/>
-    <w:lsdException w:name="List Bullet" w:semiHidden="1" w:unhideWhenUsed="1"/>
-    <w:lsdException w:name="List Number" w:semiHidden="1" w:unhideWhenUsed="1"/>
-    <w:lsdException w:name="List 2" w:semiHidden="1" w:unhideWhenUsed="1"/>
-    <w:lsdException w:name="List 3" w:semiHidden="1" w:unhideWhenUsed="1"/>
-    <w:lsdException w:name="List 4" w:semiHidden="1" w:unhideWhenUsed="1"/>
-    <w:lsdException w:name="List 5" w:semiHidden="1" w:unhideWhenUsed="1"/>
-    <w:lsdException w:name="List Bullet 2" w:semiHidden="1" w:unhideWhenUsed="1"/>
-    <w:lsdException w:name="List Bullet 3" w:semiHidden="1" w:unhideWhenUsed="1"/>
-    <w:lsdException w:name="List Bullet 4" w:semiHidden="1" w:unhideWhenUsed="1"/>
-    <w:lsdException w:name="List Bullet 5" w:semiHidden="1" w:unhideWhenUsed="1"/>
-    <w:lsdException w:name="List Number 2" w:semiHidden="1" w:unhideWhenUsed="1"/>
-    <w:lsdException w:name="List Number 3" w:semiHidden="1" w:unhideWhenUsed="1"/>
-    <w:lsdException w:name="List Number 4" w:semiHidden="1" w:unhideWhenUsed="1"/>
-    <w:lsdException w:name="List Number 5" w:semiHidden="1" w:unhideWhenUsed="1"/>
-    <w:lsdException w:name="Title" w:uiPriority="10" w:qFormat="1"/>
-    <w:lsdException w:name="Closing" w:semiHidden="1" w:unhideWhenUsed="1"/>
-    <w:lsdException w:name="Signature" w:semiHidden="1" w:unhideWhenUsed="1"/>
-    <w:lsdException w:name="Default Paragraph Font" w:semiHidden="1" w:uiPriority="1" w:unhideWhenUsed="1"/>
-    <w:lsdException w:name="Body Text" w:semiHidden="1" w:unhideWhenUsed="1"/>
-    <w:lsdException w:name="Body Text Indent" w:semiHidden="1" w:unhideWhenUsed="1"/>
-    <w:lsdException w:name="List Continue" w:semiHidden="1" w:unhideWhenUsed="1"/>
-    <w:lsdException w:name="List Continue 2" w:semiHidden="1" w:unhideWhenUsed="1"/>
-    <w:lsdException w:name="List Continue 3" w:semiHidden="1" w:unhideWhenUsed="1"/>
-    <w:lsdException w:name="List Continue 4" w:semiHidden="1" w:unhideWhenUsed="1"/>
-    <w:lsdException w:name="List Continue 5" w:semiHidden="1" w:unhideWhenUsed="1"/>
-    <w:lsdException w:name="Message Header" w:semiHidden="1" w:unhideWhenUsed="1"/>
-    <w:lsdException w:name="Subtitle" w:uiPriority="11" w:qFormat="1"/>
-    <w:lsdException w:name="Salutation" w:semiHidden="1" w:unhideWhenUsed="1"/>
-    <w:lsdException w:name="Date" w:semiHidden="1" w:unhideWhenUsed="1"/>
-    <w:lsdException w:name="Body Text First Indent" w:semiHidden="1" w:unhideWhenUsed="1"/>
-    <w:lsdException w:name="Body Text First Indent 2" w:semiHidden="1" w:unhideWhenUsed="1"/>
-    <w:lsdException w:name="Note Heading" w:semiHidden="1" w:unhideWhenUsed="1"/>
-    <w:lsdException w:name="Body Text 2" w:semiHidden="1" w:unhideWhenUsed="1"/>
-    <w:lsdException w:name="Body Text 3" w:semiHidden="1" w:unhideWhenUsed="1"/>
-    <w:lsdException w:name="Body Text Indent 2" w:semiHidden="1" w:unhideWhenUsed="1"/>
-    <w:lsdException w:name="Body Text Indent 3" w:semiHidden="1" w:unhideWhenUsed="1"/>
-    <w:lsdException w:name="Block Text" w:semiHidden="1" w:unhideWhenUsed="1"/>
-    <w:lsdException w:name="Hyperlink" w:semiHidden="1" w:unhideWhenUsed="1"/>
-    <w:lsdException w:name="FollowedHyperlink" w:semiHidden="1" w:unhideWhenUsed="1"/>
-    <w:lsdException w:name="Strong" w:uiPriority="22" w:qFormat="1"/>
-    <w:lsdException w:name="Emphasis" w:uiPriority="20" w:qFormat="1"/>
-    <w:lsdException w:name="Document Map" w:semiHidden="1" w:unhideWhenUsed="1"/>
-    <w:lsdException w:name="Plain Text" w:semiHidden="1" w:unhideWhenUsed="1"/>
-    <w:lsdException w:name="E-mail Signature" w:semiHidden="1" w:unhideWhenUsed="1"/>
-    <w:lsdException w:name="HTML Top of Form" w:semiHidden="1" w:unhideWhenUsed="1"/>
-    <w:lsdException w:name="HTML Bottom of Form" w:semiHidden="1" w:unhideWhenUsed="1"/>
-    <w:lsdException w:name="Normal (Web)" w:semiHidden="1" w:unhideWhenUsed="1"/>
-    <w:lsdException w:name="HTML Acronym" w:semiHidden="1" w:unhideWhenUsed="1"/>
-    <w:lsdException w:name="HTML Address" w:semiHidden="1" w:unhideWhenUsed="1"/>
-    <w:lsdException w:name="HTML Cite" w:semiHidden="1" w:unhideWhenUsed="1"/>
-    <w:lsdException w:name="HTML Code" w:semiHidden="1" w:unhideWhenUsed="1"/>
-    <w:lsdException w:name="HTML Definition" w:semiHidden="1" w:unhideWhenUsed="1"/>
-    <w:lsdException w:name="HTML Keyboard" w:semiHidden="1" w:unhideWhenUsed="1"/>
-    <w:lsdException w:name="HTML Preformatted" w:semiHidden="1" w:unhideWhenUsed="1"/>
-    <w:lsdException w:name="HTML Sample" w:semiHidden="1" w:unhideWhenUsed="1"/>
-    <w:lsdException w:name="HTML Typewriter" w:semiHidden="1" w:unhideWhenUsed="1"/>
-    <w:lsdException w:name="HTML Variable" w:semiHidden="1" w:unhideWhenUsed="1"/>
-    <w:lsdException w:name="Normal Table" w:semiHidden="1" w:unhideWhenUsed="1"/>
-    <w:lsdException w:name="annotation subject" w:semiHidden="1" w:unhideWhenUsed="1"/>
-    <w:lsdException w:name="No List" w:semiHidden="1" w:unhideWhenUsed="1"/>
-    <w:lsdException w:name="Outline List 1" w:semiHidden="1" w:unhideWhenUsed="1"/>
-    <w:lsdException w:name="Outline List 2" w:semiHidden="1" w:unhideWhenUsed="1"/>
-    <w:lsdException w:name="Outline List 3" w:semiHidden="1" w:unhideWhenUsed="1"/>
-    <w:lsdException w:name="Table Simple 1" w:semiHidden="1" w:unhideWhenUsed="1"/>
-    <w:lsdException w:name="Table Simple 2" w:semiHidden="1" w:unhideWhenUsed="1"/>
-    <w:lsdException w:name="Table Simple 3" w:semiHidden="1" w:unhideWhenUsed="1"/>
-    <w:lsdException w:name="Table Classic 1" w:semiHidden="1" w:unhideWhenUsed="1"/>
-    <w:lsdException w:name="Table Classic 2" w:semiHidden="1" w:unhideWhenUsed="1"/>
-    <w:lsdException w:name="Table Classic 3" w:semiHidden="1" w:unhideWhenUsed="1"/>
-    <w:lsdException w:name="Table Classic 4" w:semiHidden="1" w:unhideWhenUsed="1"/>
-    <w:lsdException w:name="Table Colorful 1" w:semiHidden="1" w:unhideWhenUsed="1"/>
-    <w:lsdException w:name="Table Colorful 2" w:semiHidden="1" w:unhideWhenUsed="1"/>
-    <w:lsdException w:name="Table Colorful 3" w:semiHidden="1" w:unhideWhenUsed="1"/>
-    <w:lsdException w:name="Table Columns 1" w:semiHidden="1" w:unhideWhenUsed="1"/>
-    <w:lsdException w:name="Table Columns 2" w:semiHidden="1" w:unhideWhenUsed="1"/>
-    <w:lsdException w:name="Table Columns 3" w:semiHidden="1" w:unhideWhenUsed="1"/>
-    <w:lsdException w:name="Table Columns 4" w:semiHidden="1" w:unhideWhenUsed="1"/>
-    <w:lsdException w:name="Table Columns 5" w:semiHidden="1" w:unhideWhenUsed="1"/>
-    <w:lsdException w:name="Table Grid 1" w:semiHidden="1" w:unhideWhenUsed="1"/>
-    <w:lsdException w:name="Table Grid 2" w:semiHidden="1" w:unhideWhenUsed="1"/>
-    <w:lsdException w:name="Table Grid 3" w:semiHidden="1" w:unhideWhenUsed="1"/>
-    <w:lsdException w:name="Table Grid 4" w:semiHidden="1" w:unhideWhenUsed="1"/>
-    <w:lsdException w:name="Table Grid 5" w:semiHidden="1" w:unhideWhenUsed="1"/>
-    <w:lsdException w:name="Table Grid 6" w:semiHidden="1" w:unhideWhenUsed="1"/>
-    <w:lsdException w:name="Table Grid 7" w:semiHidden="1" w:unhideWhenUsed="1"/>
-    <w:lsdException w:name="Table Grid 8" w:semiHidden="1" w:unhideWhenUsed="1"/>
-    <w:lsdException w:name="Table List 1" w:semiHidden="1" w:unhideWhenUsed="1"/>
-    <w:lsdException w:name="Table List 2" w:semiHidden="1" w:unhideWhenUsed="1"/>
-    <w:lsdException w:name="Table List 3" w:semiHidden="1" w:unhideWhenUsed="1"/>
-    <w:lsdException w:name="Table List 4" w:semiHidden="1" w:unhideWhenUsed="1"/>
-    <w:lsdException w:name="Table List 5" w:semiHidden="1" w:unhideWhenUsed="1"/>
-    <w:lsdException w:name="Table List 6" w:semiHidden="1" w:unhideWhenUsed="1"/>
-    <w:lsdException w:name="Table List 7" w:semiHidden="1" w:unhideWhenUsed="1"/>
-    <w:lsdException w:name="Table List 8" w:semiHidden="1" w:unhideWhenUsed="1"/>
-    <w:lsdException w:name="Table 3D effects 1" w:semiHidden="1" w:unhideWhenUsed="1"/>
-    <w:lsdException w:name="Table 3D effects 2" w:semiHidden="1" w:unhideWhenUsed="1"/>
-    <w:lsdException w:name="Table 3D effects 3" w:semiHidden="1" w:unhideWhenUsed="1"/>
-    <w:lsdException w:name="Table Contemporary" w:semiHidden="1" w:unhideWhenUsed="1"/>
-    <w:lsdException w:name="Table Elegant" w:semiHidden="1" w:unhideWhenUsed="1"/>
-    <w:lsdException w:name="Table Professional" w:semiHidden="1" w:unhideWhenUsed="1"/>
-    <w:lsdException w:name="Table Subtle 1" w:semiHidden="1" w:unhideWhenUsed="1"/>
-    <w:lsdException w:name="Table Subtle 2" w:semiHidden="1" w:unhideWhenUsed="1"/>
-    <w:lsdException w:name="Table Web 1" w:semiHidden="1" w:unhideWhenUsed="1"/>
-    <w:lsdException w:name="Table Web 2" w:semiHidden="1" w:unhideWhenUsed="1"/>
-    <w:lsdException w:name="Table Web 3" w:semiHidden="1" w:unhideWhenUsed="1"/>
-    <w:lsdException w:name="Balloon Text" w:semiHidden="1" w:unhideWhenUsed="1"/>
-    <w:lsdException w:name="Table Grid" w:uiPriority="39"/>
-    <w:lsdException w:name="Table Theme" w:semiHidden="1" w:unhideWhenUsed="1"/>
-    <w:lsdException w:name="Placeholder Text" w:semiHidden="1"/>
-    <w:lsdException w:name="No Spacing" w:uiPriority="1" w:qFormat="1"/>
-    <w:lsdException w:name="Light Shading" w:uiPriority="60"/>
-    <w:lsdException w:name="Light List" w:uiPriority="61"/>
-    <w:lsdException w:name="Light Grid" w:uiPriority="62"/>
-    <w:lsdException w:name="Medium Shading 1" w:uiPriority="63"/>
-    <w:lsdException w:name="Medium Shading 2" w:uiPriority="64"/>
-    <w:lsdException w:name="Medium List 1" w:uiPriority="65"/>
-    <w:lsdException w:name="Medium List 2" w:uiPriority="66"/>
-    <w:lsdException w:name="Medium Grid 1" w:uiPriority="67"/>
-    <w:lsdException w:name="Medium Grid 2" w:uiPriority="68"/>
-    <w:lsdException w:name="Medium Grid 3" w:uiPriority="69"/>
-    <w:lsdException w:name="Dark List" w:uiPriority="70"/>
-    <w:lsdException w:name="Colorful Shading" w:uiPriority="71"/>
-    <w:lsdException w:name="Colorful List" w:uiPriority="72"/>
-    <w:lsdException w:name="Colorful Grid" w:uiPriority="73"/>
-    <w:lsdException w:name="Light Shading Accent 1" w:uiPriority="60"/>
-    <w:lsdException w:name="Light List Accent 1" w:uiPriority="61"/>
-    <w:lsdException w:name="Light Grid Accent 1" w:uiPriority="62"/>
-    <w:lsdException w:name="Medium Shading 1 Accent 1" w:uiPriority="63"/>
-    <w:lsdException w:name="Medium Shading 2 Accent 1" w:uiPriority="64"/>
-    <w:lsdException w:name="Medium List 1 Accent 1" w:uiPriority="65"/>
-    <w:lsdException w:name="Revision" w:semiHidden="1"/>
-    <w:lsdException w:name="List Paragraph" w:uiPriority="34" w:qFormat="1"/>
-    <w:lsdException w:name="Quote" w:uiPriority="29" w:qFormat="1"/>
-    <w:lsdException w:name="Intense Quote" w:uiPriority="30" w:qFormat="1"/>
-    <w:lsdException w:name="Medium List 2 Accent 1" w:uiPriority="66"/>
-    <w:lsdException w:name="Medium Grid 1 Accent 1" w:uiPriority="67"/>
-    <w:lsdException w:name="Medium Grid 2 Accent 1" w:uiPriority="68"/>
-    <w:lsdException w:name="Medium Grid 3 Accent 1" w:uiPriority="69"/>
-    <w:lsdException w:name="Dark List Accent 1" w:uiPriority="70"/>
-    <w:lsdException w:name="Colorful Shading Accent 1" w:uiPriority="71"/>
-    <w:lsdException w:name="Colorful List Accent 1" w:uiPriority="72"/>
-    <w:lsdException w:name="Colorful Grid Accent 1" w:uiPriority="73"/>
-    <w:lsdException w:name="Light Shading Accent 2" w:uiPriority="60"/>
-    <w:lsdException w:name="Light List Accent 2" w:uiPriority="61"/>
-    <w:lsdException w:name="Light Grid Accent 2" w:uiPriority="62"/>
-    <w:lsdException w:name="Medium Shading 1 Accent 2" w:uiPriority="63"/>
-    <w:lsdException w:name="Medium Shading 2 Accent 2" w:uiPriority="64"/>
-    <w:lsdException w:name="Medium List 1 Accent 2" w:uiPriority="65"/>
-    <w:lsdException w:name="Medium List 2 Accent 2" w:uiPriority="66"/>
-    <w:lsdException w:name="Medium Grid 1 Accent 2" w:uiPriority="67"/>
-    <w:lsdException w:name="Medium Grid 2 Accent 2" w:uiPriority="68"/>
-    <w:lsdException w:name="Medium Grid 3 Accent 2" w:uiPriority="69"/>
-    <w:lsdException w:name="Dark List Accent 2" w:uiPriority="70"/>
-    <w:lsdException w:name="Colorful Shading Accent 2" w:uiPriority="71"/>
-    <w:lsdException w:name="Colorful List Accent 2" w:uiPriority="72"/>
-    <w:lsdException w:name="Colorful Grid Accent 2" w:uiPriority="73"/>
-    <w:lsdException w:name="Light Shading Accent 3" w:uiPriority="60"/>
-    <w:lsdException w:name="Light List Accent 3" w:uiPriority="61"/>
-    <w:lsdException w:name="Light Grid Accent 3" w:uiPriority="62"/>
-    <w:lsdException w:name="Medium Shading 1 Accent 3" w:uiPriority="63"/>
-    <w:lsdException w:name="Medium Shading 2 Accent 3" w:uiPriority="64"/>
-    <w:lsdException w:name="Medium List 1 Accent 3" w:uiPriority="65"/>
-    <w:lsdException w:name="Medium List 2 Accent 3" w:uiPriority="66"/>
-    <w:lsdException w:name="Medium Grid 1 Accent 3" w:uiPriority="67"/>
-    <w:lsdException w:name="Medium Grid 2 Accent 3" w:uiPriority="68"/>
-    <w:lsdException w:name="Medium Grid 3 Accent 3" w:uiPriority="69"/>
-    <w:lsdException w:name="Dark List Accent 3" w:uiPriority="70"/>
-    <w:lsdException w:name="Colorful Shading Accent 3" w:uiPriority="71"/>
-    <w:lsdException w:name="Colorful List Accent 3" w:uiPriority="72"/>
-    <w:lsdException w:name="Colorful Grid Accent 3" w:uiPriority="73"/>
-    <w:lsdException w:name="Light Shading Accent 4" w:uiPriority="60"/>
-    <w:lsdException w:name="Light List Accent 4" w:uiPriority="61"/>
-    <w:lsdException w:name="Light Grid Accent 4" w:uiPriority="62"/>
-    <w:lsdException w:name="Medium Shading 1 Accent 4" w:uiPriority="63"/>
-    <w:lsdException w:name="Medium Shading 2 Accent 4" w:uiPriority="64"/>
-    <w:lsdException w:name="Medium List 1 Accent 4" w:uiPriority="65"/>
-    <w:lsdException w:name="Medium List 2 Accent 4" w:uiPriority="66"/>
-    <w:lsdException w:name="Medium Grid 1 Accent 4" w:uiPriority="67"/>
-    <w:lsdException w:name="Medium Grid 2 Accent 4" w:uiPriority="68"/>
-    <w:lsdException w:name="Medium Grid 3 Accent 4" w:uiPriority="69"/>
-    <w:lsdException w:name="Dark List Accent 4" w:uiPriority="70"/>
-    <w:lsdException w:name="Colorful Shading Accent 4" w:uiPriority="71"/>
-    <w:lsdException w:name="Colorful List Accent 4" w:uiPriority="72"/>
-    <w:lsdException w:name="Colorful Grid Accent 4" w:uiPriority="73"/>
-    <w:lsdException w:name="Light Shading Accent 5" w:uiPriority="60"/>
-    <w:lsdException w:name="Light List Accent 5" w:uiPriority="61"/>
-    <w:lsdException w:name="Light Grid Accent 5" w:uiPriority="62"/>
-    <w:lsdException w:name="Medium Shading 1 Accent 5" w:uiPriority="63"/>
-    <w:lsdException w:name="Medium Shading 2 Accent 5" w:uiPriority="64"/>
-    <w:lsdException w:name="Medium List 1 Accent 5" w:uiPriority="65"/>
-    <w:lsdException w:name="Medium List 2 Accent 5" w:uiPriority="66"/>
-    <w:lsdException w:name="Medium Grid 1 Accent 5" w:uiPriority="67"/>
-    <w:lsdException w:name="Medium Grid 2 Accent 5" w:uiPriority="68"/>
-    <w:lsdException w:name="Medium Grid 3 Accent 5" w:uiPriority="69"/>
-    <w:lsdException w:name="Dark List Accent 5" w:uiPriority="70"/>
-    <w:lsdException w:name="Colorful Shading Accent 5" w:uiPriority="71"/>
-    <w:lsdException w:name="Colorful List Accent 5" w:uiPriority="72"/>
-    <w:lsdException w:name="Colorful Grid Accent 5" w:uiPriority="73"/>
-    <w:lsdException w:name="Light Shading Accent 6" w:uiPriority="60"/>
-    <w:lsdException w:name="Light List Accent 6" w:uiPriority="61"/>
-    <w:lsdException w:name="Light Grid Accent 6" w:uiPriority="62"/>
-    <w:lsdException w:name="Medium Shading 1 Accent 6" w:uiPriority="63"/>
-    <w:lsdException w:name="Medium Shading 2 Accent 6" w:uiPriority="64"/>
-    <w:lsdException w:name="Medium List 1 Accent 6" w:uiPriority="65"/>
-    <w:lsdException w:name="Medium List 2 Accent 6" w:uiPriority="66"/>
-    <w:lsdException w:name="Medium Grid 1 Accent 6" w:uiPriority="67"/>
-    <w:lsdException w:name="Medium Grid 2 Accent 6" w:uiPriority="68"/>
-    <w:lsdException w:name="Medium Grid 3 Accent 6" w:uiPriority="69"/>
-    <w:lsdException w:name="Dark List Accent 6" w:uiPriority="70"/>
-    <w:lsdException w:name="Colorful Shading Accent 6" w:uiPriority="71"/>
-    <w:lsdException w:name="Colorful List Accent 6" w:uiPriority="72"/>
-    <w:lsdException w:name="Colorful Grid Accent 6" w:uiPriority="73"/>
-    <w:lsdException w:name="Subtle Emphasis" w:uiPriority="19" w:qFormat="1"/>
-    <w:lsdException w:name="Intense Emphasis" w:uiPriority="21" w:qFormat="1"/>
-    <w:lsdException w:name="Subtle Reference" w:uiPriority="31" w:qFormat="1"/>
-    <w:lsdException w:name="Intense Reference" w:uiPriority="32" w:qFormat="1"/>
-    <w:lsdException w:name="Book Title" w:uiPriority="33" w:qFormat="1"/>
-    <w:lsdException w:name="Bibliography" w:semiHidden="1" w:uiPriority="37" w:unhideWhenUsed="1"/>
-    <w:lsdException w:name="TOC Heading" w:semiHidden="1" w:uiPriority="39" w:unhideWhenUsed="1" w:qFormat="1"/>
-    <w:lsdException w:name="Plain Table 1" w:uiPriority="41"/>
-    <w:lsdException w:name="Plain Table 2" w:uiPriority="42"/>
-    <w:lsdException w:name="Plain Table 3" w:uiPriority="43"/>
-    <w:lsdException w:name="Plain Table 4" w:uiPriority="44"/>
-    <w:lsdException w:name="Plain Table 5" w:uiPriority="45"/>
-    <w:lsdException w:name="Grid Table Light" w:uiPriority="40"/>
-    <w:lsdException w:name="Grid Table 1 Light" w:uiPriority="46"/>
-    <w:lsdException w:name="Grid Table 2" w:uiPriority="47"/>
-    <w:lsdException w:name="Grid Table 3" w:uiPriority="48"/>
-    <w:lsdException w:name="Grid Table 4" w:uiPriority="49"/>
-    <w:lsdException w:name="Grid Table 5 Dark" w:uiPriority="50"/>
-    <w:lsdException w:name="Grid Table 6 Colorful" w:uiPriority="51"/>
-    <w:lsdException w:name="Grid Table 7 Colorful" w:uiPriority="52"/>
-    <w:lsdException w:name="Grid Table 1 Light Accent 1" w:uiPriority="46"/>
-    <w:lsdException w:name="Grid Table 2 Accent 1" w:uiPriority="47"/>
-    <w:lsdException w:name="Grid Table 3 Accent 1" w:uiPriority="48"/>
-    <w:lsdException w:name="Grid Table 4 Accent 1" w:uiPriority="49"/>
-    <w:lsdException w:name="Grid Table 5 Dark Accent 1" w:uiPriority="50"/>
-    <w:lsdException w:name="Grid Table 6 Colorful Accent 1" w:uiPriority="51"/>
-    <w:lsdException w:name="Grid Table 7 Colorful Accent 1" w:uiPriority="52"/>
-    <w:lsdException w:name="Grid Table 1 Light Accent 2" w:uiPriority="46"/>
-    <w:lsdException w:name="Grid Table 2 Accent 2" w:uiPriority="47"/>
-    <w:lsdException w:name="Grid Table 3 Accent 2" w:uiPriority="48"/>
-    <w:lsdException w:name="Grid Table 4 Accent 2" w:uiPriority="49"/>
-    <w:lsdException w:name="Grid Table 5 Dark Accent 2" w:uiPriority="50"/>
-    <w:lsdException w:name="Grid Table 6 Colorful Accent 2" w:uiPriority="51"/>
-    <w:lsdException w:name="Grid Table 7 Colorful Accent 2" w:uiPriority="52"/>
-    <w:lsdException w:name="Grid Table 1 Light Accent 3" w:uiPriority="46"/>
-    <w:lsdException w:name="Grid Table 2 Accent 3" w:uiPriority="47"/>
-    <w:lsdException w:name="Grid Table 3 Accent 3" w:uiPriority="48"/>
-    <w:lsdException w:name="Grid Table 4 Accent 3" w:uiPriority="49"/>
-    <w:lsdException w:name="Grid Table 5 Dark Accent 3" w:uiPriority="50"/>
-    <w:lsdException w:name="Grid Table 6 Colorful Accent 3" w:uiPriority="51"/>
-    <w:lsdException w:name="Grid Table 7 Colorful Accent 3" w:uiPriority="52"/>
-    <w:lsdException w:name="Grid Table 1 Light Accent 4" w:uiPriority="46"/>
-    <w:lsdException w:name="Grid Table 2 Accent 4" w:uiPriority="47"/>
-    <w:lsdException w:name="Grid Table 3 Accent 4" w:uiPriority="48"/>
-    <w:lsdException w:name="Grid Table 4 Accent 4" w:uiPriority="49"/>
-    <w:lsdException w:name="Grid Table 5 Dark Accent 4" w:uiPriority="50"/>
-    <w:lsdException w:name="Grid Table 6 Colorful Accent 4" w:uiPriority="51"/>
-    <w:lsdException w:name="Grid Table 7 Colorful Accent 4" w:uiPriority="52"/>
-    <w:lsdException w:name="Grid Table 1 Light Accent 5" w:uiPriority="46"/>
-    <w:lsdException w:name="Grid Table 2 Accent 5" w:uiPriority="47"/>
-    <w:lsdException w:name="Grid Table 3 Accent 5" w:uiPriority="48"/>
-    <w:lsdException w:name="Grid Table 4 Accent 5" w:uiPriority="49"/>
-    <w:lsdException w:name="Grid Table 5 Dark Accent 5" w:uiPriority="50"/>
-    <w:lsdException w:name="Grid Table 6 Colorful Accent 5" w:uiPriority="51"/>
-    <w:lsdException w:name="Grid Table 7 Colorful Accent 5" w:uiPriority="52"/>
-    <w:lsdException w:name="Grid Table 1 Light Accent 6" w:uiPriority="46"/>
-    <w:lsdException w:name="Grid Table 2 Accent 6" w:uiPriority="47"/>
-    <w:lsdException w:name="Grid Table 3 Accent 6" w:uiPriority="48"/>
-    <w:lsdException w:name="Grid Table 4 Accent 6" w:uiPriority="49"/>
-    <w:lsdException w:name="Grid Table 5 Dark Accent 6" w:uiPriority="50"/>
-    <w:lsdException w:name="Grid Table 6 Colorful Accent 6" w:uiPriority="51"/>
-    <w:lsdException w:name="Grid Table 7 Colorful Accent 6" w:uiPriority="52"/>
-    <w:lsdException w:name="List Table 1 Light" w:uiPriority="46"/>
-    <w:lsdException w:name="List Table 2" w:uiPriority="47"/>
-    <w:lsdException w:name="List Table 3" w:uiPriority="48"/>
-    <w:lsdException w:name="List Table 4" w:uiPriority="49"/>
-    <w:lsdException w:name="List Table 5 Dark" w:uiPriority="50"/>
-    <w:lsdException w:name="List Table 6 Colorful" w:uiPriority="51"/>
-    <w:lsdException w:name="List Table 7 Colorful" w:uiPriority="52"/>
-    <w:lsdException w:name="List Table 1 Light Accent 1" w:uiPriority="46"/>
-    <w:lsdException w:name="List Table 2 Accent 1" w:uiPriority="47"/>
-    <w:lsdException w:name="List Table 3 Accent 1" w:uiPriority="48"/>
-    <w:lsdException w:name="List Table 4 Accent 1" w:uiPriority="49"/>
-    <w:lsdException w:name="List Table 5 Dark Accent 1" w:uiPriority="50"/>
-    <w:lsdException w:name="List Table 6 Colorful Accent 1" w:uiPriority="51"/>
-    <w:lsdException w:name="List Table 7 Colorful Accent 1" w:uiPriority="52"/>
-    <w:lsdException w:name="List Table 1 Light Accent 2" w:uiPriority="46"/>
-    <w:lsdException w:name="List Table 2 Accent 2" w:uiPriority="47"/>
-    <w:lsdException w:name="List Table 3 Accent 2" w:uiPriority="48"/>
-    <w:lsdException w:name="List Table 4 Accent 2" w:uiPriority="49"/>
-    <w:lsdException w:name="List Table 5 Dark Accent 2" w:uiPriority="50"/>
-    <w:lsdException w:name="List Table 6 Colorful Accent 2" w:uiPriority="51"/>
-    <w:lsdException w:name="List Table 7 Colorful Accent 2" w:uiPriority="52"/>
-    <w:lsdException w:name="List Table 1 Light Accent 3" w:uiPriority="46"/>
-    <w:lsdException w:name="List Table 2 Accent 3" w:uiPriority="47"/>
-    <w:lsdException w:name="List Table 3 Accent 3" w:uiPriority="48"/>
-    <w:lsdException w:name="List Table 4 Accent 3" w:uiPriority="49"/>
-    <w:lsdException w:name="List Table 5 Dark Accent 3" w:uiPriority="50"/>
-    <w:lsdException w:name="List Table 6 Colorful Accent 3" w:uiPriority="51"/>
-    <w:lsdException w:name="List Table 7 Colorful Accent 3" w:uiPriority="52"/>
-    <w:lsdException w:name="List Table 1 Light Accent 4" w:uiPriority="46"/>
-    <w:lsdException w:name="List Table 2 Accent 4" w:uiPriority="47"/>
-    <w:lsdException w:name="List Table 3 Accent 4" w:uiPriority="48"/>
-    <w:lsdException w:name="List Table 4 Accent 4" w:uiPriority="49"/>
-    <w:lsdException w:name="List Table 5 Dark Accent 4" w:uiPriority="50"/>
-    <w:lsdException w:name="List Table 6 Colorful Accent 4" w:uiPriority="51"/>
-    <w:lsdException w:name="List Table 7 Colorful Accent 4" w:uiPriority="52"/>
-    <w:lsdException w:name="List Table 1 Light Accent 5" w:uiPriority="46"/>
-    <w:lsdException w:name="List Table 2 Accent 5" w:uiPriority="47"/>
-    <w:lsdException w:name="List Table 3 Accent 5" w:uiPriority="48"/>
-    <w:lsdException w:name="List Table 4 Accent 5" w:uiPriority="49"/>
-    <w:lsdException w:name="List Table 5 Dark Accent 5" w:uiPriority="50"/>
-    <w:lsdException w:name="List Table 6 Colorful Accent 5" w:uiPriority="51"/>
-    <w:lsdException w:name="List Table 7 Colorful Accent 5" w:uiPriority="52"/>
-    <w:lsdException w:name="List Table 1 Light Accent 6" w:uiPriority="46"/>
-    <w:lsdException w:name="List Table 2 Accent 6" w:uiPriority="47"/>
-    <w:lsdException w:name="List Table 3 Accent 6" w:uiPriority="48"/>
-    <w:lsdException w:name="List Table 4 Accent 6" w:uiPriority="49"/>
-    <w:lsdException w:name="List Table 5 Dark Accent 6" w:uiPriority="50"/>
-    <w:lsdException w:name="List Table 6 Colorful Accent 6" w:uiPriority="51"/>
-    <w:lsdException w:name="List Table 7 Colorful Accent 6" w:uiPriority="52"/>
-    <w:lsdException w:name="Mention" w:semiHidden="1" w:unhideWhenUsed="1"/>
-    <w:lsdException w:name="Smart Hyperlink" w:semiHidden="1" w:unhideWhenUsed="1"/>
-    <w:lsdException w:name="Hashtag" w:semiHidden="1" w:unhideWhenUsed="1"/>
-    <w:lsdException w:name="Unresolved Mention" w:semiHidden="1" w:unhideWhenUsed="1"/>
-    <w:lsdException w:name="Smart Link" w:semiHidden="1" w:unhideWhenUsed="1"/>
+  <w:latentStyles w:defLockedState="0" w:defUIPriority="99" w:defSemiHidden="1" w:defUnhideWhenUsed="1" w:defQFormat="0" w:count="267">
+    <w:lsdException w:name="Normal" w:semiHidden="0" w:uiPriority="0" w:unhideWhenUsed="0" w:qFormat="1"/>
+    <w:lsdException w:name="heading 1" w:semiHidden="0" w:uiPriority="9" w:unhideWhenUsed="0" w:qFormat="1"/>
+    <w:lsdException w:name="heading 2" w:uiPriority="9" w:qFormat="1"/>
+    <w:lsdException w:name="heading 3" w:uiPriority="9" w:qFormat="1"/>
+    <w:lsdException w:name="heading 4" w:uiPriority="9" w:qFormat="1"/>
+    <w:lsdException w:name="heading 5" w:uiPriority="9" w:qFormat="1"/>
+    <w:lsdException w:name="heading 6" w:uiPriority="9" w:qFormat="1"/>
+    <w:lsdException w:name="heading 7" w:uiPriority="9" w:qFormat="1"/>
+    <w:lsdException w:name="heading 8" w:uiPriority="9" w:qFormat="1"/>
+    <w:lsdException w:name="heading 9" w:uiPriority="9" w:qFormat="1"/>
+    <w:lsdException w:name="toc 1" w:uiPriority="39"/>
+    <w:lsdException w:name="toc 2" w:uiPriority="39"/>
+    <w:lsdException w:name="toc 3" w:uiPriority="39"/>
+    <w:lsdException w:name="toc 4" w:uiPriority="39"/>
+    <w:lsdException w:name="toc 5" w:uiPriority="39"/>
+    <w:lsdException w:name="toc 6" w:uiPriority="39"/>
+    <w:lsdException w:name="toc 7" w:uiPriority="39"/>
+    <w:lsdException w:name="toc 8" w:uiPriority="39"/>
+    <w:lsdException w:name="toc 9" w:uiPriority="39"/>
+    <w:lsdException w:name="caption" w:semiHidden="0" w:uiPriority="35" w:unhideWhenUsed="0" w:qFormat="1"/>
+    <w:lsdException w:name="Title" w:semiHidden="0" w:uiPriority="10" w:unhideWhenUsed="0" w:qFormat="1"/>
+    <w:lsdException w:name="Default Paragraph Font" w:uiPriority="1"/>
+    <w:lsdException w:name="Subtitle" w:semiHidden="0" w:uiPriority="11" w:unhideWhenUsed="0" w:qFormat="1"/>
+    <w:lsdException w:name="Strong" w:semiHidden="0" w:uiPriority="22" w:unhideWhenUsed="0" w:qFormat="1"/>
+    <w:lsdException w:name="Emphasis" w:semiHidden="0" w:uiPriority="20" w:unhideWhenUsed="0" w:qFormat="1"/>
+    <w:lsdException w:name="Table Grid" w:semiHidden="0" w:uiPriority="39" w:unhideWhenUsed="0"/>
+    <w:lsdException w:name="Placeholder Text" w:unhideWhenUsed="0"/>
+    <w:lsdException w:name="No Spacing" w:semiHidden="0" w:uiPriority="1" w:unhideWhenUsed="0" w:qFormat="1"/>
+    <w:lsdException w:name="Light Shading" w:semiHidden="0" w:uiPriority="60" w:unhideWhenUsed="0"/>
+    <w:lsdException w:name="Light List" w:semiHidden="0" w:uiPriority="61" w:unhideWhenUsed="0"/>
+    <w:lsdException w:name="Light Grid" w:semiHidden="0" w:uiPriority="62" w:unhideWhenUsed="0"/>
+    <w:lsdException w:name="Medium Shading 1" w:semiHidden="0" w:uiPriority="63" w:unhideWhenUsed="0"/>
+    <w:lsdException w:name="Medium Shading 2" w:semiHidden="0" w:uiPriority="64" w:unhideWhenUsed="0"/>
+    <w:lsdException w:name="Medium List 1" w:semiHidden="0" w:uiPriority="65" w:unhideWhenUsed="0"/>
+    <w:lsdException w:name="Medium List 2" w:semiHidden="0" w:uiPriority="66" w:unhideWhenUsed="0"/>
+    <w:lsdException w:name="Medium Grid 1" w:semiHidden="0" w:uiPriority="67" w:unhideWhenUsed="0"/>
+    <w:lsdException w:name="Medium Grid 2" w:semiHidden="0" w:uiPriority="68" w:unhideWhenUsed="0"/>
+    <w:lsdException w:name="Medium Grid 3" w:semiHidden="0" w:uiPriority="69" w:unhideWhenUsed="0"/>
+    <w:lsdException w:name="Dark List" w:semiHidden="0" w:uiPriority="70" w:unhideWhenUsed="0"/>
+    <w:lsdException w:name="Colorful Shading" w:semiHidden="0" w:uiPriority="71" w:unhideWhenUsed="0"/>
+    <w:lsdException w:name="Colorful List" w:semiHidden="0" w:uiPriority="72" w:unhideWhenUsed="0"/>
+    <w:lsdException w:name="Colorful Grid" w:semiHidden="0" w:uiPriority="73" w:unhideWhenUsed="0"/>
+    <w:lsdException w:name="Light Shading Accent 1" w:semiHidden="0" w:uiPriority="60" w:unhideWhenUsed="0"/>
+    <w:lsdException w:name="Light List Accent 1" w:semiHidden="0" w:uiPriority="61" w:unhideWhenUsed="0"/>
+    <w:lsdException w:name="Light Grid Accent 1" w:semiHidden="0" w:uiPriority="62" w:unhideWhenUsed="0"/>
+    <w:lsdException w:name="Medium Shading 1 Accent 1" w:semiHidden="0" w:uiPriority="63" w:unhideWhenUsed="0"/>
+    <w:lsdException w:name="Medium Shading 2 Accent 1" w:semiHidden="0" w:uiPriority="64" w:unhideWhenUsed="0"/>
+    <w:lsdException w:name="Medium List 1 Accent 1" w:semiHidden="0" w:uiPriority="65" w:unhideWhenUsed="0"/>
+    <w:lsdException w:name="Revision" w:unhideWhenUsed="0"/>
+    <w:lsdException w:name="List Paragraph" w:semiHidden="0" w:uiPriority="34" w:unhideWhenUsed="0" w:qFormat="1"/>
+    <w:lsdException w:name="Quote" w:semiHidden="0" w:uiPriority="29" w:unhideWhenUsed="0" w:qFormat="1"/>
+    <w:lsdException w:name="Intense Quote" w:semiHidden="0" w:uiPriority="30" w:unhideWhenUsed="0" w:qFormat="1"/>
+    <w:lsdException w:name="Medium List 2 Accent 1" w:semiHidden="0" w:uiPriority="66" w:unhideWhenUsed="0"/>
+    <w:lsdException w:name="Medium Grid 1 Accent 1" w:semiHidden="0" w:uiPriority="67" w:unhideWhenUsed="0"/>
+    <w:lsdException w:name="Medium Grid 2 Accent 1" w:semiHidden="0" w:uiPriority="68" w:unhideWhenUsed="0"/>
+    <w:lsdException w:name="Medium Grid 3 Accent 1" w:semiHidden="0" w:uiPriority="69" w:unhideWhenUsed="0"/>
+    <w:lsdException w:name="Dark List Accent 1" w:semiHidden="0" w:uiPriority="70" w:unhideWhenUsed="0"/>
+    <w:lsdException w:name="Colorful Shading Accent 1" w:semiHidden="0" w:uiPriority="71" w:unhideWhenUsed="0"/>
+    <w:lsdException w:name="Colorful List Accent 1" w:semiHidden="0" w:uiPriority="72" w:unhideWhenUsed="0"/>
+    <w:lsdException w:name="Colorful Grid Accent 1" w:semiHidden="0" w:uiPriority="73" w:unhideWhenUsed="0"/>
+    <w:lsdException w:name="Light Shading Accent 2" w:semiHidden="0" w:uiPriority="60" w:unhideWhenUsed="0"/>
+    <w:lsdException w:name="Light List Accent 2" w:semiHidden="0" w:uiPriority="61" w:unhideWhenUsed="0"/>
+    <w:lsdException w:name="Light Grid Accent 2" w:semiHidden="0" w:uiPriority="62" w:unhideWhenUsed="0"/>
+    <w:lsdException w:name="Medium Shading 1 Accent 2" w:semiHidden="0" w:uiPriority="63" w:unhideWhenUsed="0"/>
+    <w:lsdException w:name="Medium Shading 2 Accent 2" w:semiHidden="0" w:uiPriority="64" w:unhideWhenUsed="0"/>
+    <w:lsdException w:name="Medium List 1 Accent 2" w:semiHidden="0" w:uiPriority="65" w:unhideWhenUsed="0"/>
+    <w:lsdException w:name="Medium List 2 Accent 2" w:semiHidden="0" w:uiPriority="66" w:unhideWhenUsed="0"/>
+    <w:lsdException w:name="Medium Grid 1 Accent 2" w:semiHidden="0" w:uiPriority="67" w:unhideWhenUsed="0"/>
+    <w:lsdException w:name="Medium Grid 2 Accent 2" w:semiHidden="0" w:uiPriority="68" w:unhideWhenUsed="0"/>
+    <w:lsdException w:name="Medium Grid 3 Accent 2" w:semiHidden="0" w:uiPriority="69" w:unhideWhenUsed="0"/>
+    <w:lsdException w:name="Dark List Accent 2" w:semiHidden="0" w:uiPriority="70" w:unhideWhenUsed="0"/>
+    <w:lsdException w:name="Colorful Shading Accent 2" w:semiHidden="0" w:uiPriority="71" w:unhideWhenUsed="0"/>
+    <w:lsdException w:name="Colorful List Accent 2" w:semiHidden="0" w:uiPriority="72" w:unhideWhenUsed="0"/>
+    <w:lsdException w:name="Colorful Grid Accent 2" w:semiHidden="0" w:uiPriority="73" w:unhideWhenUsed="0"/>
+    <w:lsdException w:name="Light Shading Accent 3" w:semiHidden="0" w:uiPriority="60" w:unhideWhenUsed="0"/>
+    <w:lsdException w:name="Light List Accent 3" w:semiHidden="0" w:uiPriority="61" w:unhideWhenUsed="0"/>
+    <w:lsdException w:name="Light Grid Accent 3" w:semiHidden="0" w:uiPriority="62" w:unhideWhenUsed="0"/>
+    <w:lsdException w:name="Medium Shading 1 Accent 3" w:semiHidden="0" w:uiPriority="63" w:unhideWhenUsed="0"/>
+    <w:lsdException w:name="Medium Shading 2 Accent 3" w:semiHidden="0" w:uiPriority="64" w:unhideWhenUsed="0"/>
+    <w:lsdException w:name="Medium List 1 Accent 3" w:semiHidden="0" w:uiPriority="65" w:unhideWhenUsed="0"/>
+    <w:lsdException w:name="Medium List 2 Accent 3" w:semiHidden="0" w:uiPriority="66" w:unhideWhenUsed="0"/>
+    <w:lsdException w:name="Medium Grid 1 Accent 3" w:semiHidden="0" w:uiPriority="67" w:unhideWhenUsed="0"/>
+    <w:lsdException w:name="Medium Grid 2 Accent 3" w:semiHidden="0" w:uiPriority="68" w:unhideWhenUsed="0"/>
+    <w:lsdException w:name="Medium Grid 3 Accent 3" w:semiHidden="0" w:uiPriority="69" w:unhideWhenUsed="0"/>
+    <w:lsdException w:name="Dark List Accent 3" w:semiHidden="0" w:uiPriority="70" w:unhideWhenUsed="0"/>
+    <w:lsdException w:name="Colorful Shading Accent 3" w:semiHidden="0" w:uiPriority="71" w:unhideWhenUsed="0"/>
+    <w:lsdException w:name="Colorful List Accent 3" w:semiHidden="0" w:uiPriority="72" w:unhideWhenUsed="0"/>
+    <w:lsdException w:name="Colorful Grid Accent 3" w:semiHidden="0" w:uiPriority="73" w:unhideWhenUsed="0"/>
+    <w:lsdException w:name="Light Shading Accent 4" w:semiHidden="0" w:uiPriority="60" w:unhideWhenUsed="0"/>
+    <w:lsdException w:name="Light List Accent 4" w:semiHidden="0" w:uiPriority="61" w:unhideWhenUsed="0"/>
+    <w:lsdException w:name="Light Grid Accent 4" w:semiHidden="0" w:uiPriority="62" w:unhideWhenUsed="0"/>
+    <w:lsdException w:name="Medium Shading 1 Accent 4" w:semiHidden="0" w:uiPriority="63" w:unhideWhenUsed="0"/>
+    <w:lsdException w:name="Medium Shading 2 Accent 4" w:semiHidden="0" w:uiPriority="64" w:unhideWhenUsed="0"/>
+    <w:lsdException w:name="Medium List 1 Accent 4" w:semiHidden="0" w:uiPriority="65" w:unhideWhenUsed="0"/>
+    <w:lsdException w:name="Medium List 2 Accent 4" w:semiHidden="0" w:uiPriority="66" w:unhideWhenUsed="0"/>
+    <w:lsdException w:name="Medium Grid 1 Accent 4" w:semiHidden="0" w:uiPriority="67" w:unhideWhenUsed="0"/>
+    <w:lsdException w:name="Medium Grid 2 Accent 4" w:semiHidden="0" w:uiPriority="68" w:unhideWhenUsed="0"/>
+    <w:lsdException w:name="Medium Grid 3 Accent 4" w:semiHidden="0" w:uiPriority="69" w:unhideWhenUsed="0"/>
+    <w:lsdException w:name="Dark List Accent 4" w:semiHidden="0" w:uiPriority="70" w:unhideWhenUsed="0"/>
+    <w:lsdException w:name="Colorful Shading Accent 4" w:semiHidden="0" w:uiPriority="71" w:unhideWhenUsed="0"/>
+    <w:lsdException w:name="Colorful List Accent 4" w:semiHidden="0" w:uiPriority="72" w:unhideWhenUsed="0"/>
+    <w:lsdException w:name="Colorful Grid Accent 4" w:semiHidden="0" w:uiPriority="73" w:unhideWhenUsed="0"/>
+    <w:lsdException w:name="Light Shading Accent 5" w:semiHidden="0" w:uiPriority="60" w:unhideWhenUsed="0"/>
+    <w:lsdException w:name="Light List Accent 5" w:semiHidden="0" w:uiPriority="61" w:unhideWhenUsed="0"/>
+    <w:lsdException w:name="Light Grid Accent 5" w:semiHidden="0" w:uiPriority="62" w:unhideWhenUsed="0"/>
+    <w:lsdException w:name="Medium Shading 1 Accent 5" w:semiHidden="0" w:uiPriority="63" w:unhideWhenUsed="0"/>
+    <w:lsdException w:name="Medium Shading 2 Accent 5" w:semiHidden="0" w:uiPriority="64" w:unhideWhenUsed="0"/>
+    <w:lsdException w:name="Medium List 1 Accent 5" w:semiHidden="0" w:uiPriority="65" w:unhideWhenUsed="0"/>
+    <w:lsdException w:name="Medium List 2 Accent 5" w:semiHidden="0" w:uiPriority="66" w:unhideWhenUsed="0"/>
+    <w:lsdException w:name="Medium Grid 1 Accent 5" w:semiHidden="0" w:uiPriority="67" w:unhideWhenUsed="0"/>
+    <w:lsdException w:name="Medium Grid 2 Accent 5" w:semiHidden="0" w:uiPriority="68" w:unhideWhenUsed="0"/>
+    <w:lsdException w:name="Medium Grid 3 Accent 5" w:semiHidden="0" w:uiPriority="69" w:unhideWhenUsed="0"/>
+    <w:lsdException w:name="Dark List Accent 5" w:semiHidden="0" w:uiPriority="70" w:unhideWhenUsed="0"/>
+    <w:lsdException w:name="Colorful Shading Accent 5" w:semiHidden="0" w:uiPriority="71" w:unhideWhenUsed="0"/>
+    <w:lsdException w:name="Colorful List Accent 5" w:semiHidden="0" w:uiPriority="72" w:unhideWhenUsed="0"/>
+    <w:lsdException w:name="Colorful Grid Accent 5" w:semiHidden="0" w:uiPriority="73" w:unhideWhenUsed="0"/>
+    <w:lsdException w:name="Light Shading Accent 6" w:semiHidden="0" w:uiPriority="60" w:unhideWhenUsed="0"/>
+    <w:lsdException w:name="Light List Accent 6" w:semiHidden="0" w:uiPriority="61" w:unhideWhenUsed="0"/>
+    <w:lsdException w:name="Light Grid Accent 6" w:semiHidden="0" w:uiPriority="62" w:unhideWhenUsed="0"/>
+    <w:lsdException w:name="Medium Shading 1 Accent 6" w:semiHidden="0" w:uiPriority="63" w:unhideWhenUsed="0"/>
+    <w:lsdException w:name="Medium Shading 2 Accent 6" w:semiHidden="0" w:uiPriority="64" w:unhideWhenUsed="0"/>
+    <w:lsdException w:name="Medium List 1 Accent 6" w:semiHidden="0" w:uiPriority="65" w:unhideWhenUsed="0"/>
+    <w:lsdException w:name="Medium List 2 Accent 6" w:semiHidden="0" w:uiPriority="66" w:unhideWhenUsed="0"/>
+    <w:lsdException w:name="Medium Grid 1 Accent 6" w:semiHidden="0" w:uiPriority="67" w:unhideWhenUsed="0"/>
+    <w:lsdException w:name="Medium Grid 2 Accent 6" w:semiHidden="0" w:uiPriority="68" w:unhideWhenUsed="0"/>
+    <w:lsdException w:name="Medium Grid 3 Accent 6" w:semiHidden="0" w:uiPriority="69" w:unhideWhenUsed="0"/>
+    <w:lsdException w:name="Dark List Accent 6" w:semiHidden="0" w:uiPriority="70" w:unhideWhenUsed="0"/>
+    <w:lsdException w:name="Colorful Shading Accent 6" w:semiHidden="0" w:uiPriority="71" w:unhideWhenUsed="0"/>
+    <w:lsdException w:name="Colorful List Accent 6" w:semiHidden="0" w:uiPriority="72" w:unhideWhenUsed="0"/>
+    <w:lsdException w:name="Colorful Grid Accent 6" w:semiHidden="0" w:uiPriority="73" w:unhideWhenUsed="0"/>
+    <w:lsdException w:name="Subtle Emphasis" w:semiHidden="0" w:uiPriority="19" w:unhideWhenUsed="0" w:qFormat="1"/>
+    <w:lsdException w:name="Intense Emphasis" w:semiHidden="0" w:uiPriority="21" w:unhideWhenUsed="0" w:qFormat="1"/>
+    <w:lsdException w:name="Subtle Reference" w:semiHidden="0" w:uiPriority="31" w:unhideWhenUsed="0" w:qFormat="1"/>
+    <w:lsdException w:name="Intense Reference" w:semiHidden="0" w:uiPriority="32" w:unhideWhenUsed="0" w:qFormat="1"/>
+    <w:lsdException w:name="Book Title" w:semiHidden="0" w:uiPriority="33" w:unhideWhenUsed="0" w:qFormat="1"/>
+    <w:lsdException w:name="Bibliography" w:uiPriority="37"/>
+    <w:lsdException w:name="TOC Heading" w:uiPriority="39" w:qFormat="1"/>
   </w:latentStyles>
-  <w:style w:type="paragraph" w:default="1" w:styleId="Normal">
+  <w:style w:type="paragraph" w:default="1" w:styleId="Normalny">
     <w:name w:val="Normal"/>
     <w:qFormat/>
     <w:rsid w:val="00A13DE8"/>
@@ -32390,11 +32429,11 @@
       <w:lang w:eastAsia="en-US"/>
     </w:rPr>
   </w:style>
-  <w:style w:type="paragraph" w:styleId="Heading1">
+  <w:style w:type="paragraph" w:styleId="Nagwek1">
     <w:name w:val="heading 1"/>
-    <w:basedOn w:val="Normal"/>
-    <w:next w:val="Normal"/>
-    <w:link w:val="Heading1Char"/>
+    <w:basedOn w:val="Normalny"/>
+    <w:next w:val="Normalny"/>
+    <w:link w:val="Nagwek1Znak"/>
     <w:uiPriority w:val="9"/>
     <w:qFormat/>
     <w:rsid w:val="00A71573"/>
@@ -32412,11 +32451,11 @@
       <w:szCs w:val="32"/>
     </w:rPr>
   </w:style>
-  <w:style w:type="paragraph" w:styleId="Heading2">
+  <w:style w:type="paragraph" w:styleId="Nagwek2">
     <w:name w:val="heading 2"/>
-    <w:basedOn w:val="Normal"/>
-    <w:next w:val="Normal"/>
-    <w:link w:val="Heading2Char"/>
+    <w:basedOn w:val="Normalny"/>
+    <w:next w:val="Normalny"/>
+    <w:link w:val="Nagwek2Znak"/>
     <w:uiPriority w:val="9"/>
     <w:unhideWhenUsed/>
     <w:qFormat/>
@@ -32435,17 +32474,18 @@
       <w:szCs w:val="26"/>
     </w:rPr>
   </w:style>
-  <w:style w:type="character" w:default="1" w:styleId="DefaultParagraphFont">
+  <w:style w:type="character" w:default="1" w:styleId="Domylnaczcionkaakapitu">
     <w:name w:val="Default Paragraph Font"/>
     <w:uiPriority w:val="1"/>
     <w:semiHidden/>
     <w:unhideWhenUsed/>
   </w:style>
-  <w:style w:type="table" w:default="1" w:styleId="TableNormal">
+  <w:style w:type="table" w:default="1" w:styleId="Standardowy">
     <w:name w:val="Normal Table"/>
     <w:uiPriority w:val="99"/>
     <w:semiHidden/>
     <w:unhideWhenUsed/>
+    <w:qFormat/>
     <w:tblPr>
       <w:tblInd w:w="0" w:type="dxa"/>
       <w:tblCellMar>
@@ -32456,7 +32496,7 @@
       </w:tblCellMar>
     </w:tblPr>
   </w:style>
-  <w:style w:type="numbering" w:default="1" w:styleId="NoList">
+  <w:style w:type="numbering" w:default="1" w:styleId="Bezlisty">
     <w:name w:val="No List"/>
     <w:uiPriority w:val="99"/>
     <w:semiHidden/>
@@ -32470,7 +32510,7 @@
       <w:szCs w:val="20"/>
     </w:rPr>
   </w:style>
-  <w:style w:type="character" w:styleId="EndnoteReference">
+  <w:style w:type="character" w:styleId="Odwoanieprzypisukocowego">
     <w:name w:val="endnote reference"/>
     <w:rsid w:val="00A13DE8"/>
     <w:rPr>
@@ -32572,10 +32612,10 @@
       <w:szCs w:val="20"/>
     </w:rPr>
   </w:style>
-  <w:style w:type="paragraph" w:customStyle="1" w:styleId="Nagwek1">
+  <w:style w:type="paragraph" w:customStyle="1" w:styleId="Nagwek10">
     <w:name w:val="Nagłówek1"/>
-    <w:basedOn w:val="Normal"/>
-    <w:next w:val="BodyText"/>
+    <w:basedOn w:val="Normalny"/>
+    <w:next w:val="Tekstpodstawowy"/>
     <w:rsid w:val="00A13DE8"/>
     <w:pPr>
       <w:keepNext/>
@@ -32587,25 +32627,25 @@
       <w:szCs w:val="28"/>
     </w:rPr>
   </w:style>
-  <w:style w:type="paragraph" w:styleId="BodyText">
+  <w:style w:type="paragraph" w:styleId="Tekstpodstawowy">
     <w:name w:val="Body Text"/>
-    <w:basedOn w:val="Normal"/>
+    <w:basedOn w:val="Normalny"/>
     <w:rsid w:val="00A13DE8"/>
     <w:pPr>
       <w:spacing w:after="140" w:line="276" w:lineRule="auto"/>
     </w:pPr>
   </w:style>
-  <w:style w:type="paragraph" w:styleId="List">
+  <w:style w:type="paragraph" w:styleId="Lista">
     <w:name w:val="List"/>
-    <w:basedOn w:val="BodyText"/>
+    <w:basedOn w:val="Tekstpodstawowy"/>
     <w:rsid w:val="00A13DE8"/>
     <w:rPr>
       <w:rFonts w:cs="Arial"/>
     </w:rPr>
   </w:style>
-  <w:style w:type="paragraph" w:styleId="Caption">
+  <w:style w:type="paragraph" w:styleId="Legenda">
     <w:name w:val="caption"/>
-    <w:basedOn w:val="Normal"/>
+    <w:basedOn w:val="Normalny"/>
     <w:qFormat/>
     <w:rsid w:val="00A13DE8"/>
     <w:pPr>
@@ -32622,7 +32662,7 @@
   </w:style>
   <w:style w:type="paragraph" w:customStyle="1" w:styleId="Indeks">
     <w:name w:val="Indeks"/>
-    <w:basedOn w:val="Normal"/>
+    <w:basedOn w:val="Normalny"/>
     <w:rsid w:val="00A13DE8"/>
     <w:pPr>
       <w:suppressLineNumbers/>
@@ -32631,10 +32671,10 @@
       <w:rFonts w:cs="Arial"/>
     </w:rPr>
   </w:style>
-  <w:style w:type="paragraph" w:customStyle="1" w:styleId="Nagwek10">
+  <w:style w:type="paragraph" w:customStyle="1" w:styleId="Nagwek11">
     <w:name w:val="Nagłówek1"/>
-    <w:basedOn w:val="Normal"/>
-    <w:next w:val="BodyText"/>
+    <w:basedOn w:val="Normalny"/>
+    <w:next w:val="Tekstpodstawowy"/>
     <w:rsid w:val="00A13DE8"/>
     <w:pPr>
       <w:keepNext/>
@@ -32648,7 +32688,7 @@
   </w:style>
   <w:style w:type="paragraph" w:customStyle="1" w:styleId="Caption1">
     <w:name w:val="Caption1"/>
-    <w:basedOn w:val="Normal"/>
+    <w:basedOn w:val="Normalny"/>
     <w:rsid w:val="00A13DE8"/>
     <w:pPr>
       <w:suppressLineNumbers/>
@@ -32662,10 +32702,10 @@
       <w:szCs w:val="24"/>
     </w:rPr>
   </w:style>
-  <w:style w:type="paragraph" w:styleId="Header">
+  <w:style w:type="paragraph" w:styleId="Nagwek">
     <w:name w:val="header"/>
-    <w:basedOn w:val="Normal"/>
-    <w:next w:val="BodyText"/>
+    <w:basedOn w:val="Normalny"/>
+    <w:next w:val="Tekstpodstawowy"/>
     <w:rsid w:val="00A13DE8"/>
     <w:pPr>
       <w:keepNext/>
@@ -32679,7 +32719,7 @@
   </w:style>
   <w:style w:type="paragraph" w:customStyle="1" w:styleId="Caption2">
     <w:name w:val="Caption2"/>
-    <w:basedOn w:val="Normal"/>
+    <w:basedOn w:val="Normalny"/>
     <w:rsid w:val="00A13DE8"/>
     <w:pPr>
       <w:suppressLineNumbers/>
@@ -32693,9 +32733,9 @@
       <w:szCs w:val="24"/>
     </w:rPr>
   </w:style>
-  <w:style w:type="paragraph" w:styleId="ListParagraph">
+  <w:style w:type="paragraph" w:styleId="Akapitzlist">
     <w:name w:val="List Paragraph"/>
-    <w:basedOn w:val="Normal"/>
+    <w:basedOn w:val="Normalny"/>
     <w:qFormat/>
     <w:rsid w:val="00A13DE8"/>
     <w:pPr>
@@ -32703,9 +32743,9 @@
       <w:contextualSpacing/>
     </w:pPr>
   </w:style>
-  <w:style w:type="paragraph" w:styleId="NormalWeb">
+  <w:style w:type="paragraph" w:styleId="NormalnyWeb">
     <w:name w:val="Normal (Web)"/>
-    <w:basedOn w:val="Normal"/>
+    <w:basedOn w:val="Normalny"/>
     <w:rsid w:val="00A13DE8"/>
     <w:pPr>
       <w:spacing w:before="280" w:after="280" w:line="240" w:lineRule="auto"/>
@@ -32719,7 +32759,7 @@
   </w:style>
   <w:style w:type="paragraph" w:customStyle="1" w:styleId="EndnoteText1">
     <w:name w:val="Endnote Text1"/>
-    <w:basedOn w:val="Normal"/>
+    <w:basedOn w:val="Normalny"/>
     <w:rsid w:val="00A13DE8"/>
     <w:pPr>
       <w:spacing w:after="0" w:line="240" w:lineRule="auto"/>
@@ -32729,9 +32769,9 @@
       <w:szCs w:val="20"/>
     </w:rPr>
   </w:style>
-  <w:style w:type="paragraph" w:styleId="Footer">
+  <w:style w:type="paragraph" w:styleId="Stopka">
     <w:name w:val="footer"/>
-    <w:basedOn w:val="Normal"/>
+    <w:basedOn w:val="Normalny"/>
     <w:rsid w:val="00A13DE8"/>
     <w:pPr>
       <w:tabs>
@@ -32741,9 +32781,9 @@
       <w:spacing w:after="0" w:line="240" w:lineRule="auto"/>
     </w:pPr>
   </w:style>
-  <w:style w:type="paragraph" w:styleId="EndnoteText">
+  <w:style w:type="paragraph" w:styleId="Tekstprzypisukocowego">
     <w:name w:val="endnote text"/>
-    <w:basedOn w:val="Normal"/>
+    <w:basedOn w:val="Normalny"/>
     <w:rsid w:val="00A13DE8"/>
     <w:pPr>
       <w:spacing w:after="0" w:line="240" w:lineRule="auto"/>
@@ -32755,7 +32795,7 @@
   </w:style>
   <w:style w:type="paragraph" w:customStyle="1" w:styleId="Zawartotabeli">
     <w:name w:val="Zawartość tabeli"/>
-    <w:basedOn w:val="Normal"/>
+    <w:basedOn w:val="Normalny"/>
     <w:rsid w:val="00A13DE8"/>
     <w:pPr>
       <w:suppressLineNumbers/>
@@ -32773,10 +32813,10 @@
       <w:bCs/>
     </w:rPr>
   </w:style>
-  <w:style w:type="character" w:customStyle="1" w:styleId="Heading1Char">
-    <w:name w:val="Heading 1 Char"/>
-    <w:basedOn w:val="DefaultParagraphFont"/>
-    <w:link w:val="Heading1"/>
+  <w:style w:type="character" w:customStyle="1" w:styleId="Nagwek1Znak">
+    <w:name w:val="Nagłówek 1 Znak"/>
+    <w:basedOn w:val="Domylnaczcionkaakapitu"/>
+    <w:link w:val="Nagwek1"/>
     <w:uiPriority w:val="9"/>
     <w:rsid w:val="00A71573"/>
     <w:rPr>
@@ -32787,10 +32827,10 @@
       <w:lang w:eastAsia="en-US"/>
     </w:rPr>
   </w:style>
-  <w:style w:type="character" w:customStyle="1" w:styleId="Heading2Char">
-    <w:name w:val="Heading 2 Char"/>
-    <w:basedOn w:val="DefaultParagraphFont"/>
-    <w:link w:val="Heading2"/>
+  <w:style w:type="character" w:customStyle="1" w:styleId="Nagwek2Znak">
+    <w:name w:val="Nagłówek 2 Znak"/>
+    <w:basedOn w:val="Domylnaczcionkaakapitu"/>
+    <w:link w:val="Nagwek2"/>
     <w:uiPriority w:val="9"/>
     <w:rsid w:val="00A71573"/>
     <w:rPr>
@@ -32801,10 +32841,10 @@
       <w:lang w:eastAsia="en-US"/>
     </w:rPr>
   </w:style>
-  <w:style w:type="paragraph" w:styleId="TOCHeading">
+  <w:style w:type="paragraph" w:styleId="Nagwekspisutreci">
     <w:name w:val="TOC Heading"/>
-    <w:basedOn w:val="Heading1"/>
-    <w:next w:val="Normal"/>
+    <w:basedOn w:val="Nagwek1"/>
+    <w:next w:val="Normalny"/>
     <w:uiPriority w:val="39"/>
     <w:unhideWhenUsed/>
     <w:qFormat/>
@@ -32816,10 +32856,10 @@
       <w:lang w:val="en-US"/>
     </w:rPr>
   </w:style>
-  <w:style w:type="paragraph" w:styleId="TOC1">
+  <w:style w:type="paragraph" w:styleId="Spistreci1">
     <w:name w:val="toc 1"/>
-    <w:basedOn w:val="Normal"/>
-    <w:next w:val="Normal"/>
+    <w:basedOn w:val="Normalny"/>
+    <w:next w:val="Normalny"/>
     <w:autoRedefine/>
     <w:uiPriority w:val="39"/>
     <w:unhideWhenUsed/>
@@ -32832,10 +32872,10 @@
       <w:rFonts w:asciiTheme="minorHAnsi" w:eastAsiaTheme="minorHAnsi" w:hAnsiTheme="minorHAnsi" w:cstheme="minorBidi"/>
     </w:rPr>
   </w:style>
-  <w:style w:type="paragraph" w:styleId="TOC2">
+  <w:style w:type="paragraph" w:styleId="Spistreci2">
     <w:name w:val="toc 2"/>
-    <w:basedOn w:val="Normal"/>
-    <w:next w:val="Normal"/>
+    <w:basedOn w:val="Normalny"/>
+    <w:next w:val="Normalny"/>
     <w:autoRedefine/>
     <w:uiPriority w:val="39"/>
     <w:unhideWhenUsed/>
@@ -32849,9 +32889,9 @@
       <w:rFonts w:asciiTheme="minorHAnsi" w:eastAsiaTheme="minorHAnsi" w:hAnsiTheme="minorHAnsi" w:cstheme="minorBidi"/>
     </w:rPr>
   </w:style>
-  <w:style w:type="character" w:styleId="Hyperlink">
+  <w:style w:type="character" w:styleId="Hipercze">
     <w:name w:val="Hyperlink"/>
-    <w:basedOn w:val="DefaultParagraphFont"/>
+    <w:basedOn w:val="Domylnaczcionkaakapitu"/>
     <w:uiPriority w:val="99"/>
     <w:unhideWhenUsed/>
     <w:rsid w:val="00A71573"/>
@@ -32860,10 +32900,10 @@
       <w:u w:val="single"/>
     </w:rPr>
   </w:style>
-  <w:style w:type="paragraph" w:styleId="BalloonText">
+  <w:style w:type="paragraph" w:styleId="Tekstdymka">
     <w:name w:val="Balloon Text"/>
-    <w:basedOn w:val="Normal"/>
-    <w:link w:val="BalloonTextChar"/>
+    <w:basedOn w:val="Normalny"/>
+    <w:link w:val="TekstdymkaZnak"/>
     <w:uiPriority w:val="99"/>
     <w:semiHidden/>
     <w:unhideWhenUsed/>
@@ -32877,10 +32917,10 @@
       <w:szCs w:val="16"/>
     </w:rPr>
   </w:style>
-  <w:style w:type="character" w:customStyle="1" w:styleId="BalloonTextChar">
-    <w:name w:val="Balloon Text Char"/>
-    <w:basedOn w:val="DefaultParagraphFont"/>
-    <w:link w:val="BalloonText"/>
+  <w:style w:type="character" w:customStyle="1" w:styleId="TekstdymkaZnak">
+    <w:name w:val="Tekst dymka Znak"/>
+    <w:basedOn w:val="Domylnaczcionkaakapitu"/>
+    <w:link w:val="Tekstdymka"/>
     <w:uiPriority w:val="99"/>
     <w:semiHidden/>
     <w:rsid w:val="009D1215"/>
@@ -32891,12 +32931,13 @@
       <w:lang w:eastAsia="en-US"/>
     </w:rPr>
   </w:style>
-  <w:style w:type="table" w:styleId="TableGrid">
+  <w:style w:type="table" w:styleId="Tabela-Siatka">
     <w:name w:val="Table Grid"/>
-    <w:basedOn w:val="TableNormal"/>
+    <w:basedOn w:val="Standardowy"/>
     <w:uiPriority w:val="39"/>
     <w:rsid w:val="009D1215"/>
     <w:tblPr>
+      <w:tblInd w:w="0" w:type="dxa"/>
       <w:tblBorders>
         <w:top w:val="single" w:sz="4" w:space="0" w:color="000000" w:themeColor="text1"/>
         <w:left w:val="single" w:sz="4" w:space="0" w:color="000000" w:themeColor="text1"/>
@@ -32905,6 +32946,12 @@
         <w:insideH w:val="single" w:sz="4" w:space="0" w:color="000000" w:themeColor="text1"/>
         <w:insideV w:val="single" w:sz="4" w:space="0" w:color="000000" w:themeColor="text1"/>
       </w:tblBorders>
+      <w:tblCellMar>
+        <w:top w:w="0" w:type="dxa"/>
+        <w:left w:w="108" w:type="dxa"/>
+        <w:bottom w:w="0" w:type="dxa"/>
+        <w:right w:w="108" w:type="dxa"/>
+      </w:tblCellMar>
     </w:tblPr>
   </w:style>
 </w:styles>
@@ -33199,7 +33246,7 @@
   <a:extraClrSchemeLst/>
   <a:extLst>
     <a:ext uri="{05A4C25C-085E-4340-85A3-A5531E510DB2}">
-      <thm15:themeFamily xmlns:thm15="http://schemas.microsoft.com/office/thememl/2012/main" name="Office Theme" id="{62F939B6-93AF-4DB8-9C6B-D6C7DFDC589F}" vid="{4A3C46E8-61CC-4603-A589-7422A47A8E4A}"/>
+      <thm15:themeFamily xmlns="" xmlns:thm15="http://schemas.microsoft.com/office/thememl/2012/main" name="Office Theme" id="{62F939B6-93AF-4DB8-9C6B-D6C7DFDC589F}" vid="{4A3C46E8-61CC-4603-A589-7422A47A8E4A}"/>
     </a:ext>
   </a:extLst>
 </a:theme>

</xml_diff>

<commit_message>
skonczone punkty 2 3 4 z fb.
</commit_message>
<xml_diff>
--- a/dokumentacja/13.05.2020 - etap 9.docx
+++ b/dokumentacja/13.05.2020 - etap 9.docx
@@ -4335,7 +4335,7 @@
                     <a:blip r:embed="rId6" cstate="print">
                       <a:extLst>
                         <a:ext uri="{28A0092B-C50C-407E-A947-70E740481C1C}">
-                          <a14:useLocalDpi xmlns="" xmlns:wpc="http://schemas.microsoft.com/office/word/2010/wordprocessingCanvas" xmlns:cx="http://schemas.microsoft.com/office/drawing/2014/chartex" xmlns:cx1="http://schemas.microsoft.com/office/drawing/2015/9/8/chartex" xmlns:cx2="http://schemas.microsoft.com/office/drawing/2015/10/21/chartex" xmlns:cx3="http://schemas.microsoft.com/office/drawing/2016/5/9/chartex" xmlns:cx4="http://schemas.microsoft.com/office/drawing/2016/5/10/chartex" xmlns:cx5="http://schemas.microsoft.com/office/drawing/2016/5/11/chartex" xmlns:cx6="http://schemas.microsoft.com/office/drawing/2016/5/12/chartex" xmlns:cx7="http://schemas.microsoft.com/office/drawing/2016/5/13/chartex" xmlns:cx8="http://schemas.microsoft.com/office/drawing/2016/5/14/chartex" xmlns:mc="http://schemas.openxmlformats.org/markup-compatibility/2006" xmlns:aink="http://schemas.microsoft.com/office/drawing/2016/ink" xmlns:am3d="http://schemas.microsoft.com/office/drawing/2017/model3d" xmlns:o="urn:schemas-microsoft-com:office:office" xmlns:v="urn:schemas-microsoft-com:vml" xmlns:wp14="http://schemas.microsoft.com/office/word/2010/wordprocessingDrawing" xmlns:w10="urn:schemas-microsoft-com:office:word" xmlns:w="http://schemas.openxmlformats.org/wordprocessingml/2006/main" xmlns:w14="http://schemas.microsoft.com/office/word/2010/wordml" xmlns:w15="http://schemas.microsoft.com/office/word/2012/wordml" xmlns:w16cex="http://schemas.microsoft.com/office/word/2018/wordml/cex" xmlns:w16cid="http://schemas.microsoft.com/office/word/2016/wordml/cid" xmlns:w16="http://schemas.microsoft.com/office/word/2018/wordml" xmlns:w16se="http://schemas.microsoft.com/office/word/2015/wordml/symex" xmlns:wpg="http://schemas.microsoft.com/office/word/2010/wordprocessingGroup" xmlns:wpi="http://schemas.microsoft.com/office/word/2010/wordprocessingInk" xmlns:wps="http://schemas.microsoft.com/office/word/2010/wordprocessingShape" xmlns:a14="http://schemas.microsoft.com/office/drawing/2010/main" val="0"/>
+                          <a14:useLocalDpi xmlns:a14="http://schemas.microsoft.com/office/drawing/2010/main" xmlns:wps="http://schemas.microsoft.com/office/word/2010/wordprocessingShape" xmlns:wpi="http://schemas.microsoft.com/office/word/2010/wordprocessingInk" xmlns:wpg="http://schemas.microsoft.com/office/word/2010/wordprocessingGroup" xmlns:w16se="http://schemas.microsoft.com/office/word/2015/wordml/symex" xmlns:w16="http://schemas.microsoft.com/office/word/2018/wordml" xmlns:w16cid="http://schemas.microsoft.com/office/word/2016/wordml/cid" xmlns:w16cex="http://schemas.microsoft.com/office/word/2018/wordml/cex" xmlns:w15="http://schemas.microsoft.com/office/word/2012/wordml" xmlns:w14="http://schemas.microsoft.com/office/word/2010/wordml" xmlns:w="http://schemas.openxmlformats.org/wordprocessingml/2006/main" xmlns:w10="urn:schemas-microsoft-com:office:word" xmlns:wp14="http://schemas.microsoft.com/office/word/2010/wordprocessingDrawing" xmlns:v="urn:schemas-microsoft-com:vml" xmlns:o="urn:schemas-microsoft-com:office:office" xmlns:am3d="http://schemas.microsoft.com/office/drawing/2017/model3d" xmlns:aink="http://schemas.microsoft.com/office/drawing/2016/ink" xmlns:mc="http://schemas.openxmlformats.org/markup-compatibility/2006" xmlns:cx8="http://schemas.microsoft.com/office/drawing/2016/5/14/chartex" xmlns:cx7="http://schemas.microsoft.com/office/drawing/2016/5/13/chartex" xmlns:cx6="http://schemas.microsoft.com/office/drawing/2016/5/12/chartex" xmlns:cx5="http://schemas.microsoft.com/office/drawing/2016/5/11/chartex" xmlns:cx4="http://schemas.microsoft.com/office/drawing/2016/5/10/chartex" xmlns:cx3="http://schemas.microsoft.com/office/drawing/2016/5/9/chartex" xmlns:cx2="http://schemas.microsoft.com/office/drawing/2015/10/21/chartex" xmlns:cx1="http://schemas.microsoft.com/office/drawing/2015/9/8/chartex" xmlns:cx="http://schemas.microsoft.com/office/drawing/2014/chartex" xmlns:wpc="http://schemas.microsoft.com/office/word/2010/wordprocessingCanvas" xmlns="" val="0"/>
                         </a:ext>
                       </a:extLst>
                     </a:blip>
@@ -4569,7 +4569,7 @@
                     <a:blip r:embed="rId7">
                       <a:extLst>
                         <a:ext uri="{28A0092B-C50C-407E-A947-70E740481C1C}">
-                          <a14:useLocalDpi xmlns="" xmlns:wpc="http://schemas.microsoft.com/office/word/2010/wordprocessingCanvas" xmlns:cx="http://schemas.microsoft.com/office/drawing/2014/chartex" xmlns:cx1="http://schemas.microsoft.com/office/drawing/2015/9/8/chartex" xmlns:cx2="http://schemas.microsoft.com/office/drawing/2015/10/21/chartex" xmlns:cx3="http://schemas.microsoft.com/office/drawing/2016/5/9/chartex" xmlns:cx4="http://schemas.microsoft.com/office/drawing/2016/5/10/chartex" xmlns:cx5="http://schemas.microsoft.com/office/drawing/2016/5/11/chartex" xmlns:cx6="http://schemas.microsoft.com/office/drawing/2016/5/12/chartex" xmlns:cx7="http://schemas.microsoft.com/office/drawing/2016/5/13/chartex" xmlns:cx8="http://schemas.microsoft.com/office/drawing/2016/5/14/chartex" xmlns:mc="http://schemas.openxmlformats.org/markup-compatibility/2006" xmlns:aink="http://schemas.microsoft.com/office/drawing/2016/ink" xmlns:am3d="http://schemas.microsoft.com/office/drawing/2017/model3d" xmlns:o="urn:schemas-microsoft-com:office:office" xmlns:v="urn:schemas-microsoft-com:vml" xmlns:wp14="http://schemas.microsoft.com/office/word/2010/wordprocessingDrawing" xmlns:w10="urn:schemas-microsoft-com:office:word" xmlns:w="http://schemas.openxmlformats.org/wordprocessingml/2006/main" xmlns:w14="http://schemas.microsoft.com/office/word/2010/wordml" xmlns:w15="http://schemas.microsoft.com/office/word/2012/wordml" xmlns:w16cex="http://schemas.microsoft.com/office/word/2018/wordml/cex" xmlns:w16cid="http://schemas.microsoft.com/office/word/2016/wordml/cid" xmlns:w16="http://schemas.microsoft.com/office/word/2018/wordml" xmlns:w16se="http://schemas.microsoft.com/office/word/2015/wordml/symex" xmlns:wpg="http://schemas.microsoft.com/office/word/2010/wordprocessingGroup" xmlns:wpi="http://schemas.microsoft.com/office/word/2010/wordprocessingInk" xmlns:wps="http://schemas.microsoft.com/office/word/2010/wordprocessingShape" xmlns:a14="http://schemas.microsoft.com/office/drawing/2010/main" val="0"/>
+                          <a14:useLocalDpi xmlns:a14="http://schemas.microsoft.com/office/drawing/2010/main" xmlns:wps="http://schemas.microsoft.com/office/word/2010/wordprocessingShape" xmlns:wpi="http://schemas.microsoft.com/office/word/2010/wordprocessingInk" xmlns:wpg="http://schemas.microsoft.com/office/word/2010/wordprocessingGroup" xmlns:w16se="http://schemas.microsoft.com/office/word/2015/wordml/symex" xmlns:w16="http://schemas.microsoft.com/office/word/2018/wordml" xmlns:w16cid="http://schemas.microsoft.com/office/word/2016/wordml/cid" xmlns:w16cex="http://schemas.microsoft.com/office/word/2018/wordml/cex" xmlns:w15="http://schemas.microsoft.com/office/word/2012/wordml" xmlns:w14="http://schemas.microsoft.com/office/word/2010/wordml" xmlns:w="http://schemas.openxmlformats.org/wordprocessingml/2006/main" xmlns:w10="urn:schemas-microsoft-com:office:word" xmlns:wp14="http://schemas.microsoft.com/office/word/2010/wordprocessingDrawing" xmlns:v="urn:schemas-microsoft-com:vml" xmlns:o="urn:schemas-microsoft-com:office:office" xmlns:am3d="http://schemas.microsoft.com/office/drawing/2017/model3d" xmlns:aink="http://schemas.microsoft.com/office/drawing/2016/ink" xmlns:mc="http://schemas.openxmlformats.org/markup-compatibility/2006" xmlns:cx8="http://schemas.microsoft.com/office/drawing/2016/5/14/chartex" xmlns:cx7="http://schemas.microsoft.com/office/drawing/2016/5/13/chartex" xmlns:cx6="http://schemas.microsoft.com/office/drawing/2016/5/12/chartex" xmlns:cx5="http://schemas.microsoft.com/office/drawing/2016/5/11/chartex" xmlns:cx4="http://schemas.microsoft.com/office/drawing/2016/5/10/chartex" xmlns:cx3="http://schemas.microsoft.com/office/drawing/2016/5/9/chartex" xmlns:cx2="http://schemas.microsoft.com/office/drawing/2015/10/21/chartex" xmlns:cx1="http://schemas.microsoft.com/office/drawing/2015/9/8/chartex" xmlns:cx="http://schemas.microsoft.com/office/drawing/2014/chartex" xmlns:wpc="http://schemas.microsoft.com/office/word/2010/wordprocessingCanvas" xmlns="" val="0"/>
                         </a:ext>
                       </a:extLst>
                     </a:blip>
@@ -8833,7 +8833,7 @@
                     <a:blip r:embed="rId8">
                       <a:extLst>
                         <a:ext uri="{28A0092B-C50C-407E-A947-70E740481C1C}">
-                          <a14:useLocalDpi xmlns="" xmlns:wpc="http://schemas.microsoft.com/office/word/2010/wordprocessingCanvas" xmlns:cx="http://schemas.microsoft.com/office/drawing/2014/chartex" xmlns:cx1="http://schemas.microsoft.com/office/drawing/2015/9/8/chartex" xmlns:cx2="http://schemas.microsoft.com/office/drawing/2015/10/21/chartex" xmlns:cx3="http://schemas.microsoft.com/office/drawing/2016/5/9/chartex" xmlns:cx4="http://schemas.microsoft.com/office/drawing/2016/5/10/chartex" xmlns:cx5="http://schemas.microsoft.com/office/drawing/2016/5/11/chartex" xmlns:cx6="http://schemas.microsoft.com/office/drawing/2016/5/12/chartex" xmlns:cx7="http://schemas.microsoft.com/office/drawing/2016/5/13/chartex" xmlns:cx8="http://schemas.microsoft.com/office/drawing/2016/5/14/chartex" xmlns:mc="http://schemas.openxmlformats.org/markup-compatibility/2006" xmlns:aink="http://schemas.microsoft.com/office/drawing/2016/ink" xmlns:am3d="http://schemas.microsoft.com/office/drawing/2017/model3d" xmlns:o="urn:schemas-microsoft-com:office:office" xmlns:v="urn:schemas-microsoft-com:vml" xmlns:wp14="http://schemas.microsoft.com/office/word/2010/wordprocessingDrawing" xmlns:w10="urn:schemas-microsoft-com:office:word" xmlns:w="http://schemas.openxmlformats.org/wordprocessingml/2006/main" xmlns:w14="http://schemas.microsoft.com/office/word/2010/wordml" xmlns:w15="http://schemas.microsoft.com/office/word/2012/wordml" xmlns:w16cex="http://schemas.microsoft.com/office/word/2018/wordml/cex" xmlns:w16cid="http://schemas.microsoft.com/office/word/2016/wordml/cid" xmlns:w16="http://schemas.microsoft.com/office/word/2018/wordml" xmlns:w16se="http://schemas.microsoft.com/office/word/2015/wordml/symex" xmlns:wpg="http://schemas.microsoft.com/office/word/2010/wordprocessingGroup" xmlns:wpi="http://schemas.microsoft.com/office/word/2010/wordprocessingInk" xmlns:wps="http://schemas.microsoft.com/office/word/2010/wordprocessingShape" xmlns:a14="http://schemas.microsoft.com/office/drawing/2010/main" val="0"/>
+                          <a14:useLocalDpi xmlns:a14="http://schemas.microsoft.com/office/drawing/2010/main" xmlns:wps="http://schemas.microsoft.com/office/word/2010/wordprocessingShape" xmlns:wpi="http://schemas.microsoft.com/office/word/2010/wordprocessingInk" xmlns:wpg="http://schemas.microsoft.com/office/word/2010/wordprocessingGroup" xmlns:w16se="http://schemas.microsoft.com/office/word/2015/wordml/symex" xmlns:w16="http://schemas.microsoft.com/office/word/2018/wordml" xmlns:w16cid="http://schemas.microsoft.com/office/word/2016/wordml/cid" xmlns:w16cex="http://schemas.microsoft.com/office/word/2018/wordml/cex" xmlns:w15="http://schemas.microsoft.com/office/word/2012/wordml" xmlns:w14="http://schemas.microsoft.com/office/word/2010/wordml" xmlns:w="http://schemas.openxmlformats.org/wordprocessingml/2006/main" xmlns:w10="urn:schemas-microsoft-com:office:word" xmlns:wp14="http://schemas.microsoft.com/office/word/2010/wordprocessingDrawing" xmlns:v="urn:schemas-microsoft-com:vml" xmlns:o="urn:schemas-microsoft-com:office:office" xmlns:am3d="http://schemas.microsoft.com/office/drawing/2017/model3d" xmlns:aink="http://schemas.microsoft.com/office/drawing/2016/ink" xmlns:mc="http://schemas.openxmlformats.org/markup-compatibility/2006" xmlns:cx8="http://schemas.microsoft.com/office/drawing/2016/5/14/chartex" xmlns:cx7="http://schemas.microsoft.com/office/drawing/2016/5/13/chartex" xmlns:cx6="http://schemas.microsoft.com/office/drawing/2016/5/12/chartex" xmlns:cx5="http://schemas.microsoft.com/office/drawing/2016/5/11/chartex" xmlns:cx4="http://schemas.microsoft.com/office/drawing/2016/5/10/chartex" xmlns:cx3="http://schemas.microsoft.com/office/drawing/2016/5/9/chartex" xmlns:cx2="http://schemas.microsoft.com/office/drawing/2015/10/21/chartex" xmlns:cx1="http://schemas.microsoft.com/office/drawing/2015/9/8/chartex" xmlns:cx="http://schemas.microsoft.com/office/drawing/2014/chartex" xmlns:wpc="http://schemas.microsoft.com/office/word/2010/wordprocessingCanvas" xmlns="" val="0"/>
                         </a:ext>
                       </a:extLst>
                     </a:blip>
@@ -14630,7 +14630,7 @@
                     <a:blip r:embed="rId9">
                       <a:extLst>
                         <a:ext uri="{28A0092B-C50C-407E-A947-70E740481C1C}">
-                          <a14:useLocalDpi xmlns="" xmlns:wpc="http://schemas.microsoft.com/office/word/2010/wordprocessingCanvas" xmlns:cx="http://schemas.microsoft.com/office/drawing/2014/chartex" xmlns:cx1="http://schemas.microsoft.com/office/drawing/2015/9/8/chartex" xmlns:cx2="http://schemas.microsoft.com/office/drawing/2015/10/21/chartex" xmlns:cx3="http://schemas.microsoft.com/office/drawing/2016/5/9/chartex" xmlns:cx4="http://schemas.microsoft.com/office/drawing/2016/5/10/chartex" xmlns:cx5="http://schemas.microsoft.com/office/drawing/2016/5/11/chartex" xmlns:cx6="http://schemas.microsoft.com/office/drawing/2016/5/12/chartex" xmlns:cx7="http://schemas.microsoft.com/office/drawing/2016/5/13/chartex" xmlns:cx8="http://schemas.microsoft.com/office/drawing/2016/5/14/chartex" xmlns:mc="http://schemas.openxmlformats.org/markup-compatibility/2006" xmlns:aink="http://schemas.microsoft.com/office/drawing/2016/ink" xmlns:am3d="http://schemas.microsoft.com/office/drawing/2017/model3d" xmlns:o="urn:schemas-microsoft-com:office:office" xmlns:v="urn:schemas-microsoft-com:vml" xmlns:wp14="http://schemas.microsoft.com/office/word/2010/wordprocessingDrawing" xmlns:w10="urn:schemas-microsoft-com:office:word" xmlns:w="http://schemas.openxmlformats.org/wordprocessingml/2006/main" xmlns:w14="http://schemas.microsoft.com/office/word/2010/wordml" xmlns:w15="http://schemas.microsoft.com/office/word/2012/wordml" xmlns:w16cex="http://schemas.microsoft.com/office/word/2018/wordml/cex" xmlns:w16cid="http://schemas.microsoft.com/office/word/2016/wordml/cid" xmlns:w16="http://schemas.microsoft.com/office/word/2018/wordml" xmlns:w16se="http://schemas.microsoft.com/office/word/2015/wordml/symex" xmlns:wpg="http://schemas.microsoft.com/office/word/2010/wordprocessingGroup" xmlns:wpi="http://schemas.microsoft.com/office/word/2010/wordprocessingInk" xmlns:wps="http://schemas.microsoft.com/office/word/2010/wordprocessingShape" xmlns:a14="http://schemas.microsoft.com/office/drawing/2010/main" val="0"/>
+                          <a14:useLocalDpi xmlns:a14="http://schemas.microsoft.com/office/drawing/2010/main" xmlns:wps="http://schemas.microsoft.com/office/word/2010/wordprocessingShape" xmlns:wpi="http://schemas.microsoft.com/office/word/2010/wordprocessingInk" xmlns:wpg="http://schemas.microsoft.com/office/word/2010/wordprocessingGroup" xmlns:w16se="http://schemas.microsoft.com/office/word/2015/wordml/symex" xmlns:w16="http://schemas.microsoft.com/office/word/2018/wordml" xmlns:w16cid="http://schemas.microsoft.com/office/word/2016/wordml/cid" xmlns:w16cex="http://schemas.microsoft.com/office/word/2018/wordml/cex" xmlns:w15="http://schemas.microsoft.com/office/word/2012/wordml" xmlns:w14="http://schemas.microsoft.com/office/word/2010/wordml" xmlns:w="http://schemas.openxmlformats.org/wordprocessingml/2006/main" xmlns:w10="urn:schemas-microsoft-com:office:word" xmlns:wp14="http://schemas.microsoft.com/office/word/2010/wordprocessingDrawing" xmlns:v="urn:schemas-microsoft-com:vml" xmlns:o="urn:schemas-microsoft-com:office:office" xmlns:am3d="http://schemas.microsoft.com/office/drawing/2017/model3d" xmlns:aink="http://schemas.microsoft.com/office/drawing/2016/ink" xmlns:mc="http://schemas.openxmlformats.org/markup-compatibility/2006" xmlns:cx8="http://schemas.microsoft.com/office/drawing/2016/5/14/chartex" xmlns:cx7="http://schemas.microsoft.com/office/drawing/2016/5/13/chartex" xmlns:cx6="http://schemas.microsoft.com/office/drawing/2016/5/12/chartex" xmlns:cx5="http://schemas.microsoft.com/office/drawing/2016/5/11/chartex" xmlns:cx4="http://schemas.microsoft.com/office/drawing/2016/5/10/chartex" xmlns:cx3="http://schemas.microsoft.com/office/drawing/2016/5/9/chartex" xmlns:cx2="http://schemas.microsoft.com/office/drawing/2015/10/21/chartex" xmlns:cx1="http://schemas.microsoft.com/office/drawing/2015/9/8/chartex" xmlns:cx="http://schemas.microsoft.com/office/drawing/2014/chartex" xmlns:wpc="http://schemas.microsoft.com/office/word/2010/wordprocessingCanvas" xmlns="" val="0"/>
                         </a:ext>
                       </a:extLst>
                     </a:blip>
@@ -14875,7 +14875,7 @@
                     <a:blip r:embed="rId10">
                       <a:extLst>
                         <a:ext uri="{28A0092B-C50C-407E-A947-70E740481C1C}">
-                          <a14:useLocalDpi xmlns="" xmlns:wpc="http://schemas.microsoft.com/office/word/2010/wordprocessingCanvas" xmlns:cx="http://schemas.microsoft.com/office/drawing/2014/chartex" xmlns:cx1="http://schemas.microsoft.com/office/drawing/2015/9/8/chartex" xmlns:cx2="http://schemas.microsoft.com/office/drawing/2015/10/21/chartex" xmlns:cx3="http://schemas.microsoft.com/office/drawing/2016/5/9/chartex" xmlns:cx4="http://schemas.microsoft.com/office/drawing/2016/5/10/chartex" xmlns:cx5="http://schemas.microsoft.com/office/drawing/2016/5/11/chartex" xmlns:cx6="http://schemas.microsoft.com/office/drawing/2016/5/12/chartex" xmlns:cx7="http://schemas.microsoft.com/office/drawing/2016/5/13/chartex" xmlns:cx8="http://schemas.microsoft.com/office/drawing/2016/5/14/chartex" xmlns:mc="http://schemas.openxmlformats.org/markup-compatibility/2006" xmlns:aink="http://schemas.microsoft.com/office/drawing/2016/ink" xmlns:am3d="http://schemas.microsoft.com/office/drawing/2017/model3d" xmlns:o="urn:schemas-microsoft-com:office:office" xmlns:v="urn:schemas-microsoft-com:vml" xmlns:wp14="http://schemas.microsoft.com/office/word/2010/wordprocessingDrawing" xmlns:w10="urn:schemas-microsoft-com:office:word" xmlns:w="http://schemas.openxmlformats.org/wordprocessingml/2006/main" xmlns:w14="http://schemas.microsoft.com/office/word/2010/wordml" xmlns:w15="http://schemas.microsoft.com/office/word/2012/wordml" xmlns:w16cex="http://schemas.microsoft.com/office/word/2018/wordml/cex" xmlns:w16cid="http://schemas.microsoft.com/office/word/2016/wordml/cid" xmlns:w16="http://schemas.microsoft.com/office/word/2018/wordml" xmlns:w16se="http://schemas.microsoft.com/office/word/2015/wordml/symex" xmlns:wpg="http://schemas.microsoft.com/office/word/2010/wordprocessingGroup" xmlns:wpi="http://schemas.microsoft.com/office/word/2010/wordprocessingInk" xmlns:wps="http://schemas.microsoft.com/office/word/2010/wordprocessingShape" xmlns:a14="http://schemas.microsoft.com/office/drawing/2010/main" val="0"/>
+                          <a14:useLocalDpi xmlns:a14="http://schemas.microsoft.com/office/drawing/2010/main" xmlns:wps="http://schemas.microsoft.com/office/word/2010/wordprocessingShape" xmlns:wpi="http://schemas.microsoft.com/office/word/2010/wordprocessingInk" xmlns:wpg="http://schemas.microsoft.com/office/word/2010/wordprocessingGroup" xmlns:w16se="http://schemas.microsoft.com/office/word/2015/wordml/symex" xmlns:w16="http://schemas.microsoft.com/office/word/2018/wordml" xmlns:w16cid="http://schemas.microsoft.com/office/word/2016/wordml/cid" xmlns:w16cex="http://schemas.microsoft.com/office/word/2018/wordml/cex" xmlns:w15="http://schemas.microsoft.com/office/word/2012/wordml" xmlns:w14="http://schemas.microsoft.com/office/word/2010/wordml" xmlns:w="http://schemas.openxmlformats.org/wordprocessingml/2006/main" xmlns:w10="urn:schemas-microsoft-com:office:word" xmlns:wp14="http://schemas.microsoft.com/office/word/2010/wordprocessingDrawing" xmlns:v="urn:schemas-microsoft-com:vml" xmlns:o="urn:schemas-microsoft-com:office:office" xmlns:am3d="http://schemas.microsoft.com/office/drawing/2017/model3d" xmlns:aink="http://schemas.microsoft.com/office/drawing/2016/ink" xmlns:mc="http://schemas.openxmlformats.org/markup-compatibility/2006" xmlns:cx8="http://schemas.microsoft.com/office/drawing/2016/5/14/chartex" xmlns:cx7="http://schemas.microsoft.com/office/drawing/2016/5/13/chartex" xmlns:cx6="http://schemas.microsoft.com/office/drawing/2016/5/12/chartex" xmlns:cx5="http://schemas.microsoft.com/office/drawing/2016/5/11/chartex" xmlns:cx4="http://schemas.microsoft.com/office/drawing/2016/5/10/chartex" xmlns:cx3="http://schemas.microsoft.com/office/drawing/2016/5/9/chartex" xmlns:cx2="http://schemas.microsoft.com/office/drawing/2015/10/21/chartex" xmlns:cx1="http://schemas.microsoft.com/office/drawing/2015/9/8/chartex" xmlns:cx="http://schemas.microsoft.com/office/drawing/2014/chartex" xmlns:wpc="http://schemas.microsoft.com/office/word/2010/wordprocessingCanvas" xmlns="" val="0"/>
                         </a:ext>
                       </a:extLst>
                     </a:blip>
@@ -15168,7 +15168,7 @@
                     <a:blip r:embed="rId11">
                       <a:extLst>
                         <a:ext uri="{28A0092B-C50C-407E-A947-70E740481C1C}">
-                          <a14:useLocalDpi xmlns="" xmlns:wpc="http://schemas.microsoft.com/office/word/2010/wordprocessingCanvas" xmlns:cx="http://schemas.microsoft.com/office/drawing/2014/chartex" xmlns:cx1="http://schemas.microsoft.com/office/drawing/2015/9/8/chartex" xmlns:cx2="http://schemas.microsoft.com/office/drawing/2015/10/21/chartex" xmlns:cx3="http://schemas.microsoft.com/office/drawing/2016/5/9/chartex" xmlns:cx4="http://schemas.microsoft.com/office/drawing/2016/5/10/chartex" xmlns:cx5="http://schemas.microsoft.com/office/drawing/2016/5/11/chartex" xmlns:cx6="http://schemas.microsoft.com/office/drawing/2016/5/12/chartex" xmlns:cx7="http://schemas.microsoft.com/office/drawing/2016/5/13/chartex" xmlns:cx8="http://schemas.microsoft.com/office/drawing/2016/5/14/chartex" xmlns:mc="http://schemas.openxmlformats.org/markup-compatibility/2006" xmlns:aink="http://schemas.microsoft.com/office/drawing/2016/ink" xmlns:am3d="http://schemas.microsoft.com/office/drawing/2017/model3d" xmlns:o="urn:schemas-microsoft-com:office:office" xmlns:v="urn:schemas-microsoft-com:vml" xmlns:wp14="http://schemas.microsoft.com/office/word/2010/wordprocessingDrawing" xmlns:w10="urn:schemas-microsoft-com:office:word" xmlns:w="http://schemas.openxmlformats.org/wordprocessingml/2006/main" xmlns:w14="http://schemas.microsoft.com/office/word/2010/wordml" xmlns:w15="http://schemas.microsoft.com/office/word/2012/wordml" xmlns:w16cex="http://schemas.microsoft.com/office/word/2018/wordml/cex" xmlns:w16cid="http://schemas.microsoft.com/office/word/2016/wordml/cid" xmlns:w16="http://schemas.microsoft.com/office/word/2018/wordml" xmlns:w16se="http://schemas.microsoft.com/office/word/2015/wordml/symex" xmlns:wpg="http://schemas.microsoft.com/office/word/2010/wordprocessingGroup" xmlns:wpi="http://schemas.microsoft.com/office/word/2010/wordprocessingInk" xmlns:wps="http://schemas.microsoft.com/office/word/2010/wordprocessingShape" xmlns:a14="http://schemas.microsoft.com/office/drawing/2010/main" val="0"/>
+                          <a14:useLocalDpi xmlns:a14="http://schemas.microsoft.com/office/drawing/2010/main" xmlns:wps="http://schemas.microsoft.com/office/word/2010/wordprocessingShape" xmlns:wpi="http://schemas.microsoft.com/office/word/2010/wordprocessingInk" xmlns:wpg="http://schemas.microsoft.com/office/word/2010/wordprocessingGroup" xmlns:w16se="http://schemas.microsoft.com/office/word/2015/wordml/symex" xmlns:w16="http://schemas.microsoft.com/office/word/2018/wordml" xmlns:w16cid="http://schemas.microsoft.com/office/word/2016/wordml/cid" xmlns:w16cex="http://schemas.microsoft.com/office/word/2018/wordml/cex" xmlns:w15="http://schemas.microsoft.com/office/word/2012/wordml" xmlns:w14="http://schemas.microsoft.com/office/word/2010/wordml" xmlns:w="http://schemas.openxmlformats.org/wordprocessingml/2006/main" xmlns:w10="urn:schemas-microsoft-com:office:word" xmlns:wp14="http://schemas.microsoft.com/office/word/2010/wordprocessingDrawing" xmlns:v="urn:schemas-microsoft-com:vml" xmlns:o="urn:schemas-microsoft-com:office:office" xmlns:am3d="http://schemas.microsoft.com/office/drawing/2017/model3d" xmlns:aink="http://schemas.microsoft.com/office/drawing/2016/ink" xmlns:mc="http://schemas.openxmlformats.org/markup-compatibility/2006" xmlns:cx8="http://schemas.microsoft.com/office/drawing/2016/5/14/chartex" xmlns:cx7="http://schemas.microsoft.com/office/drawing/2016/5/13/chartex" xmlns:cx6="http://schemas.microsoft.com/office/drawing/2016/5/12/chartex" xmlns:cx5="http://schemas.microsoft.com/office/drawing/2016/5/11/chartex" xmlns:cx4="http://schemas.microsoft.com/office/drawing/2016/5/10/chartex" xmlns:cx3="http://schemas.microsoft.com/office/drawing/2016/5/9/chartex" xmlns:cx2="http://schemas.microsoft.com/office/drawing/2015/10/21/chartex" xmlns:cx1="http://schemas.microsoft.com/office/drawing/2015/9/8/chartex" xmlns:cx="http://schemas.microsoft.com/office/drawing/2014/chartex" xmlns:wpc="http://schemas.microsoft.com/office/word/2010/wordprocessingCanvas" xmlns="" val="0"/>
                         </a:ext>
                       </a:extLst>
                     </a:blip>
@@ -15447,7 +15447,7 @@
                     <a:blip r:embed="rId12">
                       <a:extLst>
                         <a:ext uri="{28A0092B-C50C-407E-A947-70E740481C1C}">
-                          <a14:useLocalDpi xmlns="" xmlns:wpc="http://schemas.microsoft.com/office/word/2010/wordprocessingCanvas" xmlns:cx="http://schemas.microsoft.com/office/drawing/2014/chartex" xmlns:cx1="http://schemas.microsoft.com/office/drawing/2015/9/8/chartex" xmlns:cx2="http://schemas.microsoft.com/office/drawing/2015/10/21/chartex" xmlns:cx3="http://schemas.microsoft.com/office/drawing/2016/5/9/chartex" xmlns:cx4="http://schemas.microsoft.com/office/drawing/2016/5/10/chartex" xmlns:cx5="http://schemas.microsoft.com/office/drawing/2016/5/11/chartex" xmlns:cx6="http://schemas.microsoft.com/office/drawing/2016/5/12/chartex" xmlns:cx7="http://schemas.microsoft.com/office/drawing/2016/5/13/chartex" xmlns:cx8="http://schemas.microsoft.com/office/drawing/2016/5/14/chartex" xmlns:mc="http://schemas.openxmlformats.org/markup-compatibility/2006" xmlns:aink="http://schemas.microsoft.com/office/drawing/2016/ink" xmlns:am3d="http://schemas.microsoft.com/office/drawing/2017/model3d" xmlns:o="urn:schemas-microsoft-com:office:office" xmlns:v="urn:schemas-microsoft-com:vml" xmlns:wp14="http://schemas.microsoft.com/office/word/2010/wordprocessingDrawing" xmlns:w10="urn:schemas-microsoft-com:office:word" xmlns:w="http://schemas.openxmlformats.org/wordprocessingml/2006/main" xmlns:w14="http://schemas.microsoft.com/office/word/2010/wordml" xmlns:w15="http://schemas.microsoft.com/office/word/2012/wordml" xmlns:w16cex="http://schemas.microsoft.com/office/word/2018/wordml/cex" xmlns:w16cid="http://schemas.microsoft.com/office/word/2016/wordml/cid" xmlns:w16="http://schemas.microsoft.com/office/word/2018/wordml" xmlns:w16se="http://schemas.microsoft.com/office/word/2015/wordml/symex" xmlns:wpg="http://schemas.microsoft.com/office/word/2010/wordprocessingGroup" xmlns:wpi="http://schemas.microsoft.com/office/word/2010/wordprocessingInk" xmlns:wps="http://schemas.microsoft.com/office/word/2010/wordprocessingShape" xmlns:a14="http://schemas.microsoft.com/office/drawing/2010/main" val="0"/>
+                          <a14:useLocalDpi xmlns:a14="http://schemas.microsoft.com/office/drawing/2010/main" xmlns:wps="http://schemas.microsoft.com/office/word/2010/wordprocessingShape" xmlns:wpi="http://schemas.microsoft.com/office/word/2010/wordprocessingInk" xmlns:wpg="http://schemas.microsoft.com/office/word/2010/wordprocessingGroup" xmlns:w16se="http://schemas.microsoft.com/office/word/2015/wordml/symex" xmlns:w16="http://schemas.microsoft.com/office/word/2018/wordml" xmlns:w16cid="http://schemas.microsoft.com/office/word/2016/wordml/cid" xmlns:w16cex="http://schemas.microsoft.com/office/word/2018/wordml/cex" xmlns:w15="http://schemas.microsoft.com/office/word/2012/wordml" xmlns:w14="http://schemas.microsoft.com/office/word/2010/wordml" xmlns:w="http://schemas.openxmlformats.org/wordprocessingml/2006/main" xmlns:w10="urn:schemas-microsoft-com:office:word" xmlns:wp14="http://schemas.microsoft.com/office/word/2010/wordprocessingDrawing" xmlns:v="urn:schemas-microsoft-com:vml" xmlns:o="urn:schemas-microsoft-com:office:office" xmlns:am3d="http://schemas.microsoft.com/office/drawing/2017/model3d" xmlns:aink="http://schemas.microsoft.com/office/drawing/2016/ink" xmlns:mc="http://schemas.openxmlformats.org/markup-compatibility/2006" xmlns:cx8="http://schemas.microsoft.com/office/drawing/2016/5/14/chartex" xmlns:cx7="http://schemas.microsoft.com/office/drawing/2016/5/13/chartex" xmlns:cx6="http://schemas.microsoft.com/office/drawing/2016/5/12/chartex" xmlns:cx5="http://schemas.microsoft.com/office/drawing/2016/5/11/chartex" xmlns:cx4="http://schemas.microsoft.com/office/drawing/2016/5/10/chartex" xmlns:cx3="http://schemas.microsoft.com/office/drawing/2016/5/9/chartex" xmlns:cx2="http://schemas.microsoft.com/office/drawing/2015/10/21/chartex" xmlns:cx1="http://schemas.microsoft.com/office/drawing/2015/9/8/chartex" xmlns:cx="http://schemas.microsoft.com/office/drawing/2014/chartex" xmlns:wpc="http://schemas.microsoft.com/office/word/2010/wordprocessingCanvas" xmlns="" val="0"/>
                         </a:ext>
                       </a:extLst>
                     </a:blip>
@@ -15571,7 +15571,7 @@
                     <a:blip r:embed="rId13">
                       <a:extLst>
                         <a:ext uri="{28A0092B-C50C-407E-A947-70E740481C1C}">
-                          <a14:useLocalDpi xmlns="" xmlns:wpc="http://schemas.microsoft.com/office/word/2010/wordprocessingCanvas" xmlns:cx="http://schemas.microsoft.com/office/drawing/2014/chartex" xmlns:cx1="http://schemas.microsoft.com/office/drawing/2015/9/8/chartex" xmlns:cx2="http://schemas.microsoft.com/office/drawing/2015/10/21/chartex" xmlns:cx3="http://schemas.microsoft.com/office/drawing/2016/5/9/chartex" xmlns:cx4="http://schemas.microsoft.com/office/drawing/2016/5/10/chartex" xmlns:cx5="http://schemas.microsoft.com/office/drawing/2016/5/11/chartex" xmlns:cx6="http://schemas.microsoft.com/office/drawing/2016/5/12/chartex" xmlns:cx7="http://schemas.microsoft.com/office/drawing/2016/5/13/chartex" xmlns:cx8="http://schemas.microsoft.com/office/drawing/2016/5/14/chartex" xmlns:mc="http://schemas.openxmlformats.org/markup-compatibility/2006" xmlns:aink="http://schemas.microsoft.com/office/drawing/2016/ink" xmlns:am3d="http://schemas.microsoft.com/office/drawing/2017/model3d" xmlns:o="urn:schemas-microsoft-com:office:office" xmlns:v="urn:schemas-microsoft-com:vml" xmlns:wp14="http://schemas.microsoft.com/office/word/2010/wordprocessingDrawing" xmlns:w10="urn:schemas-microsoft-com:office:word" xmlns:w="http://schemas.openxmlformats.org/wordprocessingml/2006/main" xmlns:w14="http://schemas.microsoft.com/office/word/2010/wordml" xmlns:w15="http://schemas.microsoft.com/office/word/2012/wordml" xmlns:w16cex="http://schemas.microsoft.com/office/word/2018/wordml/cex" xmlns:w16cid="http://schemas.microsoft.com/office/word/2016/wordml/cid" xmlns:w16="http://schemas.microsoft.com/office/word/2018/wordml" xmlns:w16se="http://schemas.microsoft.com/office/word/2015/wordml/symex" xmlns:wpg="http://schemas.microsoft.com/office/word/2010/wordprocessingGroup" xmlns:wpi="http://schemas.microsoft.com/office/word/2010/wordprocessingInk" xmlns:wps="http://schemas.microsoft.com/office/word/2010/wordprocessingShape" xmlns:a14="http://schemas.microsoft.com/office/drawing/2010/main" val="0"/>
+                          <a14:useLocalDpi xmlns:a14="http://schemas.microsoft.com/office/drawing/2010/main" xmlns:wps="http://schemas.microsoft.com/office/word/2010/wordprocessingShape" xmlns:wpi="http://schemas.microsoft.com/office/word/2010/wordprocessingInk" xmlns:wpg="http://schemas.microsoft.com/office/word/2010/wordprocessingGroup" xmlns:w16se="http://schemas.microsoft.com/office/word/2015/wordml/symex" xmlns:w16="http://schemas.microsoft.com/office/word/2018/wordml" xmlns:w16cid="http://schemas.microsoft.com/office/word/2016/wordml/cid" xmlns:w16cex="http://schemas.microsoft.com/office/word/2018/wordml/cex" xmlns:w15="http://schemas.microsoft.com/office/word/2012/wordml" xmlns:w14="http://schemas.microsoft.com/office/word/2010/wordml" xmlns:w="http://schemas.openxmlformats.org/wordprocessingml/2006/main" xmlns:w10="urn:schemas-microsoft-com:office:word" xmlns:wp14="http://schemas.microsoft.com/office/word/2010/wordprocessingDrawing" xmlns:v="urn:schemas-microsoft-com:vml" xmlns:o="urn:schemas-microsoft-com:office:office" xmlns:am3d="http://schemas.microsoft.com/office/drawing/2017/model3d" xmlns:aink="http://schemas.microsoft.com/office/drawing/2016/ink" xmlns:mc="http://schemas.openxmlformats.org/markup-compatibility/2006" xmlns:cx8="http://schemas.microsoft.com/office/drawing/2016/5/14/chartex" xmlns:cx7="http://schemas.microsoft.com/office/drawing/2016/5/13/chartex" xmlns:cx6="http://schemas.microsoft.com/office/drawing/2016/5/12/chartex" xmlns:cx5="http://schemas.microsoft.com/office/drawing/2016/5/11/chartex" xmlns:cx4="http://schemas.microsoft.com/office/drawing/2016/5/10/chartex" xmlns:cx3="http://schemas.microsoft.com/office/drawing/2016/5/9/chartex" xmlns:cx2="http://schemas.microsoft.com/office/drawing/2015/10/21/chartex" xmlns:cx1="http://schemas.microsoft.com/office/drawing/2015/9/8/chartex" xmlns:cx="http://schemas.microsoft.com/office/drawing/2014/chartex" xmlns:wpc="http://schemas.microsoft.com/office/word/2010/wordprocessingCanvas" xmlns="" val="0"/>
                         </a:ext>
                       </a:extLst>
                     </a:blip>
@@ -18997,7 +18997,7 @@
                     <a:blip r:embed="rId14">
                       <a:extLst>
                         <a:ext uri="{28A0092B-C50C-407E-A947-70E740481C1C}">
-                          <a14:useLocalDpi xmlns="" xmlns:wpc="http://schemas.microsoft.com/office/word/2010/wordprocessingCanvas" xmlns:cx="http://schemas.microsoft.com/office/drawing/2014/chartex" xmlns:cx1="http://schemas.microsoft.com/office/drawing/2015/9/8/chartex" xmlns:cx2="http://schemas.microsoft.com/office/drawing/2015/10/21/chartex" xmlns:cx3="http://schemas.microsoft.com/office/drawing/2016/5/9/chartex" xmlns:cx4="http://schemas.microsoft.com/office/drawing/2016/5/10/chartex" xmlns:cx5="http://schemas.microsoft.com/office/drawing/2016/5/11/chartex" xmlns:cx6="http://schemas.microsoft.com/office/drawing/2016/5/12/chartex" xmlns:cx7="http://schemas.microsoft.com/office/drawing/2016/5/13/chartex" xmlns:cx8="http://schemas.microsoft.com/office/drawing/2016/5/14/chartex" xmlns:mc="http://schemas.openxmlformats.org/markup-compatibility/2006" xmlns:aink="http://schemas.microsoft.com/office/drawing/2016/ink" xmlns:am3d="http://schemas.microsoft.com/office/drawing/2017/model3d" xmlns:o="urn:schemas-microsoft-com:office:office" xmlns:v="urn:schemas-microsoft-com:vml" xmlns:wp14="http://schemas.microsoft.com/office/word/2010/wordprocessingDrawing" xmlns:w10="urn:schemas-microsoft-com:office:word" xmlns:w="http://schemas.openxmlformats.org/wordprocessingml/2006/main" xmlns:w14="http://schemas.microsoft.com/office/word/2010/wordml" xmlns:w15="http://schemas.microsoft.com/office/word/2012/wordml" xmlns:w16cex="http://schemas.microsoft.com/office/word/2018/wordml/cex" xmlns:w16cid="http://schemas.microsoft.com/office/word/2016/wordml/cid" xmlns:w16="http://schemas.microsoft.com/office/word/2018/wordml" xmlns:w16se="http://schemas.microsoft.com/office/word/2015/wordml/symex" xmlns:wpg="http://schemas.microsoft.com/office/word/2010/wordprocessingGroup" xmlns:wpi="http://schemas.microsoft.com/office/word/2010/wordprocessingInk" xmlns:wps="http://schemas.microsoft.com/office/word/2010/wordprocessingShape" xmlns:a14="http://schemas.microsoft.com/office/drawing/2010/main" val="0"/>
+                          <a14:useLocalDpi xmlns:a14="http://schemas.microsoft.com/office/drawing/2010/main" xmlns:wps="http://schemas.microsoft.com/office/word/2010/wordprocessingShape" xmlns:wpi="http://schemas.microsoft.com/office/word/2010/wordprocessingInk" xmlns:wpg="http://schemas.microsoft.com/office/word/2010/wordprocessingGroup" xmlns:w16se="http://schemas.microsoft.com/office/word/2015/wordml/symex" xmlns:w16="http://schemas.microsoft.com/office/word/2018/wordml" xmlns:w16cid="http://schemas.microsoft.com/office/word/2016/wordml/cid" xmlns:w16cex="http://schemas.microsoft.com/office/word/2018/wordml/cex" xmlns:w15="http://schemas.microsoft.com/office/word/2012/wordml" xmlns:w14="http://schemas.microsoft.com/office/word/2010/wordml" xmlns:w="http://schemas.openxmlformats.org/wordprocessingml/2006/main" xmlns:w10="urn:schemas-microsoft-com:office:word" xmlns:wp14="http://schemas.microsoft.com/office/word/2010/wordprocessingDrawing" xmlns:v="urn:schemas-microsoft-com:vml" xmlns:o="urn:schemas-microsoft-com:office:office" xmlns:am3d="http://schemas.microsoft.com/office/drawing/2017/model3d" xmlns:aink="http://schemas.microsoft.com/office/drawing/2016/ink" xmlns:mc="http://schemas.openxmlformats.org/markup-compatibility/2006" xmlns:cx8="http://schemas.microsoft.com/office/drawing/2016/5/14/chartex" xmlns:cx7="http://schemas.microsoft.com/office/drawing/2016/5/13/chartex" xmlns:cx6="http://schemas.microsoft.com/office/drawing/2016/5/12/chartex" xmlns:cx5="http://schemas.microsoft.com/office/drawing/2016/5/11/chartex" xmlns:cx4="http://schemas.microsoft.com/office/drawing/2016/5/10/chartex" xmlns:cx3="http://schemas.microsoft.com/office/drawing/2016/5/9/chartex" xmlns:cx2="http://schemas.microsoft.com/office/drawing/2015/10/21/chartex" xmlns:cx1="http://schemas.microsoft.com/office/drawing/2015/9/8/chartex" xmlns:cx="http://schemas.microsoft.com/office/drawing/2014/chartex" xmlns:wpc="http://schemas.microsoft.com/office/word/2010/wordprocessingCanvas" xmlns="" val="0"/>
                         </a:ext>
                       </a:extLst>
                     </a:blip>
@@ -19068,7 +19068,7 @@
                     <a:blip r:embed="rId15">
                       <a:extLst>
                         <a:ext uri="{28A0092B-C50C-407E-A947-70E740481C1C}">
-                          <a14:useLocalDpi xmlns="" xmlns:wpc="http://schemas.microsoft.com/office/word/2010/wordprocessingCanvas" xmlns:cx="http://schemas.microsoft.com/office/drawing/2014/chartex" xmlns:cx1="http://schemas.microsoft.com/office/drawing/2015/9/8/chartex" xmlns:cx2="http://schemas.microsoft.com/office/drawing/2015/10/21/chartex" xmlns:cx3="http://schemas.microsoft.com/office/drawing/2016/5/9/chartex" xmlns:cx4="http://schemas.microsoft.com/office/drawing/2016/5/10/chartex" xmlns:cx5="http://schemas.microsoft.com/office/drawing/2016/5/11/chartex" xmlns:cx6="http://schemas.microsoft.com/office/drawing/2016/5/12/chartex" xmlns:cx7="http://schemas.microsoft.com/office/drawing/2016/5/13/chartex" xmlns:cx8="http://schemas.microsoft.com/office/drawing/2016/5/14/chartex" xmlns:mc="http://schemas.openxmlformats.org/markup-compatibility/2006" xmlns:aink="http://schemas.microsoft.com/office/drawing/2016/ink" xmlns:am3d="http://schemas.microsoft.com/office/drawing/2017/model3d" xmlns:o="urn:schemas-microsoft-com:office:office" xmlns:v="urn:schemas-microsoft-com:vml" xmlns:wp14="http://schemas.microsoft.com/office/word/2010/wordprocessingDrawing" xmlns:w10="urn:schemas-microsoft-com:office:word" xmlns:w="http://schemas.openxmlformats.org/wordprocessingml/2006/main" xmlns:w14="http://schemas.microsoft.com/office/word/2010/wordml" xmlns:w15="http://schemas.microsoft.com/office/word/2012/wordml" xmlns:w16cex="http://schemas.microsoft.com/office/word/2018/wordml/cex" xmlns:w16cid="http://schemas.microsoft.com/office/word/2016/wordml/cid" xmlns:w16="http://schemas.microsoft.com/office/word/2018/wordml" xmlns:w16se="http://schemas.microsoft.com/office/word/2015/wordml/symex" xmlns:wpg="http://schemas.microsoft.com/office/word/2010/wordprocessingGroup" xmlns:wpi="http://schemas.microsoft.com/office/word/2010/wordprocessingInk" xmlns:wps="http://schemas.microsoft.com/office/word/2010/wordprocessingShape" xmlns:a14="http://schemas.microsoft.com/office/drawing/2010/main" val="0"/>
+                          <a14:useLocalDpi xmlns:a14="http://schemas.microsoft.com/office/drawing/2010/main" xmlns:wps="http://schemas.microsoft.com/office/word/2010/wordprocessingShape" xmlns:wpi="http://schemas.microsoft.com/office/word/2010/wordprocessingInk" xmlns:wpg="http://schemas.microsoft.com/office/word/2010/wordprocessingGroup" xmlns:w16se="http://schemas.microsoft.com/office/word/2015/wordml/symex" xmlns:w16="http://schemas.microsoft.com/office/word/2018/wordml" xmlns:w16cid="http://schemas.microsoft.com/office/word/2016/wordml/cid" xmlns:w16cex="http://schemas.microsoft.com/office/word/2018/wordml/cex" xmlns:w15="http://schemas.microsoft.com/office/word/2012/wordml" xmlns:w14="http://schemas.microsoft.com/office/word/2010/wordml" xmlns:w="http://schemas.openxmlformats.org/wordprocessingml/2006/main" xmlns:w10="urn:schemas-microsoft-com:office:word" xmlns:wp14="http://schemas.microsoft.com/office/word/2010/wordprocessingDrawing" xmlns:v="urn:schemas-microsoft-com:vml" xmlns:o="urn:schemas-microsoft-com:office:office" xmlns:am3d="http://schemas.microsoft.com/office/drawing/2017/model3d" xmlns:aink="http://schemas.microsoft.com/office/drawing/2016/ink" xmlns:mc="http://schemas.openxmlformats.org/markup-compatibility/2006" xmlns:cx8="http://schemas.microsoft.com/office/drawing/2016/5/14/chartex" xmlns:cx7="http://schemas.microsoft.com/office/drawing/2016/5/13/chartex" xmlns:cx6="http://schemas.microsoft.com/office/drawing/2016/5/12/chartex" xmlns:cx5="http://schemas.microsoft.com/office/drawing/2016/5/11/chartex" xmlns:cx4="http://schemas.microsoft.com/office/drawing/2016/5/10/chartex" xmlns:cx3="http://schemas.microsoft.com/office/drawing/2016/5/9/chartex" xmlns:cx2="http://schemas.microsoft.com/office/drawing/2015/10/21/chartex" xmlns:cx1="http://schemas.microsoft.com/office/drawing/2015/9/8/chartex" xmlns:cx="http://schemas.microsoft.com/office/drawing/2014/chartex" xmlns:wpc="http://schemas.microsoft.com/office/word/2010/wordprocessingCanvas" xmlns="" val="0"/>
                         </a:ext>
                       </a:extLst>
                     </a:blip>
@@ -19570,7 +19570,7 @@
                     <a:blip r:embed="rId16">
                       <a:extLst>
                         <a:ext uri="{28A0092B-C50C-407E-A947-70E740481C1C}">
-                          <a14:useLocalDpi xmlns="" xmlns:wpc="http://schemas.microsoft.com/office/word/2010/wordprocessingCanvas" xmlns:cx="http://schemas.microsoft.com/office/drawing/2014/chartex" xmlns:cx1="http://schemas.microsoft.com/office/drawing/2015/9/8/chartex" xmlns:cx2="http://schemas.microsoft.com/office/drawing/2015/10/21/chartex" xmlns:cx3="http://schemas.microsoft.com/office/drawing/2016/5/9/chartex" xmlns:cx4="http://schemas.microsoft.com/office/drawing/2016/5/10/chartex" xmlns:cx5="http://schemas.microsoft.com/office/drawing/2016/5/11/chartex" xmlns:cx6="http://schemas.microsoft.com/office/drawing/2016/5/12/chartex" xmlns:cx7="http://schemas.microsoft.com/office/drawing/2016/5/13/chartex" xmlns:cx8="http://schemas.microsoft.com/office/drawing/2016/5/14/chartex" xmlns:mc="http://schemas.openxmlformats.org/markup-compatibility/2006" xmlns:aink="http://schemas.microsoft.com/office/drawing/2016/ink" xmlns:am3d="http://schemas.microsoft.com/office/drawing/2017/model3d" xmlns:o="urn:schemas-microsoft-com:office:office" xmlns:v="urn:schemas-microsoft-com:vml" xmlns:wp14="http://schemas.microsoft.com/office/word/2010/wordprocessingDrawing" xmlns:w10="urn:schemas-microsoft-com:office:word" xmlns:w="http://schemas.openxmlformats.org/wordprocessingml/2006/main" xmlns:w14="http://schemas.microsoft.com/office/word/2010/wordml" xmlns:w15="http://schemas.microsoft.com/office/word/2012/wordml" xmlns:w16cex="http://schemas.microsoft.com/office/word/2018/wordml/cex" xmlns:w16cid="http://schemas.microsoft.com/office/word/2016/wordml/cid" xmlns:w16="http://schemas.microsoft.com/office/word/2018/wordml" xmlns:w16se="http://schemas.microsoft.com/office/word/2015/wordml/symex" xmlns:wpg="http://schemas.microsoft.com/office/word/2010/wordprocessingGroup" xmlns:wpi="http://schemas.microsoft.com/office/word/2010/wordprocessingInk" xmlns:wps="http://schemas.microsoft.com/office/word/2010/wordprocessingShape" xmlns:a14="http://schemas.microsoft.com/office/drawing/2010/main" val="0"/>
+                          <a14:useLocalDpi xmlns:a14="http://schemas.microsoft.com/office/drawing/2010/main" xmlns:wps="http://schemas.microsoft.com/office/word/2010/wordprocessingShape" xmlns:wpi="http://schemas.microsoft.com/office/word/2010/wordprocessingInk" xmlns:wpg="http://schemas.microsoft.com/office/word/2010/wordprocessingGroup" xmlns:w16se="http://schemas.microsoft.com/office/word/2015/wordml/symex" xmlns:w16="http://schemas.microsoft.com/office/word/2018/wordml" xmlns:w16cid="http://schemas.microsoft.com/office/word/2016/wordml/cid" xmlns:w16cex="http://schemas.microsoft.com/office/word/2018/wordml/cex" xmlns:w15="http://schemas.microsoft.com/office/word/2012/wordml" xmlns:w14="http://schemas.microsoft.com/office/word/2010/wordml" xmlns:w="http://schemas.openxmlformats.org/wordprocessingml/2006/main" xmlns:w10="urn:schemas-microsoft-com:office:word" xmlns:wp14="http://schemas.microsoft.com/office/word/2010/wordprocessingDrawing" xmlns:v="urn:schemas-microsoft-com:vml" xmlns:o="urn:schemas-microsoft-com:office:office" xmlns:am3d="http://schemas.microsoft.com/office/drawing/2017/model3d" xmlns:aink="http://schemas.microsoft.com/office/drawing/2016/ink" xmlns:mc="http://schemas.openxmlformats.org/markup-compatibility/2006" xmlns:cx8="http://schemas.microsoft.com/office/drawing/2016/5/14/chartex" xmlns:cx7="http://schemas.microsoft.com/office/drawing/2016/5/13/chartex" xmlns:cx6="http://schemas.microsoft.com/office/drawing/2016/5/12/chartex" xmlns:cx5="http://schemas.microsoft.com/office/drawing/2016/5/11/chartex" xmlns:cx4="http://schemas.microsoft.com/office/drawing/2016/5/10/chartex" xmlns:cx3="http://schemas.microsoft.com/office/drawing/2016/5/9/chartex" xmlns:cx2="http://schemas.microsoft.com/office/drawing/2015/10/21/chartex" xmlns:cx1="http://schemas.microsoft.com/office/drawing/2015/9/8/chartex" xmlns:cx="http://schemas.microsoft.com/office/drawing/2014/chartex" xmlns:wpc="http://schemas.microsoft.com/office/word/2010/wordprocessingCanvas" xmlns="" val="0"/>
                         </a:ext>
                       </a:extLst>
                     </a:blip>
@@ -19946,7 +19946,7 @@
                     <a:blip r:embed="rId17">
                       <a:extLst>
                         <a:ext uri="{28A0092B-C50C-407E-A947-70E740481C1C}">
-                          <a14:useLocalDpi xmlns="" xmlns:wpc="http://schemas.microsoft.com/office/word/2010/wordprocessingCanvas" xmlns:cx="http://schemas.microsoft.com/office/drawing/2014/chartex" xmlns:cx1="http://schemas.microsoft.com/office/drawing/2015/9/8/chartex" xmlns:cx2="http://schemas.microsoft.com/office/drawing/2015/10/21/chartex" xmlns:cx3="http://schemas.microsoft.com/office/drawing/2016/5/9/chartex" xmlns:cx4="http://schemas.microsoft.com/office/drawing/2016/5/10/chartex" xmlns:cx5="http://schemas.microsoft.com/office/drawing/2016/5/11/chartex" xmlns:cx6="http://schemas.microsoft.com/office/drawing/2016/5/12/chartex" xmlns:cx7="http://schemas.microsoft.com/office/drawing/2016/5/13/chartex" xmlns:cx8="http://schemas.microsoft.com/office/drawing/2016/5/14/chartex" xmlns:mc="http://schemas.openxmlformats.org/markup-compatibility/2006" xmlns:aink="http://schemas.microsoft.com/office/drawing/2016/ink" xmlns:am3d="http://schemas.microsoft.com/office/drawing/2017/model3d" xmlns:o="urn:schemas-microsoft-com:office:office" xmlns:v="urn:schemas-microsoft-com:vml" xmlns:wp14="http://schemas.microsoft.com/office/word/2010/wordprocessingDrawing" xmlns:w10="urn:schemas-microsoft-com:office:word" xmlns:w="http://schemas.openxmlformats.org/wordprocessingml/2006/main" xmlns:w14="http://schemas.microsoft.com/office/word/2010/wordml" xmlns:w15="http://schemas.microsoft.com/office/word/2012/wordml" xmlns:w16cex="http://schemas.microsoft.com/office/word/2018/wordml/cex" xmlns:w16cid="http://schemas.microsoft.com/office/word/2016/wordml/cid" xmlns:w16="http://schemas.microsoft.com/office/word/2018/wordml" xmlns:w16se="http://schemas.microsoft.com/office/word/2015/wordml/symex" xmlns:wpg="http://schemas.microsoft.com/office/word/2010/wordprocessingGroup" xmlns:wpi="http://schemas.microsoft.com/office/word/2010/wordprocessingInk" xmlns:wps="http://schemas.microsoft.com/office/word/2010/wordprocessingShape" xmlns:a14="http://schemas.microsoft.com/office/drawing/2010/main" val="0"/>
+                          <a14:useLocalDpi xmlns:a14="http://schemas.microsoft.com/office/drawing/2010/main" xmlns:wps="http://schemas.microsoft.com/office/word/2010/wordprocessingShape" xmlns:wpi="http://schemas.microsoft.com/office/word/2010/wordprocessingInk" xmlns:wpg="http://schemas.microsoft.com/office/word/2010/wordprocessingGroup" xmlns:w16se="http://schemas.microsoft.com/office/word/2015/wordml/symex" xmlns:w16="http://schemas.microsoft.com/office/word/2018/wordml" xmlns:w16cid="http://schemas.microsoft.com/office/word/2016/wordml/cid" xmlns:w16cex="http://schemas.microsoft.com/office/word/2018/wordml/cex" xmlns:w15="http://schemas.microsoft.com/office/word/2012/wordml" xmlns:w14="http://schemas.microsoft.com/office/word/2010/wordml" xmlns:w="http://schemas.openxmlformats.org/wordprocessingml/2006/main" xmlns:w10="urn:schemas-microsoft-com:office:word" xmlns:wp14="http://schemas.microsoft.com/office/word/2010/wordprocessingDrawing" xmlns:v="urn:schemas-microsoft-com:vml" xmlns:o="urn:schemas-microsoft-com:office:office" xmlns:am3d="http://schemas.microsoft.com/office/drawing/2017/model3d" xmlns:aink="http://schemas.microsoft.com/office/drawing/2016/ink" xmlns:mc="http://schemas.openxmlformats.org/markup-compatibility/2006" xmlns:cx8="http://schemas.microsoft.com/office/drawing/2016/5/14/chartex" xmlns:cx7="http://schemas.microsoft.com/office/drawing/2016/5/13/chartex" xmlns:cx6="http://schemas.microsoft.com/office/drawing/2016/5/12/chartex" xmlns:cx5="http://schemas.microsoft.com/office/drawing/2016/5/11/chartex" xmlns:cx4="http://schemas.microsoft.com/office/drawing/2016/5/10/chartex" xmlns:cx3="http://schemas.microsoft.com/office/drawing/2016/5/9/chartex" xmlns:cx2="http://schemas.microsoft.com/office/drawing/2015/10/21/chartex" xmlns:cx1="http://schemas.microsoft.com/office/drawing/2015/9/8/chartex" xmlns:cx="http://schemas.microsoft.com/office/drawing/2014/chartex" xmlns:wpc="http://schemas.microsoft.com/office/word/2010/wordprocessingCanvas" xmlns="" val="0"/>
                         </a:ext>
                       </a:extLst>
                     </a:blip>
@@ -20107,7 +20107,7 @@
                     <a:blip r:embed="rId18">
                       <a:extLst>
                         <a:ext uri="{28A0092B-C50C-407E-A947-70E740481C1C}">
-                          <a14:useLocalDpi xmlns="" xmlns:wpc="http://schemas.microsoft.com/office/word/2010/wordprocessingCanvas" xmlns:cx="http://schemas.microsoft.com/office/drawing/2014/chartex" xmlns:cx1="http://schemas.microsoft.com/office/drawing/2015/9/8/chartex" xmlns:cx2="http://schemas.microsoft.com/office/drawing/2015/10/21/chartex" xmlns:cx3="http://schemas.microsoft.com/office/drawing/2016/5/9/chartex" xmlns:cx4="http://schemas.microsoft.com/office/drawing/2016/5/10/chartex" xmlns:cx5="http://schemas.microsoft.com/office/drawing/2016/5/11/chartex" xmlns:cx6="http://schemas.microsoft.com/office/drawing/2016/5/12/chartex" xmlns:cx7="http://schemas.microsoft.com/office/drawing/2016/5/13/chartex" xmlns:cx8="http://schemas.microsoft.com/office/drawing/2016/5/14/chartex" xmlns:mc="http://schemas.openxmlformats.org/markup-compatibility/2006" xmlns:aink="http://schemas.microsoft.com/office/drawing/2016/ink" xmlns:am3d="http://schemas.microsoft.com/office/drawing/2017/model3d" xmlns:o="urn:schemas-microsoft-com:office:office" xmlns:v="urn:schemas-microsoft-com:vml" xmlns:wp14="http://schemas.microsoft.com/office/word/2010/wordprocessingDrawing" xmlns:w10="urn:schemas-microsoft-com:office:word" xmlns:w="http://schemas.openxmlformats.org/wordprocessingml/2006/main" xmlns:w14="http://schemas.microsoft.com/office/word/2010/wordml" xmlns:w15="http://schemas.microsoft.com/office/word/2012/wordml" xmlns:w16cex="http://schemas.microsoft.com/office/word/2018/wordml/cex" xmlns:w16cid="http://schemas.microsoft.com/office/word/2016/wordml/cid" xmlns:w16="http://schemas.microsoft.com/office/word/2018/wordml" xmlns:w16se="http://schemas.microsoft.com/office/word/2015/wordml/symex" xmlns:wpg="http://schemas.microsoft.com/office/word/2010/wordprocessingGroup" xmlns:wpi="http://schemas.microsoft.com/office/word/2010/wordprocessingInk" xmlns:wps="http://schemas.microsoft.com/office/word/2010/wordprocessingShape" xmlns:a14="http://schemas.microsoft.com/office/drawing/2010/main" val="0"/>
+                          <a14:useLocalDpi xmlns:a14="http://schemas.microsoft.com/office/drawing/2010/main" xmlns:wps="http://schemas.microsoft.com/office/word/2010/wordprocessingShape" xmlns:wpi="http://schemas.microsoft.com/office/word/2010/wordprocessingInk" xmlns:wpg="http://schemas.microsoft.com/office/word/2010/wordprocessingGroup" xmlns:w16se="http://schemas.microsoft.com/office/word/2015/wordml/symex" xmlns:w16="http://schemas.microsoft.com/office/word/2018/wordml" xmlns:w16cid="http://schemas.microsoft.com/office/word/2016/wordml/cid" xmlns:w16cex="http://schemas.microsoft.com/office/word/2018/wordml/cex" xmlns:w15="http://schemas.microsoft.com/office/word/2012/wordml" xmlns:w14="http://schemas.microsoft.com/office/word/2010/wordml" xmlns:w="http://schemas.openxmlformats.org/wordprocessingml/2006/main" xmlns:w10="urn:schemas-microsoft-com:office:word" xmlns:wp14="http://schemas.microsoft.com/office/word/2010/wordprocessingDrawing" xmlns:v="urn:schemas-microsoft-com:vml" xmlns:o="urn:schemas-microsoft-com:office:office" xmlns:am3d="http://schemas.microsoft.com/office/drawing/2017/model3d" xmlns:aink="http://schemas.microsoft.com/office/drawing/2016/ink" xmlns:mc="http://schemas.openxmlformats.org/markup-compatibility/2006" xmlns:cx8="http://schemas.microsoft.com/office/drawing/2016/5/14/chartex" xmlns:cx7="http://schemas.microsoft.com/office/drawing/2016/5/13/chartex" xmlns:cx6="http://schemas.microsoft.com/office/drawing/2016/5/12/chartex" xmlns:cx5="http://schemas.microsoft.com/office/drawing/2016/5/11/chartex" xmlns:cx4="http://schemas.microsoft.com/office/drawing/2016/5/10/chartex" xmlns:cx3="http://schemas.microsoft.com/office/drawing/2016/5/9/chartex" xmlns:cx2="http://schemas.microsoft.com/office/drawing/2015/10/21/chartex" xmlns:cx1="http://schemas.microsoft.com/office/drawing/2015/9/8/chartex" xmlns:cx="http://schemas.microsoft.com/office/drawing/2014/chartex" xmlns:wpc="http://schemas.microsoft.com/office/word/2010/wordprocessingCanvas" xmlns="" val="0"/>
                         </a:ext>
                       </a:extLst>
                     </a:blip>
@@ -20235,7 +20235,7 @@
                     <a:blip r:embed="rId19">
                       <a:extLst>
                         <a:ext uri="{28A0092B-C50C-407E-A947-70E740481C1C}">
-                          <a14:useLocalDpi xmlns="" xmlns:wpc="http://schemas.microsoft.com/office/word/2010/wordprocessingCanvas" xmlns:cx="http://schemas.microsoft.com/office/drawing/2014/chartex" xmlns:cx1="http://schemas.microsoft.com/office/drawing/2015/9/8/chartex" xmlns:cx2="http://schemas.microsoft.com/office/drawing/2015/10/21/chartex" xmlns:cx3="http://schemas.microsoft.com/office/drawing/2016/5/9/chartex" xmlns:cx4="http://schemas.microsoft.com/office/drawing/2016/5/10/chartex" xmlns:cx5="http://schemas.microsoft.com/office/drawing/2016/5/11/chartex" xmlns:cx6="http://schemas.microsoft.com/office/drawing/2016/5/12/chartex" xmlns:cx7="http://schemas.microsoft.com/office/drawing/2016/5/13/chartex" xmlns:cx8="http://schemas.microsoft.com/office/drawing/2016/5/14/chartex" xmlns:mc="http://schemas.openxmlformats.org/markup-compatibility/2006" xmlns:aink="http://schemas.microsoft.com/office/drawing/2016/ink" xmlns:am3d="http://schemas.microsoft.com/office/drawing/2017/model3d" xmlns:o="urn:schemas-microsoft-com:office:office" xmlns:v="urn:schemas-microsoft-com:vml" xmlns:wp14="http://schemas.microsoft.com/office/word/2010/wordprocessingDrawing" xmlns:w10="urn:schemas-microsoft-com:office:word" xmlns:w="http://schemas.openxmlformats.org/wordprocessingml/2006/main" xmlns:w14="http://schemas.microsoft.com/office/word/2010/wordml" xmlns:w15="http://schemas.microsoft.com/office/word/2012/wordml" xmlns:w16cex="http://schemas.microsoft.com/office/word/2018/wordml/cex" xmlns:w16cid="http://schemas.microsoft.com/office/word/2016/wordml/cid" xmlns:w16="http://schemas.microsoft.com/office/word/2018/wordml" xmlns:w16se="http://schemas.microsoft.com/office/word/2015/wordml/symex" xmlns:wpg="http://schemas.microsoft.com/office/word/2010/wordprocessingGroup" xmlns:wpi="http://schemas.microsoft.com/office/word/2010/wordprocessingInk" xmlns:wps="http://schemas.microsoft.com/office/word/2010/wordprocessingShape" xmlns:a14="http://schemas.microsoft.com/office/drawing/2010/main" val="0"/>
+                          <a14:useLocalDpi xmlns:a14="http://schemas.microsoft.com/office/drawing/2010/main" xmlns:wps="http://schemas.microsoft.com/office/word/2010/wordprocessingShape" xmlns:wpi="http://schemas.microsoft.com/office/word/2010/wordprocessingInk" xmlns:wpg="http://schemas.microsoft.com/office/word/2010/wordprocessingGroup" xmlns:w16se="http://schemas.microsoft.com/office/word/2015/wordml/symex" xmlns:w16="http://schemas.microsoft.com/office/word/2018/wordml" xmlns:w16cid="http://schemas.microsoft.com/office/word/2016/wordml/cid" xmlns:w16cex="http://schemas.microsoft.com/office/word/2018/wordml/cex" xmlns:w15="http://schemas.microsoft.com/office/word/2012/wordml" xmlns:w14="http://schemas.microsoft.com/office/word/2010/wordml" xmlns:w="http://schemas.openxmlformats.org/wordprocessingml/2006/main" xmlns:w10="urn:schemas-microsoft-com:office:word" xmlns:wp14="http://schemas.microsoft.com/office/word/2010/wordprocessingDrawing" xmlns:v="urn:schemas-microsoft-com:vml" xmlns:o="urn:schemas-microsoft-com:office:office" xmlns:am3d="http://schemas.microsoft.com/office/drawing/2017/model3d" xmlns:aink="http://schemas.microsoft.com/office/drawing/2016/ink" xmlns:mc="http://schemas.openxmlformats.org/markup-compatibility/2006" xmlns:cx8="http://schemas.microsoft.com/office/drawing/2016/5/14/chartex" xmlns:cx7="http://schemas.microsoft.com/office/drawing/2016/5/13/chartex" xmlns:cx6="http://schemas.microsoft.com/office/drawing/2016/5/12/chartex" xmlns:cx5="http://schemas.microsoft.com/office/drawing/2016/5/11/chartex" xmlns:cx4="http://schemas.microsoft.com/office/drawing/2016/5/10/chartex" xmlns:cx3="http://schemas.microsoft.com/office/drawing/2016/5/9/chartex" xmlns:cx2="http://schemas.microsoft.com/office/drawing/2015/10/21/chartex" xmlns:cx1="http://schemas.microsoft.com/office/drawing/2015/9/8/chartex" xmlns:cx="http://schemas.microsoft.com/office/drawing/2014/chartex" xmlns:wpc="http://schemas.microsoft.com/office/word/2010/wordprocessingCanvas" xmlns="" val="0"/>
                         </a:ext>
                       </a:extLst>
                     </a:blip>
@@ -20357,7 +20357,7 @@
                     <a:blip r:embed="rId20">
                       <a:extLst>
                         <a:ext uri="{28A0092B-C50C-407E-A947-70E740481C1C}">
-                          <a14:useLocalDpi xmlns="" xmlns:wpc="http://schemas.microsoft.com/office/word/2010/wordprocessingCanvas" xmlns:cx="http://schemas.microsoft.com/office/drawing/2014/chartex" xmlns:cx1="http://schemas.microsoft.com/office/drawing/2015/9/8/chartex" xmlns:cx2="http://schemas.microsoft.com/office/drawing/2015/10/21/chartex" xmlns:cx3="http://schemas.microsoft.com/office/drawing/2016/5/9/chartex" xmlns:cx4="http://schemas.microsoft.com/office/drawing/2016/5/10/chartex" xmlns:cx5="http://schemas.microsoft.com/office/drawing/2016/5/11/chartex" xmlns:cx6="http://schemas.microsoft.com/office/drawing/2016/5/12/chartex" xmlns:cx7="http://schemas.microsoft.com/office/drawing/2016/5/13/chartex" xmlns:cx8="http://schemas.microsoft.com/office/drawing/2016/5/14/chartex" xmlns:mc="http://schemas.openxmlformats.org/markup-compatibility/2006" xmlns:aink="http://schemas.microsoft.com/office/drawing/2016/ink" xmlns:am3d="http://schemas.microsoft.com/office/drawing/2017/model3d" xmlns:o="urn:schemas-microsoft-com:office:office" xmlns:v="urn:schemas-microsoft-com:vml" xmlns:wp14="http://schemas.microsoft.com/office/word/2010/wordprocessingDrawing" xmlns:w10="urn:schemas-microsoft-com:office:word" xmlns:w="http://schemas.openxmlformats.org/wordprocessingml/2006/main" xmlns:w14="http://schemas.microsoft.com/office/word/2010/wordml" xmlns:w15="http://schemas.microsoft.com/office/word/2012/wordml" xmlns:w16cex="http://schemas.microsoft.com/office/word/2018/wordml/cex" xmlns:w16cid="http://schemas.microsoft.com/office/word/2016/wordml/cid" xmlns:w16="http://schemas.microsoft.com/office/word/2018/wordml" xmlns:w16se="http://schemas.microsoft.com/office/word/2015/wordml/symex" xmlns:wpg="http://schemas.microsoft.com/office/word/2010/wordprocessingGroup" xmlns:wpi="http://schemas.microsoft.com/office/word/2010/wordprocessingInk" xmlns:wps="http://schemas.microsoft.com/office/word/2010/wordprocessingShape" xmlns:a14="http://schemas.microsoft.com/office/drawing/2010/main" val="0"/>
+                          <a14:useLocalDpi xmlns:a14="http://schemas.microsoft.com/office/drawing/2010/main" xmlns:wps="http://schemas.microsoft.com/office/word/2010/wordprocessingShape" xmlns:wpi="http://schemas.microsoft.com/office/word/2010/wordprocessingInk" xmlns:wpg="http://schemas.microsoft.com/office/word/2010/wordprocessingGroup" xmlns:w16se="http://schemas.microsoft.com/office/word/2015/wordml/symex" xmlns:w16="http://schemas.microsoft.com/office/word/2018/wordml" xmlns:w16cid="http://schemas.microsoft.com/office/word/2016/wordml/cid" xmlns:w16cex="http://schemas.microsoft.com/office/word/2018/wordml/cex" xmlns:w15="http://schemas.microsoft.com/office/word/2012/wordml" xmlns:w14="http://schemas.microsoft.com/office/word/2010/wordml" xmlns:w="http://schemas.openxmlformats.org/wordprocessingml/2006/main" xmlns:w10="urn:schemas-microsoft-com:office:word" xmlns:wp14="http://schemas.microsoft.com/office/word/2010/wordprocessingDrawing" xmlns:v="urn:schemas-microsoft-com:vml" xmlns:o="urn:schemas-microsoft-com:office:office" xmlns:am3d="http://schemas.microsoft.com/office/drawing/2017/model3d" xmlns:aink="http://schemas.microsoft.com/office/drawing/2016/ink" xmlns:mc="http://schemas.openxmlformats.org/markup-compatibility/2006" xmlns:cx8="http://schemas.microsoft.com/office/drawing/2016/5/14/chartex" xmlns:cx7="http://schemas.microsoft.com/office/drawing/2016/5/13/chartex" xmlns:cx6="http://schemas.microsoft.com/office/drawing/2016/5/12/chartex" xmlns:cx5="http://schemas.microsoft.com/office/drawing/2016/5/11/chartex" xmlns:cx4="http://schemas.microsoft.com/office/drawing/2016/5/10/chartex" xmlns:cx3="http://schemas.microsoft.com/office/drawing/2016/5/9/chartex" xmlns:cx2="http://schemas.microsoft.com/office/drawing/2015/10/21/chartex" xmlns:cx1="http://schemas.microsoft.com/office/drawing/2015/9/8/chartex" xmlns:cx="http://schemas.microsoft.com/office/drawing/2014/chartex" xmlns:wpc="http://schemas.microsoft.com/office/word/2010/wordprocessingCanvas" xmlns="" val="0"/>
                         </a:ext>
                       </a:extLst>
                     </a:blip>
@@ -20512,7 +20512,7 @@
                     <a:blip r:embed="rId21">
                       <a:extLst>
                         <a:ext uri="{28A0092B-C50C-407E-A947-70E740481C1C}">
-                          <a14:useLocalDpi xmlns="" xmlns:wpc="http://schemas.microsoft.com/office/word/2010/wordprocessingCanvas" xmlns:cx="http://schemas.microsoft.com/office/drawing/2014/chartex" xmlns:cx1="http://schemas.microsoft.com/office/drawing/2015/9/8/chartex" xmlns:cx2="http://schemas.microsoft.com/office/drawing/2015/10/21/chartex" xmlns:cx3="http://schemas.microsoft.com/office/drawing/2016/5/9/chartex" xmlns:cx4="http://schemas.microsoft.com/office/drawing/2016/5/10/chartex" xmlns:cx5="http://schemas.microsoft.com/office/drawing/2016/5/11/chartex" xmlns:cx6="http://schemas.microsoft.com/office/drawing/2016/5/12/chartex" xmlns:cx7="http://schemas.microsoft.com/office/drawing/2016/5/13/chartex" xmlns:cx8="http://schemas.microsoft.com/office/drawing/2016/5/14/chartex" xmlns:mc="http://schemas.openxmlformats.org/markup-compatibility/2006" xmlns:aink="http://schemas.microsoft.com/office/drawing/2016/ink" xmlns:am3d="http://schemas.microsoft.com/office/drawing/2017/model3d" xmlns:o="urn:schemas-microsoft-com:office:office" xmlns:v="urn:schemas-microsoft-com:vml" xmlns:wp14="http://schemas.microsoft.com/office/word/2010/wordprocessingDrawing" xmlns:w10="urn:schemas-microsoft-com:office:word" xmlns:w="http://schemas.openxmlformats.org/wordprocessingml/2006/main" xmlns:w14="http://schemas.microsoft.com/office/word/2010/wordml" xmlns:w15="http://schemas.microsoft.com/office/word/2012/wordml" xmlns:w16cex="http://schemas.microsoft.com/office/word/2018/wordml/cex" xmlns:w16cid="http://schemas.microsoft.com/office/word/2016/wordml/cid" xmlns:w16="http://schemas.microsoft.com/office/word/2018/wordml" xmlns:w16se="http://schemas.microsoft.com/office/word/2015/wordml/symex" xmlns:wpg="http://schemas.microsoft.com/office/word/2010/wordprocessingGroup" xmlns:wpi="http://schemas.microsoft.com/office/word/2010/wordprocessingInk" xmlns:wps="http://schemas.microsoft.com/office/word/2010/wordprocessingShape" xmlns:a14="http://schemas.microsoft.com/office/drawing/2010/main" val="0"/>
+                          <a14:useLocalDpi xmlns:a14="http://schemas.microsoft.com/office/drawing/2010/main" xmlns:wps="http://schemas.microsoft.com/office/word/2010/wordprocessingShape" xmlns:wpi="http://schemas.microsoft.com/office/word/2010/wordprocessingInk" xmlns:wpg="http://schemas.microsoft.com/office/word/2010/wordprocessingGroup" xmlns:w16se="http://schemas.microsoft.com/office/word/2015/wordml/symex" xmlns:w16="http://schemas.microsoft.com/office/word/2018/wordml" xmlns:w16cid="http://schemas.microsoft.com/office/word/2016/wordml/cid" xmlns:w16cex="http://schemas.microsoft.com/office/word/2018/wordml/cex" xmlns:w15="http://schemas.microsoft.com/office/word/2012/wordml" xmlns:w14="http://schemas.microsoft.com/office/word/2010/wordml" xmlns:w="http://schemas.openxmlformats.org/wordprocessingml/2006/main" xmlns:w10="urn:schemas-microsoft-com:office:word" xmlns:wp14="http://schemas.microsoft.com/office/word/2010/wordprocessingDrawing" xmlns:v="urn:schemas-microsoft-com:vml" xmlns:o="urn:schemas-microsoft-com:office:office" xmlns:am3d="http://schemas.microsoft.com/office/drawing/2017/model3d" xmlns:aink="http://schemas.microsoft.com/office/drawing/2016/ink" xmlns:mc="http://schemas.openxmlformats.org/markup-compatibility/2006" xmlns:cx8="http://schemas.microsoft.com/office/drawing/2016/5/14/chartex" xmlns:cx7="http://schemas.microsoft.com/office/drawing/2016/5/13/chartex" xmlns:cx6="http://schemas.microsoft.com/office/drawing/2016/5/12/chartex" xmlns:cx5="http://schemas.microsoft.com/office/drawing/2016/5/11/chartex" xmlns:cx4="http://schemas.microsoft.com/office/drawing/2016/5/10/chartex" xmlns:cx3="http://schemas.microsoft.com/office/drawing/2016/5/9/chartex" xmlns:cx2="http://schemas.microsoft.com/office/drawing/2015/10/21/chartex" xmlns:cx1="http://schemas.microsoft.com/office/drawing/2015/9/8/chartex" xmlns:cx="http://schemas.microsoft.com/office/drawing/2014/chartex" xmlns:wpc="http://schemas.microsoft.com/office/word/2010/wordprocessingCanvas" xmlns="" val="0"/>
                         </a:ext>
                       </a:extLst>
                     </a:blip>
@@ -21550,378 +21550,66 @@
           <w:rFonts w:ascii="Arial" w:hAnsi="Arial"/>
         </w:rPr>
       </w:pPr>
-      <w:r>
+    </w:p>
+    <w:p>
+      <w:pPr>
+        <w:spacing w:after="0"/>
+        <w:jc w:val="center"/>
         <w:rPr>
           <w:rFonts w:ascii="Arial" w:hAnsi="Arial"/>
         </w:rPr>
-      </w:r>
+      </w:pPr>
       <w:r>
         <w:rPr>
           <w:rFonts w:ascii="Arial" w:hAnsi="Arial"/>
-        </w:rPr>
-        <w:pict>
-          <v:group id="_x0000_s1029" editas="canvas" style="width:294.85pt;height:209.55pt;mso-position-horizontal-relative:char;mso-position-vertical-relative:line" coordorigin="-8,-8" coordsize="5897,4191">
-            <o:lock v:ext="edit" aspectratio="t"/>
-            <v:shapetype id="_x0000_t75" coordsize="21600,21600" o:spt="75" o:preferrelative="t" path="m@4@5l@4@11@9@11@9@5xe" filled="f" stroked="f">
-              <v:stroke joinstyle="miter"/>
-              <v:formulas>
-                <v:f eqn="if lineDrawn pixelLineWidth 0"/>
-                <v:f eqn="sum @0 1 0"/>
-                <v:f eqn="sum 0 0 @1"/>
-                <v:f eqn="prod @2 1 2"/>
-                <v:f eqn="prod @3 21600 pixelWidth"/>
-                <v:f eqn="prod @3 21600 pixelHeight"/>
-                <v:f eqn="sum @0 0 1"/>
-                <v:f eqn="prod @6 1 2"/>
-                <v:f eqn="prod @7 21600 pixelWidth"/>
-                <v:f eqn="sum @8 21600 0"/>
-                <v:f eqn="prod @7 21600 pixelHeight"/>
-                <v:f eqn="sum @10 21600 0"/>
-              </v:formulas>
-              <v:path o:extrusionok="f" gradientshapeok="t" o:connecttype="rect"/>
-              <o:lock v:ext="edit" aspectratio="t"/>
-            </v:shapetype>
-            <v:shape id="_x0000_s1028" type="#_x0000_t75" style="position:absolute;left:-8;top:-8;width:5897;height:4191" o:preferrelative="f" filled="t">
-              <v:fill color2="black"/>
-              <v:path o:extrusionok="t" o:connecttype="none"/>
-              <o:lock v:ext="edit" text="t"/>
-            </v:shape>
-            <v:shape id="_x0000_s1030" style="position:absolute;width:5846;height:4183" coordsize="5846,4183" path="m2923,4039l,4039,,,5846,r,4039l3067,4183,2923,4039xe" stroked="f">
-              <v:path arrowok="t"/>
-            </v:shape>
-            <v:shape id="_x0000_s1031" style="position:absolute;top:4032;width:2923;height:15" coordsize="2923,15" path="m2923,r,7l2923,15,,15,,7,,,2923,xe" fillcolor="#d9d9d9" stroked="f">
-              <v:path arrowok="t"/>
-            </v:shape>
-            <v:shape id="_x0000_s1032" style="position:absolute;left:-8;top:4039;width:8;height:8" coordsize="14,14" path="m14,14hdc12,14,9,13,7,12,5,10,4,9,2,7,1,5,,2,,hal14,r,14hdxe" fillcolor="#d9d9d9" stroked="f">
-              <v:path arrowok="t"/>
-            </v:shape>
-            <v:shape id="_x0000_s1033" style="position:absolute;left:-8;width:16;height:4039" coordsize="16,4039" path="m16,4039r-8,l,4039,,,8,r8,l16,4039xe" fillcolor="#d9d9d9" stroked="f">
-              <v:path arrowok="t"/>
-            </v:shape>
-            <v:shape id="_x0000_s1034" style="position:absolute;left:-8;top:-8;width:8;height:8" coordsize="14,14" path="m,14hdc,12,1,9,2,7,4,5,5,4,7,2,9,1,12,,14,hal14,14,,14hdxe" fillcolor="#d9d9d9" stroked="f">
-              <v:path arrowok="t"/>
-            </v:shape>
-            <v:shape id="_x0000_s1035" style="position:absolute;top:-8;width:5846;height:16" coordsize="5846,16" path="m,16l,8,,,5846,r,8l5846,16,,16xe" fillcolor="#d9d9d9" stroked="f">
-              <v:path arrowok="t"/>
-            </v:shape>
-            <v:shape id="_x0000_s1036" style="position:absolute;left:5846;top:-8;width:8;height:8" coordsize="14,14" path="m,hdc2,,5,1,7,2v2,2,3,3,5,5c13,9,14,12,14,14hal14,14,,14,,hdxe" fillcolor="#d9d9d9" stroked="f">
-              <v:path arrowok="t"/>
-            </v:shape>
-            <v:shape id="_x0000_s1037" style="position:absolute;left:5839;width:15;height:4039" coordsize="15,4039" path="m,l7,r8,l15,4039r-8,l,4039,,xe" fillcolor="#d9d9d9" stroked="f">
-              <v:path arrowok="t"/>
-            </v:shape>
-            <v:shape id="_x0000_s1038" style="position:absolute;left:5846;top:4039;width:8;height:8" coordsize="14,14" path="m14,hdc14,2,13,5,12,7,10,9,9,10,7,12,5,13,2,14,,14hal,,14,hdxe" fillcolor="#d9d9d9" stroked="f">
-              <v:path arrowok="t"/>
-            </v:shape>
-            <v:shape id="_x0000_s1039" style="position:absolute;left:2923;top:4032;width:2923;height:15" coordsize="2923,15" path="m2923,r,7l2923,15,,15,,7,,,2923,xe" fillcolor="#d9d9d9" stroked="f">
-              <v:path arrowok="t"/>
-            </v:shape>
-            <v:shape id="_x0000_s1040" style="position:absolute;left:1217;top:3328;width:4512;height:15" coordsize="4512,15" path="m4512,r,7l4512,15,,15,,7,,,4512,xe" fillcolor="#d9d9d9" stroked="f">
-              <v:path arrowok="t"/>
-            </v:shape>
-            <v:shape id="_x0000_s1041" style="position:absolute;left:1217;top:2800;width:4512;height:15" coordsize="4512,15" path="m4512,r,7l4512,15,,15,,7,,,4512,xe" fillcolor="#d9d9d9" stroked="f">
-              <v:path arrowok="t"/>
-            </v:shape>
-            <v:shape id="_x0000_s1042" style="position:absolute;left:1217;top:2272;width:4512;height:15" coordsize="4512,15" path="m4512,r,7l4512,15,,15,,7,,,4512,xe" fillcolor="#d9d9d9" stroked="f">
-              <v:path arrowok="t"/>
-            </v:shape>
-            <v:shape id="_x0000_s1043" style="position:absolute;left:1217;top:1745;width:4512;height:15" coordsize="4512,15" path="m4512,r,7l4512,15,,15,,7,,,4512,xe" fillcolor="#d9d9d9" stroked="f">
-              <v:path arrowok="t"/>
-            </v:shape>
-            <v:shape id="_x0000_s1044" style="position:absolute;left:1217;top:1217;width:4512;height:15" coordsize="4512,15" path="m4512,r,7l4512,15,,15,,7,,,4512,xe" fillcolor="#d9d9d9" stroked="f">
-              <v:path arrowok="t"/>
-            </v:shape>
-            <v:shape id="_x0000_s1045" style="position:absolute;left:1217;top:689;width:4512;height:15" coordsize="4512,15" path="m4512,r,7l4512,15,,15,,7,,,4512,xe" fillcolor="#d9d9d9" stroked="f">
-              <v:path arrowok="t"/>
-            </v:shape>
-            <v:shape id="_x0000_s1046" style="position:absolute;left:1217;top:162;width:4512;height:15" coordsize="4512,15" path="m4512,r,7l4512,15,,15,,7,,,4512,xe" fillcolor="#d9d9d9" stroked="f">
-              <v:path arrowok="t"/>
-            </v:shape>
-            <v:shape id="_x0000_s1047" style="position:absolute;left:1217;top:3328;width:4512;height:15" coordsize="4512,15" path="m,15l,7,,,4512,r,7l4512,15,,15xe" fillcolor="#d9d9d9" stroked="f">
-              <v:path arrowok="t"/>
-            </v:shape>
-            <v:rect id="_x0000_s1048" style="position:absolute;left:5136;top:704;width:283;height:2631" fillcolor="#4472c4" stroked="f"/>
-            <v:rect id="_x0000_s1049" style="position:absolute;left:4234;top:689;width:283;height:2646" fillcolor="#4472c4" stroked="f"/>
-            <v:rect id="_x0000_s1050" style="position:absolute;left:3331;top:704;width:283;height:2631" fillcolor="#4472c4" stroked="f"/>
-            <v:rect id="_x0000_s1051" style="position:absolute;left:2429;top:696;width:283;height:2639" fillcolor="#4472c4" stroked="f"/>
-            <v:rect id="_x0000_s1052" style="position:absolute;left:1526;top:696;width:283;height:2639" fillcolor="#4472c4" stroked="f"/>
-            <v:rect id="_x0000_s1053" style="position:absolute;left:1326;top:3352;width:691;height:397;mso-wrap-style:none" fillcolor="black" stroked="f">
-              <v:textbox style="mso-fit-shape-to-text:t" inset="0,0,0,0">
-                <w:txbxContent>
-                  <w:p>
-                    <w:r>
-                      <w:rPr>
-                        <w:rFonts w:cs="Calibri"/>
-                        <w:color w:val="595959"/>
-                        <w:sz w:val="18"/>
-                        <w:szCs w:val="18"/>
-                        <w:lang w:val="en-US"/>
-                      </w:rPr>
-                      <w:t>Funkcja 1</w:t>
-                    </w:r>
-                  </w:p>
-                </w:txbxContent>
-              </v:textbox>
-            </v:rect>
-            <v:rect id="_x0000_s1054" style="position:absolute;left:2228;top:3352;width:691;height:397;mso-wrap-style:none" fillcolor="black" stroked="f">
-              <v:textbox style="mso-fit-shape-to-text:t" inset="0,0,0,0">
-                <w:txbxContent>
-                  <w:p>
-                    <w:r>
-                      <w:rPr>
-                        <w:rFonts w:cs="Calibri"/>
-                        <w:color w:val="595959"/>
-                        <w:sz w:val="18"/>
-                        <w:szCs w:val="18"/>
-                        <w:lang w:val="en-US"/>
-                      </w:rPr>
-                      <w:t>Funkcja 2</w:t>
-                    </w:r>
-                  </w:p>
-                </w:txbxContent>
-              </v:textbox>
-            </v:rect>
-            <v:rect id="_x0000_s1055" style="position:absolute;left:3113;top:3352;width:41;height:450;mso-wrap-style:none" fillcolor="black" stroked="f">
-              <v:textbox style="mso-fit-shape-to-text:t" inset="0,0,0,0">
-                <w:txbxContent>
-                  <w:p>
-                    <w:r>
-                      <w:rPr>
-                        <w:rFonts w:cs="Calibri"/>
-                        <w:color w:val="595959"/>
-                        <w:sz w:val="18"/>
-                        <w:szCs w:val="18"/>
-                        <w:lang w:val="en-US"/>
-                      </w:rPr>
-                      <w:t xml:space="preserve"> </w:t>
-                    </w:r>
-                  </w:p>
-                </w:txbxContent>
-              </v:textbox>
-            </v:rect>
-            <v:rect id="_x0000_s1056" style="position:absolute;left:3149;top:3352;width:691;height:397;mso-wrap-style:none" fillcolor="black" stroked="f">
-              <v:textbox style="mso-fit-shape-to-text:t" inset="0,0,0,0">
-                <w:txbxContent>
-                  <w:p>
-                    <w:r>
-                      <w:rPr>
-                        <w:rFonts w:cs="Calibri"/>
-                        <w:color w:val="595959"/>
-                        <w:sz w:val="18"/>
-                        <w:szCs w:val="18"/>
-                        <w:lang w:val="en-US"/>
-                      </w:rPr>
-                      <w:t>Funkcja 3</w:t>
-                    </w:r>
-                  </w:p>
-                </w:txbxContent>
-              </v:textbox>
-            </v:rect>
-            <v:rect id="_x0000_s1057" style="position:absolute;left:4033;top:3352;width:691;height:397;mso-wrap-style:none" fillcolor="black" stroked="f">
-              <v:textbox style="mso-fit-shape-to-text:t" inset="0,0,0,0">
-                <w:txbxContent>
-                  <w:p>
-                    <w:r>
-                      <w:rPr>
-                        <w:rFonts w:cs="Calibri"/>
-                        <w:color w:val="595959"/>
-                        <w:sz w:val="18"/>
-                        <w:szCs w:val="18"/>
-                        <w:lang w:val="en-US"/>
-                      </w:rPr>
-                      <w:t>Funkcja 4</w:t>
-                    </w:r>
-                  </w:p>
-                </w:txbxContent>
-              </v:textbox>
-            </v:rect>
-            <v:rect id="_x0000_s1058" style="position:absolute;left:4936;top:3352;width:691;height:397;mso-wrap-style:none" fillcolor="black" stroked="f">
-              <v:textbox style="mso-fit-shape-to-text:t" inset="0,0,0,0">
-                <w:txbxContent>
-                  <w:p>
-                    <w:r>
-                      <w:rPr>
-                        <w:rFonts w:cs="Calibri"/>
-                        <w:color w:val="595959"/>
-                        <w:sz w:val="18"/>
-                        <w:szCs w:val="18"/>
-                        <w:lang w:val="en-US"/>
-                      </w:rPr>
-                      <w:t>Funkcja 5</w:t>
-                    </w:r>
-                  </w:p>
-                </w:txbxContent>
-              </v:textbox>
-            </v:rect>
-            <v:rect id="_x0000_s1059" style="position:absolute;left:1067;top:3209;width:92;height:397;mso-wrap-style:none" fillcolor="black" stroked="f">
-              <v:textbox style="mso-fit-shape-to-text:t" inset="0,0,0,0">
-                <w:txbxContent>
-                  <w:p>
-                    <w:r>
-                      <w:rPr>
-                        <w:rFonts w:cs="Calibri"/>
-                        <w:color w:val="595959"/>
-                        <w:sz w:val="18"/>
-                        <w:szCs w:val="18"/>
-                        <w:lang w:val="en-US"/>
-                      </w:rPr>
-                      <w:t>0</w:t>
-                    </w:r>
-                  </w:p>
-                </w:txbxContent>
-              </v:textbox>
-            </v:rect>
-            <v:rect id="_x0000_s1060" style="position:absolute;left:972;top:2680;width:183;height:397;mso-wrap-style:none" fillcolor="black" stroked="f">
-              <v:textbox style="mso-fit-shape-to-text:t" inset="0,0,0,0">
-                <w:txbxContent>
-                  <w:p>
-                    <w:r>
-                      <w:rPr>
-                        <w:rFonts w:cs="Calibri"/>
-                        <w:color w:val="595959"/>
-                        <w:sz w:val="18"/>
-                        <w:szCs w:val="18"/>
-                        <w:lang w:val="en-US"/>
-                      </w:rPr>
-                      <w:t>20</w:t>
-                    </w:r>
-                  </w:p>
-                </w:txbxContent>
-              </v:textbox>
-            </v:rect>
-            <v:rect id="_x0000_s1061" style="position:absolute;left:972;top:2153;width:183;height:397;mso-wrap-style:none" fillcolor="black" stroked="f">
-              <v:textbox style="mso-fit-shape-to-text:t" inset="0,0,0,0">
-                <w:txbxContent>
-                  <w:p>
-                    <w:r>
-                      <w:rPr>
-                        <w:rFonts w:cs="Calibri"/>
-                        <w:color w:val="595959"/>
-                        <w:sz w:val="18"/>
-                        <w:szCs w:val="18"/>
-                        <w:lang w:val="en-US"/>
-                      </w:rPr>
-                      <w:t>40</w:t>
-                    </w:r>
-                  </w:p>
-                </w:txbxContent>
-              </v:textbox>
-            </v:rect>
-            <v:rect id="_x0000_s1062" style="position:absolute;left:972;top:1625;width:183;height:397;mso-wrap-style:none" fillcolor="black" stroked="f">
-              <v:textbox style="mso-fit-shape-to-text:t" inset="0,0,0,0">
-                <w:txbxContent>
-                  <w:p>
-                    <w:r>
-                      <w:rPr>
-                        <w:rFonts w:cs="Calibri"/>
-                        <w:color w:val="595959"/>
-                        <w:sz w:val="18"/>
-                        <w:szCs w:val="18"/>
-                        <w:lang w:val="en-US"/>
-                      </w:rPr>
-                      <w:t>60</w:t>
-                    </w:r>
-                  </w:p>
-                </w:txbxContent>
-              </v:textbox>
-            </v:rect>
-            <v:rect id="_x0000_s1063" style="position:absolute;left:972;top:1097;width:183;height:397;mso-wrap-style:none" fillcolor="black" stroked="f">
-              <v:textbox style="mso-fit-shape-to-text:t" inset="0,0,0,0">
-                <w:txbxContent>
-                  <w:p>
-                    <w:r>
-                      <w:rPr>
-                        <w:rFonts w:cs="Calibri"/>
-                        <w:color w:val="595959"/>
-                        <w:sz w:val="18"/>
-                        <w:szCs w:val="18"/>
-                        <w:lang w:val="en-US"/>
-                      </w:rPr>
-                      <w:t>80</w:t>
-                    </w:r>
-                  </w:p>
-                </w:txbxContent>
-              </v:textbox>
-            </v:rect>
-            <v:rect id="_x0000_s1064" style="position:absolute;left:877;top:570;width:274;height:397;mso-wrap-style:none" fillcolor="black" stroked="f">
-              <v:textbox style="mso-fit-shape-to-text:t" inset="0,0,0,0">
-                <w:txbxContent>
-                  <w:p>
-                    <w:r>
-                      <w:rPr>
-                        <w:rFonts w:cs="Calibri"/>
-                        <w:color w:val="595959"/>
-                        <w:sz w:val="18"/>
-                        <w:szCs w:val="18"/>
-                        <w:lang w:val="en-US"/>
-                      </w:rPr>
-                      <w:t>100</w:t>
-                    </w:r>
-                  </w:p>
-                </w:txbxContent>
-              </v:textbox>
-            </v:rect>
-            <v:rect id="_x0000_s1065" style="position:absolute;left:877;top:42;width:274;height:397;mso-wrap-style:none" fillcolor="black" stroked="f">
-              <v:textbox style="mso-fit-shape-to-text:t" inset="0,0,0,0">
-                <w:txbxContent>
-                  <w:p>
-                    <w:r>
-                      <w:rPr>
-                        <w:rFonts w:cs="Calibri"/>
-                        <w:color w:val="595959"/>
-                        <w:sz w:val="18"/>
-                        <w:szCs w:val="18"/>
-                        <w:lang w:val="en-US"/>
-                      </w:rPr>
-                      <w:t>120</w:t>
-                    </w:r>
-                  </w:p>
-                </w:txbxContent>
-              </v:textbox>
-            </v:rect>
-            <v:shape id="_x0000_s1066" style="position:absolute;left:2605;top:3841;width:106;height:106" coordsize="106,106" path="m53,106l,106,,,106,r,106l53,106xe" fillcolor="#4472c4" stroked="f">
-              <v:path arrowok="t"/>
-            </v:shape>
-            <v:rect id="_x0000_s1067" style="position:absolute;left:2767;top:3767;width:495;height:397;mso-wrap-style:none" fillcolor="black" stroked="f">
-              <v:textbox style="mso-fit-shape-to-text:t" inset="0,0,0,0">
-                <w:txbxContent>
-                  <w:p>
-                    <w:r>
-                      <w:rPr>
-                        <w:rFonts w:cs="Calibri"/>
-                        <w:color w:val="595959"/>
-                        <w:sz w:val="18"/>
-                        <w:szCs w:val="18"/>
-                        <w:lang w:val="en-US"/>
-                      </w:rPr>
-                      <w:t>Seria 3</w:t>
-                    </w:r>
-                  </w:p>
-                </w:txbxContent>
-              </v:textbox>
-            </v:rect>
-            <v:rect id="_x0000_s1068" style="position:absolute;left:675;top:796;width:383;height:1121;rotation:270;mso-wrap-style:none" fillcolor="black" stroked="f">
-              <v:textbox style="mso-fit-shape-to-text:t" inset="0,0,0,0">
-                <w:txbxContent>
-                  <w:p>
-                    <w:r>
-                      <w:rPr>
-                        <w:rFonts w:ascii="Arial" w:hAnsi="Arial" w:cs="Arial"/>
-                        <w:color w:val="000000"/>
-                        <w:sz w:val="18"/>
-                        <w:szCs w:val="18"/>
-                        <w:lang w:val="en-US"/>
-                      </w:rPr>
-                      <w:t>% uko?czenia</w:t>
-                    </w:r>
-                  </w:p>
-                </w:txbxContent>
-              </v:textbox>
-            </v:rect>
-            <w10:wrap type="none"/>
-            <w10:anchorlock/>
-          </v:group>
-        </w:pict>
+          <w:noProof/>
+          <w:lang w:val="en-GB" w:eastAsia="en-GB"/>
+        </w:rPr>
+        <w:drawing>
+          <wp:inline distT="0" distB="0" distL="0" distR="0">
+            <wp:extent cx="5759450" cy="3439160"/>
+            <wp:effectExtent l="19050" t="0" r="0" b="0"/>
+            <wp:docPr id="39" name="Obraz 4"/>
+            <wp:cNvGraphicFramePr>
+              <a:graphicFrameLocks xmlns:a="http://schemas.openxmlformats.org/drawingml/2006/main" noChangeAspect="1"/>
+            </wp:cNvGraphicFramePr>
+            <a:graphic xmlns:a="http://schemas.openxmlformats.org/drawingml/2006/main">
+              <a:graphicData uri="http://schemas.openxmlformats.org/drawingml/2006/picture">
+                <pic:pic xmlns:pic="http://schemas.openxmlformats.org/drawingml/2006/picture">
+                  <pic:nvPicPr>
+                    <pic:cNvPr id="0" name="Picture 4"/>
+                    <pic:cNvPicPr>
+                      <a:picLocks noChangeAspect="1" noChangeArrowheads="1"/>
+                    </pic:cNvPicPr>
+                  </pic:nvPicPr>
+                  <pic:blipFill>
+                    <a:blip r:embed="rId22"/>
+                    <a:srcRect/>
+                    <a:stretch>
+                      <a:fillRect/>
+                    </a:stretch>
+                  </pic:blipFill>
+                  <pic:spPr bwMode="auto">
+                    <a:xfrm>
+                      <a:off x="0" y="0"/>
+                      <a:ext cx="5759450" cy="3439160"/>
+                    </a:xfrm>
+                    <a:prstGeom prst="rect">
+                      <a:avLst/>
+                    </a:prstGeom>
+                    <a:noFill/>
+                    <a:ln w="9525">
+                      <a:noFill/>
+                      <a:miter lim="800000"/>
+                      <a:headEnd/>
+                      <a:tailEnd/>
+                    </a:ln>
+                  </pic:spPr>
+                </pic:pic>
+              </a:graphicData>
+            </a:graphic>
+          </wp:inline>
+        </w:drawing>
       </w:r>
     </w:p>
     <w:p>
@@ -22734,10 +22422,10 @@
                     </pic:cNvPicPr>
                   </pic:nvPicPr>
                   <pic:blipFill>
-                    <a:blip r:embed="rId22">
+                    <a:blip r:embed="rId23">
                       <a:extLst>
                         <a:ext uri="{28A0092B-C50C-407E-A947-70E740481C1C}">
-                          <a14:useLocalDpi xmlns="" xmlns:wpc="http://schemas.microsoft.com/office/word/2010/wordprocessingCanvas" xmlns:cx="http://schemas.microsoft.com/office/drawing/2014/chartex" xmlns:cx1="http://schemas.microsoft.com/office/drawing/2015/9/8/chartex" xmlns:cx2="http://schemas.microsoft.com/office/drawing/2015/10/21/chartex" xmlns:cx3="http://schemas.microsoft.com/office/drawing/2016/5/9/chartex" xmlns:cx4="http://schemas.microsoft.com/office/drawing/2016/5/10/chartex" xmlns:cx5="http://schemas.microsoft.com/office/drawing/2016/5/11/chartex" xmlns:cx6="http://schemas.microsoft.com/office/drawing/2016/5/12/chartex" xmlns:cx7="http://schemas.microsoft.com/office/drawing/2016/5/13/chartex" xmlns:cx8="http://schemas.microsoft.com/office/drawing/2016/5/14/chartex" xmlns:mc="http://schemas.openxmlformats.org/markup-compatibility/2006" xmlns:aink="http://schemas.microsoft.com/office/drawing/2016/ink" xmlns:am3d="http://schemas.microsoft.com/office/drawing/2017/model3d" xmlns:o="urn:schemas-microsoft-com:office:office" xmlns:v="urn:schemas-microsoft-com:vml" xmlns:wp14="http://schemas.microsoft.com/office/word/2010/wordprocessingDrawing" xmlns:w10="urn:schemas-microsoft-com:office:word" xmlns:w="http://schemas.openxmlformats.org/wordprocessingml/2006/main" xmlns:w14="http://schemas.microsoft.com/office/word/2010/wordml" xmlns:w15="http://schemas.microsoft.com/office/word/2012/wordml" xmlns:w16cex="http://schemas.microsoft.com/office/word/2018/wordml/cex" xmlns:w16cid="http://schemas.microsoft.com/office/word/2016/wordml/cid" xmlns:w16="http://schemas.microsoft.com/office/word/2018/wordml" xmlns:w16se="http://schemas.microsoft.com/office/word/2015/wordml/symex" xmlns:wpg="http://schemas.microsoft.com/office/word/2010/wordprocessingGroup" xmlns:wpi="http://schemas.microsoft.com/office/word/2010/wordprocessingInk" xmlns:wps="http://schemas.microsoft.com/office/word/2010/wordprocessingShape" xmlns:a14="http://schemas.microsoft.com/office/drawing/2010/main" val="0"/>
+                          <a14:useLocalDpi xmlns:a14="http://schemas.microsoft.com/office/drawing/2010/main" xmlns:wps="http://schemas.microsoft.com/office/word/2010/wordprocessingShape" xmlns:wpi="http://schemas.microsoft.com/office/word/2010/wordprocessingInk" xmlns:wpg="http://schemas.microsoft.com/office/word/2010/wordprocessingGroup" xmlns:w16se="http://schemas.microsoft.com/office/word/2015/wordml/symex" xmlns:w16="http://schemas.microsoft.com/office/word/2018/wordml" xmlns:w16cid="http://schemas.microsoft.com/office/word/2016/wordml/cid" xmlns:w16cex="http://schemas.microsoft.com/office/word/2018/wordml/cex" xmlns:w15="http://schemas.microsoft.com/office/word/2012/wordml" xmlns:w14="http://schemas.microsoft.com/office/word/2010/wordml" xmlns:w="http://schemas.openxmlformats.org/wordprocessingml/2006/main" xmlns:w10="urn:schemas-microsoft-com:office:word" xmlns:wp14="http://schemas.microsoft.com/office/word/2010/wordprocessingDrawing" xmlns:v="urn:schemas-microsoft-com:vml" xmlns:o="urn:schemas-microsoft-com:office:office" xmlns:am3d="http://schemas.microsoft.com/office/drawing/2017/model3d" xmlns:aink="http://schemas.microsoft.com/office/drawing/2016/ink" xmlns:mc="http://schemas.openxmlformats.org/markup-compatibility/2006" xmlns:cx8="http://schemas.microsoft.com/office/drawing/2016/5/14/chartex" xmlns:cx7="http://schemas.microsoft.com/office/drawing/2016/5/13/chartex" xmlns:cx6="http://schemas.microsoft.com/office/drawing/2016/5/12/chartex" xmlns:cx5="http://schemas.microsoft.com/office/drawing/2016/5/11/chartex" xmlns:cx4="http://schemas.microsoft.com/office/drawing/2016/5/10/chartex" xmlns:cx3="http://schemas.microsoft.com/office/drawing/2016/5/9/chartex" xmlns:cx2="http://schemas.microsoft.com/office/drawing/2015/10/21/chartex" xmlns:cx1="http://schemas.microsoft.com/office/drawing/2015/9/8/chartex" xmlns:cx="http://schemas.microsoft.com/office/drawing/2014/chartex" xmlns:wpc="http://schemas.microsoft.com/office/word/2010/wordprocessingCanvas" xmlns="" val="0"/>
                         </a:ext>
                       </a:extLst>
                     </a:blip>
@@ -23099,10 +22787,10 @@
                     </pic:cNvPicPr>
                   </pic:nvPicPr>
                   <pic:blipFill>
-                    <a:blip r:embed="rId23">
+                    <a:blip r:embed="rId24">
                       <a:extLst>
                         <a:ext uri="{28A0092B-C50C-407E-A947-70E740481C1C}">
-                          <a14:useLocalDpi xmlns="" xmlns:wpc="http://schemas.microsoft.com/office/word/2010/wordprocessingCanvas" xmlns:cx="http://schemas.microsoft.com/office/drawing/2014/chartex" xmlns:cx1="http://schemas.microsoft.com/office/drawing/2015/9/8/chartex" xmlns:cx2="http://schemas.microsoft.com/office/drawing/2015/10/21/chartex" xmlns:cx3="http://schemas.microsoft.com/office/drawing/2016/5/9/chartex" xmlns:cx4="http://schemas.microsoft.com/office/drawing/2016/5/10/chartex" xmlns:cx5="http://schemas.microsoft.com/office/drawing/2016/5/11/chartex" xmlns:cx6="http://schemas.microsoft.com/office/drawing/2016/5/12/chartex" xmlns:cx7="http://schemas.microsoft.com/office/drawing/2016/5/13/chartex" xmlns:cx8="http://schemas.microsoft.com/office/drawing/2016/5/14/chartex" xmlns:mc="http://schemas.openxmlformats.org/markup-compatibility/2006" xmlns:aink="http://schemas.microsoft.com/office/drawing/2016/ink" xmlns:am3d="http://schemas.microsoft.com/office/drawing/2017/model3d" xmlns:o="urn:schemas-microsoft-com:office:office" xmlns:v="urn:schemas-microsoft-com:vml" xmlns:wp14="http://schemas.microsoft.com/office/word/2010/wordprocessingDrawing" xmlns:w10="urn:schemas-microsoft-com:office:word" xmlns:w="http://schemas.openxmlformats.org/wordprocessingml/2006/main" xmlns:w14="http://schemas.microsoft.com/office/word/2010/wordml" xmlns:w15="http://schemas.microsoft.com/office/word/2012/wordml" xmlns:w16cex="http://schemas.microsoft.com/office/word/2018/wordml/cex" xmlns:w16cid="http://schemas.microsoft.com/office/word/2016/wordml/cid" xmlns:w16="http://schemas.microsoft.com/office/word/2018/wordml" xmlns:w16se="http://schemas.microsoft.com/office/word/2015/wordml/symex" xmlns:wpg="http://schemas.microsoft.com/office/word/2010/wordprocessingGroup" xmlns:wpi="http://schemas.microsoft.com/office/word/2010/wordprocessingInk" xmlns:wps="http://schemas.microsoft.com/office/word/2010/wordprocessingShape" xmlns:a14="http://schemas.microsoft.com/office/drawing/2010/main" val="0"/>
+                          <a14:useLocalDpi xmlns:a14="http://schemas.microsoft.com/office/drawing/2010/main" xmlns:wps="http://schemas.microsoft.com/office/word/2010/wordprocessingShape" xmlns:wpi="http://schemas.microsoft.com/office/word/2010/wordprocessingInk" xmlns:wpg="http://schemas.microsoft.com/office/word/2010/wordprocessingGroup" xmlns:w16se="http://schemas.microsoft.com/office/word/2015/wordml/symex" xmlns:w16="http://schemas.microsoft.com/office/word/2018/wordml" xmlns:w16cid="http://schemas.microsoft.com/office/word/2016/wordml/cid" xmlns:w16cex="http://schemas.microsoft.com/office/word/2018/wordml/cex" xmlns:w15="http://schemas.microsoft.com/office/word/2012/wordml" xmlns:w14="http://schemas.microsoft.com/office/word/2010/wordml" xmlns:w="http://schemas.openxmlformats.org/wordprocessingml/2006/main" xmlns:w10="urn:schemas-microsoft-com:office:word" xmlns:wp14="http://schemas.microsoft.com/office/word/2010/wordprocessingDrawing" xmlns:v="urn:schemas-microsoft-com:vml" xmlns:o="urn:schemas-microsoft-com:office:office" xmlns:am3d="http://schemas.microsoft.com/office/drawing/2017/model3d" xmlns:aink="http://schemas.microsoft.com/office/drawing/2016/ink" xmlns:mc="http://schemas.openxmlformats.org/markup-compatibility/2006" xmlns:cx8="http://schemas.microsoft.com/office/drawing/2016/5/14/chartex" xmlns:cx7="http://schemas.microsoft.com/office/drawing/2016/5/13/chartex" xmlns:cx6="http://schemas.microsoft.com/office/drawing/2016/5/12/chartex" xmlns:cx5="http://schemas.microsoft.com/office/drawing/2016/5/11/chartex" xmlns:cx4="http://schemas.microsoft.com/office/drawing/2016/5/10/chartex" xmlns:cx3="http://schemas.microsoft.com/office/drawing/2016/5/9/chartex" xmlns:cx2="http://schemas.microsoft.com/office/drawing/2015/10/21/chartex" xmlns:cx1="http://schemas.microsoft.com/office/drawing/2015/9/8/chartex" xmlns:cx="http://schemas.microsoft.com/office/drawing/2014/chartex" xmlns:wpc="http://schemas.microsoft.com/office/word/2010/wordprocessingCanvas" xmlns="" val="0"/>
                         </a:ext>
                       </a:extLst>
                     </a:blip>
@@ -23671,10 +23359,10 @@
                     <pic:cNvPicPr/>
                   </pic:nvPicPr>
                   <pic:blipFill>
-                    <a:blip r:embed="rId24">
+                    <a:blip r:embed="rId25">
                       <a:extLst>
                         <a:ext uri="{28A0092B-C50C-407E-A947-70E740481C1C}">
-                          <a14:useLocalDpi xmlns="" xmlns:wpc="http://schemas.microsoft.com/office/word/2010/wordprocessingCanvas" xmlns:cx="http://schemas.microsoft.com/office/drawing/2014/chartex" xmlns:cx1="http://schemas.microsoft.com/office/drawing/2015/9/8/chartex" xmlns:cx2="http://schemas.microsoft.com/office/drawing/2015/10/21/chartex" xmlns:cx3="http://schemas.microsoft.com/office/drawing/2016/5/9/chartex" xmlns:cx4="http://schemas.microsoft.com/office/drawing/2016/5/10/chartex" xmlns:cx5="http://schemas.microsoft.com/office/drawing/2016/5/11/chartex" xmlns:cx6="http://schemas.microsoft.com/office/drawing/2016/5/12/chartex" xmlns:cx7="http://schemas.microsoft.com/office/drawing/2016/5/13/chartex" xmlns:cx8="http://schemas.microsoft.com/office/drawing/2016/5/14/chartex" xmlns:mc="http://schemas.openxmlformats.org/markup-compatibility/2006" xmlns:aink="http://schemas.microsoft.com/office/drawing/2016/ink" xmlns:am3d="http://schemas.microsoft.com/office/drawing/2017/model3d" xmlns:o="urn:schemas-microsoft-com:office:office" xmlns:v="urn:schemas-microsoft-com:vml" xmlns:wp14="http://schemas.microsoft.com/office/word/2010/wordprocessingDrawing" xmlns:w10="urn:schemas-microsoft-com:office:word" xmlns:w="http://schemas.openxmlformats.org/wordprocessingml/2006/main" xmlns:w14="http://schemas.microsoft.com/office/word/2010/wordml" xmlns:w15="http://schemas.microsoft.com/office/word/2012/wordml" xmlns:w16cex="http://schemas.microsoft.com/office/word/2018/wordml/cex" xmlns:w16cid="http://schemas.microsoft.com/office/word/2016/wordml/cid" xmlns:w16="http://schemas.microsoft.com/office/word/2018/wordml" xmlns:w16se="http://schemas.microsoft.com/office/word/2015/wordml/symex" xmlns:wpg="http://schemas.microsoft.com/office/word/2010/wordprocessingGroup" xmlns:wpi="http://schemas.microsoft.com/office/word/2010/wordprocessingInk" xmlns:wps="http://schemas.microsoft.com/office/word/2010/wordprocessingShape" xmlns:a14="http://schemas.microsoft.com/office/drawing/2010/main" val="0"/>
+                          <a14:useLocalDpi xmlns:a14="http://schemas.microsoft.com/office/drawing/2010/main" xmlns:wps="http://schemas.microsoft.com/office/word/2010/wordprocessingShape" xmlns:wpi="http://schemas.microsoft.com/office/word/2010/wordprocessingInk" xmlns:wpg="http://schemas.microsoft.com/office/word/2010/wordprocessingGroup" xmlns:w16se="http://schemas.microsoft.com/office/word/2015/wordml/symex" xmlns:w16="http://schemas.microsoft.com/office/word/2018/wordml" xmlns:w16cid="http://schemas.microsoft.com/office/word/2016/wordml/cid" xmlns:w16cex="http://schemas.microsoft.com/office/word/2018/wordml/cex" xmlns:w15="http://schemas.microsoft.com/office/word/2012/wordml" xmlns:w14="http://schemas.microsoft.com/office/word/2010/wordml" xmlns:w="http://schemas.openxmlformats.org/wordprocessingml/2006/main" xmlns:w10="urn:schemas-microsoft-com:office:word" xmlns:wp14="http://schemas.microsoft.com/office/word/2010/wordprocessingDrawing" xmlns:v="urn:schemas-microsoft-com:vml" xmlns:o="urn:schemas-microsoft-com:office:office" xmlns:am3d="http://schemas.microsoft.com/office/drawing/2017/model3d" xmlns:aink="http://schemas.microsoft.com/office/drawing/2016/ink" xmlns:mc="http://schemas.openxmlformats.org/markup-compatibility/2006" xmlns:cx8="http://schemas.microsoft.com/office/drawing/2016/5/14/chartex" xmlns:cx7="http://schemas.microsoft.com/office/drawing/2016/5/13/chartex" xmlns:cx6="http://schemas.microsoft.com/office/drawing/2016/5/12/chartex" xmlns:cx5="http://schemas.microsoft.com/office/drawing/2016/5/11/chartex" xmlns:cx4="http://schemas.microsoft.com/office/drawing/2016/5/10/chartex" xmlns:cx3="http://schemas.microsoft.com/office/drawing/2016/5/9/chartex" xmlns:cx2="http://schemas.microsoft.com/office/drawing/2015/10/21/chartex" xmlns:cx1="http://schemas.microsoft.com/office/drawing/2015/9/8/chartex" xmlns:cx="http://schemas.microsoft.com/office/drawing/2014/chartex" xmlns:wpc="http://schemas.microsoft.com/office/word/2010/wordprocessingCanvas" xmlns="" val="0"/>
                         </a:ext>
                       </a:extLst>
                     </a:blip>
@@ -24054,10 +23742,10 @@
                     </pic:cNvPicPr>
                   </pic:nvPicPr>
                   <pic:blipFill>
-                    <a:blip r:embed="rId25">
+                    <a:blip r:embed="rId26">
                       <a:extLst>
                         <a:ext uri="{28A0092B-C50C-407E-A947-70E740481C1C}">
-                          <a14:useLocalDpi xmlns="" xmlns:wpc="http://schemas.microsoft.com/office/word/2010/wordprocessingCanvas" xmlns:cx="http://schemas.microsoft.com/office/drawing/2014/chartex" xmlns:cx1="http://schemas.microsoft.com/office/drawing/2015/9/8/chartex" xmlns:cx2="http://schemas.microsoft.com/office/drawing/2015/10/21/chartex" xmlns:cx3="http://schemas.microsoft.com/office/drawing/2016/5/9/chartex" xmlns:cx4="http://schemas.microsoft.com/office/drawing/2016/5/10/chartex" xmlns:cx5="http://schemas.microsoft.com/office/drawing/2016/5/11/chartex" xmlns:cx6="http://schemas.microsoft.com/office/drawing/2016/5/12/chartex" xmlns:cx7="http://schemas.microsoft.com/office/drawing/2016/5/13/chartex" xmlns:cx8="http://schemas.microsoft.com/office/drawing/2016/5/14/chartex" xmlns:mc="http://schemas.openxmlformats.org/markup-compatibility/2006" xmlns:aink="http://schemas.microsoft.com/office/drawing/2016/ink" xmlns:am3d="http://schemas.microsoft.com/office/drawing/2017/model3d" xmlns:o="urn:schemas-microsoft-com:office:office" xmlns:v="urn:schemas-microsoft-com:vml" xmlns:wp14="http://schemas.microsoft.com/office/word/2010/wordprocessingDrawing" xmlns:w10="urn:schemas-microsoft-com:office:word" xmlns:w="http://schemas.openxmlformats.org/wordprocessingml/2006/main" xmlns:w14="http://schemas.microsoft.com/office/word/2010/wordml" xmlns:w15="http://schemas.microsoft.com/office/word/2012/wordml" xmlns:w16cex="http://schemas.microsoft.com/office/word/2018/wordml/cex" xmlns:w16cid="http://schemas.microsoft.com/office/word/2016/wordml/cid" xmlns:w16="http://schemas.microsoft.com/office/word/2018/wordml" xmlns:w16se="http://schemas.microsoft.com/office/word/2015/wordml/symex" xmlns:wpg="http://schemas.microsoft.com/office/word/2010/wordprocessingGroup" xmlns:wpi="http://schemas.microsoft.com/office/word/2010/wordprocessingInk" xmlns:wps="http://schemas.microsoft.com/office/word/2010/wordprocessingShape" xmlns:a14="http://schemas.microsoft.com/office/drawing/2010/main" val="0"/>
+                          <a14:useLocalDpi xmlns:a14="http://schemas.microsoft.com/office/drawing/2010/main" xmlns:wps="http://schemas.microsoft.com/office/word/2010/wordprocessingShape" xmlns:wpi="http://schemas.microsoft.com/office/word/2010/wordprocessingInk" xmlns:wpg="http://schemas.microsoft.com/office/word/2010/wordprocessingGroup" xmlns:w16se="http://schemas.microsoft.com/office/word/2015/wordml/symex" xmlns:w16="http://schemas.microsoft.com/office/word/2018/wordml" xmlns:w16cid="http://schemas.microsoft.com/office/word/2016/wordml/cid" xmlns:w16cex="http://schemas.microsoft.com/office/word/2018/wordml/cex" xmlns:w15="http://schemas.microsoft.com/office/word/2012/wordml" xmlns:w14="http://schemas.microsoft.com/office/word/2010/wordml" xmlns:w="http://schemas.openxmlformats.org/wordprocessingml/2006/main" xmlns:w10="urn:schemas-microsoft-com:office:word" xmlns:wp14="http://schemas.microsoft.com/office/word/2010/wordprocessingDrawing" xmlns:v="urn:schemas-microsoft-com:vml" xmlns:o="urn:schemas-microsoft-com:office:office" xmlns:am3d="http://schemas.microsoft.com/office/drawing/2017/model3d" xmlns:aink="http://schemas.microsoft.com/office/drawing/2016/ink" xmlns:mc="http://schemas.openxmlformats.org/markup-compatibility/2006" xmlns:cx8="http://schemas.microsoft.com/office/drawing/2016/5/14/chartex" xmlns:cx7="http://schemas.microsoft.com/office/drawing/2016/5/13/chartex" xmlns:cx6="http://schemas.microsoft.com/office/drawing/2016/5/12/chartex" xmlns:cx5="http://schemas.microsoft.com/office/drawing/2016/5/11/chartex" xmlns:cx4="http://schemas.microsoft.com/office/drawing/2016/5/10/chartex" xmlns:cx3="http://schemas.microsoft.com/office/drawing/2016/5/9/chartex" xmlns:cx2="http://schemas.microsoft.com/office/drawing/2015/10/21/chartex" xmlns:cx1="http://schemas.microsoft.com/office/drawing/2015/9/8/chartex" xmlns:cx="http://schemas.microsoft.com/office/drawing/2014/chartex" xmlns:wpc="http://schemas.microsoft.com/office/word/2010/wordprocessingCanvas" xmlns="" val="0"/>
                         </a:ext>
                       </a:extLst>
                     </a:blip>
@@ -24451,10 +24139,10 @@
                     <pic:cNvPicPr/>
                   </pic:nvPicPr>
                   <pic:blipFill>
-                    <a:blip r:embed="rId26">
+                    <a:blip r:embed="rId27">
                       <a:extLst>
                         <a:ext uri="{28A0092B-C50C-407E-A947-70E740481C1C}">
-                          <a14:useLocalDpi xmlns="" xmlns:wpc="http://schemas.microsoft.com/office/word/2010/wordprocessingCanvas" xmlns:cx="http://schemas.microsoft.com/office/drawing/2014/chartex" xmlns:cx1="http://schemas.microsoft.com/office/drawing/2015/9/8/chartex" xmlns:cx2="http://schemas.microsoft.com/office/drawing/2015/10/21/chartex" xmlns:cx3="http://schemas.microsoft.com/office/drawing/2016/5/9/chartex" xmlns:cx4="http://schemas.microsoft.com/office/drawing/2016/5/10/chartex" xmlns:cx5="http://schemas.microsoft.com/office/drawing/2016/5/11/chartex" xmlns:cx6="http://schemas.microsoft.com/office/drawing/2016/5/12/chartex" xmlns:cx7="http://schemas.microsoft.com/office/drawing/2016/5/13/chartex" xmlns:cx8="http://schemas.microsoft.com/office/drawing/2016/5/14/chartex" xmlns:mc="http://schemas.openxmlformats.org/markup-compatibility/2006" xmlns:aink="http://schemas.microsoft.com/office/drawing/2016/ink" xmlns:am3d="http://schemas.microsoft.com/office/drawing/2017/model3d" xmlns:o="urn:schemas-microsoft-com:office:office" xmlns:v="urn:schemas-microsoft-com:vml" xmlns:wp14="http://schemas.microsoft.com/office/word/2010/wordprocessingDrawing" xmlns:w10="urn:schemas-microsoft-com:office:word" xmlns:w="http://schemas.openxmlformats.org/wordprocessingml/2006/main" xmlns:w14="http://schemas.microsoft.com/office/word/2010/wordml" xmlns:w15="http://schemas.microsoft.com/office/word/2012/wordml" xmlns:w16cex="http://schemas.microsoft.com/office/word/2018/wordml/cex" xmlns:w16cid="http://schemas.microsoft.com/office/word/2016/wordml/cid" xmlns:w16="http://schemas.microsoft.com/office/word/2018/wordml" xmlns:w16se="http://schemas.microsoft.com/office/word/2015/wordml/symex" xmlns:wpg="http://schemas.microsoft.com/office/word/2010/wordprocessingGroup" xmlns:wpi="http://schemas.microsoft.com/office/word/2010/wordprocessingInk" xmlns:wps="http://schemas.microsoft.com/office/word/2010/wordprocessingShape" xmlns:a14="http://schemas.microsoft.com/office/drawing/2010/main" val="0"/>
+                          <a14:useLocalDpi xmlns:a14="http://schemas.microsoft.com/office/drawing/2010/main" xmlns:wps="http://schemas.microsoft.com/office/word/2010/wordprocessingShape" xmlns:wpi="http://schemas.microsoft.com/office/word/2010/wordprocessingInk" xmlns:wpg="http://schemas.microsoft.com/office/word/2010/wordprocessingGroup" xmlns:w16se="http://schemas.microsoft.com/office/word/2015/wordml/symex" xmlns:w16="http://schemas.microsoft.com/office/word/2018/wordml" xmlns:w16cid="http://schemas.microsoft.com/office/word/2016/wordml/cid" xmlns:w16cex="http://schemas.microsoft.com/office/word/2018/wordml/cex" xmlns:w15="http://schemas.microsoft.com/office/word/2012/wordml" xmlns:w14="http://schemas.microsoft.com/office/word/2010/wordml" xmlns:w="http://schemas.openxmlformats.org/wordprocessingml/2006/main" xmlns:w10="urn:schemas-microsoft-com:office:word" xmlns:wp14="http://schemas.microsoft.com/office/word/2010/wordprocessingDrawing" xmlns:v="urn:schemas-microsoft-com:vml" xmlns:o="urn:schemas-microsoft-com:office:office" xmlns:am3d="http://schemas.microsoft.com/office/drawing/2017/model3d" xmlns:aink="http://schemas.microsoft.com/office/drawing/2016/ink" xmlns:mc="http://schemas.openxmlformats.org/markup-compatibility/2006" xmlns:cx8="http://schemas.microsoft.com/office/drawing/2016/5/14/chartex" xmlns:cx7="http://schemas.microsoft.com/office/drawing/2016/5/13/chartex" xmlns:cx6="http://schemas.microsoft.com/office/drawing/2016/5/12/chartex" xmlns:cx5="http://schemas.microsoft.com/office/drawing/2016/5/11/chartex" xmlns:cx4="http://schemas.microsoft.com/office/drawing/2016/5/10/chartex" xmlns:cx3="http://schemas.microsoft.com/office/drawing/2016/5/9/chartex" xmlns:cx2="http://schemas.microsoft.com/office/drawing/2015/10/21/chartex" xmlns:cx1="http://schemas.microsoft.com/office/drawing/2015/9/8/chartex" xmlns:cx="http://schemas.microsoft.com/office/drawing/2014/chartex" xmlns:wpc="http://schemas.microsoft.com/office/word/2010/wordprocessingCanvas" xmlns="" val="0"/>
                         </a:ext>
                       </a:extLst>
                     </a:blip>
@@ -24722,10 +24410,10 @@
                     <pic:cNvPicPr/>
                   </pic:nvPicPr>
                   <pic:blipFill>
-                    <a:blip r:embed="rId27" cstate="print">
+                    <a:blip r:embed="rId28" cstate="print">
                       <a:extLst>
                         <a:ext uri="{28A0092B-C50C-407E-A947-70E740481C1C}">
-                          <a14:useLocalDpi xmlns="" xmlns:wpc="http://schemas.microsoft.com/office/word/2010/wordprocessingCanvas" xmlns:cx="http://schemas.microsoft.com/office/drawing/2014/chartex" xmlns:cx1="http://schemas.microsoft.com/office/drawing/2015/9/8/chartex" xmlns:cx2="http://schemas.microsoft.com/office/drawing/2015/10/21/chartex" xmlns:cx3="http://schemas.microsoft.com/office/drawing/2016/5/9/chartex" xmlns:cx4="http://schemas.microsoft.com/office/drawing/2016/5/10/chartex" xmlns:cx5="http://schemas.microsoft.com/office/drawing/2016/5/11/chartex" xmlns:cx6="http://schemas.microsoft.com/office/drawing/2016/5/12/chartex" xmlns:cx7="http://schemas.microsoft.com/office/drawing/2016/5/13/chartex" xmlns:cx8="http://schemas.microsoft.com/office/drawing/2016/5/14/chartex" xmlns:mc="http://schemas.openxmlformats.org/markup-compatibility/2006" xmlns:aink="http://schemas.microsoft.com/office/drawing/2016/ink" xmlns:am3d="http://schemas.microsoft.com/office/drawing/2017/model3d" xmlns:o="urn:schemas-microsoft-com:office:office" xmlns:v="urn:schemas-microsoft-com:vml" xmlns:wp14="http://schemas.microsoft.com/office/word/2010/wordprocessingDrawing" xmlns:w10="urn:schemas-microsoft-com:office:word" xmlns:w="http://schemas.openxmlformats.org/wordprocessingml/2006/main" xmlns:w14="http://schemas.microsoft.com/office/word/2010/wordml" xmlns:w15="http://schemas.microsoft.com/office/word/2012/wordml" xmlns:w16cex="http://schemas.microsoft.com/office/word/2018/wordml/cex" xmlns:w16cid="http://schemas.microsoft.com/office/word/2016/wordml/cid" xmlns:w16="http://schemas.microsoft.com/office/word/2018/wordml" xmlns:w16se="http://schemas.microsoft.com/office/word/2015/wordml/symex" xmlns:wpg="http://schemas.microsoft.com/office/word/2010/wordprocessingGroup" xmlns:wpi="http://schemas.microsoft.com/office/word/2010/wordprocessingInk" xmlns:wps="http://schemas.microsoft.com/office/word/2010/wordprocessingShape" xmlns:a14="http://schemas.microsoft.com/office/drawing/2010/main" val="0"/>
+                          <a14:useLocalDpi xmlns:a14="http://schemas.microsoft.com/office/drawing/2010/main" xmlns:wps="http://schemas.microsoft.com/office/word/2010/wordprocessingShape" xmlns:wpi="http://schemas.microsoft.com/office/word/2010/wordprocessingInk" xmlns:wpg="http://schemas.microsoft.com/office/word/2010/wordprocessingGroup" xmlns:w16se="http://schemas.microsoft.com/office/word/2015/wordml/symex" xmlns:w16="http://schemas.microsoft.com/office/word/2018/wordml" xmlns:w16cid="http://schemas.microsoft.com/office/word/2016/wordml/cid" xmlns:w16cex="http://schemas.microsoft.com/office/word/2018/wordml/cex" xmlns:w15="http://schemas.microsoft.com/office/word/2012/wordml" xmlns:w14="http://schemas.microsoft.com/office/word/2010/wordml" xmlns:w="http://schemas.openxmlformats.org/wordprocessingml/2006/main" xmlns:w10="urn:schemas-microsoft-com:office:word" xmlns:wp14="http://schemas.microsoft.com/office/word/2010/wordprocessingDrawing" xmlns:v="urn:schemas-microsoft-com:vml" xmlns:o="urn:schemas-microsoft-com:office:office" xmlns:am3d="http://schemas.microsoft.com/office/drawing/2017/model3d" xmlns:aink="http://schemas.microsoft.com/office/drawing/2016/ink" xmlns:mc="http://schemas.openxmlformats.org/markup-compatibility/2006" xmlns:cx8="http://schemas.microsoft.com/office/drawing/2016/5/14/chartex" xmlns:cx7="http://schemas.microsoft.com/office/drawing/2016/5/13/chartex" xmlns:cx6="http://schemas.microsoft.com/office/drawing/2016/5/12/chartex" xmlns:cx5="http://schemas.microsoft.com/office/drawing/2016/5/11/chartex" xmlns:cx4="http://schemas.microsoft.com/office/drawing/2016/5/10/chartex" xmlns:cx3="http://schemas.microsoft.com/office/drawing/2016/5/9/chartex" xmlns:cx2="http://schemas.microsoft.com/office/drawing/2015/10/21/chartex" xmlns:cx1="http://schemas.microsoft.com/office/drawing/2015/9/8/chartex" xmlns:cx="http://schemas.microsoft.com/office/drawing/2014/chartex" xmlns:wpc="http://schemas.microsoft.com/office/word/2010/wordprocessingCanvas" xmlns="" val="0"/>
                         </a:ext>
                       </a:extLst>
                     </a:blip>
@@ -24782,10 +24470,10 @@
                     <pic:cNvPicPr/>
                   </pic:nvPicPr>
                   <pic:blipFill>
-                    <a:blip r:embed="rId28">
+                    <a:blip r:embed="rId29">
                       <a:extLst>
                         <a:ext uri="{28A0092B-C50C-407E-A947-70E740481C1C}">
-                          <a14:useLocalDpi xmlns="" xmlns:wpc="http://schemas.microsoft.com/office/word/2010/wordprocessingCanvas" xmlns:cx="http://schemas.microsoft.com/office/drawing/2014/chartex" xmlns:cx1="http://schemas.microsoft.com/office/drawing/2015/9/8/chartex" xmlns:cx2="http://schemas.microsoft.com/office/drawing/2015/10/21/chartex" xmlns:cx3="http://schemas.microsoft.com/office/drawing/2016/5/9/chartex" xmlns:cx4="http://schemas.microsoft.com/office/drawing/2016/5/10/chartex" xmlns:cx5="http://schemas.microsoft.com/office/drawing/2016/5/11/chartex" xmlns:cx6="http://schemas.microsoft.com/office/drawing/2016/5/12/chartex" xmlns:cx7="http://schemas.microsoft.com/office/drawing/2016/5/13/chartex" xmlns:cx8="http://schemas.microsoft.com/office/drawing/2016/5/14/chartex" xmlns:mc="http://schemas.openxmlformats.org/markup-compatibility/2006" xmlns:aink="http://schemas.microsoft.com/office/drawing/2016/ink" xmlns:am3d="http://schemas.microsoft.com/office/drawing/2017/model3d" xmlns:o="urn:schemas-microsoft-com:office:office" xmlns:v="urn:schemas-microsoft-com:vml" xmlns:wp14="http://schemas.microsoft.com/office/word/2010/wordprocessingDrawing" xmlns:w10="urn:schemas-microsoft-com:office:word" xmlns:w="http://schemas.openxmlformats.org/wordprocessingml/2006/main" xmlns:w14="http://schemas.microsoft.com/office/word/2010/wordml" xmlns:w15="http://schemas.microsoft.com/office/word/2012/wordml" xmlns:w16cex="http://schemas.microsoft.com/office/word/2018/wordml/cex" xmlns:w16cid="http://schemas.microsoft.com/office/word/2016/wordml/cid" xmlns:w16="http://schemas.microsoft.com/office/word/2018/wordml" xmlns:w16se="http://schemas.microsoft.com/office/word/2015/wordml/symex" xmlns:wpg="http://schemas.microsoft.com/office/word/2010/wordprocessingGroup" xmlns:wpi="http://schemas.microsoft.com/office/word/2010/wordprocessingInk" xmlns:wps="http://schemas.microsoft.com/office/word/2010/wordprocessingShape" xmlns:a14="http://schemas.microsoft.com/office/drawing/2010/main" val="0"/>
+                          <a14:useLocalDpi xmlns:a14="http://schemas.microsoft.com/office/drawing/2010/main" xmlns:wps="http://schemas.microsoft.com/office/word/2010/wordprocessingShape" xmlns:wpi="http://schemas.microsoft.com/office/word/2010/wordprocessingInk" xmlns:wpg="http://schemas.microsoft.com/office/word/2010/wordprocessingGroup" xmlns:w16se="http://schemas.microsoft.com/office/word/2015/wordml/symex" xmlns:w16="http://schemas.microsoft.com/office/word/2018/wordml" xmlns:w16cid="http://schemas.microsoft.com/office/word/2016/wordml/cid" xmlns:w16cex="http://schemas.microsoft.com/office/word/2018/wordml/cex" xmlns:w15="http://schemas.microsoft.com/office/word/2012/wordml" xmlns:w14="http://schemas.microsoft.com/office/word/2010/wordml" xmlns:w="http://schemas.openxmlformats.org/wordprocessingml/2006/main" xmlns:w10="urn:schemas-microsoft-com:office:word" xmlns:wp14="http://schemas.microsoft.com/office/word/2010/wordprocessingDrawing" xmlns:v="urn:schemas-microsoft-com:vml" xmlns:o="urn:schemas-microsoft-com:office:office" xmlns:am3d="http://schemas.microsoft.com/office/drawing/2017/model3d" xmlns:aink="http://schemas.microsoft.com/office/drawing/2016/ink" xmlns:mc="http://schemas.openxmlformats.org/markup-compatibility/2006" xmlns:cx8="http://schemas.microsoft.com/office/drawing/2016/5/14/chartex" xmlns:cx7="http://schemas.microsoft.com/office/drawing/2016/5/13/chartex" xmlns:cx6="http://schemas.microsoft.com/office/drawing/2016/5/12/chartex" xmlns:cx5="http://schemas.microsoft.com/office/drawing/2016/5/11/chartex" xmlns:cx4="http://schemas.microsoft.com/office/drawing/2016/5/10/chartex" xmlns:cx3="http://schemas.microsoft.com/office/drawing/2016/5/9/chartex" xmlns:cx2="http://schemas.microsoft.com/office/drawing/2015/10/21/chartex" xmlns:cx1="http://schemas.microsoft.com/office/drawing/2015/9/8/chartex" xmlns:cx="http://schemas.microsoft.com/office/drawing/2014/chartex" xmlns:wpc="http://schemas.microsoft.com/office/word/2010/wordprocessingCanvas" xmlns="" val="0"/>
                         </a:ext>
                       </a:extLst>
                     </a:blip>
@@ -24842,10 +24530,10 @@
                     <pic:cNvPicPr/>
                   </pic:nvPicPr>
                   <pic:blipFill>
-                    <a:blip r:embed="rId29">
+                    <a:blip r:embed="rId30">
                       <a:extLst>
                         <a:ext uri="{28A0092B-C50C-407E-A947-70E740481C1C}">
-                          <a14:useLocalDpi xmlns="" xmlns:wpc="http://schemas.microsoft.com/office/word/2010/wordprocessingCanvas" xmlns:cx="http://schemas.microsoft.com/office/drawing/2014/chartex" xmlns:cx1="http://schemas.microsoft.com/office/drawing/2015/9/8/chartex" xmlns:cx2="http://schemas.microsoft.com/office/drawing/2015/10/21/chartex" xmlns:cx3="http://schemas.microsoft.com/office/drawing/2016/5/9/chartex" xmlns:cx4="http://schemas.microsoft.com/office/drawing/2016/5/10/chartex" xmlns:cx5="http://schemas.microsoft.com/office/drawing/2016/5/11/chartex" xmlns:cx6="http://schemas.microsoft.com/office/drawing/2016/5/12/chartex" xmlns:cx7="http://schemas.microsoft.com/office/drawing/2016/5/13/chartex" xmlns:cx8="http://schemas.microsoft.com/office/drawing/2016/5/14/chartex" xmlns:mc="http://schemas.openxmlformats.org/markup-compatibility/2006" xmlns:aink="http://schemas.microsoft.com/office/drawing/2016/ink" xmlns:am3d="http://schemas.microsoft.com/office/drawing/2017/model3d" xmlns:o="urn:schemas-microsoft-com:office:office" xmlns:v="urn:schemas-microsoft-com:vml" xmlns:wp14="http://schemas.microsoft.com/office/word/2010/wordprocessingDrawing" xmlns:w10="urn:schemas-microsoft-com:office:word" xmlns:w="http://schemas.openxmlformats.org/wordprocessingml/2006/main" xmlns:w14="http://schemas.microsoft.com/office/word/2010/wordml" xmlns:w15="http://schemas.microsoft.com/office/word/2012/wordml" xmlns:w16cex="http://schemas.microsoft.com/office/word/2018/wordml/cex" xmlns:w16cid="http://schemas.microsoft.com/office/word/2016/wordml/cid" xmlns:w16="http://schemas.microsoft.com/office/word/2018/wordml" xmlns:w16se="http://schemas.microsoft.com/office/word/2015/wordml/symex" xmlns:wpg="http://schemas.microsoft.com/office/word/2010/wordprocessingGroup" xmlns:wpi="http://schemas.microsoft.com/office/word/2010/wordprocessingInk" xmlns:wps="http://schemas.microsoft.com/office/word/2010/wordprocessingShape" xmlns:a14="http://schemas.microsoft.com/office/drawing/2010/main" val="0"/>
+                          <a14:useLocalDpi xmlns:a14="http://schemas.microsoft.com/office/drawing/2010/main" xmlns:wps="http://schemas.microsoft.com/office/word/2010/wordprocessingShape" xmlns:wpi="http://schemas.microsoft.com/office/word/2010/wordprocessingInk" xmlns:wpg="http://schemas.microsoft.com/office/word/2010/wordprocessingGroup" xmlns:w16se="http://schemas.microsoft.com/office/word/2015/wordml/symex" xmlns:w16="http://schemas.microsoft.com/office/word/2018/wordml" xmlns:w16cid="http://schemas.microsoft.com/office/word/2016/wordml/cid" xmlns:w16cex="http://schemas.microsoft.com/office/word/2018/wordml/cex" xmlns:w15="http://schemas.microsoft.com/office/word/2012/wordml" xmlns:w14="http://schemas.microsoft.com/office/word/2010/wordml" xmlns:w="http://schemas.openxmlformats.org/wordprocessingml/2006/main" xmlns:w10="urn:schemas-microsoft-com:office:word" xmlns:wp14="http://schemas.microsoft.com/office/word/2010/wordprocessingDrawing" xmlns:v="urn:schemas-microsoft-com:vml" xmlns:o="urn:schemas-microsoft-com:office:office" xmlns:am3d="http://schemas.microsoft.com/office/drawing/2017/model3d" xmlns:aink="http://schemas.microsoft.com/office/drawing/2016/ink" xmlns:mc="http://schemas.openxmlformats.org/markup-compatibility/2006" xmlns:cx8="http://schemas.microsoft.com/office/drawing/2016/5/14/chartex" xmlns:cx7="http://schemas.microsoft.com/office/drawing/2016/5/13/chartex" xmlns:cx6="http://schemas.microsoft.com/office/drawing/2016/5/12/chartex" xmlns:cx5="http://schemas.microsoft.com/office/drawing/2016/5/11/chartex" xmlns:cx4="http://schemas.microsoft.com/office/drawing/2016/5/10/chartex" xmlns:cx3="http://schemas.microsoft.com/office/drawing/2016/5/9/chartex" xmlns:cx2="http://schemas.microsoft.com/office/drawing/2015/10/21/chartex" xmlns:cx1="http://schemas.microsoft.com/office/drawing/2015/9/8/chartex" xmlns:cx="http://schemas.microsoft.com/office/drawing/2014/chartex" xmlns:wpc="http://schemas.microsoft.com/office/word/2010/wordprocessingCanvas" xmlns="" val="0"/>
                         </a:ext>
                       </a:extLst>
                     </a:blip>
@@ -25181,10 +24869,10 @@
                     <pic:cNvPicPr/>
                   </pic:nvPicPr>
                   <pic:blipFill>
-                    <a:blip r:embed="rId30">
+                    <a:blip r:embed="rId31">
                       <a:extLst>
                         <a:ext uri="{28A0092B-C50C-407E-A947-70E740481C1C}">
-                          <a14:useLocalDpi xmlns="" xmlns:wpc="http://schemas.microsoft.com/office/word/2010/wordprocessingCanvas" xmlns:cx="http://schemas.microsoft.com/office/drawing/2014/chartex" xmlns:cx1="http://schemas.microsoft.com/office/drawing/2015/9/8/chartex" xmlns:cx2="http://schemas.microsoft.com/office/drawing/2015/10/21/chartex" xmlns:cx3="http://schemas.microsoft.com/office/drawing/2016/5/9/chartex" xmlns:cx4="http://schemas.microsoft.com/office/drawing/2016/5/10/chartex" xmlns:cx5="http://schemas.microsoft.com/office/drawing/2016/5/11/chartex" xmlns:cx6="http://schemas.microsoft.com/office/drawing/2016/5/12/chartex" xmlns:cx7="http://schemas.microsoft.com/office/drawing/2016/5/13/chartex" xmlns:cx8="http://schemas.microsoft.com/office/drawing/2016/5/14/chartex" xmlns:mc="http://schemas.openxmlformats.org/markup-compatibility/2006" xmlns:aink="http://schemas.microsoft.com/office/drawing/2016/ink" xmlns:am3d="http://schemas.microsoft.com/office/drawing/2017/model3d" xmlns:o="urn:schemas-microsoft-com:office:office" xmlns:v="urn:schemas-microsoft-com:vml" xmlns:wp14="http://schemas.microsoft.com/office/word/2010/wordprocessingDrawing" xmlns:w10="urn:schemas-microsoft-com:office:word" xmlns:w="http://schemas.openxmlformats.org/wordprocessingml/2006/main" xmlns:w14="http://schemas.microsoft.com/office/word/2010/wordml" xmlns:w15="http://schemas.microsoft.com/office/word/2012/wordml" xmlns:w16cex="http://schemas.microsoft.com/office/word/2018/wordml/cex" xmlns:w16cid="http://schemas.microsoft.com/office/word/2016/wordml/cid" xmlns:w16="http://schemas.microsoft.com/office/word/2018/wordml" xmlns:w16se="http://schemas.microsoft.com/office/word/2015/wordml/symex" xmlns:wpg="http://schemas.microsoft.com/office/word/2010/wordprocessingGroup" xmlns:wpi="http://schemas.microsoft.com/office/word/2010/wordprocessingInk" xmlns:wps="http://schemas.microsoft.com/office/word/2010/wordprocessingShape" xmlns:a14="http://schemas.microsoft.com/office/drawing/2010/main" val="0"/>
+                          <a14:useLocalDpi xmlns:a14="http://schemas.microsoft.com/office/drawing/2010/main" xmlns:wps="http://schemas.microsoft.com/office/word/2010/wordprocessingShape" xmlns:wpi="http://schemas.microsoft.com/office/word/2010/wordprocessingInk" xmlns:wpg="http://schemas.microsoft.com/office/word/2010/wordprocessingGroup" xmlns:w16se="http://schemas.microsoft.com/office/word/2015/wordml/symex" xmlns:w16="http://schemas.microsoft.com/office/word/2018/wordml" xmlns:w16cid="http://schemas.microsoft.com/office/word/2016/wordml/cid" xmlns:w16cex="http://schemas.microsoft.com/office/word/2018/wordml/cex" xmlns:w15="http://schemas.microsoft.com/office/word/2012/wordml" xmlns:w14="http://schemas.microsoft.com/office/word/2010/wordml" xmlns:w="http://schemas.openxmlformats.org/wordprocessingml/2006/main" xmlns:w10="urn:schemas-microsoft-com:office:word" xmlns:wp14="http://schemas.microsoft.com/office/word/2010/wordprocessingDrawing" xmlns:v="urn:schemas-microsoft-com:vml" xmlns:o="urn:schemas-microsoft-com:office:office" xmlns:am3d="http://schemas.microsoft.com/office/drawing/2017/model3d" xmlns:aink="http://schemas.microsoft.com/office/drawing/2016/ink" xmlns:mc="http://schemas.openxmlformats.org/markup-compatibility/2006" xmlns:cx8="http://schemas.microsoft.com/office/drawing/2016/5/14/chartex" xmlns:cx7="http://schemas.microsoft.com/office/drawing/2016/5/13/chartex" xmlns:cx6="http://schemas.microsoft.com/office/drawing/2016/5/12/chartex" xmlns:cx5="http://schemas.microsoft.com/office/drawing/2016/5/11/chartex" xmlns:cx4="http://schemas.microsoft.com/office/drawing/2016/5/10/chartex" xmlns:cx3="http://schemas.microsoft.com/office/drawing/2016/5/9/chartex" xmlns:cx2="http://schemas.microsoft.com/office/drawing/2015/10/21/chartex" xmlns:cx1="http://schemas.microsoft.com/office/drawing/2015/9/8/chartex" xmlns:cx="http://schemas.microsoft.com/office/drawing/2014/chartex" xmlns:wpc="http://schemas.microsoft.com/office/word/2010/wordprocessingCanvas" xmlns="" val="0"/>
                         </a:ext>
                       </a:extLst>
                     </a:blip>
@@ -25247,10 +24935,10 @@
                     </pic:cNvPicPr>
                   </pic:nvPicPr>
                   <pic:blipFill>
-                    <a:blip r:embed="rId31">
+                    <a:blip r:embed="rId32">
                       <a:extLst>
                         <a:ext uri="{28A0092B-C50C-407E-A947-70E740481C1C}">
-                          <a14:useLocalDpi xmlns="" xmlns:wpc="http://schemas.microsoft.com/office/word/2010/wordprocessingCanvas" xmlns:cx="http://schemas.microsoft.com/office/drawing/2014/chartex" xmlns:cx1="http://schemas.microsoft.com/office/drawing/2015/9/8/chartex" xmlns:cx2="http://schemas.microsoft.com/office/drawing/2015/10/21/chartex" xmlns:cx3="http://schemas.microsoft.com/office/drawing/2016/5/9/chartex" xmlns:cx4="http://schemas.microsoft.com/office/drawing/2016/5/10/chartex" xmlns:cx5="http://schemas.microsoft.com/office/drawing/2016/5/11/chartex" xmlns:cx6="http://schemas.microsoft.com/office/drawing/2016/5/12/chartex" xmlns:cx7="http://schemas.microsoft.com/office/drawing/2016/5/13/chartex" xmlns:cx8="http://schemas.microsoft.com/office/drawing/2016/5/14/chartex" xmlns:mc="http://schemas.openxmlformats.org/markup-compatibility/2006" xmlns:aink="http://schemas.microsoft.com/office/drawing/2016/ink" xmlns:am3d="http://schemas.microsoft.com/office/drawing/2017/model3d" xmlns:o="urn:schemas-microsoft-com:office:office" xmlns:v="urn:schemas-microsoft-com:vml" xmlns:wp14="http://schemas.microsoft.com/office/word/2010/wordprocessingDrawing" xmlns:w10="urn:schemas-microsoft-com:office:word" xmlns:w="http://schemas.openxmlformats.org/wordprocessingml/2006/main" xmlns:w14="http://schemas.microsoft.com/office/word/2010/wordml" xmlns:w15="http://schemas.microsoft.com/office/word/2012/wordml" xmlns:w16cex="http://schemas.microsoft.com/office/word/2018/wordml/cex" xmlns:w16cid="http://schemas.microsoft.com/office/word/2016/wordml/cid" xmlns:w16="http://schemas.microsoft.com/office/word/2018/wordml" xmlns:w16se="http://schemas.microsoft.com/office/word/2015/wordml/symex" xmlns:wpg="http://schemas.microsoft.com/office/word/2010/wordprocessingGroup" xmlns:wpi="http://schemas.microsoft.com/office/word/2010/wordprocessingInk" xmlns:wps="http://schemas.microsoft.com/office/word/2010/wordprocessingShape" xmlns:a14="http://schemas.microsoft.com/office/drawing/2010/main" val="0"/>
+                          <a14:useLocalDpi xmlns:a14="http://schemas.microsoft.com/office/drawing/2010/main" xmlns:wps="http://schemas.microsoft.com/office/word/2010/wordprocessingShape" xmlns:wpi="http://schemas.microsoft.com/office/word/2010/wordprocessingInk" xmlns:wpg="http://schemas.microsoft.com/office/word/2010/wordprocessingGroup" xmlns:w16se="http://schemas.microsoft.com/office/word/2015/wordml/symex" xmlns:w16="http://schemas.microsoft.com/office/word/2018/wordml" xmlns:w16cid="http://schemas.microsoft.com/office/word/2016/wordml/cid" xmlns:w16cex="http://schemas.microsoft.com/office/word/2018/wordml/cex" xmlns:w15="http://schemas.microsoft.com/office/word/2012/wordml" xmlns:w14="http://schemas.microsoft.com/office/word/2010/wordml" xmlns:w="http://schemas.openxmlformats.org/wordprocessingml/2006/main" xmlns:w10="urn:schemas-microsoft-com:office:word" xmlns:wp14="http://schemas.microsoft.com/office/word/2010/wordprocessingDrawing" xmlns:v="urn:schemas-microsoft-com:vml" xmlns:o="urn:schemas-microsoft-com:office:office" xmlns:am3d="http://schemas.microsoft.com/office/drawing/2017/model3d" xmlns:aink="http://schemas.microsoft.com/office/drawing/2016/ink" xmlns:mc="http://schemas.openxmlformats.org/markup-compatibility/2006" xmlns:cx8="http://schemas.microsoft.com/office/drawing/2016/5/14/chartex" xmlns:cx7="http://schemas.microsoft.com/office/drawing/2016/5/13/chartex" xmlns:cx6="http://schemas.microsoft.com/office/drawing/2016/5/12/chartex" xmlns:cx5="http://schemas.microsoft.com/office/drawing/2016/5/11/chartex" xmlns:cx4="http://schemas.microsoft.com/office/drawing/2016/5/10/chartex" xmlns:cx3="http://schemas.microsoft.com/office/drawing/2016/5/9/chartex" xmlns:cx2="http://schemas.microsoft.com/office/drawing/2015/10/21/chartex" xmlns:cx1="http://schemas.microsoft.com/office/drawing/2015/9/8/chartex" xmlns:cx="http://schemas.microsoft.com/office/drawing/2014/chartex" xmlns:wpc="http://schemas.microsoft.com/office/word/2010/wordprocessingCanvas" xmlns="" val="0"/>
                         </a:ext>
                       </a:extLst>
                     </a:blip>
@@ -25626,10 +25314,10 @@
                     </pic:cNvPicPr>
                   </pic:nvPicPr>
                   <pic:blipFill>
-                    <a:blip r:embed="rId32">
+                    <a:blip r:embed="rId33">
                       <a:extLst>
                         <a:ext uri="{28A0092B-C50C-407E-A947-70E740481C1C}">
-                          <a14:useLocalDpi xmlns="" xmlns:wpc="http://schemas.microsoft.com/office/word/2010/wordprocessingCanvas" xmlns:cx="http://schemas.microsoft.com/office/drawing/2014/chartex" xmlns:cx1="http://schemas.microsoft.com/office/drawing/2015/9/8/chartex" xmlns:cx2="http://schemas.microsoft.com/office/drawing/2015/10/21/chartex" xmlns:cx3="http://schemas.microsoft.com/office/drawing/2016/5/9/chartex" xmlns:cx4="http://schemas.microsoft.com/office/drawing/2016/5/10/chartex" xmlns:cx5="http://schemas.microsoft.com/office/drawing/2016/5/11/chartex" xmlns:cx6="http://schemas.microsoft.com/office/drawing/2016/5/12/chartex" xmlns:cx7="http://schemas.microsoft.com/office/drawing/2016/5/13/chartex" xmlns:cx8="http://schemas.microsoft.com/office/drawing/2016/5/14/chartex" xmlns:mc="http://schemas.openxmlformats.org/markup-compatibility/2006" xmlns:aink="http://schemas.microsoft.com/office/drawing/2016/ink" xmlns:am3d="http://schemas.microsoft.com/office/drawing/2017/model3d" xmlns:o="urn:schemas-microsoft-com:office:office" xmlns:v="urn:schemas-microsoft-com:vml" xmlns:wp14="http://schemas.microsoft.com/office/word/2010/wordprocessingDrawing" xmlns:w10="urn:schemas-microsoft-com:office:word" xmlns:w="http://schemas.openxmlformats.org/wordprocessingml/2006/main" xmlns:w14="http://schemas.microsoft.com/office/word/2010/wordml" xmlns:w15="http://schemas.microsoft.com/office/word/2012/wordml" xmlns:w16cex="http://schemas.microsoft.com/office/word/2018/wordml/cex" xmlns:w16cid="http://schemas.microsoft.com/office/word/2016/wordml/cid" xmlns:w16="http://schemas.microsoft.com/office/word/2018/wordml" xmlns:w16se="http://schemas.microsoft.com/office/word/2015/wordml/symex" xmlns:wpg="http://schemas.microsoft.com/office/word/2010/wordprocessingGroup" xmlns:wpi="http://schemas.microsoft.com/office/word/2010/wordprocessingInk" xmlns:wps="http://schemas.microsoft.com/office/word/2010/wordprocessingShape" xmlns:a14="http://schemas.microsoft.com/office/drawing/2010/main" val="0"/>
+                          <a14:useLocalDpi xmlns:a14="http://schemas.microsoft.com/office/drawing/2010/main" xmlns:wps="http://schemas.microsoft.com/office/word/2010/wordprocessingShape" xmlns:wpi="http://schemas.microsoft.com/office/word/2010/wordprocessingInk" xmlns:wpg="http://schemas.microsoft.com/office/word/2010/wordprocessingGroup" xmlns:w16se="http://schemas.microsoft.com/office/word/2015/wordml/symex" xmlns:w16="http://schemas.microsoft.com/office/word/2018/wordml" xmlns:w16cid="http://schemas.microsoft.com/office/word/2016/wordml/cid" xmlns:w16cex="http://schemas.microsoft.com/office/word/2018/wordml/cex" xmlns:w15="http://schemas.microsoft.com/office/word/2012/wordml" xmlns:w14="http://schemas.microsoft.com/office/word/2010/wordml" xmlns:w="http://schemas.openxmlformats.org/wordprocessingml/2006/main" xmlns:w10="urn:schemas-microsoft-com:office:word" xmlns:wp14="http://schemas.microsoft.com/office/word/2010/wordprocessingDrawing" xmlns:v="urn:schemas-microsoft-com:vml" xmlns:o="urn:schemas-microsoft-com:office:office" xmlns:am3d="http://schemas.microsoft.com/office/drawing/2017/model3d" xmlns:aink="http://schemas.microsoft.com/office/drawing/2016/ink" xmlns:mc="http://schemas.openxmlformats.org/markup-compatibility/2006" xmlns:cx8="http://schemas.microsoft.com/office/drawing/2016/5/14/chartex" xmlns:cx7="http://schemas.microsoft.com/office/drawing/2016/5/13/chartex" xmlns:cx6="http://schemas.microsoft.com/office/drawing/2016/5/12/chartex" xmlns:cx5="http://schemas.microsoft.com/office/drawing/2016/5/11/chartex" xmlns:cx4="http://schemas.microsoft.com/office/drawing/2016/5/10/chartex" xmlns:cx3="http://schemas.microsoft.com/office/drawing/2016/5/9/chartex" xmlns:cx2="http://schemas.microsoft.com/office/drawing/2015/10/21/chartex" xmlns:cx1="http://schemas.microsoft.com/office/drawing/2015/9/8/chartex" xmlns:cx="http://schemas.microsoft.com/office/drawing/2014/chartex" xmlns:wpc="http://schemas.microsoft.com/office/word/2010/wordprocessingCanvas" xmlns="" val="0"/>
                         </a:ext>
                       </a:extLst>
                     </a:blip>
@@ -26019,10 +25707,10 @@
                     <pic:cNvPicPr/>
                   </pic:nvPicPr>
                   <pic:blipFill>
-                    <a:blip r:embed="rId33">
+                    <a:blip r:embed="rId34">
                       <a:extLst>
                         <a:ext uri="{28A0092B-C50C-407E-A947-70E740481C1C}">
-                          <a14:useLocalDpi xmlns="" xmlns:wpc="http://schemas.microsoft.com/office/word/2010/wordprocessingCanvas" xmlns:cx="http://schemas.microsoft.com/office/drawing/2014/chartex" xmlns:cx1="http://schemas.microsoft.com/office/drawing/2015/9/8/chartex" xmlns:cx2="http://schemas.microsoft.com/office/drawing/2015/10/21/chartex" xmlns:cx3="http://schemas.microsoft.com/office/drawing/2016/5/9/chartex" xmlns:cx4="http://schemas.microsoft.com/office/drawing/2016/5/10/chartex" xmlns:cx5="http://schemas.microsoft.com/office/drawing/2016/5/11/chartex" xmlns:cx6="http://schemas.microsoft.com/office/drawing/2016/5/12/chartex" xmlns:cx7="http://schemas.microsoft.com/office/drawing/2016/5/13/chartex" xmlns:cx8="http://schemas.microsoft.com/office/drawing/2016/5/14/chartex" xmlns:mc="http://schemas.openxmlformats.org/markup-compatibility/2006" xmlns:aink="http://schemas.microsoft.com/office/drawing/2016/ink" xmlns:am3d="http://schemas.microsoft.com/office/drawing/2017/model3d" xmlns:o="urn:schemas-microsoft-com:office:office" xmlns:v="urn:schemas-microsoft-com:vml" xmlns:wp14="http://schemas.microsoft.com/office/word/2010/wordprocessingDrawing" xmlns:w10="urn:schemas-microsoft-com:office:word" xmlns:w="http://schemas.openxmlformats.org/wordprocessingml/2006/main" xmlns:w14="http://schemas.microsoft.com/office/word/2010/wordml" xmlns:w15="http://schemas.microsoft.com/office/word/2012/wordml" xmlns:w16cex="http://schemas.microsoft.com/office/word/2018/wordml/cex" xmlns:w16cid="http://schemas.microsoft.com/office/word/2016/wordml/cid" xmlns:w16="http://schemas.microsoft.com/office/word/2018/wordml" xmlns:w16se="http://schemas.microsoft.com/office/word/2015/wordml/symex" xmlns:wpg="http://schemas.microsoft.com/office/word/2010/wordprocessingGroup" xmlns:wpi="http://schemas.microsoft.com/office/word/2010/wordprocessingInk" xmlns:wps="http://schemas.microsoft.com/office/word/2010/wordprocessingShape" xmlns:a14="http://schemas.microsoft.com/office/drawing/2010/main" val="0"/>
+                          <a14:useLocalDpi xmlns:a14="http://schemas.microsoft.com/office/drawing/2010/main" xmlns:wps="http://schemas.microsoft.com/office/word/2010/wordprocessingShape" xmlns:wpi="http://schemas.microsoft.com/office/word/2010/wordprocessingInk" xmlns:wpg="http://schemas.microsoft.com/office/word/2010/wordprocessingGroup" xmlns:w16se="http://schemas.microsoft.com/office/word/2015/wordml/symex" xmlns:w16="http://schemas.microsoft.com/office/word/2018/wordml" xmlns:w16cid="http://schemas.microsoft.com/office/word/2016/wordml/cid" xmlns:w16cex="http://schemas.microsoft.com/office/word/2018/wordml/cex" xmlns:w15="http://schemas.microsoft.com/office/word/2012/wordml" xmlns:w14="http://schemas.microsoft.com/office/word/2010/wordml" xmlns:w="http://schemas.openxmlformats.org/wordprocessingml/2006/main" xmlns:w10="urn:schemas-microsoft-com:office:word" xmlns:wp14="http://schemas.microsoft.com/office/word/2010/wordprocessingDrawing" xmlns:v="urn:schemas-microsoft-com:vml" xmlns:o="urn:schemas-microsoft-com:office:office" xmlns:am3d="http://schemas.microsoft.com/office/drawing/2017/model3d" xmlns:aink="http://schemas.microsoft.com/office/drawing/2016/ink" xmlns:mc="http://schemas.openxmlformats.org/markup-compatibility/2006" xmlns:cx8="http://schemas.microsoft.com/office/drawing/2016/5/14/chartex" xmlns:cx7="http://schemas.microsoft.com/office/drawing/2016/5/13/chartex" xmlns:cx6="http://schemas.microsoft.com/office/drawing/2016/5/12/chartex" xmlns:cx5="http://schemas.microsoft.com/office/drawing/2016/5/11/chartex" xmlns:cx4="http://schemas.microsoft.com/office/drawing/2016/5/10/chartex" xmlns:cx3="http://schemas.microsoft.com/office/drawing/2016/5/9/chartex" xmlns:cx2="http://schemas.microsoft.com/office/drawing/2015/10/21/chartex" xmlns:cx1="http://schemas.microsoft.com/office/drawing/2015/9/8/chartex" xmlns:cx="http://schemas.microsoft.com/office/drawing/2014/chartex" xmlns:wpc="http://schemas.microsoft.com/office/word/2010/wordprocessingCanvas" xmlns="" val="0"/>
                         </a:ext>
                       </a:extLst>
                     </a:blip>
@@ -26497,10 +26185,10 @@
                     </pic:cNvPicPr>
                   </pic:nvPicPr>
                   <pic:blipFill>
-                    <a:blip r:embed="rId34">
+                    <a:blip r:embed="rId35">
                       <a:extLst>
                         <a:ext uri="{28A0092B-C50C-407E-A947-70E740481C1C}">
-                          <a14:useLocalDpi xmlns="" xmlns:wpc="http://schemas.microsoft.com/office/word/2010/wordprocessingCanvas" xmlns:cx="http://schemas.microsoft.com/office/drawing/2014/chartex" xmlns:cx1="http://schemas.microsoft.com/office/drawing/2015/9/8/chartex" xmlns:cx2="http://schemas.microsoft.com/office/drawing/2015/10/21/chartex" xmlns:cx3="http://schemas.microsoft.com/office/drawing/2016/5/9/chartex" xmlns:cx4="http://schemas.microsoft.com/office/drawing/2016/5/10/chartex" xmlns:cx5="http://schemas.microsoft.com/office/drawing/2016/5/11/chartex" xmlns:cx6="http://schemas.microsoft.com/office/drawing/2016/5/12/chartex" xmlns:cx7="http://schemas.microsoft.com/office/drawing/2016/5/13/chartex" xmlns:cx8="http://schemas.microsoft.com/office/drawing/2016/5/14/chartex" xmlns:mc="http://schemas.openxmlformats.org/markup-compatibility/2006" xmlns:aink="http://schemas.microsoft.com/office/drawing/2016/ink" xmlns:am3d="http://schemas.microsoft.com/office/drawing/2017/model3d" xmlns:o="urn:schemas-microsoft-com:office:office" xmlns:v="urn:schemas-microsoft-com:vml" xmlns:wp14="http://schemas.microsoft.com/office/word/2010/wordprocessingDrawing" xmlns:w10="urn:schemas-microsoft-com:office:word" xmlns:w="http://schemas.openxmlformats.org/wordprocessingml/2006/main" xmlns:w14="http://schemas.microsoft.com/office/word/2010/wordml" xmlns:w15="http://schemas.microsoft.com/office/word/2012/wordml" xmlns:w16cex="http://schemas.microsoft.com/office/word/2018/wordml/cex" xmlns:w16cid="http://schemas.microsoft.com/office/word/2016/wordml/cid" xmlns:w16="http://schemas.microsoft.com/office/word/2018/wordml" xmlns:w16se="http://schemas.microsoft.com/office/word/2015/wordml/symex" xmlns:wpg="http://schemas.microsoft.com/office/word/2010/wordprocessingGroup" xmlns:wpi="http://schemas.microsoft.com/office/word/2010/wordprocessingInk" xmlns:wps="http://schemas.microsoft.com/office/word/2010/wordprocessingShape" xmlns:a14="http://schemas.microsoft.com/office/drawing/2010/main" val="0"/>
+                          <a14:useLocalDpi xmlns:a14="http://schemas.microsoft.com/office/drawing/2010/main" xmlns:wps="http://schemas.microsoft.com/office/word/2010/wordprocessingShape" xmlns:wpi="http://schemas.microsoft.com/office/word/2010/wordprocessingInk" xmlns:wpg="http://schemas.microsoft.com/office/word/2010/wordprocessingGroup" xmlns:w16se="http://schemas.microsoft.com/office/word/2015/wordml/symex" xmlns:w16="http://schemas.microsoft.com/office/word/2018/wordml" xmlns:w16cid="http://schemas.microsoft.com/office/word/2016/wordml/cid" xmlns:w16cex="http://schemas.microsoft.com/office/word/2018/wordml/cex" xmlns:w15="http://schemas.microsoft.com/office/word/2012/wordml" xmlns:w14="http://schemas.microsoft.com/office/word/2010/wordml" xmlns:w="http://schemas.openxmlformats.org/wordprocessingml/2006/main" xmlns:w10="urn:schemas-microsoft-com:office:word" xmlns:wp14="http://schemas.microsoft.com/office/word/2010/wordprocessingDrawing" xmlns:v="urn:schemas-microsoft-com:vml" xmlns:o="urn:schemas-microsoft-com:office:office" xmlns:am3d="http://schemas.microsoft.com/office/drawing/2017/model3d" xmlns:aink="http://schemas.microsoft.com/office/drawing/2016/ink" xmlns:mc="http://schemas.openxmlformats.org/markup-compatibility/2006" xmlns:cx8="http://schemas.microsoft.com/office/drawing/2016/5/14/chartex" xmlns:cx7="http://schemas.microsoft.com/office/drawing/2016/5/13/chartex" xmlns:cx6="http://schemas.microsoft.com/office/drawing/2016/5/12/chartex" xmlns:cx5="http://schemas.microsoft.com/office/drawing/2016/5/11/chartex" xmlns:cx4="http://schemas.microsoft.com/office/drawing/2016/5/10/chartex" xmlns:cx3="http://schemas.microsoft.com/office/drawing/2016/5/9/chartex" xmlns:cx2="http://schemas.microsoft.com/office/drawing/2015/10/21/chartex" xmlns:cx1="http://schemas.microsoft.com/office/drawing/2015/9/8/chartex" xmlns:cx="http://schemas.microsoft.com/office/drawing/2014/chartex" xmlns:wpc="http://schemas.microsoft.com/office/word/2010/wordprocessingCanvas" xmlns="" val="0"/>
                         </a:ext>
                       </a:extLst>
                     </a:blip>
@@ -26882,10 +26570,10 @@
                     </pic:cNvPicPr>
                   </pic:nvPicPr>
                   <pic:blipFill>
-                    <a:blip r:embed="rId35">
+                    <a:blip r:embed="rId36">
                       <a:extLst>
                         <a:ext uri="{28A0092B-C50C-407E-A947-70E740481C1C}">
-                          <a14:useLocalDpi xmlns="" xmlns:wpc="http://schemas.microsoft.com/office/word/2010/wordprocessingCanvas" xmlns:cx="http://schemas.microsoft.com/office/drawing/2014/chartex" xmlns:cx1="http://schemas.microsoft.com/office/drawing/2015/9/8/chartex" xmlns:cx2="http://schemas.microsoft.com/office/drawing/2015/10/21/chartex" xmlns:cx3="http://schemas.microsoft.com/office/drawing/2016/5/9/chartex" xmlns:cx4="http://schemas.microsoft.com/office/drawing/2016/5/10/chartex" xmlns:cx5="http://schemas.microsoft.com/office/drawing/2016/5/11/chartex" xmlns:cx6="http://schemas.microsoft.com/office/drawing/2016/5/12/chartex" xmlns:cx7="http://schemas.microsoft.com/office/drawing/2016/5/13/chartex" xmlns:cx8="http://schemas.microsoft.com/office/drawing/2016/5/14/chartex" xmlns:mc="http://schemas.openxmlformats.org/markup-compatibility/2006" xmlns:aink="http://schemas.microsoft.com/office/drawing/2016/ink" xmlns:am3d="http://schemas.microsoft.com/office/drawing/2017/model3d" xmlns:o="urn:schemas-microsoft-com:office:office" xmlns:v="urn:schemas-microsoft-com:vml" xmlns:wp14="http://schemas.microsoft.com/office/word/2010/wordprocessingDrawing" xmlns:w10="urn:schemas-microsoft-com:office:word" xmlns:w="http://schemas.openxmlformats.org/wordprocessingml/2006/main" xmlns:w14="http://schemas.microsoft.com/office/word/2010/wordml" xmlns:w15="http://schemas.microsoft.com/office/word/2012/wordml" xmlns:w16cex="http://schemas.microsoft.com/office/word/2018/wordml/cex" xmlns:w16cid="http://schemas.microsoft.com/office/word/2016/wordml/cid" xmlns:w16="http://schemas.microsoft.com/office/word/2018/wordml" xmlns:w16se="http://schemas.microsoft.com/office/word/2015/wordml/symex" xmlns:wpg="http://schemas.microsoft.com/office/word/2010/wordprocessingGroup" xmlns:wpi="http://schemas.microsoft.com/office/word/2010/wordprocessingInk" xmlns:wps="http://schemas.microsoft.com/office/word/2010/wordprocessingShape" xmlns:a14="http://schemas.microsoft.com/office/drawing/2010/main" val="0"/>
+                          <a14:useLocalDpi xmlns:a14="http://schemas.microsoft.com/office/drawing/2010/main" xmlns:wps="http://schemas.microsoft.com/office/word/2010/wordprocessingShape" xmlns:wpi="http://schemas.microsoft.com/office/word/2010/wordprocessingInk" xmlns:wpg="http://schemas.microsoft.com/office/word/2010/wordprocessingGroup" xmlns:w16se="http://schemas.microsoft.com/office/word/2015/wordml/symex" xmlns:w16="http://schemas.microsoft.com/office/word/2018/wordml" xmlns:w16cid="http://schemas.microsoft.com/office/word/2016/wordml/cid" xmlns:w16cex="http://schemas.microsoft.com/office/word/2018/wordml/cex" xmlns:w15="http://schemas.microsoft.com/office/word/2012/wordml" xmlns:w14="http://schemas.microsoft.com/office/word/2010/wordml" xmlns:w="http://schemas.openxmlformats.org/wordprocessingml/2006/main" xmlns:w10="urn:schemas-microsoft-com:office:word" xmlns:wp14="http://schemas.microsoft.com/office/word/2010/wordprocessingDrawing" xmlns:v="urn:schemas-microsoft-com:vml" xmlns:o="urn:schemas-microsoft-com:office:office" xmlns:am3d="http://schemas.microsoft.com/office/drawing/2017/model3d" xmlns:aink="http://schemas.microsoft.com/office/drawing/2016/ink" xmlns:mc="http://schemas.openxmlformats.org/markup-compatibility/2006" xmlns:cx8="http://schemas.microsoft.com/office/drawing/2016/5/14/chartex" xmlns:cx7="http://schemas.microsoft.com/office/drawing/2016/5/13/chartex" xmlns:cx6="http://schemas.microsoft.com/office/drawing/2016/5/12/chartex" xmlns:cx5="http://schemas.microsoft.com/office/drawing/2016/5/11/chartex" xmlns:cx4="http://schemas.microsoft.com/office/drawing/2016/5/10/chartex" xmlns:cx3="http://schemas.microsoft.com/office/drawing/2016/5/9/chartex" xmlns:cx2="http://schemas.microsoft.com/office/drawing/2015/10/21/chartex" xmlns:cx1="http://schemas.microsoft.com/office/drawing/2015/9/8/chartex" xmlns:cx="http://schemas.microsoft.com/office/drawing/2014/chartex" xmlns:wpc="http://schemas.microsoft.com/office/word/2010/wordprocessingCanvas" xmlns="" val="0"/>
                         </a:ext>
                       </a:extLst>
                     </a:blip>
@@ -27300,10 +26988,10 @@
                     </pic:cNvPicPr>
                   </pic:nvPicPr>
                   <pic:blipFill>
-                    <a:blip r:embed="rId36">
+                    <a:blip r:embed="rId37">
                       <a:extLst>
                         <a:ext uri="{28A0092B-C50C-407E-A947-70E740481C1C}">
-                          <a14:useLocalDpi xmlns="" xmlns:wpc="http://schemas.microsoft.com/office/word/2010/wordprocessingCanvas" xmlns:cx="http://schemas.microsoft.com/office/drawing/2014/chartex" xmlns:cx1="http://schemas.microsoft.com/office/drawing/2015/9/8/chartex" xmlns:cx2="http://schemas.microsoft.com/office/drawing/2015/10/21/chartex" xmlns:cx3="http://schemas.microsoft.com/office/drawing/2016/5/9/chartex" xmlns:cx4="http://schemas.microsoft.com/office/drawing/2016/5/10/chartex" xmlns:cx5="http://schemas.microsoft.com/office/drawing/2016/5/11/chartex" xmlns:cx6="http://schemas.microsoft.com/office/drawing/2016/5/12/chartex" xmlns:cx7="http://schemas.microsoft.com/office/drawing/2016/5/13/chartex" xmlns:cx8="http://schemas.microsoft.com/office/drawing/2016/5/14/chartex" xmlns:mc="http://schemas.openxmlformats.org/markup-compatibility/2006" xmlns:aink="http://schemas.microsoft.com/office/drawing/2016/ink" xmlns:am3d="http://schemas.microsoft.com/office/drawing/2017/model3d" xmlns:o="urn:schemas-microsoft-com:office:office" xmlns:v="urn:schemas-microsoft-com:vml" xmlns:wp14="http://schemas.microsoft.com/office/word/2010/wordprocessingDrawing" xmlns:w10="urn:schemas-microsoft-com:office:word" xmlns:w="http://schemas.openxmlformats.org/wordprocessingml/2006/main" xmlns:w14="http://schemas.microsoft.com/office/word/2010/wordml" xmlns:w15="http://schemas.microsoft.com/office/word/2012/wordml" xmlns:w16cex="http://schemas.microsoft.com/office/word/2018/wordml/cex" xmlns:w16cid="http://schemas.microsoft.com/office/word/2016/wordml/cid" xmlns:w16="http://schemas.microsoft.com/office/word/2018/wordml" xmlns:w16se="http://schemas.microsoft.com/office/word/2015/wordml/symex" xmlns:wpg="http://schemas.microsoft.com/office/word/2010/wordprocessingGroup" xmlns:wpi="http://schemas.microsoft.com/office/word/2010/wordprocessingInk" xmlns:wps="http://schemas.microsoft.com/office/word/2010/wordprocessingShape" xmlns:a14="http://schemas.microsoft.com/office/drawing/2010/main" val="0"/>
+                          <a14:useLocalDpi xmlns:a14="http://schemas.microsoft.com/office/drawing/2010/main" xmlns:wps="http://schemas.microsoft.com/office/word/2010/wordprocessingShape" xmlns:wpi="http://schemas.microsoft.com/office/word/2010/wordprocessingInk" xmlns:wpg="http://schemas.microsoft.com/office/word/2010/wordprocessingGroup" xmlns:w16se="http://schemas.microsoft.com/office/word/2015/wordml/symex" xmlns:w16="http://schemas.microsoft.com/office/word/2018/wordml" xmlns:w16cid="http://schemas.microsoft.com/office/word/2016/wordml/cid" xmlns:w16cex="http://schemas.microsoft.com/office/word/2018/wordml/cex" xmlns:w15="http://schemas.microsoft.com/office/word/2012/wordml" xmlns:w14="http://schemas.microsoft.com/office/word/2010/wordml" xmlns:w="http://schemas.openxmlformats.org/wordprocessingml/2006/main" xmlns:w10="urn:schemas-microsoft-com:office:word" xmlns:wp14="http://schemas.microsoft.com/office/word/2010/wordprocessingDrawing" xmlns:v="urn:schemas-microsoft-com:vml" xmlns:o="urn:schemas-microsoft-com:office:office" xmlns:am3d="http://schemas.microsoft.com/office/drawing/2017/model3d" xmlns:aink="http://schemas.microsoft.com/office/drawing/2016/ink" xmlns:mc="http://schemas.openxmlformats.org/markup-compatibility/2006" xmlns:cx8="http://schemas.microsoft.com/office/drawing/2016/5/14/chartex" xmlns:cx7="http://schemas.microsoft.com/office/drawing/2016/5/13/chartex" xmlns:cx6="http://schemas.microsoft.com/office/drawing/2016/5/12/chartex" xmlns:cx5="http://schemas.microsoft.com/office/drawing/2016/5/11/chartex" xmlns:cx4="http://schemas.microsoft.com/office/drawing/2016/5/10/chartex" xmlns:cx3="http://schemas.microsoft.com/office/drawing/2016/5/9/chartex" xmlns:cx2="http://schemas.microsoft.com/office/drawing/2015/10/21/chartex" xmlns:cx1="http://schemas.microsoft.com/office/drawing/2015/9/8/chartex" xmlns:cx="http://schemas.microsoft.com/office/drawing/2014/chartex" xmlns:wpc="http://schemas.microsoft.com/office/word/2010/wordprocessingCanvas" xmlns="" val="0"/>
                         </a:ext>
                       </a:extLst>
                     </a:blip>
@@ -27833,10 +27521,10 @@
                     <pic:cNvPicPr/>
                   </pic:nvPicPr>
                   <pic:blipFill>
-                    <a:blip r:embed="rId37">
+                    <a:blip r:embed="rId38">
                       <a:extLst>
                         <a:ext uri="{28A0092B-C50C-407E-A947-70E740481C1C}">
-                          <a14:useLocalDpi xmlns="" xmlns:wpc="http://schemas.microsoft.com/office/word/2010/wordprocessingCanvas" xmlns:cx="http://schemas.microsoft.com/office/drawing/2014/chartex" xmlns:cx1="http://schemas.microsoft.com/office/drawing/2015/9/8/chartex" xmlns:cx2="http://schemas.microsoft.com/office/drawing/2015/10/21/chartex" xmlns:cx3="http://schemas.microsoft.com/office/drawing/2016/5/9/chartex" xmlns:cx4="http://schemas.microsoft.com/office/drawing/2016/5/10/chartex" xmlns:cx5="http://schemas.microsoft.com/office/drawing/2016/5/11/chartex" xmlns:cx6="http://schemas.microsoft.com/office/drawing/2016/5/12/chartex" xmlns:cx7="http://schemas.microsoft.com/office/drawing/2016/5/13/chartex" xmlns:cx8="http://schemas.microsoft.com/office/drawing/2016/5/14/chartex" xmlns:mc="http://schemas.openxmlformats.org/markup-compatibility/2006" xmlns:aink="http://schemas.microsoft.com/office/drawing/2016/ink" xmlns:am3d="http://schemas.microsoft.com/office/drawing/2017/model3d" xmlns:o="urn:schemas-microsoft-com:office:office" xmlns:v="urn:schemas-microsoft-com:vml" xmlns:wp14="http://schemas.microsoft.com/office/word/2010/wordprocessingDrawing" xmlns:w10="urn:schemas-microsoft-com:office:word" xmlns:w="http://schemas.openxmlformats.org/wordprocessingml/2006/main" xmlns:w14="http://schemas.microsoft.com/office/word/2010/wordml" xmlns:w15="http://schemas.microsoft.com/office/word/2012/wordml" xmlns:w16cex="http://schemas.microsoft.com/office/word/2018/wordml/cex" xmlns:w16cid="http://schemas.microsoft.com/office/word/2016/wordml/cid" xmlns:w16="http://schemas.microsoft.com/office/word/2018/wordml" xmlns:w16se="http://schemas.microsoft.com/office/word/2015/wordml/symex" xmlns:wpg="http://schemas.microsoft.com/office/word/2010/wordprocessingGroup" xmlns:wpi="http://schemas.microsoft.com/office/word/2010/wordprocessingInk" xmlns:wps="http://schemas.microsoft.com/office/word/2010/wordprocessingShape" xmlns:a14="http://schemas.microsoft.com/office/drawing/2010/main" val="0"/>
+                          <a14:useLocalDpi xmlns:a14="http://schemas.microsoft.com/office/drawing/2010/main" xmlns:wps="http://schemas.microsoft.com/office/word/2010/wordprocessingShape" xmlns:wpi="http://schemas.microsoft.com/office/word/2010/wordprocessingInk" xmlns:wpg="http://schemas.microsoft.com/office/word/2010/wordprocessingGroup" xmlns:w16se="http://schemas.microsoft.com/office/word/2015/wordml/symex" xmlns:w16="http://schemas.microsoft.com/office/word/2018/wordml" xmlns:w16cid="http://schemas.microsoft.com/office/word/2016/wordml/cid" xmlns:w16cex="http://schemas.microsoft.com/office/word/2018/wordml/cex" xmlns:w15="http://schemas.microsoft.com/office/word/2012/wordml" xmlns:w14="http://schemas.microsoft.com/office/word/2010/wordml" xmlns:w="http://schemas.openxmlformats.org/wordprocessingml/2006/main" xmlns:w10="urn:schemas-microsoft-com:office:word" xmlns:wp14="http://schemas.microsoft.com/office/word/2010/wordprocessingDrawing" xmlns:v="urn:schemas-microsoft-com:vml" xmlns:o="urn:schemas-microsoft-com:office:office" xmlns:am3d="http://schemas.microsoft.com/office/drawing/2017/model3d" xmlns:aink="http://schemas.microsoft.com/office/drawing/2016/ink" xmlns:mc="http://schemas.openxmlformats.org/markup-compatibility/2006" xmlns:cx8="http://schemas.microsoft.com/office/drawing/2016/5/14/chartex" xmlns:cx7="http://schemas.microsoft.com/office/drawing/2016/5/13/chartex" xmlns:cx6="http://schemas.microsoft.com/office/drawing/2016/5/12/chartex" xmlns:cx5="http://schemas.microsoft.com/office/drawing/2016/5/11/chartex" xmlns:cx4="http://schemas.microsoft.com/office/drawing/2016/5/10/chartex" xmlns:cx3="http://schemas.microsoft.com/office/drawing/2016/5/9/chartex" xmlns:cx2="http://schemas.microsoft.com/office/drawing/2015/10/21/chartex" xmlns:cx1="http://schemas.microsoft.com/office/drawing/2015/9/8/chartex" xmlns:cx="http://schemas.microsoft.com/office/drawing/2014/chartex" xmlns:wpc="http://schemas.microsoft.com/office/word/2010/wordprocessingCanvas" xmlns="" val="0"/>
                         </a:ext>
                       </a:extLst>
                     </a:blip>
@@ -28268,10 +27956,10 @@
                     <pic:cNvPicPr/>
                   </pic:nvPicPr>
                   <pic:blipFill>
-                    <a:blip r:embed="rId38">
+                    <a:blip r:embed="rId39">
                       <a:extLst>
                         <a:ext uri="{28A0092B-C50C-407E-A947-70E740481C1C}">
-                          <a14:useLocalDpi xmlns="" xmlns:wpc="http://schemas.microsoft.com/office/word/2010/wordprocessingCanvas" xmlns:cx="http://schemas.microsoft.com/office/drawing/2014/chartex" xmlns:cx1="http://schemas.microsoft.com/office/drawing/2015/9/8/chartex" xmlns:cx2="http://schemas.microsoft.com/office/drawing/2015/10/21/chartex" xmlns:cx3="http://schemas.microsoft.com/office/drawing/2016/5/9/chartex" xmlns:cx4="http://schemas.microsoft.com/office/drawing/2016/5/10/chartex" xmlns:cx5="http://schemas.microsoft.com/office/drawing/2016/5/11/chartex" xmlns:cx6="http://schemas.microsoft.com/office/drawing/2016/5/12/chartex" xmlns:cx7="http://schemas.microsoft.com/office/drawing/2016/5/13/chartex" xmlns:cx8="http://schemas.microsoft.com/office/drawing/2016/5/14/chartex" xmlns:mc="http://schemas.openxmlformats.org/markup-compatibility/2006" xmlns:aink="http://schemas.microsoft.com/office/drawing/2016/ink" xmlns:am3d="http://schemas.microsoft.com/office/drawing/2017/model3d" xmlns:o="urn:schemas-microsoft-com:office:office" xmlns:v="urn:schemas-microsoft-com:vml" xmlns:wp14="http://schemas.microsoft.com/office/word/2010/wordprocessingDrawing" xmlns:w10="urn:schemas-microsoft-com:office:word" xmlns:w="http://schemas.openxmlformats.org/wordprocessingml/2006/main" xmlns:w14="http://schemas.microsoft.com/office/word/2010/wordml" xmlns:w15="http://schemas.microsoft.com/office/word/2012/wordml" xmlns:w16cex="http://schemas.microsoft.com/office/word/2018/wordml/cex" xmlns:w16cid="http://schemas.microsoft.com/office/word/2016/wordml/cid" xmlns:w16="http://schemas.microsoft.com/office/word/2018/wordml" xmlns:w16se="http://schemas.microsoft.com/office/word/2015/wordml/symex" xmlns:wpg="http://schemas.microsoft.com/office/word/2010/wordprocessingGroup" xmlns:wpi="http://schemas.microsoft.com/office/word/2010/wordprocessingInk" xmlns:wps="http://schemas.microsoft.com/office/word/2010/wordprocessingShape" xmlns:a14="http://schemas.microsoft.com/office/drawing/2010/main" val="0"/>
+                          <a14:useLocalDpi xmlns:a14="http://schemas.microsoft.com/office/drawing/2010/main" xmlns:wps="http://schemas.microsoft.com/office/word/2010/wordprocessingShape" xmlns:wpi="http://schemas.microsoft.com/office/word/2010/wordprocessingInk" xmlns:wpg="http://schemas.microsoft.com/office/word/2010/wordprocessingGroup" xmlns:w16se="http://schemas.microsoft.com/office/word/2015/wordml/symex" xmlns:w16="http://schemas.microsoft.com/office/word/2018/wordml" xmlns:w16cid="http://schemas.microsoft.com/office/word/2016/wordml/cid" xmlns:w16cex="http://schemas.microsoft.com/office/word/2018/wordml/cex" xmlns:w15="http://schemas.microsoft.com/office/word/2012/wordml" xmlns:w14="http://schemas.microsoft.com/office/word/2010/wordml" xmlns:w="http://schemas.openxmlformats.org/wordprocessingml/2006/main" xmlns:w10="urn:schemas-microsoft-com:office:word" xmlns:wp14="http://schemas.microsoft.com/office/word/2010/wordprocessingDrawing" xmlns:v="urn:schemas-microsoft-com:vml" xmlns:o="urn:schemas-microsoft-com:office:office" xmlns:am3d="http://schemas.microsoft.com/office/drawing/2017/model3d" xmlns:aink="http://schemas.microsoft.com/office/drawing/2016/ink" xmlns:mc="http://schemas.openxmlformats.org/markup-compatibility/2006" xmlns:cx8="http://schemas.microsoft.com/office/drawing/2016/5/14/chartex" xmlns:cx7="http://schemas.microsoft.com/office/drawing/2016/5/13/chartex" xmlns:cx6="http://schemas.microsoft.com/office/drawing/2016/5/12/chartex" xmlns:cx5="http://schemas.microsoft.com/office/drawing/2016/5/11/chartex" xmlns:cx4="http://schemas.microsoft.com/office/drawing/2016/5/10/chartex" xmlns:cx3="http://schemas.microsoft.com/office/drawing/2016/5/9/chartex" xmlns:cx2="http://schemas.microsoft.com/office/drawing/2015/10/21/chartex" xmlns:cx1="http://schemas.microsoft.com/office/drawing/2015/9/8/chartex" xmlns:cx="http://schemas.microsoft.com/office/drawing/2014/chartex" xmlns:wpc="http://schemas.microsoft.com/office/word/2010/wordprocessingCanvas" xmlns="" val="0"/>
                         </a:ext>
                       </a:extLst>
                     </a:blip>
@@ -28674,10 +28362,10 @@
                     </pic:cNvPicPr>
                   </pic:nvPicPr>
                   <pic:blipFill>
-                    <a:blip r:embed="rId39">
+                    <a:blip r:embed="rId40">
                       <a:extLst>
                         <a:ext uri="{28A0092B-C50C-407E-A947-70E740481C1C}">
-                          <a14:useLocalDpi xmlns="" xmlns:wpc="http://schemas.microsoft.com/office/word/2010/wordprocessingCanvas" xmlns:cx="http://schemas.microsoft.com/office/drawing/2014/chartex" xmlns:cx1="http://schemas.microsoft.com/office/drawing/2015/9/8/chartex" xmlns:cx2="http://schemas.microsoft.com/office/drawing/2015/10/21/chartex" xmlns:cx3="http://schemas.microsoft.com/office/drawing/2016/5/9/chartex" xmlns:cx4="http://schemas.microsoft.com/office/drawing/2016/5/10/chartex" xmlns:cx5="http://schemas.microsoft.com/office/drawing/2016/5/11/chartex" xmlns:cx6="http://schemas.microsoft.com/office/drawing/2016/5/12/chartex" xmlns:cx7="http://schemas.microsoft.com/office/drawing/2016/5/13/chartex" xmlns:cx8="http://schemas.microsoft.com/office/drawing/2016/5/14/chartex" xmlns:mc="http://schemas.openxmlformats.org/markup-compatibility/2006" xmlns:aink="http://schemas.microsoft.com/office/drawing/2016/ink" xmlns:am3d="http://schemas.microsoft.com/office/drawing/2017/model3d" xmlns:o="urn:schemas-microsoft-com:office:office" xmlns:v="urn:schemas-microsoft-com:vml" xmlns:wp14="http://schemas.microsoft.com/office/word/2010/wordprocessingDrawing" xmlns:w10="urn:schemas-microsoft-com:office:word" xmlns:w="http://schemas.openxmlformats.org/wordprocessingml/2006/main" xmlns:w14="http://schemas.microsoft.com/office/word/2010/wordml" xmlns:w15="http://schemas.microsoft.com/office/word/2012/wordml" xmlns:w16cex="http://schemas.microsoft.com/office/word/2018/wordml/cex" xmlns:w16cid="http://schemas.microsoft.com/office/word/2016/wordml/cid" xmlns:w16="http://schemas.microsoft.com/office/word/2018/wordml" xmlns:w16se="http://schemas.microsoft.com/office/word/2015/wordml/symex" xmlns:wpg="http://schemas.microsoft.com/office/word/2010/wordprocessingGroup" xmlns:wpi="http://schemas.microsoft.com/office/word/2010/wordprocessingInk" xmlns:wps="http://schemas.microsoft.com/office/word/2010/wordprocessingShape" xmlns:a14="http://schemas.microsoft.com/office/drawing/2010/main" val="0"/>
+                          <a14:useLocalDpi xmlns:a14="http://schemas.microsoft.com/office/drawing/2010/main" xmlns:wps="http://schemas.microsoft.com/office/word/2010/wordprocessingShape" xmlns:wpi="http://schemas.microsoft.com/office/word/2010/wordprocessingInk" xmlns:wpg="http://schemas.microsoft.com/office/word/2010/wordprocessingGroup" xmlns:w16se="http://schemas.microsoft.com/office/word/2015/wordml/symex" xmlns:w16="http://schemas.microsoft.com/office/word/2018/wordml" xmlns:w16cid="http://schemas.microsoft.com/office/word/2016/wordml/cid" xmlns:w16cex="http://schemas.microsoft.com/office/word/2018/wordml/cex" xmlns:w15="http://schemas.microsoft.com/office/word/2012/wordml" xmlns:w14="http://schemas.microsoft.com/office/word/2010/wordml" xmlns:w="http://schemas.openxmlformats.org/wordprocessingml/2006/main" xmlns:w10="urn:schemas-microsoft-com:office:word" xmlns:wp14="http://schemas.microsoft.com/office/word/2010/wordprocessingDrawing" xmlns:v="urn:schemas-microsoft-com:vml" xmlns:o="urn:schemas-microsoft-com:office:office" xmlns:am3d="http://schemas.microsoft.com/office/drawing/2017/model3d" xmlns:aink="http://schemas.microsoft.com/office/drawing/2016/ink" xmlns:mc="http://schemas.openxmlformats.org/markup-compatibility/2006" xmlns:cx8="http://schemas.microsoft.com/office/drawing/2016/5/14/chartex" xmlns:cx7="http://schemas.microsoft.com/office/drawing/2016/5/13/chartex" xmlns:cx6="http://schemas.microsoft.com/office/drawing/2016/5/12/chartex" xmlns:cx5="http://schemas.microsoft.com/office/drawing/2016/5/11/chartex" xmlns:cx4="http://schemas.microsoft.com/office/drawing/2016/5/10/chartex" xmlns:cx3="http://schemas.microsoft.com/office/drawing/2016/5/9/chartex" xmlns:cx2="http://schemas.microsoft.com/office/drawing/2015/10/21/chartex" xmlns:cx1="http://schemas.microsoft.com/office/drawing/2015/9/8/chartex" xmlns:cx="http://schemas.microsoft.com/office/drawing/2014/chartex" xmlns:wpc="http://schemas.microsoft.com/office/word/2010/wordprocessingCanvas" xmlns="" val="0"/>
                         </a:ext>
                       </a:extLst>
                     </a:blip>
@@ -31174,32 +30862,21 @@
           <w:szCs w:val="32"/>
         </w:rPr>
       </w:pPr>
-    </w:p>
-    <w:p>
-      <w:pPr>
-        <w:spacing w:after="0"/>
-        <w:jc w:val="both"/>
-        <w:rPr>
-          <w:rFonts w:ascii="Arial" w:hAnsi="Arial" w:cs="Arial"/>
-          <w:bCs/>
-          <w:sz w:val="24"/>
-          <w:szCs w:val="24"/>
-        </w:rPr>
-      </w:pPr>
-      <w:r>
-        <w:rPr>
-          <w:rFonts w:ascii="Arial" w:hAnsi="Arial" w:cs="Arial"/>
-          <w:bCs/>
-          <w:noProof/>
-          <w:sz w:val="24"/>
-          <w:szCs w:val="24"/>
+      <w:r>
+        <w:rPr>
+          <w:rFonts w:ascii="Arial" w:hAnsi="Arial" w:cs="Arial"/>
+          <w:b/>
+          <w:bCs/>
+          <w:noProof/>
+          <w:sz w:val="32"/>
+          <w:szCs w:val="32"/>
           <w:lang w:val="en-GB" w:eastAsia="en-GB"/>
         </w:rPr>
         <w:drawing>
           <wp:inline distT="0" distB="0" distL="0" distR="0">
-            <wp:extent cx="6316665" cy="4026090"/>
-            <wp:effectExtent l="19050" t="0" r="7935" b="0"/>
-            <wp:docPr id="34" name="Obraz 2"/>
+            <wp:extent cx="5759450" cy="3411855"/>
+            <wp:effectExtent l="19050" t="0" r="0" b="0"/>
+            <wp:docPr id="38" name="Obraz 3"/>
             <wp:cNvGraphicFramePr>
               <a:graphicFrameLocks xmlns:a="http://schemas.openxmlformats.org/drawingml/2006/main" noChangeAspect="1"/>
             </wp:cNvGraphicFramePr>
@@ -31207,13 +30884,13 @@
               <a:graphicData uri="http://schemas.openxmlformats.org/drawingml/2006/picture">
                 <pic:pic xmlns:pic="http://schemas.openxmlformats.org/drawingml/2006/picture">
                   <pic:nvPicPr>
-                    <pic:cNvPr id="0" name="Picture 2"/>
+                    <pic:cNvPr id="0" name="Picture 3"/>
                     <pic:cNvPicPr>
                       <a:picLocks noChangeAspect="1" noChangeArrowheads="1"/>
                     </pic:cNvPicPr>
                   </pic:nvPicPr>
                   <pic:blipFill>
-                    <a:blip r:embed="rId40"/>
+                    <a:blip r:embed="rId41"/>
                     <a:srcRect/>
                     <a:stretch>
                       <a:fillRect/>
@@ -31222,7 +30899,7 @@
                   <pic:spPr bwMode="auto">
                     <a:xfrm>
                       <a:off x="0" y="0"/>
-                      <a:ext cx="6316665" cy="4026090"/>
+                      <a:ext cx="5759450" cy="3411855"/>
                     </a:xfrm>
                     <a:prstGeom prst="rect">
                       <a:avLst/>
@@ -31241,6 +30918,18 @@
           </wp:inline>
         </w:drawing>
       </w:r>
+    </w:p>
+    <w:p>
+      <w:pPr>
+        <w:spacing w:after="0"/>
+        <w:jc w:val="both"/>
+        <w:rPr>
+          <w:rFonts w:ascii="Arial" w:hAnsi="Arial" w:cs="Arial"/>
+          <w:bCs/>
+          <w:sz w:val="24"/>
+          <w:szCs w:val="24"/>
+        </w:rPr>
+      </w:pPr>
     </w:p>
     <w:p>
       <w:pPr>
@@ -33246,7 +32935,7 @@
   <a:extraClrSchemeLst/>
   <a:extLst>
     <a:ext uri="{05A4C25C-085E-4340-85A3-A5531E510DB2}">
-      <thm15:themeFamily xmlns="" xmlns:thm15="http://schemas.microsoft.com/office/thememl/2012/main" name="Office Theme" id="{62F939B6-93AF-4DB8-9C6B-D6C7DFDC589F}" vid="{4A3C46E8-61CC-4603-A589-7422A47A8E4A}"/>
+      <thm15:themeFamily xmlns:thm15="http://schemas.microsoft.com/office/thememl/2012/main" xmlns="" name="Office Theme" id="{62F939B6-93AF-4DB8-9C6B-D6C7DFDC589F}" vid="{4A3C46E8-61CC-4603-A589-7422A47A8E4A}"/>
     </a:ext>
   </a:extLst>
 </a:theme>

</xml_diff>

<commit_message>
Poprawki do punktu 30.
</commit_message>
<xml_diff>
--- a/dokumentacja/13.05.2020 - etap 9.docx
+++ b/dokumentacja/13.05.2020 - etap 9.docx
@@ -29284,7 +29284,7 @@
         </w:tc>
         <w:tc>
           <w:tcPr>
-            <w:tcW w:w="2541" w:type="dxa"/>
+            <w:tcW w:w="1862" w:type="dxa"/>
           </w:tcPr>
           <w:p>
             <w:pPr>
@@ -29338,7 +29338,7 @@
         </w:tc>
         <w:tc>
           <w:tcPr>
-            <w:tcW w:w="1152" w:type="dxa"/>
+            <w:tcW w:w="1831" w:type="dxa"/>
           </w:tcPr>
           <w:p>
             <w:pPr>
@@ -29442,7 +29442,7 @@
                 <w:sz w:val="24"/>
                 <w:szCs w:val="24"/>
               </w:rPr>
-              <w:t>3</w:t>
+              <w:t>1</w:t>
             </w:r>
           </w:p>
         </w:tc>
@@ -29467,7 +29467,7 @@
                 <w:sz w:val="24"/>
                 <w:szCs w:val="24"/>
               </w:rPr>
-              <w:t>Stworzenie listy zadań do wykonania</w:t>
+              <w:t>Obsługa kalendarza</w:t>
             </w:r>
           </w:p>
         </w:tc>
@@ -29542,13 +29542,13 @@
                 <w:sz w:val="24"/>
                 <w:szCs w:val="24"/>
               </w:rPr>
-              <w:t xml:space="preserve">Wybranie konkretnego dnia z kalendarza dla którego ma zostać stworzona lista </w:t>
-            </w:r>
-          </w:p>
-        </w:tc>
-        <w:tc>
-          <w:tcPr>
-            <w:tcW w:w="2541" w:type="dxa"/>
+              <w:t>Wyświetlony został kalendarz</w:t>
+            </w:r>
+          </w:p>
+        </w:tc>
+        <w:tc>
+          <w:tcPr>
+            <w:tcW w:w="1862" w:type="dxa"/>
           </w:tcPr>
           <w:p>
             <w:pPr>
@@ -29567,23 +29567,9 @@
                 <w:sz w:val="24"/>
                 <w:szCs w:val="24"/>
               </w:rPr>
-              <w:t>Wpisz „Todo” w pole „Event name” potem w pole „Hour” 15, w pole „minute” 15</w:t>
-            </w:r>
-            <w:r>
-              <w:rPr>
-                <w:rFonts w:ascii="Arial" w:hAnsi="Arial" w:cs="Arial"/>
-                <w:bCs/>
-                <w:sz w:val="24"/>
-                <w:szCs w:val="24"/>
-              </w:rPr>
-              <w:t>, kliknięcie „Add Event”</w:t>
-            </w:r>
-          </w:p>
-        </w:tc>
-        <w:tc>
-          <w:tcPr>
-            <w:tcW w:w="1152" w:type="dxa"/>
-          </w:tcPr>
+              <w:t>Naciśnij</w:t>
+            </w:r>
+          </w:p>
           <w:p>
             <w:pPr>
               <w:spacing w:after="0"/>
@@ -29601,7 +29587,32 @@
                 <w:sz w:val="24"/>
                 <w:szCs w:val="24"/>
               </w:rPr>
-              <w:t>Stworzenie listy zadań</w:t>
+              <w:t>Dzisiejszą datę w kalendarzu</w:t>
+            </w:r>
+          </w:p>
+        </w:tc>
+        <w:tc>
+          <w:tcPr>
+            <w:tcW w:w="1831" w:type="dxa"/>
+          </w:tcPr>
+          <w:p>
+            <w:pPr>
+              <w:spacing w:after="0"/>
+              <w:rPr>
+                <w:rFonts w:ascii="Arial" w:hAnsi="Arial" w:cs="Arial"/>
+                <w:bCs/>
+                <w:sz w:val="24"/>
+                <w:szCs w:val="24"/>
+              </w:rPr>
+            </w:pPr>
+            <w:r>
+              <w:rPr>
+                <w:rFonts w:ascii="Arial" w:hAnsi="Arial" w:cs="Arial"/>
+                <w:bCs/>
+                <w:sz w:val="24"/>
+                <w:szCs w:val="24"/>
+              </w:rPr>
+              <w:t>Otworzenie panelu z wybranym dniem z kalendarza</w:t>
             </w:r>
           </w:p>
         </w:tc>
@@ -29677,7 +29688,7 @@
                 <w:sz w:val="24"/>
                 <w:szCs w:val="24"/>
               </w:rPr>
-              <w:t>1</w:t>
+              <w:t>3</w:t>
             </w:r>
           </w:p>
         </w:tc>
@@ -29702,7 +29713,7 @@
                 <w:sz w:val="24"/>
                 <w:szCs w:val="24"/>
               </w:rPr>
-              <w:t>Obsługa kalendarza</w:t>
+              <w:t>Stworzenie listy zadań do wykonania</w:t>
             </w:r>
           </w:p>
         </w:tc>
@@ -29777,13 +29788,13 @@
                 <w:sz w:val="24"/>
                 <w:szCs w:val="24"/>
               </w:rPr>
-              <w:t>Wyświetlony został kalendarz</w:t>
-            </w:r>
-          </w:p>
-        </w:tc>
-        <w:tc>
-          <w:tcPr>
-            <w:tcW w:w="2541" w:type="dxa"/>
+              <w:t xml:space="preserve">Wybranie konkretnego dnia z kalendarza dla którego ma zostać stworzona lista </w:t>
+            </w:r>
+          </w:p>
+        </w:tc>
+        <w:tc>
+          <w:tcPr>
+            <w:tcW w:w="1862" w:type="dxa"/>
           </w:tcPr>
           <w:p>
             <w:pPr>
@@ -29802,9 +29813,14 @@
                 <w:sz w:val="24"/>
                 <w:szCs w:val="24"/>
               </w:rPr>
-              <w:t>Naciśnij</w:t>
-            </w:r>
-          </w:p>
+              <w:t>Wpisz „Todo” w pole „Event name” potem w pole „Hour” 15, w pole „minute” 15, kliknięcie „Add Event”</w:t>
+            </w:r>
+          </w:p>
+        </w:tc>
+        <w:tc>
+          <w:tcPr>
+            <w:tcW w:w="1831" w:type="dxa"/>
+          </w:tcPr>
           <w:p>
             <w:pPr>
               <w:spacing w:after="0"/>
@@ -29822,13 +29838,13 @@
                 <w:sz w:val="24"/>
                 <w:szCs w:val="24"/>
               </w:rPr>
-              <w:t>Dzisiejszą datę w kalendarzu</w:t>
-            </w:r>
-          </w:p>
-        </w:tc>
-        <w:tc>
-          <w:tcPr>
-            <w:tcW w:w="1152" w:type="dxa"/>
+              <w:t>Stworzenie listy zadań</w:t>
+            </w:r>
+          </w:p>
+        </w:tc>
+        <w:tc>
+          <w:tcPr>
+            <w:tcW w:w="1417" w:type="dxa"/>
           </w:tcPr>
           <w:p>
             <w:pPr>
@@ -29847,7 +29863,208 @@
                 <w:sz w:val="24"/>
                 <w:szCs w:val="24"/>
               </w:rPr>
-              <w:t>Otworzenie panelu z wybranym dniem z kalendarza</w:t>
+              <w:t>Czas odpowiedzi</w:t>
+            </w:r>
+          </w:p>
+          <w:p>
+            <w:pPr>
+              <w:spacing w:after="0"/>
+              <w:rPr>
+                <w:rFonts w:ascii="Arial" w:hAnsi="Arial" w:cs="Arial"/>
+                <w:bCs/>
+                <w:sz w:val="24"/>
+                <w:szCs w:val="24"/>
+              </w:rPr>
+            </w:pPr>
+            <w:r>
+              <w:rPr>
+                <w:rFonts w:ascii="Arial" w:hAnsi="Arial" w:cs="Arial"/>
+                <w:bCs/>
+                <w:sz w:val="24"/>
+                <w:szCs w:val="24"/>
+              </w:rPr>
+              <w:t>&lt;30 sekund</w:t>
+            </w:r>
+          </w:p>
+        </w:tc>
+      </w:tr>
+      <w:tr>
+        <w:trPr>
+          <w:trHeight w:val="283"/>
+          <w:jc w:val="center"/>
+        </w:trPr>
+        <w:tc>
+          <w:tcPr>
+            <w:tcW w:w="897" w:type="dxa"/>
+          </w:tcPr>
+          <w:p>
+            <w:pPr>
+              <w:spacing w:after="0"/>
+              <w:rPr>
+                <w:rFonts w:ascii="Arial" w:hAnsi="Arial" w:cs="Arial"/>
+                <w:bCs/>
+                <w:sz w:val="24"/>
+                <w:szCs w:val="24"/>
+              </w:rPr>
+            </w:pPr>
+            <w:r>
+              <w:rPr>
+                <w:rFonts w:ascii="Arial" w:hAnsi="Arial" w:cs="Arial"/>
+                <w:bCs/>
+                <w:sz w:val="24"/>
+                <w:szCs w:val="24"/>
+              </w:rPr>
+              <w:t>4</w:t>
+            </w:r>
+          </w:p>
+        </w:tc>
+        <w:tc>
+          <w:tcPr>
+            <w:tcW w:w="1804" w:type="dxa"/>
+          </w:tcPr>
+          <w:p>
+            <w:pPr>
+              <w:spacing w:after="0"/>
+              <w:rPr>
+                <w:rFonts w:ascii="Arial" w:hAnsi="Arial" w:cs="Arial"/>
+                <w:bCs/>
+                <w:sz w:val="24"/>
+                <w:szCs w:val="24"/>
+              </w:rPr>
+            </w:pPr>
+            <w:r>
+              <w:rPr>
+                <w:rFonts w:ascii="Arial" w:hAnsi="Arial" w:cs="Arial"/>
+                <w:bCs/>
+                <w:sz w:val="24"/>
+                <w:szCs w:val="24"/>
+              </w:rPr>
+              <w:t>Dodanie zadania do listy zadań z poprawnymi danymi</w:t>
+            </w:r>
+          </w:p>
+        </w:tc>
+        <w:tc>
+          <w:tcPr>
+            <w:tcW w:w="1471" w:type="dxa"/>
+          </w:tcPr>
+          <w:p>
+            <w:pPr>
+              <w:spacing w:after="0"/>
+              <w:rPr>
+                <w:rFonts w:ascii="Arial" w:hAnsi="Arial" w:cs="Arial"/>
+                <w:bCs/>
+                <w:sz w:val="24"/>
+                <w:szCs w:val="24"/>
+              </w:rPr>
+            </w:pPr>
+            <w:r>
+              <w:rPr>
+                <w:rFonts w:ascii="Arial" w:hAnsi="Arial" w:cs="Arial"/>
+                <w:bCs/>
+                <w:sz w:val="24"/>
+                <w:szCs w:val="24"/>
+              </w:rPr>
+              <w:t>Łukasz Mrzygłód</w:t>
+            </w:r>
+          </w:p>
+        </w:tc>
+        <w:tc>
+          <w:tcPr>
+            <w:tcW w:w="1110" w:type="dxa"/>
+          </w:tcPr>
+          <w:p>
+            <w:pPr>
+              <w:spacing w:after="0"/>
+              <w:rPr>
+                <w:rFonts w:ascii="Arial" w:hAnsi="Arial" w:cs="Arial"/>
+                <w:bCs/>
+                <w:sz w:val="24"/>
+                <w:szCs w:val="24"/>
+              </w:rPr>
+            </w:pPr>
+            <w:r>
+              <w:rPr>
+                <w:rFonts w:ascii="Arial" w:hAnsi="Arial" w:cs="Arial"/>
+                <w:bCs/>
+                <w:sz w:val="24"/>
+                <w:szCs w:val="24"/>
+              </w:rPr>
+              <w:t>Wysoki</w:t>
+            </w:r>
+          </w:p>
+        </w:tc>
+        <w:tc>
+          <w:tcPr>
+            <w:tcW w:w="1550" w:type="dxa"/>
+          </w:tcPr>
+          <w:p>
+            <w:pPr>
+              <w:spacing w:after="0"/>
+              <w:rPr>
+                <w:rFonts w:ascii="Arial" w:hAnsi="Arial" w:cs="Arial"/>
+                <w:bCs/>
+                <w:sz w:val="24"/>
+                <w:szCs w:val="24"/>
+              </w:rPr>
+            </w:pPr>
+            <w:r>
+              <w:rPr>
+                <w:rFonts w:ascii="Arial" w:hAnsi="Arial" w:cs="Arial"/>
+                <w:bCs/>
+                <w:sz w:val="24"/>
+                <w:szCs w:val="24"/>
+              </w:rPr>
+              <w:t>Wybranie dnia z kalendarza w którym ma zostać dodane zadanie</w:t>
+            </w:r>
+          </w:p>
+        </w:tc>
+        <w:tc>
+          <w:tcPr>
+            <w:tcW w:w="1862" w:type="dxa"/>
+          </w:tcPr>
+          <w:p>
+            <w:pPr>
+              <w:spacing w:after="0"/>
+              <w:rPr>
+                <w:rFonts w:ascii="Arial" w:hAnsi="Arial" w:cs="Arial"/>
+                <w:bCs/>
+                <w:sz w:val="24"/>
+                <w:szCs w:val="24"/>
+              </w:rPr>
+            </w:pPr>
+            <w:r>
+              <w:rPr>
+                <w:rFonts w:ascii="Arial" w:hAnsi="Arial" w:cs="Arial"/>
+                <w:bCs/>
+                <w:sz w:val="24"/>
+                <w:szCs w:val="24"/>
+              </w:rPr>
+              <w:t>Wpisz „Todo” w pole „Event name” potem w pole „Hour” 15, w pole „minute” 15, kliknięcie „Add Event”</w:t>
+            </w:r>
+          </w:p>
+        </w:tc>
+        <w:tc>
+          <w:tcPr>
+            <w:tcW w:w="1831" w:type="dxa"/>
+          </w:tcPr>
+          <w:p>
+            <w:pPr>
+              <w:spacing w:after="0"/>
+              <w:rPr>
+                <w:rFonts w:ascii="Arial" w:hAnsi="Arial" w:cs="Arial"/>
+                <w:bCs/>
+                <w:sz w:val="24"/>
+                <w:szCs w:val="24"/>
+              </w:rPr>
+            </w:pPr>
+            <w:r>
+              <w:rPr>
+                <w:rFonts w:ascii="Arial" w:hAnsi="Arial" w:cs="Arial"/>
+                <w:bCs/>
+                <w:sz w:val="24"/>
+                <w:szCs w:val="24"/>
+              </w:rPr>
+              <w:t>Dodanie zadania do listy zadania z konkretnego dnia</w:t>
             </w:r>
           </w:p>
         </w:tc>
@@ -29872,27 +30089,7 @@
                 <w:sz w:val="24"/>
                 <w:szCs w:val="24"/>
               </w:rPr>
-              <w:t>Czas odpowiedzi</w:t>
-            </w:r>
-          </w:p>
-          <w:p>
-            <w:pPr>
-              <w:spacing w:after="0"/>
-              <w:rPr>
-                <w:rFonts w:ascii="Arial" w:hAnsi="Arial" w:cs="Arial"/>
-                <w:bCs/>
-                <w:sz w:val="24"/>
-                <w:szCs w:val="24"/>
-              </w:rPr>
-            </w:pPr>
-            <w:r>
-              <w:rPr>
-                <w:rFonts w:ascii="Arial" w:hAnsi="Arial" w:cs="Arial"/>
-                <w:bCs/>
-                <w:sz w:val="24"/>
-                <w:szCs w:val="24"/>
-              </w:rPr>
-              <w:t>&lt;30 sekund</w:t>
+              <w:t>Czas odpowiedzi &lt;15s</w:t>
             </w:r>
           </w:p>
         </w:tc>
@@ -30179,7 +30376,7 @@
         </w:tc>
         <w:tc>
           <w:tcPr>
-            <w:tcW w:w="2541" w:type="dxa"/>
+            <w:tcW w:w="1862" w:type="dxa"/>
           </w:tcPr>
           <w:p>
             <w:pPr>
@@ -30244,7 +30441,7 @@
         </w:tc>
         <w:tc>
           <w:tcPr>
-            <w:tcW w:w="1152" w:type="dxa"/>
+            <w:tcW w:w="1831" w:type="dxa"/>
           </w:tcPr>
           <w:p>
             <w:pPr>
@@ -30364,6 +30561,7 @@
                 <w:sz w:val="24"/>
                 <w:szCs w:val="24"/>
               </w:rPr>
+              <w:lastRenderedPageBreak/>
               <w:t>Z poprawnymi danymi</w:t>
             </w:r>
           </w:p>
@@ -30389,6 +30587,7 @@
                 <w:sz w:val="24"/>
                 <w:szCs w:val="24"/>
               </w:rPr>
+              <w:lastRenderedPageBreak/>
               <w:t>Tomasz Patrzałek</w:t>
             </w:r>
           </w:p>
@@ -30445,7 +30644,7 @@
         </w:tc>
         <w:tc>
           <w:tcPr>
-            <w:tcW w:w="2541" w:type="dxa"/>
+            <w:tcW w:w="1862" w:type="dxa"/>
           </w:tcPr>
           <w:p>
             <w:pPr>
@@ -30484,6 +30683,7 @@
                 <w:sz w:val="24"/>
                 <w:szCs w:val="24"/>
               </w:rPr>
+              <w:lastRenderedPageBreak/>
               <w:t>Wpisz  w password: „test”, wpisz w Confirm password:”test”</w:t>
             </w:r>
           </w:p>
@@ -30524,8 +30724,24 @@
                 <w:sz w:val="24"/>
                 <w:szCs w:val="24"/>
               </w:rPr>
-              <w:t xml:space="preserve">Naciśnij </w:t>
-            </w:r>
+              <w:t>Naciśnij register.</w:t>
+            </w:r>
+          </w:p>
+        </w:tc>
+        <w:tc>
+          <w:tcPr>
+            <w:tcW w:w="1831" w:type="dxa"/>
+          </w:tcPr>
+          <w:p>
+            <w:pPr>
+              <w:spacing w:after="0"/>
+              <w:rPr>
+                <w:rFonts w:ascii="Arial" w:hAnsi="Arial" w:cs="Arial"/>
+                <w:bCs/>
+                <w:sz w:val="24"/>
+                <w:szCs w:val="24"/>
+              </w:rPr>
+            </w:pPr>
             <w:r>
               <w:rPr>
                 <w:rFonts w:ascii="Arial" w:hAnsi="Arial" w:cs="Arial"/>
@@ -30534,13 +30750,23 @@
                 <w:szCs w:val="24"/>
               </w:rPr>
               <w:lastRenderedPageBreak/>
-              <w:t>register.</w:t>
-            </w:r>
-          </w:p>
-        </w:tc>
-        <w:tc>
-          <w:tcPr>
-            <w:tcW w:w="1152" w:type="dxa"/>
+              <w:t xml:space="preserve">Użytkownik został </w:t>
+            </w:r>
+            <w:r>
+              <w:rPr>
+                <w:rFonts w:ascii="Arial" w:hAnsi="Arial" w:cs="Arial"/>
+                <w:bCs/>
+                <w:sz w:val="24"/>
+                <w:szCs w:val="24"/>
+              </w:rPr>
+              <w:lastRenderedPageBreak/>
+              <w:t>zarejestrowany</w:t>
+            </w:r>
+          </w:p>
+        </w:tc>
+        <w:tc>
+          <w:tcPr>
+            <w:tcW w:w="1417" w:type="dxa"/>
           </w:tcPr>
           <w:p>
             <w:pPr>
@@ -30560,31 +30786,6 @@
                 <w:szCs w:val="24"/>
               </w:rPr>
               <w:lastRenderedPageBreak/>
-              <w:t>Użytkownik został zarejestrowany</w:t>
-            </w:r>
-          </w:p>
-        </w:tc>
-        <w:tc>
-          <w:tcPr>
-            <w:tcW w:w="1417" w:type="dxa"/>
-          </w:tcPr>
-          <w:p>
-            <w:pPr>
-              <w:spacing w:after="0"/>
-              <w:rPr>
-                <w:rFonts w:ascii="Arial" w:hAnsi="Arial" w:cs="Arial"/>
-                <w:bCs/>
-                <w:sz w:val="24"/>
-                <w:szCs w:val="24"/>
-              </w:rPr>
-            </w:pPr>
-            <w:r>
-              <w:rPr>
-                <w:rFonts w:ascii="Arial" w:hAnsi="Arial" w:cs="Arial"/>
-                <w:bCs/>
-                <w:sz w:val="24"/>
-                <w:szCs w:val="24"/>
-              </w:rPr>
               <w:t>Czas &lt;15s</w:t>
             </w:r>
           </w:p>
@@ -30723,7 +30924,7 @@
         </w:tc>
         <w:tc>
           <w:tcPr>
-            <w:tcW w:w="2541" w:type="dxa"/>
+            <w:tcW w:w="1862" w:type="dxa"/>
           </w:tcPr>
           <w:p>
             <w:pPr>
@@ -30748,7 +30949,7 @@
         </w:tc>
         <w:tc>
           <w:tcPr>
-            <w:tcW w:w="1152" w:type="dxa"/>
+            <w:tcW w:w="1831" w:type="dxa"/>
           </w:tcPr>
           <w:p>
             <w:pPr>
@@ -30794,6 +30995,50 @@
               </w:rPr>
               <w:t>Czas odpowiedzi &lt;5s</w:t>
             </w:r>
+          </w:p>
+          <w:p>
+            <w:pPr>
+              <w:spacing w:after="0"/>
+              <w:rPr>
+                <w:rFonts w:ascii="Arial" w:hAnsi="Arial" w:cs="Arial"/>
+                <w:bCs/>
+                <w:sz w:val="24"/>
+                <w:szCs w:val="24"/>
+              </w:rPr>
+            </w:pPr>
+          </w:p>
+          <w:p>
+            <w:pPr>
+              <w:spacing w:after="0"/>
+              <w:rPr>
+                <w:rFonts w:ascii="Arial" w:hAnsi="Arial" w:cs="Arial"/>
+                <w:bCs/>
+                <w:sz w:val="24"/>
+                <w:szCs w:val="24"/>
+              </w:rPr>
+            </w:pPr>
+          </w:p>
+          <w:p>
+            <w:pPr>
+              <w:spacing w:after="0"/>
+              <w:rPr>
+                <w:rFonts w:ascii="Arial" w:hAnsi="Arial" w:cs="Arial"/>
+                <w:bCs/>
+                <w:sz w:val="24"/>
+                <w:szCs w:val="24"/>
+              </w:rPr>
+            </w:pPr>
+          </w:p>
+          <w:p>
+            <w:pPr>
+              <w:spacing w:after="0"/>
+              <w:rPr>
+                <w:rFonts w:ascii="Arial" w:hAnsi="Arial" w:cs="Arial"/>
+                <w:bCs/>
+                <w:sz w:val="24"/>
+                <w:szCs w:val="24"/>
+              </w:rPr>
+            </w:pPr>
           </w:p>
         </w:tc>
       </w:tr>
@@ -31009,6 +31254,7 @@
           <w:sz w:val="24"/>
           <w:szCs w:val="24"/>
         </w:rPr>
+        <w:lastRenderedPageBreak/>
         <w:t>Biorąc pod uwagę</w:t>
       </w:r>
       <w:r>

</xml_diff>